<commit_message>
Agregando la Linea Base dentro del proceso Control
Estoy agregando la Linea Base dentro del proceso de Control en el documento de SGC.docx. Ademas de ello estoy eliminando algunos documentos  producto del merge que no deben estar ahi.
</commit_message>
<xml_diff>
--- a/documentos/PGC.docx
+++ b/documentos/PGC.docx
@@ -102,7 +102,7 @@
               </wp:inline>
             </w:drawing>
           </mc:Choice>
-          <mc:Fallback xmlns:w16se="http://schemas.microsoft.com/office/word/2015/wordml/symex" xmlns:cx1="http://schemas.microsoft.com/office/drawing/2015/9/8/chartex" xmlns:cx="http://schemas.microsoft.com/office/drawing/2014/chartex">
+          <mc:Fallback>
             <w:pict>
               <v:shapetype w14:anchorId="259D5DDD" id="_x0000_t202" coordsize="21600,21600" o:spt="202" path="m,l,21600r21600,l21600,xe">
                 <v:stroke joinstyle="miter"/>
@@ -239,7 +239,7 @@
               </wp:inline>
             </w:drawing>
           </mc:Choice>
-          <mc:Fallback xmlns:w16se="http://schemas.microsoft.com/office/word/2015/wordml/symex" xmlns:cx1="http://schemas.microsoft.com/office/drawing/2015/9/8/chartex" xmlns:cx="http://schemas.microsoft.com/office/drawing/2014/chartex">
+          <mc:Fallback>
             <w:pict>
               <v:shape w14:anchorId="62734C58" id="Text Box 10" o:spid="_x0000_s1027" type="#_x0000_t202" style="width:228.6pt;height:47.65pt;visibility:visible;mso-wrap-style:square;mso-left-percent:-10001;mso-top-percent:-10001;mso-position-horizontal:absolute;mso-position-horizontal-relative:char;mso-position-vertical:absolute;mso-position-vertical-relative:line;mso-left-percent:-10001;mso-top-percent:-10001;v-text-anchor:top" o:gfxdata="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" filled="f" stroked="f" strokeweight=".5pt">
                 <v:textbox>
@@ -279,7 +279,6 @@
         </mc:AlternateContent>
       </w:r>
     </w:p>
-    <w:p/>
     <w:p>
       <w:r>
         <w:rPr>
@@ -288,21 +287,21 @@
         <mc:AlternateContent>
           <mc:Choice Requires="wps">
             <w:drawing>
-              <wp:anchor distT="0" distB="0" distL="114300" distR="114300" simplePos="0" relativeHeight="251664384" behindDoc="1" locked="0" layoutInCell="1" allowOverlap="1" wp14:anchorId="73D2C2C0" wp14:editId="77864618">
+              <wp:anchor distT="0" distB="0" distL="114300" distR="114300" simplePos="0" relativeHeight="251664384" behindDoc="1" locked="0" layoutInCell="1" allowOverlap="1" wp14:anchorId="055AABA7" wp14:editId="0277E729">
                 <wp:simplePos x="0" y="0"/>
                 <wp:positionH relativeFrom="column">
                   <wp:posOffset>-209550</wp:posOffset>
                 </wp:positionH>
                 <wp:positionV relativeFrom="paragraph">
-                  <wp:posOffset>158750</wp:posOffset>
+                  <wp:posOffset>190500</wp:posOffset>
                 </wp:positionV>
-                <wp:extent cx="5915025" cy="1562100"/>
+                <wp:extent cx="5915025" cy="1847850"/>
                 <wp:effectExtent l="0" t="0" r="0" b="0"/>
                 <wp:wrapTight wrapText="bothSides">
                   <wp:wrapPolygon edited="0">
                     <wp:start x="209" y="0"/>
-                    <wp:lineTo x="209" y="21337"/>
-                    <wp:lineTo x="21357" y="21337"/>
+                    <wp:lineTo x="209" y="21377"/>
+                    <wp:lineTo x="21357" y="21377"/>
                     <wp:lineTo x="21357" y="0"/>
                     <wp:lineTo x="209" y="0"/>
                   </wp:wrapPolygon>
@@ -316,7 +315,7 @@
                       <wps:spPr>
                         <a:xfrm>
                           <a:off x="0" y="0"/>
-                          <a:ext cx="5915025" cy="1562100"/>
+                          <a:ext cx="5915025" cy="1847850"/>
                         </a:xfrm>
                         <a:prstGeom prst="rect">
                           <a:avLst/>
@@ -365,14 +364,14 @@
               </wp:anchor>
             </w:drawing>
           </mc:Choice>
-          <mc:Fallback xmlns:w16se="http://schemas.microsoft.com/office/word/2015/wordml/symex" xmlns:cx1="http://schemas.microsoft.com/office/drawing/2015/9/8/chartex" xmlns:cx="http://schemas.microsoft.com/office/drawing/2014/chartex">
+          <mc:Fallback>
             <w:pict>
-              <v:shape w14:anchorId="73D2C2C0" id="Text Box 8" o:spid="_x0000_s1028" type="#_x0000_t202" style="position:absolute;margin-left:-16.5pt;margin-top:12.5pt;width:465.75pt;height:123pt;z-index:-251652096;visibility:visible;mso-wrap-style:square;mso-height-percent:0;mso-wrap-distance-left:9pt;mso-wrap-distance-top:0;mso-wrap-distance-right:9pt;mso-wrap-distance-bottom:0;mso-position-horizontal:absolute;mso-position-horizontal-relative:text;mso-position-vertical:absolute;mso-position-vertical-relative:text;mso-height-percent:0;mso-height-relative:margin;v-text-anchor:top" o:gfxdata="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" filled="f" stroked="f" strokeweight=".5pt">
+              <v:shape w14:anchorId="055AABA7" id="Text Box 8" o:spid="_x0000_s1028" type="#_x0000_t202" style="position:absolute;margin-left:-16.5pt;margin-top:15pt;width:465.75pt;height:145.5pt;z-index:-251652096;visibility:visible;mso-wrap-style:square;mso-height-percent:0;mso-wrap-distance-left:9pt;mso-wrap-distance-top:0;mso-wrap-distance-right:9pt;mso-wrap-distance-bottom:0;mso-position-horizontal:absolute;mso-position-horizontal-relative:text;mso-position-vertical:absolute;mso-position-vertical-relative:text;mso-height-percent:0;mso-height-relative:margin;v-text-anchor:top" o:gfxdata="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" filled="f" stroked="f" strokeweight=".5pt">
                 <v:textbox>
                   <w:txbxContent>
                     <w:p>
                       <w:pPr>
-                        <w:pStyle w:val="Ttulo"/>
+                        <w:pStyle w:val="Puesto"/>
                         <w:rPr>
                           <w:rFonts w:ascii="Gill Sans MT" w:hAnsi="Gill Sans MT"/>
                           <w:color w:val="000066"/>
@@ -398,6 +397,8 @@
           </mc:Fallback>
         </mc:AlternateContent>
       </w:r>
+    </w:p>
+    <w:p>
       <w:r>
         <w:rPr>
           <w:noProof/>
@@ -429,7 +430,7 @@
                     <a:blip r:embed="rId7">
                       <a:extLst>
                         <a:ext uri="{96DAC541-7B7A-43D3-8B79-37D633B846F1}">
-                          <asvg:svgBlip xmlns="" xmlns:cx2="http://schemas.microsoft.com/office/drawing/2015/10/21/chartex" xmlns:cx3="http://schemas.microsoft.com/office/drawing/2016/5/9/chartex" xmlns:cx4="http://schemas.microsoft.com/office/drawing/2016/5/10/chartex" xmlns:cx5="http://schemas.microsoft.com/office/drawing/2016/5/11/chartex" xmlns:cx6="http://schemas.microsoft.com/office/drawing/2016/5/12/chartex" xmlns:cx7="http://schemas.microsoft.com/office/drawing/2016/5/13/chartex" xmlns:cx8="http://schemas.microsoft.com/office/drawing/2016/5/14/chartex" xmlns:aink="http://schemas.microsoft.com/office/drawing/2016/ink" xmlns:am3d="http://schemas.microsoft.com/office/drawing/2017/model3d" xmlns:o="urn:schemas-microsoft-com:office:office" xmlns:v="urn:schemas-microsoft-com:vml" xmlns:w10="urn:schemas-microsoft-com:office:word" xmlns:w="http://schemas.openxmlformats.org/wordprocessingml/2006/main" xmlns:w16cid="http://schemas.microsoft.com/office/word/2016/wordml/cid" xmlns:asvg="http://schemas.microsoft.com/office/drawing/2016/SVG/main" xmlns:w16se="http://schemas.microsoft.com/office/word/2015/wordml/symex" xmlns:cx1="http://schemas.microsoft.com/office/drawing/2015/9/8/chartex" xmlns:cx="http://schemas.microsoft.com/office/drawing/2014/chartex" r:embed="rId15"/>
+                          <asvg:svgBlip xmlns:cx="http://schemas.microsoft.com/office/drawing/2014/chartex" xmlns:cx1="http://schemas.microsoft.com/office/drawing/2015/9/8/chartex" xmlns:w16se="http://schemas.microsoft.com/office/word/2015/wordml/symex" xmlns:asvg="http://schemas.microsoft.com/office/drawing/2016/SVG/main" xmlns:w16cid="http://schemas.microsoft.com/office/word/2016/wordml/cid" xmlns:w="http://schemas.openxmlformats.org/wordprocessingml/2006/main" xmlns:w10="urn:schemas-microsoft-com:office:word" xmlns:v="urn:schemas-microsoft-com:vml" xmlns:o="urn:schemas-microsoft-com:office:office" xmlns:am3d="http://schemas.microsoft.com/office/drawing/2017/model3d" xmlns:aink="http://schemas.microsoft.com/office/drawing/2016/ink" xmlns:cx8="http://schemas.microsoft.com/office/drawing/2016/5/14/chartex" xmlns:cx7="http://schemas.microsoft.com/office/drawing/2016/5/13/chartex" xmlns:cx6="http://schemas.microsoft.com/office/drawing/2016/5/12/chartex" xmlns:cx5="http://schemas.microsoft.com/office/drawing/2016/5/11/chartex" xmlns:cx4="http://schemas.microsoft.com/office/drawing/2016/5/10/chartex" xmlns:cx3="http://schemas.microsoft.com/office/drawing/2016/5/9/chartex" xmlns:cx2="http://schemas.microsoft.com/office/drawing/2015/10/21/chartex" xmlns="" r:embed="rId15"/>
                         </a:ext>
                       </a:extLst>
                     </a:blip>
@@ -551,7 +552,7 @@
                     <a:blip r:embed="rId17">
                       <a:extLst>
                         <a:ext uri="{96DAC541-7B7A-43D3-8B79-37D633B846F1}">
-                          <asvg:svgBlip xmlns="" xmlns:cx2="http://schemas.microsoft.com/office/drawing/2015/10/21/chartex" xmlns:cx3="http://schemas.microsoft.com/office/drawing/2016/5/9/chartex" xmlns:cx4="http://schemas.microsoft.com/office/drawing/2016/5/10/chartex" xmlns:cx5="http://schemas.microsoft.com/office/drawing/2016/5/11/chartex" xmlns:cx6="http://schemas.microsoft.com/office/drawing/2016/5/12/chartex" xmlns:cx7="http://schemas.microsoft.com/office/drawing/2016/5/13/chartex" xmlns:cx8="http://schemas.microsoft.com/office/drawing/2016/5/14/chartex" xmlns:aink="http://schemas.microsoft.com/office/drawing/2016/ink" xmlns:am3d="http://schemas.microsoft.com/office/drawing/2017/model3d" xmlns:o="urn:schemas-microsoft-com:office:office" xmlns:v="urn:schemas-microsoft-com:vml" xmlns:w10="urn:schemas-microsoft-com:office:word" xmlns:w="http://schemas.openxmlformats.org/wordprocessingml/2006/main" xmlns:w16cid="http://schemas.microsoft.com/office/word/2016/wordml/cid" xmlns:asvg="http://schemas.microsoft.com/office/drawing/2016/SVG/main" xmlns:w16se="http://schemas.microsoft.com/office/word/2015/wordml/symex" xmlns:cx1="http://schemas.microsoft.com/office/drawing/2015/9/8/chartex" xmlns:cx="http://schemas.microsoft.com/office/drawing/2014/chartex" r:embed="rId13"/>
+                          <asvg:svgBlip xmlns:cx="http://schemas.microsoft.com/office/drawing/2014/chartex" xmlns:cx1="http://schemas.microsoft.com/office/drawing/2015/9/8/chartex" xmlns:w16se="http://schemas.microsoft.com/office/word/2015/wordml/symex" xmlns:asvg="http://schemas.microsoft.com/office/drawing/2016/SVG/main" xmlns:w16cid="http://schemas.microsoft.com/office/word/2016/wordml/cid" xmlns:w="http://schemas.openxmlformats.org/wordprocessingml/2006/main" xmlns:w10="urn:schemas-microsoft-com:office:word" xmlns:v="urn:schemas-microsoft-com:vml" xmlns:o="urn:schemas-microsoft-com:office:office" xmlns:am3d="http://schemas.microsoft.com/office/drawing/2017/model3d" xmlns:aink="http://schemas.microsoft.com/office/drawing/2016/ink" xmlns:cx8="http://schemas.microsoft.com/office/drawing/2016/5/14/chartex" xmlns:cx7="http://schemas.microsoft.com/office/drawing/2016/5/13/chartex" xmlns:cx6="http://schemas.microsoft.com/office/drawing/2016/5/12/chartex" xmlns:cx5="http://schemas.microsoft.com/office/drawing/2016/5/11/chartex" xmlns:cx4="http://schemas.microsoft.com/office/drawing/2016/5/10/chartex" xmlns:cx3="http://schemas.microsoft.com/office/drawing/2016/5/9/chartex" xmlns:cx2="http://schemas.microsoft.com/office/drawing/2015/10/21/chartex" xmlns="" r:embed="rId13"/>
                         </a:ext>
                       </a:extLst>
                     </a:blip>
@@ -611,7 +612,7 @@
                     <a:blip r:embed="rId18">
                       <a:extLst>
                         <a:ext uri="{96DAC541-7B7A-43D3-8B79-37D633B846F1}">
-                          <asvg:svgBlip xmlns="" xmlns:cx2="http://schemas.microsoft.com/office/drawing/2015/10/21/chartex" xmlns:cx3="http://schemas.microsoft.com/office/drawing/2016/5/9/chartex" xmlns:cx4="http://schemas.microsoft.com/office/drawing/2016/5/10/chartex" xmlns:cx5="http://schemas.microsoft.com/office/drawing/2016/5/11/chartex" xmlns:cx6="http://schemas.microsoft.com/office/drawing/2016/5/12/chartex" xmlns:cx7="http://schemas.microsoft.com/office/drawing/2016/5/13/chartex" xmlns:cx8="http://schemas.microsoft.com/office/drawing/2016/5/14/chartex" xmlns:aink="http://schemas.microsoft.com/office/drawing/2016/ink" xmlns:am3d="http://schemas.microsoft.com/office/drawing/2017/model3d" xmlns:o="urn:schemas-microsoft-com:office:office" xmlns:v="urn:schemas-microsoft-com:vml" xmlns:w10="urn:schemas-microsoft-com:office:word" xmlns:w="http://schemas.openxmlformats.org/wordprocessingml/2006/main" xmlns:w16cid="http://schemas.microsoft.com/office/word/2016/wordml/cid" xmlns:asvg="http://schemas.microsoft.com/office/drawing/2016/SVG/main" xmlns:w16se="http://schemas.microsoft.com/office/word/2015/wordml/symex" xmlns:cx1="http://schemas.microsoft.com/office/drawing/2015/9/8/chartex" xmlns:cx="http://schemas.microsoft.com/office/drawing/2014/chartex" r:embed="rId10"/>
+                          <asvg:svgBlip xmlns:cx="http://schemas.microsoft.com/office/drawing/2014/chartex" xmlns:cx1="http://schemas.microsoft.com/office/drawing/2015/9/8/chartex" xmlns:w16se="http://schemas.microsoft.com/office/word/2015/wordml/symex" xmlns:asvg="http://schemas.microsoft.com/office/drawing/2016/SVG/main" xmlns:w16cid="http://schemas.microsoft.com/office/word/2016/wordml/cid" xmlns:w="http://schemas.openxmlformats.org/wordprocessingml/2006/main" xmlns:w10="urn:schemas-microsoft-com:office:word" xmlns:v="urn:schemas-microsoft-com:vml" xmlns:o="urn:schemas-microsoft-com:office:office" xmlns:am3d="http://schemas.microsoft.com/office/drawing/2017/model3d" xmlns:aink="http://schemas.microsoft.com/office/drawing/2016/ink" xmlns:cx8="http://schemas.microsoft.com/office/drawing/2016/5/14/chartex" xmlns:cx7="http://schemas.microsoft.com/office/drawing/2016/5/13/chartex" xmlns:cx6="http://schemas.microsoft.com/office/drawing/2016/5/12/chartex" xmlns:cx5="http://schemas.microsoft.com/office/drawing/2016/5/11/chartex" xmlns:cx4="http://schemas.microsoft.com/office/drawing/2016/5/10/chartex" xmlns:cx3="http://schemas.microsoft.com/office/drawing/2016/5/9/chartex" xmlns:cx2="http://schemas.microsoft.com/office/drawing/2015/10/21/chartex" xmlns="" r:embed="rId10"/>
                         </a:ext>
                       </a:extLst>
                     </a:blip>
@@ -766,11 +767,7 @@
           </mc:Choice>
           <mc:Fallback>
             <w:pict>
-              <v:shapetype w14:anchorId="2AAE84EA" id="_x0000_t202" coordsize="21600,21600" o:spt="202" path="m,l,21600r21600,l21600,xe">
-                <v:stroke joinstyle="miter"/>
-                <v:path gradientshapeok="t" o:connecttype="rect"/>
-              </v:shapetype>
-              <v:shape id="Text Box 2" o:spid="_x0000_s1029" type="#_x0000_t202" style="position:absolute;margin-left:-12.75pt;margin-top:14.1pt;width:96.75pt;height:110.6pt;z-index:-251650048;visibility:visible;mso-wrap-style:square;mso-width-percent:0;mso-height-percent:200;mso-wrap-distance-left:9pt;mso-wrap-distance-top:3.6pt;mso-wrap-distance-right:9pt;mso-wrap-distance-bottom:3.6pt;mso-position-horizontal:absolute;mso-position-horizontal-relative:text;mso-position-vertical:absolute;mso-position-vertical-relative:text;mso-width-percent:0;mso-height-percent:200;mso-width-relative:margin;mso-height-relative:margin;v-text-anchor:top" o:gfxdata="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" filled="f" stroked="f" strokeweight="1pt">
+              <v:shape w14:anchorId="2AAE84EA" id="Text Box 2" o:spid="_x0000_s1029" type="#_x0000_t202" style="position:absolute;margin-left:-12.75pt;margin-top:14.1pt;width:96.75pt;height:110.6pt;z-index:-251650048;visibility:visible;mso-wrap-style:square;mso-width-percent:0;mso-height-percent:200;mso-wrap-distance-left:9pt;mso-wrap-distance-top:3.6pt;mso-wrap-distance-right:9pt;mso-wrap-distance-bottom:3.6pt;mso-position-horizontal:absolute;mso-position-horizontal-relative:text;mso-position-vertical:absolute;mso-position-vertical-relative:text;mso-width-percent:0;mso-height-percent:200;mso-width-relative:margin;mso-height-relative:margin;v-text-anchor:top" o:gfxdata="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" filled="f" stroked="f" strokeweight="1pt">
                 <v:textbox style="mso-fit-shape-to-text:t">
                   <w:txbxContent>
                     <w:p>
@@ -966,32 +963,35 @@
         <w:pStyle w:val="HojadeControl"/>
         <w:jc w:val="center"/>
         <w:rPr>
-          <w:rFonts w:ascii="NewsGotT" w:hAnsi="NewsGotT"/>
-        </w:rPr>
-      </w:pPr>
-      <w:bookmarkStart w:id="1" w:name="_Toc452417191"/>
-      <w:bookmarkStart w:id="2" w:name="_Toc452557332"/>
-      <w:bookmarkStart w:id="3" w:name="_Toc452557509"/>
-      <w:bookmarkStart w:id="4" w:name="_Toc452557593"/>
+          <w:rFonts w:ascii="NewsGotT" w:hAnsi="NewsGotT" w:hint="eastAsia"/>
+        </w:rPr>
+      </w:pPr>
+      <w:bookmarkStart w:id="2" w:name="_Toc452417191"/>
+      <w:bookmarkStart w:id="3" w:name="_Toc452557332"/>
+      <w:bookmarkStart w:id="4" w:name="_Toc452557509"/>
+      <w:bookmarkStart w:id="5" w:name="_Toc452557593"/>
     </w:p>
     <w:p>
       <w:pPr>
         <w:pStyle w:val="HojadeControl"/>
         <w:jc w:val="center"/>
         <w:rPr>
+          <w:rFonts w:ascii="NewsGotT" w:hAnsi="NewsGotT" w:hint="eastAsia"/>
+        </w:rPr>
+      </w:pPr>
+      <w:r>
+        <w:rPr>
           <w:rFonts w:ascii="NewsGotT" w:hAnsi="NewsGotT"/>
         </w:rPr>
-      </w:pPr>
-      <w:r>
-        <w:rPr>
-          <w:rFonts w:ascii="NewsGotT" w:hAnsi="NewsGotT"/>
-        </w:rPr>
         <w:t>HOJA DE CONTROL</w:t>
       </w:r>
     </w:p>
     <w:p>
       <w:pPr>
         <w:pStyle w:val="Standard"/>
+        <w:rPr>
+          <w:rFonts w:hint="eastAsia"/>
+        </w:rPr>
       </w:pPr>
     </w:p>
     <w:tbl>
@@ -1802,6 +1802,9 @@
     <w:p>
       <w:pPr>
         <w:pStyle w:val="HojadeControl"/>
+        <w:rPr>
+          <w:rFonts w:hint="eastAsia"/>
+        </w:rPr>
       </w:pPr>
     </w:p>
     <w:p>
@@ -1815,10 +1818,10 @@
       <w:r>
         <w:t>HISTORIAL DE REVISIONES</w:t>
       </w:r>
-      <w:bookmarkEnd w:id="1"/>
       <w:bookmarkEnd w:id="2"/>
       <w:bookmarkEnd w:id="3"/>
       <w:bookmarkEnd w:id="4"/>
+      <w:bookmarkEnd w:id="5"/>
     </w:p>
     <w:tbl>
       <w:tblPr>
@@ -2074,16 +2077,8 @@
               <w:rPr>
                 <w:rFonts w:ascii="Calibri" w:hAnsi="Calibri"/>
               </w:rPr>
-              <w:t xml:space="preserve">Anthony </w:t>
-            </w:r>
-            <w:proofErr w:type="spellStart"/>
-            <w:r>
-              <w:rPr>
-                <w:rFonts w:ascii="Calibri" w:hAnsi="Calibri"/>
-              </w:rPr>
-              <w:t>Puitiza</w:t>
-            </w:r>
-            <w:proofErr w:type="spellEnd"/>
+              <w:t>Anthony Puitiza</w:t>
+            </w:r>
           </w:p>
         </w:tc>
       </w:tr>
@@ -2594,16 +2589,8 @@
               <w:rPr>
                 <w:rFonts w:ascii="Calibri" w:hAnsi="Calibri"/>
               </w:rPr>
-              <w:t xml:space="preserve">Anthony </w:t>
-            </w:r>
-            <w:proofErr w:type="spellStart"/>
-            <w:r>
-              <w:rPr>
-                <w:rFonts w:ascii="Calibri" w:hAnsi="Calibri"/>
-              </w:rPr>
-              <w:t>Puitiza</w:t>
-            </w:r>
-            <w:proofErr w:type="spellEnd"/>
+              <w:t>Anthony Puitiza</w:t>
+            </w:r>
           </w:p>
         </w:tc>
       </w:tr>
@@ -3222,16 +3209,8 @@
               <w:rPr>
                 <w:rFonts w:ascii="Calibri" w:hAnsi="Calibri"/>
               </w:rPr>
-              <w:t xml:space="preserve">Anthony </w:t>
-            </w:r>
-            <w:proofErr w:type="spellStart"/>
-            <w:r>
-              <w:rPr>
-                <w:rFonts w:ascii="Calibri" w:hAnsi="Calibri"/>
-              </w:rPr>
-              <w:t>Puitiza</w:t>
-            </w:r>
-            <w:proofErr w:type="spellEnd"/>
+              <w:t>Anthony Puitiza</w:t>
+            </w:r>
           </w:p>
         </w:tc>
       </w:tr>
@@ -3532,16 +3511,8 @@
               <w:rPr>
                 <w:rFonts w:ascii="Calibri" w:hAnsi="Calibri"/>
               </w:rPr>
-              <w:t xml:space="preserve">Anthony </w:t>
-            </w:r>
-            <w:proofErr w:type="spellStart"/>
-            <w:r>
-              <w:rPr>
-                <w:rFonts w:ascii="Calibri" w:hAnsi="Calibri"/>
-              </w:rPr>
-              <w:t>Puitiza</w:t>
-            </w:r>
-            <w:proofErr w:type="spellEnd"/>
+              <w:t>Anthony Puitiza</w:t>
+            </w:r>
           </w:p>
         </w:tc>
       </w:tr>
@@ -4082,6 +4053,14 @@
                 <w:bCs/>
               </w:rPr>
             </w:pPr>
+            <w:r>
+              <w:rPr>
+                <w:rFonts w:ascii="Calibri" w:hAnsi="Calibri"/>
+                <w:b/>
+                <w:bCs/>
+              </w:rPr>
+              <w:t>25/05/2018</w:t>
+            </w:r>
           </w:p>
         </w:tc>
         <w:tc>
@@ -4098,6 +4077,12 @@
                 <w:rFonts w:ascii="Calibri" w:hAnsi="Calibri"/>
               </w:rPr>
             </w:pPr>
+            <w:r>
+              <w:rPr>
+                <w:rFonts w:ascii="Calibri" w:hAnsi="Calibri"/>
+              </w:rPr>
+              <w:t>3.11</w:t>
+            </w:r>
           </w:p>
         </w:tc>
         <w:tc>
@@ -4114,6 +4099,12 @@
                 <w:rFonts w:ascii="Calibri" w:hAnsi="Calibri"/>
               </w:rPr>
             </w:pPr>
+            <w:r>
+              <w:rPr>
+                <w:rFonts w:ascii="Calibri" w:hAnsi="Calibri"/>
+              </w:rPr>
+              <w:t>Agregar la línea Base en Control</w:t>
+            </w:r>
           </w:p>
         </w:tc>
         <w:tc>
@@ -4129,6 +4120,12 @@
                 <w:rFonts w:ascii="Calibri" w:hAnsi="Calibri"/>
               </w:rPr>
             </w:pPr>
+            <w:r>
+              <w:rPr>
+                <w:rFonts w:ascii="Calibri" w:hAnsi="Calibri"/>
+              </w:rPr>
+              <w:t>Anthony Puitiza</w:t>
+            </w:r>
           </w:p>
         </w:tc>
       </w:tr>
@@ -4454,7 +4451,7 @@
       <w:r>
         <w:fldChar w:fldCharType="separate"/>
       </w:r>
-      <w:hyperlink w:anchor="_Toc514967045" w:history="1">
+      <w:hyperlink w:anchor="_Toc515014608" w:history="1">
         <w:r>
           <w:rPr>
             <w:rStyle w:val="Hipervnculo"/>
@@ -4500,7 +4497,7 @@
             <w:noProof/>
             <w:webHidden/>
           </w:rPr>
-          <w:instrText xml:space="preserve"> PAGEREF _Toc514967045 \h </w:instrText>
+          <w:instrText xml:space="preserve"> PAGEREF _Toc515014608 \h </w:instrText>
         </w:r>
         <w:r>
           <w:rPr>
@@ -4544,7 +4541,7 @@
           <w:lang w:val="es-PE" w:eastAsia="es-PE"/>
         </w:rPr>
       </w:pPr>
-      <w:hyperlink w:anchor="_Toc514967046" w:history="1">
+      <w:hyperlink w:anchor="_Toc515014609" w:history="1">
         <w:r>
           <w:rPr>
             <w:rStyle w:val="Hipervnculo"/>
@@ -4590,7 +4587,7 @@
             <w:noProof/>
             <w:webHidden/>
           </w:rPr>
-          <w:instrText xml:space="preserve"> PAGEREF _Toc514967046 \h </w:instrText>
+          <w:instrText xml:space="preserve"> PAGEREF _Toc515014609 \h </w:instrText>
         </w:r>
         <w:r>
           <w:rPr>
@@ -4634,7 +4631,7 @@
           <w:lang w:val="es-PE" w:eastAsia="es-PE"/>
         </w:rPr>
       </w:pPr>
-      <w:hyperlink w:anchor="_Toc514967047" w:history="1">
+      <w:hyperlink w:anchor="_Toc515014610" w:history="1">
         <w:r>
           <w:rPr>
             <w:rStyle w:val="Hipervnculo"/>
@@ -4680,7 +4677,7 @@
             <w:noProof/>
             <w:webHidden/>
           </w:rPr>
-          <w:instrText xml:space="preserve"> PAGEREF _Toc514967047 \h </w:instrText>
+          <w:instrText xml:space="preserve"> PAGEREF _Toc515014610 \h </w:instrText>
         </w:r>
         <w:r>
           <w:rPr>
@@ -4724,7 +4721,7 @@
           <w:lang w:val="es-PE" w:eastAsia="es-PE"/>
         </w:rPr>
       </w:pPr>
-      <w:hyperlink w:anchor="_Toc514967048" w:history="1">
+      <w:hyperlink w:anchor="_Toc515014611" w:history="1">
         <w:r>
           <w:rPr>
             <w:rStyle w:val="Hipervnculo"/>
@@ -4770,7 +4767,7 @@
             <w:noProof/>
             <w:webHidden/>
           </w:rPr>
-          <w:instrText xml:space="preserve"> PAGEREF _Toc514967048 \h </w:instrText>
+          <w:instrText xml:space="preserve"> PAGEREF _Toc515014611 \h </w:instrText>
         </w:r>
         <w:r>
           <w:rPr>
@@ -4814,7 +4811,7 @@
           <w:lang w:val="es-PE" w:eastAsia="es-PE"/>
         </w:rPr>
       </w:pPr>
-      <w:hyperlink w:anchor="_Toc514967049" w:history="1">
+      <w:hyperlink w:anchor="_Toc515014612" w:history="1">
         <w:r>
           <w:rPr>
             <w:rStyle w:val="Hipervnculo"/>
@@ -4860,7 +4857,7 @@
             <w:noProof/>
             <w:webHidden/>
           </w:rPr>
-          <w:instrText xml:space="preserve"> PAGEREF _Toc514967049 \h </w:instrText>
+          <w:instrText xml:space="preserve"> PAGEREF _Toc515014612 \h </w:instrText>
         </w:r>
         <w:r>
           <w:rPr>
@@ -4904,7 +4901,7 @@
           <w:lang w:val="es-PE" w:eastAsia="es-PE"/>
         </w:rPr>
       </w:pPr>
-      <w:hyperlink w:anchor="_Toc514967050" w:history="1">
+      <w:hyperlink w:anchor="_Toc515014613" w:history="1">
         <w:r>
           <w:rPr>
             <w:rStyle w:val="Hipervnculo"/>
@@ -4950,7 +4947,7 @@
             <w:noProof/>
             <w:webHidden/>
           </w:rPr>
-          <w:instrText xml:space="preserve"> PAGEREF _Toc514967050 \h </w:instrText>
+          <w:instrText xml:space="preserve"> PAGEREF _Toc515014613 \h </w:instrText>
         </w:r>
         <w:r>
           <w:rPr>
@@ -4994,7 +4991,7 @@
           <w:lang w:val="es-PE" w:eastAsia="es-PE"/>
         </w:rPr>
       </w:pPr>
-      <w:hyperlink w:anchor="_Toc514967051" w:history="1">
+      <w:hyperlink w:anchor="_Toc515014614" w:history="1">
         <w:r>
           <w:rPr>
             <w:rStyle w:val="Hipervnculo"/>
@@ -5040,7 +5037,7 @@
             <w:noProof/>
             <w:webHidden/>
           </w:rPr>
-          <w:instrText xml:space="preserve"> PAGEREF _Toc514967051 \h </w:instrText>
+          <w:instrText xml:space="preserve"> PAGEREF _Toc515014614 \h </w:instrText>
         </w:r>
         <w:r>
           <w:rPr>
@@ -5084,7 +5081,7 @@
           <w:lang w:val="es-PE" w:eastAsia="es-PE"/>
         </w:rPr>
       </w:pPr>
-      <w:hyperlink w:anchor="_Toc514967052" w:history="1">
+      <w:hyperlink w:anchor="_Toc515014615" w:history="1">
         <w:r>
           <w:rPr>
             <w:rStyle w:val="Hipervnculo"/>
@@ -5130,7 +5127,7 @@
             <w:noProof/>
             <w:webHidden/>
           </w:rPr>
-          <w:instrText xml:space="preserve"> PAGEREF _Toc514967052 \h </w:instrText>
+          <w:instrText xml:space="preserve"> PAGEREF _Toc515014615 \h </w:instrText>
         </w:r>
         <w:r>
           <w:rPr>
@@ -5174,7 +5171,7 @@
           <w:lang w:val="es-PE" w:eastAsia="es-PE"/>
         </w:rPr>
       </w:pPr>
-      <w:hyperlink w:anchor="_Toc514967053" w:history="1">
+      <w:hyperlink w:anchor="_Toc515014616" w:history="1">
         <w:r>
           <w:rPr>
             <w:rStyle w:val="Hipervnculo"/>
@@ -5220,7 +5217,7 @@
             <w:noProof/>
             <w:webHidden/>
           </w:rPr>
-          <w:instrText xml:space="preserve"> PAGEREF _Toc514967053 \h </w:instrText>
+          <w:instrText xml:space="preserve"> PAGEREF _Toc515014616 \h </w:instrText>
         </w:r>
         <w:r>
           <w:rPr>
@@ -5265,7 +5262,7 @@
           <w:lang w:val="es-PE" w:eastAsia="es-PE"/>
         </w:rPr>
       </w:pPr>
-      <w:hyperlink w:anchor="_Toc514967054" w:history="1">
+      <w:hyperlink w:anchor="_Toc515014617" w:history="1">
         <w:r>
           <w:rPr>
             <w:rStyle w:val="Hipervnculo"/>
@@ -5309,7 +5306,7 @@
             <w:noProof/>
             <w:webHidden/>
           </w:rPr>
-          <w:instrText xml:space="preserve"> PAGEREF _Toc514967054 \h </w:instrText>
+          <w:instrText xml:space="preserve"> PAGEREF _Toc515014617 \h </w:instrText>
         </w:r>
         <w:r>
           <w:rPr>
@@ -5354,7 +5351,7 @@
           <w:lang w:val="es-PE" w:eastAsia="es-PE"/>
         </w:rPr>
       </w:pPr>
-      <w:hyperlink w:anchor="_Toc514967055" w:history="1">
+      <w:hyperlink w:anchor="_Toc515014618" w:history="1">
         <w:r>
           <w:rPr>
             <w:rStyle w:val="Hipervnculo"/>
@@ -5398,7 +5395,7 @@
             <w:noProof/>
             <w:webHidden/>
           </w:rPr>
-          <w:instrText xml:space="preserve"> PAGEREF _Toc514967055 \h </w:instrText>
+          <w:instrText xml:space="preserve"> PAGEREF _Toc515014618 \h </w:instrText>
         </w:r>
         <w:r>
           <w:rPr>
@@ -5443,7 +5440,7 @@
           <w:lang w:val="es-PE" w:eastAsia="es-PE"/>
         </w:rPr>
       </w:pPr>
-      <w:hyperlink w:anchor="_Toc514967056" w:history="1">
+      <w:hyperlink w:anchor="_Toc515014619" w:history="1">
         <w:r>
           <w:rPr>
             <w:rStyle w:val="Hipervnculo"/>
@@ -5487,7 +5484,7 @@
             <w:noProof/>
             <w:webHidden/>
           </w:rPr>
-          <w:instrText xml:space="preserve"> PAGEREF _Toc514967056 \h </w:instrText>
+          <w:instrText xml:space="preserve"> PAGEREF _Toc515014619 \h </w:instrText>
         </w:r>
         <w:r>
           <w:rPr>
@@ -5520,6 +5517,185 @@
     </w:p>
     <w:p>
       <w:pPr>
+        <w:pStyle w:val="TDC2"/>
+        <w:rPr>
+          <w:rFonts w:asciiTheme="minorHAnsi" w:eastAsiaTheme="minorEastAsia" w:hAnsiTheme="minorHAnsi" w:cstheme="minorBidi"/>
+          <w:i w:val="0"/>
+          <w:iCs w:val="0"/>
+          <w:noProof/>
+          <w:sz w:val="22"/>
+          <w:szCs w:val="22"/>
+          <w:lang w:val="es-PE" w:eastAsia="es-PE"/>
+        </w:rPr>
+      </w:pPr>
+      <w:hyperlink w:anchor="_Toc515014620" w:history="1">
+        <w:r>
+          <w:rPr>
+            <w:rStyle w:val="Hipervnculo"/>
+            <w:noProof/>
+          </w:rPr>
+          <w:t>3.2.</w:t>
+        </w:r>
+        <w:r>
+          <w:rPr>
+            <w:rFonts w:asciiTheme="minorHAnsi" w:eastAsiaTheme="minorEastAsia" w:hAnsiTheme="minorHAnsi" w:cstheme="minorBidi"/>
+            <w:i w:val="0"/>
+            <w:iCs w:val="0"/>
+            <w:noProof/>
+            <w:sz w:val="22"/>
+            <w:szCs w:val="22"/>
+            <w:lang w:val="es-PE" w:eastAsia="es-PE"/>
+          </w:rPr>
+          <w:tab/>
+        </w:r>
+        <w:r>
+          <w:rPr>
+            <w:rStyle w:val="Hipervnculo"/>
+            <w:noProof/>
+          </w:rPr>
+          <w:t>Control</w:t>
+        </w:r>
+        <w:r>
+          <w:rPr>
+            <w:noProof/>
+            <w:webHidden/>
+          </w:rPr>
+          <w:tab/>
+        </w:r>
+        <w:r>
+          <w:rPr>
+            <w:noProof/>
+            <w:webHidden/>
+          </w:rPr>
+          <w:fldChar w:fldCharType="begin"/>
+        </w:r>
+        <w:r>
+          <w:rPr>
+            <w:noProof/>
+            <w:webHidden/>
+          </w:rPr>
+          <w:instrText xml:space="preserve"> PAGEREF _Toc515014620 \h </w:instrText>
+        </w:r>
+        <w:r>
+          <w:rPr>
+            <w:noProof/>
+            <w:webHidden/>
+          </w:rPr>
+        </w:r>
+        <w:r>
+          <w:rPr>
+            <w:noProof/>
+            <w:webHidden/>
+          </w:rPr>
+          <w:fldChar w:fldCharType="separate"/>
+        </w:r>
+        <w:r>
+          <w:rPr>
+            <w:noProof/>
+            <w:webHidden/>
+          </w:rPr>
+          <w:t>15</w:t>
+        </w:r>
+        <w:r>
+          <w:rPr>
+            <w:noProof/>
+            <w:webHidden/>
+          </w:rPr>
+          <w:fldChar w:fldCharType="end"/>
+        </w:r>
+      </w:hyperlink>
+    </w:p>
+    <w:p>
+      <w:pPr>
+        <w:pStyle w:val="TDC3"/>
+        <w:tabs>
+          <w:tab w:val="left" w:pos="880"/>
+        </w:tabs>
+        <w:rPr>
+          <w:rFonts w:asciiTheme="minorHAnsi" w:eastAsiaTheme="minorEastAsia" w:hAnsiTheme="minorHAnsi" w:cstheme="minorBidi"/>
+          <w:noProof/>
+          <w:sz w:val="22"/>
+          <w:szCs w:val="22"/>
+          <w:lang w:val="es-PE" w:eastAsia="es-PE"/>
+        </w:rPr>
+      </w:pPr>
+      <w:hyperlink w:anchor="_Toc515014621" w:history="1">
+        <w:r>
+          <w:rPr>
+            <w:rStyle w:val="Hipervnculo"/>
+            <w:noProof/>
+          </w:rPr>
+          <w:t>3.2.1.</w:t>
+        </w:r>
+        <w:r>
+          <w:rPr>
+            <w:rFonts w:asciiTheme="minorHAnsi" w:eastAsiaTheme="minorEastAsia" w:hAnsiTheme="minorHAnsi" w:cstheme="minorBidi"/>
+            <w:noProof/>
+            <w:sz w:val="22"/>
+            <w:szCs w:val="22"/>
+            <w:lang w:val="es-PE" w:eastAsia="es-PE"/>
+          </w:rPr>
+          <w:tab/>
+        </w:r>
+        <w:r>
+          <w:rPr>
+            <w:rStyle w:val="Hipervnculo"/>
+            <w:noProof/>
+          </w:rPr>
+          <w:t>Líneas Base</w:t>
+        </w:r>
+        <w:r>
+          <w:rPr>
+            <w:noProof/>
+            <w:webHidden/>
+          </w:rPr>
+          <w:tab/>
+        </w:r>
+        <w:r>
+          <w:rPr>
+            <w:noProof/>
+            <w:webHidden/>
+          </w:rPr>
+          <w:fldChar w:fldCharType="begin"/>
+        </w:r>
+        <w:r>
+          <w:rPr>
+            <w:noProof/>
+            <w:webHidden/>
+          </w:rPr>
+          <w:instrText xml:space="preserve"> PAGEREF _Toc515014621 \h </w:instrText>
+        </w:r>
+        <w:r>
+          <w:rPr>
+            <w:noProof/>
+            <w:webHidden/>
+          </w:rPr>
+        </w:r>
+        <w:r>
+          <w:rPr>
+            <w:noProof/>
+            <w:webHidden/>
+          </w:rPr>
+          <w:fldChar w:fldCharType="separate"/>
+        </w:r>
+        <w:r>
+          <w:rPr>
+            <w:noProof/>
+            <w:webHidden/>
+          </w:rPr>
+          <w:t>15</w:t>
+        </w:r>
+        <w:r>
+          <w:rPr>
+            <w:noProof/>
+            <w:webHidden/>
+          </w:rPr>
+          <w:fldChar w:fldCharType="end"/>
+        </w:r>
+      </w:hyperlink>
+    </w:p>
+    <w:p>
+      <w:pPr>
         <w:tabs>
           <w:tab w:val="left" w:pos="5954"/>
         </w:tabs>
@@ -5533,6 +5709,9 @@
     <w:p>
       <w:pPr>
         <w:pStyle w:val="HojadeControl"/>
+        <w:rPr>
+          <w:rFonts w:hint="eastAsia"/>
+        </w:rPr>
       </w:pPr>
       <w:r>
         <w:br w:type="page"/>
@@ -5541,6 +5720,9 @@
     <w:p>
       <w:pPr>
         <w:pStyle w:val="HojadeControl"/>
+        <w:rPr>
+          <w:rFonts w:hint="eastAsia"/>
+        </w:rPr>
       </w:pPr>
     </w:p>
     <w:p>
@@ -5554,14 +5736,14 @@
           <w:rFonts w:asciiTheme="minorHAnsi" w:hAnsiTheme="minorHAnsi"/>
         </w:rPr>
       </w:pPr>
-      <w:bookmarkStart w:id="5" w:name="_Toc514967045"/>
+      <w:bookmarkStart w:id="6" w:name="_Toc515014608"/>
       <w:r>
         <w:rPr>
           <w:rFonts w:asciiTheme="minorHAnsi" w:hAnsiTheme="minorHAnsi"/>
         </w:rPr>
         <w:t>Introducción</w:t>
       </w:r>
-      <w:bookmarkEnd w:id="5"/>
+      <w:bookmarkEnd w:id="6"/>
     </w:p>
     <w:p>
       <w:pPr>
@@ -5600,14 +5782,30 @@
           <w:rFonts w:asciiTheme="minorHAnsi" w:hAnsiTheme="minorHAnsi" w:cstheme="minorHAnsi"/>
           <w:sz w:val="22"/>
         </w:rPr>
-        <w:t>, Pyt</w:t>
-      </w:r>
+        <w:t xml:space="preserve">, </w:t>
+      </w:r>
+      <w:proofErr w:type="spellStart"/>
       <w:r>
         <w:rPr>
           <w:rFonts w:asciiTheme="minorHAnsi" w:hAnsiTheme="minorHAnsi" w:cstheme="minorHAnsi"/>
           <w:sz w:val="22"/>
         </w:rPr>
-        <w:t xml:space="preserve">hon, </w:t>
+        <w:t>Pyt</w:t>
+      </w:r>
+      <w:r>
+        <w:rPr>
+          <w:rFonts w:asciiTheme="minorHAnsi" w:hAnsiTheme="minorHAnsi" w:cstheme="minorHAnsi"/>
+          <w:sz w:val="22"/>
+        </w:rPr>
+        <w:t>hon</w:t>
+      </w:r>
+      <w:proofErr w:type="spellEnd"/>
+      <w:r>
+        <w:rPr>
+          <w:rFonts w:asciiTheme="minorHAnsi" w:hAnsiTheme="minorHAnsi" w:cstheme="minorHAnsi"/>
+          <w:sz w:val="22"/>
+        </w:rPr>
+        <w:t xml:space="preserve">, </w:t>
       </w:r>
       <w:proofErr w:type="spellStart"/>
       <w:r>
@@ -5984,14 +6182,14 @@
           <w:rFonts w:asciiTheme="minorHAnsi" w:hAnsiTheme="minorHAnsi"/>
         </w:rPr>
       </w:pPr>
-      <w:bookmarkStart w:id="6" w:name="_Toc514967046"/>
+      <w:bookmarkStart w:id="7" w:name="_Toc515014609"/>
       <w:r>
         <w:rPr>
           <w:rFonts w:asciiTheme="minorHAnsi" w:hAnsiTheme="minorHAnsi"/>
         </w:rPr>
         <w:t>Gestión de la SCM</w:t>
       </w:r>
-      <w:bookmarkEnd w:id="6"/>
+      <w:bookmarkEnd w:id="7"/>
     </w:p>
     <w:p>
       <w:pPr>
@@ -6004,14 +6202,14 @@
           <w:rFonts w:asciiTheme="minorHAnsi" w:hAnsiTheme="minorHAnsi"/>
         </w:rPr>
       </w:pPr>
-      <w:bookmarkStart w:id="7" w:name="_Toc514967047"/>
+      <w:bookmarkStart w:id="8" w:name="_Toc515014610"/>
       <w:r>
         <w:rPr>
           <w:rFonts w:asciiTheme="minorHAnsi" w:hAnsiTheme="minorHAnsi"/>
         </w:rPr>
         <w:t>Organización</w:t>
       </w:r>
-      <w:bookmarkEnd w:id="7"/>
+      <w:bookmarkEnd w:id="8"/>
     </w:p>
     <w:p>
       <w:pPr>
@@ -6887,7 +7085,7 @@
               </wp:anchor>
             </w:drawing>
           </mc:Choice>
-          <mc:Fallback xmlns:w16se="http://schemas.microsoft.com/office/word/2015/wordml/symex" xmlns:cx1="http://schemas.microsoft.com/office/drawing/2015/9/8/chartex" xmlns:cx="http://schemas.microsoft.com/office/drawing/2014/chartex">
+          <mc:Fallback>
             <w:pict>
               <v:shape id="_x0000_s1030" type="#_x0000_t202" style="position:absolute;left:0;text-align:left;margin-left:125.7pt;margin-top:353.85pt;width:173.75pt;height:30.5pt;z-index:-251648000;visibility:visible;mso-wrap-style:square;mso-width-percent:0;mso-height-percent:0;mso-wrap-distance-left:9pt;mso-wrap-distance-top:3.6pt;mso-wrap-distance-right:9pt;mso-wrap-distance-bottom:3.6pt;mso-position-horizontal:absolute;mso-position-horizontal-relative:text;mso-position-vertical:absolute;mso-position-vertical-relative:text;mso-width-percent:0;mso-height-percent:0;mso-width-relative:margin;mso-height-relative:margin;v-text-anchor:top" o:gfxdata="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" stroked="f">
                 <v:textbox>
@@ -6969,7 +7167,7 @@
           <w:rFonts w:asciiTheme="minorHAnsi" w:hAnsiTheme="minorHAnsi"/>
         </w:rPr>
       </w:pPr>
-      <w:bookmarkStart w:id="8" w:name="_Toc514967048"/>
+      <w:bookmarkStart w:id="9" w:name="_Toc515014611"/>
       <w:r>
         <w:rPr>
           <w:rFonts w:asciiTheme="minorHAnsi" w:hAnsiTheme="minorHAnsi"/>
@@ -6977,7 +7175,7 @@
         <w:lastRenderedPageBreak/>
         <w:t>Roles y responsabilidades</w:t>
       </w:r>
-      <w:bookmarkEnd w:id="8"/>
+      <w:bookmarkEnd w:id="9"/>
     </w:p>
     <w:p>
       <w:pPr>
@@ -7701,14 +7899,14 @@
           <w:rFonts w:asciiTheme="minorHAnsi" w:hAnsiTheme="minorHAnsi"/>
         </w:rPr>
       </w:pPr>
-      <w:bookmarkStart w:id="9" w:name="_Toc514967049"/>
+      <w:bookmarkStart w:id="10" w:name="_Toc515014612"/>
       <w:r>
         <w:rPr>
           <w:rFonts w:asciiTheme="minorHAnsi" w:hAnsiTheme="minorHAnsi"/>
         </w:rPr>
         <w:t>Políticas, directrices y procedimientos</w:t>
       </w:r>
-      <w:bookmarkEnd w:id="9"/>
+      <w:bookmarkEnd w:id="10"/>
     </w:p>
     <w:p>
       <w:pPr>
@@ -8117,7 +8315,7 @@
           <w:rFonts w:asciiTheme="minorHAnsi" w:hAnsiTheme="minorHAnsi"/>
         </w:rPr>
       </w:pPr>
-      <w:bookmarkStart w:id="10" w:name="_Toc514967050"/>
+      <w:bookmarkStart w:id="11" w:name="_Toc515014613"/>
       <w:r>
         <w:rPr>
           <w:rFonts w:asciiTheme="minorHAnsi" w:hAnsiTheme="minorHAnsi"/>
@@ -8125,7 +8323,7 @@
         <w:lastRenderedPageBreak/>
         <w:t>Herramientas, Entorno e Infraestructura</w:t>
       </w:r>
-      <w:bookmarkEnd w:id="10"/>
+      <w:bookmarkEnd w:id="11"/>
     </w:p>
     <w:p>
       <w:pPr>
@@ -8497,7 +8695,7 @@
           <w:rFonts w:asciiTheme="minorHAnsi" w:hAnsiTheme="minorHAnsi"/>
         </w:rPr>
       </w:pPr>
-      <w:bookmarkStart w:id="11" w:name="_Toc514967051"/>
+      <w:bookmarkStart w:id="12" w:name="_Toc515014614"/>
       <w:r>
         <w:rPr>
           <w:rFonts w:asciiTheme="minorHAnsi" w:hAnsiTheme="minorHAnsi"/>
@@ -8505,7 +8703,7 @@
         <w:lastRenderedPageBreak/>
         <w:t>Calendario</w:t>
       </w:r>
-      <w:bookmarkEnd w:id="11"/>
+      <w:bookmarkEnd w:id="12"/>
     </w:p>
     <w:p>
       <w:pPr>
@@ -10646,8 +10844,8 @@
           <w:rFonts w:asciiTheme="minorHAnsi" w:hAnsiTheme="minorHAnsi"/>
         </w:rPr>
       </w:pPr>
-      <w:bookmarkStart w:id="12" w:name="_Toc512601468"/>
-      <w:bookmarkStart w:id="13" w:name="_Toc514967052"/>
+      <w:bookmarkStart w:id="13" w:name="_Toc512601468"/>
+      <w:bookmarkStart w:id="14" w:name="_Toc515014615"/>
       <w:r>
         <w:rPr>
           <w:rFonts w:asciiTheme="minorHAnsi" w:hAnsiTheme="minorHAnsi"/>
@@ -10655,8 +10853,8 @@
         <w:lastRenderedPageBreak/>
         <w:t>Actividades de la SCM</w:t>
       </w:r>
-      <w:bookmarkEnd w:id="12"/>
       <w:bookmarkEnd w:id="13"/>
+      <w:bookmarkEnd w:id="14"/>
     </w:p>
     <w:p>
       <w:pPr>
@@ -10669,16 +10867,16 @@
           <w:rFonts w:asciiTheme="minorHAnsi" w:hAnsiTheme="minorHAnsi"/>
         </w:rPr>
       </w:pPr>
-      <w:bookmarkStart w:id="14" w:name="_Toc512601469"/>
-      <w:bookmarkStart w:id="15" w:name="_Toc514967053"/>
+      <w:bookmarkStart w:id="15" w:name="_Toc512601469"/>
+      <w:bookmarkStart w:id="16" w:name="_Toc515014616"/>
       <w:r>
         <w:rPr>
           <w:rFonts w:asciiTheme="minorHAnsi" w:hAnsiTheme="minorHAnsi"/>
         </w:rPr>
         <w:t>Identificación</w:t>
       </w:r>
-      <w:bookmarkEnd w:id="14"/>
       <w:bookmarkEnd w:id="15"/>
+      <w:bookmarkEnd w:id="16"/>
     </w:p>
     <w:p>
       <w:pPr>
@@ -10942,16 +11140,16 @@
           <w:rFonts w:asciiTheme="minorHAnsi" w:hAnsiTheme="minorHAnsi"/>
         </w:rPr>
       </w:pPr>
-      <w:bookmarkStart w:id="16" w:name="_Toc512601470"/>
-      <w:bookmarkStart w:id="17" w:name="_Toc514967054"/>
+      <w:bookmarkStart w:id="17" w:name="_Toc512601470"/>
+      <w:bookmarkStart w:id="18" w:name="_Toc515014617"/>
       <w:r>
         <w:rPr>
           <w:rFonts w:asciiTheme="minorHAnsi" w:hAnsiTheme="minorHAnsi"/>
         </w:rPr>
         <w:t>Lista de clasificación de CI</w:t>
       </w:r>
-      <w:bookmarkEnd w:id="16"/>
       <w:bookmarkEnd w:id="17"/>
+      <w:bookmarkEnd w:id="18"/>
     </w:p>
     <w:p>
       <w:pPr>
@@ -13250,6 +13448,7 @@
                 <w:sz w:val="22"/>
                 <w:szCs w:val="22"/>
               </w:rPr>
+              <w:lastRenderedPageBreak/>
               <w:t>Evolución</w:t>
             </w:r>
           </w:p>
@@ -13930,25 +14129,23 @@
           <w:rFonts w:asciiTheme="minorHAnsi" w:hAnsiTheme="minorHAnsi"/>
         </w:rPr>
       </w:pPr>
-      <w:bookmarkStart w:id="18" w:name="_Toc512601471"/>
-      <w:bookmarkStart w:id="19" w:name="_Toc514967055"/>
-      <w:bookmarkStart w:id="20" w:name="_GoBack"/>
+      <w:bookmarkStart w:id="19" w:name="_Toc512601471"/>
+      <w:bookmarkStart w:id="20" w:name="_Toc515014618"/>
+      <w:r>
+        <w:rPr>
+          <w:rFonts w:asciiTheme="minorHAnsi" w:hAnsiTheme="minorHAnsi"/>
+        </w:rPr>
+        <w:t xml:space="preserve">Definición de la nomenclatura de </w:t>
+      </w:r>
+      <w:proofErr w:type="spellStart"/>
+      <w:r>
+        <w:rPr>
+          <w:rFonts w:asciiTheme="minorHAnsi" w:hAnsiTheme="minorHAnsi"/>
+        </w:rPr>
+        <w:t>Item</w:t>
+      </w:r>
+      <w:bookmarkEnd w:id="19"/>
       <w:bookmarkEnd w:id="20"/>
-      <w:r>
-        <w:rPr>
-          <w:rFonts w:asciiTheme="minorHAnsi" w:hAnsiTheme="minorHAnsi"/>
-        </w:rPr>
-        <w:t xml:space="preserve">Definición de la nomenclatura de </w:t>
-      </w:r>
-      <w:proofErr w:type="spellStart"/>
-      <w:r>
-        <w:rPr>
-          <w:rFonts w:asciiTheme="minorHAnsi" w:hAnsiTheme="minorHAnsi"/>
-        </w:rPr>
-        <w:t>Item</w:t>
-      </w:r>
-      <w:bookmarkEnd w:id="18"/>
-      <w:bookmarkEnd w:id="19"/>
       <w:proofErr w:type="spellEnd"/>
     </w:p>
     <w:p>
@@ -15145,7 +15342,7 @@
         </w:rPr>
       </w:pPr>
       <w:bookmarkStart w:id="21" w:name="_Toc512601472"/>
-      <w:bookmarkStart w:id="22" w:name="_Toc514967056"/>
+      <w:bookmarkStart w:id="22" w:name="_Toc515014619"/>
       <w:r>
         <w:rPr>
           <w:rFonts w:asciiTheme="minorHAnsi" w:hAnsiTheme="minorHAnsi"/>
@@ -16268,6 +16465,146 @@
           <w:lang w:val="es-ES_tradnl"/>
         </w:rPr>
       </w:pPr>
+    </w:p>
+    <w:p>
+      <w:pPr>
+        <w:widowControl/>
+        <w:spacing w:after="160" w:line="259" w:lineRule="auto"/>
+        <w:rPr>
+          <w:rFonts w:asciiTheme="minorHAnsi" w:hAnsiTheme="minorHAnsi"/>
+        </w:rPr>
+      </w:pPr>
+      <w:r>
+        <w:rPr>
+          <w:rFonts w:asciiTheme="minorHAnsi" w:hAnsiTheme="minorHAnsi"/>
+        </w:rPr>
+        <w:br w:type="page"/>
+      </w:r>
+    </w:p>
+    <w:p>
+      <w:pPr>
+        <w:pStyle w:val="PSI-Ttulo2"/>
+        <w:numPr>
+          <w:ilvl w:val="1"/>
+          <w:numId w:val="1"/>
+        </w:numPr>
+        <w:rPr>
+          <w:rFonts w:asciiTheme="minorHAnsi" w:hAnsiTheme="minorHAnsi"/>
+        </w:rPr>
+      </w:pPr>
+      <w:bookmarkStart w:id="23" w:name="_Toc484866092"/>
+      <w:bookmarkStart w:id="24" w:name="_Toc515014620"/>
+      <w:r>
+        <w:rPr>
+          <w:rFonts w:asciiTheme="minorHAnsi" w:hAnsiTheme="minorHAnsi"/>
+        </w:rPr>
+        <w:lastRenderedPageBreak/>
+        <w:t>Control</w:t>
+      </w:r>
+      <w:bookmarkEnd w:id="23"/>
+      <w:bookmarkEnd w:id="24"/>
+    </w:p>
+    <w:p>
+      <w:pPr>
+        <w:jc w:val="both"/>
+        <w:rPr>
+          <w:rFonts w:asciiTheme="minorHAnsi" w:hAnsiTheme="minorHAnsi"/>
+          <w:sz w:val="22"/>
+          <w:szCs w:val="22"/>
+        </w:rPr>
+      </w:pPr>
+      <w:r>
+        <w:rPr>
+          <w:rFonts w:asciiTheme="minorHAnsi" w:hAnsiTheme="minorHAnsi"/>
+          <w:sz w:val="22"/>
+          <w:szCs w:val="22"/>
+        </w:rPr>
+        <w:t>En esta sección todos los cambios al software durante su ciclo de vida serán gestionados, haciendo un seguimiento desde su solicitud hasta su etapa final.</w:t>
+      </w:r>
+    </w:p>
+    <w:p>
+      <w:pPr>
+        <w:pStyle w:val="PSI-Ttulo3"/>
+        <w:numPr>
+          <w:ilvl w:val="2"/>
+          <w:numId w:val="1"/>
+        </w:numPr>
+        <w:rPr>
+          <w:rFonts w:asciiTheme="minorHAnsi" w:hAnsiTheme="minorHAnsi"/>
+        </w:rPr>
+      </w:pPr>
+      <w:bookmarkStart w:id="25" w:name="_Toc515014621"/>
+      <w:r>
+        <w:rPr>
+          <w:rFonts w:asciiTheme="minorHAnsi" w:hAnsiTheme="minorHAnsi"/>
+        </w:rPr>
+        <w:t>Líneas Base</w:t>
+      </w:r>
+      <w:bookmarkEnd w:id="25"/>
+    </w:p>
+    <w:p>
+      <w:pPr>
+        <w:jc w:val="both"/>
+        <w:rPr>
+          <w:rFonts w:asciiTheme="minorHAnsi" w:hAnsiTheme="minorHAnsi"/>
+          <w:sz w:val="22"/>
+          <w:szCs w:val="22"/>
+        </w:rPr>
+      </w:pPr>
+      <w:r>
+        <w:rPr>
+          <w:rFonts w:asciiTheme="minorHAnsi" w:hAnsiTheme="minorHAnsi"/>
+          <w:sz w:val="22"/>
+          <w:szCs w:val="22"/>
+        </w:rPr>
+        <w:t>Una línea base es un conjunto de productos y especificaciones que han pasado por una revisión formal y con un acuerdo de por medio, sirven como base para los desarrollos posteriores.</w:t>
+      </w:r>
+    </w:p>
+    <w:p>
+      <w:pPr>
+        <w:jc w:val="both"/>
+        <w:rPr>
+          <w:rFonts w:asciiTheme="minorHAnsi" w:hAnsiTheme="minorHAnsi"/>
+          <w:sz w:val="22"/>
+          <w:szCs w:val="22"/>
+        </w:rPr>
+      </w:pPr>
+      <w:r>
+        <w:rPr>
+          <w:rFonts w:asciiTheme="minorHAnsi" w:hAnsiTheme="minorHAnsi"/>
+          <w:sz w:val="22"/>
+          <w:szCs w:val="22"/>
+        </w:rPr>
+        <w:t>En la Línea base se definirá la composición e interacción entre los diferentes grupos que intervienen, estos se detallan en Hitos y elementos de configuración afectados.</w:t>
+      </w:r>
+    </w:p>
+    <w:p>
+      <w:pPr>
+        <w:jc w:val="both"/>
+        <w:rPr>
+          <w:rFonts w:asciiTheme="minorHAnsi" w:hAnsiTheme="minorHAnsi"/>
+          <w:sz w:val="22"/>
+          <w:szCs w:val="22"/>
+        </w:rPr>
+      </w:pPr>
+      <w:r>
+        <w:rPr>
+          <w:rFonts w:asciiTheme="minorHAnsi" w:hAnsiTheme="minorHAnsi"/>
+          <w:sz w:val="22"/>
+          <w:szCs w:val="22"/>
+        </w:rPr>
+        <w:t>Las líneas base descritas a continuación son Funcional, Definici</w:t>
+      </w:r>
+      <w:bookmarkStart w:id="26" w:name="_GoBack"/>
+      <w:bookmarkEnd w:id="26"/>
+      <w:r>
+        <w:rPr>
+          <w:rFonts w:asciiTheme="minorHAnsi" w:hAnsiTheme="minorHAnsi"/>
+          <w:sz w:val="22"/>
+          <w:szCs w:val="22"/>
+        </w:rPr>
+        <w:t>ón, Desarrollo y Producto.</w:t>
+      </w:r>
     </w:p>
     <w:p>
       <w:pPr>
@@ -16429,7 +16766,7 @@
 
 <file path=word/numbering.xml><?xml version="1.0" encoding="utf-8"?>
 <w:numbering xmlns:wpc="http://schemas.microsoft.com/office/word/2010/wordprocessingCanvas" xmlns:mc="http://schemas.openxmlformats.org/markup-compatibility/2006" xmlns:o="urn:schemas-microsoft-com:office:office" xmlns:r="http://schemas.openxmlformats.org/officeDocument/2006/relationships" xmlns:m="http://schemas.openxmlformats.org/officeDocument/2006/math" xmlns:v="urn:schemas-microsoft-com:vml" xmlns:wp14="http://schemas.microsoft.com/office/word/2010/wordprocessingDrawing" xmlns:wp="http://schemas.openxmlformats.org/drawingml/2006/wordprocessingDrawing" xmlns:w10="urn:schemas-microsoft-com:office:word" xmlns:w="http://schemas.openxmlformats.org/wordprocessingml/2006/main" xmlns:w14="http://schemas.microsoft.com/office/word/2010/wordml" xmlns:w15="http://schemas.microsoft.com/office/word/2012/wordml" xmlns:wpg="http://schemas.microsoft.com/office/word/2010/wordprocessingGroup" xmlns:wpi="http://schemas.microsoft.com/office/word/2010/wordprocessingInk" xmlns:wne="http://schemas.microsoft.com/office/word/2006/wordml" xmlns:wps="http://schemas.microsoft.com/office/word/2010/wordprocessingShape" mc:Ignorable="w14 w15 wp14">
-  <w:abstractNum w:abstractNumId="0" w15:restartNumberingAfterBreak="0">
+  <w:abstractNum w:abstractNumId="0">
     <w:nsid w:val="009D3F87"/>
     <w:multiLevelType w:val="hybridMultilevel"/>
     <w:tmpl w:val="A1DAC1B2"/>
@@ -16542,7 +16879,7 @@
       </w:rPr>
     </w:lvl>
   </w:abstractNum>
-  <w:abstractNum w:abstractNumId="1" w15:restartNumberingAfterBreak="0">
+  <w:abstractNum w:abstractNumId="1">
     <w:nsid w:val="20BC15D3"/>
     <w:multiLevelType w:val="hybridMultilevel"/>
     <w:tmpl w:val="F9F48C90"/>
@@ -16655,7 +16992,7 @@
       </w:rPr>
     </w:lvl>
   </w:abstractNum>
-  <w:abstractNum w:abstractNumId="2" w15:restartNumberingAfterBreak="0">
+  <w:abstractNum w:abstractNumId="2">
     <w:nsid w:val="29607746"/>
     <w:multiLevelType w:val="hybridMultilevel"/>
     <w:tmpl w:val="3324654A"/>
@@ -16768,7 +17105,7 @@
       </w:rPr>
     </w:lvl>
   </w:abstractNum>
-  <w:abstractNum w:abstractNumId="3" w15:restartNumberingAfterBreak="0">
+  <w:abstractNum w:abstractNumId="3">
     <w:nsid w:val="30F13BD8"/>
     <w:multiLevelType w:val="hybridMultilevel"/>
     <w:tmpl w:val="3FAC37FE"/>
@@ -16880,7 +17217,7 @@
       </w:rPr>
     </w:lvl>
   </w:abstractNum>
-  <w:abstractNum w:abstractNumId="4" w15:restartNumberingAfterBreak="0">
+  <w:abstractNum w:abstractNumId="4">
     <w:nsid w:val="384269F3"/>
     <w:multiLevelType w:val="hybridMultilevel"/>
     <w:tmpl w:val="98522A88"/>
@@ -16993,7 +17330,7 @@
       </w:rPr>
     </w:lvl>
   </w:abstractNum>
-  <w:abstractNum w:abstractNumId="5" w15:restartNumberingAfterBreak="0">
+  <w:abstractNum w:abstractNumId="5">
     <w:nsid w:val="38B07543"/>
     <w:multiLevelType w:val="hybridMultilevel"/>
     <w:tmpl w:val="B86A41D2"/>
@@ -17106,7 +17443,127 @@
       </w:rPr>
     </w:lvl>
   </w:abstractNum>
-  <w:abstractNum w:abstractNumId="6" w15:restartNumberingAfterBreak="0">
+  <w:abstractNum w:abstractNumId="6">
+    <w:nsid w:val="39A40F9A"/>
+    <w:multiLevelType w:val="multilevel"/>
+    <w:tmpl w:val="76CAA220"/>
+    <w:lvl w:ilvl="0">
+      <w:start w:val="1"/>
+      <w:numFmt w:val="decimal"/>
+      <w:lvlText w:val="%1."/>
+      <w:lvlJc w:val="left"/>
+      <w:pPr>
+        <w:ind w:left="720" w:hanging="360"/>
+      </w:pPr>
+    </w:lvl>
+    <w:lvl w:ilvl="1">
+      <w:start w:val="1"/>
+      <w:numFmt w:val="decimal"/>
+      <w:isLgl/>
+      <w:lvlText w:val="%1.%2"/>
+      <w:lvlJc w:val="left"/>
+      <w:pPr>
+        <w:ind w:left="1637" w:hanging="360"/>
+      </w:pPr>
+      <w:rPr>
+        <w:rFonts w:hint="default"/>
+        <w:sz w:val="24"/>
+        <w:szCs w:val="24"/>
+      </w:rPr>
+    </w:lvl>
+    <w:lvl w:ilvl="2">
+      <w:start w:val="1"/>
+      <w:numFmt w:val="decimal"/>
+      <w:isLgl/>
+      <w:lvlText w:val="%1.%2.%3"/>
+      <w:lvlJc w:val="left"/>
+      <w:pPr>
+        <w:ind w:left="1080" w:hanging="720"/>
+      </w:pPr>
+      <w:rPr>
+        <w:rFonts w:hint="default"/>
+      </w:rPr>
+    </w:lvl>
+    <w:lvl w:ilvl="3">
+      <w:start w:val="1"/>
+      <w:numFmt w:val="decimal"/>
+      <w:isLgl/>
+      <w:lvlText w:val="%1.%2.%3.%4"/>
+      <w:lvlJc w:val="left"/>
+      <w:pPr>
+        <w:ind w:left="1080" w:hanging="720"/>
+      </w:pPr>
+      <w:rPr>
+        <w:rFonts w:hint="default"/>
+      </w:rPr>
+    </w:lvl>
+    <w:lvl w:ilvl="4">
+      <w:start w:val="1"/>
+      <w:numFmt w:val="decimal"/>
+      <w:isLgl/>
+      <w:lvlText w:val="%1.%2.%3.%4.%5"/>
+      <w:lvlJc w:val="left"/>
+      <w:pPr>
+        <w:ind w:left="1440" w:hanging="1080"/>
+      </w:pPr>
+      <w:rPr>
+        <w:rFonts w:hint="default"/>
+      </w:rPr>
+    </w:lvl>
+    <w:lvl w:ilvl="5">
+      <w:start w:val="1"/>
+      <w:numFmt w:val="decimal"/>
+      <w:isLgl/>
+      <w:lvlText w:val="%1.%2.%3.%4.%5.%6"/>
+      <w:lvlJc w:val="left"/>
+      <w:pPr>
+        <w:ind w:left="1800" w:hanging="1440"/>
+      </w:pPr>
+      <w:rPr>
+        <w:rFonts w:hint="default"/>
+      </w:rPr>
+    </w:lvl>
+    <w:lvl w:ilvl="6">
+      <w:start w:val="1"/>
+      <w:numFmt w:val="decimal"/>
+      <w:isLgl/>
+      <w:lvlText w:val="%1.%2.%3.%4.%5.%6.%7"/>
+      <w:lvlJc w:val="left"/>
+      <w:pPr>
+        <w:ind w:left="1800" w:hanging="1440"/>
+      </w:pPr>
+      <w:rPr>
+        <w:rFonts w:hint="default"/>
+      </w:rPr>
+    </w:lvl>
+    <w:lvl w:ilvl="7">
+      <w:start w:val="1"/>
+      <w:numFmt w:val="decimal"/>
+      <w:isLgl/>
+      <w:lvlText w:val="%1.%2.%3.%4.%5.%6.%7.%8"/>
+      <w:lvlJc w:val="left"/>
+      <w:pPr>
+        <w:ind w:left="2160" w:hanging="1800"/>
+      </w:pPr>
+      <w:rPr>
+        <w:rFonts w:hint="default"/>
+      </w:rPr>
+    </w:lvl>
+    <w:lvl w:ilvl="8">
+      <w:start w:val="1"/>
+      <w:numFmt w:val="decimal"/>
+      <w:isLgl/>
+      <w:lvlText w:val="%1.%2.%3.%4.%5.%6.%7.%8.%9"/>
+      <w:lvlJc w:val="left"/>
+      <w:pPr>
+        <w:ind w:left="2160" w:hanging="1800"/>
+      </w:pPr>
+      <w:rPr>
+        <w:rFonts w:hint="default"/>
+      </w:rPr>
+    </w:lvl>
+  </w:abstractNum>
+  <w:abstractNum w:abstractNumId="7">
     <w:nsid w:val="3BB55B51"/>
     <w:multiLevelType w:val="hybridMultilevel"/>
     <w:tmpl w:val="0F18677A"/>
@@ -17219,7 +17676,7 @@
       </w:rPr>
     </w:lvl>
   </w:abstractNum>
-  <w:abstractNum w:abstractNumId="7" w15:restartNumberingAfterBreak="0">
+  <w:abstractNum w:abstractNumId="8">
     <w:nsid w:val="4B857369"/>
     <w:multiLevelType w:val="hybridMultilevel"/>
     <w:tmpl w:val="5680F502"/>
@@ -17331,7 +17788,7 @@
       </w:rPr>
     </w:lvl>
   </w:abstractNum>
-  <w:abstractNum w:abstractNumId="8" w15:restartNumberingAfterBreak="0">
+  <w:abstractNum w:abstractNumId="9">
     <w:nsid w:val="4C4A685D"/>
     <w:multiLevelType w:val="hybridMultilevel"/>
     <w:tmpl w:val="01C8A52E"/>
@@ -17444,7 +17901,7 @@
       </w:rPr>
     </w:lvl>
   </w:abstractNum>
-  <w:abstractNum w:abstractNumId="9" w15:restartNumberingAfterBreak="0">
+  <w:abstractNum w:abstractNumId="10">
     <w:nsid w:val="50C901CC"/>
     <w:multiLevelType w:val="hybridMultilevel"/>
     <w:tmpl w:val="E0C20C16"/>
@@ -17557,7 +18014,7 @@
       </w:rPr>
     </w:lvl>
   </w:abstractNum>
-  <w:abstractNum w:abstractNumId="10" w15:restartNumberingAfterBreak="0">
+  <w:abstractNum w:abstractNumId="11">
     <w:nsid w:val="54F17993"/>
     <w:multiLevelType w:val="hybridMultilevel"/>
     <w:tmpl w:val="8A28C9A4"/>
@@ -17670,7 +18127,7 @@
       </w:rPr>
     </w:lvl>
   </w:abstractNum>
-  <w:abstractNum w:abstractNumId="11" w15:restartNumberingAfterBreak="0">
+  <w:abstractNum w:abstractNumId="12">
     <w:nsid w:val="56170A61"/>
     <w:multiLevelType w:val="hybridMultilevel"/>
     <w:tmpl w:val="AEE40F68"/>
@@ -17783,7 +18240,7 @@
       </w:rPr>
     </w:lvl>
   </w:abstractNum>
-  <w:abstractNum w:abstractNumId="12" w15:restartNumberingAfterBreak="0">
+  <w:abstractNum w:abstractNumId="13">
     <w:nsid w:val="5D275B82"/>
     <w:multiLevelType w:val="hybridMultilevel"/>
     <w:tmpl w:val="AAA8968C"/>
@@ -17895,7 +18352,7 @@
       </w:rPr>
     </w:lvl>
   </w:abstractNum>
-  <w:abstractNum w:abstractNumId="13" w15:restartNumberingAfterBreak="0">
+  <w:abstractNum w:abstractNumId="14">
     <w:nsid w:val="63156378"/>
     <w:multiLevelType w:val="hybridMultilevel"/>
     <w:tmpl w:val="9D5EB760"/>
@@ -18008,7 +18465,7 @@
       </w:rPr>
     </w:lvl>
   </w:abstractNum>
-  <w:abstractNum w:abstractNumId="14" w15:restartNumberingAfterBreak="0">
+  <w:abstractNum w:abstractNumId="15">
     <w:nsid w:val="6A050FB3"/>
     <w:multiLevelType w:val="multilevel"/>
     <w:tmpl w:val="F65CD7DA"/>
@@ -18129,7 +18586,7 @@
       </w:rPr>
     </w:lvl>
   </w:abstractNum>
-  <w:abstractNum w:abstractNumId="15" w15:restartNumberingAfterBreak="0">
+  <w:abstractNum w:abstractNumId="16">
     <w:nsid w:val="6B0622F5"/>
     <w:multiLevelType w:val="hybridMultilevel"/>
     <w:tmpl w:val="EBA0EA96"/>
@@ -18241,7 +18698,7 @@
       </w:rPr>
     </w:lvl>
   </w:abstractNum>
-  <w:abstractNum w:abstractNumId="16" w15:restartNumberingAfterBreak="0">
+  <w:abstractNum w:abstractNumId="17">
     <w:nsid w:val="6F3C135A"/>
     <w:multiLevelType w:val="hybridMultilevel"/>
     <w:tmpl w:val="49327FCE"/>
@@ -18354,7 +18811,7 @@
       </w:rPr>
     </w:lvl>
   </w:abstractNum>
-  <w:abstractNum w:abstractNumId="17" w15:restartNumberingAfterBreak="0">
+  <w:abstractNum w:abstractNumId="18">
     <w:nsid w:val="71BD1E54"/>
     <w:multiLevelType w:val="hybridMultilevel"/>
     <w:tmpl w:val="7774154A"/>
@@ -18468,13 +18925,13 @@
     </w:lvl>
   </w:abstractNum>
   <w:num w:numId="1">
-    <w:abstractNumId w:val="14"/>
+    <w:abstractNumId w:val="15"/>
   </w:num>
   <w:num w:numId="2">
     <w:abstractNumId w:val="5"/>
   </w:num>
   <w:num w:numId="3">
-    <w:abstractNumId w:val="9"/>
+    <w:abstractNumId w:val="10"/>
   </w:num>
   <w:num w:numId="4">
     <w:abstractNumId w:val="2"/>
@@ -18483,28 +18940,28 @@
     <w:abstractNumId w:val="4"/>
   </w:num>
   <w:num w:numId="6">
+    <w:abstractNumId w:val="9"/>
+  </w:num>
+  <w:num w:numId="7">
     <w:abstractNumId w:val="8"/>
   </w:num>
-  <w:num w:numId="7">
-    <w:abstractNumId w:val="7"/>
-  </w:num>
   <w:num w:numId="8">
-    <w:abstractNumId w:val="16"/>
+    <w:abstractNumId w:val="17"/>
   </w:num>
   <w:num w:numId="9">
-    <w:abstractNumId w:val="7"/>
+    <w:abstractNumId w:val="8"/>
   </w:num>
   <w:num w:numId="10">
-    <w:abstractNumId w:val="16"/>
+    <w:abstractNumId w:val="17"/>
   </w:num>
   <w:num w:numId="11">
-    <w:abstractNumId w:val="11"/>
+    <w:abstractNumId w:val="12"/>
   </w:num>
   <w:num w:numId="12">
     <w:abstractNumId w:val="3"/>
   </w:num>
   <w:num w:numId="13">
-    <w:abstractNumId w:val="12"/>
+    <w:abstractNumId w:val="13"/>
   </w:num>
   <w:num w:numId="14">
     <w:abstractNumId w:val="1"/>
@@ -18513,19 +18970,22 @@
     <w:abstractNumId w:val="0"/>
   </w:num>
   <w:num w:numId="16">
-    <w:abstractNumId w:val="10"/>
+    <w:abstractNumId w:val="11"/>
   </w:num>
   <w:num w:numId="17">
-    <w:abstractNumId w:val="13"/>
+    <w:abstractNumId w:val="14"/>
   </w:num>
   <w:num w:numId="18">
-    <w:abstractNumId w:val="6"/>
+    <w:abstractNumId w:val="7"/>
   </w:num>
   <w:num w:numId="19">
-    <w:abstractNumId w:val="17"/>
+    <w:abstractNumId w:val="18"/>
   </w:num>
   <w:num w:numId="20">
-    <w:abstractNumId w:val="15"/>
+    <w:abstractNumId w:val="16"/>
+  </w:num>
+  <w:num w:numId="21">
+    <w:abstractNumId w:val="6"/>
   </w:num>
 </w:numbering>
 </file>
@@ -19432,6 +19892,7 @@
       <w:spacing w:after="0" w:line="240" w:lineRule="auto"/>
     </w:pPr>
     <w:tblPr>
+      <w:tblInd w:w="0" w:type="dxa"/>
       <w:tblBorders>
         <w:top w:val="single" w:sz="4" w:space="0" w:color="auto"/>
         <w:left w:val="single" w:sz="4" w:space="0" w:color="auto"/>
@@ -19440,6 +19901,12 @@
         <w:insideH w:val="single" w:sz="4" w:space="0" w:color="auto"/>
         <w:insideV w:val="single" w:sz="4" w:space="0" w:color="auto"/>
       </w:tblBorders>
+      <w:tblCellMar>
+        <w:top w:w="0" w:type="dxa"/>
+        <w:left w:w="108" w:type="dxa"/>
+        <w:bottom w:w="0" w:type="dxa"/>
+        <w:right w:w="108" w:type="dxa"/>
+      </w:tblCellMar>
     </w:tblPr>
   </w:style>
   <w:style w:type="paragraph" w:styleId="Encabezado">

</xml_diff>

<commit_message>
agregar reporte de estado 002
</commit_message>
<xml_diff>
--- a/documentos/PGC.docx
+++ b/documentos/PGC.docx
@@ -430,7 +430,7 @@
                     <a:blip r:embed="rId7">
                       <a:extLst>
                         <a:ext uri="{96DAC541-7B7A-43D3-8B79-37D633B846F1}">
-                          <asvg:svgBlip xmlns:cx="http://schemas.microsoft.com/office/drawing/2014/chartex" xmlns:cx1="http://schemas.microsoft.com/office/drawing/2015/9/8/chartex" xmlns:w16se="http://schemas.microsoft.com/office/word/2015/wordml/symex" xmlns="" xmlns:cx2="http://schemas.microsoft.com/office/drawing/2015/10/21/chartex" xmlns:cx3="http://schemas.microsoft.com/office/drawing/2016/5/9/chartex" xmlns:cx4="http://schemas.microsoft.com/office/drawing/2016/5/10/chartex" xmlns:cx5="http://schemas.microsoft.com/office/drawing/2016/5/11/chartex" xmlns:cx6="http://schemas.microsoft.com/office/drawing/2016/5/12/chartex" xmlns:cx7="http://schemas.microsoft.com/office/drawing/2016/5/13/chartex" xmlns:cx8="http://schemas.microsoft.com/office/drawing/2016/5/14/chartex" xmlns:aink="http://schemas.microsoft.com/office/drawing/2016/ink" xmlns:am3d="http://schemas.microsoft.com/office/drawing/2017/model3d" xmlns:o="urn:schemas-microsoft-com:office:office" xmlns:v="urn:schemas-microsoft-com:vml" xmlns:w10="urn:schemas-microsoft-com:office:word" xmlns:w="http://schemas.openxmlformats.org/wordprocessingml/2006/main" xmlns:w16cid="http://schemas.microsoft.com/office/word/2016/wordml/cid" xmlns:asvg="http://schemas.microsoft.com/office/drawing/2016/SVG/main" r:embed="rId8"/>
+                          <asvg:svgBlip xmlns:asvg="http://schemas.microsoft.com/office/drawing/2016/SVG/main" xmlns:w16cid="http://schemas.microsoft.com/office/word/2016/wordml/cid" xmlns:w="http://schemas.openxmlformats.org/wordprocessingml/2006/main" xmlns:w10="urn:schemas-microsoft-com:office:word" xmlns:v="urn:schemas-microsoft-com:vml" xmlns:o="urn:schemas-microsoft-com:office:office" xmlns:am3d="http://schemas.microsoft.com/office/drawing/2017/model3d" xmlns:aink="http://schemas.microsoft.com/office/drawing/2016/ink" xmlns:cx8="http://schemas.microsoft.com/office/drawing/2016/5/14/chartex" xmlns:cx7="http://schemas.microsoft.com/office/drawing/2016/5/13/chartex" xmlns:cx6="http://schemas.microsoft.com/office/drawing/2016/5/12/chartex" xmlns:cx5="http://schemas.microsoft.com/office/drawing/2016/5/11/chartex" xmlns:cx4="http://schemas.microsoft.com/office/drawing/2016/5/10/chartex" xmlns:cx3="http://schemas.microsoft.com/office/drawing/2016/5/9/chartex" xmlns:cx2="http://schemas.microsoft.com/office/drawing/2015/10/21/chartex" xmlns="" xmlns:w16se="http://schemas.microsoft.com/office/word/2015/wordml/symex" xmlns:cx1="http://schemas.microsoft.com/office/drawing/2015/9/8/chartex" xmlns:cx="http://schemas.microsoft.com/office/drawing/2014/chartex" r:embed="rId8"/>
                         </a:ext>
                       </a:extLst>
                     </a:blip>
@@ -552,7 +552,7 @@
                     <a:blip r:embed="rId10">
                       <a:extLst>
                         <a:ext uri="{96DAC541-7B7A-43D3-8B79-37D633B846F1}">
-                          <asvg:svgBlip xmlns:cx="http://schemas.microsoft.com/office/drawing/2014/chartex" xmlns:cx1="http://schemas.microsoft.com/office/drawing/2015/9/8/chartex" xmlns:w16se="http://schemas.microsoft.com/office/word/2015/wordml/symex" xmlns="" xmlns:cx2="http://schemas.microsoft.com/office/drawing/2015/10/21/chartex" xmlns:cx3="http://schemas.microsoft.com/office/drawing/2016/5/9/chartex" xmlns:cx4="http://schemas.microsoft.com/office/drawing/2016/5/10/chartex" xmlns:cx5="http://schemas.microsoft.com/office/drawing/2016/5/11/chartex" xmlns:cx6="http://schemas.microsoft.com/office/drawing/2016/5/12/chartex" xmlns:cx7="http://schemas.microsoft.com/office/drawing/2016/5/13/chartex" xmlns:cx8="http://schemas.microsoft.com/office/drawing/2016/5/14/chartex" xmlns:aink="http://schemas.microsoft.com/office/drawing/2016/ink" xmlns:am3d="http://schemas.microsoft.com/office/drawing/2017/model3d" xmlns:o="urn:schemas-microsoft-com:office:office" xmlns:v="urn:schemas-microsoft-com:vml" xmlns:w10="urn:schemas-microsoft-com:office:word" xmlns:w="http://schemas.openxmlformats.org/wordprocessingml/2006/main" xmlns:w16cid="http://schemas.microsoft.com/office/word/2016/wordml/cid" xmlns:asvg="http://schemas.microsoft.com/office/drawing/2016/SVG/main" r:embed="rId11"/>
+                          <asvg:svgBlip xmlns:asvg="http://schemas.microsoft.com/office/drawing/2016/SVG/main" xmlns:w16cid="http://schemas.microsoft.com/office/word/2016/wordml/cid" xmlns:w="http://schemas.openxmlformats.org/wordprocessingml/2006/main" xmlns:w10="urn:schemas-microsoft-com:office:word" xmlns:v="urn:schemas-microsoft-com:vml" xmlns:o="urn:schemas-microsoft-com:office:office" xmlns:am3d="http://schemas.microsoft.com/office/drawing/2017/model3d" xmlns:aink="http://schemas.microsoft.com/office/drawing/2016/ink" xmlns:cx8="http://schemas.microsoft.com/office/drawing/2016/5/14/chartex" xmlns:cx7="http://schemas.microsoft.com/office/drawing/2016/5/13/chartex" xmlns:cx6="http://schemas.microsoft.com/office/drawing/2016/5/12/chartex" xmlns:cx5="http://schemas.microsoft.com/office/drawing/2016/5/11/chartex" xmlns:cx4="http://schemas.microsoft.com/office/drawing/2016/5/10/chartex" xmlns:cx3="http://schemas.microsoft.com/office/drawing/2016/5/9/chartex" xmlns:cx2="http://schemas.microsoft.com/office/drawing/2015/10/21/chartex" xmlns="" xmlns:w16se="http://schemas.microsoft.com/office/word/2015/wordml/symex" xmlns:cx1="http://schemas.microsoft.com/office/drawing/2015/9/8/chartex" xmlns:cx="http://schemas.microsoft.com/office/drawing/2014/chartex" r:embed="rId11"/>
                         </a:ext>
                       </a:extLst>
                     </a:blip>
@@ -612,7 +612,7 @@
                     <a:blip r:embed="rId12">
                       <a:extLst>
                         <a:ext uri="{96DAC541-7B7A-43D3-8B79-37D633B846F1}">
-                          <asvg:svgBlip xmlns:cx="http://schemas.microsoft.com/office/drawing/2014/chartex" xmlns:cx1="http://schemas.microsoft.com/office/drawing/2015/9/8/chartex" xmlns:w16se="http://schemas.microsoft.com/office/word/2015/wordml/symex" xmlns="" xmlns:cx2="http://schemas.microsoft.com/office/drawing/2015/10/21/chartex" xmlns:cx3="http://schemas.microsoft.com/office/drawing/2016/5/9/chartex" xmlns:cx4="http://schemas.microsoft.com/office/drawing/2016/5/10/chartex" xmlns:cx5="http://schemas.microsoft.com/office/drawing/2016/5/11/chartex" xmlns:cx6="http://schemas.microsoft.com/office/drawing/2016/5/12/chartex" xmlns:cx7="http://schemas.microsoft.com/office/drawing/2016/5/13/chartex" xmlns:cx8="http://schemas.microsoft.com/office/drawing/2016/5/14/chartex" xmlns:aink="http://schemas.microsoft.com/office/drawing/2016/ink" xmlns:am3d="http://schemas.microsoft.com/office/drawing/2017/model3d" xmlns:o="urn:schemas-microsoft-com:office:office" xmlns:v="urn:schemas-microsoft-com:vml" xmlns:w10="urn:schemas-microsoft-com:office:word" xmlns:w="http://schemas.openxmlformats.org/wordprocessingml/2006/main" xmlns:w16cid="http://schemas.microsoft.com/office/word/2016/wordml/cid" xmlns:asvg="http://schemas.microsoft.com/office/drawing/2016/SVG/main" r:embed="rId13"/>
+                          <asvg:svgBlip xmlns:asvg="http://schemas.microsoft.com/office/drawing/2016/SVG/main" xmlns:w16cid="http://schemas.microsoft.com/office/word/2016/wordml/cid" xmlns:w="http://schemas.openxmlformats.org/wordprocessingml/2006/main" xmlns:w10="urn:schemas-microsoft-com:office:word" xmlns:v="urn:schemas-microsoft-com:vml" xmlns:o="urn:schemas-microsoft-com:office:office" xmlns:am3d="http://schemas.microsoft.com/office/drawing/2017/model3d" xmlns:aink="http://schemas.microsoft.com/office/drawing/2016/ink" xmlns:cx8="http://schemas.microsoft.com/office/drawing/2016/5/14/chartex" xmlns:cx7="http://schemas.microsoft.com/office/drawing/2016/5/13/chartex" xmlns:cx6="http://schemas.microsoft.com/office/drawing/2016/5/12/chartex" xmlns:cx5="http://schemas.microsoft.com/office/drawing/2016/5/11/chartex" xmlns:cx4="http://schemas.microsoft.com/office/drawing/2016/5/10/chartex" xmlns:cx3="http://schemas.microsoft.com/office/drawing/2016/5/9/chartex" xmlns:cx2="http://schemas.microsoft.com/office/drawing/2015/10/21/chartex" xmlns="" xmlns:w16se="http://schemas.microsoft.com/office/word/2015/wordml/symex" xmlns:cx1="http://schemas.microsoft.com/office/drawing/2015/9/8/chartex" xmlns:cx="http://schemas.microsoft.com/office/drawing/2014/chartex" r:embed="rId13"/>
                         </a:ext>
                       </a:extLst>
                     </a:blip>
@@ -745,7 +745,7 @@
                                 <w:color w:val="000066"/>
                                 <w:sz w:val="28"/>
                               </w:rPr>
-                              <w:t>4.4</w:t>
+                              <w:t>5.1</w:t>
                             </w:r>
                           </w:p>
                         </w:txbxContent>
@@ -795,7 +795,7 @@
                           <w:color w:val="000066"/>
                           <w:sz w:val="28"/>
                         </w:rPr>
-                        <w:t>4.4</w:t>
+                        <w:t>5.1</w:t>
                       </w:r>
                     </w:p>
                   </w:txbxContent>
@@ -963,7 +963,7 @@
         <w:pStyle w:val="HojadeControl"/>
         <w:jc w:val="center"/>
         <w:rPr>
-          <w:rFonts w:ascii="NewsGotT" w:hAnsi="NewsGotT"/>
+          <w:rFonts w:ascii="NewsGotT" w:hAnsi="NewsGotT" w:hint="eastAsia"/>
         </w:rPr>
       </w:pPr>
       <w:bookmarkStart w:id="2" w:name="_Toc452417191"/>
@@ -976,19 +976,22 @@
         <w:pStyle w:val="HojadeControl"/>
         <w:jc w:val="center"/>
         <w:rPr>
+          <w:rFonts w:ascii="NewsGotT" w:hAnsi="NewsGotT" w:hint="eastAsia"/>
+        </w:rPr>
+      </w:pPr>
+      <w:r>
+        <w:rPr>
           <w:rFonts w:ascii="NewsGotT" w:hAnsi="NewsGotT"/>
         </w:rPr>
-      </w:pPr>
-      <w:r>
-        <w:rPr>
-          <w:rFonts w:ascii="NewsGotT" w:hAnsi="NewsGotT"/>
-        </w:rPr>
         <w:t>HOJA DE CONTROL</w:t>
       </w:r>
     </w:p>
     <w:p>
       <w:pPr>
         <w:pStyle w:val="Standard"/>
+        <w:rPr>
+          <w:rFonts w:hint="eastAsia"/>
+        </w:rPr>
       </w:pPr>
     </w:p>
     <w:tbl>
@@ -1783,8 +1786,10 @@
                 <w:sz w:val="22"/>
                 <w:szCs w:val="22"/>
               </w:rPr>
-              <w:t>19</w:t>
-            </w:r>
+              <w:t>24</w:t>
+            </w:r>
+            <w:bookmarkStart w:id="6" w:name="_GoBack"/>
+            <w:bookmarkEnd w:id="6"/>
           </w:p>
         </w:tc>
       </w:tr>
@@ -1792,6 +1797,9 @@
     <w:p>
       <w:pPr>
         <w:pStyle w:val="HojadeControl"/>
+        <w:rPr>
+          <w:rFonts w:hint="eastAsia"/>
+        </w:rPr>
       </w:pPr>
     </w:p>
     <w:p>
@@ -4652,6 +4660,238 @@
           </w:p>
         </w:tc>
       </w:tr>
+      <w:tr>
+        <w:trPr>
+          <w:jc w:val="center"/>
+        </w:trPr>
+        <w:tc>
+          <w:tcPr>
+            <w:tcW w:w="1268" w:type="dxa"/>
+            <w:shd w:val="clear" w:color="auto" w:fill="FFFFFF" w:themeFill="background1"/>
+          </w:tcPr>
+          <w:p>
+            <w:pPr>
+              <w:pStyle w:val="Tabletext"/>
+              <w:spacing w:after="0" w:line="360" w:lineRule="auto"/>
+              <w:jc w:val="center"/>
+              <w:rPr>
+                <w:rFonts w:ascii="Calibri" w:hAnsi="Calibri"/>
+                <w:b/>
+                <w:bCs/>
+              </w:rPr>
+            </w:pPr>
+            <w:r>
+              <w:rPr>
+                <w:rFonts w:ascii="Calibri" w:hAnsi="Calibri"/>
+                <w:b/>
+                <w:bCs/>
+              </w:rPr>
+              <w:t>15/06/2018</w:t>
+            </w:r>
+          </w:p>
+        </w:tc>
+        <w:tc>
+          <w:tcPr>
+            <w:tcW w:w="1134" w:type="dxa"/>
+            <w:shd w:val="clear" w:color="auto" w:fill="FFFFFF" w:themeFill="background1"/>
+          </w:tcPr>
+          <w:p>
+            <w:pPr>
+              <w:pStyle w:val="Tabletext"/>
+              <w:spacing w:after="0" w:line="360" w:lineRule="auto"/>
+              <w:jc w:val="center"/>
+              <w:rPr>
+                <w:rFonts w:ascii="Calibri" w:hAnsi="Calibri"/>
+              </w:rPr>
+            </w:pPr>
+            <w:r>
+              <w:rPr>
+                <w:rFonts w:ascii="Calibri" w:hAnsi="Calibri"/>
+              </w:rPr>
+              <w:t>5.0</w:t>
+            </w:r>
+          </w:p>
+        </w:tc>
+        <w:tc>
+          <w:tcPr>
+            <w:tcW w:w="4137" w:type="dxa"/>
+            <w:shd w:val="clear" w:color="auto" w:fill="FFFFFF" w:themeFill="background1"/>
+          </w:tcPr>
+          <w:p>
+            <w:pPr>
+              <w:pStyle w:val="Tabletext"/>
+              <w:spacing w:before="40" w:after="40" w:line="360" w:lineRule="auto"/>
+              <w:jc w:val="both"/>
+              <w:rPr>
+                <w:rFonts w:ascii="Calibri" w:hAnsi="Calibri"/>
+              </w:rPr>
+            </w:pPr>
+            <w:r>
+              <w:rPr>
+                <w:rFonts w:ascii="Calibri" w:hAnsi="Calibri"/>
+              </w:rPr>
+              <w:t>Agregar Estado de Contabilidad de la Configuración y Reporte de estado 0</w:t>
+            </w:r>
+            <w:r>
+              <w:rPr>
+                <w:rFonts w:ascii="Calibri" w:hAnsi="Calibri"/>
+              </w:rPr>
+              <w:t>0</w:t>
+            </w:r>
+            <w:r>
+              <w:rPr>
+                <w:rFonts w:ascii="Calibri" w:hAnsi="Calibri"/>
+              </w:rPr>
+              <w:t>1</w:t>
+            </w:r>
+          </w:p>
+        </w:tc>
+        <w:tc>
+          <w:tcPr>
+            <w:tcW w:w="2180" w:type="dxa"/>
+            <w:shd w:val="clear" w:color="auto" w:fill="FFFFFF" w:themeFill="background1"/>
+          </w:tcPr>
+          <w:p>
+            <w:pPr>
+              <w:pStyle w:val="Tabletext"/>
+              <w:spacing w:after="0" w:line="360" w:lineRule="auto"/>
+              <w:rPr>
+                <w:rFonts w:ascii="Calibri" w:hAnsi="Calibri"/>
+              </w:rPr>
+            </w:pPr>
+            <w:proofErr w:type="spellStart"/>
+            <w:r>
+              <w:rPr>
+                <w:rFonts w:ascii="Calibri" w:hAnsi="Calibri"/>
+              </w:rPr>
+              <w:t>Kerly</w:t>
+            </w:r>
+            <w:proofErr w:type="spellEnd"/>
+            <w:r>
+              <w:rPr>
+                <w:rFonts w:ascii="Calibri" w:hAnsi="Calibri"/>
+              </w:rPr>
+              <w:t xml:space="preserve"> Quispe</w:t>
+            </w:r>
+          </w:p>
+        </w:tc>
+      </w:tr>
+      <w:tr>
+        <w:trPr>
+          <w:jc w:val="center"/>
+        </w:trPr>
+        <w:tc>
+          <w:tcPr>
+            <w:tcW w:w="1268" w:type="dxa"/>
+            <w:shd w:val="clear" w:color="auto" w:fill="DEEAF6" w:themeFill="accent1" w:themeFillTint="33"/>
+          </w:tcPr>
+          <w:p>
+            <w:pPr>
+              <w:pStyle w:val="Tabletext"/>
+              <w:spacing w:after="0" w:line="360" w:lineRule="auto"/>
+              <w:jc w:val="center"/>
+              <w:rPr>
+                <w:rFonts w:ascii="Calibri" w:hAnsi="Calibri"/>
+                <w:b/>
+                <w:bCs/>
+              </w:rPr>
+            </w:pPr>
+            <w:r>
+              <w:rPr>
+                <w:rFonts w:ascii="Calibri" w:hAnsi="Calibri"/>
+                <w:b/>
+                <w:bCs/>
+              </w:rPr>
+              <w:t>15/06/2018</w:t>
+            </w:r>
+          </w:p>
+        </w:tc>
+        <w:tc>
+          <w:tcPr>
+            <w:tcW w:w="1134" w:type="dxa"/>
+            <w:shd w:val="clear" w:color="auto" w:fill="DEEAF6" w:themeFill="accent1" w:themeFillTint="33"/>
+          </w:tcPr>
+          <w:p>
+            <w:pPr>
+              <w:pStyle w:val="Tabletext"/>
+              <w:spacing w:after="0" w:line="360" w:lineRule="auto"/>
+              <w:jc w:val="center"/>
+              <w:rPr>
+                <w:rFonts w:ascii="Calibri" w:hAnsi="Calibri"/>
+              </w:rPr>
+            </w:pPr>
+            <w:r>
+              <w:rPr>
+                <w:rFonts w:ascii="Calibri" w:hAnsi="Calibri"/>
+              </w:rPr>
+              <w:t>5.1</w:t>
+            </w:r>
+          </w:p>
+        </w:tc>
+        <w:tc>
+          <w:tcPr>
+            <w:tcW w:w="4137" w:type="dxa"/>
+            <w:shd w:val="clear" w:color="auto" w:fill="DEEAF6" w:themeFill="accent1" w:themeFillTint="33"/>
+          </w:tcPr>
+          <w:p>
+            <w:pPr>
+              <w:pStyle w:val="Tabletext"/>
+              <w:spacing w:before="40" w:after="40" w:line="360" w:lineRule="auto"/>
+              <w:jc w:val="both"/>
+              <w:rPr>
+                <w:rFonts w:ascii="Calibri" w:hAnsi="Calibri"/>
+              </w:rPr>
+            </w:pPr>
+            <w:r>
+              <w:rPr>
+                <w:rFonts w:ascii="Calibri" w:hAnsi="Calibri"/>
+              </w:rPr>
+              <w:t>Agregar Reporte de estado 0</w:t>
+            </w:r>
+            <w:r>
+              <w:rPr>
+                <w:rFonts w:ascii="Calibri" w:hAnsi="Calibri"/>
+              </w:rPr>
+              <w:t>0</w:t>
+            </w:r>
+            <w:r>
+              <w:rPr>
+                <w:rFonts w:ascii="Calibri" w:hAnsi="Calibri"/>
+              </w:rPr>
+              <w:t>2</w:t>
+            </w:r>
+          </w:p>
+        </w:tc>
+        <w:tc>
+          <w:tcPr>
+            <w:tcW w:w="2180" w:type="dxa"/>
+            <w:shd w:val="clear" w:color="auto" w:fill="DEEAF6" w:themeFill="accent1" w:themeFillTint="33"/>
+          </w:tcPr>
+          <w:p>
+            <w:pPr>
+              <w:pStyle w:val="Tabletext"/>
+              <w:spacing w:after="0" w:line="360" w:lineRule="auto"/>
+              <w:rPr>
+                <w:rFonts w:ascii="Calibri" w:hAnsi="Calibri"/>
+              </w:rPr>
+            </w:pPr>
+            <w:proofErr w:type="spellStart"/>
+            <w:r>
+              <w:rPr>
+                <w:rFonts w:ascii="Calibri" w:hAnsi="Calibri"/>
+              </w:rPr>
+              <w:t>Kewin</w:t>
+            </w:r>
+            <w:proofErr w:type="spellEnd"/>
+            <w:r>
+              <w:rPr>
+                <w:rFonts w:ascii="Calibri" w:hAnsi="Calibri"/>
+              </w:rPr>
+              <w:t xml:space="preserve"> Lizárraga</w:t>
+            </w:r>
+          </w:p>
+        </w:tc>
+      </w:tr>
     </w:tbl>
     <w:p>
       <w:pPr>
@@ -4865,41 +5105,12 @@
     </w:p>
     <w:p>
       <w:pPr>
-        <w:rPr>
-          <w:lang w:val="es-AR" w:eastAsia="en-US"/>
-        </w:rPr>
-      </w:pPr>
-    </w:p>
-    <w:p>
-      <w:pPr>
-        <w:rPr>
-          <w:lang w:val="es-AR" w:eastAsia="en-US"/>
-        </w:rPr>
-      </w:pPr>
-    </w:p>
-    <w:p>
-      <w:pPr>
-        <w:rPr>
-          <w:lang w:val="es-AR" w:eastAsia="en-US"/>
-        </w:rPr>
-      </w:pPr>
-    </w:p>
-    <w:p>
-      <w:pPr>
-        <w:rPr>
-          <w:lang w:val="es-AR" w:eastAsia="en-US"/>
-        </w:rPr>
-      </w:pPr>
-    </w:p>
-    <w:p>
-      <w:pPr>
         <w:pStyle w:val="TtulodeTDC"/>
         <w:tabs>
           <w:tab w:val="left" w:pos="5954"/>
         </w:tabs>
       </w:pPr>
       <w:r>
-        <w:lastRenderedPageBreak/>
         <w:t>Tabla de contenido</w:t>
       </w:r>
     </w:p>
@@ -4925,7 +5136,7 @@
       <w:r>
         <w:fldChar w:fldCharType="separate"/>
       </w:r>
-      <w:hyperlink w:anchor="_Toc515025907" w:history="1">
+      <w:hyperlink w:anchor="_Toc516844593" w:history="1">
         <w:r>
           <w:rPr>
             <w:rStyle w:val="Hipervnculo"/>
@@ -4971,7 +5182,7 @@
             <w:noProof/>
             <w:webHidden/>
           </w:rPr>
-          <w:instrText xml:space="preserve"> PAGEREF _Toc515025907 \h </w:instrText>
+          <w:instrText xml:space="preserve"> PAGEREF _Toc516844593 \h </w:instrText>
         </w:r>
         <w:r>
           <w:rPr>
@@ -5015,7 +5226,7 @@
           <w:lang w:val="es-PE" w:eastAsia="es-PE"/>
         </w:rPr>
       </w:pPr>
-      <w:hyperlink w:anchor="_Toc515025908" w:history="1">
+      <w:hyperlink w:anchor="_Toc516844594" w:history="1">
         <w:r>
           <w:rPr>
             <w:rStyle w:val="Hipervnculo"/>
@@ -5061,7 +5272,7 @@
             <w:noProof/>
             <w:webHidden/>
           </w:rPr>
-          <w:instrText xml:space="preserve"> PAGEREF _Toc515025908 \h </w:instrText>
+          <w:instrText xml:space="preserve"> PAGEREF _Toc516844594 \h </w:instrText>
         </w:r>
         <w:r>
           <w:rPr>
@@ -5105,7 +5316,7 @@
           <w:lang w:val="es-PE" w:eastAsia="es-PE"/>
         </w:rPr>
       </w:pPr>
-      <w:hyperlink w:anchor="_Toc515025909" w:history="1">
+      <w:hyperlink w:anchor="_Toc516844595" w:history="1">
         <w:r>
           <w:rPr>
             <w:rStyle w:val="Hipervnculo"/>
@@ -5151,7 +5362,7 @@
             <w:noProof/>
             <w:webHidden/>
           </w:rPr>
-          <w:instrText xml:space="preserve"> PAGEREF _Toc515025909 \h </w:instrText>
+          <w:instrText xml:space="preserve"> PAGEREF _Toc516844595 \h </w:instrText>
         </w:r>
         <w:r>
           <w:rPr>
@@ -5195,7 +5406,7 @@
           <w:lang w:val="es-PE" w:eastAsia="es-PE"/>
         </w:rPr>
       </w:pPr>
-      <w:hyperlink w:anchor="_Toc515025910" w:history="1">
+      <w:hyperlink w:anchor="_Toc516844596" w:history="1">
         <w:r>
           <w:rPr>
             <w:rStyle w:val="Hipervnculo"/>
@@ -5241,7 +5452,7 @@
             <w:noProof/>
             <w:webHidden/>
           </w:rPr>
-          <w:instrText xml:space="preserve"> PAGEREF _Toc515025910 \h </w:instrText>
+          <w:instrText xml:space="preserve"> PAGEREF _Toc516844596 \h </w:instrText>
         </w:r>
         <w:r>
           <w:rPr>
@@ -5285,7 +5496,7 @@
           <w:lang w:val="es-PE" w:eastAsia="es-PE"/>
         </w:rPr>
       </w:pPr>
-      <w:hyperlink w:anchor="_Toc515025911" w:history="1">
+      <w:hyperlink w:anchor="_Toc516844597" w:history="1">
         <w:r>
           <w:rPr>
             <w:rStyle w:val="Hipervnculo"/>
@@ -5331,7 +5542,7 @@
             <w:noProof/>
             <w:webHidden/>
           </w:rPr>
-          <w:instrText xml:space="preserve"> PAGEREF _Toc515025911 \h </w:instrText>
+          <w:instrText xml:space="preserve"> PAGEREF _Toc516844597 \h </w:instrText>
         </w:r>
         <w:r>
           <w:rPr>
@@ -5375,7 +5586,7 @@
           <w:lang w:val="es-PE" w:eastAsia="es-PE"/>
         </w:rPr>
       </w:pPr>
-      <w:hyperlink w:anchor="_Toc515025912" w:history="1">
+      <w:hyperlink w:anchor="_Toc516844598" w:history="1">
         <w:r>
           <w:rPr>
             <w:rStyle w:val="Hipervnculo"/>
@@ -5421,7 +5632,7 @@
             <w:noProof/>
             <w:webHidden/>
           </w:rPr>
-          <w:instrText xml:space="preserve"> PAGEREF _Toc515025912 \h </w:instrText>
+          <w:instrText xml:space="preserve"> PAGEREF _Toc516844598 \h </w:instrText>
         </w:r>
         <w:r>
           <w:rPr>
@@ -5465,7 +5676,7 @@
           <w:lang w:val="es-PE" w:eastAsia="es-PE"/>
         </w:rPr>
       </w:pPr>
-      <w:hyperlink w:anchor="_Toc515025913" w:history="1">
+      <w:hyperlink w:anchor="_Toc516844599" w:history="1">
         <w:r>
           <w:rPr>
             <w:rStyle w:val="Hipervnculo"/>
@@ -5511,7 +5722,7 @@
             <w:noProof/>
             <w:webHidden/>
           </w:rPr>
-          <w:instrText xml:space="preserve"> PAGEREF _Toc515025913 \h </w:instrText>
+          <w:instrText xml:space="preserve"> PAGEREF _Toc516844599 \h </w:instrText>
         </w:r>
         <w:r>
           <w:rPr>
@@ -5555,7 +5766,7 @@
           <w:lang w:val="es-PE" w:eastAsia="es-PE"/>
         </w:rPr>
       </w:pPr>
-      <w:hyperlink w:anchor="_Toc515025914" w:history="1">
+      <w:hyperlink w:anchor="_Toc516844600" w:history="1">
         <w:r>
           <w:rPr>
             <w:rStyle w:val="Hipervnculo"/>
@@ -5601,7 +5812,7 @@
             <w:noProof/>
             <w:webHidden/>
           </w:rPr>
-          <w:instrText xml:space="preserve"> PAGEREF _Toc515025914 \h </w:instrText>
+          <w:instrText xml:space="preserve"> PAGEREF _Toc516844600 \h </w:instrText>
         </w:r>
         <w:r>
           <w:rPr>
@@ -5645,7 +5856,7 @@
           <w:lang w:val="es-PE" w:eastAsia="es-PE"/>
         </w:rPr>
       </w:pPr>
-      <w:hyperlink w:anchor="_Toc515025915" w:history="1">
+      <w:hyperlink w:anchor="_Toc516844601" w:history="1">
         <w:r>
           <w:rPr>
             <w:rStyle w:val="Hipervnculo"/>
@@ -5691,7 +5902,7 @@
             <w:noProof/>
             <w:webHidden/>
           </w:rPr>
-          <w:instrText xml:space="preserve"> PAGEREF _Toc515025915 \h </w:instrText>
+          <w:instrText xml:space="preserve"> PAGEREF _Toc516844601 \h </w:instrText>
         </w:r>
         <w:r>
           <w:rPr>
@@ -5736,7 +5947,7 @@
           <w:lang w:val="es-PE" w:eastAsia="es-PE"/>
         </w:rPr>
       </w:pPr>
-      <w:hyperlink w:anchor="_Toc515025916" w:history="1">
+      <w:hyperlink w:anchor="_Toc516844602" w:history="1">
         <w:r>
           <w:rPr>
             <w:rStyle w:val="Hipervnculo"/>
@@ -5780,7 +5991,7 @@
             <w:noProof/>
             <w:webHidden/>
           </w:rPr>
-          <w:instrText xml:space="preserve"> PAGEREF _Toc515025916 \h </w:instrText>
+          <w:instrText xml:space="preserve"> PAGEREF _Toc516844602 \h </w:instrText>
         </w:r>
         <w:r>
           <w:rPr>
@@ -5800,7 +6011,7 @@
             <w:noProof/>
             <w:webHidden/>
           </w:rPr>
-          <w:t>12</w:t>
+          <w:t>11</w:t>
         </w:r>
         <w:r>
           <w:rPr>
@@ -5825,7 +6036,7 @@
           <w:lang w:val="es-PE" w:eastAsia="es-PE"/>
         </w:rPr>
       </w:pPr>
-      <w:hyperlink w:anchor="_Toc515025917" w:history="1">
+      <w:hyperlink w:anchor="_Toc516844603" w:history="1">
         <w:r>
           <w:rPr>
             <w:rStyle w:val="Hipervnculo"/>
@@ -5869,7 +6080,7 @@
             <w:noProof/>
             <w:webHidden/>
           </w:rPr>
-          <w:instrText xml:space="preserve"> PAGEREF _Toc515025917 \h </w:instrText>
+          <w:instrText xml:space="preserve"> PAGEREF _Toc516844603 \h </w:instrText>
         </w:r>
         <w:r>
           <w:rPr>
@@ -5914,7 +6125,7 @@
           <w:lang w:val="es-PE" w:eastAsia="es-PE"/>
         </w:rPr>
       </w:pPr>
-      <w:hyperlink w:anchor="_Toc515025918" w:history="1">
+      <w:hyperlink w:anchor="_Toc516844604" w:history="1">
         <w:r>
           <w:rPr>
             <w:rStyle w:val="Hipervnculo"/>
@@ -5958,7 +6169,7 @@
             <w:noProof/>
             <w:webHidden/>
           </w:rPr>
-          <w:instrText xml:space="preserve"> PAGEREF _Toc515025918 \h </w:instrText>
+          <w:instrText xml:space="preserve"> PAGEREF _Toc516844604 \h </w:instrText>
         </w:r>
         <w:r>
           <w:rPr>
@@ -5978,7 +6189,7 @@
             <w:noProof/>
             <w:webHidden/>
           </w:rPr>
-          <w:t>15</w:t>
+          <w:t>14</w:t>
         </w:r>
         <w:r>
           <w:rPr>
@@ -6002,7 +6213,7 @@
           <w:lang w:val="es-PE" w:eastAsia="es-PE"/>
         </w:rPr>
       </w:pPr>
-      <w:hyperlink w:anchor="_Toc515025919" w:history="1">
+      <w:hyperlink w:anchor="_Toc516844605" w:history="1">
         <w:r>
           <w:rPr>
             <w:rStyle w:val="Hipervnculo"/>
@@ -6048,7 +6259,7 @@
             <w:noProof/>
             <w:webHidden/>
           </w:rPr>
-          <w:instrText xml:space="preserve"> PAGEREF _Toc515025919 \h </w:instrText>
+          <w:instrText xml:space="preserve"> PAGEREF _Toc516844605 \h </w:instrText>
         </w:r>
         <w:r>
           <w:rPr>
@@ -6068,7 +6279,7 @@
             <w:noProof/>
             <w:webHidden/>
           </w:rPr>
-          <w:t>16</w:t>
+          <w:t>15</w:t>
         </w:r>
         <w:r>
           <w:rPr>
@@ -6093,7 +6304,7 @@
           <w:lang w:val="es-PE" w:eastAsia="es-PE"/>
         </w:rPr>
       </w:pPr>
-      <w:hyperlink w:anchor="_Toc515025920" w:history="1">
+      <w:hyperlink w:anchor="_Toc516844606" w:history="1">
         <w:r>
           <w:rPr>
             <w:rStyle w:val="Hipervnculo"/>
@@ -6137,7 +6348,76 @@
             <w:noProof/>
             <w:webHidden/>
           </w:rPr>
-          <w:instrText xml:space="preserve"> PAGEREF _Toc515025920 \h </w:instrText>
+          <w:instrText xml:space="preserve"> PAGEREF _Toc516844606 \h </w:instrText>
+        </w:r>
+        <w:r>
+          <w:rPr>
+            <w:noProof/>
+            <w:webHidden/>
+          </w:rPr>
+        </w:r>
+        <w:r>
+          <w:rPr>
+            <w:noProof/>
+            <w:webHidden/>
+          </w:rPr>
+          <w:fldChar w:fldCharType="separate"/>
+        </w:r>
+        <w:r>
+          <w:rPr>
+            <w:noProof/>
+            <w:webHidden/>
+          </w:rPr>
+          <w:t>15</w:t>
+        </w:r>
+        <w:r>
+          <w:rPr>
+            <w:noProof/>
+            <w:webHidden/>
+          </w:rPr>
+          <w:fldChar w:fldCharType="end"/>
+        </w:r>
+      </w:hyperlink>
+    </w:p>
+    <w:p>
+      <w:pPr>
+        <w:pStyle w:val="TDC3"/>
+        <w:rPr>
+          <w:rFonts w:asciiTheme="minorHAnsi" w:eastAsiaTheme="minorEastAsia" w:hAnsiTheme="minorHAnsi" w:cstheme="minorBidi"/>
+          <w:noProof/>
+          <w:sz w:val="22"/>
+          <w:szCs w:val="22"/>
+          <w:lang w:val="es-PE" w:eastAsia="es-PE"/>
+        </w:rPr>
+      </w:pPr>
+      <w:hyperlink w:anchor="_Toc516844607" w:history="1">
+        <w:r>
+          <w:rPr>
+            <w:rStyle w:val="Hipervnculo"/>
+            <w:noProof/>
+          </w:rPr>
+          <w:t>3.2.2 Definición de Estructura de las Librerías Controladas</w:t>
+        </w:r>
+        <w:r>
+          <w:rPr>
+            <w:noProof/>
+            <w:webHidden/>
+          </w:rPr>
+          <w:tab/>
+        </w:r>
+        <w:r>
+          <w:rPr>
+            <w:noProof/>
+            <w:webHidden/>
+          </w:rPr>
+          <w:fldChar w:fldCharType="begin"/>
+        </w:r>
+        <w:r>
+          <w:rPr>
+            <w:noProof/>
+            <w:webHidden/>
+          </w:rPr>
+          <w:instrText xml:space="preserve"> PAGEREF _Toc516844607 \h </w:instrText>
         </w:r>
         <w:r>
           <w:rPr>
@@ -6171,6 +6451,9 @@
     <w:p>
       <w:pPr>
         <w:pStyle w:val="TDC3"/>
+        <w:tabs>
+          <w:tab w:val="left" w:pos="880"/>
+        </w:tabs>
         <w:rPr>
           <w:rFonts w:asciiTheme="minorHAnsi" w:eastAsiaTheme="minorEastAsia" w:hAnsiTheme="minorHAnsi" w:cstheme="minorBidi"/>
           <w:noProof/>
@@ -6179,79 +6462,7 @@
           <w:lang w:val="es-PE" w:eastAsia="es-PE"/>
         </w:rPr>
       </w:pPr>
-      <w:hyperlink w:anchor="_Toc515025921" w:history="1">
-        <w:r>
-          <w:rPr>
-            <w:rStyle w:val="Hipervnculo"/>
-            <w:noProof/>
-          </w:rPr>
-          <w:t>3.2.2 Definición de Estructura de las Librerías Controladas</w:t>
-        </w:r>
-        <w:r>
-          <w:rPr>
-            <w:noProof/>
-            <w:webHidden/>
-          </w:rPr>
-          <w:tab/>
-        </w:r>
-        <w:r>
-          <w:rPr>
-            <w:noProof/>
-            <w:webHidden/>
-          </w:rPr>
-          <w:fldChar w:fldCharType="begin"/>
-        </w:r>
-        <w:r>
-          <w:rPr>
-            <w:noProof/>
-            <w:webHidden/>
-          </w:rPr>
-          <w:instrText xml:space="preserve"> PAGEREF _Toc515025921 \h </w:instrText>
-        </w:r>
-        <w:r>
-          <w:rPr>
-            <w:noProof/>
-            <w:webHidden/>
-          </w:rPr>
-        </w:r>
-        <w:r>
-          <w:rPr>
-            <w:noProof/>
-            <w:webHidden/>
-          </w:rPr>
-          <w:fldChar w:fldCharType="separate"/>
-        </w:r>
-        <w:r>
-          <w:rPr>
-            <w:noProof/>
-            <w:webHidden/>
-          </w:rPr>
-          <w:t>17</w:t>
-        </w:r>
-        <w:r>
-          <w:rPr>
-            <w:noProof/>
-            <w:webHidden/>
-          </w:rPr>
-          <w:fldChar w:fldCharType="end"/>
-        </w:r>
-      </w:hyperlink>
-    </w:p>
-    <w:p>
-      <w:pPr>
-        <w:pStyle w:val="TDC3"/>
-        <w:tabs>
-          <w:tab w:val="left" w:pos="880"/>
-        </w:tabs>
-        <w:rPr>
-          <w:rFonts w:asciiTheme="minorHAnsi" w:eastAsiaTheme="minorEastAsia" w:hAnsiTheme="minorHAnsi" w:cstheme="minorBidi"/>
-          <w:noProof/>
-          <w:sz w:val="22"/>
-          <w:szCs w:val="22"/>
-          <w:lang w:val="es-PE" w:eastAsia="es-PE"/>
-        </w:rPr>
-      </w:pPr>
-      <w:hyperlink w:anchor="_Toc515025922" w:history="1">
+      <w:hyperlink w:anchor="_Toc516844608" w:history="1">
         <w:r>
           <w:rPr>
             <w:rStyle w:val="Hipervnculo"/>
@@ -6295,7 +6506,7 @@
             <w:noProof/>
             <w:webHidden/>
           </w:rPr>
-          <w:instrText xml:space="preserve"> PAGEREF _Toc515025922 \h </w:instrText>
+          <w:instrText xml:space="preserve"> PAGEREF _Toc516844608 \h </w:instrText>
         </w:r>
         <w:r>
           <w:rPr>
@@ -6340,7 +6551,7 @@
           <w:lang w:val="es-PE" w:eastAsia="es-PE"/>
         </w:rPr>
       </w:pPr>
-      <w:hyperlink w:anchor="_Toc515025923" w:history="1">
+      <w:hyperlink w:anchor="_Toc516844609" w:history="1">
         <w:r>
           <w:rPr>
             <w:rStyle w:val="Hipervnculo"/>
@@ -6389,7 +6600,7 @@
             <w:noProof/>
             <w:webHidden/>
           </w:rPr>
-          <w:instrText xml:space="preserve"> PAGEREF _Toc515025923 \h </w:instrText>
+          <w:instrText xml:space="preserve"> PAGEREF _Toc516844609 \h </w:instrText>
         </w:r>
         <w:r>
           <w:rPr>
@@ -6434,7 +6645,7 @@
           <w:lang w:val="es-PE" w:eastAsia="es-PE"/>
         </w:rPr>
       </w:pPr>
-      <w:hyperlink w:anchor="_Toc515025924" w:history="1">
+      <w:hyperlink w:anchor="_Toc516844610" w:history="1">
         <w:r>
           <w:rPr>
             <w:rStyle w:val="Hipervnculo"/>
@@ -6443,6 +6654,100 @@
             <w:noProof/>
           </w:rPr>
           <w:t>3.2.3.2</w:t>
+        </w:r>
+        <w:r>
+          <w:rPr>
+            <w:rFonts w:asciiTheme="minorHAnsi" w:eastAsiaTheme="minorEastAsia" w:hAnsiTheme="minorHAnsi" w:cstheme="minorBidi"/>
+            <w:noProof/>
+            <w:sz w:val="22"/>
+            <w:szCs w:val="22"/>
+            <w:lang w:val="es-PE" w:eastAsia="es-PE"/>
+          </w:rPr>
+          <w:tab/>
+        </w:r>
+        <w:r>
+          <w:rPr>
+            <w:rStyle w:val="Hipervnculo"/>
+            <w:rFonts w:ascii="Cambria" w:hAnsi="Cambria"/>
+            <w:b/>
+            <w:noProof/>
+            <w:lang w:eastAsia="es-ES_tradnl"/>
+          </w:rPr>
+          <w:t>Librería de Línea Base</w:t>
+        </w:r>
+        <w:r>
+          <w:rPr>
+            <w:noProof/>
+            <w:webHidden/>
+          </w:rPr>
+          <w:tab/>
+        </w:r>
+        <w:r>
+          <w:rPr>
+            <w:noProof/>
+            <w:webHidden/>
+          </w:rPr>
+          <w:fldChar w:fldCharType="begin"/>
+        </w:r>
+        <w:r>
+          <w:rPr>
+            <w:noProof/>
+            <w:webHidden/>
+          </w:rPr>
+          <w:instrText xml:space="preserve"> PAGEREF _Toc516844610 \h </w:instrText>
+        </w:r>
+        <w:r>
+          <w:rPr>
+            <w:noProof/>
+            <w:webHidden/>
+          </w:rPr>
+        </w:r>
+        <w:r>
+          <w:rPr>
+            <w:noProof/>
+            <w:webHidden/>
+          </w:rPr>
+          <w:fldChar w:fldCharType="separate"/>
+        </w:r>
+        <w:r>
+          <w:rPr>
+            <w:noProof/>
+            <w:webHidden/>
+          </w:rPr>
+          <w:t>17</w:t>
+        </w:r>
+        <w:r>
+          <w:rPr>
+            <w:noProof/>
+            <w:webHidden/>
+          </w:rPr>
+          <w:fldChar w:fldCharType="end"/>
+        </w:r>
+      </w:hyperlink>
+    </w:p>
+    <w:p>
+      <w:pPr>
+        <w:pStyle w:val="TDC3"/>
+        <w:tabs>
+          <w:tab w:val="left" w:pos="1100"/>
+        </w:tabs>
+        <w:rPr>
+          <w:rFonts w:asciiTheme="minorHAnsi" w:eastAsiaTheme="minorEastAsia" w:hAnsiTheme="minorHAnsi" w:cstheme="minorBidi"/>
+          <w:noProof/>
+          <w:sz w:val="22"/>
+          <w:szCs w:val="22"/>
+          <w:lang w:val="es-PE" w:eastAsia="es-PE"/>
+        </w:rPr>
+      </w:pPr>
+      <w:hyperlink w:anchor="_Toc516844611" w:history="1">
+        <w:r>
+          <w:rPr>
+            <w:rStyle w:val="Hipervnculo"/>
+            <w:rFonts w:ascii="Cambria" w:hAnsi="Cambria"/>
+            <w:b/>
+            <w:noProof/>
+          </w:rPr>
+          <w:t>3.2.3.3</w:t>
         </w:r>
         <w:r>
           <w:rPr>
@@ -6483,7 +6788,7 @@
             <w:noProof/>
             <w:webHidden/>
           </w:rPr>
-          <w:instrText xml:space="preserve"> PAGEREF _Toc515025924 \h </w:instrText>
+          <w:instrText xml:space="preserve"> PAGEREF _Toc516844611 \h </w:instrText>
         </w:r>
         <w:r>
           <w:rPr>
@@ -6516,6 +6821,376 @@
     </w:p>
     <w:p>
       <w:pPr>
+        <w:pStyle w:val="TDC3"/>
+        <w:tabs>
+          <w:tab w:val="left" w:pos="1100"/>
+        </w:tabs>
+        <w:rPr>
+          <w:rFonts w:asciiTheme="minorHAnsi" w:eastAsiaTheme="minorEastAsia" w:hAnsiTheme="minorHAnsi" w:cstheme="minorBidi"/>
+          <w:noProof/>
+          <w:sz w:val="22"/>
+          <w:szCs w:val="22"/>
+          <w:lang w:val="es-PE" w:eastAsia="es-PE"/>
+        </w:rPr>
+      </w:pPr>
+      <w:hyperlink w:anchor="_Toc516844612" w:history="1">
+        <w:r>
+          <w:rPr>
+            <w:rStyle w:val="Hipervnculo"/>
+            <w:rFonts w:ascii="Cambria" w:hAnsi="Cambria"/>
+            <w:b/>
+            <w:noProof/>
+          </w:rPr>
+          <w:t>3.2.3.5</w:t>
+        </w:r>
+        <w:r>
+          <w:rPr>
+            <w:rFonts w:asciiTheme="minorHAnsi" w:eastAsiaTheme="minorEastAsia" w:hAnsiTheme="minorHAnsi" w:cstheme="minorBidi"/>
+            <w:noProof/>
+            <w:sz w:val="22"/>
+            <w:szCs w:val="22"/>
+            <w:lang w:val="es-PE" w:eastAsia="es-PE"/>
+          </w:rPr>
+          <w:tab/>
+        </w:r>
+        <w:r>
+          <w:rPr>
+            <w:rStyle w:val="Hipervnculo"/>
+            <w:rFonts w:ascii="Cambria" w:hAnsi="Cambria"/>
+            <w:b/>
+            <w:noProof/>
+            <w:lang w:eastAsia="es-ES_tradnl"/>
+          </w:rPr>
+          <w:t>Librería de Clientes</w:t>
+        </w:r>
+        <w:r>
+          <w:rPr>
+            <w:noProof/>
+            <w:webHidden/>
+          </w:rPr>
+          <w:tab/>
+        </w:r>
+        <w:r>
+          <w:rPr>
+            <w:noProof/>
+            <w:webHidden/>
+          </w:rPr>
+          <w:fldChar w:fldCharType="begin"/>
+        </w:r>
+        <w:r>
+          <w:rPr>
+            <w:noProof/>
+            <w:webHidden/>
+          </w:rPr>
+          <w:instrText xml:space="preserve"> PAGEREF _Toc516844612 \h </w:instrText>
+        </w:r>
+        <w:r>
+          <w:rPr>
+            <w:noProof/>
+            <w:webHidden/>
+          </w:rPr>
+        </w:r>
+        <w:r>
+          <w:rPr>
+            <w:noProof/>
+            <w:webHidden/>
+          </w:rPr>
+          <w:fldChar w:fldCharType="separate"/>
+        </w:r>
+        <w:r>
+          <w:rPr>
+            <w:noProof/>
+            <w:webHidden/>
+          </w:rPr>
+          <w:t>23</w:t>
+        </w:r>
+        <w:r>
+          <w:rPr>
+            <w:noProof/>
+            <w:webHidden/>
+          </w:rPr>
+          <w:fldChar w:fldCharType="end"/>
+        </w:r>
+      </w:hyperlink>
+    </w:p>
+    <w:p>
+      <w:pPr>
+        <w:pStyle w:val="TDC2"/>
+        <w:rPr>
+          <w:rFonts w:asciiTheme="minorHAnsi" w:eastAsiaTheme="minorEastAsia" w:hAnsiTheme="minorHAnsi" w:cstheme="minorBidi"/>
+          <w:i w:val="0"/>
+          <w:iCs w:val="0"/>
+          <w:noProof/>
+          <w:sz w:val="22"/>
+          <w:szCs w:val="22"/>
+          <w:lang w:val="es-PE" w:eastAsia="es-PE"/>
+        </w:rPr>
+      </w:pPr>
+      <w:hyperlink w:anchor="_Toc516844613" w:history="1">
+        <w:r>
+          <w:rPr>
+            <w:rStyle w:val="Hipervnculo"/>
+            <w:noProof/>
+          </w:rPr>
+          <w:t>3.3</w:t>
+        </w:r>
+        <w:r>
+          <w:rPr>
+            <w:rFonts w:asciiTheme="minorHAnsi" w:eastAsiaTheme="minorEastAsia" w:hAnsiTheme="minorHAnsi" w:cstheme="minorBidi"/>
+            <w:i w:val="0"/>
+            <w:iCs w:val="0"/>
+            <w:noProof/>
+            <w:sz w:val="22"/>
+            <w:szCs w:val="22"/>
+            <w:lang w:val="es-PE" w:eastAsia="es-PE"/>
+          </w:rPr>
+          <w:tab/>
+        </w:r>
+        <w:r>
+          <w:rPr>
+            <w:rStyle w:val="Hipervnculo"/>
+            <w:noProof/>
+          </w:rPr>
+          <w:t>Estado de Contabilidad de la configuración</w:t>
+        </w:r>
+        <w:r>
+          <w:rPr>
+            <w:noProof/>
+            <w:webHidden/>
+          </w:rPr>
+          <w:tab/>
+        </w:r>
+        <w:r>
+          <w:rPr>
+            <w:noProof/>
+            <w:webHidden/>
+          </w:rPr>
+          <w:fldChar w:fldCharType="begin"/>
+        </w:r>
+        <w:r>
+          <w:rPr>
+            <w:noProof/>
+            <w:webHidden/>
+          </w:rPr>
+          <w:instrText xml:space="preserve"> PAGEREF _Toc516844613 \h </w:instrText>
+        </w:r>
+        <w:r>
+          <w:rPr>
+            <w:noProof/>
+            <w:webHidden/>
+          </w:rPr>
+        </w:r>
+        <w:r>
+          <w:rPr>
+            <w:noProof/>
+            <w:webHidden/>
+          </w:rPr>
+          <w:fldChar w:fldCharType="separate"/>
+        </w:r>
+        <w:r>
+          <w:rPr>
+            <w:noProof/>
+            <w:webHidden/>
+          </w:rPr>
+          <w:t>24</w:t>
+        </w:r>
+        <w:r>
+          <w:rPr>
+            <w:noProof/>
+            <w:webHidden/>
+          </w:rPr>
+          <w:fldChar w:fldCharType="end"/>
+        </w:r>
+      </w:hyperlink>
+    </w:p>
+    <w:p>
+      <w:pPr>
+        <w:pStyle w:val="TDC3"/>
+        <w:tabs>
+          <w:tab w:val="left" w:pos="880"/>
+        </w:tabs>
+        <w:rPr>
+          <w:rFonts w:asciiTheme="minorHAnsi" w:eastAsiaTheme="minorEastAsia" w:hAnsiTheme="minorHAnsi" w:cstheme="minorBidi"/>
+          <w:noProof/>
+          <w:sz w:val="22"/>
+          <w:szCs w:val="22"/>
+          <w:lang w:val="es-PE" w:eastAsia="es-PE"/>
+        </w:rPr>
+      </w:pPr>
+      <w:hyperlink w:anchor="_Toc516844614" w:history="1">
+        <w:r>
+          <w:rPr>
+            <w:rStyle w:val="Hipervnculo"/>
+            <w:b/>
+            <w:noProof/>
+            <w:lang w:eastAsia="es-ES_tradnl"/>
+          </w:rPr>
+          <w:t>3.3.1</w:t>
+        </w:r>
+        <w:r>
+          <w:rPr>
+            <w:rFonts w:asciiTheme="minorHAnsi" w:eastAsiaTheme="minorEastAsia" w:hAnsiTheme="minorHAnsi" w:cstheme="minorBidi"/>
+            <w:noProof/>
+            <w:sz w:val="22"/>
+            <w:szCs w:val="22"/>
+            <w:lang w:val="es-PE" w:eastAsia="es-PE"/>
+          </w:rPr>
+          <w:tab/>
+        </w:r>
+        <w:r>
+          <w:rPr>
+            <w:rStyle w:val="Hipervnculo"/>
+            <w:b/>
+            <w:noProof/>
+            <w:lang w:eastAsia="es-ES_tradnl"/>
+          </w:rPr>
+          <w:t>Reporte de Estado 001</w:t>
+        </w:r>
+        <w:r>
+          <w:rPr>
+            <w:noProof/>
+            <w:webHidden/>
+          </w:rPr>
+          <w:tab/>
+        </w:r>
+        <w:r>
+          <w:rPr>
+            <w:noProof/>
+            <w:webHidden/>
+          </w:rPr>
+          <w:fldChar w:fldCharType="begin"/>
+        </w:r>
+        <w:r>
+          <w:rPr>
+            <w:noProof/>
+            <w:webHidden/>
+          </w:rPr>
+          <w:instrText xml:space="preserve"> PAGEREF _Toc516844614 \h </w:instrText>
+        </w:r>
+        <w:r>
+          <w:rPr>
+            <w:noProof/>
+            <w:webHidden/>
+          </w:rPr>
+        </w:r>
+        <w:r>
+          <w:rPr>
+            <w:noProof/>
+            <w:webHidden/>
+          </w:rPr>
+          <w:fldChar w:fldCharType="separate"/>
+        </w:r>
+        <w:r>
+          <w:rPr>
+            <w:noProof/>
+            <w:webHidden/>
+          </w:rPr>
+          <w:t>24</w:t>
+        </w:r>
+        <w:r>
+          <w:rPr>
+            <w:noProof/>
+            <w:webHidden/>
+          </w:rPr>
+          <w:fldChar w:fldCharType="end"/>
+        </w:r>
+      </w:hyperlink>
+    </w:p>
+    <w:p>
+      <w:pPr>
+        <w:pStyle w:val="TDC3"/>
+        <w:tabs>
+          <w:tab w:val="left" w:pos="880"/>
+        </w:tabs>
+        <w:rPr>
+          <w:rFonts w:asciiTheme="minorHAnsi" w:eastAsiaTheme="minorEastAsia" w:hAnsiTheme="minorHAnsi" w:cstheme="minorBidi"/>
+          <w:noProof/>
+          <w:sz w:val="22"/>
+          <w:szCs w:val="22"/>
+          <w:lang w:val="es-PE" w:eastAsia="es-PE"/>
+        </w:rPr>
+      </w:pPr>
+      <w:hyperlink w:anchor="_Toc516844615" w:history="1">
+        <w:r>
+          <w:rPr>
+            <w:rStyle w:val="Hipervnculo"/>
+            <w:b/>
+            <w:noProof/>
+            <w:lang w:eastAsia="es-ES_tradnl"/>
+          </w:rPr>
+          <w:t>3.3.2</w:t>
+        </w:r>
+        <w:r>
+          <w:rPr>
+            <w:rFonts w:asciiTheme="minorHAnsi" w:eastAsiaTheme="minorEastAsia" w:hAnsiTheme="minorHAnsi" w:cstheme="minorBidi"/>
+            <w:noProof/>
+            <w:sz w:val="22"/>
+            <w:szCs w:val="22"/>
+            <w:lang w:val="es-PE" w:eastAsia="es-PE"/>
+          </w:rPr>
+          <w:tab/>
+        </w:r>
+        <w:r>
+          <w:rPr>
+            <w:rStyle w:val="Hipervnculo"/>
+            <w:b/>
+            <w:noProof/>
+            <w:lang w:eastAsia="es-ES_tradnl"/>
+          </w:rPr>
+          <w:t>Reporte de Estado 002</w:t>
+        </w:r>
+        <w:r>
+          <w:rPr>
+            <w:noProof/>
+            <w:webHidden/>
+          </w:rPr>
+          <w:tab/>
+        </w:r>
+        <w:r>
+          <w:rPr>
+            <w:noProof/>
+            <w:webHidden/>
+          </w:rPr>
+          <w:fldChar w:fldCharType="begin"/>
+        </w:r>
+        <w:r>
+          <w:rPr>
+            <w:noProof/>
+            <w:webHidden/>
+          </w:rPr>
+          <w:instrText xml:space="preserve"> PAGEREF _Toc516844615 \h </w:instrText>
+        </w:r>
+        <w:r>
+          <w:rPr>
+            <w:noProof/>
+            <w:webHidden/>
+          </w:rPr>
+        </w:r>
+        <w:r>
+          <w:rPr>
+            <w:noProof/>
+            <w:webHidden/>
+          </w:rPr>
+          <w:fldChar w:fldCharType="separate"/>
+        </w:r>
+        <w:r>
+          <w:rPr>
+            <w:noProof/>
+            <w:webHidden/>
+          </w:rPr>
+          <w:t>24</w:t>
+        </w:r>
+        <w:r>
+          <w:rPr>
+            <w:noProof/>
+            <w:webHidden/>
+          </w:rPr>
+          <w:fldChar w:fldCharType="end"/>
+        </w:r>
+      </w:hyperlink>
+    </w:p>
+    <w:p>
+      <w:pPr>
         <w:tabs>
           <w:tab w:val="left" w:pos="5954"/>
         </w:tabs>
@@ -6529,6 +7204,9 @@
     <w:p>
       <w:pPr>
         <w:pStyle w:val="HojadeControl"/>
+        <w:rPr>
+          <w:rFonts w:hint="eastAsia"/>
+        </w:rPr>
       </w:pPr>
       <w:r>
         <w:br w:type="page"/>
@@ -6537,6 +7215,9 @@
     <w:p>
       <w:pPr>
         <w:pStyle w:val="HojadeControl"/>
+        <w:rPr>
+          <w:rFonts w:hint="eastAsia"/>
+        </w:rPr>
       </w:pPr>
     </w:p>
     <w:p>
@@ -6550,14 +7231,14 @@
           <w:rFonts w:asciiTheme="minorHAnsi" w:hAnsiTheme="minorHAnsi"/>
         </w:rPr>
       </w:pPr>
-      <w:bookmarkStart w:id="6" w:name="_Toc515025907"/>
+      <w:bookmarkStart w:id="7" w:name="_Toc516844593"/>
       <w:r>
         <w:rPr>
           <w:rFonts w:asciiTheme="minorHAnsi" w:hAnsiTheme="minorHAnsi"/>
         </w:rPr>
         <w:t>Introducción</w:t>
       </w:r>
-      <w:bookmarkEnd w:id="6"/>
+      <w:bookmarkEnd w:id="7"/>
     </w:p>
     <w:p>
       <w:pPr>
@@ -6996,14 +7677,14 @@
           <w:rFonts w:asciiTheme="minorHAnsi" w:hAnsiTheme="minorHAnsi"/>
         </w:rPr>
       </w:pPr>
-      <w:bookmarkStart w:id="7" w:name="_Toc515025908"/>
+      <w:bookmarkStart w:id="8" w:name="_Toc516844594"/>
       <w:r>
         <w:rPr>
           <w:rFonts w:asciiTheme="minorHAnsi" w:hAnsiTheme="minorHAnsi"/>
         </w:rPr>
         <w:t>Gestión de la SCM</w:t>
       </w:r>
-      <w:bookmarkEnd w:id="7"/>
+      <w:bookmarkEnd w:id="8"/>
     </w:p>
     <w:p>
       <w:pPr>
@@ -7016,14 +7697,14 @@
           <w:rFonts w:asciiTheme="minorHAnsi" w:hAnsiTheme="minorHAnsi"/>
         </w:rPr>
       </w:pPr>
-      <w:bookmarkStart w:id="8" w:name="_Toc515025909"/>
+      <w:bookmarkStart w:id="9" w:name="_Toc516844595"/>
       <w:r>
         <w:rPr>
           <w:rFonts w:asciiTheme="minorHAnsi" w:hAnsiTheme="minorHAnsi"/>
         </w:rPr>
         <w:t>Organización</w:t>
       </w:r>
-      <w:bookmarkEnd w:id="8"/>
+      <w:bookmarkEnd w:id="9"/>
     </w:p>
     <w:p>
       <w:pPr>
@@ -7998,7 +8679,7 @@
           <w:rFonts w:asciiTheme="minorHAnsi" w:hAnsiTheme="minorHAnsi"/>
         </w:rPr>
       </w:pPr>
-      <w:bookmarkStart w:id="9" w:name="_Toc515025910"/>
+      <w:bookmarkStart w:id="10" w:name="_Toc516844596"/>
       <w:r>
         <w:rPr>
           <w:rFonts w:asciiTheme="minorHAnsi" w:hAnsiTheme="minorHAnsi"/>
@@ -8006,7 +8687,7 @@
         <w:lastRenderedPageBreak/>
         <w:t>Roles y responsabilidades</w:t>
       </w:r>
-      <w:bookmarkEnd w:id="9"/>
+      <w:bookmarkEnd w:id="10"/>
     </w:p>
     <w:p>
       <w:pPr>
@@ -8745,14 +9426,14 @@
           <w:rFonts w:asciiTheme="minorHAnsi" w:hAnsiTheme="minorHAnsi"/>
         </w:rPr>
       </w:pPr>
-      <w:bookmarkStart w:id="10" w:name="_Toc515025911"/>
+      <w:bookmarkStart w:id="11" w:name="_Toc516844597"/>
       <w:r>
         <w:rPr>
           <w:rFonts w:asciiTheme="minorHAnsi" w:hAnsiTheme="minorHAnsi"/>
         </w:rPr>
         <w:t>Políticas, directrices y procedimientos</w:t>
       </w:r>
-      <w:bookmarkEnd w:id="10"/>
+      <w:bookmarkEnd w:id="11"/>
     </w:p>
     <w:p>
       <w:pPr>
@@ -9250,7 +9931,7 @@
           <w:rFonts w:asciiTheme="minorHAnsi" w:hAnsiTheme="minorHAnsi"/>
         </w:rPr>
       </w:pPr>
-      <w:bookmarkStart w:id="11" w:name="_Toc515025912"/>
+      <w:bookmarkStart w:id="12" w:name="_Toc516844598"/>
       <w:r>
         <w:rPr>
           <w:rFonts w:asciiTheme="minorHAnsi" w:hAnsiTheme="minorHAnsi"/>
@@ -9258,7 +9939,7 @@
         <w:lastRenderedPageBreak/>
         <w:t>Herramientas, Entorno e Infraestructura</w:t>
       </w:r>
-      <w:bookmarkEnd w:id="11"/>
+      <w:bookmarkEnd w:id="12"/>
     </w:p>
     <w:p>
       <w:pPr>
@@ -9661,7 +10342,7 @@
           <w:rFonts w:asciiTheme="minorHAnsi" w:hAnsiTheme="minorHAnsi"/>
         </w:rPr>
       </w:pPr>
-      <w:bookmarkStart w:id="12" w:name="_Toc515025913"/>
+      <w:bookmarkStart w:id="13" w:name="_Toc516844599"/>
       <w:r>
         <w:rPr>
           <w:rFonts w:asciiTheme="minorHAnsi" w:hAnsiTheme="minorHAnsi"/>
@@ -9669,7 +10350,7 @@
         <w:lastRenderedPageBreak/>
         <w:t>Calendario</w:t>
       </w:r>
-      <w:bookmarkEnd w:id="12"/>
+      <w:bookmarkEnd w:id="13"/>
     </w:p>
     <w:p>
       <w:pPr>
@@ -11373,8 +12054,8 @@
           <w:rFonts w:asciiTheme="minorHAnsi" w:hAnsiTheme="minorHAnsi"/>
         </w:rPr>
       </w:pPr>
-      <w:bookmarkStart w:id="13" w:name="_Toc512601468"/>
-      <w:bookmarkStart w:id="14" w:name="_Toc515025914"/>
+      <w:bookmarkStart w:id="14" w:name="_Toc512601468"/>
+      <w:bookmarkStart w:id="15" w:name="_Toc516844600"/>
       <w:r>
         <w:rPr>
           <w:rFonts w:asciiTheme="minorHAnsi" w:hAnsiTheme="minorHAnsi"/>
@@ -11382,8 +12063,8 @@
         <w:lastRenderedPageBreak/>
         <w:t>Actividades de la SCM</w:t>
       </w:r>
-      <w:bookmarkEnd w:id="13"/>
       <w:bookmarkEnd w:id="14"/>
+      <w:bookmarkEnd w:id="15"/>
     </w:p>
     <w:p>
       <w:pPr>
@@ -11396,16 +12077,16 @@
           <w:rFonts w:asciiTheme="minorHAnsi" w:hAnsiTheme="minorHAnsi"/>
         </w:rPr>
       </w:pPr>
-      <w:bookmarkStart w:id="15" w:name="_Toc512601469"/>
-      <w:bookmarkStart w:id="16" w:name="_Toc515025915"/>
+      <w:bookmarkStart w:id="16" w:name="_Toc512601469"/>
+      <w:bookmarkStart w:id="17" w:name="_Toc516844601"/>
       <w:r>
         <w:rPr>
           <w:rFonts w:asciiTheme="minorHAnsi" w:hAnsiTheme="minorHAnsi"/>
         </w:rPr>
         <w:t>Identificación</w:t>
       </w:r>
-      <w:bookmarkEnd w:id="15"/>
       <w:bookmarkEnd w:id="16"/>
+      <w:bookmarkEnd w:id="17"/>
     </w:p>
     <w:p>
       <w:pPr>
@@ -11679,13 +12360,13 @@
           <w:numId w:val="1"/>
         </w:numPr>
       </w:pPr>
-      <w:bookmarkStart w:id="17" w:name="_Toc512601470"/>
-      <w:bookmarkStart w:id="18" w:name="_Toc515025916"/>
+      <w:bookmarkStart w:id="18" w:name="_Toc512601470"/>
+      <w:bookmarkStart w:id="19" w:name="_Toc516844602"/>
       <w:r>
         <w:t>Lista de clasificación de CI</w:t>
       </w:r>
-      <w:bookmarkEnd w:id="17"/>
       <w:bookmarkEnd w:id="18"/>
+      <w:bookmarkEnd w:id="19"/>
     </w:p>
     <w:p>
       <w:pPr>
@@ -14699,8 +15380,8 @@
           <w:numId w:val="1"/>
         </w:numPr>
       </w:pPr>
-      <w:bookmarkStart w:id="19" w:name="_Toc512601471"/>
-      <w:bookmarkStart w:id="20" w:name="_Toc515025917"/>
+      <w:bookmarkStart w:id="20" w:name="_Toc512601471"/>
+      <w:bookmarkStart w:id="21" w:name="_Toc516844603"/>
       <w:r>
         <w:t xml:space="preserve">Definición de la nomenclatura de </w:t>
       </w:r>
@@ -14708,8 +15389,8 @@
       <w:r>
         <w:t>Item</w:t>
       </w:r>
-      <w:bookmarkEnd w:id="19"/>
       <w:bookmarkEnd w:id="20"/>
+      <w:bookmarkEnd w:id="21"/>
       <w:proofErr w:type="spellEnd"/>
     </w:p>
     <w:p>
@@ -15916,8 +16597,8 @@
           <w:numId w:val="1"/>
         </w:numPr>
       </w:pPr>
-      <w:bookmarkStart w:id="21" w:name="_Toc512601472"/>
-      <w:bookmarkStart w:id="22" w:name="_Toc515025918"/>
+      <w:bookmarkStart w:id="22" w:name="_Toc512601472"/>
+      <w:bookmarkStart w:id="23" w:name="_Toc516844604"/>
       <w:r>
         <w:t xml:space="preserve">Lista de </w:t>
       </w:r>
@@ -15929,8 +16610,8 @@
       <w:r>
         <w:t xml:space="preserve"> con la nomenclatura</w:t>
       </w:r>
-      <w:bookmarkEnd w:id="21"/>
       <w:bookmarkEnd w:id="22"/>
+      <w:bookmarkEnd w:id="23"/>
     </w:p>
     <w:p>
       <w:pPr>
@@ -15962,8 +16643,6 @@
         </w:rPr>
         <w:t>respectivas</w:t>
       </w:r>
-      <w:bookmarkStart w:id="23" w:name="_GoBack"/>
-      <w:bookmarkEnd w:id="23"/>
       <w:r>
         <w:rPr>
           <w:rFonts w:asciiTheme="minorHAnsi" w:hAnsiTheme="minorHAnsi"/>
@@ -17307,7 +17986,7 @@
         </w:rPr>
       </w:pPr>
       <w:bookmarkStart w:id="24" w:name="_Toc484866092"/>
-      <w:bookmarkStart w:id="25" w:name="_Toc515025919"/>
+      <w:bookmarkStart w:id="25" w:name="_Toc516844605"/>
       <w:r>
         <w:rPr>
           <w:rFonts w:asciiTheme="minorHAnsi" w:hAnsiTheme="minorHAnsi"/>
@@ -17363,7 +18042,7 @@
           <w:numId w:val="1"/>
         </w:numPr>
       </w:pPr>
-      <w:bookmarkStart w:id="26" w:name="_Toc515025920"/>
+      <w:bookmarkStart w:id="26" w:name="_Toc516844606"/>
       <w:r>
         <w:t>Líneas Base</w:t>
       </w:r>
@@ -18370,34 +19049,11 @@
     </w:p>
     <w:p>
       <w:pPr>
-        <w:rPr>
-          <w:rFonts w:asciiTheme="minorHAnsi" w:hAnsiTheme="minorHAnsi"/>
-          <w:lang w:val="es-ES_tradnl"/>
-        </w:rPr>
-      </w:pPr>
-    </w:p>
-    <w:p>
-      <w:pPr>
-        <w:rPr>
-          <w:rFonts w:asciiTheme="minorHAnsi" w:hAnsiTheme="minorHAnsi"/>
-          <w:lang w:val="es-ES_tradnl"/>
-        </w:rPr>
-      </w:pPr>
-    </w:p>
-    <w:p>
-      <w:pPr>
-        <w:rPr>
-          <w:rFonts w:asciiTheme="minorHAnsi" w:hAnsiTheme="minorHAnsi"/>
-          <w:lang w:val="es-ES_tradnl"/>
-        </w:rPr>
-      </w:pPr>
-    </w:p>
-    <w:p>
-      <w:pPr>
         <w:pStyle w:val="PSI-Ttulo3"/>
       </w:pPr>
-      <w:bookmarkStart w:id="27" w:name="_Toc515025921"/>
-      <w:r>
+      <w:bookmarkStart w:id="27" w:name="_Toc516844607"/>
+      <w:r>
+        <w:lastRenderedPageBreak/>
         <w:t>3.2.2 Definición</w:t>
       </w:r>
       <w:r>
@@ -18444,6 +19100,7 @@
       <w:r>
         <w:rPr>
           <w:noProof/>
+          <w:lang w:val="es-PE" w:eastAsia="es-PE"/>
         </w:rPr>
         <w:drawing>
           <wp:inline distT="0" distB="0" distL="0" distR="0" wp14:anchorId="19527E24" wp14:editId="0CBDDA83">
@@ -18507,13 +19164,28 @@
     </w:p>
     <w:p>
       <w:pPr>
+        <w:pStyle w:val="PSI-Normal"/>
+      </w:pPr>
+    </w:p>
+    <w:p>
+      <w:pPr>
+        <w:pStyle w:val="PSI-Normal"/>
+      </w:pPr>
+    </w:p>
+    <w:p>
+      <w:pPr>
+        <w:pStyle w:val="PSI-Normal"/>
+      </w:pPr>
+    </w:p>
+    <w:p>
+      <w:pPr>
         <w:pStyle w:val="PSI-Ttulo3"/>
         <w:numPr>
           <w:ilvl w:val="2"/>
           <w:numId w:val="24"/>
         </w:numPr>
       </w:pPr>
-      <w:bookmarkStart w:id="28" w:name="_Toc515025922"/>
+      <w:bookmarkStart w:id="28" w:name="_Toc516844608"/>
       <w:r>
         <w:t>Definición de las Librerías Controladas</w:t>
       </w:r>
@@ -18533,7 +19205,7 @@
           <w:lang w:eastAsia="es-ES_tradnl"/>
         </w:rPr>
       </w:pPr>
-      <w:bookmarkStart w:id="29" w:name="_Toc515025923"/>
+      <w:bookmarkStart w:id="29" w:name="_Toc516844609"/>
       <w:r>
         <w:rPr>
           <w:rFonts w:ascii="Cambria" w:hAnsi="Cambria"/>
@@ -18572,6 +19244,7 @@
         </w:rPr>
         <w:t>Documentos</w:t>
       </w:r>
+      <w:bookmarkEnd w:id="29"/>
     </w:p>
     <w:p>
       <w:pPr>
@@ -19157,6 +19830,7 @@
           <w:lang w:eastAsia="es-ES_tradnl"/>
         </w:rPr>
       </w:pPr>
+      <w:bookmarkStart w:id="30" w:name="_Toc516844610"/>
       <w:r>
         <w:rPr>
           <w:rFonts w:ascii="Cambria" w:hAnsi="Cambria"/>
@@ -19184,7 +19858,7 @@
         </w:rPr>
         <w:tab/>
       </w:r>
-      <w:bookmarkStart w:id="30" w:name="_Toc514971066"/>
+      <w:bookmarkStart w:id="31" w:name="_Toc514971066"/>
       <w:r>
         <w:rPr>
           <w:rFonts w:ascii="Cambria" w:hAnsi="Cambria"/>
@@ -19195,8 +19869,7 @@
         </w:rPr>
         <w:t xml:space="preserve">Librería de </w:t>
       </w:r>
-      <w:bookmarkEnd w:id="29"/>
-      <w:bookmarkEnd w:id="30"/>
+      <w:bookmarkEnd w:id="31"/>
       <w:r>
         <w:rPr>
           <w:rFonts w:ascii="Cambria" w:hAnsi="Cambria"/>
@@ -19207,6 +19880,7 @@
         </w:rPr>
         <w:t>Línea Base</w:t>
       </w:r>
+      <w:bookmarkEnd w:id="30"/>
     </w:p>
     <w:p>
       <w:pPr>
@@ -19955,7 +20629,7 @@
           <w:lang w:eastAsia="es-ES_tradnl"/>
         </w:rPr>
       </w:pPr>
-      <w:bookmarkStart w:id="31" w:name="_Toc515025924"/>
+      <w:bookmarkStart w:id="32" w:name="_Toc516844611"/>
       <w:r>
         <w:rPr>
           <w:rFonts w:ascii="Cambria" w:hAnsi="Cambria"/>
@@ -20003,7 +20677,7 @@
         </w:rPr>
         <w:t>esarrollo</w:t>
       </w:r>
-      <w:bookmarkEnd w:id="31"/>
+      <w:bookmarkEnd w:id="32"/>
     </w:p>
     <w:p>
       <w:pPr>
@@ -23874,6 +24548,7 @@
           <w:lang w:eastAsia="es-ES_tradnl"/>
         </w:rPr>
       </w:pPr>
+      <w:bookmarkStart w:id="33" w:name="_Toc516844612"/>
       <w:r>
         <w:rPr>
           <w:rFonts w:ascii="Cambria" w:hAnsi="Cambria"/>
@@ -23921,6 +24596,7 @@
         </w:rPr>
         <w:t>Clientes</w:t>
       </w:r>
+      <w:bookmarkEnd w:id="33"/>
     </w:p>
     <w:p>
       <w:pPr>
@@ -24447,6 +25123,1216 @@
         </w:rPr>
         <w:t>– Tabla de Acceso a la Librería de Línea Base</w:t>
       </w:r>
+    </w:p>
+    <w:p>
+      <w:pPr>
+        <w:pStyle w:val="PSI-Normal"/>
+      </w:pPr>
+    </w:p>
+    <w:p>
+      <w:pPr>
+        <w:pStyle w:val="PSI-Normal"/>
+      </w:pPr>
+    </w:p>
+    <w:p>
+      <w:pPr>
+        <w:pStyle w:val="PSI-Normal"/>
+      </w:pPr>
+    </w:p>
+    <w:p>
+      <w:pPr>
+        <w:pStyle w:val="PSI-Normal"/>
+      </w:pPr>
+    </w:p>
+    <w:p>
+      <w:pPr>
+        <w:pStyle w:val="PSI-Normal"/>
+      </w:pPr>
+    </w:p>
+    <w:p>
+      <w:pPr>
+        <w:pStyle w:val="PSI-Normal"/>
+      </w:pPr>
+    </w:p>
+    <w:p>
+      <w:pPr>
+        <w:pStyle w:val="PSI-Normal"/>
+      </w:pPr>
+    </w:p>
+    <w:p>
+      <w:pPr>
+        <w:pStyle w:val="PSI-Normal"/>
+      </w:pPr>
+    </w:p>
+    <w:p>
+      <w:pPr>
+        <w:pStyle w:val="PSI-Normal"/>
+      </w:pPr>
+    </w:p>
+    <w:p>
+      <w:pPr>
+        <w:pStyle w:val="PSI-Normal"/>
+      </w:pPr>
+    </w:p>
+    <w:p>
+      <w:pPr>
+        <w:pStyle w:val="PSI-Normal"/>
+      </w:pPr>
+    </w:p>
+    <w:p>
+      <w:pPr>
+        <w:pStyle w:val="PSI-Normal"/>
+      </w:pPr>
+    </w:p>
+    <w:p>
+      <w:pPr>
+        <w:pStyle w:val="PSI-Normal"/>
+      </w:pPr>
+    </w:p>
+    <w:p>
+      <w:pPr>
+        <w:pStyle w:val="PSI-Normal"/>
+      </w:pPr>
+    </w:p>
+    <w:p>
+      <w:pPr>
+        <w:pStyle w:val="PSI-Normal"/>
+      </w:pPr>
+    </w:p>
+    <w:p>
+      <w:pPr>
+        <w:pStyle w:val="PSI-Ttulo2"/>
+        <w:numPr>
+          <w:ilvl w:val="1"/>
+          <w:numId w:val="24"/>
+        </w:numPr>
+        <w:rPr>
+          <w:rFonts w:asciiTheme="minorHAnsi" w:hAnsiTheme="minorHAnsi"/>
+        </w:rPr>
+      </w:pPr>
+      <w:bookmarkStart w:id="34" w:name="_Toc516844613"/>
+      <w:r>
+        <w:rPr>
+          <w:rFonts w:asciiTheme="minorHAnsi" w:hAnsiTheme="minorHAnsi"/>
+        </w:rPr>
+        <w:lastRenderedPageBreak/>
+        <w:t>Estado de Contabilidad de la configuración</w:t>
+      </w:r>
+      <w:bookmarkEnd w:id="34"/>
+    </w:p>
+    <w:p>
+      <w:pPr>
+        <w:pStyle w:val="Prrafodelista"/>
+        <w:ind w:left="525"/>
+        <w:jc w:val="both"/>
+        <w:rPr>
+          <w:rFonts w:asciiTheme="minorHAnsi" w:hAnsiTheme="minorHAnsi"/>
+        </w:rPr>
+      </w:pPr>
+      <w:r>
+        <w:rPr>
+          <w:rFonts w:asciiTheme="minorHAnsi" w:hAnsiTheme="minorHAnsi"/>
+        </w:rPr>
+        <w:t xml:space="preserve">En esta sección </w:t>
+      </w:r>
+      <w:r>
+        <w:rPr>
+          <w:rFonts w:asciiTheme="minorHAnsi" w:hAnsiTheme="minorHAnsi"/>
+        </w:rPr>
+        <w:t xml:space="preserve">se muestran los reportes de estado de </w:t>
+      </w:r>
+      <w:proofErr w:type="spellStart"/>
+      <w:r>
+        <w:rPr>
+          <w:rFonts w:asciiTheme="minorHAnsi" w:hAnsiTheme="minorHAnsi"/>
+          <w:b/>
+        </w:rPr>
+        <w:t>Tech</w:t>
+      </w:r>
+      <w:r>
+        <w:rPr>
+          <w:rFonts w:asciiTheme="minorHAnsi" w:hAnsiTheme="minorHAnsi"/>
+          <w:b/>
+        </w:rPr>
+        <w:t>D</w:t>
+      </w:r>
+      <w:r>
+        <w:rPr>
+          <w:rFonts w:asciiTheme="minorHAnsi" w:hAnsiTheme="minorHAnsi"/>
+          <w:b/>
+        </w:rPr>
+        <w:t>ev</w:t>
+      </w:r>
+      <w:proofErr w:type="spellEnd"/>
+      <w:r>
+        <w:rPr>
+          <w:rFonts w:asciiTheme="minorHAnsi" w:hAnsiTheme="minorHAnsi"/>
+        </w:rPr>
+        <w:t>, referentes a los ítems de la configuración de Software, así como al proyecto SGC.</w:t>
+      </w:r>
+    </w:p>
+    <w:p>
+      <w:pPr>
+        <w:pStyle w:val="Prrafodelista"/>
+        <w:ind w:left="525"/>
+        <w:jc w:val="both"/>
+        <w:rPr>
+          <w:rFonts w:asciiTheme="minorHAnsi" w:hAnsiTheme="minorHAnsi"/>
+        </w:rPr>
+      </w:pPr>
+    </w:p>
+    <w:p>
+      <w:pPr>
+        <w:pStyle w:val="Prrafodelista"/>
+        <w:numPr>
+          <w:ilvl w:val="2"/>
+          <w:numId w:val="31"/>
+        </w:numPr>
+        <w:spacing w:after="200" w:line="276" w:lineRule="auto"/>
+        <w:jc w:val="both"/>
+        <w:outlineLvl w:val="2"/>
+        <w:rPr>
+          <w:color w:val="5B9BD5" w:themeColor="accent1"/>
+          <w:lang w:eastAsia="es-ES_tradnl"/>
+        </w:rPr>
+      </w:pPr>
+      <w:bookmarkStart w:id="35" w:name="_Toc516788196"/>
+      <w:bookmarkStart w:id="36" w:name="_Toc516844614"/>
+      <w:r>
+        <w:rPr>
+          <w:b/>
+          <w:color w:val="5B9BD5" w:themeColor="accent1"/>
+          <w:sz w:val="24"/>
+          <w:szCs w:val="24"/>
+          <w:lang w:eastAsia="es-ES_tradnl"/>
+        </w:rPr>
+        <w:t>Reporte de Estado 001</w:t>
+      </w:r>
+      <w:bookmarkEnd w:id="35"/>
+      <w:bookmarkEnd w:id="36"/>
+    </w:p>
+    <w:p>
+      <w:pPr>
+        <w:pStyle w:val="Prrafodelista"/>
+        <w:rPr>
+          <w:color w:val="5B9BD5" w:themeColor="accent1"/>
+          <w:lang w:eastAsia="es-ES_tradnl"/>
+        </w:rPr>
+      </w:pPr>
+      <w:r>
+        <w:t xml:space="preserve">La siguiente tabla 19 muestra </w:t>
+      </w:r>
+      <w:r>
+        <w:t>el reporte de estado 001:</w:t>
+      </w:r>
+    </w:p>
+    <w:tbl>
+      <w:tblPr>
+        <w:tblStyle w:val="Tabladecuadrcula5oscura-nfasis5"/>
+        <w:tblpPr w:leftFromText="141" w:rightFromText="141" w:vertAnchor="text" w:horzAnchor="page" w:tblpX="1466" w:tblpY="77"/>
+        <w:tblW w:w="8995" w:type="dxa"/>
+        <w:tblBorders>
+          <w:top w:val="single" w:sz="4" w:space="0" w:color="auto"/>
+          <w:left w:val="single" w:sz="4" w:space="0" w:color="auto"/>
+          <w:bottom w:val="single" w:sz="4" w:space="0" w:color="auto"/>
+          <w:right w:val="single" w:sz="4" w:space="0" w:color="auto"/>
+          <w:insideH w:val="single" w:sz="4" w:space="0" w:color="auto"/>
+          <w:insideV w:val="single" w:sz="4" w:space="0" w:color="auto"/>
+        </w:tblBorders>
+        <w:tblLook w:val="04A0" w:firstRow="1" w:lastRow="0" w:firstColumn="1" w:lastColumn="0" w:noHBand="0" w:noVBand="1"/>
+      </w:tblPr>
+      <w:tblGrid>
+        <w:gridCol w:w="1717"/>
+        <w:gridCol w:w="7278"/>
+      </w:tblGrid>
+      <w:tr>
+        <w:trPr>
+          <w:cnfStyle w:val="100000000000" w:firstRow="1" w:lastRow="0" w:firstColumn="0" w:lastColumn="0" w:oddVBand="0" w:evenVBand="0" w:oddHBand="0" w:evenHBand="0" w:firstRowFirstColumn="0" w:firstRowLastColumn="0" w:lastRowFirstColumn="0" w:lastRowLastColumn="0"/>
+          <w:trHeight w:val="372"/>
+        </w:trPr>
+        <w:tc>
+          <w:tcPr>
+            <w:cnfStyle w:val="001000000000" w:firstRow="0" w:lastRow="0" w:firstColumn="1" w:lastColumn="0" w:oddVBand="0" w:evenVBand="0" w:oddHBand="0" w:evenHBand="0" w:firstRowFirstColumn="0" w:firstRowLastColumn="0" w:lastRowFirstColumn="0" w:lastRowLastColumn="0"/>
+            <w:tcW w:w="1717" w:type="dxa"/>
+            <w:tcBorders>
+              <w:top w:val="single" w:sz="4" w:space="0" w:color="auto"/>
+              <w:left w:val="single" w:sz="4" w:space="0" w:color="auto"/>
+              <w:bottom w:val="single" w:sz="4" w:space="0" w:color="auto"/>
+              <w:right w:val="single" w:sz="4" w:space="0" w:color="auto"/>
+            </w:tcBorders>
+            <w:shd w:val="clear" w:color="auto" w:fill="5B9BD5" w:themeFill="accent1"/>
+            <w:vAlign w:val="center"/>
+            <w:hideMark/>
+          </w:tcPr>
+          <w:p>
+            <w:pPr>
+              <w:jc w:val="center"/>
+              <w:rPr>
+                <w:rFonts w:cs="Arial"/>
+                <w:lang w:val="es-AR"/>
+              </w:rPr>
+            </w:pPr>
+            <w:r>
+              <w:rPr>
+                <w:rFonts w:cs="Arial"/>
+              </w:rPr>
+              <w:t>ID</w:t>
+            </w:r>
+          </w:p>
+        </w:tc>
+        <w:tc>
+          <w:tcPr>
+            <w:tcW w:w="7278" w:type="dxa"/>
+            <w:tcBorders>
+              <w:top w:val="single" w:sz="4" w:space="0" w:color="auto"/>
+              <w:left w:val="single" w:sz="4" w:space="0" w:color="auto"/>
+              <w:bottom w:val="single" w:sz="4" w:space="0" w:color="auto"/>
+              <w:right w:val="single" w:sz="4" w:space="0" w:color="auto"/>
+            </w:tcBorders>
+            <w:shd w:val="clear" w:color="auto" w:fill="5B9BD5" w:themeFill="accent1"/>
+            <w:vAlign w:val="center"/>
+            <w:hideMark/>
+          </w:tcPr>
+          <w:p>
+            <w:pPr>
+              <w:cnfStyle w:val="100000000000" w:firstRow="1" w:lastRow="0" w:firstColumn="0" w:lastColumn="0" w:oddVBand="0" w:evenVBand="0" w:oddHBand="0" w:evenHBand="0" w:firstRowFirstColumn="0" w:firstRowLastColumn="0" w:lastRowFirstColumn="0" w:lastRowLastColumn="0"/>
+              <w:rPr>
+                <w:rFonts w:cs="Arial"/>
+              </w:rPr>
+            </w:pPr>
+            <w:r>
+              <w:rPr>
+                <w:rFonts w:cs="Arial"/>
+              </w:rPr>
+              <w:t>RE_001</w:t>
+            </w:r>
+          </w:p>
+        </w:tc>
+      </w:tr>
+      <w:tr>
+        <w:trPr>
+          <w:cnfStyle w:val="000000100000" w:firstRow="0" w:lastRow="0" w:firstColumn="0" w:lastColumn="0" w:oddVBand="0" w:evenVBand="0" w:oddHBand="1" w:evenHBand="0" w:firstRowFirstColumn="0" w:firstRowLastColumn="0" w:lastRowFirstColumn="0" w:lastRowLastColumn="0"/>
+          <w:trHeight w:val="425"/>
+        </w:trPr>
+        <w:tc>
+          <w:tcPr>
+            <w:cnfStyle w:val="001000000000" w:firstRow="0" w:lastRow="0" w:firstColumn="1" w:lastColumn="0" w:oddVBand="0" w:evenVBand="0" w:oddHBand="0" w:evenHBand="0" w:firstRowFirstColumn="0" w:firstRowLastColumn="0" w:lastRowFirstColumn="0" w:lastRowLastColumn="0"/>
+            <w:tcW w:w="1717" w:type="dxa"/>
+            <w:tcBorders>
+              <w:top w:val="single" w:sz="4" w:space="0" w:color="auto"/>
+              <w:left w:val="single" w:sz="4" w:space="0" w:color="auto"/>
+              <w:bottom w:val="single" w:sz="4" w:space="0" w:color="auto"/>
+              <w:right w:val="single" w:sz="4" w:space="0" w:color="auto"/>
+            </w:tcBorders>
+            <w:shd w:val="clear" w:color="auto" w:fill="DEEAF6" w:themeFill="accent1" w:themeFillTint="33"/>
+            <w:vAlign w:val="center"/>
+            <w:hideMark/>
+          </w:tcPr>
+          <w:p>
+            <w:pPr>
+              <w:jc w:val="center"/>
+              <w:rPr>
+                <w:rFonts w:cs="Arial"/>
+              </w:rPr>
+            </w:pPr>
+            <w:r>
+              <w:rPr>
+                <w:rFonts w:cs="Arial"/>
+              </w:rPr>
+              <w:t>Título</w:t>
+            </w:r>
+          </w:p>
+        </w:tc>
+        <w:tc>
+          <w:tcPr>
+            <w:tcW w:w="7278" w:type="dxa"/>
+            <w:tcBorders>
+              <w:top w:val="single" w:sz="4" w:space="0" w:color="auto"/>
+              <w:left w:val="single" w:sz="4" w:space="0" w:color="auto"/>
+              <w:bottom w:val="single" w:sz="4" w:space="0" w:color="auto"/>
+              <w:right w:val="single" w:sz="4" w:space="0" w:color="auto"/>
+            </w:tcBorders>
+            <w:shd w:val="clear" w:color="auto" w:fill="FFFFFF" w:themeFill="background1"/>
+            <w:vAlign w:val="center"/>
+            <w:hideMark/>
+          </w:tcPr>
+          <w:p>
+            <w:pPr>
+              <w:cnfStyle w:val="000000100000" w:firstRow="0" w:lastRow="0" w:firstColumn="0" w:lastColumn="0" w:oddVBand="0" w:evenVBand="0" w:oddHBand="1" w:evenHBand="0" w:firstRowFirstColumn="0" w:firstRowLastColumn="0" w:lastRowFirstColumn="0" w:lastRowLastColumn="0"/>
+            </w:pPr>
+            <w:r>
+              <w:t>Lista de elementos de proyecto de software</w:t>
+            </w:r>
+          </w:p>
+        </w:tc>
+      </w:tr>
+      <w:tr>
+        <w:trPr>
+          <w:trHeight w:val="985"/>
+        </w:trPr>
+        <w:tc>
+          <w:tcPr>
+            <w:cnfStyle w:val="001000000000" w:firstRow="0" w:lastRow="0" w:firstColumn="1" w:lastColumn="0" w:oddVBand="0" w:evenVBand="0" w:oddHBand="0" w:evenHBand="0" w:firstRowFirstColumn="0" w:firstRowLastColumn="0" w:lastRowFirstColumn="0" w:lastRowLastColumn="0"/>
+            <w:tcW w:w="1717" w:type="dxa"/>
+            <w:tcBorders>
+              <w:top w:val="single" w:sz="4" w:space="0" w:color="auto"/>
+              <w:left w:val="single" w:sz="4" w:space="0" w:color="auto"/>
+              <w:bottom w:val="single" w:sz="4" w:space="0" w:color="auto"/>
+              <w:right w:val="single" w:sz="4" w:space="0" w:color="auto"/>
+            </w:tcBorders>
+            <w:shd w:val="clear" w:color="auto" w:fill="DEEAF6" w:themeFill="accent1" w:themeFillTint="33"/>
+            <w:vAlign w:val="center"/>
+            <w:hideMark/>
+          </w:tcPr>
+          <w:p>
+            <w:pPr>
+              <w:jc w:val="center"/>
+              <w:rPr>
+                <w:rFonts w:cs="Arial"/>
+              </w:rPr>
+            </w:pPr>
+            <w:r>
+              <w:rPr>
+                <w:rFonts w:cs="Arial"/>
+              </w:rPr>
+              <w:t>Propósito</w:t>
+            </w:r>
+          </w:p>
+        </w:tc>
+        <w:tc>
+          <w:tcPr>
+            <w:tcW w:w="7278" w:type="dxa"/>
+            <w:tcBorders>
+              <w:top w:val="single" w:sz="4" w:space="0" w:color="auto"/>
+              <w:left w:val="single" w:sz="4" w:space="0" w:color="auto"/>
+              <w:bottom w:val="single" w:sz="4" w:space="0" w:color="auto"/>
+              <w:right w:val="single" w:sz="4" w:space="0" w:color="auto"/>
+            </w:tcBorders>
+            <w:shd w:val="clear" w:color="auto" w:fill="FFFFFF" w:themeFill="background1"/>
+            <w:vAlign w:val="center"/>
+            <w:hideMark/>
+          </w:tcPr>
+          <w:p>
+            <w:pPr>
+              <w:cnfStyle w:val="000000000000" w:firstRow="0" w:lastRow="0" w:firstColumn="0" w:lastColumn="0" w:oddVBand="0" w:evenVBand="0" w:oddHBand="0" w:evenHBand="0" w:firstRowFirstColumn="0" w:firstRowLastColumn="0" w:lastRowFirstColumn="0" w:lastRowLastColumn="0"/>
+            </w:pPr>
+            <w:r>
+              <w:t>Para que las personas encargadas del proyecto tengan la información correspondiente a los elementos del proyecto de software.</w:t>
+            </w:r>
+          </w:p>
+        </w:tc>
+      </w:tr>
+      <w:tr>
+        <w:trPr>
+          <w:cnfStyle w:val="000000100000" w:firstRow="0" w:lastRow="0" w:firstColumn="0" w:lastColumn="0" w:oddVBand="0" w:evenVBand="0" w:oddHBand="1" w:evenHBand="0" w:firstRowFirstColumn="0" w:firstRowLastColumn="0" w:lastRowFirstColumn="0" w:lastRowLastColumn="0"/>
+          <w:trHeight w:val="404"/>
+        </w:trPr>
+        <w:tc>
+          <w:tcPr>
+            <w:cnfStyle w:val="001000000000" w:firstRow="0" w:lastRow="0" w:firstColumn="1" w:lastColumn="0" w:oddVBand="0" w:evenVBand="0" w:oddHBand="0" w:evenHBand="0" w:firstRowFirstColumn="0" w:firstRowLastColumn="0" w:lastRowFirstColumn="0" w:lastRowLastColumn="0"/>
+            <w:tcW w:w="1717" w:type="dxa"/>
+            <w:tcBorders>
+              <w:top w:val="single" w:sz="4" w:space="0" w:color="auto"/>
+              <w:left w:val="single" w:sz="4" w:space="0" w:color="auto"/>
+              <w:bottom w:val="single" w:sz="4" w:space="0" w:color="auto"/>
+              <w:right w:val="single" w:sz="4" w:space="0" w:color="auto"/>
+            </w:tcBorders>
+            <w:shd w:val="clear" w:color="auto" w:fill="DEEAF6" w:themeFill="accent1" w:themeFillTint="33"/>
+            <w:vAlign w:val="center"/>
+            <w:hideMark/>
+          </w:tcPr>
+          <w:p>
+            <w:pPr>
+              <w:jc w:val="center"/>
+              <w:rPr>
+                <w:rFonts w:cs="Arial"/>
+              </w:rPr>
+            </w:pPr>
+            <w:r>
+              <w:rPr>
+                <w:rFonts w:cs="Arial"/>
+              </w:rPr>
+              <w:t>Entradas</w:t>
+            </w:r>
+          </w:p>
+        </w:tc>
+        <w:tc>
+          <w:tcPr>
+            <w:tcW w:w="7278" w:type="dxa"/>
+            <w:tcBorders>
+              <w:top w:val="single" w:sz="4" w:space="0" w:color="auto"/>
+              <w:left w:val="single" w:sz="4" w:space="0" w:color="auto"/>
+              <w:bottom w:val="single" w:sz="4" w:space="0" w:color="auto"/>
+              <w:right w:val="single" w:sz="4" w:space="0" w:color="auto"/>
+            </w:tcBorders>
+            <w:shd w:val="clear" w:color="auto" w:fill="FFFFFF" w:themeFill="background1"/>
+            <w:vAlign w:val="center"/>
+            <w:hideMark/>
+          </w:tcPr>
+          <w:p>
+            <w:pPr>
+              <w:pStyle w:val="Prrafodelista"/>
+              <w:numPr>
+                <w:ilvl w:val="0"/>
+                <w:numId w:val="30"/>
+              </w:numPr>
+              <w:spacing w:before="200" w:after="0" w:line="240" w:lineRule="auto"/>
+              <w:ind w:left="421" w:hanging="270"/>
+              <w:cnfStyle w:val="000000100000" w:firstRow="0" w:lastRow="0" w:firstColumn="0" w:lastColumn="0" w:oddVBand="0" w:evenVBand="0" w:oddHBand="1" w:evenHBand="0" w:firstRowFirstColumn="0" w:firstRowLastColumn="0" w:lastRowFirstColumn="0" w:lastRowLastColumn="0"/>
+              <w:rPr>
+                <w:sz w:val="20"/>
+                <w:szCs w:val="20"/>
+                <w:lang w:eastAsia="es-PE"/>
+              </w:rPr>
+            </w:pPr>
+            <w:r>
+              <w:rPr>
+                <w:color w:val="000000"/>
+                <w:sz w:val="20"/>
+                <w:szCs w:val="20"/>
+                <w:lang w:eastAsia="es-PE"/>
+              </w:rPr>
+              <w:t>ID del Proyecto de software</w:t>
+            </w:r>
+            <w:r>
+              <w:rPr>
+                <w:color w:val="000000"/>
+                <w:sz w:val="20"/>
+                <w:szCs w:val="20"/>
+                <w:lang w:eastAsia="es-PE"/>
+              </w:rPr>
+              <w:t xml:space="preserve"> (SGC)</w:t>
+            </w:r>
+          </w:p>
+        </w:tc>
+      </w:tr>
+      <w:tr>
+        <w:trPr>
+          <w:trHeight w:val="1764"/>
+        </w:trPr>
+        <w:tc>
+          <w:tcPr>
+            <w:cnfStyle w:val="001000000000" w:firstRow="0" w:lastRow="0" w:firstColumn="1" w:lastColumn="0" w:oddVBand="0" w:evenVBand="0" w:oddHBand="0" w:evenHBand="0" w:firstRowFirstColumn="0" w:firstRowLastColumn="0" w:lastRowFirstColumn="0" w:lastRowLastColumn="0"/>
+            <w:tcW w:w="1717" w:type="dxa"/>
+            <w:tcBorders>
+              <w:top w:val="single" w:sz="4" w:space="0" w:color="auto"/>
+              <w:left w:val="single" w:sz="4" w:space="0" w:color="auto"/>
+              <w:bottom w:val="single" w:sz="4" w:space="0" w:color="auto"/>
+              <w:right w:val="single" w:sz="4" w:space="0" w:color="auto"/>
+            </w:tcBorders>
+            <w:shd w:val="clear" w:color="auto" w:fill="DEEAF6" w:themeFill="accent1" w:themeFillTint="33"/>
+            <w:vAlign w:val="center"/>
+            <w:hideMark/>
+          </w:tcPr>
+          <w:p>
+            <w:pPr>
+              <w:jc w:val="center"/>
+              <w:rPr>
+                <w:rFonts w:cs="Arial"/>
+              </w:rPr>
+            </w:pPr>
+            <w:r>
+              <w:rPr>
+                <w:rFonts w:cs="Arial"/>
+              </w:rPr>
+              <w:t>Salidas</w:t>
+            </w:r>
+          </w:p>
+        </w:tc>
+        <w:tc>
+          <w:tcPr>
+            <w:tcW w:w="7278" w:type="dxa"/>
+            <w:tcBorders>
+              <w:top w:val="single" w:sz="4" w:space="0" w:color="auto"/>
+              <w:left w:val="single" w:sz="4" w:space="0" w:color="auto"/>
+              <w:bottom w:val="single" w:sz="4" w:space="0" w:color="auto"/>
+              <w:right w:val="single" w:sz="4" w:space="0" w:color="auto"/>
+            </w:tcBorders>
+            <w:shd w:val="clear" w:color="auto" w:fill="FFFFFF" w:themeFill="background1"/>
+            <w:vAlign w:val="center"/>
+            <w:hideMark/>
+          </w:tcPr>
+          <w:p>
+            <w:pPr>
+              <w:pStyle w:val="Prrafodelista"/>
+              <w:numPr>
+                <w:ilvl w:val="0"/>
+                <w:numId w:val="30"/>
+              </w:numPr>
+              <w:spacing w:before="200" w:after="0" w:line="240" w:lineRule="auto"/>
+              <w:ind w:left="421" w:hanging="270"/>
+              <w:cnfStyle w:val="000000000000" w:firstRow="0" w:lastRow="0" w:firstColumn="0" w:lastColumn="0" w:oddVBand="0" w:evenVBand="0" w:oddHBand="0" w:evenHBand="0" w:firstRowFirstColumn="0" w:firstRowLastColumn="0" w:lastRowFirstColumn="0" w:lastRowLastColumn="0"/>
+              <w:rPr>
+                <w:sz w:val="20"/>
+                <w:szCs w:val="20"/>
+                <w:lang w:eastAsia="es-PE"/>
+              </w:rPr>
+            </w:pPr>
+            <w:r>
+              <w:rPr>
+                <w:color w:val="000000"/>
+                <w:sz w:val="20"/>
+                <w:szCs w:val="20"/>
+                <w:lang w:eastAsia="es-PE"/>
+              </w:rPr>
+              <w:t>ID del ítem del proyecto</w:t>
+            </w:r>
+          </w:p>
+          <w:p>
+            <w:pPr>
+              <w:pStyle w:val="Prrafodelista"/>
+              <w:numPr>
+                <w:ilvl w:val="0"/>
+                <w:numId w:val="30"/>
+              </w:numPr>
+              <w:spacing w:before="200" w:after="0" w:line="240" w:lineRule="auto"/>
+              <w:ind w:left="421" w:hanging="270"/>
+              <w:cnfStyle w:val="000000000000" w:firstRow="0" w:lastRow="0" w:firstColumn="0" w:lastColumn="0" w:oddVBand="0" w:evenVBand="0" w:oddHBand="0" w:evenHBand="0" w:firstRowFirstColumn="0" w:firstRowLastColumn="0" w:lastRowFirstColumn="0" w:lastRowLastColumn="0"/>
+              <w:rPr>
+                <w:sz w:val="20"/>
+                <w:szCs w:val="20"/>
+                <w:lang w:eastAsia="es-PE"/>
+              </w:rPr>
+            </w:pPr>
+            <w:r>
+              <w:rPr>
+                <w:color w:val="000000"/>
+                <w:sz w:val="20"/>
+                <w:szCs w:val="20"/>
+                <w:lang w:eastAsia="es-PE"/>
+              </w:rPr>
+              <w:t>Nombre del ítem del proyecto</w:t>
+            </w:r>
+          </w:p>
+          <w:p>
+            <w:pPr>
+              <w:pStyle w:val="Prrafodelista"/>
+              <w:numPr>
+                <w:ilvl w:val="0"/>
+                <w:numId w:val="30"/>
+              </w:numPr>
+              <w:spacing w:before="200" w:after="0" w:line="240" w:lineRule="auto"/>
+              <w:ind w:left="421" w:hanging="270"/>
+              <w:cnfStyle w:val="000000000000" w:firstRow="0" w:lastRow="0" w:firstColumn="0" w:lastColumn="0" w:oddVBand="0" w:evenVBand="0" w:oddHBand="0" w:evenHBand="0" w:firstRowFirstColumn="0" w:firstRowLastColumn="0" w:lastRowFirstColumn="0" w:lastRowLastColumn="0"/>
+              <w:rPr>
+                <w:sz w:val="20"/>
+                <w:szCs w:val="20"/>
+                <w:lang w:eastAsia="es-PE"/>
+              </w:rPr>
+            </w:pPr>
+            <w:r>
+              <w:rPr>
+                <w:color w:val="000000"/>
+                <w:sz w:val="20"/>
+                <w:szCs w:val="20"/>
+                <w:lang w:eastAsia="es-PE"/>
+              </w:rPr>
+              <w:t>Autor de la última modificación.</w:t>
+            </w:r>
+          </w:p>
+          <w:p>
+            <w:pPr>
+              <w:pStyle w:val="Prrafodelista"/>
+              <w:numPr>
+                <w:ilvl w:val="0"/>
+                <w:numId w:val="30"/>
+              </w:numPr>
+              <w:spacing w:before="200" w:after="0" w:line="240" w:lineRule="auto"/>
+              <w:ind w:left="421" w:hanging="270"/>
+              <w:cnfStyle w:val="000000000000" w:firstRow="0" w:lastRow="0" w:firstColumn="0" w:lastColumn="0" w:oddVBand="0" w:evenVBand="0" w:oddHBand="0" w:evenHBand="0" w:firstRowFirstColumn="0" w:firstRowLastColumn="0" w:lastRowFirstColumn="0" w:lastRowLastColumn="0"/>
+              <w:rPr>
+                <w:sz w:val="20"/>
+                <w:szCs w:val="20"/>
+                <w:lang w:eastAsia="es-PE"/>
+              </w:rPr>
+            </w:pPr>
+            <w:r>
+              <w:rPr>
+                <w:sz w:val="20"/>
+                <w:szCs w:val="20"/>
+                <w:lang w:eastAsia="es-PE"/>
+              </w:rPr>
+              <w:t>Fecha de la última modificación.</w:t>
+            </w:r>
+          </w:p>
+          <w:p>
+            <w:pPr>
+              <w:pStyle w:val="Prrafodelista"/>
+              <w:numPr>
+                <w:ilvl w:val="0"/>
+                <w:numId w:val="30"/>
+              </w:numPr>
+              <w:spacing w:before="200" w:after="0" w:line="240" w:lineRule="auto"/>
+              <w:ind w:left="421" w:hanging="270"/>
+              <w:cnfStyle w:val="000000000000" w:firstRow="0" w:lastRow="0" w:firstColumn="0" w:lastColumn="0" w:oddVBand="0" w:evenVBand="0" w:oddHBand="0" w:evenHBand="0" w:firstRowFirstColumn="0" w:firstRowLastColumn="0" w:lastRowFirstColumn="0" w:lastRowLastColumn="0"/>
+              <w:rPr>
+                <w:sz w:val="20"/>
+                <w:szCs w:val="20"/>
+                <w:lang w:eastAsia="es-PE"/>
+              </w:rPr>
+            </w:pPr>
+            <w:r>
+              <w:rPr>
+                <w:sz w:val="20"/>
+                <w:szCs w:val="20"/>
+                <w:lang w:eastAsia="es-PE"/>
+              </w:rPr>
+              <w:t>Ubicación del ítem de configuración (Ruta).</w:t>
+            </w:r>
+          </w:p>
+        </w:tc>
+      </w:tr>
+    </w:tbl>
+    <w:p>
+      <w:pPr>
+        <w:jc w:val="center"/>
+        <w:rPr>
+          <w:rStyle w:val="Muydestacado"/>
+          <w:i/>
+          <w:sz w:val="18"/>
+        </w:rPr>
+      </w:pPr>
+      <w:r>
+        <w:rPr>
+          <w:rStyle w:val="Muydestacado"/>
+          <w:i/>
+          <w:sz w:val="18"/>
+        </w:rPr>
+        <w:t>Tabla 19 – Reporte de Estado 001</w:t>
+      </w:r>
+    </w:p>
+    <w:p>
+      <w:pPr>
+        <w:jc w:val="both"/>
+        <w:rPr>
+          <w:rFonts w:asciiTheme="minorHAnsi" w:hAnsiTheme="minorHAnsi"/>
+        </w:rPr>
+      </w:pPr>
+    </w:p>
+    <w:p>
+      <w:pPr>
+        <w:pStyle w:val="Prrafodelista"/>
+        <w:numPr>
+          <w:ilvl w:val="2"/>
+          <w:numId w:val="31"/>
+        </w:numPr>
+        <w:spacing w:after="200" w:line="276" w:lineRule="auto"/>
+        <w:jc w:val="both"/>
+        <w:outlineLvl w:val="2"/>
+        <w:rPr>
+          <w:color w:val="5B9BD5" w:themeColor="accent1"/>
+          <w:lang w:eastAsia="es-ES_tradnl"/>
+        </w:rPr>
+      </w:pPr>
+      <w:bookmarkStart w:id="37" w:name="_Toc516844615"/>
+      <w:r>
+        <w:rPr>
+          <w:b/>
+          <w:color w:val="5B9BD5" w:themeColor="accent1"/>
+          <w:sz w:val="24"/>
+          <w:szCs w:val="24"/>
+          <w:lang w:eastAsia="es-ES_tradnl"/>
+        </w:rPr>
+        <w:t>Reporte de Estado 002</w:t>
+      </w:r>
+      <w:bookmarkEnd w:id="37"/>
+    </w:p>
+    <w:p>
+      <w:pPr>
+        <w:pStyle w:val="Prrafodelista"/>
+        <w:ind w:left="480"/>
+        <w:rPr>
+          <w:color w:val="5B9BD5" w:themeColor="accent1"/>
+          <w:lang w:eastAsia="es-ES_tradnl"/>
+        </w:rPr>
+      </w:pPr>
+      <w:r>
+        <w:t xml:space="preserve">La siguiente tabla </w:t>
+      </w:r>
+      <w:r>
+        <w:t>20</w:t>
+      </w:r>
+      <w:r>
+        <w:t xml:space="preserve"> muestra el reporte de estado 00</w:t>
+      </w:r>
+      <w:r>
+        <w:t>2</w:t>
+      </w:r>
+      <w:r>
+        <w:t>:</w:t>
+      </w:r>
+    </w:p>
+    <w:tbl>
+      <w:tblPr>
+        <w:tblStyle w:val="Tabladecuadrcula5oscura-nfasis5"/>
+        <w:tblpPr w:leftFromText="141" w:rightFromText="141" w:vertAnchor="text" w:horzAnchor="page" w:tblpX="1466" w:tblpY="77"/>
+        <w:tblW w:w="8995" w:type="dxa"/>
+        <w:tblBorders>
+          <w:top w:val="single" w:sz="4" w:space="0" w:color="auto"/>
+          <w:left w:val="single" w:sz="4" w:space="0" w:color="auto"/>
+          <w:bottom w:val="single" w:sz="4" w:space="0" w:color="auto"/>
+          <w:right w:val="single" w:sz="4" w:space="0" w:color="auto"/>
+          <w:insideH w:val="single" w:sz="4" w:space="0" w:color="auto"/>
+          <w:insideV w:val="single" w:sz="4" w:space="0" w:color="auto"/>
+        </w:tblBorders>
+        <w:tblLook w:val="04A0" w:firstRow="1" w:lastRow="0" w:firstColumn="1" w:lastColumn="0" w:noHBand="0" w:noVBand="1"/>
+      </w:tblPr>
+      <w:tblGrid>
+        <w:gridCol w:w="1717"/>
+        <w:gridCol w:w="7278"/>
+      </w:tblGrid>
+      <w:tr>
+        <w:trPr>
+          <w:cnfStyle w:val="100000000000" w:firstRow="1" w:lastRow="0" w:firstColumn="0" w:lastColumn="0" w:oddVBand="0" w:evenVBand="0" w:oddHBand="0" w:evenHBand="0" w:firstRowFirstColumn="0" w:firstRowLastColumn="0" w:lastRowFirstColumn="0" w:lastRowLastColumn="0"/>
+          <w:trHeight w:val="372"/>
+        </w:trPr>
+        <w:tc>
+          <w:tcPr>
+            <w:cnfStyle w:val="001000000000" w:firstRow="0" w:lastRow="0" w:firstColumn="1" w:lastColumn="0" w:oddVBand="0" w:evenVBand="0" w:oddHBand="0" w:evenHBand="0" w:firstRowFirstColumn="0" w:firstRowLastColumn="0" w:lastRowFirstColumn="0" w:lastRowLastColumn="0"/>
+            <w:tcW w:w="1717" w:type="dxa"/>
+            <w:tcBorders>
+              <w:top w:val="single" w:sz="4" w:space="0" w:color="auto"/>
+              <w:left w:val="single" w:sz="4" w:space="0" w:color="auto"/>
+              <w:bottom w:val="single" w:sz="4" w:space="0" w:color="auto"/>
+              <w:right w:val="single" w:sz="4" w:space="0" w:color="auto"/>
+            </w:tcBorders>
+            <w:shd w:val="clear" w:color="auto" w:fill="5B9BD5" w:themeFill="accent1"/>
+            <w:vAlign w:val="center"/>
+            <w:hideMark/>
+          </w:tcPr>
+          <w:p>
+            <w:pPr>
+              <w:jc w:val="center"/>
+              <w:rPr>
+                <w:rFonts w:cs="Arial"/>
+                <w:lang w:val="es-AR"/>
+              </w:rPr>
+            </w:pPr>
+            <w:r>
+              <w:rPr>
+                <w:rFonts w:cs="Arial"/>
+              </w:rPr>
+              <w:t>ID</w:t>
+            </w:r>
+          </w:p>
+        </w:tc>
+        <w:tc>
+          <w:tcPr>
+            <w:tcW w:w="7278" w:type="dxa"/>
+            <w:tcBorders>
+              <w:top w:val="single" w:sz="4" w:space="0" w:color="auto"/>
+              <w:left w:val="single" w:sz="4" w:space="0" w:color="auto"/>
+              <w:bottom w:val="single" w:sz="4" w:space="0" w:color="auto"/>
+              <w:right w:val="single" w:sz="4" w:space="0" w:color="auto"/>
+            </w:tcBorders>
+            <w:shd w:val="clear" w:color="auto" w:fill="5B9BD5" w:themeFill="accent1"/>
+            <w:vAlign w:val="center"/>
+            <w:hideMark/>
+          </w:tcPr>
+          <w:p>
+            <w:pPr>
+              <w:cnfStyle w:val="100000000000" w:firstRow="1" w:lastRow="0" w:firstColumn="0" w:lastColumn="0" w:oddVBand="0" w:evenVBand="0" w:oddHBand="0" w:evenHBand="0" w:firstRowFirstColumn="0" w:firstRowLastColumn="0" w:lastRowFirstColumn="0" w:lastRowLastColumn="0"/>
+              <w:rPr>
+                <w:rFonts w:cs="Arial"/>
+              </w:rPr>
+            </w:pPr>
+            <w:r>
+              <w:rPr>
+                <w:rFonts w:cs="Arial"/>
+              </w:rPr>
+              <w:t>RE_002</w:t>
+            </w:r>
+          </w:p>
+        </w:tc>
+      </w:tr>
+      <w:tr>
+        <w:trPr>
+          <w:cnfStyle w:val="000000100000" w:firstRow="0" w:lastRow="0" w:firstColumn="0" w:lastColumn="0" w:oddVBand="0" w:evenVBand="0" w:oddHBand="1" w:evenHBand="0" w:firstRowFirstColumn="0" w:firstRowLastColumn="0" w:lastRowFirstColumn="0" w:lastRowLastColumn="0"/>
+          <w:trHeight w:val="425"/>
+        </w:trPr>
+        <w:tc>
+          <w:tcPr>
+            <w:cnfStyle w:val="001000000000" w:firstRow="0" w:lastRow="0" w:firstColumn="1" w:lastColumn="0" w:oddVBand="0" w:evenVBand="0" w:oddHBand="0" w:evenHBand="0" w:firstRowFirstColumn="0" w:firstRowLastColumn="0" w:lastRowFirstColumn="0" w:lastRowLastColumn="0"/>
+            <w:tcW w:w="1717" w:type="dxa"/>
+            <w:tcBorders>
+              <w:top w:val="single" w:sz="4" w:space="0" w:color="auto"/>
+              <w:left w:val="single" w:sz="4" w:space="0" w:color="auto"/>
+              <w:bottom w:val="single" w:sz="4" w:space="0" w:color="auto"/>
+              <w:right w:val="single" w:sz="4" w:space="0" w:color="auto"/>
+            </w:tcBorders>
+            <w:shd w:val="clear" w:color="auto" w:fill="DEEAF6" w:themeFill="accent1" w:themeFillTint="33"/>
+            <w:vAlign w:val="center"/>
+            <w:hideMark/>
+          </w:tcPr>
+          <w:p>
+            <w:pPr>
+              <w:jc w:val="center"/>
+              <w:rPr>
+                <w:rFonts w:cs="Arial"/>
+              </w:rPr>
+            </w:pPr>
+            <w:r>
+              <w:rPr>
+                <w:rFonts w:cs="Arial"/>
+              </w:rPr>
+              <w:t>Título</w:t>
+            </w:r>
+          </w:p>
+        </w:tc>
+        <w:tc>
+          <w:tcPr>
+            <w:tcW w:w="7278" w:type="dxa"/>
+            <w:tcBorders>
+              <w:top w:val="single" w:sz="4" w:space="0" w:color="auto"/>
+              <w:left w:val="single" w:sz="4" w:space="0" w:color="auto"/>
+              <w:bottom w:val="single" w:sz="4" w:space="0" w:color="auto"/>
+              <w:right w:val="single" w:sz="4" w:space="0" w:color="auto"/>
+            </w:tcBorders>
+            <w:shd w:val="clear" w:color="auto" w:fill="FFFFFF" w:themeFill="background1"/>
+            <w:vAlign w:val="center"/>
+            <w:hideMark/>
+          </w:tcPr>
+          <w:p>
+            <w:pPr>
+              <w:cnfStyle w:val="000000100000" w:firstRow="0" w:lastRow="0" w:firstColumn="0" w:lastColumn="0" w:oddVBand="0" w:evenVBand="0" w:oddHBand="1" w:evenHBand="0" w:firstRowFirstColumn="0" w:firstRowLastColumn="0" w:lastRowFirstColumn="0" w:lastRowLastColumn="0"/>
+            </w:pPr>
+            <w:r>
+              <w:t>Lista de los estados de las solicitudes de cambio de cada proyecto</w:t>
+            </w:r>
+          </w:p>
+        </w:tc>
+      </w:tr>
+      <w:tr>
+        <w:trPr>
+          <w:trHeight w:val="985"/>
+        </w:trPr>
+        <w:tc>
+          <w:tcPr>
+            <w:cnfStyle w:val="001000000000" w:firstRow="0" w:lastRow="0" w:firstColumn="1" w:lastColumn="0" w:oddVBand="0" w:evenVBand="0" w:oddHBand="0" w:evenHBand="0" w:firstRowFirstColumn="0" w:firstRowLastColumn="0" w:lastRowFirstColumn="0" w:lastRowLastColumn="0"/>
+            <w:tcW w:w="1717" w:type="dxa"/>
+            <w:tcBorders>
+              <w:top w:val="single" w:sz="4" w:space="0" w:color="auto"/>
+              <w:left w:val="single" w:sz="4" w:space="0" w:color="auto"/>
+              <w:bottom w:val="single" w:sz="4" w:space="0" w:color="auto"/>
+              <w:right w:val="single" w:sz="4" w:space="0" w:color="auto"/>
+            </w:tcBorders>
+            <w:shd w:val="clear" w:color="auto" w:fill="DEEAF6" w:themeFill="accent1" w:themeFillTint="33"/>
+            <w:vAlign w:val="center"/>
+            <w:hideMark/>
+          </w:tcPr>
+          <w:p>
+            <w:pPr>
+              <w:jc w:val="center"/>
+              <w:rPr>
+                <w:rFonts w:cs="Arial"/>
+              </w:rPr>
+            </w:pPr>
+            <w:r>
+              <w:rPr>
+                <w:rFonts w:cs="Arial"/>
+              </w:rPr>
+              <w:t>Propósito</w:t>
+            </w:r>
+          </w:p>
+        </w:tc>
+        <w:tc>
+          <w:tcPr>
+            <w:tcW w:w="7278" w:type="dxa"/>
+            <w:tcBorders>
+              <w:top w:val="single" w:sz="4" w:space="0" w:color="auto"/>
+              <w:left w:val="single" w:sz="4" w:space="0" w:color="auto"/>
+              <w:bottom w:val="single" w:sz="4" w:space="0" w:color="auto"/>
+              <w:right w:val="single" w:sz="4" w:space="0" w:color="auto"/>
+            </w:tcBorders>
+            <w:shd w:val="clear" w:color="auto" w:fill="FFFFFF" w:themeFill="background1"/>
+            <w:vAlign w:val="center"/>
+            <w:hideMark/>
+          </w:tcPr>
+          <w:p>
+            <w:pPr>
+              <w:cnfStyle w:val="000000000000" w:firstRow="0" w:lastRow="0" w:firstColumn="0" w:lastColumn="0" w:oddVBand="0" w:evenVBand="0" w:oddHBand="0" w:evenHBand="0" w:firstRowFirstColumn="0" w:firstRowLastColumn="0" w:lastRowFirstColumn="0" w:lastRowLastColumn="0"/>
+            </w:pPr>
+            <w:r>
+              <w:t>El comité de control de cambio necesita saber los estados de los proyectos, para lo cual los reportes de solicitud de cambio ayuda a tomar decisiones en priorizar los proyectos y hacer los cambios si son necesarios o no.</w:t>
+            </w:r>
+          </w:p>
+        </w:tc>
+      </w:tr>
+      <w:tr>
+        <w:trPr>
+          <w:cnfStyle w:val="000000100000" w:firstRow="0" w:lastRow="0" w:firstColumn="0" w:lastColumn="0" w:oddVBand="0" w:evenVBand="0" w:oddHBand="1" w:evenHBand="0" w:firstRowFirstColumn="0" w:firstRowLastColumn="0" w:lastRowFirstColumn="0" w:lastRowLastColumn="0"/>
+          <w:trHeight w:val="404"/>
+        </w:trPr>
+        <w:tc>
+          <w:tcPr>
+            <w:cnfStyle w:val="001000000000" w:firstRow="0" w:lastRow="0" w:firstColumn="1" w:lastColumn="0" w:oddVBand="0" w:evenVBand="0" w:oddHBand="0" w:evenHBand="0" w:firstRowFirstColumn="0" w:firstRowLastColumn="0" w:lastRowFirstColumn="0" w:lastRowLastColumn="0"/>
+            <w:tcW w:w="1717" w:type="dxa"/>
+            <w:tcBorders>
+              <w:top w:val="single" w:sz="4" w:space="0" w:color="auto"/>
+              <w:left w:val="single" w:sz="4" w:space="0" w:color="auto"/>
+              <w:bottom w:val="single" w:sz="4" w:space="0" w:color="auto"/>
+              <w:right w:val="single" w:sz="4" w:space="0" w:color="auto"/>
+            </w:tcBorders>
+            <w:shd w:val="clear" w:color="auto" w:fill="DEEAF6" w:themeFill="accent1" w:themeFillTint="33"/>
+            <w:vAlign w:val="center"/>
+            <w:hideMark/>
+          </w:tcPr>
+          <w:p>
+            <w:pPr>
+              <w:jc w:val="center"/>
+              <w:rPr>
+                <w:rFonts w:cs="Arial"/>
+              </w:rPr>
+            </w:pPr>
+            <w:r>
+              <w:rPr>
+                <w:rFonts w:cs="Arial"/>
+              </w:rPr>
+              <w:t>Entradas</w:t>
+            </w:r>
+          </w:p>
+        </w:tc>
+        <w:tc>
+          <w:tcPr>
+            <w:tcW w:w="7278" w:type="dxa"/>
+            <w:tcBorders>
+              <w:top w:val="single" w:sz="4" w:space="0" w:color="auto"/>
+              <w:left w:val="single" w:sz="4" w:space="0" w:color="auto"/>
+              <w:bottom w:val="single" w:sz="4" w:space="0" w:color="auto"/>
+              <w:right w:val="single" w:sz="4" w:space="0" w:color="auto"/>
+            </w:tcBorders>
+            <w:shd w:val="clear" w:color="auto" w:fill="FFFFFF" w:themeFill="background1"/>
+            <w:vAlign w:val="center"/>
+            <w:hideMark/>
+          </w:tcPr>
+          <w:p>
+            <w:pPr>
+              <w:pStyle w:val="Prrafodelista"/>
+              <w:numPr>
+                <w:ilvl w:val="0"/>
+                <w:numId w:val="30"/>
+              </w:numPr>
+              <w:spacing w:before="200" w:after="0" w:line="240" w:lineRule="auto"/>
+              <w:ind w:left="421" w:hanging="270"/>
+              <w:cnfStyle w:val="000000100000" w:firstRow="0" w:lastRow="0" w:firstColumn="0" w:lastColumn="0" w:oddVBand="0" w:evenVBand="0" w:oddHBand="1" w:evenHBand="0" w:firstRowFirstColumn="0" w:firstRowLastColumn="0" w:lastRowFirstColumn="0" w:lastRowLastColumn="0"/>
+              <w:rPr>
+                <w:sz w:val="20"/>
+                <w:szCs w:val="20"/>
+                <w:lang w:eastAsia="es-PE"/>
+              </w:rPr>
+            </w:pPr>
+            <w:r>
+              <w:rPr>
+                <w:color w:val="000000"/>
+                <w:sz w:val="20"/>
+                <w:szCs w:val="20"/>
+                <w:lang w:eastAsia="es-PE"/>
+              </w:rPr>
+              <w:t>ID de la solicitud de cambio</w:t>
+            </w:r>
+          </w:p>
+        </w:tc>
+      </w:tr>
+      <w:tr>
+        <w:trPr>
+          <w:trHeight w:val="1764"/>
+        </w:trPr>
+        <w:tc>
+          <w:tcPr>
+            <w:cnfStyle w:val="001000000000" w:firstRow="0" w:lastRow="0" w:firstColumn="1" w:lastColumn="0" w:oddVBand="0" w:evenVBand="0" w:oddHBand="0" w:evenHBand="0" w:firstRowFirstColumn="0" w:firstRowLastColumn="0" w:lastRowFirstColumn="0" w:lastRowLastColumn="0"/>
+            <w:tcW w:w="1717" w:type="dxa"/>
+            <w:tcBorders>
+              <w:top w:val="single" w:sz="4" w:space="0" w:color="auto"/>
+              <w:left w:val="single" w:sz="4" w:space="0" w:color="auto"/>
+              <w:bottom w:val="single" w:sz="4" w:space="0" w:color="auto"/>
+              <w:right w:val="single" w:sz="4" w:space="0" w:color="auto"/>
+            </w:tcBorders>
+            <w:shd w:val="clear" w:color="auto" w:fill="DEEAF6" w:themeFill="accent1" w:themeFillTint="33"/>
+            <w:vAlign w:val="center"/>
+            <w:hideMark/>
+          </w:tcPr>
+          <w:p>
+            <w:pPr>
+              <w:jc w:val="center"/>
+              <w:rPr>
+                <w:rFonts w:cs="Arial"/>
+              </w:rPr>
+            </w:pPr>
+            <w:r>
+              <w:rPr>
+                <w:rFonts w:cs="Arial"/>
+              </w:rPr>
+              <w:t>Salidas</w:t>
+            </w:r>
+          </w:p>
+        </w:tc>
+        <w:tc>
+          <w:tcPr>
+            <w:tcW w:w="7278" w:type="dxa"/>
+            <w:tcBorders>
+              <w:top w:val="single" w:sz="4" w:space="0" w:color="auto"/>
+              <w:left w:val="single" w:sz="4" w:space="0" w:color="auto"/>
+              <w:bottom w:val="single" w:sz="4" w:space="0" w:color="auto"/>
+              <w:right w:val="single" w:sz="4" w:space="0" w:color="auto"/>
+            </w:tcBorders>
+            <w:shd w:val="clear" w:color="auto" w:fill="FFFFFF" w:themeFill="background1"/>
+            <w:vAlign w:val="center"/>
+            <w:hideMark/>
+          </w:tcPr>
+          <w:p>
+            <w:pPr>
+              <w:pStyle w:val="Prrafodelista"/>
+              <w:numPr>
+                <w:ilvl w:val="0"/>
+                <w:numId w:val="30"/>
+              </w:numPr>
+              <w:spacing w:before="200" w:after="0" w:line="240" w:lineRule="auto"/>
+              <w:ind w:left="421" w:hanging="270"/>
+              <w:cnfStyle w:val="000000000000" w:firstRow="0" w:lastRow="0" w:firstColumn="0" w:lastColumn="0" w:oddVBand="0" w:evenVBand="0" w:oddHBand="0" w:evenHBand="0" w:firstRowFirstColumn="0" w:firstRowLastColumn="0" w:lastRowFirstColumn="0" w:lastRowLastColumn="0"/>
+              <w:rPr>
+                <w:sz w:val="20"/>
+                <w:szCs w:val="20"/>
+                <w:lang w:eastAsia="es-PE"/>
+              </w:rPr>
+            </w:pPr>
+            <w:r>
+              <w:rPr>
+                <w:color w:val="000000"/>
+                <w:sz w:val="20"/>
+                <w:szCs w:val="20"/>
+                <w:lang w:eastAsia="es-PE"/>
+              </w:rPr>
+              <w:t xml:space="preserve">ID </w:t>
+            </w:r>
+            <w:r>
+              <w:rPr>
+                <w:color w:val="000000"/>
+                <w:sz w:val="20"/>
+                <w:szCs w:val="20"/>
+                <w:lang w:eastAsia="es-PE"/>
+              </w:rPr>
+              <w:t>del proyecto</w:t>
+            </w:r>
+          </w:p>
+          <w:p>
+            <w:pPr>
+              <w:pStyle w:val="Prrafodelista"/>
+              <w:numPr>
+                <w:ilvl w:val="0"/>
+                <w:numId w:val="30"/>
+              </w:numPr>
+              <w:spacing w:before="200" w:after="0" w:line="240" w:lineRule="auto"/>
+              <w:ind w:left="421" w:hanging="270"/>
+              <w:cnfStyle w:val="000000000000" w:firstRow="0" w:lastRow="0" w:firstColumn="0" w:lastColumn="0" w:oddVBand="0" w:evenVBand="0" w:oddHBand="0" w:evenHBand="0" w:firstRowFirstColumn="0" w:firstRowLastColumn="0" w:lastRowFirstColumn="0" w:lastRowLastColumn="0"/>
+              <w:rPr>
+                <w:sz w:val="20"/>
+                <w:szCs w:val="20"/>
+                <w:lang w:eastAsia="es-PE"/>
+              </w:rPr>
+            </w:pPr>
+            <w:r>
+              <w:rPr>
+                <w:color w:val="000000"/>
+                <w:sz w:val="20"/>
+                <w:szCs w:val="20"/>
+                <w:lang w:eastAsia="es-PE"/>
+              </w:rPr>
+              <w:t>ID de la solicitud de cambio</w:t>
+            </w:r>
+          </w:p>
+          <w:p>
+            <w:pPr>
+              <w:pStyle w:val="Prrafodelista"/>
+              <w:numPr>
+                <w:ilvl w:val="0"/>
+                <w:numId w:val="30"/>
+              </w:numPr>
+              <w:spacing w:before="200" w:after="0" w:line="240" w:lineRule="auto"/>
+              <w:ind w:left="421" w:hanging="270"/>
+              <w:cnfStyle w:val="000000000000" w:firstRow="0" w:lastRow="0" w:firstColumn="0" w:lastColumn="0" w:oddVBand="0" w:evenVBand="0" w:oddHBand="0" w:evenHBand="0" w:firstRowFirstColumn="0" w:firstRowLastColumn="0" w:lastRowFirstColumn="0" w:lastRowLastColumn="0"/>
+              <w:rPr>
+                <w:sz w:val="20"/>
+                <w:szCs w:val="20"/>
+                <w:lang w:eastAsia="es-PE"/>
+              </w:rPr>
+            </w:pPr>
+            <w:r>
+              <w:rPr>
+                <w:color w:val="000000"/>
+                <w:sz w:val="20"/>
+                <w:szCs w:val="20"/>
+                <w:lang w:eastAsia="es-PE"/>
+              </w:rPr>
+              <w:t>Estado de la solicitud de cambio</w:t>
+            </w:r>
+          </w:p>
+          <w:p>
+            <w:pPr>
+              <w:pStyle w:val="Prrafodelista"/>
+              <w:numPr>
+                <w:ilvl w:val="0"/>
+                <w:numId w:val="30"/>
+              </w:numPr>
+              <w:spacing w:before="200" w:after="0" w:line="240" w:lineRule="auto"/>
+              <w:ind w:left="421" w:hanging="270"/>
+              <w:cnfStyle w:val="000000000000" w:firstRow="0" w:lastRow="0" w:firstColumn="0" w:lastColumn="0" w:oddVBand="0" w:evenVBand="0" w:oddHBand="0" w:evenHBand="0" w:firstRowFirstColumn="0" w:firstRowLastColumn="0" w:lastRowFirstColumn="0" w:lastRowLastColumn="0"/>
+              <w:rPr>
+                <w:sz w:val="20"/>
+                <w:szCs w:val="20"/>
+                <w:lang w:eastAsia="es-PE"/>
+              </w:rPr>
+            </w:pPr>
+            <w:r>
+              <w:rPr>
+                <w:sz w:val="20"/>
+                <w:szCs w:val="20"/>
+                <w:lang w:eastAsia="es-PE"/>
+              </w:rPr>
+              <w:t>Fecha de la última modificación</w:t>
+            </w:r>
+          </w:p>
+        </w:tc>
+      </w:tr>
+    </w:tbl>
+    <w:p>
+      <w:pPr>
+        <w:jc w:val="center"/>
+        <w:rPr>
+          <w:rStyle w:val="Muydestacado"/>
+          <w:i/>
+          <w:sz w:val="18"/>
+        </w:rPr>
+      </w:pPr>
+      <w:r>
+        <w:rPr>
+          <w:rStyle w:val="Muydestacado"/>
+          <w:i/>
+          <w:sz w:val="18"/>
+        </w:rPr>
+        <w:t>Tabla 20</w:t>
+      </w:r>
+      <w:r>
+        <w:rPr>
+          <w:rStyle w:val="Muydestacado"/>
+          <w:i/>
+          <w:sz w:val="18"/>
+        </w:rPr>
+        <w:t xml:space="preserve"> – Reporte de Estado 001</w:t>
+      </w:r>
+    </w:p>
+    <w:p>
+      <w:pPr>
+        <w:rPr>
+          <w:rStyle w:val="Muydestacado"/>
+        </w:rPr>
+      </w:pPr>
+    </w:p>
+    <w:p>
+      <w:pPr>
+        <w:rPr>
+          <w:rStyle w:val="Muydestacado"/>
+        </w:rPr>
+      </w:pPr>
     </w:p>
     <w:sectPr>
       <w:headerReference w:type="default" r:id="rId22"/>
@@ -27100,6 +28986,119 @@
     </w:lvl>
   </w:abstractNum>
   <w:abstractNum w:abstractNumId="22" w15:restartNumberingAfterBreak="0">
+    <w:nsid w:val="68AD027F"/>
+    <w:multiLevelType w:val="hybridMultilevel"/>
+    <w:tmpl w:val="46C2FD94"/>
+    <w:lvl w:ilvl="0" w:tplc="663EEE66">
+      <w:numFmt w:val="bullet"/>
+      <w:lvlText w:val="-"/>
+      <w:lvlJc w:val="left"/>
+      <w:pPr>
+        <w:ind w:left="720" w:hanging="360"/>
+      </w:pPr>
+      <w:rPr>
+        <w:rFonts w:ascii="Calibri" w:eastAsiaTheme="minorHAnsi" w:hAnsi="Calibri" w:cs="Calibri" w:hint="default"/>
+        <w:color w:val="000000"/>
+      </w:rPr>
+    </w:lvl>
+    <w:lvl w:ilvl="1" w:tplc="040A0003" w:tentative="1">
+      <w:start w:val="1"/>
+      <w:numFmt w:val="bullet"/>
+      <w:lvlText w:val="o"/>
+      <w:lvlJc w:val="left"/>
+      <w:pPr>
+        <w:ind w:left="1440" w:hanging="360"/>
+      </w:pPr>
+      <w:rPr>
+        <w:rFonts w:ascii="Courier New" w:hAnsi="Courier New" w:cs="Courier New" w:hint="default"/>
+      </w:rPr>
+    </w:lvl>
+    <w:lvl w:ilvl="2" w:tplc="040A0005" w:tentative="1">
+      <w:start w:val="1"/>
+      <w:numFmt w:val="bullet"/>
+      <w:lvlText w:val=""/>
+      <w:lvlJc w:val="left"/>
+      <w:pPr>
+        <w:ind w:left="2160" w:hanging="360"/>
+      </w:pPr>
+      <w:rPr>
+        <w:rFonts w:ascii="Wingdings" w:hAnsi="Wingdings" w:hint="default"/>
+      </w:rPr>
+    </w:lvl>
+    <w:lvl w:ilvl="3" w:tplc="040A0001" w:tentative="1">
+      <w:start w:val="1"/>
+      <w:numFmt w:val="bullet"/>
+      <w:lvlText w:val=""/>
+      <w:lvlJc w:val="left"/>
+      <w:pPr>
+        <w:ind w:left="2880" w:hanging="360"/>
+      </w:pPr>
+      <w:rPr>
+        <w:rFonts w:ascii="Symbol" w:hAnsi="Symbol" w:hint="default"/>
+      </w:rPr>
+    </w:lvl>
+    <w:lvl w:ilvl="4" w:tplc="040A0003" w:tentative="1">
+      <w:start w:val="1"/>
+      <w:numFmt w:val="bullet"/>
+      <w:lvlText w:val="o"/>
+      <w:lvlJc w:val="left"/>
+      <w:pPr>
+        <w:ind w:left="3600" w:hanging="360"/>
+      </w:pPr>
+      <w:rPr>
+        <w:rFonts w:ascii="Courier New" w:hAnsi="Courier New" w:cs="Courier New" w:hint="default"/>
+      </w:rPr>
+    </w:lvl>
+    <w:lvl w:ilvl="5" w:tplc="040A0005" w:tentative="1">
+      <w:start w:val="1"/>
+      <w:numFmt w:val="bullet"/>
+      <w:lvlText w:val=""/>
+      <w:lvlJc w:val="left"/>
+      <w:pPr>
+        <w:ind w:left="4320" w:hanging="360"/>
+      </w:pPr>
+      <w:rPr>
+        <w:rFonts w:ascii="Wingdings" w:hAnsi="Wingdings" w:hint="default"/>
+      </w:rPr>
+    </w:lvl>
+    <w:lvl w:ilvl="6" w:tplc="040A0001" w:tentative="1">
+      <w:start w:val="1"/>
+      <w:numFmt w:val="bullet"/>
+      <w:lvlText w:val=""/>
+      <w:lvlJc w:val="left"/>
+      <w:pPr>
+        <w:ind w:left="5040" w:hanging="360"/>
+      </w:pPr>
+      <w:rPr>
+        <w:rFonts w:ascii="Symbol" w:hAnsi="Symbol" w:hint="default"/>
+      </w:rPr>
+    </w:lvl>
+    <w:lvl w:ilvl="7" w:tplc="040A0003" w:tentative="1">
+      <w:start w:val="1"/>
+      <w:numFmt w:val="bullet"/>
+      <w:lvlText w:val="o"/>
+      <w:lvlJc w:val="left"/>
+      <w:pPr>
+        <w:ind w:left="5760" w:hanging="360"/>
+      </w:pPr>
+      <w:rPr>
+        <w:rFonts w:ascii="Courier New" w:hAnsi="Courier New" w:cs="Courier New" w:hint="default"/>
+      </w:rPr>
+    </w:lvl>
+    <w:lvl w:ilvl="8" w:tplc="040A0005" w:tentative="1">
+      <w:start w:val="1"/>
+      <w:numFmt w:val="bullet"/>
+      <w:lvlText w:val=""/>
+      <w:lvlJc w:val="left"/>
+      <w:pPr>
+        <w:ind w:left="6480" w:hanging="360"/>
+      </w:pPr>
+      <w:rPr>
+        <w:rFonts w:ascii="Wingdings" w:hAnsi="Wingdings" w:hint="default"/>
+      </w:rPr>
+    </w:lvl>
+  </w:abstractNum>
+  <w:abstractNum w:abstractNumId="23" w15:restartNumberingAfterBreak="0">
     <w:nsid w:val="6A050FB3"/>
     <w:multiLevelType w:val="multilevel"/>
     <w:tmpl w:val="F65CD7DA"/>
@@ -27220,7 +29219,7 @@
       </w:rPr>
     </w:lvl>
   </w:abstractNum>
-  <w:abstractNum w:abstractNumId="23" w15:restartNumberingAfterBreak="0">
+  <w:abstractNum w:abstractNumId="24" w15:restartNumberingAfterBreak="0">
     <w:nsid w:val="6B0622F5"/>
     <w:multiLevelType w:val="hybridMultilevel"/>
     <w:tmpl w:val="EBA0EA96"/>
@@ -27332,7 +29331,7 @@
       </w:rPr>
     </w:lvl>
   </w:abstractNum>
-  <w:abstractNum w:abstractNumId="24" w15:restartNumberingAfterBreak="0">
+  <w:abstractNum w:abstractNumId="25" w15:restartNumberingAfterBreak="0">
     <w:nsid w:val="6DC904A9"/>
     <w:multiLevelType w:val="hybridMultilevel"/>
     <w:tmpl w:val="EA742112"/>
@@ -27445,7 +29444,7 @@
       </w:rPr>
     </w:lvl>
   </w:abstractNum>
-  <w:abstractNum w:abstractNumId="25" w15:restartNumberingAfterBreak="0">
+  <w:abstractNum w:abstractNumId="26" w15:restartNumberingAfterBreak="0">
     <w:nsid w:val="6F3C135A"/>
     <w:multiLevelType w:val="hybridMultilevel"/>
     <w:tmpl w:val="3CE20F7C"/>
@@ -27558,7 +29557,7 @@
       </w:rPr>
     </w:lvl>
   </w:abstractNum>
-  <w:abstractNum w:abstractNumId="26" w15:restartNumberingAfterBreak="0">
+  <w:abstractNum w:abstractNumId="27" w15:restartNumberingAfterBreak="0">
     <w:nsid w:val="71BD1E54"/>
     <w:multiLevelType w:val="hybridMultilevel"/>
     <w:tmpl w:val="7774154A"/>
@@ -27671,8 +29670,139 @@
       </w:rPr>
     </w:lvl>
   </w:abstractNum>
+  <w:abstractNum w:abstractNumId="28" w15:restartNumberingAfterBreak="0">
+    <w:nsid w:val="72B2589A"/>
+    <w:multiLevelType w:val="multilevel"/>
+    <w:tmpl w:val="84286AB4"/>
+    <w:lvl w:ilvl="0">
+      <w:start w:val="3"/>
+      <w:numFmt w:val="decimal"/>
+      <w:lvlText w:val="%1"/>
+      <w:lvlJc w:val="left"/>
+      <w:pPr>
+        <w:ind w:left="480" w:hanging="480"/>
+      </w:pPr>
+      <w:rPr>
+        <w:rFonts w:hint="default"/>
+        <w:b/>
+        <w:sz w:val="24"/>
+      </w:rPr>
+    </w:lvl>
+    <w:lvl w:ilvl="1">
+      <w:start w:val="3"/>
+      <w:numFmt w:val="decimal"/>
+      <w:lvlText w:val="%1.%2"/>
+      <w:lvlJc w:val="left"/>
+      <w:pPr>
+        <w:ind w:left="480" w:hanging="480"/>
+      </w:pPr>
+      <w:rPr>
+        <w:rFonts w:hint="default"/>
+        <w:b/>
+        <w:sz w:val="24"/>
+      </w:rPr>
+    </w:lvl>
+    <w:lvl w:ilvl="2">
+      <w:start w:val="1"/>
+      <w:numFmt w:val="decimal"/>
+      <w:lvlText w:val="%1.%2.%3"/>
+      <w:lvlJc w:val="left"/>
+      <w:pPr>
+        <w:ind w:left="720" w:hanging="720"/>
+      </w:pPr>
+      <w:rPr>
+        <w:rFonts w:hint="default"/>
+        <w:b/>
+        <w:sz w:val="24"/>
+      </w:rPr>
+    </w:lvl>
+    <w:lvl w:ilvl="3">
+      <w:start w:val="1"/>
+      <w:numFmt w:val="decimal"/>
+      <w:lvlText w:val="%1.%2.%3.%4"/>
+      <w:lvlJc w:val="left"/>
+      <w:pPr>
+        <w:ind w:left="720" w:hanging="720"/>
+      </w:pPr>
+      <w:rPr>
+        <w:rFonts w:hint="default"/>
+        <w:b/>
+        <w:sz w:val="24"/>
+      </w:rPr>
+    </w:lvl>
+    <w:lvl w:ilvl="4">
+      <w:start w:val="1"/>
+      <w:numFmt w:val="decimal"/>
+      <w:lvlText w:val="%1.%2.%3.%4.%5"/>
+      <w:lvlJc w:val="left"/>
+      <w:pPr>
+        <w:ind w:left="720" w:hanging="720"/>
+      </w:pPr>
+      <w:rPr>
+        <w:rFonts w:hint="default"/>
+        <w:b/>
+        <w:sz w:val="24"/>
+      </w:rPr>
+    </w:lvl>
+    <w:lvl w:ilvl="5">
+      <w:start w:val="1"/>
+      <w:numFmt w:val="decimal"/>
+      <w:lvlText w:val="%1.%2.%3.%4.%5.%6"/>
+      <w:lvlJc w:val="left"/>
+      <w:pPr>
+        <w:ind w:left="1080" w:hanging="1080"/>
+      </w:pPr>
+      <w:rPr>
+        <w:rFonts w:hint="default"/>
+        <w:b/>
+        <w:sz w:val="24"/>
+      </w:rPr>
+    </w:lvl>
+    <w:lvl w:ilvl="6">
+      <w:start w:val="1"/>
+      <w:numFmt w:val="decimal"/>
+      <w:lvlText w:val="%1.%2.%3.%4.%5.%6.%7"/>
+      <w:lvlJc w:val="left"/>
+      <w:pPr>
+        <w:ind w:left="1080" w:hanging="1080"/>
+      </w:pPr>
+      <w:rPr>
+        <w:rFonts w:hint="default"/>
+        <w:b/>
+        <w:sz w:val="24"/>
+      </w:rPr>
+    </w:lvl>
+    <w:lvl w:ilvl="7">
+      <w:start w:val="1"/>
+      <w:numFmt w:val="decimal"/>
+      <w:lvlText w:val="%1.%2.%3.%4.%5.%6.%7.%8"/>
+      <w:lvlJc w:val="left"/>
+      <w:pPr>
+        <w:ind w:left="1440" w:hanging="1440"/>
+      </w:pPr>
+      <w:rPr>
+        <w:rFonts w:hint="default"/>
+        <w:b/>
+        <w:sz w:val="24"/>
+      </w:rPr>
+    </w:lvl>
+    <w:lvl w:ilvl="8">
+      <w:start w:val="1"/>
+      <w:numFmt w:val="decimal"/>
+      <w:lvlText w:val="%1.%2.%3.%4.%5.%6.%7.%8.%9"/>
+      <w:lvlJc w:val="left"/>
+      <w:pPr>
+        <w:ind w:left="1440" w:hanging="1440"/>
+      </w:pPr>
+      <w:rPr>
+        <w:rFonts w:hint="default"/>
+        <w:b/>
+        <w:sz w:val="24"/>
+      </w:rPr>
+    </w:lvl>
+  </w:abstractNum>
   <w:num w:numId="1">
-    <w:abstractNumId w:val="22"/>
+    <w:abstractNumId w:val="23"/>
   </w:num>
   <w:num w:numId="2">
     <w:abstractNumId w:val="8"/>
@@ -27693,13 +29823,13 @@
     <w:abstractNumId w:val="12"/>
   </w:num>
   <w:num w:numId="8">
-    <w:abstractNumId w:val="25"/>
+    <w:abstractNumId w:val="26"/>
   </w:num>
   <w:num w:numId="9">
     <w:abstractNumId w:val="12"/>
   </w:num>
   <w:num w:numId="10">
-    <w:abstractNumId w:val="25"/>
+    <w:abstractNumId w:val="26"/>
   </w:num>
   <w:num w:numId="11">
     <w:abstractNumId w:val="17"/>
@@ -27726,10 +29856,10 @@
     <w:abstractNumId w:val="10"/>
   </w:num>
   <w:num w:numId="19">
-    <w:abstractNumId w:val="26"/>
+    <w:abstractNumId w:val="27"/>
   </w:num>
   <w:num w:numId="20">
-    <w:abstractNumId w:val="23"/>
+    <w:abstractNumId w:val="24"/>
   </w:num>
   <w:num w:numId="21">
     <w:abstractNumId w:val="9"/>
@@ -27747,7 +29877,7 @@
     <w:abstractNumId w:val="18"/>
   </w:num>
   <w:num w:numId="26">
-    <w:abstractNumId w:val="24"/>
+    <w:abstractNumId w:val="25"/>
   </w:num>
   <w:num w:numId="27">
     <w:abstractNumId w:val="14"/>
@@ -27757,6 +29887,12 @@
   </w:num>
   <w:num w:numId="29">
     <w:abstractNumId w:val="5"/>
+  </w:num>
+  <w:num w:numId="30">
+    <w:abstractNumId w:val="22"/>
+  </w:num>
+  <w:num w:numId="31">
+    <w:abstractNumId w:val="28"/>
   </w:num>
 </w:numbering>
 </file>
@@ -28788,6 +30924,121 @@
       <w:szCs w:val="24"/>
       <w:lang w:val="es-AR" w:eastAsia="es-PE"/>
     </w:rPr>
+  </w:style>
+  <w:style w:type="character" w:customStyle="1" w:styleId="Muydestacado">
+    <w:name w:val="Muy destacado"/>
+    <w:qFormat/>
+    <w:rsid w:val="000B4F20"/>
+    <w:rPr>
+      <w:b/>
+      <w:bCs/>
+    </w:rPr>
+  </w:style>
+  <w:style w:type="table" w:styleId="Tabladecuadrcula5oscura-nfasis5">
+    <w:name w:val="Grid Table 5 Dark Accent 5"/>
+    <w:basedOn w:val="Tablanormal"/>
+    <w:uiPriority w:val="50"/>
+    <w:rsid w:val="000B4F20"/>
+    <w:pPr>
+      <w:spacing w:after="0" w:line="240" w:lineRule="auto"/>
+    </w:pPr>
+    <w:tblPr>
+      <w:tblStyleRowBandSize w:val="1"/>
+      <w:tblStyleColBandSize w:val="1"/>
+      <w:tblBorders>
+        <w:top w:val="single" w:sz="4" w:space="0" w:color="FFFFFF" w:themeColor="background1"/>
+        <w:left w:val="single" w:sz="4" w:space="0" w:color="FFFFFF" w:themeColor="background1"/>
+        <w:bottom w:val="single" w:sz="4" w:space="0" w:color="FFFFFF" w:themeColor="background1"/>
+        <w:right w:val="single" w:sz="4" w:space="0" w:color="FFFFFF" w:themeColor="background1"/>
+        <w:insideH w:val="single" w:sz="4" w:space="0" w:color="FFFFFF" w:themeColor="background1"/>
+        <w:insideV w:val="single" w:sz="4" w:space="0" w:color="FFFFFF" w:themeColor="background1"/>
+      </w:tblBorders>
+    </w:tblPr>
+    <w:tcPr>
+      <w:shd w:val="clear" w:color="auto" w:fill="D9E2F3" w:themeFill="accent5" w:themeFillTint="33"/>
+    </w:tcPr>
+    <w:tblStylePr w:type="firstRow">
+      <w:rPr>
+        <w:b/>
+        <w:bCs/>
+        <w:color w:val="FFFFFF" w:themeColor="background1"/>
+      </w:rPr>
+      <w:tblPr/>
+      <w:tcPr>
+        <w:tcBorders>
+          <w:top w:val="single" w:sz="4" w:space="0" w:color="FFFFFF" w:themeColor="background1"/>
+          <w:left w:val="single" w:sz="4" w:space="0" w:color="FFFFFF" w:themeColor="background1"/>
+          <w:right w:val="single" w:sz="4" w:space="0" w:color="FFFFFF" w:themeColor="background1"/>
+          <w:insideH w:val="nil"/>
+          <w:insideV w:val="nil"/>
+        </w:tcBorders>
+        <w:shd w:val="clear" w:color="auto" w:fill="4472C4" w:themeFill="accent5"/>
+      </w:tcPr>
+    </w:tblStylePr>
+    <w:tblStylePr w:type="lastRow">
+      <w:rPr>
+        <w:b/>
+        <w:bCs/>
+        <w:color w:val="FFFFFF" w:themeColor="background1"/>
+      </w:rPr>
+      <w:tblPr/>
+      <w:tcPr>
+        <w:tcBorders>
+          <w:left w:val="single" w:sz="4" w:space="0" w:color="FFFFFF" w:themeColor="background1"/>
+          <w:bottom w:val="single" w:sz="4" w:space="0" w:color="FFFFFF" w:themeColor="background1"/>
+          <w:right w:val="single" w:sz="4" w:space="0" w:color="FFFFFF" w:themeColor="background1"/>
+          <w:insideH w:val="nil"/>
+          <w:insideV w:val="nil"/>
+        </w:tcBorders>
+        <w:shd w:val="clear" w:color="auto" w:fill="4472C4" w:themeFill="accent5"/>
+      </w:tcPr>
+    </w:tblStylePr>
+    <w:tblStylePr w:type="firstCol">
+      <w:rPr>
+        <w:b/>
+        <w:bCs/>
+        <w:color w:val="FFFFFF" w:themeColor="background1"/>
+      </w:rPr>
+      <w:tblPr/>
+      <w:tcPr>
+        <w:tcBorders>
+          <w:top w:val="single" w:sz="4" w:space="0" w:color="FFFFFF" w:themeColor="background1"/>
+          <w:left w:val="single" w:sz="4" w:space="0" w:color="FFFFFF" w:themeColor="background1"/>
+          <w:bottom w:val="single" w:sz="4" w:space="0" w:color="FFFFFF" w:themeColor="background1"/>
+          <w:insideV w:val="nil"/>
+        </w:tcBorders>
+        <w:shd w:val="clear" w:color="auto" w:fill="4472C4" w:themeFill="accent5"/>
+      </w:tcPr>
+    </w:tblStylePr>
+    <w:tblStylePr w:type="lastCol">
+      <w:rPr>
+        <w:b/>
+        <w:bCs/>
+        <w:color w:val="FFFFFF" w:themeColor="background1"/>
+      </w:rPr>
+      <w:tblPr/>
+      <w:tcPr>
+        <w:tcBorders>
+          <w:top w:val="single" w:sz="4" w:space="0" w:color="FFFFFF" w:themeColor="background1"/>
+          <w:bottom w:val="single" w:sz="4" w:space="0" w:color="FFFFFF" w:themeColor="background1"/>
+          <w:right w:val="single" w:sz="4" w:space="0" w:color="FFFFFF" w:themeColor="background1"/>
+          <w:insideV w:val="nil"/>
+        </w:tcBorders>
+        <w:shd w:val="clear" w:color="auto" w:fill="4472C4" w:themeFill="accent5"/>
+      </w:tcPr>
+    </w:tblStylePr>
+    <w:tblStylePr w:type="band1Vert">
+      <w:tblPr/>
+      <w:tcPr>
+        <w:shd w:val="clear" w:color="auto" w:fill="B4C6E7" w:themeFill="accent5" w:themeFillTint="66"/>
+      </w:tcPr>
+    </w:tblStylePr>
+    <w:tblStylePr w:type="band1Horz">
+      <w:tblPr/>
+      <w:tcPr>
+        <w:shd w:val="clear" w:color="auto" w:fill="B4C6E7" w:themeFill="accent5" w:themeFillTint="66"/>
+      </w:tcPr>
+    </w:tblStylePr>
   </w:style>
 </w:styles>
 </file>
@@ -32042,291 +34293,291 @@
     </dgm:pt>
   </dgm:ptLst>
   <dgm:cxnLst>
-    <dgm:cxn modelId="{813879C1-0478-4CBA-9FDD-228039C498D3}" type="presOf" srcId="{286F39BA-FC1F-473A-AF0C-97D964BCD312}" destId="{E5D3EB4D-07A8-4600-841E-51C85437B5B8}" srcOrd="0" destOrd="0" presId="urn:microsoft.com/office/officeart/2005/8/layout/orgChart1"/>
-    <dgm:cxn modelId="{A180C8B6-4525-4057-A0A7-9A25BAEB9194}" type="presOf" srcId="{B8580FD9-8400-443D-985F-AE9F105F90F5}" destId="{D143E2C8-34F0-4F33-A348-E71CB0E19018}" srcOrd="1" destOrd="0" presId="urn:microsoft.com/office/officeart/2005/8/layout/orgChart1"/>
-    <dgm:cxn modelId="{586CBD32-1F7E-4BAB-88FF-CC7E64431DE2}" type="presOf" srcId="{CF876301-3062-4799-92DA-6834E2035916}" destId="{F42E3236-76B3-449B-8A9F-F7E545472F74}" srcOrd="1" destOrd="0" presId="urn:microsoft.com/office/officeart/2005/8/layout/orgChart1"/>
-    <dgm:cxn modelId="{B964C6B0-0356-4115-9E60-872D7A88DFD4}" type="presOf" srcId="{1DE1A48C-F26E-4230-A972-83DE54391005}" destId="{865D535F-A07C-4E90-A6FD-7F228FFE7ED8}" srcOrd="1" destOrd="0" presId="urn:microsoft.com/office/officeart/2005/8/layout/orgChart1"/>
+    <dgm:cxn modelId="{6A70ECEF-A4FF-4FE8-A19C-A65D2D1924D2}" type="presOf" srcId="{BD8F8A88-5946-44A9-AC18-9AF7206F3E39}" destId="{D737AF12-3E2D-4407-8EF4-9D821D70AB3C}" srcOrd="0" destOrd="0" presId="urn:microsoft.com/office/officeart/2005/8/layout/orgChart1"/>
     <dgm:cxn modelId="{A4BCD619-52CF-4F22-9ADB-78A7E14EB7E2}" srcId="{CB9A705B-C3B7-4EF5-B93A-69705A6721A8}" destId="{286F39BA-FC1F-473A-AF0C-97D964BCD312}" srcOrd="1" destOrd="0" parTransId="{65F35406-B9F5-493D-9403-0AA9BA908EE2}" sibTransId="{65FD065B-6403-4754-9758-6FE512B5B521}"/>
-    <dgm:cxn modelId="{3F79D45B-ADB5-4034-9071-77518697C24D}" type="presOf" srcId="{4F221EF4-CB99-4EC3-8577-5DAF8CC7A2E4}" destId="{34BC9388-BB46-451B-B860-9B1806EE266E}" srcOrd="0" destOrd="0" presId="urn:microsoft.com/office/officeart/2005/8/layout/orgChart1"/>
-    <dgm:cxn modelId="{EBB05672-246C-4140-8EB0-9F9595B9190A}" type="presOf" srcId="{CB9A705B-C3B7-4EF5-B93A-69705A6721A8}" destId="{506B0ACB-D0AF-46FB-B65A-EF8547598663}" srcOrd="0" destOrd="0" presId="urn:microsoft.com/office/officeart/2005/8/layout/orgChart1"/>
-    <dgm:cxn modelId="{3F1DB1A8-8756-4880-BA8B-8F95F62C9D87}" type="presOf" srcId="{0C48B1E0-077F-4077-9029-FB61AE19C7DB}" destId="{B1B122A5-DBAC-458D-9238-ABA862C5E82B}" srcOrd="0" destOrd="0" presId="urn:microsoft.com/office/officeart/2005/8/layout/orgChart1"/>
-    <dgm:cxn modelId="{1B31B81E-2FF4-4E2F-8522-B28E6BC23413}" type="presOf" srcId="{327A571B-E845-476D-A5FD-1E9CC6BEA5E3}" destId="{A3C5A410-36D5-464C-895D-9109DEC4362F}" srcOrd="1" destOrd="0" presId="urn:microsoft.com/office/officeart/2005/8/layout/orgChart1"/>
-    <dgm:cxn modelId="{5A2D1A89-796C-4C30-BCE9-A1785DE71580}" type="presOf" srcId="{166359AA-055E-46A6-BE90-B244ED63A2A6}" destId="{64CB9B13-5C7A-48AA-B517-5C1134018FCC}" srcOrd="1" destOrd="0" presId="urn:microsoft.com/office/officeart/2005/8/layout/orgChart1"/>
-    <dgm:cxn modelId="{FB516EBE-26F3-4E35-B9DC-ECDB477EFC6E}" type="presOf" srcId="{E8D6DD62-3BBC-4436-9754-1B884AA514D6}" destId="{1BE700CB-7AC3-4FE4-80FC-A6D31B18538E}" srcOrd="0" destOrd="0" presId="urn:microsoft.com/office/officeart/2005/8/layout/orgChart1"/>
-    <dgm:cxn modelId="{2CABDA1A-F9FF-427E-8BF4-3780920AB118}" type="presOf" srcId="{676CB751-C77B-4030-A51F-BB7CF133E11B}" destId="{DEFD8B16-99A9-43B7-8F4C-3B642E7E5C4C}" srcOrd="1" destOrd="0" presId="urn:microsoft.com/office/officeart/2005/8/layout/orgChart1"/>
+    <dgm:cxn modelId="{C6802421-73B6-4E50-8FFE-1CEEED817089}" type="presOf" srcId="{DF5EF923-0D65-4479-A886-15332AE37BA1}" destId="{D159D610-2F8B-442C-A0CB-01CFD749016C}" srcOrd="0" destOrd="0" presId="urn:microsoft.com/office/officeart/2005/8/layout/orgChart1"/>
+    <dgm:cxn modelId="{869FEE58-B4C7-43E9-90FE-63D4A1828934}" type="presOf" srcId="{69F84ED6-8D32-4EC7-8372-81D11B7E397F}" destId="{0C0B06F9-BD7A-4423-9BA6-B35AC4660819}" srcOrd="0" destOrd="0" presId="urn:microsoft.com/office/officeart/2005/8/layout/orgChart1"/>
+    <dgm:cxn modelId="{109215FA-011D-408D-8FDC-10A80B8B71A5}" type="presOf" srcId="{7A193382-F990-4C7E-AF7D-017AC9C16D9C}" destId="{A62B0159-5193-4381-B847-243ABB8B7CAA}" srcOrd="0" destOrd="0" presId="urn:microsoft.com/office/officeart/2005/8/layout/orgChart1"/>
+    <dgm:cxn modelId="{03A8C29A-D53B-4799-8D98-8BFE8EACEEB9}" type="presOf" srcId="{1C1BD934-A202-47CE-928C-21225C2150F9}" destId="{D0DD83CC-14A6-48AF-8059-3E9DAE7FCFE4}" srcOrd="0" destOrd="0" presId="urn:microsoft.com/office/officeart/2005/8/layout/orgChart1"/>
+    <dgm:cxn modelId="{A39DC36D-55C6-4F10-A7BE-209524017B3E}" type="presOf" srcId="{3A2F366A-89CF-4160-B399-CE8AFB2B54AB}" destId="{3791E93F-BEA6-47BD-AEC8-ECFE4DFF3D58}" srcOrd="0" destOrd="0" presId="urn:microsoft.com/office/officeart/2005/8/layout/orgChart1"/>
+    <dgm:cxn modelId="{242AD79A-474B-4CB9-B14B-685246B583B4}" type="presOf" srcId="{1DE1A48C-F26E-4230-A972-83DE54391005}" destId="{E043A27C-10F7-4DD3-9B99-F55CE1F170E5}" srcOrd="0" destOrd="0" presId="urn:microsoft.com/office/officeart/2005/8/layout/orgChart1"/>
+    <dgm:cxn modelId="{9BAB83A0-2205-4817-9DAA-F4D6BC1DF507}" type="presOf" srcId="{FA0C1B2E-CEAB-4975-8BD3-B546DABB40DE}" destId="{7C4F361B-A332-40D9-8560-E87ACDFBA181}" srcOrd="1" destOrd="0" presId="urn:microsoft.com/office/officeart/2005/8/layout/orgChart1"/>
     <dgm:cxn modelId="{242966A1-6D45-44A3-BB1B-1AF248294944}" srcId="{CB9A705B-C3B7-4EF5-B93A-69705A6721A8}" destId="{BD184A85-EDD0-4249-81C9-118532293F02}" srcOrd="4" destOrd="0" parTransId="{0D9C8C84-D547-4A48-BF7A-7046EC6FF6BD}" sibTransId="{4DA4E8E9-8751-4D35-850B-3364C3391A3E}"/>
-    <dgm:cxn modelId="{D2F35DC2-38B5-4CFE-BCB2-8536C5325AB0}" type="presOf" srcId="{676CB751-C77B-4030-A51F-BB7CF133E11B}" destId="{363F33F6-F6AD-4FC0-A22D-7B3BE12B19B5}" srcOrd="0" destOrd="0" presId="urn:microsoft.com/office/officeart/2005/8/layout/orgChart1"/>
-    <dgm:cxn modelId="{C1866A1D-B813-4D19-874D-AD4A91B472D2}" type="presOf" srcId="{02ACCDEC-D302-4D18-8F60-1993C260DBD1}" destId="{01D765C3-BAE9-486C-ACC5-EDA3FB1196B4}" srcOrd="0" destOrd="0" presId="urn:microsoft.com/office/officeart/2005/8/layout/orgChart1"/>
-    <dgm:cxn modelId="{376BD368-17EE-47B6-BEF2-9BE17140DCFF}" type="presOf" srcId="{5CC61D9C-4E0D-40D2-9E09-FE0829FE2028}" destId="{C21D8591-653B-4772-B84F-ABB3B7BB8CB9}" srcOrd="1" destOrd="0" presId="urn:microsoft.com/office/officeart/2005/8/layout/orgChart1"/>
-    <dgm:cxn modelId="{F23A6D3A-CAD0-4C89-931A-DED4B43C32AE}" type="presOf" srcId="{166359AA-055E-46A6-BE90-B244ED63A2A6}" destId="{CE640A33-9DD2-49C2-97C1-6EF2F2038041}" srcOrd="0" destOrd="0" presId="urn:microsoft.com/office/officeart/2005/8/layout/orgChart1"/>
+    <dgm:cxn modelId="{910E4A34-E69A-44EA-8622-BFBF85514123}" type="presOf" srcId="{69F84ED6-8D32-4EC7-8372-81D11B7E397F}" destId="{1F150CE7-525F-47FA-94C2-0FE83D13449F}" srcOrd="1" destOrd="0" presId="urn:microsoft.com/office/officeart/2005/8/layout/orgChart1"/>
+    <dgm:cxn modelId="{59F96562-F30C-4EE5-B3E9-B01D9F445AA3}" type="presOf" srcId="{11819E23-98A7-4A81-82D0-114458AF2776}" destId="{D5E687B6-6FF0-4B67-B966-0A6BC9101EA6}" srcOrd="0" destOrd="0" presId="urn:microsoft.com/office/officeart/2005/8/layout/orgChart1"/>
     <dgm:cxn modelId="{9F4504A7-8CC6-43EC-B2BD-BDFE4FA687F7}" srcId="{3A2F366A-89CF-4160-B399-CE8AFB2B54AB}" destId="{1A0AAEB2-8AE1-4A7C-A7E2-88A0593C3F52}" srcOrd="0" destOrd="0" parTransId="{D6E71420-EE6E-4AE3-843C-3873CE996AE6}" sibTransId="{82939CEE-5D11-4C5E-8629-7FD526D8084A}"/>
-    <dgm:cxn modelId="{D452D714-5C14-45E8-86DA-29F429688187}" type="presOf" srcId="{1A0AAEB2-8AE1-4A7C-A7E2-88A0593C3F52}" destId="{D051B5C1-6617-4F0D-BC70-9A38DAC7CB5A}" srcOrd="0" destOrd="0" presId="urn:microsoft.com/office/officeart/2005/8/layout/orgChart1"/>
+    <dgm:cxn modelId="{52091ECB-C5D8-470C-9D84-9E854404009C}" type="presOf" srcId="{729A0874-7D15-4370-8ABE-8C1FF8F2BC23}" destId="{4591C1F5-8D41-4532-9762-8EDF0FAB31EB}" srcOrd="0" destOrd="0" presId="urn:microsoft.com/office/officeart/2005/8/layout/orgChart1"/>
+    <dgm:cxn modelId="{7139DA55-169D-47C6-8FB4-1DDF03927572}" type="presOf" srcId="{867F5BF4-78B0-43C1-AD21-3E80FC72AD52}" destId="{50710441-1733-41E8-B063-87EF46487E7A}" srcOrd="0" destOrd="0" presId="urn:microsoft.com/office/officeart/2005/8/layout/orgChart1"/>
+    <dgm:cxn modelId="{F28C652F-EA77-4AA4-AAC9-5F888E09C696}" type="presOf" srcId="{DF3425D2-73C3-457E-B033-88E3A5FB551F}" destId="{5400D11C-7FBC-4B40-8813-721D8BB39FB2}" srcOrd="0" destOrd="0" presId="urn:microsoft.com/office/officeart/2005/8/layout/orgChart1"/>
+    <dgm:cxn modelId="{4D1B8A04-F46C-4FE8-87C1-5D6B0DDBD02C}" type="presOf" srcId="{CB9A705B-C3B7-4EF5-B93A-69705A6721A8}" destId="{0E7E89FE-D5A3-4BEC-B2BE-5DDD96BB4D2D}" srcOrd="1" destOrd="0" presId="urn:microsoft.com/office/officeart/2005/8/layout/orgChart1"/>
     <dgm:cxn modelId="{19D9C845-F49D-4755-B776-ACB4A0DB912B}" srcId="{166359AA-055E-46A6-BE90-B244ED63A2A6}" destId="{69F84ED6-8D32-4EC7-8372-81D11B7E397F}" srcOrd="0" destOrd="0" parTransId="{695A8E68-C88B-4E2E-85A6-D7108460DEC6}" sibTransId="{6B6ACF42-02FB-49F4-B0F2-C1955F9C8D58}"/>
+    <dgm:cxn modelId="{34836A79-C2E0-422F-9CBB-6C57D663AE96}" type="presOf" srcId="{292E15D2-A011-4DD6-8146-4FE21A569D5E}" destId="{94681E78-7066-4B37-9B2D-4EFA7AB08FFC}" srcOrd="0" destOrd="0" presId="urn:microsoft.com/office/officeart/2005/8/layout/orgChart1"/>
     <dgm:cxn modelId="{3ECEE004-D3AC-4521-BD8A-12A4F0DEC8E6}" srcId="{1DE1A48C-F26E-4230-A972-83DE54391005}" destId="{E07DDA88-5A83-4ACD-8AB3-1A18F462038D}" srcOrd="4" destOrd="0" parTransId="{8F0BC036-BB98-4A73-942C-00DF23F8ACF4}" sibTransId="{8C640E35-3E94-4A3F-AD35-7675C0D21555}"/>
-    <dgm:cxn modelId="{F6F5C551-3C5E-455A-AE21-7FD9BD501C95}" type="presOf" srcId="{86AAB975-996D-48DC-83A3-DFD53CC671CF}" destId="{7823B23A-0507-4060-ADE9-64C4F7914732}" srcOrd="0" destOrd="0" presId="urn:microsoft.com/office/officeart/2005/8/layout/orgChart1"/>
-    <dgm:cxn modelId="{0C6F8544-B496-4FE5-B208-E528D6D245FE}" type="presOf" srcId="{1C1BD934-A202-47CE-928C-21225C2150F9}" destId="{D0DD83CC-14A6-48AF-8059-3E9DAE7FCFE4}" srcOrd="0" destOrd="0" presId="urn:microsoft.com/office/officeart/2005/8/layout/orgChart1"/>
-    <dgm:cxn modelId="{B25BBC59-7499-41D2-AEB2-2DD0531E69E1}" type="presOf" srcId="{DF5EF923-0D65-4479-A886-15332AE37BA1}" destId="{D159D610-2F8B-442C-A0CB-01CFD749016C}" srcOrd="0" destOrd="0" presId="urn:microsoft.com/office/officeart/2005/8/layout/orgChart1"/>
     <dgm:cxn modelId="{C3CEF255-61DE-4628-A690-C32F28B1FC9B}" srcId="{1DE1A48C-F26E-4230-A972-83DE54391005}" destId="{4F221EF4-CB99-4EC3-8577-5DAF8CC7A2E4}" srcOrd="0" destOrd="0" parTransId="{729A0874-7D15-4370-8ABE-8C1FF8F2BC23}" sibTransId="{9A6E3513-BF80-43F0-9D84-476DD3679FC4}"/>
+    <dgm:cxn modelId="{18724299-743B-43EA-BD0F-1F07F1B09E60}" type="presOf" srcId="{BD184A85-EDD0-4249-81C9-118532293F02}" destId="{8A36C3AE-B28B-4A60-A478-B8747FB63C8E}" srcOrd="0" destOrd="0" presId="urn:microsoft.com/office/officeart/2005/8/layout/orgChart1"/>
     <dgm:cxn modelId="{31F76C21-9EAB-4541-A8A2-EF8ABC469C9C}" srcId="{1A0AAEB2-8AE1-4A7C-A7E2-88A0593C3F52}" destId="{BD8F8A88-5946-44A9-AC18-9AF7206F3E39}" srcOrd="2" destOrd="0" parTransId="{8DF3B0CA-4C1B-4A55-8927-3E7BF6B8AA65}" sibTransId="{EB019F2B-58C9-4A09-B13A-483D65D973EE}"/>
-    <dgm:cxn modelId="{C90A4754-B17B-45C6-8601-5A16E7784EC1}" type="presOf" srcId="{35EA6595-2DCB-4309-9449-E77ED2778844}" destId="{E113D538-AE24-46E2-AF5E-1A32742C47BD}" srcOrd="0" destOrd="0" presId="urn:microsoft.com/office/officeart/2005/8/layout/orgChart1"/>
-    <dgm:cxn modelId="{F0A654E5-9E67-4F0A-9267-F564BA3C23E5}" type="presOf" srcId="{695A8E68-C88B-4E2E-85A6-D7108460DEC6}" destId="{2AC9C6D0-5BD5-4622-B5A3-32112A35763F}" srcOrd="0" destOrd="0" presId="urn:microsoft.com/office/officeart/2005/8/layout/orgChart1"/>
-    <dgm:cxn modelId="{FEB711D8-E6C6-43F3-B229-F83BB0D3C09F}" type="presOf" srcId="{867F5BF4-78B0-43C1-AD21-3E80FC72AD52}" destId="{50710441-1733-41E8-B063-87EF46487E7A}" srcOrd="0" destOrd="0" presId="urn:microsoft.com/office/officeart/2005/8/layout/orgChart1"/>
+    <dgm:cxn modelId="{E92E7F78-831B-4428-BC46-7A913710FD3D}" type="presOf" srcId="{E03FC18F-5F20-4466-8CFC-235562D93D3C}" destId="{6D38DA61-B6C5-420A-9615-0BB705EC708D}" srcOrd="0" destOrd="0" presId="urn:microsoft.com/office/officeart/2005/8/layout/orgChart1"/>
+    <dgm:cxn modelId="{B15D1364-72C4-4C39-934F-865D2736C09A}" type="presOf" srcId="{676CB751-C77B-4030-A51F-BB7CF133E11B}" destId="{363F33F6-F6AD-4FC0-A22D-7B3BE12B19B5}" srcOrd="0" destOrd="0" presId="urn:microsoft.com/office/officeart/2005/8/layout/orgChart1"/>
+    <dgm:cxn modelId="{27B172D9-5250-4AE3-AE43-8061372A6543}" type="presOf" srcId="{12BF89BF-42FD-4C81-8422-0D7158C23DD3}" destId="{BDBBA857-07CE-4826-A2CE-C5991B992E0E}" srcOrd="1" destOrd="0" presId="urn:microsoft.com/office/officeart/2005/8/layout/orgChart1"/>
     <dgm:cxn modelId="{1DAACF94-F480-41AA-B336-6C252B610B0A}" srcId="{CB9A705B-C3B7-4EF5-B93A-69705A6721A8}" destId="{FB8C6A75-A559-410D-81C9-95609326BA3C}" srcOrd="0" destOrd="0" parTransId="{196A9A51-AB5B-44EF-AAE5-269944C45FEB}" sibTransId="{9718A9E2-EBF3-4401-B8A1-D8063A88C679}"/>
+    <dgm:cxn modelId="{6B87CE69-3083-4BD0-9AF4-1F35F85E68D6}" type="presOf" srcId="{EBF4D078-34C0-4FDA-88EA-2F1A3FF1772E}" destId="{CCA9695D-D7F6-4BBC-9E97-377FFD49E9BD}" srcOrd="1" destOrd="0" presId="urn:microsoft.com/office/officeart/2005/8/layout/orgChart1"/>
     <dgm:cxn modelId="{8E24EEB3-B674-4C6E-A310-5141C3314EE8}" srcId="{1DE1A48C-F26E-4230-A972-83DE54391005}" destId="{CF9F0929-807F-4CDA-854E-B96B25659458}" srcOrd="3" destOrd="0" parTransId="{35EA6595-2DCB-4309-9449-E77ED2778844}" sibTransId="{F7FFABCE-D640-4553-95F9-A5921CFFAF0A}"/>
     <dgm:cxn modelId="{0C8CF455-1ED9-4A54-9354-2DF941193252}" srcId="{5CC61D9C-4E0D-40D2-9E09-FE0829FE2028}" destId="{327A571B-E845-476D-A5FD-1E9CC6BEA5E3}" srcOrd="1" destOrd="0" parTransId="{DDA2AA3E-23AB-421A-B8A8-605EE37B4746}" sibTransId="{4BA70F27-7CE6-4DBF-A0A5-72F704424A40}"/>
-    <dgm:cxn modelId="{0066BC43-5CE5-4062-857B-60156E83856D}" type="presOf" srcId="{F4059345-F378-47A8-B116-297989B5D8D9}" destId="{BA57553E-66DC-4600-B0E4-BF12EEB8EE97}" srcOrd="0" destOrd="0" presId="urn:microsoft.com/office/officeart/2005/8/layout/orgChart1"/>
-    <dgm:cxn modelId="{AD7A0F1A-697C-4014-AC8D-3F1EBD4EC1CE}" type="presOf" srcId="{1A0AAEB2-8AE1-4A7C-A7E2-88A0593C3F52}" destId="{06A19EAC-C14B-4261-A367-E71C6D5D4227}" srcOrd="1" destOrd="0" presId="urn:microsoft.com/office/officeart/2005/8/layout/orgChart1"/>
-    <dgm:cxn modelId="{D25D3C3F-E3EC-4A28-8508-D59396C8794D}" type="presOf" srcId="{3A2F366A-89CF-4160-B399-CE8AFB2B54AB}" destId="{3791E93F-BEA6-47BD-AEC8-ECFE4DFF3D58}" srcOrd="0" destOrd="0" presId="urn:microsoft.com/office/officeart/2005/8/layout/orgChart1"/>
-    <dgm:cxn modelId="{EA36BB26-049D-4F7E-85E8-F88D14EFE4B6}" type="presOf" srcId="{8F0BC036-BB98-4A73-942C-00DF23F8ACF4}" destId="{8462D4FB-5779-4D07-B0A1-C04A7780BA4B}" srcOrd="0" destOrd="0" presId="urn:microsoft.com/office/officeart/2005/8/layout/orgChart1"/>
-    <dgm:cxn modelId="{E58C11FA-4785-4CD8-96A8-3905B61CBFC2}" type="presOf" srcId="{3C615E18-7DC6-4DD7-A1BC-0E06E69A2349}" destId="{99DE0DB5-316F-4E51-B0BF-08D6DCF39406}" srcOrd="0" destOrd="0" presId="urn:microsoft.com/office/officeart/2005/8/layout/orgChart1"/>
-    <dgm:cxn modelId="{BA54E229-85C2-4870-894C-286D080D2B18}" type="presOf" srcId="{12BF89BF-42FD-4C81-8422-0D7158C23DD3}" destId="{3FB1BE68-E9E7-4ABC-ADAE-206E6901E515}" srcOrd="0" destOrd="0" presId="urn:microsoft.com/office/officeart/2005/8/layout/orgChart1"/>
+    <dgm:cxn modelId="{389250A9-DC82-4B83-A945-FF7662E45739}" type="presOf" srcId="{FB8C6A75-A559-410D-81C9-95609326BA3C}" destId="{E9CD8AEA-700B-45B5-A6F4-BDFA95BA4BE6}" srcOrd="0" destOrd="0" presId="urn:microsoft.com/office/officeart/2005/8/layout/orgChart1"/>
+    <dgm:cxn modelId="{3076EFBA-139D-4EFF-B6C8-CE1AB57548EA}" type="presOf" srcId="{12BF89BF-42FD-4C81-8422-0D7158C23DD3}" destId="{3FB1BE68-E9E7-4ABC-ADAE-206E6901E515}" srcOrd="0" destOrd="0" presId="urn:microsoft.com/office/officeart/2005/8/layout/orgChart1"/>
+    <dgm:cxn modelId="{87771439-AEA5-4431-A865-73BA4976F76E}" type="presOf" srcId="{CF876301-3062-4799-92DA-6834E2035916}" destId="{8040E38F-AB1B-402B-9058-6EB6C0633219}" srcOrd="0" destOrd="0" presId="urn:microsoft.com/office/officeart/2005/8/layout/orgChart1"/>
+    <dgm:cxn modelId="{DB448280-5C85-49E6-AFDA-AA51AAE3482F}" type="presOf" srcId="{CF9F0929-807F-4CDA-854E-B96B25659458}" destId="{C3B9922C-1F7E-46DE-BE7E-17B6C7698E56}" srcOrd="0" destOrd="0" presId="urn:microsoft.com/office/officeart/2005/8/layout/orgChart1"/>
     <dgm:cxn modelId="{5866677D-823F-47D3-8678-C4F50D047A04}" srcId="{5CC61D9C-4E0D-40D2-9E09-FE0829FE2028}" destId="{11819E23-98A7-4A81-82D0-114458AF2776}" srcOrd="2" destOrd="0" parTransId="{1C1BD934-A202-47CE-928C-21225C2150F9}" sibTransId="{E8BC7C81-516C-4D2E-8C59-1D52880E07B3}"/>
-    <dgm:cxn modelId="{27DF0C42-9B02-4D6B-8015-DA4554B2F341}" type="presOf" srcId="{8DF3B0CA-4C1B-4A55-8927-3E7BF6B8AA65}" destId="{0F32D07D-CAB3-45EC-B476-D7D135659019}" srcOrd="0" destOrd="0" presId="urn:microsoft.com/office/officeart/2005/8/layout/orgChart1"/>
+    <dgm:cxn modelId="{CC131CA9-8069-4499-994E-436D40AD4B69}" type="presOf" srcId="{8E918253-AC04-46E1-94A6-0BC31696E625}" destId="{5E9EB5E6-6808-4D69-A7B7-36E16A127064}" srcOrd="0" destOrd="0" presId="urn:microsoft.com/office/officeart/2005/8/layout/orgChart1"/>
+    <dgm:cxn modelId="{D38A3FC7-4BF1-4773-8DFD-55D24CC89AFD}" type="presOf" srcId="{676CB751-C77B-4030-A51F-BB7CF133E11B}" destId="{DEFD8B16-99A9-43B7-8F4C-3B642E7E5C4C}" srcOrd="1" destOrd="0" presId="urn:microsoft.com/office/officeart/2005/8/layout/orgChart1"/>
+    <dgm:cxn modelId="{10A5C9E3-B718-4A2E-B2E3-CB080B14EA0D}" type="presOf" srcId="{B8580FD9-8400-443D-985F-AE9F105F90F5}" destId="{E4FD6AA4-1F46-4E53-AF70-C3F48FA64BA8}" srcOrd="0" destOrd="0" presId="urn:microsoft.com/office/officeart/2005/8/layout/orgChart1"/>
+    <dgm:cxn modelId="{309769A1-379D-4CC3-B6A4-5A5189B82BF1}" type="presOf" srcId="{7821FAF5-8AF2-4E1E-85B7-20FECC2A7693}" destId="{39920A65-9C6E-4656-9AB9-A55E1D8CE75E}" srcOrd="1" destOrd="0" presId="urn:microsoft.com/office/officeart/2005/8/layout/orgChart1"/>
     <dgm:cxn modelId="{E3369989-E0BA-4D44-8294-5723C230A73E}" srcId="{CB9A705B-C3B7-4EF5-B93A-69705A6721A8}" destId="{676CB751-C77B-4030-A51F-BB7CF133E11B}" srcOrd="2" destOrd="0" parTransId="{0C48B1E0-077F-4077-9029-FB61AE19C7DB}" sibTransId="{5A93DA5B-CC2B-4FBC-AE97-76EEF3C53CB2}"/>
+    <dgm:cxn modelId="{842AAD91-F370-46D2-B704-EB56CB2CF133}" type="presOf" srcId="{0D9C8C84-D547-4A48-BF7A-7046EC6FF6BD}" destId="{75CCB2D2-24A0-4913-9CA2-1CB545BDBFB4}" srcOrd="0" destOrd="0" presId="urn:microsoft.com/office/officeart/2005/8/layout/orgChart1"/>
     <dgm:cxn modelId="{872D340F-88D1-4F39-B251-70A0F2B1BB18}" srcId="{BD8F8A88-5946-44A9-AC18-9AF7206F3E39}" destId="{EBF4D078-34C0-4FDA-88EA-2F1A3FF1772E}" srcOrd="2" destOrd="0" parTransId="{86AAB975-996D-48DC-83A3-DFD53CC671CF}" sibTransId="{7905433B-25E1-4858-A93E-84D5EA7C97B4}"/>
-    <dgm:cxn modelId="{5685A6CA-8663-4B18-B087-30C0B0C0A62A}" type="presOf" srcId="{729A0874-7D15-4370-8ABE-8C1FF8F2BC23}" destId="{4591C1F5-8D41-4532-9762-8EDF0FAB31EB}" srcOrd="0" destOrd="0" presId="urn:microsoft.com/office/officeart/2005/8/layout/orgChart1"/>
-    <dgm:cxn modelId="{E1FAF310-5651-439E-9F15-BC3C70CF3B93}" type="presOf" srcId="{CF9F0929-807F-4CDA-854E-B96B25659458}" destId="{C3B9922C-1F7E-46DE-BE7E-17B6C7698E56}" srcOrd="0" destOrd="0" presId="urn:microsoft.com/office/officeart/2005/8/layout/orgChart1"/>
+    <dgm:cxn modelId="{0D50E9B9-51CE-44CB-AD6A-89D1855E85DD}" type="presOf" srcId="{B8580FD9-8400-443D-985F-AE9F105F90F5}" destId="{D143E2C8-34F0-4F33-A348-E71CB0E19018}" srcOrd="1" destOrd="0" presId="urn:microsoft.com/office/officeart/2005/8/layout/orgChart1"/>
+    <dgm:cxn modelId="{9CD0B66F-6303-4C6D-8111-757778CCAF25}" type="presOf" srcId="{695A8E68-C88B-4E2E-85A6-D7108460DEC6}" destId="{2AC9C6D0-5BD5-4622-B5A3-32112A35763F}" srcOrd="0" destOrd="0" presId="urn:microsoft.com/office/officeart/2005/8/layout/orgChart1"/>
     <dgm:cxn modelId="{7697483C-1CEB-491F-A4DA-1CD0B430EB6E}" srcId="{1A0AAEB2-8AE1-4A7C-A7E2-88A0593C3F52}" destId="{B8580FD9-8400-443D-985F-AE9F105F90F5}" srcOrd="3" destOrd="0" parTransId="{4EB32E23-ADD2-42BA-B536-72B3D368D6FE}" sibTransId="{07469AEE-745A-43D0-A11D-0C65C3F64C9B}"/>
-    <dgm:cxn modelId="{3B39014D-F794-4999-B0C1-33DDC22678AA}" type="presOf" srcId="{65F35406-B9F5-493D-9403-0AA9BA908EE2}" destId="{51521002-3E7E-4085-8A8C-D87EF35F108D}" srcOrd="0" destOrd="0" presId="urn:microsoft.com/office/officeart/2005/8/layout/orgChart1"/>
+    <dgm:cxn modelId="{98E49DD5-188B-4121-89D1-356755DF2760}" type="presOf" srcId="{286F39BA-FC1F-473A-AF0C-97D964BCD312}" destId="{89B18C3D-19EB-4A32-8DE4-BBEEBF7467FF}" srcOrd="1" destOrd="0" presId="urn:microsoft.com/office/officeart/2005/8/layout/orgChart1"/>
+    <dgm:cxn modelId="{AB0DE733-2CC7-469F-BC97-037B15111E53}" type="presOf" srcId="{1A0AAEB2-8AE1-4A7C-A7E2-88A0593C3F52}" destId="{06A19EAC-C14B-4261-A367-E71C6D5D4227}" srcOrd="1" destOrd="0" presId="urn:microsoft.com/office/officeart/2005/8/layout/orgChart1"/>
+    <dgm:cxn modelId="{ECDA621C-BA7C-4488-8753-6F5B24AF2050}" type="presOf" srcId="{286F39BA-FC1F-473A-AF0C-97D964BCD312}" destId="{E5D3EB4D-07A8-4600-841E-51C85437B5B8}" srcOrd="0" destOrd="0" presId="urn:microsoft.com/office/officeart/2005/8/layout/orgChart1"/>
+    <dgm:cxn modelId="{F2E8E668-EBA3-4140-AC53-1BBE299EE590}" type="presOf" srcId="{4F221EF4-CB99-4EC3-8577-5DAF8CC7A2E4}" destId="{34BC9388-BB46-451B-B860-9B1806EE266E}" srcOrd="0" destOrd="0" presId="urn:microsoft.com/office/officeart/2005/8/layout/orgChart1"/>
     <dgm:cxn modelId="{78CD4389-1DD0-4026-88C5-42128BAAFE3C}" srcId="{1A0AAEB2-8AE1-4A7C-A7E2-88A0593C3F52}" destId="{166359AA-055E-46A6-BE90-B244ED63A2A6}" srcOrd="0" destOrd="0" parTransId="{F57F55B6-C098-41E2-A14E-C273DFC9A50A}" sibTransId="{D2C2EFC7-A1D0-4478-954F-FB74B0331115}"/>
-    <dgm:cxn modelId="{35E05144-56CE-4F6D-AE2A-CD1469245016}" type="presOf" srcId="{7821FAF5-8AF2-4E1E-85B7-20FECC2A7693}" destId="{A7A694CF-6C78-47CE-AFC3-344DEC51B173}" srcOrd="0" destOrd="0" presId="urn:microsoft.com/office/officeart/2005/8/layout/orgChart1"/>
-    <dgm:cxn modelId="{B924AC51-5C32-4174-B60F-B644F2B52127}" type="presOf" srcId="{CF9F0929-807F-4CDA-854E-B96B25659458}" destId="{0AF86B1D-C7DD-410B-8B30-7506001B9405}" srcOrd="1" destOrd="0" presId="urn:microsoft.com/office/officeart/2005/8/layout/orgChart1"/>
-    <dgm:cxn modelId="{A9012715-C079-420E-BC6C-5FD9F01F9A72}" type="presOf" srcId="{69F84ED6-8D32-4EC7-8372-81D11B7E397F}" destId="{0C0B06F9-BD7A-4423-9BA6-B35AC4660819}" srcOrd="0" destOrd="0" presId="urn:microsoft.com/office/officeart/2005/8/layout/orgChart1"/>
-    <dgm:cxn modelId="{73E36215-D29A-4EC9-BCF1-2AFC147426BB}" type="presOf" srcId="{3C615E18-7DC6-4DD7-A1BC-0E06E69A2349}" destId="{802BF6F1-887B-4B61-B068-C33B1A570706}" srcOrd="1" destOrd="0" presId="urn:microsoft.com/office/officeart/2005/8/layout/orgChart1"/>
-    <dgm:cxn modelId="{3BC76ADB-43F4-4B1E-A7B5-0FCB6EFF5D0A}" type="presOf" srcId="{1DE1A48C-F26E-4230-A972-83DE54391005}" destId="{E043A27C-10F7-4DD3-9B99-F55CE1F170E5}" srcOrd="0" destOrd="0" presId="urn:microsoft.com/office/officeart/2005/8/layout/orgChart1"/>
-    <dgm:cxn modelId="{BE788D93-8567-4296-9E63-89DA35620505}" type="presOf" srcId="{CF876301-3062-4799-92DA-6834E2035916}" destId="{8040E38F-AB1B-402B-9058-6EB6C0633219}" srcOrd="0" destOrd="0" presId="urn:microsoft.com/office/officeart/2005/8/layout/orgChart1"/>
-    <dgm:cxn modelId="{D29A2B18-69D8-4C09-A2D2-2BDA1B1A8ACB}" type="presOf" srcId="{196A9A51-AB5B-44EF-AAE5-269944C45FEB}" destId="{30DB4C2B-A21E-4BCF-BBD1-128D3231EA1B}" srcOrd="0" destOrd="0" presId="urn:microsoft.com/office/officeart/2005/8/layout/orgChart1"/>
-    <dgm:cxn modelId="{B38C482A-3374-47AF-96DB-B21197FC9D6B}" type="presOf" srcId="{FB8C6A75-A559-410D-81C9-95609326BA3C}" destId="{E9CD8AEA-700B-45B5-A6F4-BDFA95BA4BE6}" srcOrd="0" destOrd="0" presId="urn:microsoft.com/office/officeart/2005/8/layout/orgChart1"/>
-    <dgm:cxn modelId="{38621C39-D912-458C-8BF2-A62F1E351BD1}" type="presOf" srcId="{E03FC18F-5F20-4466-8CFC-235562D93D3C}" destId="{6D38DA61-B6C5-420A-9615-0BB705EC708D}" srcOrd="0" destOrd="0" presId="urn:microsoft.com/office/officeart/2005/8/layout/orgChart1"/>
-    <dgm:cxn modelId="{A9686011-025E-4FF4-A845-1F92569DD497}" type="presOf" srcId="{CB9A705B-C3B7-4EF5-B93A-69705A6721A8}" destId="{0E7E89FE-D5A3-4BEC-B2BE-5DDD96BB4D2D}" srcOrd="1" destOrd="0" presId="urn:microsoft.com/office/officeart/2005/8/layout/orgChart1"/>
-    <dgm:cxn modelId="{165CEE1B-42DC-4C5B-B7B6-B2CBDBD658F8}" type="presOf" srcId="{286F39BA-FC1F-473A-AF0C-97D964BCD312}" destId="{89B18C3D-19EB-4A32-8DE4-BBEEBF7467FF}" srcOrd="1" destOrd="0" presId="urn:microsoft.com/office/officeart/2005/8/layout/orgChart1"/>
+    <dgm:cxn modelId="{8C72A78D-C672-47D9-849F-9FA89E101435}" type="presOf" srcId="{1A0AAEB2-8AE1-4A7C-A7E2-88A0593C3F52}" destId="{D051B5C1-6617-4F0D-BC70-9A38DAC7CB5A}" srcOrd="0" destOrd="0" presId="urn:microsoft.com/office/officeart/2005/8/layout/orgChart1"/>
+    <dgm:cxn modelId="{C155FCE6-C05E-4601-B146-FCE6FF38C410}" type="presOf" srcId="{F57F55B6-C098-41E2-A14E-C273DFC9A50A}" destId="{A477BD32-800A-4849-99B2-052DCA637DD3}" srcOrd="0" destOrd="0" presId="urn:microsoft.com/office/officeart/2005/8/layout/orgChart1"/>
+    <dgm:cxn modelId="{4DB462D5-C019-41CE-9136-5665A5F71EBA}" type="presOf" srcId="{196A9A51-AB5B-44EF-AAE5-269944C45FEB}" destId="{30DB4C2B-A21E-4BCF-BBD1-128D3231EA1B}" srcOrd="0" destOrd="0" presId="urn:microsoft.com/office/officeart/2005/8/layout/orgChart1"/>
+    <dgm:cxn modelId="{CEAE6927-E6F3-44DC-84D2-AF6283ED9EF0}" type="presOf" srcId="{8F0BC036-BB98-4A73-942C-00DF23F8ACF4}" destId="{8462D4FB-5779-4D07-B0A1-C04A7780BA4B}" srcOrd="0" destOrd="0" presId="urn:microsoft.com/office/officeart/2005/8/layout/orgChart1"/>
+    <dgm:cxn modelId="{8A4084BF-8981-4909-8404-3D0060C4A25C}" type="presOf" srcId="{E07DDA88-5A83-4ACD-8AB3-1A18F462038D}" destId="{635F60C8-BF49-4D1F-8629-C34E8112CDB1}" srcOrd="0" destOrd="0" presId="urn:microsoft.com/office/officeart/2005/8/layout/orgChart1"/>
+    <dgm:cxn modelId="{089C68C8-1DB0-4B1A-A087-37DED4F42456}" type="presOf" srcId="{CF876301-3062-4799-92DA-6834E2035916}" destId="{F42E3236-76B3-449B-8A9F-F7E545472F74}" srcOrd="1" destOrd="0" presId="urn:microsoft.com/office/officeart/2005/8/layout/orgChart1"/>
+    <dgm:cxn modelId="{9255D62A-A984-41F9-A03D-74FA53EFAA2E}" type="presOf" srcId="{327A571B-E845-476D-A5FD-1E9CC6BEA5E3}" destId="{60800267-9E61-4940-9125-A16965D6C610}" srcOrd="0" destOrd="0" presId="urn:microsoft.com/office/officeart/2005/8/layout/orgChart1"/>
+    <dgm:cxn modelId="{B997E7FB-A55E-45C6-8FAA-4DAA6CFE6B21}" type="presOf" srcId="{3C615E18-7DC6-4DD7-A1BC-0E06E69A2349}" destId="{802BF6F1-887B-4B61-B068-C33B1A570706}" srcOrd="1" destOrd="0" presId="urn:microsoft.com/office/officeart/2005/8/layout/orgChart1"/>
+    <dgm:cxn modelId="{60E1CF10-22ED-4D02-8FFA-01142B68A897}" type="presOf" srcId="{11819E23-98A7-4A81-82D0-114458AF2776}" destId="{916FB358-51C1-4D0C-9500-F60DBD797765}" srcOrd="1" destOrd="0" presId="urn:microsoft.com/office/officeart/2005/8/layout/orgChart1"/>
+    <dgm:cxn modelId="{F16B9034-6CB5-4EAC-BC38-0D7B16D15943}" type="presOf" srcId="{EDF11963-196E-4A1A-A4FA-953F9B6C0111}" destId="{C217B5C3-9A69-4671-92AD-115A1BAD9403}" srcOrd="0" destOrd="0" presId="urn:microsoft.com/office/officeart/2005/8/layout/orgChart1"/>
     <dgm:cxn modelId="{5596B030-7825-43D5-91F4-F4DA3ECD45BA}" srcId="{CB9A705B-C3B7-4EF5-B93A-69705A6721A8}" destId="{2D7B9FAE-DDF9-4BDC-AA4D-BBD2C8C08E21}" srcOrd="3" destOrd="0" parTransId="{DF3425D2-73C3-457E-B033-88E3A5FB551F}" sibTransId="{C1BD1F34-5666-495D-8C0F-71CDFD52F350}"/>
-    <dgm:cxn modelId="{0DF26D63-F936-46E4-89D8-3B7F4031061E}" type="presOf" srcId="{E07DDA88-5A83-4ACD-8AB3-1A18F462038D}" destId="{E52FA79E-9527-41B0-8E0F-6503DC54B8A3}" srcOrd="1" destOrd="0" presId="urn:microsoft.com/office/officeart/2005/8/layout/orgChart1"/>
-    <dgm:cxn modelId="{1B6651D7-066D-40C1-B5AD-F0EF62236145}" type="presOf" srcId="{FA0C1B2E-CEAB-4975-8BD3-B546DABB40DE}" destId="{7C4F361B-A332-40D9-8560-E87ACDFBA181}" srcOrd="1" destOrd="0" presId="urn:microsoft.com/office/officeart/2005/8/layout/orgChart1"/>
-    <dgm:cxn modelId="{F73101D3-3109-4FEC-80B7-B2241CFDE8D9}" type="presOf" srcId="{BD8F8A88-5946-44A9-AC18-9AF7206F3E39}" destId="{D737AF12-3E2D-4407-8EF4-9D821D70AB3C}" srcOrd="0" destOrd="0" presId="urn:microsoft.com/office/officeart/2005/8/layout/orgChart1"/>
+    <dgm:cxn modelId="{6C4EAEB6-B30E-4DD7-BDF9-074553DF0AA0}" type="presOf" srcId="{02ACCDEC-D302-4D18-8F60-1993C260DBD1}" destId="{01D765C3-BAE9-486C-ACC5-EDA3FB1196B4}" srcOrd="0" destOrd="0" presId="urn:microsoft.com/office/officeart/2005/8/layout/orgChart1"/>
+    <dgm:cxn modelId="{DDCB557C-652A-49BE-8B0D-DE5A9879F204}" type="presOf" srcId="{35EA6595-2DCB-4309-9449-E77ED2778844}" destId="{E113D538-AE24-46E2-AF5E-1A32742C47BD}" srcOrd="0" destOrd="0" presId="urn:microsoft.com/office/officeart/2005/8/layout/orgChart1"/>
+    <dgm:cxn modelId="{3C96E0DD-A41E-4414-8261-96C5A43EE3DC}" type="presOf" srcId="{4EB32E23-ADD2-42BA-B536-72B3D368D6FE}" destId="{ACD1895D-9C13-4D47-9856-A1B70A9C277B}" srcOrd="0" destOrd="0" presId="urn:microsoft.com/office/officeart/2005/8/layout/orgChart1"/>
+    <dgm:cxn modelId="{D2144DC8-9B68-4AA8-B146-D74720F1FA87}" type="presOf" srcId="{5CC61D9C-4E0D-40D2-9E09-FE0829FE2028}" destId="{C7B15006-DE9A-4937-82E8-5D8DFE2BBA6F}" srcOrd="0" destOrd="0" presId="urn:microsoft.com/office/officeart/2005/8/layout/orgChart1"/>
+    <dgm:cxn modelId="{1B2D2A4F-63A9-4D5F-93BD-0C92AA9AE542}" type="presOf" srcId="{BD8F8A88-5946-44A9-AC18-9AF7206F3E39}" destId="{DC3BF1C9-C64F-4CF6-9C05-750C68B0B739}" srcOrd="1" destOrd="0" presId="urn:microsoft.com/office/officeart/2005/8/layout/orgChart1"/>
+    <dgm:cxn modelId="{7FD05A06-A971-4921-B3AE-93B56153345C}" type="presOf" srcId="{E07DDA88-5A83-4ACD-8AB3-1A18F462038D}" destId="{E52FA79E-9527-41B0-8E0F-6503DC54B8A3}" srcOrd="1" destOrd="0" presId="urn:microsoft.com/office/officeart/2005/8/layout/orgChart1"/>
     <dgm:cxn modelId="{D44C8B5F-551E-43F7-BABF-6D32BD051191}" srcId="{CB9A705B-C3B7-4EF5-B93A-69705A6721A8}" destId="{3C615E18-7DC6-4DD7-A1BC-0E06E69A2349}" srcOrd="5" destOrd="0" parTransId="{7A193382-F990-4C7E-AF7D-017AC9C16D9C}" sibTransId="{1E25D40E-A753-42A1-804A-14DFBCCC72ED}"/>
-    <dgm:cxn modelId="{CBA17653-6F2B-4CF5-8E99-21D02C318318}" type="presOf" srcId="{DDA2AA3E-23AB-421A-B8A8-605EE37B4746}" destId="{72A980F8-23BB-4B65-A8D8-0BA0FCCEDE86}" srcOrd="0" destOrd="0" presId="urn:microsoft.com/office/officeart/2005/8/layout/orgChart1"/>
-    <dgm:cxn modelId="{C624A313-150B-4E68-B871-7B382CD72BF0}" type="presOf" srcId="{8F88EEA9-7D8A-4843-AA2E-60A487BAEE0D}" destId="{E2305898-979C-43D4-8890-B17E5D604FD3}" srcOrd="0" destOrd="0" presId="urn:microsoft.com/office/officeart/2005/8/layout/orgChart1"/>
-    <dgm:cxn modelId="{C319D22F-1E64-499E-B734-47AECF0C1107}" type="presOf" srcId="{8E918253-AC04-46E1-94A6-0BC31696E625}" destId="{5E9EB5E6-6808-4D69-A7B7-36E16A127064}" srcOrd="0" destOrd="0" presId="urn:microsoft.com/office/officeart/2005/8/layout/orgChart1"/>
-    <dgm:cxn modelId="{CE8B2DB3-04BC-49A7-805D-9C44B28D0582}" type="presOf" srcId="{7821FAF5-8AF2-4E1E-85B7-20FECC2A7693}" destId="{39920A65-9C6E-4656-9AB9-A55E1D8CE75E}" srcOrd="1" destOrd="0" presId="urn:microsoft.com/office/officeart/2005/8/layout/orgChart1"/>
-    <dgm:cxn modelId="{B76B8E41-6361-4807-9FC1-C28BF9985295}" type="presOf" srcId="{2D7B9FAE-DDF9-4BDC-AA4D-BBD2C8C08E21}" destId="{A0600C15-2A63-46B3-A311-AB068A9D3E8C}" srcOrd="0" destOrd="0" presId="urn:microsoft.com/office/officeart/2005/8/layout/orgChart1"/>
-    <dgm:cxn modelId="{90E58A58-02C1-4F4F-A514-B0EC5A5AE36B}" type="presOf" srcId="{4EB32E23-ADD2-42BA-B536-72B3D368D6FE}" destId="{ACD1895D-9C13-4D47-9856-A1B70A9C277B}" srcOrd="0" destOrd="0" presId="urn:microsoft.com/office/officeart/2005/8/layout/orgChart1"/>
-    <dgm:cxn modelId="{136E8486-DCC9-44E5-BD76-6A9789B84507}" type="presOf" srcId="{E07DDA88-5A83-4ACD-8AB3-1A18F462038D}" destId="{635F60C8-BF49-4D1F-8629-C34E8112CDB1}" srcOrd="0" destOrd="0" presId="urn:microsoft.com/office/officeart/2005/8/layout/orgChart1"/>
-    <dgm:cxn modelId="{CDD43050-9584-4125-A994-E747D5D22A72}" type="presOf" srcId="{327A571B-E845-476D-A5FD-1E9CC6BEA5E3}" destId="{60800267-9E61-4940-9125-A16965D6C610}" srcOrd="0" destOrd="0" presId="urn:microsoft.com/office/officeart/2005/8/layout/orgChart1"/>
+    <dgm:cxn modelId="{D32E1D50-88F5-47D0-BF34-3F8822A02F79}" type="presOf" srcId="{CF9F0929-807F-4CDA-854E-B96B25659458}" destId="{0AF86B1D-C7DD-410B-8B30-7506001B9405}" srcOrd="1" destOrd="0" presId="urn:microsoft.com/office/officeart/2005/8/layout/orgChart1"/>
+    <dgm:cxn modelId="{2EE5DC4B-6733-4E1C-A02C-F027AFF0C045}" type="presOf" srcId="{BD184A85-EDD0-4249-81C9-118532293F02}" destId="{B3ACB205-281D-41E5-BB99-3A4973046EA3}" srcOrd="1" destOrd="0" presId="urn:microsoft.com/office/officeart/2005/8/layout/orgChart1"/>
+    <dgm:cxn modelId="{80022760-7B8F-4D58-B117-8E6AF6210C3F}" type="presOf" srcId="{5CC61D9C-4E0D-40D2-9E09-FE0829FE2028}" destId="{C21D8591-653B-4772-B84F-ABB3B7BB8CB9}" srcOrd="1" destOrd="0" presId="urn:microsoft.com/office/officeart/2005/8/layout/orgChart1"/>
     <dgm:cxn modelId="{1C5CA2EF-195D-4F92-8D79-A0E11EFE2F1C}" srcId="{1DE1A48C-F26E-4230-A972-83DE54391005}" destId="{CF876301-3062-4799-92DA-6834E2035916}" srcOrd="1" destOrd="0" parTransId="{8E918253-AC04-46E1-94A6-0BC31696E625}" sibTransId="{4A82A2FB-9B50-4F65-9719-F5726F01BBAB}"/>
-    <dgm:cxn modelId="{768858C2-4101-4A42-A73A-2C16D11BD38D}" type="presOf" srcId="{F57F55B6-C098-41E2-A14E-C273DFC9A50A}" destId="{A477BD32-800A-4849-99B2-052DCA637DD3}" srcOrd="0" destOrd="0" presId="urn:microsoft.com/office/officeart/2005/8/layout/orgChart1"/>
-    <dgm:cxn modelId="{08D125FB-2E8C-43A4-B346-711FFED6B4A4}" type="presOf" srcId="{BD184A85-EDD0-4249-81C9-118532293F02}" destId="{8A36C3AE-B28B-4A60-A478-B8747FB63C8E}" srcOrd="0" destOrd="0" presId="urn:microsoft.com/office/officeart/2005/8/layout/orgChart1"/>
+    <dgm:cxn modelId="{CCA04989-E6DF-49F9-A9FF-B3434F6B6528}" type="presOf" srcId="{166359AA-055E-46A6-BE90-B244ED63A2A6}" destId="{CE640A33-9DD2-49C2-97C1-6EF2F2038041}" srcOrd="0" destOrd="0" presId="urn:microsoft.com/office/officeart/2005/8/layout/orgChart1"/>
+    <dgm:cxn modelId="{1480D4B8-011A-4401-A714-2A39F3683079}" type="presOf" srcId="{2D7B9FAE-DDF9-4BDC-AA4D-BBD2C8C08E21}" destId="{A0600C15-2A63-46B3-A311-AB068A9D3E8C}" srcOrd="0" destOrd="0" presId="urn:microsoft.com/office/officeart/2005/8/layout/orgChart1"/>
     <dgm:cxn modelId="{E263E7A7-5883-4FE8-AC69-F950E35C92F1}" srcId="{CB9A705B-C3B7-4EF5-B93A-69705A6721A8}" destId="{12BF89BF-42FD-4C81-8422-0D7158C23DD3}" srcOrd="6" destOrd="0" parTransId="{E03FC18F-5F20-4466-8CFC-235562D93D3C}" sibTransId="{DFFD69FD-D295-42B3-8682-E0736EA5EA0B}"/>
-    <dgm:cxn modelId="{58B2F776-96CA-49CD-A08C-7619B88B63AE}" type="presOf" srcId="{EBF4D078-34C0-4FDA-88EA-2F1A3FF1772E}" destId="{CCA9695D-D7F6-4BBC-9E97-377FFD49E9BD}" srcOrd="1" destOrd="0" presId="urn:microsoft.com/office/officeart/2005/8/layout/orgChart1"/>
-    <dgm:cxn modelId="{855EB000-DB3C-4F10-82FD-28BBC87E2E0B}" type="presOf" srcId="{FB8C6A75-A559-410D-81C9-95609326BA3C}" destId="{2E0552B1-1685-46CB-9B3F-AA06CDFC7A4D}" srcOrd="1" destOrd="0" presId="urn:microsoft.com/office/officeart/2005/8/layout/orgChart1"/>
+    <dgm:cxn modelId="{9DBBF91A-EACF-4707-984B-A1D54B6F6669}" type="presOf" srcId="{EBF4D078-34C0-4FDA-88EA-2F1A3FF1772E}" destId="{37EE8E08-3F0B-4F7A-A809-874E7E09A7FA}" srcOrd="0" destOrd="0" presId="urn:microsoft.com/office/officeart/2005/8/layout/orgChart1"/>
     <dgm:cxn modelId="{DD78ACAD-14A8-4E83-BF05-E60C60FC604D}" srcId="{1DE1A48C-F26E-4230-A972-83DE54391005}" destId="{FA0C1B2E-CEAB-4975-8BD3-B546DABB40DE}" srcOrd="5" destOrd="0" parTransId="{E8D6DD62-3BBC-4436-9754-1B884AA514D6}" sibTransId="{65B4FAD0-EBF1-46D8-BAA0-E5657AD1BBD3}"/>
-    <dgm:cxn modelId="{7CA10934-CCEC-4514-BC70-A7A67102FE60}" type="presOf" srcId="{69F84ED6-8D32-4EC7-8372-81D11B7E397F}" destId="{1F150CE7-525F-47FA-94C2-0FE83D13449F}" srcOrd="1" destOrd="0" presId="urn:microsoft.com/office/officeart/2005/8/layout/orgChart1"/>
-    <dgm:cxn modelId="{A6A0950F-8EF6-4173-87BD-856E56B7E7D9}" type="presOf" srcId="{292E15D2-A011-4DD6-8146-4FE21A569D5E}" destId="{94681E78-7066-4B37-9B2D-4EFA7AB08FFC}" srcOrd="0" destOrd="0" presId="urn:microsoft.com/office/officeart/2005/8/layout/orgChart1"/>
-    <dgm:cxn modelId="{67D742DB-4B80-4E73-86EE-7BDDF677A2A0}" type="presOf" srcId="{11819E23-98A7-4A81-82D0-114458AF2776}" destId="{D5E687B6-6FF0-4B67-B966-0A6BC9101EA6}" srcOrd="0" destOrd="0" presId="urn:microsoft.com/office/officeart/2005/8/layout/orgChart1"/>
-    <dgm:cxn modelId="{EFD52809-BE8D-42FC-B5F0-18A73DA0CDE7}" type="presOf" srcId="{3B616531-B9B3-4B25-8467-9BFC2E9EEAA1}" destId="{5F80B0FA-1E97-442B-8054-6DA38897A3D4}" srcOrd="1" destOrd="0" presId="urn:microsoft.com/office/officeart/2005/8/layout/orgChart1"/>
+    <dgm:cxn modelId="{1F32E879-3B94-4C48-A26C-B126735D18CE}" type="presOf" srcId="{F4059345-F378-47A8-B116-297989B5D8D9}" destId="{BA57553E-66DC-4600-B0E4-BF12EEB8EE97}" srcOrd="0" destOrd="0" presId="urn:microsoft.com/office/officeart/2005/8/layout/orgChart1"/>
+    <dgm:cxn modelId="{CF289D6E-3387-4E33-8E54-1C9583CF10AA}" type="presOf" srcId="{FA0C1B2E-CEAB-4975-8BD3-B546DABB40DE}" destId="{40E221CA-1DF0-4B0C-82B9-606CE7581EBF}" srcOrd="0" destOrd="0" presId="urn:microsoft.com/office/officeart/2005/8/layout/orgChart1"/>
+    <dgm:cxn modelId="{70FB4631-7B9B-47B6-9762-CA4FD9C4C6B6}" type="presOf" srcId="{86AAB975-996D-48DC-83A3-DFD53CC671CF}" destId="{7823B23A-0507-4060-ADE9-64C4F7914732}" srcOrd="0" destOrd="0" presId="urn:microsoft.com/office/officeart/2005/8/layout/orgChart1"/>
+    <dgm:cxn modelId="{09B01B69-A560-4CAF-BE44-D5A2C6E09F93}" type="presOf" srcId="{CB9A705B-C3B7-4EF5-B93A-69705A6721A8}" destId="{506B0ACB-D0AF-46FB-B65A-EF8547598663}" srcOrd="0" destOrd="0" presId="urn:microsoft.com/office/officeart/2005/8/layout/orgChart1"/>
+    <dgm:cxn modelId="{BC38B706-D1BC-4B9C-956C-8D397BFF4476}" type="presOf" srcId="{166359AA-055E-46A6-BE90-B244ED63A2A6}" destId="{64CB9B13-5C7A-48AA-B517-5C1134018FCC}" srcOrd="1" destOrd="0" presId="urn:microsoft.com/office/officeart/2005/8/layout/orgChart1"/>
+    <dgm:cxn modelId="{472E43F0-635C-45C5-910F-AC2D5B68422D}" type="presOf" srcId="{E8D6DD62-3BBC-4436-9754-1B884AA514D6}" destId="{1BE700CB-7AC3-4FE4-80FC-A6D31B18538E}" srcOrd="0" destOrd="0" presId="urn:microsoft.com/office/officeart/2005/8/layout/orgChart1"/>
     <dgm:cxn modelId="{D4DDC345-269B-4C10-BECA-A8121D7E65E1}" srcId="{CB9A705B-C3B7-4EF5-B93A-69705A6721A8}" destId="{3B616531-B9B3-4B25-8467-9BFC2E9EEAA1}" srcOrd="7" destOrd="0" parTransId="{292E15D2-A011-4DD6-8146-4FE21A569D5E}" sibTransId="{971F8F47-B541-4633-8B12-D8A05F64B152}"/>
-    <dgm:cxn modelId="{AECC80FC-541F-4C9C-8F04-772B406AECA9}" type="presOf" srcId="{BD8F8A88-5946-44A9-AC18-9AF7206F3E39}" destId="{DC3BF1C9-C64F-4CF6-9C05-750C68B0B739}" srcOrd="1" destOrd="0" presId="urn:microsoft.com/office/officeart/2005/8/layout/orgChart1"/>
-    <dgm:cxn modelId="{C5AC6D84-F548-4FF4-B849-005A954CFDA0}" type="presOf" srcId="{4F221EF4-CB99-4EC3-8577-5DAF8CC7A2E4}" destId="{4D8FFF81-03D3-41C5-8476-CF56C07D7CB7}" srcOrd="1" destOrd="0" presId="urn:microsoft.com/office/officeart/2005/8/layout/orgChart1"/>
-    <dgm:cxn modelId="{D5A58FBD-4863-4C78-9812-6925E23D2E63}" type="presOf" srcId="{2D7B9FAE-DDF9-4BDC-AA4D-BBD2C8C08E21}" destId="{F936DAD8-B6E4-454A-BD2A-ADE421F13396}" srcOrd="1" destOrd="0" presId="urn:microsoft.com/office/officeart/2005/8/layout/orgChart1"/>
+    <dgm:cxn modelId="{D0D59DDF-3E29-428D-9C8F-29088D9CC74F}" type="presOf" srcId="{8DF3B0CA-4C1B-4A55-8927-3E7BF6B8AA65}" destId="{0F32D07D-CAB3-45EC-B476-D7D135659019}" srcOrd="0" destOrd="0" presId="urn:microsoft.com/office/officeart/2005/8/layout/orgChart1"/>
+    <dgm:cxn modelId="{F143EB87-7117-43B4-B372-723EE8835489}" type="presOf" srcId="{8F88EEA9-7D8A-4843-AA2E-60A487BAEE0D}" destId="{E2305898-979C-43D4-8890-B17E5D604FD3}" srcOrd="0" destOrd="0" presId="urn:microsoft.com/office/officeart/2005/8/layout/orgChart1"/>
+    <dgm:cxn modelId="{2C7C424E-7B2F-46F0-8477-66ABBFCCD6D5}" type="presOf" srcId="{FB8C6A75-A559-410D-81C9-95609326BA3C}" destId="{2E0552B1-1685-46CB-9B3F-AA06CDFC7A4D}" srcOrd="1" destOrd="0" presId="urn:microsoft.com/office/officeart/2005/8/layout/orgChart1"/>
+    <dgm:cxn modelId="{B49A0B78-DBD2-4F5D-A54D-BD9701F890A2}" type="presOf" srcId="{7821FAF5-8AF2-4E1E-85B7-20FECC2A7693}" destId="{A7A694CF-6C78-47CE-AFC3-344DEC51B173}" srcOrd="0" destOrd="0" presId="urn:microsoft.com/office/officeart/2005/8/layout/orgChart1"/>
     <dgm:cxn modelId="{11C46791-DADA-4FAB-9E07-7BBA50AC2116}" srcId="{1DE1A48C-F26E-4230-A972-83DE54391005}" destId="{DF5EF923-0D65-4479-A886-15332AE37BA1}" srcOrd="2" destOrd="0" parTransId="{8F88EEA9-7D8A-4843-AA2E-60A487BAEE0D}" sibTransId="{EA20745D-DB15-44F9-8B50-9C60EB7B72BF}"/>
-    <dgm:cxn modelId="{56B32B8A-4797-4FD3-98DC-1DBF3B2B1086}" type="presOf" srcId="{FA0C1B2E-CEAB-4975-8BD3-B546DABB40DE}" destId="{40E221CA-1DF0-4B0C-82B9-606CE7581EBF}" srcOrd="0" destOrd="0" presId="urn:microsoft.com/office/officeart/2005/8/layout/orgChart1"/>
-    <dgm:cxn modelId="{9FAD0BFB-6812-4894-B44F-1EEEA4D5F97F}" type="presOf" srcId="{DF3425D2-73C3-457E-B033-88E3A5FB551F}" destId="{5400D11C-7FBC-4B40-8813-721D8BB39FB2}" srcOrd="0" destOrd="0" presId="urn:microsoft.com/office/officeart/2005/8/layout/orgChart1"/>
-    <dgm:cxn modelId="{27695FED-1C8D-48DA-B037-95135A3C963C}" type="presOf" srcId="{0D9C8C84-D547-4A48-BF7A-7046EC6FF6BD}" destId="{75CCB2D2-24A0-4913-9CA2-1CB545BDBFB4}" srcOrd="0" destOrd="0" presId="urn:microsoft.com/office/officeart/2005/8/layout/orgChart1"/>
+    <dgm:cxn modelId="{A5722953-3FB5-4727-B44A-E89C07805E46}" type="presOf" srcId="{0C48B1E0-077F-4077-9029-FB61AE19C7DB}" destId="{B1B122A5-DBAC-458D-9238-ABA862C5E82B}" srcOrd="0" destOrd="0" presId="urn:microsoft.com/office/officeart/2005/8/layout/orgChart1"/>
+    <dgm:cxn modelId="{0824CF6D-3262-4D14-A8BB-C660A0790551}" type="presOf" srcId="{DDA2AA3E-23AB-421A-B8A8-605EE37B4746}" destId="{72A980F8-23BB-4B65-A8D8-0BA0FCCEDE86}" srcOrd="0" destOrd="0" presId="urn:microsoft.com/office/officeart/2005/8/layout/orgChart1"/>
+    <dgm:cxn modelId="{1E79F331-AD84-477A-A550-78E4AFB1C3BF}" type="presOf" srcId="{3B616531-B9B3-4B25-8467-9BFC2E9EEAA1}" destId="{5D7BCDC8-9B93-40FE-BC64-AB76B405397C}" srcOrd="0" destOrd="0" presId="urn:microsoft.com/office/officeart/2005/8/layout/orgChart1"/>
+    <dgm:cxn modelId="{E730FC99-081F-4FA9-A22A-889B16FCF220}" type="presOf" srcId="{4F221EF4-CB99-4EC3-8577-5DAF8CC7A2E4}" destId="{4D8FFF81-03D3-41C5-8476-CF56C07D7CB7}" srcOrd="1" destOrd="0" presId="urn:microsoft.com/office/officeart/2005/8/layout/orgChart1"/>
     <dgm:cxn modelId="{9C71B99C-D1A6-40C6-BE07-E104BAA85DF7}" srcId="{BD8F8A88-5946-44A9-AC18-9AF7206F3E39}" destId="{7821FAF5-8AF2-4E1E-85B7-20FECC2A7693}" srcOrd="1" destOrd="0" parTransId="{F4059345-F378-47A8-B116-297989B5D8D9}" sibTransId="{CE37B1EB-1A02-449E-8B74-589349F6C9F9}"/>
-    <dgm:cxn modelId="{47927214-3E53-4394-BB34-DD502BBC0F30}" type="presOf" srcId="{12BF89BF-42FD-4C81-8422-0D7158C23DD3}" destId="{BDBBA857-07CE-4826-A2CE-C5991B992E0E}" srcOrd="1" destOrd="0" presId="urn:microsoft.com/office/officeart/2005/8/layout/orgChart1"/>
-    <dgm:cxn modelId="{86427320-7BE6-43A4-8CF4-79E7D42DBA7C}" type="presOf" srcId="{B8580FD9-8400-443D-985F-AE9F105F90F5}" destId="{E4FD6AA4-1F46-4E53-AF70-C3F48FA64BA8}" srcOrd="0" destOrd="0" presId="urn:microsoft.com/office/officeart/2005/8/layout/orgChart1"/>
-    <dgm:cxn modelId="{E66C7409-C1D9-4A80-B318-E7B992742723}" type="presOf" srcId="{EDF11963-196E-4A1A-A4FA-953F9B6C0111}" destId="{C217B5C3-9A69-4671-92AD-115A1BAD9403}" srcOrd="0" destOrd="0" presId="urn:microsoft.com/office/officeart/2005/8/layout/orgChart1"/>
+    <dgm:cxn modelId="{9AE51690-0E85-4DEB-9D75-199B01C51ADA}" type="presOf" srcId="{3C615E18-7DC6-4DD7-A1BC-0E06E69A2349}" destId="{99DE0DB5-316F-4E51-B0BF-08D6DCF39406}" srcOrd="0" destOrd="0" presId="urn:microsoft.com/office/officeart/2005/8/layout/orgChart1"/>
+    <dgm:cxn modelId="{67934833-BA1F-4791-8F83-53AF73F276C4}" type="presOf" srcId="{2D7B9FAE-DDF9-4BDC-AA4D-BBD2C8C08E21}" destId="{F936DAD8-B6E4-454A-BD2A-ADE421F13396}" srcOrd="1" destOrd="0" presId="urn:microsoft.com/office/officeart/2005/8/layout/orgChart1"/>
     <dgm:cxn modelId="{3508E96C-8271-4263-B2AB-D9EC24BBF0F2}" srcId="{BD8F8A88-5946-44A9-AC18-9AF7206F3E39}" destId="{CB9A705B-C3B7-4EF5-B93A-69705A6721A8}" srcOrd="0" destOrd="0" parTransId="{EDF11963-196E-4A1A-A4FA-953F9B6C0111}" sibTransId="{87832E2F-69AB-415D-9372-E3DD184747F6}"/>
-    <dgm:cxn modelId="{F5472830-D519-4F81-A0D4-15E98F7C7C05}" type="presOf" srcId="{BD184A85-EDD0-4249-81C9-118532293F02}" destId="{B3ACB205-281D-41E5-BB99-3A4973046EA3}" srcOrd="1" destOrd="0" presId="urn:microsoft.com/office/officeart/2005/8/layout/orgChart1"/>
-    <dgm:cxn modelId="{D6DDE130-DBB6-4C66-A91C-8AD829969555}" type="presOf" srcId="{5CC61D9C-4E0D-40D2-9E09-FE0829FE2028}" destId="{C7B15006-DE9A-4937-82E8-5D8DFE2BBA6F}" srcOrd="0" destOrd="0" presId="urn:microsoft.com/office/officeart/2005/8/layout/orgChart1"/>
-    <dgm:cxn modelId="{7BCAC8FF-9FAD-48BB-8748-83EBB78A9D32}" type="presOf" srcId="{EBF4D078-34C0-4FDA-88EA-2F1A3FF1772E}" destId="{37EE8E08-3F0B-4F7A-A809-874E7E09A7FA}" srcOrd="0" destOrd="0" presId="urn:microsoft.com/office/officeart/2005/8/layout/orgChart1"/>
+    <dgm:cxn modelId="{D508CEDF-C3AC-410A-A9EF-ED4D2F3ACFD8}" type="presOf" srcId="{1DE1A48C-F26E-4230-A972-83DE54391005}" destId="{865D535F-A07C-4E90-A6FD-7F228FFE7ED8}" srcOrd="1" destOrd="0" presId="urn:microsoft.com/office/officeart/2005/8/layout/orgChart1"/>
+    <dgm:cxn modelId="{241A8F55-CC82-4CD2-A869-C64ADF687FF1}" type="presOf" srcId="{327A571B-E845-476D-A5FD-1E9CC6BEA5E3}" destId="{A3C5A410-36D5-464C-895D-9109DEC4362F}" srcOrd="1" destOrd="0" presId="urn:microsoft.com/office/officeart/2005/8/layout/orgChart1"/>
+    <dgm:cxn modelId="{FDCF93BE-4F7D-4BED-A3C0-CB87774C1B04}" type="presOf" srcId="{65F35406-B9F5-493D-9403-0AA9BA908EE2}" destId="{51521002-3E7E-4085-8A8C-D87EF35F108D}" srcOrd="0" destOrd="0" presId="urn:microsoft.com/office/officeart/2005/8/layout/orgChart1"/>
     <dgm:cxn modelId="{84820D4A-0937-4432-AA20-AA626CBD566E}" srcId="{5CC61D9C-4E0D-40D2-9E09-FE0829FE2028}" destId="{1DE1A48C-F26E-4230-A972-83DE54391005}" srcOrd="0" destOrd="0" parTransId="{02ACCDEC-D302-4D18-8F60-1993C260DBD1}" sibTransId="{9AA13265-099D-495B-A5F7-763BA47369B7}"/>
     <dgm:cxn modelId="{48F951F6-E097-4FB5-AAF2-41A9B105F23B}" srcId="{1A0AAEB2-8AE1-4A7C-A7E2-88A0593C3F52}" destId="{5CC61D9C-4E0D-40D2-9E09-FE0829FE2028}" srcOrd="1" destOrd="0" parTransId="{867F5BF4-78B0-43C1-AD21-3E80FC72AD52}" sibTransId="{9DF44E6C-755B-4BA5-A5A0-4292953FA79B}"/>
-    <dgm:cxn modelId="{A7298B3B-3EB4-489D-814E-97F3CC815024}" type="presOf" srcId="{DF5EF923-0D65-4479-A886-15332AE37BA1}" destId="{23B57BF1-EAB5-49E8-AD59-E4CA94202835}" srcOrd="1" destOrd="0" presId="urn:microsoft.com/office/officeart/2005/8/layout/orgChart1"/>
-    <dgm:cxn modelId="{E934B9FD-B495-4C42-81B2-A9FD1EF91F8E}" type="presOf" srcId="{3B616531-B9B3-4B25-8467-9BFC2E9EEAA1}" destId="{5D7BCDC8-9B93-40FE-BC64-AB76B405397C}" srcOrd="0" destOrd="0" presId="urn:microsoft.com/office/officeart/2005/8/layout/orgChart1"/>
-    <dgm:cxn modelId="{88D42A89-C96F-4AD5-9967-59BEA9936B0B}" type="presOf" srcId="{11819E23-98A7-4A81-82D0-114458AF2776}" destId="{916FB358-51C1-4D0C-9500-F60DBD797765}" srcOrd="1" destOrd="0" presId="urn:microsoft.com/office/officeart/2005/8/layout/orgChart1"/>
-    <dgm:cxn modelId="{9BCD9FD3-EED1-47F3-B5C3-F4CBCC121FD3}" type="presOf" srcId="{7A193382-F990-4C7E-AF7D-017AC9C16D9C}" destId="{A62B0159-5193-4381-B847-243ABB8B7CAA}" srcOrd="0" destOrd="0" presId="urn:microsoft.com/office/officeart/2005/8/layout/orgChart1"/>
-    <dgm:cxn modelId="{C551D7EC-1EF1-4F3B-8743-E17F57C535C3}" type="presParOf" srcId="{3791E93F-BEA6-47BD-AEC8-ECFE4DFF3D58}" destId="{1A2805F1-FD90-4287-B646-26FD20E93A62}" srcOrd="0" destOrd="0" presId="urn:microsoft.com/office/officeart/2005/8/layout/orgChart1"/>
-    <dgm:cxn modelId="{8328E333-9DFB-4157-8D71-05B099659A89}" type="presParOf" srcId="{1A2805F1-FD90-4287-B646-26FD20E93A62}" destId="{EA382782-23C7-49CC-AFDE-4077FF2BA316}" srcOrd="0" destOrd="0" presId="urn:microsoft.com/office/officeart/2005/8/layout/orgChart1"/>
-    <dgm:cxn modelId="{B590F55A-633F-4C19-BC8A-AE0DDD6C33EE}" type="presParOf" srcId="{EA382782-23C7-49CC-AFDE-4077FF2BA316}" destId="{D051B5C1-6617-4F0D-BC70-9A38DAC7CB5A}" srcOrd="0" destOrd="0" presId="urn:microsoft.com/office/officeart/2005/8/layout/orgChart1"/>
-    <dgm:cxn modelId="{52E32E41-AA7D-4861-B0B6-AEB1A4A629E4}" type="presParOf" srcId="{EA382782-23C7-49CC-AFDE-4077FF2BA316}" destId="{06A19EAC-C14B-4261-A367-E71C6D5D4227}" srcOrd="1" destOrd="0" presId="urn:microsoft.com/office/officeart/2005/8/layout/orgChart1"/>
-    <dgm:cxn modelId="{7EBD6EAF-3D39-4C73-8BDD-C7E9729BB2BE}" type="presParOf" srcId="{1A2805F1-FD90-4287-B646-26FD20E93A62}" destId="{0090C659-5883-42F7-A23D-049FA0708833}" srcOrd="1" destOrd="0" presId="urn:microsoft.com/office/officeart/2005/8/layout/orgChart1"/>
-    <dgm:cxn modelId="{AF6BF01E-5BE4-4535-AD18-E405A22A925F}" type="presParOf" srcId="{0090C659-5883-42F7-A23D-049FA0708833}" destId="{A477BD32-800A-4849-99B2-052DCA637DD3}" srcOrd="0" destOrd="0" presId="urn:microsoft.com/office/officeart/2005/8/layout/orgChart1"/>
-    <dgm:cxn modelId="{3D9158BA-2569-45FF-AF9E-E68A7471AD00}" type="presParOf" srcId="{0090C659-5883-42F7-A23D-049FA0708833}" destId="{F7E599CC-F6E9-4FDE-A30C-71FFB59D2D27}" srcOrd="1" destOrd="0" presId="urn:microsoft.com/office/officeart/2005/8/layout/orgChart1"/>
-    <dgm:cxn modelId="{ECA3AB73-BDB0-4007-AF29-D97BA5B0C256}" type="presParOf" srcId="{F7E599CC-F6E9-4FDE-A30C-71FFB59D2D27}" destId="{29FB01E6-4ACD-49E8-A14E-718D7C9B9757}" srcOrd="0" destOrd="0" presId="urn:microsoft.com/office/officeart/2005/8/layout/orgChart1"/>
-    <dgm:cxn modelId="{4DBDB505-D629-4AFE-A217-025E7377CF4D}" type="presParOf" srcId="{29FB01E6-4ACD-49E8-A14E-718D7C9B9757}" destId="{CE640A33-9DD2-49C2-97C1-6EF2F2038041}" srcOrd="0" destOrd="0" presId="urn:microsoft.com/office/officeart/2005/8/layout/orgChart1"/>
-    <dgm:cxn modelId="{3E798712-3D03-4390-BEA7-3A9F83A9EAF6}" type="presParOf" srcId="{29FB01E6-4ACD-49E8-A14E-718D7C9B9757}" destId="{64CB9B13-5C7A-48AA-B517-5C1134018FCC}" srcOrd="1" destOrd="0" presId="urn:microsoft.com/office/officeart/2005/8/layout/orgChart1"/>
-    <dgm:cxn modelId="{4CAE0381-37B0-495C-8A24-55C9324C95DD}" type="presParOf" srcId="{F7E599CC-F6E9-4FDE-A30C-71FFB59D2D27}" destId="{9309EC28-CA93-4DF5-A33C-9F66DD0373A9}" srcOrd="1" destOrd="0" presId="urn:microsoft.com/office/officeart/2005/8/layout/orgChart1"/>
-    <dgm:cxn modelId="{187C586F-4B2B-46F1-B240-79F98530A5FE}" type="presParOf" srcId="{9309EC28-CA93-4DF5-A33C-9F66DD0373A9}" destId="{2AC9C6D0-5BD5-4622-B5A3-32112A35763F}" srcOrd="0" destOrd="0" presId="urn:microsoft.com/office/officeart/2005/8/layout/orgChart1"/>
-    <dgm:cxn modelId="{36099FB2-2E43-4D2B-9410-7484DC838676}" type="presParOf" srcId="{9309EC28-CA93-4DF5-A33C-9F66DD0373A9}" destId="{826EEA34-7D2D-482C-9676-1E69E4A2DE80}" srcOrd="1" destOrd="0" presId="urn:microsoft.com/office/officeart/2005/8/layout/orgChart1"/>
-    <dgm:cxn modelId="{F1D100DC-A8A9-40EB-A269-DE698915840D}" type="presParOf" srcId="{826EEA34-7D2D-482C-9676-1E69E4A2DE80}" destId="{4FD6A807-0BC5-46B1-B232-783EE5A29223}" srcOrd="0" destOrd="0" presId="urn:microsoft.com/office/officeart/2005/8/layout/orgChart1"/>
-    <dgm:cxn modelId="{5B6FE33C-FE27-45B7-B723-17BCBA14F36F}" type="presParOf" srcId="{4FD6A807-0BC5-46B1-B232-783EE5A29223}" destId="{0C0B06F9-BD7A-4423-9BA6-B35AC4660819}" srcOrd="0" destOrd="0" presId="urn:microsoft.com/office/officeart/2005/8/layout/orgChart1"/>
-    <dgm:cxn modelId="{742C1BF0-0910-4A2F-9AB0-06E49B4215E1}" type="presParOf" srcId="{4FD6A807-0BC5-46B1-B232-783EE5A29223}" destId="{1F150CE7-525F-47FA-94C2-0FE83D13449F}" srcOrd="1" destOrd="0" presId="urn:microsoft.com/office/officeart/2005/8/layout/orgChart1"/>
-    <dgm:cxn modelId="{1B322C7F-2873-4CA7-A402-EACBC5B5970F}" type="presParOf" srcId="{826EEA34-7D2D-482C-9676-1E69E4A2DE80}" destId="{6CAA9FF8-D684-4A6B-96EE-F6CB2098AD7B}" srcOrd="1" destOrd="0" presId="urn:microsoft.com/office/officeart/2005/8/layout/orgChart1"/>
-    <dgm:cxn modelId="{1AACB43D-1378-4E75-AFA9-4BC8C4D35CEB}" type="presParOf" srcId="{826EEA34-7D2D-482C-9676-1E69E4A2DE80}" destId="{8A647B45-9BB7-4581-AAA7-1A87DD499B93}" srcOrd="2" destOrd="0" presId="urn:microsoft.com/office/officeart/2005/8/layout/orgChart1"/>
-    <dgm:cxn modelId="{953C530C-F712-4A46-8F04-C745A567A1BC}" type="presParOf" srcId="{F7E599CC-F6E9-4FDE-A30C-71FFB59D2D27}" destId="{714B4CAD-098F-4B39-B9DD-A50F5CAD947A}" srcOrd="2" destOrd="0" presId="urn:microsoft.com/office/officeart/2005/8/layout/orgChart1"/>
-    <dgm:cxn modelId="{F2C36D7F-280B-4439-8A9A-7D36EC5F9621}" type="presParOf" srcId="{0090C659-5883-42F7-A23D-049FA0708833}" destId="{50710441-1733-41E8-B063-87EF46487E7A}" srcOrd="2" destOrd="0" presId="urn:microsoft.com/office/officeart/2005/8/layout/orgChart1"/>
-    <dgm:cxn modelId="{611B0F7D-FAA1-4F56-8EFA-E7E0AA5D6917}" type="presParOf" srcId="{0090C659-5883-42F7-A23D-049FA0708833}" destId="{042346CE-8FD8-441A-8545-9078F4ABA35B}" srcOrd="3" destOrd="0" presId="urn:microsoft.com/office/officeart/2005/8/layout/orgChart1"/>
-    <dgm:cxn modelId="{ADE77F0B-5545-45E3-BD36-C8894554A79A}" type="presParOf" srcId="{042346CE-8FD8-441A-8545-9078F4ABA35B}" destId="{E1F16288-7DAF-405F-827D-90D6B78B7261}" srcOrd="0" destOrd="0" presId="urn:microsoft.com/office/officeart/2005/8/layout/orgChart1"/>
-    <dgm:cxn modelId="{888B5564-60E6-4036-96DB-0B07A282E814}" type="presParOf" srcId="{E1F16288-7DAF-405F-827D-90D6B78B7261}" destId="{C7B15006-DE9A-4937-82E8-5D8DFE2BBA6F}" srcOrd="0" destOrd="0" presId="urn:microsoft.com/office/officeart/2005/8/layout/orgChart1"/>
-    <dgm:cxn modelId="{51013A84-546F-4C92-BC3D-8C2B5F71D148}" type="presParOf" srcId="{E1F16288-7DAF-405F-827D-90D6B78B7261}" destId="{C21D8591-653B-4772-B84F-ABB3B7BB8CB9}" srcOrd="1" destOrd="0" presId="urn:microsoft.com/office/officeart/2005/8/layout/orgChart1"/>
-    <dgm:cxn modelId="{0AE3180F-0ECD-4D8F-8D5B-450E4A278F65}" type="presParOf" srcId="{042346CE-8FD8-441A-8545-9078F4ABA35B}" destId="{DA41F218-1C8A-4643-9357-009582FB245A}" srcOrd="1" destOrd="0" presId="urn:microsoft.com/office/officeart/2005/8/layout/orgChart1"/>
-    <dgm:cxn modelId="{BDA94480-9F14-4D58-AE92-8932C8259997}" type="presParOf" srcId="{DA41F218-1C8A-4643-9357-009582FB245A}" destId="{01D765C3-BAE9-486C-ACC5-EDA3FB1196B4}" srcOrd="0" destOrd="0" presId="urn:microsoft.com/office/officeart/2005/8/layout/orgChart1"/>
-    <dgm:cxn modelId="{F72F6E73-E34C-4EB8-BBD2-5ACB16067809}" type="presParOf" srcId="{DA41F218-1C8A-4643-9357-009582FB245A}" destId="{477167B7-7A15-4F82-AD04-9277E8B8E23E}" srcOrd="1" destOrd="0" presId="urn:microsoft.com/office/officeart/2005/8/layout/orgChart1"/>
-    <dgm:cxn modelId="{15E1C1DD-774B-468C-BBB2-72F080C1A865}" type="presParOf" srcId="{477167B7-7A15-4F82-AD04-9277E8B8E23E}" destId="{497EF12D-F3DF-4ECC-AACA-609D46C44295}" srcOrd="0" destOrd="0" presId="urn:microsoft.com/office/officeart/2005/8/layout/orgChart1"/>
-    <dgm:cxn modelId="{2993727C-D09A-491D-BE4C-D18281F8EAB1}" type="presParOf" srcId="{497EF12D-F3DF-4ECC-AACA-609D46C44295}" destId="{E043A27C-10F7-4DD3-9B99-F55CE1F170E5}" srcOrd="0" destOrd="0" presId="urn:microsoft.com/office/officeart/2005/8/layout/orgChart1"/>
-    <dgm:cxn modelId="{6CB9044F-C4FF-42AB-9D2B-FEF6BBBE5A30}" type="presParOf" srcId="{497EF12D-F3DF-4ECC-AACA-609D46C44295}" destId="{865D535F-A07C-4E90-A6FD-7F228FFE7ED8}" srcOrd="1" destOrd="0" presId="urn:microsoft.com/office/officeart/2005/8/layout/orgChart1"/>
-    <dgm:cxn modelId="{7CDE8340-6BF6-48E0-A9E9-5A2E7A61C98D}" type="presParOf" srcId="{477167B7-7A15-4F82-AD04-9277E8B8E23E}" destId="{0E785CD7-8072-4AB2-9C5E-9DCE736429F6}" srcOrd="1" destOrd="0" presId="urn:microsoft.com/office/officeart/2005/8/layout/orgChart1"/>
-    <dgm:cxn modelId="{8D3AAE79-0AE7-45A7-904C-852919D76C23}" type="presParOf" srcId="{0E785CD7-8072-4AB2-9C5E-9DCE736429F6}" destId="{4591C1F5-8D41-4532-9762-8EDF0FAB31EB}" srcOrd="0" destOrd="0" presId="urn:microsoft.com/office/officeart/2005/8/layout/orgChart1"/>
-    <dgm:cxn modelId="{CFE36745-0EA9-4AF9-8DB0-7D792C0BA0F1}" type="presParOf" srcId="{0E785CD7-8072-4AB2-9C5E-9DCE736429F6}" destId="{BAF1CEB8-171E-4C28-9885-90033E231787}" srcOrd="1" destOrd="0" presId="urn:microsoft.com/office/officeart/2005/8/layout/orgChart1"/>
-    <dgm:cxn modelId="{3F271965-8EA7-4821-8C99-3B83987C9317}" type="presParOf" srcId="{BAF1CEB8-171E-4C28-9885-90033E231787}" destId="{668D60AD-756C-42CA-97D1-F098530086C2}" srcOrd="0" destOrd="0" presId="urn:microsoft.com/office/officeart/2005/8/layout/orgChart1"/>
-    <dgm:cxn modelId="{700E504F-A368-4370-A613-75702D8AADEF}" type="presParOf" srcId="{668D60AD-756C-42CA-97D1-F098530086C2}" destId="{34BC9388-BB46-451B-B860-9B1806EE266E}" srcOrd="0" destOrd="0" presId="urn:microsoft.com/office/officeart/2005/8/layout/orgChart1"/>
-    <dgm:cxn modelId="{D97C31D4-0884-48E0-9622-A66E3821B49A}" type="presParOf" srcId="{668D60AD-756C-42CA-97D1-F098530086C2}" destId="{4D8FFF81-03D3-41C5-8476-CF56C07D7CB7}" srcOrd="1" destOrd="0" presId="urn:microsoft.com/office/officeart/2005/8/layout/orgChart1"/>
-    <dgm:cxn modelId="{C76DF55E-1DDA-4C52-80B5-8D2DBA4ADD5E}" type="presParOf" srcId="{BAF1CEB8-171E-4C28-9885-90033E231787}" destId="{9C92FABE-E6B6-4047-8F35-10926DF0FD86}" srcOrd="1" destOrd="0" presId="urn:microsoft.com/office/officeart/2005/8/layout/orgChart1"/>
-    <dgm:cxn modelId="{1277E2F5-F371-4438-830F-CFDCF13017AE}" type="presParOf" srcId="{BAF1CEB8-171E-4C28-9885-90033E231787}" destId="{EA10376B-38B7-4B1C-A0CF-4156212C8764}" srcOrd="2" destOrd="0" presId="urn:microsoft.com/office/officeart/2005/8/layout/orgChart1"/>
-    <dgm:cxn modelId="{BD914CE3-2C60-4ED7-A471-3ABE532ECFBC}" type="presParOf" srcId="{0E785CD7-8072-4AB2-9C5E-9DCE736429F6}" destId="{5E9EB5E6-6808-4D69-A7B7-36E16A127064}" srcOrd="2" destOrd="0" presId="urn:microsoft.com/office/officeart/2005/8/layout/orgChart1"/>
-    <dgm:cxn modelId="{BB970775-E260-4C53-8113-25A1BE369F89}" type="presParOf" srcId="{0E785CD7-8072-4AB2-9C5E-9DCE736429F6}" destId="{85EA4977-0A79-4AFA-8F57-5F6986B19CA9}" srcOrd="3" destOrd="0" presId="urn:microsoft.com/office/officeart/2005/8/layout/orgChart1"/>
-    <dgm:cxn modelId="{4E819E3B-13E1-42F9-BE64-95FD515A50E3}" type="presParOf" srcId="{85EA4977-0A79-4AFA-8F57-5F6986B19CA9}" destId="{93B6863F-9984-4DC6-BA77-ED1D992471B1}" srcOrd="0" destOrd="0" presId="urn:microsoft.com/office/officeart/2005/8/layout/orgChart1"/>
-    <dgm:cxn modelId="{359F7AF2-F323-4DA9-86EB-58C2E51799A1}" type="presParOf" srcId="{93B6863F-9984-4DC6-BA77-ED1D992471B1}" destId="{8040E38F-AB1B-402B-9058-6EB6C0633219}" srcOrd="0" destOrd="0" presId="urn:microsoft.com/office/officeart/2005/8/layout/orgChart1"/>
-    <dgm:cxn modelId="{5451B55E-E827-493B-B0DC-23A765FD0242}" type="presParOf" srcId="{93B6863F-9984-4DC6-BA77-ED1D992471B1}" destId="{F42E3236-76B3-449B-8A9F-F7E545472F74}" srcOrd="1" destOrd="0" presId="urn:microsoft.com/office/officeart/2005/8/layout/orgChart1"/>
-    <dgm:cxn modelId="{00CF3029-1C55-4FB6-ADF3-3AFD4BDFC2BF}" type="presParOf" srcId="{85EA4977-0A79-4AFA-8F57-5F6986B19CA9}" destId="{3FEDC1E8-8DE8-42EE-863F-58462D8A6B05}" srcOrd="1" destOrd="0" presId="urn:microsoft.com/office/officeart/2005/8/layout/orgChart1"/>
-    <dgm:cxn modelId="{41D2BE6B-B75B-42EF-B53B-89394711812F}" type="presParOf" srcId="{85EA4977-0A79-4AFA-8F57-5F6986B19CA9}" destId="{E57DDAAD-5F25-4208-9E30-B1E5C3848643}" srcOrd="2" destOrd="0" presId="urn:microsoft.com/office/officeart/2005/8/layout/orgChart1"/>
-    <dgm:cxn modelId="{1E0C33BF-171C-4AE2-B6C9-54219E5D1F35}" type="presParOf" srcId="{0E785CD7-8072-4AB2-9C5E-9DCE736429F6}" destId="{E2305898-979C-43D4-8890-B17E5D604FD3}" srcOrd="4" destOrd="0" presId="urn:microsoft.com/office/officeart/2005/8/layout/orgChart1"/>
-    <dgm:cxn modelId="{89D9FEE0-1C51-4D9A-A45F-94015A7A4166}" type="presParOf" srcId="{0E785CD7-8072-4AB2-9C5E-9DCE736429F6}" destId="{E29E3985-7374-4991-A6D2-AA71062E9B46}" srcOrd="5" destOrd="0" presId="urn:microsoft.com/office/officeart/2005/8/layout/orgChart1"/>
-    <dgm:cxn modelId="{7FAE5B77-949A-4DBD-9DD6-AB380A340F89}" type="presParOf" srcId="{E29E3985-7374-4991-A6D2-AA71062E9B46}" destId="{5BAB0BF4-16E3-40C4-B1A9-2F89984CA413}" srcOrd="0" destOrd="0" presId="urn:microsoft.com/office/officeart/2005/8/layout/orgChart1"/>
-    <dgm:cxn modelId="{C4DE9FA4-6D66-4DDE-B2B5-38F7E9744164}" type="presParOf" srcId="{5BAB0BF4-16E3-40C4-B1A9-2F89984CA413}" destId="{D159D610-2F8B-442C-A0CB-01CFD749016C}" srcOrd="0" destOrd="0" presId="urn:microsoft.com/office/officeart/2005/8/layout/orgChart1"/>
-    <dgm:cxn modelId="{C1A93E85-DAFD-4CB9-8D0D-1790487135B7}" type="presParOf" srcId="{5BAB0BF4-16E3-40C4-B1A9-2F89984CA413}" destId="{23B57BF1-EAB5-49E8-AD59-E4CA94202835}" srcOrd="1" destOrd="0" presId="urn:microsoft.com/office/officeart/2005/8/layout/orgChart1"/>
-    <dgm:cxn modelId="{3A96F261-792D-4E77-8BB0-24CDD328771C}" type="presParOf" srcId="{E29E3985-7374-4991-A6D2-AA71062E9B46}" destId="{3DB890F6-162F-4E42-97B0-B944C8B86081}" srcOrd="1" destOrd="0" presId="urn:microsoft.com/office/officeart/2005/8/layout/orgChart1"/>
-    <dgm:cxn modelId="{F1F646D1-789F-44B1-82BB-C39CD4D08361}" type="presParOf" srcId="{E29E3985-7374-4991-A6D2-AA71062E9B46}" destId="{4B37F8E0-29A0-44FF-8789-DC9C4CBE3EB9}" srcOrd="2" destOrd="0" presId="urn:microsoft.com/office/officeart/2005/8/layout/orgChart1"/>
-    <dgm:cxn modelId="{162BE7A4-16C1-476F-9723-41DE146CD993}" type="presParOf" srcId="{0E785CD7-8072-4AB2-9C5E-9DCE736429F6}" destId="{E113D538-AE24-46E2-AF5E-1A32742C47BD}" srcOrd="6" destOrd="0" presId="urn:microsoft.com/office/officeart/2005/8/layout/orgChart1"/>
-    <dgm:cxn modelId="{C58CB58E-512F-4857-8226-5709122A856D}" type="presParOf" srcId="{0E785CD7-8072-4AB2-9C5E-9DCE736429F6}" destId="{4FB8B39A-0556-45DC-8B5E-D303A6554DBA}" srcOrd="7" destOrd="0" presId="urn:microsoft.com/office/officeart/2005/8/layout/orgChart1"/>
-    <dgm:cxn modelId="{A586E338-384A-4C9B-9DE1-5699CCD9A6D1}" type="presParOf" srcId="{4FB8B39A-0556-45DC-8B5E-D303A6554DBA}" destId="{F1A599CF-BEAF-4672-BDDD-9428D70E32D3}" srcOrd="0" destOrd="0" presId="urn:microsoft.com/office/officeart/2005/8/layout/orgChart1"/>
-    <dgm:cxn modelId="{E34AE84D-559D-43E8-BD93-4A3EFCE2E80A}" type="presParOf" srcId="{F1A599CF-BEAF-4672-BDDD-9428D70E32D3}" destId="{C3B9922C-1F7E-46DE-BE7E-17B6C7698E56}" srcOrd="0" destOrd="0" presId="urn:microsoft.com/office/officeart/2005/8/layout/orgChart1"/>
-    <dgm:cxn modelId="{6A107EA4-97AE-4408-BE93-39B58339B953}" type="presParOf" srcId="{F1A599CF-BEAF-4672-BDDD-9428D70E32D3}" destId="{0AF86B1D-C7DD-410B-8B30-7506001B9405}" srcOrd="1" destOrd="0" presId="urn:microsoft.com/office/officeart/2005/8/layout/orgChart1"/>
-    <dgm:cxn modelId="{303A8123-1F68-46A3-B07A-EBB64A51E42E}" type="presParOf" srcId="{4FB8B39A-0556-45DC-8B5E-D303A6554DBA}" destId="{6242EFA7-2C21-4020-A95A-2D7BB6416E39}" srcOrd="1" destOrd="0" presId="urn:microsoft.com/office/officeart/2005/8/layout/orgChart1"/>
-    <dgm:cxn modelId="{D4E04090-7AC5-471C-A40D-BF33A93DBBB4}" type="presParOf" srcId="{4FB8B39A-0556-45DC-8B5E-D303A6554DBA}" destId="{74F53DD7-4D08-4C87-B179-7784AA39799E}" srcOrd="2" destOrd="0" presId="urn:microsoft.com/office/officeart/2005/8/layout/orgChart1"/>
-    <dgm:cxn modelId="{72C5F8BD-7382-4044-A12A-066BBFAF3906}" type="presParOf" srcId="{0E785CD7-8072-4AB2-9C5E-9DCE736429F6}" destId="{8462D4FB-5779-4D07-B0A1-C04A7780BA4B}" srcOrd="8" destOrd="0" presId="urn:microsoft.com/office/officeart/2005/8/layout/orgChart1"/>
-    <dgm:cxn modelId="{6A497990-7CAB-411A-917D-EC94DC26869D}" type="presParOf" srcId="{0E785CD7-8072-4AB2-9C5E-9DCE736429F6}" destId="{783A1AD7-A67C-4B40-9F6B-BA99BB89141A}" srcOrd="9" destOrd="0" presId="urn:microsoft.com/office/officeart/2005/8/layout/orgChart1"/>
-    <dgm:cxn modelId="{48E6CEE1-AEDC-4B28-8A7D-96921410A672}" type="presParOf" srcId="{783A1AD7-A67C-4B40-9F6B-BA99BB89141A}" destId="{0FDF7AF5-7893-444A-96E3-D6155CE91188}" srcOrd="0" destOrd="0" presId="urn:microsoft.com/office/officeart/2005/8/layout/orgChart1"/>
-    <dgm:cxn modelId="{6D1641DE-9470-4E20-94E8-93AB81AF1FDB}" type="presParOf" srcId="{0FDF7AF5-7893-444A-96E3-D6155CE91188}" destId="{635F60C8-BF49-4D1F-8629-C34E8112CDB1}" srcOrd="0" destOrd="0" presId="urn:microsoft.com/office/officeart/2005/8/layout/orgChart1"/>
-    <dgm:cxn modelId="{BC68A0B7-BCE5-4426-AFF4-2153115688DB}" type="presParOf" srcId="{0FDF7AF5-7893-444A-96E3-D6155CE91188}" destId="{E52FA79E-9527-41B0-8E0F-6503DC54B8A3}" srcOrd="1" destOrd="0" presId="urn:microsoft.com/office/officeart/2005/8/layout/orgChart1"/>
-    <dgm:cxn modelId="{2283C028-ADEE-428D-95D1-B334A5A3959A}" type="presParOf" srcId="{783A1AD7-A67C-4B40-9F6B-BA99BB89141A}" destId="{1681EF03-F440-4225-A4E3-DA5BC8D447BE}" srcOrd="1" destOrd="0" presId="urn:microsoft.com/office/officeart/2005/8/layout/orgChart1"/>
-    <dgm:cxn modelId="{A1046933-4371-480C-A08C-D12AB279D3BD}" type="presParOf" srcId="{783A1AD7-A67C-4B40-9F6B-BA99BB89141A}" destId="{80F72280-A446-4304-8CA8-BE2C571137BC}" srcOrd="2" destOrd="0" presId="urn:microsoft.com/office/officeart/2005/8/layout/orgChart1"/>
-    <dgm:cxn modelId="{6714A96A-0F45-43D9-B9A4-4EE0124A9EE5}" type="presParOf" srcId="{0E785CD7-8072-4AB2-9C5E-9DCE736429F6}" destId="{1BE700CB-7AC3-4FE4-80FC-A6D31B18538E}" srcOrd="10" destOrd="0" presId="urn:microsoft.com/office/officeart/2005/8/layout/orgChart1"/>
-    <dgm:cxn modelId="{D2B7A80A-1E6C-4B04-BCE7-045BCBBC2A80}" type="presParOf" srcId="{0E785CD7-8072-4AB2-9C5E-9DCE736429F6}" destId="{F4435897-4AC6-46F7-9D38-B7ED1BEB471F}" srcOrd="11" destOrd="0" presId="urn:microsoft.com/office/officeart/2005/8/layout/orgChart1"/>
-    <dgm:cxn modelId="{2999A58C-AF01-46B5-85FF-56EA08FC2705}" type="presParOf" srcId="{F4435897-4AC6-46F7-9D38-B7ED1BEB471F}" destId="{D156B367-4C2E-4B20-AAB8-DFFB1D016BD8}" srcOrd="0" destOrd="0" presId="urn:microsoft.com/office/officeart/2005/8/layout/orgChart1"/>
-    <dgm:cxn modelId="{EAB21547-2D20-4709-9E70-498B39AD07F1}" type="presParOf" srcId="{D156B367-4C2E-4B20-AAB8-DFFB1D016BD8}" destId="{40E221CA-1DF0-4B0C-82B9-606CE7581EBF}" srcOrd="0" destOrd="0" presId="urn:microsoft.com/office/officeart/2005/8/layout/orgChart1"/>
-    <dgm:cxn modelId="{47A89702-681F-4AEF-BCEA-65CE3A1BA551}" type="presParOf" srcId="{D156B367-4C2E-4B20-AAB8-DFFB1D016BD8}" destId="{7C4F361B-A332-40D9-8560-E87ACDFBA181}" srcOrd="1" destOrd="0" presId="urn:microsoft.com/office/officeart/2005/8/layout/orgChart1"/>
-    <dgm:cxn modelId="{B20EA466-5643-4F31-902D-8776358A895A}" type="presParOf" srcId="{F4435897-4AC6-46F7-9D38-B7ED1BEB471F}" destId="{964FEA1F-3D57-4399-90C2-9FEB725475D0}" srcOrd="1" destOrd="0" presId="urn:microsoft.com/office/officeart/2005/8/layout/orgChart1"/>
-    <dgm:cxn modelId="{41BCC0B5-DBCE-49B5-BC83-17C116237F42}" type="presParOf" srcId="{F4435897-4AC6-46F7-9D38-B7ED1BEB471F}" destId="{98DE155F-F403-4D0F-85C6-659EE1538C94}" srcOrd="2" destOrd="0" presId="urn:microsoft.com/office/officeart/2005/8/layout/orgChart1"/>
-    <dgm:cxn modelId="{9BAAEB6D-77AC-4795-A7FD-65C39555BE68}" type="presParOf" srcId="{477167B7-7A15-4F82-AD04-9277E8B8E23E}" destId="{6D8F8857-B3F6-4D2F-BB12-54A58B2F2C13}" srcOrd="2" destOrd="0" presId="urn:microsoft.com/office/officeart/2005/8/layout/orgChart1"/>
-    <dgm:cxn modelId="{016741D6-C3DA-465C-A377-74709CBD0644}" type="presParOf" srcId="{DA41F218-1C8A-4643-9357-009582FB245A}" destId="{72A980F8-23BB-4B65-A8D8-0BA0FCCEDE86}" srcOrd="2" destOrd="0" presId="urn:microsoft.com/office/officeart/2005/8/layout/orgChart1"/>
-    <dgm:cxn modelId="{6103694A-CE9D-4EB4-9399-9E1C7D469728}" type="presParOf" srcId="{DA41F218-1C8A-4643-9357-009582FB245A}" destId="{8EE13527-7527-44DA-B60C-27EFCAED0BCC}" srcOrd="3" destOrd="0" presId="urn:microsoft.com/office/officeart/2005/8/layout/orgChart1"/>
-    <dgm:cxn modelId="{9284AD0C-BD2B-4F51-AC12-0282F9F31594}" type="presParOf" srcId="{8EE13527-7527-44DA-B60C-27EFCAED0BCC}" destId="{5E3CFD2A-E8E4-4218-BADE-84DCCD264572}" srcOrd="0" destOrd="0" presId="urn:microsoft.com/office/officeart/2005/8/layout/orgChart1"/>
-    <dgm:cxn modelId="{25A92C4A-E69F-427E-98FC-7ED231FDD917}" type="presParOf" srcId="{5E3CFD2A-E8E4-4218-BADE-84DCCD264572}" destId="{60800267-9E61-4940-9125-A16965D6C610}" srcOrd="0" destOrd="0" presId="urn:microsoft.com/office/officeart/2005/8/layout/orgChart1"/>
-    <dgm:cxn modelId="{8F417498-A299-412C-B8BA-8F9B0E7A585E}" type="presParOf" srcId="{5E3CFD2A-E8E4-4218-BADE-84DCCD264572}" destId="{A3C5A410-36D5-464C-895D-9109DEC4362F}" srcOrd="1" destOrd="0" presId="urn:microsoft.com/office/officeart/2005/8/layout/orgChart1"/>
-    <dgm:cxn modelId="{C6238AA9-9E73-4316-8757-DD41C26AA133}" type="presParOf" srcId="{8EE13527-7527-44DA-B60C-27EFCAED0BCC}" destId="{9F561617-70CD-4488-A284-7353D979AB57}" srcOrd="1" destOrd="0" presId="urn:microsoft.com/office/officeart/2005/8/layout/orgChart1"/>
-    <dgm:cxn modelId="{93588CA4-4CB4-4714-8075-B1B5408DC097}" type="presParOf" srcId="{8EE13527-7527-44DA-B60C-27EFCAED0BCC}" destId="{B36AFA18-68AE-4FE4-AA67-38F946773B2B}" srcOrd="2" destOrd="0" presId="urn:microsoft.com/office/officeart/2005/8/layout/orgChart1"/>
-    <dgm:cxn modelId="{3FD79B38-32A2-48DB-BACD-ED376CC952B7}" type="presParOf" srcId="{DA41F218-1C8A-4643-9357-009582FB245A}" destId="{D0DD83CC-14A6-48AF-8059-3E9DAE7FCFE4}" srcOrd="4" destOrd="0" presId="urn:microsoft.com/office/officeart/2005/8/layout/orgChart1"/>
-    <dgm:cxn modelId="{9C82D416-FB15-463B-A6E9-C0B191479425}" type="presParOf" srcId="{DA41F218-1C8A-4643-9357-009582FB245A}" destId="{931B62E1-6C9F-401C-AA00-2D4562CA6893}" srcOrd="5" destOrd="0" presId="urn:microsoft.com/office/officeart/2005/8/layout/orgChart1"/>
-    <dgm:cxn modelId="{75E180F6-FBC7-43F4-AC88-8E7B5E145718}" type="presParOf" srcId="{931B62E1-6C9F-401C-AA00-2D4562CA6893}" destId="{D9F3D4A2-D208-4377-B062-5EB2A04BFA86}" srcOrd="0" destOrd="0" presId="urn:microsoft.com/office/officeart/2005/8/layout/orgChart1"/>
-    <dgm:cxn modelId="{FBAEA123-9551-455D-9A48-FDD981744933}" type="presParOf" srcId="{D9F3D4A2-D208-4377-B062-5EB2A04BFA86}" destId="{D5E687B6-6FF0-4B67-B966-0A6BC9101EA6}" srcOrd="0" destOrd="0" presId="urn:microsoft.com/office/officeart/2005/8/layout/orgChart1"/>
-    <dgm:cxn modelId="{1EE24EA8-402D-4D57-861C-B532774A210D}" type="presParOf" srcId="{D9F3D4A2-D208-4377-B062-5EB2A04BFA86}" destId="{916FB358-51C1-4D0C-9500-F60DBD797765}" srcOrd="1" destOrd="0" presId="urn:microsoft.com/office/officeart/2005/8/layout/orgChart1"/>
-    <dgm:cxn modelId="{EF67A7EB-A44C-4FB1-A4FE-CC83FC05DDDF}" type="presParOf" srcId="{931B62E1-6C9F-401C-AA00-2D4562CA6893}" destId="{2AED73C9-508F-44B3-9B79-4D61D56F728F}" srcOrd="1" destOrd="0" presId="urn:microsoft.com/office/officeart/2005/8/layout/orgChart1"/>
-    <dgm:cxn modelId="{2643365E-AC25-4BD0-B3EF-BA84A1D85E90}" type="presParOf" srcId="{931B62E1-6C9F-401C-AA00-2D4562CA6893}" destId="{E154E742-AD12-48C3-B734-F04EA934DCC4}" srcOrd="2" destOrd="0" presId="urn:microsoft.com/office/officeart/2005/8/layout/orgChart1"/>
-    <dgm:cxn modelId="{AA818509-BFCE-4475-BF88-8BAE22918832}" type="presParOf" srcId="{042346CE-8FD8-441A-8545-9078F4ABA35B}" destId="{736B50C2-CB32-4D02-867D-88F8211E7EF3}" srcOrd="2" destOrd="0" presId="urn:microsoft.com/office/officeart/2005/8/layout/orgChart1"/>
-    <dgm:cxn modelId="{DE53A3FB-E36D-484B-B43D-39559154D868}" type="presParOf" srcId="{0090C659-5883-42F7-A23D-049FA0708833}" destId="{0F32D07D-CAB3-45EC-B476-D7D135659019}" srcOrd="4" destOrd="0" presId="urn:microsoft.com/office/officeart/2005/8/layout/orgChart1"/>
-    <dgm:cxn modelId="{9FB458B5-B0E7-43D1-97E3-E22C31A44549}" type="presParOf" srcId="{0090C659-5883-42F7-A23D-049FA0708833}" destId="{C81C94D1-BC7A-447D-B25B-E2D7FFB5EC03}" srcOrd="5" destOrd="0" presId="urn:microsoft.com/office/officeart/2005/8/layout/orgChart1"/>
-    <dgm:cxn modelId="{910FE661-A81C-4C6D-B7AB-6BAC1B9E8AA7}" type="presParOf" srcId="{C81C94D1-BC7A-447D-B25B-E2D7FFB5EC03}" destId="{D2A2B5FE-F3B2-4093-BF1C-894B5E35C39C}" srcOrd="0" destOrd="0" presId="urn:microsoft.com/office/officeart/2005/8/layout/orgChart1"/>
-    <dgm:cxn modelId="{76A2120D-0E99-46B8-9B43-32013D330DA7}" type="presParOf" srcId="{D2A2B5FE-F3B2-4093-BF1C-894B5E35C39C}" destId="{D737AF12-3E2D-4407-8EF4-9D821D70AB3C}" srcOrd="0" destOrd="0" presId="urn:microsoft.com/office/officeart/2005/8/layout/orgChart1"/>
-    <dgm:cxn modelId="{E950018E-C60E-44BF-8816-ACF5D904DBC4}" type="presParOf" srcId="{D2A2B5FE-F3B2-4093-BF1C-894B5E35C39C}" destId="{DC3BF1C9-C64F-4CF6-9C05-750C68B0B739}" srcOrd="1" destOrd="0" presId="urn:microsoft.com/office/officeart/2005/8/layout/orgChart1"/>
-    <dgm:cxn modelId="{E091D687-7BB7-4614-B224-6FF8BBCF54B5}" type="presParOf" srcId="{C81C94D1-BC7A-447D-B25B-E2D7FFB5EC03}" destId="{28043987-3DF2-4C69-9861-FC232043CE54}" srcOrd="1" destOrd="0" presId="urn:microsoft.com/office/officeart/2005/8/layout/orgChart1"/>
-    <dgm:cxn modelId="{91526413-13EF-44F6-9331-5B896AABE954}" type="presParOf" srcId="{28043987-3DF2-4C69-9861-FC232043CE54}" destId="{C217B5C3-9A69-4671-92AD-115A1BAD9403}" srcOrd="0" destOrd="0" presId="urn:microsoft.com/office/officeart/2005/8/layout/orgChart1"/>
-    <dgm:cxn modelId="{1D58E1A9-DEBB-4332-8F1B-3D8910252AC0}" type="presParOf" srcId="{28043987-3DF2-4C69-9861-FC232043CE54}" destId="{99E11DEA-828A-4418-BCB6-33BDBB348F2E}" srcOrd="1" destOrd="0" presId="urn:microsoft.com/office/officeart/2005/8/layout/orgChart1"/>
-    <dgm:cxn modelId="{82A881BA-0C50-4689-BF4A-92A4C92C9CD1}" type="presParOf" srcId="{99E11DEA-828A-4418-BCB6-33BDBB348F2E}" destId="{28DA495E-C7BC-4734-8A2E-8C1A2433925B}" srcOrd="0" destOrd="0" presId="urn:microsoft.com/office/officeart/2005/8/layout/orgChart1"/>
-    <dgm:cxn modelId="{C8C9F603-163F-4769-85F6-B4EE538A418E}" type="presParOf" srcId="{28DA495E-C7BC-4734-8A2E-8C1A2433925B}" destId="{506B0ACB-D0AF-46FB-B65A-EF8547598663}" srcOrd="0" destOrd="0" presId="urn:microsoft.com/office/officeart/2005/8/layout/orgChart1"/>
-    <dgm:cxn modelId="{5631B018-45F9-4C39-B9C0-477A078235BF}" type="presParOf" srcId="{28DA495E-C7BC-4734-8A2E-8C1A2433925B}" destId="{0E7E89FE-D5A3-4BEC-B2BE-5DDD96BB4D2D}" srcOrd="1" destOrd="0" presId="urn:microsoft.com/office/officeart/2005/8/layout/orgChart1"/>
-    <dgm:cxn modelId="{2D0A1FD6-6D4C-42EF-A8A5-64E60C3C27B2}" type="presParOf" srcId="{99E11DEA-828A-4418-BCB6-33BDBB348F2E}" destId="{929DF9A8-354F-49F7-B6AE-B39E6F0AC0EB}" srcOrd="1" destOrd="0" presId="urn:microsoft.com/office/officeart/2005/8/layout/orgChart1"/>
-    <dgm:cxn modelId="{6C72F211-39D2-4052-88C2-9B4727E684E8}" type="presParOf" srcId="{929DF9A8-354F-49F7-B6AE-B39E6F0AC0EB}" destId="{30DB4C2B-A21E-4BCF-BBD1-128D3231EA1B}" srcOrd="0" destOrd="0" presId="urn:microsoft.com/office/officeart/2005/8/layout/orgChart1"/>
-    <dgm:cxn modelId="{8275536C-668B-4386-93A3-F8E2F45BD316}" type="presParOf" srcId="{929DF9A8-354F-49F7-B6AE-B39E6F0AC0EB}" destId="{0244A966-F6C7-44C7-9C73-2FD0E6F116DD}" srcOrd="1" destOrd="0" presId="urn:microsoft.com/office/officeart/2005/8/layout/orgChart1"/>
-    <dgm:cxn modelId="{AB85C148-8550-481B-BF95-9A91C94E4D3D}" type="presParOf" srcId="{0244A966-F6C7-44C7-9C73-2FD0E6F116DD}" destId="{668B87CA-53D2-495A-96AC-3D06CEA45B3E}" srcOrd="0" destOrd="0" presId="urn:microsoft.com/office/officeart/2005/8/layout/orgChart1"/>
-    <dgm:cxn modelId="{2E67CFA3-4DBD-4D61-B0CB-57AAFE21CC1A}" type="presParOf" srcId="{668B87CA-53D2-495A-96AC-3D06CEA45B3E}" destId="{E9CD8AEA-700B-45B5-A6F4-BDFA95BA4BE6}" srcOrd="0" destOrd="0" presId="urn:microsoft.com/office/officeart/2005/8/layout/orgChart1"/>
-    <dgm:cxn modelId="{9CDE6171-D05D-4A19-8C71-21DF846041C0}" type="presParOf" srcId="{668B87CA-53D2-495A-96AC-3D06CEA45B3E}" destId="{2E0552B1-1685-46CB-9B3F-AA06CDFC7A4D}" srcOrd="1" destOrd="0" presId="urn:microsoft.com/office/officeart/2005/8/layout/orgChart1"/>
-    <dgm:cxn modelId="{0A304EE9-81DF-4BE2-B078-2CCA3EAD9352}" type="presParOf" srcId="{0244A966-F6C7-44C7-9C73-2FD0E6F116DD}" destId="{A675FC8D-CA1E-470A-9F2F-863DA1685BEA}" srcOrd="1" destOrd="0" presId="urn:microsoft.com/office/officeart/2005/8/layout/orgChart1"/>
-    <dgm:cxn modelId="{6F52B1A7-2A06-4FA5-9A05-AC89415AAA02}" type="presParOf" srcId="{0244A966-F6C7-44C7-9C73-2FD0E6F116DD}" destId="{5886412D-9E14-47DA-9DD7-AA81C23AD78D}" srcOrd="2" destOrd="0" presId="urn:microsoft.com/office/officeart/2005/8/layout/orgChart1"/>
-    <dgm:cxn modelId="{B07C04EE-A24F-4180-8121-417639C96FAA}" type="presParOf" srcId="{929DF9A8-354F-49F7-B6AE-B39E6F0AC0EB}" destId="{51521002-3E7E-4085-8A8C-D87EF35F108D}" srcOrd="2" destOrd="0" presId="urn:microsoft.com/office/officeart/2005/8/layout/orgChart1"/>
-    <dgm:cxn modelId="{0F6CB9DD-546E-4DAD-B380-7F5E27F68873}" type="presParOf" srcId="{929DF9A8-354F-49F7-B6AE-B39E6F0AC0EB}" destId="{A0AFE07B-CD60-4D41-942F-A4FEEC6115D0}" srcOrd="3" destOrd="0" presId="urn:microsoft.com/office/officeart/2005/8/layout/orgChart1"/>
-    <dgm:cxn modelId="{FB9BE7FB-C796-4312-83E9-441F3DA5FF43}" type="presParOf" srcId="{A0AFE07B-CD60-4D41-942F-A4FEEC6115D0}" destId="{26E7E482-B058-4A68-B7CE-4A918951F48D}" srcOrd="0" destOrd="0" presId="urn:microsoft.com/office/officeart/2005/8/layout/orgChart1"/>
-    <dgm:cxn modelId="{54EF8D98-4539-4349-90D5-53578F4ED137}" type="presParOf" srcId="{26E7E482-B058-4A68-B7CE-4A918951F48D}" destId="{E5D3EB4D-07A8-4600-841E-51C85437B5B8}" srcOrd="0" destOrd="0" presId="urn:microsoft.com/office/officeart/2005/8/layout/orgChart1"/>
-    <dgm:cxn modelId="{DC21EBCA-4324-4880-93E4-48333B22AEA5}" type="presParOf" srcId="{26E7E482-B058-4A68-B7CE-4A918951F48D}" destId="{89B18C3D-19EB-4A32-8DE4-BBEEBF7467FF}" srcOrd="1" destOrd="0" presId="urn:microsoft.com/office/officeart/2005/8/layout/orgChart1"/>
-    <dgm:cxn modelId="{525ECAF3-6C6B-4A4B-84A2-411E32472929}" type="presParOf" srcId="{A0AFE07B-CD60-4D41-942F-A4FEEC6115D0}" destId="{66DB1E3C-D282-4AC6-8710-CBC73E066D5E}" srcOrd="1" destOrd="0" presId="urn:microsoft.com/office/officeart/2005/8/layout/orgChart1"/>
-    <dgm:cxn modelId="{2F2135E4-CCC9-4A5F-9CF9-F2B2CC3FD1CD}" type="presParOf" srcId="{A0AFE07B-CD60-4D41-942F-A4FEEC6115D0}" destId="{1D8EF749-23B6-47E8-AB89-055F59EEE71A}" srcOrd="2" destOrd="0" presId="urn:microsoft.com/office/officeart/2005/8/layout/orgChart1"/>
-    <dgm:cxn modelId="{44271856-F54C-42B8-8D96-752C87BCDE48}" type="presParOf" srcId="{929DF9A8-354F-49F7-B6AE-B39E6F0AC0EB}" destId="{B1B122A5-DBAC-458D-9238-ABA862C5E82B}" srcOrd="4" destOrd="0" presId="urn:microsoft.com/office/officeart/2005/8/layout/orgChart1"/>
-    <dgm:cxn modelId="{34842DBF-C9CE-4AE4-93D6-946C76A2C6AE}" type="presParOf" srcId="{929DF9A8-354F-49F7-B6AE-B39E6F0AC0EB}" destId="{7B98CDEB-E017-4A0D-B3FA-D7825E573DC3}" srcOrd="5" destOrd="0" presId="urn:microsoft.com/office/officeart/2005/8/layout/orgChart1"/>
-    <dgm:cxn modelId="{72A9879C-D5C4-482D-8894-BEE3A71303F8}" type="presParOf" srcId="{7B98CDEB-E017-4A0D-B3FA-D7825E573DC3}" destId="{AC52C878-B8E3-448C-91C7-D89E67C4470F}" srcOrd="0" destOrd="0" presId="urn:microsoft.com/office/officeart/2005/8/layout/orgChart1"/>
-    <dgm:cxn modelId="{4743C924-E2BF-429A-AA45-646D0E905FFA}" type="presParOf" srcId="{AC52C878-B8E3-448C-91C7-D89E67C4470F}" destId="{363F33F6-F6AD-4FC0-A22D-7B3BE12B19B5}" srcOrd="0" destOrd="0" presId="urn:microsoft.com/office/officeart/2005/8/layout/orgChart1"/>
-    <dgm:cxn modelId="{636CF793-EAF5-4ABD-B7F1-180C887C1FF6}" type="presParOf" srcId="{AC52C878-B8E3-448C-91C7-D89E67C4470F}" destId="{DEFD8B16-99A9-43B7-8F4C-3B642E7E5C4C}" srcOrd="1" destOrd="0" presId="urn:microsoft.com/office/officeart/2005/8/layout/orgChart1"/>
-    <dgm:cxn modelId="{0EBC1D1A-7437-4247-AA82-2E60CF72BEFF}" type="presParOf" srcId="{7B98CDEB-E017-4A0D-B3FA-D7825E573DC3}" destId="{2BE8F6C4-BEA9-4511-81C5-51E7C85CB8D5}" srcOrd="1" destOrd="0" presId="urn:microsoft.com/office/officeart/2005/8/layout/orgChart1"/>
-    <dgm:cxn modelId="{2FA4B9F6-AE33-4310-9450-F5D9973F97CD}" type="presParOf" srcId="{7B98CDEB-E017-4A0D-B3FA-D7825E573DC3}" destId="{D279F38F-A77C-425B-AE1A-C12CF12998E5}" srcOrd="2" destOrd="0" presId="urn:microsoft.com/office/officeart/2005/8/layout/orgChart1"/>
-    <dgm:cxn modelId="{427E7D2E-6923-4524-9B3D-35C29B6BB20C}" type="presParOf" srcId="{929DF9A8-354F-49F7-B6AE-B39E6F0AC0EB}" destId="{5400D11C-7FBC-4B40-8813-721D8BB39FB2}" srcOrd="6" destOrd="0" presId="urn:microsoft.com/office/officeart/2005/8/layout/orgChart1"/>
-    <dgm:cxn modelId="{31E84ED3-7A05-496E-9359-2A4BD4AC1E6A}" type="presParOf" srcId="{929DF9A8-354F-49F7-B6AE-B39E6F0AC0EB}" destId="{BC82351F-A309-4B80-982B-87A760EE0995}" srcOrd="7" destOrd="0" presId="urn:microsoft.com/office/officeart/2005/8/layout/orgChart1"/>
-    <dgm:cxn modelId="{86648B8E-24F9-41B4-BC7C-106AEB4655CC}" type="presParOf" srcId="{BC82351F-A309-4B80-982B-87A760EE0995}" destId="{95BB3C33-3614-46BD-AAAC-E43BB2FEDD17}" srcOrd="0" destOrd="0" presId="urn:microsoft.com/office/officeart/2005/8/layout/orgChart1"/>
-    <dgm:cxn modelId="{F0158ADD-6C02-4B41-A1C2-D9E9252D40A4}" type="presParOf" srcId="{95BB3C33-3614-46BD-AAAC-E43BB2FEDD17}" destId="{A0600C15-2A63-46B3-A311-AB068A9D3E8C}" srcOrd="0" destOrd="0" presId="urn:microsoft.com/office/officeart/2005/8/layout/orgChart1"/>
-    <dgm:cxn modelId="{CEB6A7A4-C62E-4868-9980-9B7936FF0537}" type="presParOf" srcId="{95BB3C33-3614-46BD-AAAC-E43BB2FEDD17}" destId="{F936DAD8-B6E4-454A-BD2A-ADE421F13396}" srcOrd="1" destOrd="0" presId="urn:microsoft.com/office/officeart/2005/8/layout/orgChart1"/>
-    <dgm:cxn modelId="{7FC102EC-8E32-45F4-9AAF-DB319B9216DD}" type="presParOf" srcId="{BC82351F-A309-4B80-982B-87A760EE0995}" destId="{CD19133F-974B-48AC-ACBD-283EE522124B}" srcOrd="1" destOrd="0" presId="urn:microsoft.com/office/officeart/2005/8/layout/orgChart1"/>
-    <dgm:cxn modelId="{0A89A9D3-ED27-4E43-8A16-A1BDBADF9699}" type="presParOf" srcId="{BC82351F-A309-4B80-982B-87A760EE0995}" destId="{4B6DA7C8-77AA-40A1-A40E-05C2B930E453}" srcOrd="2" destOrd="0" presId="urn:microsoft.com/office/officeart/2005/8/layout/orgChart1"/>
-    <dgm:cxn modelId="{F4BF1068-4604-4DC6-8FD8-78A903442EDB}" type="presParOf" srcId="{929DF9A8-354F-49F7-B6AE-B39E6F0AC0EB}" destId="{75CCB2D2-24A0-4913-9CA2-1CB545BDBFB4}" srcOrd="8" destOrd="0" presId="urn:microsoft.com/office/officeart/2005/8/layout/orgChart1"/>
-    <dgm:cxn modelId="{C39A8B0A-989B-4BB7-9BC8-DC1E221EF9EC}" type="presParOf" srcId="{929DF9A8-354F-49F7-B6AE-B39E6F0AC0EB}" destId="{E3C8F319-D036-423D-88DA-8B18FCF53A33}" srcOrd="9" destOrd="0" presId="urn:microsoft.com/office/officeart/2005/8/layout/orgChart1"/>
-    <dgm:cxn modelId="{CD5BCBC2-A88C-4D12-8CBE-402BAA4DC6CA}" type="presParOf" srcId="{E3C8F319-D036-423D-88DA-8B18FCF53A33}" destId="{0C26D409-0367-4358-91B0-FBF7F35BDB38}" srcOrd="0" destOrd="0" presId="urn:microsoft.com/office/officeart/2005/8/layout/orgChart1"/>
-    <dgm:cxn modelId="{C679B479-D18A-4EA5-B91C-A64D9FECC1E1}" type="presParOf" srcId="{0C26D409-0367-4358-91B0-FBF7F35BDB38}" destId="{8A36C3AE-B28B-4A60-A478-B8747FB63C8E}" srcOrd="0" destOrd="0" presId="urn:microsoft.com/office/officeart/2005/8/layout/orgChart1"/>
-    <dgm:cxn modelId="{34F4681C-8C0E-413A-A2AF-99C4F9757D45}" type="presParOf" srcId="{0C26D409-0367-4358-91B0-FBF7F35BDB38}" destId="{B3ACB205-281D-41E5-BB99-3A4973046EA3}" srcOrd="1" destOrd="0" presId="urn:microsoft.com/office/officeart/2005/8/layout/orgChart1"/>
-    <dgm:cxn modelId="{BF60BF8E-D3C4-4E23-880E-84D37336303C}" type="presParOf" srcId="{E3C8F319-D036-423D-88DA-8B18FCF53A33}" destId="{F39CA242-9847-473A-A9A3-5D69CFD73EC1}" srcOrd="1" destOrd="0" presId="urn:microsoft.com/office/officeart/2005/8/layout/orgChart1"/>
-    <dgm:cxn modelId="{13AC2F4B-9203-4980-AA48-8D4C510C9F9E}" type="presParOf" srcId="{E3C8F319-D036-423D-88DA-8B18FCF53A33}" destId="{BE36DA8C-4358-4E29-8727-B9F791737506}" srcOrd="2" destOrd="0" presId="urn:microsoft.com/office/officeart/2005/8/layout/orgChart1"/>
-    <dgm:cxn modelId="{08F316D5-22C9-4196-96CF-70A79A6D74B5}" type="presParOf" srcId="{929DF9A8-354F-49F7-B6AE-B39E6F0AC0EB}" destId="{A62B0159-5193-4381-B847-243ABB8B7CAA}" srcOrd="10" destOrd="0" presId="urn:microsoft.com/office/officeart/2005/8/layout/orgChart1"/>
-    <dgm:cxn modelId="{168A7F6C-D316-4ED4-AF5A-24ACFF032CC4}" type="presParOf" srcId="{929DF9A8-354F-49F7-B6AE-B39E6F0AC0EB}" destId="{B96A41E5-EE98-412B-A419-2E9BDED64A55}" srcOrd="11" destOrd="0" presId="urn:microsoft.com/office/officeart/2005/8/layout/orgChart1"/>
-    <dgm:cxn modelId="{CC3ED55B-9936-4C31-B909-216A9FA29F46}" type="presParOf" srcId="{B96A41E5-EE98-412B-A419-2E9BDED64A55}" destId="{4A2B7AC8-F098-4BDE-9BE9-698BC65BE318}" srcOrd="0" destOrd="0" presId="urn:microsoft.com/office/officeart/2005/8/layout/orgChart1"/>
-    <dgm:cxn modelId="{DD6C510F-FEC0-4644-B4B1-2468043BC428}" type="presParOf" srcId="{4A2B7AC8-F098-4BDE-9BE9-698BC65BE318}" destId="{99DE0DB5-316F-4E51-B0BF-08D6DCF39406}" srcOrd="0" destOrd="0" presId="urn:microsoft.com/office/officeart/2005/8/layout/orgChart1"/>
-    <dgm:cxn modelId="{6A3F6302-0BF3-4A05-BF94-5B3E11E50C5D}" type="presParOf" srcId="{4A2B7AC8-F098-4BDE-9BE9-698BC65BE318}" destId="{802BF6F1-887B-4B61-B068-C33B1A570706}" srcOrd="1" destOrd="0" presId="urn:microsoft.com/office/officeart/2005/8/layout/orgChart1"/>
-    <dgm:cxn modelId="{FEAF57F5-ECAE-4708-8E19-6A66790CC99B}" type="presParOf" srcId="{B96A41E5-EE98-412B-A419-2E9BDED64A55}" destId="{37A6C1A0-605A-4BEF-BD7D-5D4F73779A5A}" srcOrd="1" destOrd="0" presId="urn:microsoft.com/office/officeart/2005/8/layout/orgChart1"/>
-    <dgm:cxn modelId="{36655DE2-24F5-4361-9884-C5C5572B918A}" type="presParOf" srcId="{B96A41E5-EE98-412B-A419-2E9BDED64A55}" destId="{B3ACF288-0E19-4D72-A9FF-83AC49CB48FC}" srcOrd="2" destOrd="0" presId="urn:microsoft.com/office/officeart/2005/8/layout/orgChart1"/>
-    <dgm:cxn modelId="{0FA48C08-4652-413D-BF00-5B8423347A29}" type="presParOf" srcId="{929DF9A8-354F-49F7-B6AE-B39E6F0AC0EB}" destId="{6D38DA61-B6C5-420A-9615-0BB705EC708D}" srcOrd="12" destOrd="0" presId="urn:microsoft.com/office/officeart/2005/8/layout/orgChart1"/>
-    <dgm:cxn modelId="{C8EA155A-E657-4E9B-9C5D-E2F0106E73C4}" type="presParOf" srcId="{929DF9A8-354F-49F7-B6AE-B39E6F0AC0EB}" destId="{BF188D82-E385-4A20-8C2D-0191E48525F4}" srcOrd="13" destOrd="0" presId="urn:microsoft.com/office/officeart/2005/8/layout/orgChart1"/>
-    <dgm:cxn modelId="{D0498913-FDC0-47A1-88DD-92F072D422F3}" type="presParOf" srcId="{BF188D82-E385-4A20-8C2D-0191E48525F4}" destId="{17244725-E266-4927-AB26-35ADACEBE7D4}" srcOrd="0" destOrd="0" presId="urn:microsoft.com/office/officeart/2005/8/layout/orgChart1"/>
-    <dgm:cxn modelId="{98ACF403-A23E-4C7A-9996-D4FEA83AD3F7}" type="presParOf" srcId="{17244725-E266-4927-AB26-35ADACEBE7D4}" destId="{3FB1BE68-E9E7-4ABC-ADAE-206E6901E515}" srcOrd="0" destOrd="0" presId="urn:microsoft.com/office/officeart/2005/8/layout/orgChart1"/>
-    <dgm:cxn modelId="{589A3EDE-6E09-4B5D-9C0F-1DCA4645B89F}" type="presParOf" srcId="{17244725-E266-4927-AB26-35ADACEBE7D4}" destId="{BDBBA857-07CE-4826-A2CE-C5991B992E0E}" srcOrd="1" destOrd="0" presId="urn:microsoft.com/office/officeart/2005/8/layout/orgChart1"/>
-    <dgm:cxn modelId="{7CAFA488-30BE-4E78-9755-326A0F29117F}" type="presParOf" srcId="{BF188D82-E385-4A20-8C2D-0191E48525F4}" destId="{298B3664-DC52-4F28-B41D-81722B5A2591}" srcOrd="1" destOrd="0" presId="urn:microsoft.com/office/officeart/2005/8/layout/orgChart1"/>
-    <dgm:cxn modelId="{9ED5D1BB-7637-4DBF-B341-CA3AD1907FEF}" type="presParOf" srcId="{BF188D82-E385-4A20-8C2D-0191E48525F4}" destId="{CD8F6886-4A83-486A-807F-CBD7B97F514A}" srcOrd="2" destOrd="0" presId="urn:microsoft.com/office/officeart/2005/8/layout/orgChart1"/>
-    <dgm:cxn modelId="{688F3254-1876-419B-95F3-1AA7860E21F9}" type="presParOf" srcId="{929DF9A8-354F-49F7-B6AE-B39E6F0AC0EB}" destId="{94681E78-7066-4B37-9B2D-4EFA7AB08FFC}" srcOrd="14" destOrd="0" presId="urn:microsoft.com/office/officeart/2005/8/layout/orgChart1"/>
-    <dgm:cxn modelId="{5696CFA6-CD5D-4C0D-9D55-5291AF1B23BE}" type="presParOf" srcId="{929DF9A8-354F-49F7-B6AE-B39E6F0AC0EB}" destId="{C58C3518-6EB3-4682-BDE4-0CD494F8476A}" srcOrd="15" destOrd="0" presId="urn:microsoft.com/office/officeart/2005/8/layout/orgChart1"/>
-    <dgm:cxn modelId="{DD70DE49-6F64-4E4A-AC8B-3E0617E0CBF6}" type="presParOf" srcId="{C58C3518-6EB3-4682-BDE4-0CD494F8476A}" destId="{C7679D40-EBDB-4269-BFB3-CEC3450A29E3}" srcOrd="0" destOrd="0" presId="urn:microsoft.com/office/officeart/2005/8/layout/orgChart1"/>
-    <dgm:cxn modelId="{F276F6AB-9F5D-4990-90B2-947719E7ED27}" type="presParOf" srcId="{C7679D40-EBDB-4269-BFB3-CEC3450A29E3}" destId="{5D7BCDC8-9B93-40FE-BC64-AB76B405397C}" srcOrd="0" destOrd="0" presId="urn:microsoft.com/office/officeart/2005/8/layout/orgChart1"/>
-    <dgm:cxn modelId="{A0B5540E-E4F9-4770-8A03-B5C2641F9274}" type="presParOf" srcId="{C7679D40-EBDB-4269-BFB3-CEC3450A29E3}" destId="{5F80B0FA-1E97-442B-8054-6DA38897A3D4}" srcOrd="1" destOrd="0" presId="urn:microsoft.com/office/officeart/2005/8/layout/orgChart1"/>
-    <dgm:cxn modelId="{12EB70C3-4833-41A9-ACDD-F1B9BAE781DE}" type="presParOf" srcId="{C58C3518-6EB3-4682-BDE4-0CD494F8476A}" destId="{DEA696AE-55C0-449C-9E31-8C1468C73F9E}" srcOrd="1" destOrd="0" presId="urn:microsoft.com/office/officeart/2005/8/layout/orgChart1"/>
-    <dgm:cxn modelId="{22F7894B-26CE-4D06-A5B4-35A3DD53AE5C}" type="presParOf" srcId="{C58C3518-6EB3-4682-BDE4-0CD494F8476A}" destId="{9A902ABD-0D23-4D89-BDA0-85E774FCA966}" srcOrd="2" destOrd="0" presId="urn:microsoft.com/office/officeart/2005/8/layout/orgChart1"/>
-    <dgm:cxn modelId="{12F68A0E-ED65-4373-83B5-32190D702973}" type="presParOf" srcId="{99E11DEA-828A-4418-BCB6-33BDBB348F2E}" destId="{6CB320E0-2163-460D-AB1D-EFAC7D0FE868}" srcOrd="2" destOrd="0" presId="urn:microsoft.com/office/officeart/2005/8/layout/orgChart1"/>
-    <dgm:cxn modelId="{0813DA63-AB99-4198-B0B8-604983230AE5}" type="presParOf" srcId="{28043987-3DF2-4C69-9861-FC232043CE54}" destId="{BA57553E-66DC-4600-B0E4-BF12EEB8EE97}" srcOrd="2" destOrd="0" presId="urn:microsoft.com/office/officeart/2005/8/layout/orgChart1"/>
-    <dgm:cxn modelId="{19CD6BEC-758D-4DD6-A607-5DC48254A6ED}" type="presParOf" srcId="{28043987-3DF2-4C69-9861-FC232043CE54}" destId="{3B015F8E-815B-4666-B95B-93311C58C28C}" srcOrd="3" destOrd="0" presId="urn:microsoft.com/office/officeart/2005/8/layout/orgChart1"/>
-    <dgm:cxn modelId="{DAB02814-C8FD-4368-B241-9D11006CB6E4}" type="presParOf" srcId="{3B015F8E-815B-4666-B95B-93311C58C28C}" destId="{FF52AB75-1454-407E-9DA6-2BF055AA99CC}" srcOrd="0" destOrd="0" presId="urn:microsoft.com/office/officeart/2005/8/layout/orgChart1"/>
-    <dgm:cxn modelId="{31821BA3-2EA3-48ED-8237-E27A7C7B331F}" type="presParOf" srcId="{FF52AB75-1454-407E-9DA6-2BF055AA99CC}" destId="{A7A694CF-6C78-47CE-AFC3-344DEC51B173}" srcOrd="0" destOrd="0" presId="urn:microsoft.com/office/officeart/2005/8/layout/orgChart1"/>
-    <dgm:cxn modelId="{D5D50087-5FDD-4A21-8331-D6F0561788E1}" type="presParOf" srcId="{FF52AB75-1454-407E-9DA6-2BF055AA99CC}" destId="{39920A65-9C6E-4656-9AB9-A55E1D8CE75E}" srcOrd="1" destOrd="0" presId="urn:microsoft.com/office/officeart/2005/8/layout/orgChart1"/>
-    <dgm:cxn modelId="{795BAAD1-0FE1-4F5D-8986-DD6097338D17}" type="presParOf" srcId="{3B015F8E-815B-4666-B95B-93311C58C28C}" destId="{66C94717-D07F-491D-B723-5827DDADF44E}" srcOrd="1" destOrd="0" presId="urn:microsoft.com/office/officeart/2005/8/layout/orgChart1"/>
-    <dgm:cxn modelId="{D344A981-51E5-4F28-94DE-8E53E4CF9CC7}" type="presParOf" srcId="{3B015F8E-815B-4666-B95B-93311C58C28C}" destId="{46FC2D68-58D8-4B84-B7D0-8BB092EABAF3}" srcOrd="2" destOrd="0" presId="urn:microsoft.com/office/officeart/2005/8/layout/orgChart1"/>
-    <dgm:cxn modelId="{7BAFBC2A-1190-40D3-953B-52D4FF871123}" type="presParOf" srcId="{28043987-3DF2-4C69-9861-FC232043CE54}" destId="{7823B23A-0507-4060-ADE9-64C4F7914732}" srcOrd="4" destOrd="0" presId="urn:microsoft.com/office/officeart/2005/8/layout/orgChart1"/>
-    <dgm:cxn modelId="{08766727-DC80-4D26-8E0E-5580C281C72B}" type="presParOf" srcId="{28043987-3DF2-4C69-9861-FC232043CE54}" destId="{8D774F26-CEE7-421D-B4E9-613945CBF935}" srcOrd="5" destOrd="0" presId="urn:microsoft.com/office/officeart/2005/8/layout/orgChart1"/>
-    <dgm:cxn modelId="{230A2CC2-B20E-439C-9FF2-9F0691BE2A24}" type="presParOf" srcId="{8D774F26-CEE7-421D-B4E9-613945CBF935}" destId="{94E14750-6BAF-4385-AF9F-2F158DDD8832}" srcOrd="0" destOrd="0" presId="urn:microsoft.com/office/officeart/2005/8/layout/orgChart1"/>
-    <dgm:cxn modelId="{3B8CED44-3E0E-4377-BD2A-8E53D3E40165}" type="presParOf" srcId="{94E14750-6BAF-4385-AF9F-2F158DDD8832}" destId="{37EE8E08-3F0B-4F7A-A809-874E7E09A7FA}" srcOrd="0" destOrd="0" presId="urn:microsoft.com/office/officeart/2005/8/layout/orgChart1"/>
-    <dgm:cxn modelId="{11948A2A-C13F-40D6-9B15-1EA0B4481F7B}" type="presParOf" srcId="{94E14750-6BAF-4385-AF9F-2F158DDD8832}" destId="{CCA9695D-D7F6-4BBC-9E97-377FFD49E9BD}" srcOrd="1" destOrd="0" presId="urn:microsoft.com/office/officeart/2005/8/layout/orgChart1"/>
-    <dgm:cxn modelId="{7C84DF38-4750-4755-A152-CD7D3A84B6D9}" type="presParOf" srcId="{8D774F26-CEE7-421D-B4E9-613945CBF935}" destId="{7FC0E2FB-0081-44A2-B419-3BF63E815329}" srcOrd="1" destOrd="0" presId="urn:microsoft.com/office/officeart/2005/8/layout/orgChart1"/>
-    <dgm:cxn modelId="{3EE3C280-A02A-4DF6-A936-BF9E5D9FF35B}" type="presParOf" srcId="{8D774F26-CEE7-421D-B4E9-613945CBF935}" destId="{E8DFE5FC-CF40-426F-AF19-B88E2B3D0301}" srcOrd="2" destOrd="0" presId="urn:microsoft.com/office/officeart/2005/8/layout/orgChart1"/>
-    <dgm:cxn modelId="{127CEEA5-9C40-40EF-9241-EE24F85A2CFC}" type="presParOf" srcId="{C81C94D1-BC7A-447D-B25B-E2D7FFB5EC03}" destId="{340D8B51-3EB2-41E7-830C-55A2DF8660E8}" srcOrd="2" destOrd="0" presId="urn:microsoft.com/office/officeart/2005/8/layout/orgChart1"/>
-    <dgm:cxn modelId="{02C5E0BF-89C5-493B-9224-4E225ECB57B7}" type="presParOf" srcId="{0090C659-5883-42F7-A23D-049FA0708833}" destId="{ACD1895D-9C13-4D47-9856-A1B70A9C277B}" srcOrd="6" destOrd="0" presId="urn:microsoft.com/office/officeart/2005/8/layout/orgChart1"/>
-    <dgm:cxn modelId="{C6036DBE-B2AB-4542-B7E7-6E8BA101CF2F}" type="presParOf" srcId="{0090C659-5883-42F7-A23D-049FA0708833}" destId="{F48101D9-BBDB-4868-AD22-ADAA08F58CD6}" srcOrd="7" destOrd="0" presId="urn:microsoft.com/office/officeart/2005/8/layout/orgChart1"/>
-    <dgm:cxn modelId="{A9E51692-123F-4A9E-A893-2EDD65CBE320}" type="presParOf" srcId="{F48101D9-BBDB-4868-AD22-ADAA08F58CD6}" destId="{D1C5C5B1-8BBD-4FF7-9031-707224C95F17}" srcOrd="0" destOrd="0" presId="urn:microsoft.com/office/officeart/2005/8/layout/orgChart1"/>
-    <dgm:cxn modelId="{8D55565C-2F0F-42E9-BC06-A2753BF0C3B2}" type="presParOf" srcId="{D1C5C5B1-8BBD-4FF7-9031-707224C95F17}" destId="{E4FD6AA4-1F46-4E53-AF70-C3F48FA64BA8}" srcOrd="0" destOrd="0" presId="urn:microsoft.com/office/officeart/2005/8/layout/orgChart1"/>
-    <dgm:cxn modelId="{9AF46952-B675-48E9-9119-716C7673437F}" type="presParOf" srcId="{D1C5C5B1-8BBD-4FF7-9031-707224C95F17}" destId="{D143E2C8-34F0-4F33-A348-E71CB0E19018}" srcOrd="1" destOrd="0" presId="urn:microsoft.com/office/officeart/2005/8/layout/orgChart1"/>
-    <dgm:cxn modelId="{9F2761E3-720C-4C77-AC28-B73612705697}" type="presParOf" srcId="{F48101D9-BBDB-4868-AD22-ADAA08F58CD6}" destId="{10478E4D-543B-4313-93A2-0D2FA8ABC512}" srcOrd="1" destOrd="0" presId="urn:microsoft.com/office/officeart/2005/8/layout/orgChart1"/>
-    <dgm:cxn modelId="{9A360433-75A6-4121-A51D-7F4AB49CD1E3}" type="presParOf" srcId="{F48101D9-BBDB-4868-AD22-ADAA08F58CD6}" destId="{97C1318E-4D06-4445-A939-D13E494B1B27}" srcOrd="2" destOrd="0" presId="urn:microsoft.com/office/officeart/2005/8/layout/orgChart1"/>
-    <dgm:cxn modelId="{C1506FDA-D127-441F-896A-3E4DF66E0C19}" type="presParOf" srcId="{1A2805F1-FD90-4287-B646-26FD20E93A62}" destId="{2BA232D7-49B8-45A8-AB1C-4089B26778A7}" srcOrd="2" destOrd="0" presId="urn:microsoft.com/office/officeart/2005/8/layout/orgChart1"/>
+    <dgm:cxn modelId="{CBF2695C-6B23-40BA-B0D5-450205BBA170}" type="presOf" srcId="{DF5EF923-0D65-4479-A886-15332AE37BA1}" destId="{23B57BF1-EAB5-49E8-AD59-E4CA94202835}" srcOrd="1" destOrd="0" presId="urn:microsoft.com/office/officeart/2005/8/layout/orgChart1"/>
+    <dgm:cxn modelId="{A3F8ACCE-4712-4D86-B553-AC8A4A354FED}" type="presOf" srcId="{3B616531-B9B3-4B25-8467-9BFC2E9EEAA1}" destId="{5F80B0FA-1E97-442B-8054-6DA38897A3D4}" srcOrd="1" destOrd="0" presId="urn:microsoft.com/office/officeart/2005/8/layout/orgChart1"/>
+    <dgm:cxn modelId="{F92BC90A-6518-4509-9EA5-C52CB06BD29B}" type="presParOf" srcId="{3791E93F-BEA6-47BD-AEC8-ECFE4DFF3D58}" destId="{1A2805F1-FD90-4287-B646-26FD20E93A62}" srcOrd="0" destOrd="0" presId="urn:microsoft.com/office/officeart/2005/8/layout/orgChart1"/>
+    <dgm:cxn modelId="{DDE5AF39-4B5B-491E-B827-0962B4F57BD3}" type="presParOf" srcId="{1A2805F1-FD90-4287-B646-26FD20E93A62}" destId="{EA382782-23C7-49CC-AFDE-4077FF2BA316}" srcOrd="0" destOrd="0" presId="urn:microsoft.com/office/officeart/2005/8/layout/orgChart1"/>
+    <dgm:cxn modelId="{27894F0C-9211-46F4-8F52-F9F47D013CD2}" type="presParOf" srcId="{EA382782-23C7-49CC-AFDE-4077FF2BA316}" destId="{D051B5C1-6617-4F0D-BC70-9A38DAC7CB5A}" srcOrd="0" destOrd="0" presId="urn:microsoft.com/office/officeart/2005/8/layout/orgChart1"/>
+    <dgm:cxn modelId="{E582587E-E817-48CA-BDEA-1999A78FF918}" type="presParOf" srcId="{EA382782-23C7-49CC-AFDE-4077FF2BA316}" destId="{06A19EAC-C14B-4261-A367-E71C6D5D4227}" srcOrd="1" destOrd="0" presId="urn:microsoft.com/office/officeart/2005/8/layout/orgChart1"/>
+    <dgm:cxn modelId="{10D37B3B-061C-4E2C-AAD8-D4D94CF691F7}" type="presParOf" srcId="{1A2805F1-FD90-4287-B646-26FD20E93A62}" destId="{0090C659-5883-42F7-A23D-049FA0708833}" srcOrd="1" destOrd="0" presId="urn:microsoft.com/office/officeart/2005/8/layout/orgChart1"/>
+    <dgm:cxn modelId="{2D9DB439-F506-46FC-B3CE-E5D3D9996665}" type="presParOf" srcId="{0090C659-5883-42F7-A23D-049FA0708833}" destId="{A477BD32-800A-4849-99B2-052DCA637DD3}" srcOrd="0" destOrd="0" presId="urn:microsoft.com/office/officeart/2005/8/layout/orgChart1"/>
+    <dgm:cxn modelId="{D9399540-0397-40CF-A34D-FA7C4A2A4F3E}" type="presParOf" srcId="{0090C659-5883-42F7-A23D-049FA0708833}" destId="{F7E599CC-F6E9-4FDE-A30C-71FFB59D2D27}" srcOrd="1" destOrd="0" presId="urn:microsoft.com/office/officeart/2005/8/layout/orgChart1"/>
+    <dgm:cxn modelId="{A304867D-130E-4C5A-B77E-05F2A0F438F9}" type="presParOf" srcId="{F7E599CC-F6E9-4FDE-A30C-71FFB59D2D27}" destId="{29FB01E6-4ACD-49E8-A14E-718D7C9B9757}" srcOrd="0" destOrd="0" presId="urn:microsoft.com/office/officeart/2005/8/layout/orgChart1"/>
+    <dgm:cxn modelId="{83713C42-5E53-4EF2-8E31-12B21C4F3D6E}" type="presParOf" srcId="{29FB01E6-4ACD-49E8-A14E-718D7C9B9757}" destId="{CE640A33-9DD2-49C2-97C1-6EF2F2038041}" srcOrd="0" destOrd="0" presId="urn:microsoft.com/office/officeart/2005/8/layout/orgChart1"/>
+    <dgm:cxn modelId="{496A47D8-3F84-4C79-B0F0-53979439294F}" type="presParOf" srcId="{29FB01E6-4ACD-49E8-A14E-718D7C9B9757}" destId="{64CB9B13-5C7A-48AA-B517-5C1134018FCC}" srcOrd="1" destOrd="0" presId="urn:microsoft.com/office/officeart/2005/8/layout/orgChart1"/>
+    <dgm:cxn modelId="{483D98EE-C299-45D3-820E-F5A01B7A0B9E}" type="presParOf" srcId="{F7E599CC-F6E9-4FDE-A30C-71FFB59D2D27}" destId="{9309EC28-CA93-4DF5-A33C-9F66DD0373A9}" srcOrd="1" destOrd="0" presId="urn:microsoft.com/office/officeart/2005/8/layout/orgChart1"/>
+    <dgm:cxn modelId="{2C996659-A97E-4E5B-86B5-223D9A956632}" type="presParOf" srcId="{9309EC28-CA93-4DF5-A33C-9F66DD0373A9}" destId="{2AC9C6D0-5BD5-4622-B5A3-32112A35763F}" srcOrd="0" destOrd="0" presId="urn:microsoft.com/office/officeart/2005/8/layout/orgChart1"/>
+    <dgm:cxn modelId="{47B4DF20-26D2-4BA7-B9CD-62E80B10585E}" type="presParOf" srcId="{9309EC28-CA93-4DF5-A33C-9F66DD0373A9}" destId="{826EEA34-7D2D-482C-9676-1E69E4A2DE80}" srcOrd="1" destOrd="0" presId="urn:microsoft.com/office/officeart/2005/8/layout/orgChart1"/>
+    <dgm:cxn modelId="{DC416ED2-EC7B-4EE9-A967-964D5AF0A692}" type="presParOf" srcId="{826EEA34-7D2D-482C-9676-1E69E4A2DE80}" destId="{4FD6A807-0BC5-46B1-B232-783EE5A29223}" srcOrd="0" destOrd="0" presId="urn:microsoft.com/office/officeart/2005/8/layout/orgChart1"/>
+    <dgm:cxn modelId="{FC83175F-F784-4103-A108-2B2CB6BFC1A9}" type="presParOf" srcId="{4FD6A807-0BC5-46B1-B232-783EE5A29223}" destId="{0C0B06F9-BD7A-4423-9BA6-B35AC4660819}" srcOrd="0" destOrd="0" presId="urn:microsoft.com/office/officeart/2005/8/layout/orgChart1"/>
+    <dgm:cxn modelId="{0BBBCFE9-9265-47AB-A203-A425AF4E47F7}" type="presParOf" srcId="{4FD6A807-0BC5-46B1-B232-783EE5A29223}" destId="{1F150CE7-525F-47FA-94C2-0FE83D13449F}" srcOrd="1" destOrd="0" presId="urn:microsoft.com/office/officeart/2005/8/layout/orgChart1"/>
+    <dgm:cxn modelId="{9850328F-0EDD-4F3C-BE8E-09C131BCBDA9}" type="presParOf" srcId="{826EEA34-7D2D-482C-9676-1E69E4A2DE80}" destId="{6CAA9FF8-D684-4A6B-96EE-F6CB2098AD7B}" srcOrd="1" destOrd="0" presId="urn:microsoft.com/office/officeart/2005/8/layout/orgChart1"/>
+    <dgm:cxn modelId="{26F3020F-B573-48AE-B9E1-01BCD624361C}" type="presParOf" srcId="{826EEA34-7D2D-482C-9676-1E69E4A2DE80}" destId="{8A647B45-9BB7-4581-AAA7-1A87DD499B93}" srcOrd="2" destOrd="0" presId="urn:microsoft.com/office/officeart/2005/8/layout/orgChart1"/>
+    <dgm:cxn modelId="{07E7868F-91B8-44F8-9AFF-FE3439783C46}" type="presParOf" srcId="{F7E599CC-F6E9-4FDE-A30C-71FFB59D2D27}" destId="{714B4CAD-098F-4B39-B9DD-A50F5CAD947A}" srcOrd="2" destOrd="0" presId="urn:microsoft.com/office/officeart/2005/8/layout/orgChart1"/>
+    <dgm:cxn modelId="{05C03280-8254-467C-B7F0-EF33DB75637C}" type="presParOf" srcId="{0090C659-5883-42F7-A23D-049FA0708833}" destId="{50710441-1733-41E8-B063-87EF46487E7A}" srcOrd="2" destOrd="0" presId="urn:microsoft.com/office/officeart/2005/8/layout/orgChart1"/>
+    <dgm:cxn modelId="{CE5CE1F4-3717-40CB-B3FD-E31155D15E86}" type="presParOf" srcId="{0090C659-5883-42F7-A23D-049FA0708833}" destId="{042346CE-8FD8-441A-8545-9078F4ABA35B}" srcOrd="3" destOrd="0" presId="urn:microsoft.com/office/officeart/2005/8/layout/orgChart1"/>
+    <dgm:cxn modelId="{961212D8-786D-4E1F-B38A-7DCAD66408D2}" type="presParOf" srcId="{042346CE-8FD8-441A-8545-9078F4ABA35B}" destId="{E1F16288-7DAF-405F-827D-90D6B78B7261}" srcOrd="0" destOrd="0" presId="urn:microsoft.com/office/officeart/2005/8/layout/orgChart1"/>
+    <dgm:cxn modelId="{E12379F7-0BFC-46BA-AC1A-0D09C4E0E9F8}" type="presParOf" srcId="{E1F16288-7DAF-405F-827D-90D6B78B7261}" destId="{C7B15006-DE9A-4937-82E8-5D8DFE2BBA6F}" srcOrd="0" destOrd="0" presId="urn:microsoft.com/office/officeart/2005/8/layout/orgChart1"/>
+    <dgm:cxn modelId="{D2B4B0C8-7A4F-42DE-8F89-5F8FE6C3C100}" type="presParOf" srcId="{E1F16288-7DAF-405F-827D-90D6B78B7261}" destId="{C21D8591-653B-4772-B84F-ABB3B7BB8CB9}" srcOrd="1" destOrd="0" presId="urn:microsoft.com/office/officeart/2005/8/layout/orgChart1"/>
+    <dgm:cxn modelId="{F8D19C10-FAF0-4F48-985A-8F39A463AE0D}" type="presParOf" srcId="{042346CE-8FD8-441A-8545-9078F4ABA35B}" destId="{DA41F218-1C8A-4643-9357-009582FB245A}" srcOrd="1" destOrd="0" presId="urn:microsoft.com/office/officeart/2005/8/layout/orgChart1"/>
+    <dgm:cxn modelId="{DDC9DA11-D522-4490-83EC-DCB1E1465D3E}" type="presParOf" srcId="{DA41F218-1C8A-4643-9357-009582FB245A}" destId="{01D765C3-BAE9-486C-ACC5-EDA3FB1196B4}" srcOrd="0" destOrd="0" presId="urn:microsoft.com/office/officeart/2005/8/layout/orgChart1"/>
+    <dgm:cxn modelId="{63DC5867-12B7-4BD3-9E8D-00501420976B}" type="presParOf" srcId="{DA41F218-1C8A-4643-9357-009582FB245A}" destId="{477167B7-7A15-4F82-AD04-9277E8B8E23E}" srcOrd="1" destOrd="0" presId="urn:microsoft.com/office/officeart/2005/8/layout/orgChart1"/>
+    <dgm:cxn modelId="{CD8CDC7F-80C6-49D4-AB4F-4BE2FA206E92}" type="presParOf" srcId="{477167B7-7A15-4F82-AD04-9277E8B8E23E}" destId="{497EF12D-F3DF-4ECC-AACA-609D46C44295}" srcOrd="0" destOrd="0" presId="urn:microsoft.com/office/officeart/2005/8/layout/orgChart1"/>
+    <dgm:cxn modelId="{C643EDB0-686F-4E67-B3DB-C1F0A7E493F4}" type="presParOf" srcId="{497EF12D-F3DF-4ECC-AACA-609D46C44295}" destId="{E043A27C-10F7-4DD3-9B99-F55CE1F170E5}" srcOrd="0" destOrd="0" presId="urn:microsoft.com/office/officeart/2005/8/layout/orgChart1"/>
+    <dgm:cxn modelId="{5BADE881-3FDF-4958-92F4-A22133F16FFB}" type="presParOf" srcId="{497EF12D-F3DF-4ECC-AACA-609D46C44295}" destId="{865D535F-A07C-4E90-A6FD-7F228FFE7ED8}" srcOrd="1" destOrd="0" presId="urn:microsoft.com/office/officeart/2005/8/layout/orgChart1"/>
+    <dgm:cxn modelId="{D19C126A-2558-4ED4-858E-6112628F5AB0}" type="presParOf" srcId="{477167B7-7A15-4F82-AD04-9277E8B8E23E}" destId="{0E785CD7-8072-4AB2-9C5E-9DCE736429F6}" srcOrd="1" destOrd="0" presId="urn:microsoft.com/office/officeart/2005/8/layout/orgChart1"/>
+    <dgm:cxn modelId="{6C08B66F-097D-4E03-AC11-E2690D544E34}" type="presParOf" srcId="{0E785CD7-8072-4AB2-9C5E-9DCE736429F6}" destId="{4591C1F5-8D41-4532-9762-8EDF0FAB31EB}" srcOrd="0" destOrd="0" presId="urn:microsoft.com/office/officeart/2005/8/layout/orgChart1"/>
+    <dgm:cxn modelId="{13516077-C7F5-45C5-B967-26C8CBB1F1A9}" type="presParOf" srcId="{0E785CD7-8072-4AB2-9C5E-9DCE736429F6}" destId="{BAF1CEB8-171E-4C28-9885-90033E231787}" srcOrd="1" destOrd="0" presId="urn:microsoft.com/office/officeart/2005/8/layout/orgChart1"/>
+    <dgm:cxn modelId="{ED63D8F5-02C3-4F4C-9880-787737219F19}" type="presParOf" srcId="{BAF1CEB8-171E-4C28-9885-90033E231787}" destId="{668D60AD-756C-42CA-97D1-F098530086C2}" srcOrd="0" destOrd="0" presId="urn:microsoft.com/office/officeart/2005/8/layout/orgChart1"/>
+    <dgm:cxn modelId="{D4FCD27A-5E4C-4A23-A2D5-50C4334DBAA2}" type="presParOf" srcId="{668D60AD-756C-42CA-97D1-F098530086C2}" destId="{34BC9388-BB46-451B-B860-9B1806EE266E}" srcOrd="0" destOrd="0" presId="urn:microsoft.com/office/officeart/2005/8/layout/orgChart1"/>
+    <dgm:cxn modelId="{42820A71-1F36-497C-A889-1F5E11AAA353}" type="presParOf" srcId="{668D60AD-756C-42CA-97D1-F098530086C2}" destId="{4D8FFF81-03D3-41C5-8476-CF56C07D7CB7}" srcOrd="1" destOrd="0" presId="urn:microsoft.com/office/officeart/2005/8/layout/orgChart1"/>
+    <dgm:cxn modelId="{7C3243B7-F253-4F5E-84EF-4D738765F53A}" type="presParOf" srcId="{BAF1CEB8-171E-4C28-9885-90033E231787}" destId="{9C92FABE-E6B6-4047-8F35-10926DF0FD86}" srcOrd="1" destOrd="0" presId="urn:microsoft.com/office/officeart/2005/8/layout/orgChart1"/>
+    <dgm:cxn modelId="{FFCE188F-DE36-4926-A158-781A6588A153}" type="presParOf" srcId="{BAF1CEB8-171E-4C28-9885-90033E231787}" destId="{EA10376B-38B7-4B1C-A0CF-4156212C8764}" srcOrd="2" destOrd="0" presId="urn:microsoft.com/office/officeart/2005/8/layout/orgChart1"/>
+    <dgm:cxn modelId="{4B990151-982E-4327-9DCA-30D6A250E39C}" type="presParOf" srcId="{0E785CD7-8072-4AB2-9C5E-9DCE736429F6}" destId="{5E9EB5E6-6808-4D69-A7B7-36E16A127064}" srcOrd="2" destOrd="0" presId="urn:microsoft.com/office/officeart/2005/8/layout/orgChart1"/>
+    <dgm:cxn modelId="{1C9233D4-D090-49AA-8411-15D8163A5A15}" type="presParOf" srcId="{0E785CD7-8072-4AB2-9C5E-9DCE736429F6}" destId="{85EA4977-0A79-4AFA-8F57-5F6986B19CA9}" srcOrd="3" destOrd="0" presId="urn:microsoft.com/office/officeart/2005/8/layout/orgChart1"/>
+    <dgm:cxn modelId="{57436D21-23DB-46A5-BCEE-293214DE7435}" type="presParOf" srcId="{85EA4977-0A79-4AFA-8F57-5F6986B19CA9}" destId="{93B6863F-9984-4DC6-BA77-ED1D992471B1}" srcOrd="0" destOrd="0" presId="urn:microsoft.com/office/officeart/2005/8/layout/orgChart1"/>
+    <dgm:cxn modelId="{02C5345A-33EF-41AF-8E3B-DF91E7C268D5}" type="presParOf" srcId="{93B6863F-9984-4DC6-BA77-ED1D992471B1}" destId="{8040E38F-AB1B-402B-9058-6EB6C0633219}" srcOrd="0" destOrd="0" presId="urn:microsoft.com/office/officeart/2005/8/layout/orgChart1"/>
+    <dgm:cxn modelId="{180F8B96-C404-4C32-9AC6-010874ED694C}" type="presParOf" srcId="{93B6863F-9984-4DC6-BA77-ED1D992471B1}" destId="{F42E3236-76B3-449B-8A9F-F7E545472F74}" srcOrd="1" destOrd="0" presId="urn:microsoft.com/office/officeart/2005/8/layout/orgChart1"/>
+    <dgm:cxn modelId="{4B8CBF95-AB5C-4AD8-B07E-D775C4C74297}" type="presParOf" srcId="{85EA4977-0A79-4AFA-8F57-5F6986B19CA9}" destId="{3FEDC1E8-8DE8-42EE-863F-58462D8A6B05}" srcOrd="1" destOrd="0" presId="urn:microsoft.com/office/officeart/2005/8/layout/orgChart1"/>
+    <dgm:cxn modelId="{9B30D06F-01F7-4DCE-9F9E-B9D9A09D7399}" type="presParOf" srcId="{85EA4977-0A79-4AFA-8F57-5F6986B19CA9}" destId="{E57DDAAD-5F25-4208-9E30-B1E5C3848643}" srcOrd="2" destOrd="0" presId="urn:microsoft.com/office/officeart/2005/8/layout/orgChart1"/>
+    <dgm:cxn modelId="{BA67D6EF-F3FA-4B97-B61A-BA94E8D247C9}" type="presParOf" srcId="{0E785CD7-8072-4AB2-9C5E-9DCE736429F6}" destId="{E2305898-979C-43D4-8890-B17E5D604FD3}" srcOrd="4" destOrd="0" presId="urn:microsoft.com/office/officeart/2005/8/layout/orgChart1"/>
+    <dgm:cxn modelId="{724ACD19-4A88-4000-9E77-5CCF1A653520}" type="presParOf" srcId="{0E785CD7-8072-4AB2-9C5E-9DCE736429F6}" destId="{E29E3985-7374-4991-A6D2-AA71062E9B46}" srcOrd="5" destOrd="0" presId="urn:microsoft.com/office/officeart/2005/8/layout/orgChart1"/>
+    <dgm:cxn modelId="{C635F5BC-58C5-444B-AB8B-F0D7FDD9733B}" type="presParOf" srcId="{E29E3985-7374-4991-A6D2-AA71062E9B46}" destId="{5BAB0BF4-16E3-40C4-B1A9-2F89984CA413}" srcOrd="0" destOrd="0" presId="urn:microsoft.com/office/officeart/2005/8/layout/orgChart1"/>
+    <dgm:cxn modelId="{DE5B2717-81A0-49D5-9463-987C946FD1FE}" type="presParOf" srcId="{5BAB0BF4-16E3-40C4-B1A9-2F89984CA413}" destId="{D159D610-2F8B-442C-A0CB-01CFD749016C}" srcOrd="0" destOrd="0" presId="urn:microsoft.com/office/officeart/2005/8/layout/orgChart1"/>
+    <dgm:cxn modelId="{9D0E309F-116D-42AD-84A0-06CB7C0E2ADF}" type="presParOf" srcId="{5BAB0BF4-16E3-40C4-B1A9-2F89984CA413}" destId="{23B57BF1-EAB5-49E8-AD59-E4CA94202835}" srcOrd="1" destOrd="0" presId="urn:microsoft.com/office/officeart/2005/8/layout/orgChart1"/>
+    <dgm:cxn modelId="{53A03FD8-36D7-4779-8A00-16FA1E497CA2}" type="presParOf" srcId="{E29E3985-7374-4991-A6D2-AA71062E9B46}" destId="{3DB890F6-162F-4E42-97B0-B944C8B86081}" srcOrd="1" destOrd="0" presId="urn:microsoft.com/office/officeart/2005/8/layout/orgChart1"/>
+    <dgm:cxn modelId="{2748CA36-8AB7-4670-A499-BBEEBD9821E1}" type="presParOf" srcId="{E29E3985-7374-4991-A6D2-AA71062E9B46}" destId="{4B37F8E0-29A0-44FF-8789-DC9C4CBE3EB9}" srcOrd="2" destOrd="0" presId="urn:microsoft.com/office/officeart/2005/8/layout/orgChart1"/>
+    <dgm:cxn modelId="{7FB10544-79ED-47CC-B465-92CCD62C81E0}" type="presParOf" srcId="{0E785CD7-8072-4AB2-9C5E-9DCE736429F6}" destId="{E113D538-AE24-46E2-AF5E-1A32742C47BD}" srcOrd="6" destOrd="0" presId="urn:microsoft.com/office/officeart/2005/8/layout/orgChart1"/>
+    <dgm:cxn modelId="{F4954F33-83B1-4678-9DA4-F330807EDEF8}" type="presParOf" srcId="{0E785CD7-8072-4AB2-9C5E-9DCE736429F6}" destId="{4FB8B39A-0556-45DC-8B5E-D303A6554DBA}" srcOrd="7" destOrd="0" presId="urn:microsoft.com/office/officeart/2005/8/layout/orgChart1"/>
+    <dgm:cxn modelId="{1EDC2943-5C3F-43CF-A1A2-2729CD3D9625}" type="presParOf" srcId="{4FB8B39A-0556-45DC-8B5E-D303A6554DBA}" destId="{F1A599CF-BEAF-4672-BDDD-9428D70E32D3}" srcOrd="0" destOrd="0" presId="urn:microsoft.com/office/officeart/2005/8/layout/orgChart1"/>
+    <dgm:cxn modelId="{D6CA4E13-231F-41F5-901F-6F2EC078A7BD}" type="presParOf" srcId="{F1A599CF-BEAF-4672-BDDD-9428D70E32D3}" destId="{C3B9922C-1F7E-46DE-BE7E-17B6C7698E56}" srcOrd="0" destOrd="0" presId="urn:microsoft.com/office/officeart/2005/8/layout/orgChart1"/>
+    <dgm:cxn modelId="{B38D3AFC-7C5A-4F14-A195-E210D836A95A}" type="presParOf" srcId="{F1A599CF-BEAF-4672-BDDD-9428D70E32D3}" destId="{0AF86B1D-C7DD-410B-8B30-7506001B9405}" srcOrd="1" destOrd="0" presId="urn:microsoft.com/office/officeart/2005/8/layout/orgChart1"/>
+    <dgm:cxn modelId="{7962B730-4229-44EC-99BB-99BC72EBE9EA}" type="presParOf" srcId="{4FB8B39A-0556-45DC-8B5E-D303A6554DBA}" destId="{6242EFA7-2C21-4020-A95A-2D7BB6416E39}" srcOrd="1" destOrd="0" presId="urn:microsoft.com/office/officeart/2005/8/layout/orgChart1"/>
+    <dgm:cxn modelId="{0420C10B-9129-4411-B1C3-C9B5AF4B7463}" type="presParOf" srcId="{4FB8B39A-0556-45DC-8B5E-D303A6554DBA}" destId="{74F53DD7-4D08-4C87-B179-7784AA39799E}" srcOrd="2" destOrd="0" presId="urn:microsoft.com/office/officeart/2005/8/layout/orgChart1"/>
+    <dgm:cxn modelId="{FD188771-2F96-41E1-85FA-14F5D108EAF0}" type="presParOf" srcId="{0E785CD7-8072-4AB2-9C5E-9DCE736429F6}" destId="{8462D4FB-5779-4D07-B0A1-C04A7780BA4B}" srcOrd="8" destOrd="0" presId="urn:microsoft.com/office/officeart/2005/8/layout/orgChart1"/>
+    <dgm:cxn modelId="{0373D8D0-834B-4E41-8449-B84A7CB93AC1}" type="presParOf" srcId="{0E785CD7-8072-4AB2-9C5E-9DCE736429F6}" destId="{783A1AD7-A67C-4B40-9F6B-BA99BB89141A}" srcOrd="9" destOrd="0" presId="urn:microsoft.com/office/officeart/2005/8/layout/orgChart1"/>
+    <dgm:cxn modelId="{0F2428E2-2F4F-4A7D-A80A-23A7EC98D70C}" type="presParOf" srcId="{783A1AD7-A67C-4B40-9F6B-BA99BB89141A}" destId="{0FDF7AF5-7893-444A-96E3-D6155CE91188}" srcOrd="0" destOrd="0" presId="urn:microsoft.com/office/officeart/2005/8/layout/orgChart1"/>
+    <dgm:cxn modelId="{D6A52C1B-9E9D-455C-B0AF-E7B27F8E45DC}" type="presParOf" srcId="{0FDF7AF5-7893-444A-96E3-D6155CE91188}" destId="{635F60C8-BF49-4D1F-8629-C34E8112CDB1}" srcOrd="0" destOrd="0" presId="urn:microsoft.com/office/officeart/2005/8/layout/orgChart1"/>
+    <dgm:cxn modelId="{88D82D1D-39E1-455C-8999-350749F59734}" type="presParOf" srcId="{0FDF7AF5-7893-444A-96E3-D6155CE91188}" destId="{E52FA79E-9527-41B0-8E0F-6503DC54B8A3}" srcOrd="1" destOrd="0" presId="urn:microsoft.com/office/officeart/2005/8/layout/orgChart1"/>
+    <dgm:cxn modelId="{F1335A25-D90E-4A53-9EA2-F1B95EE063DF}" type="presParOf" srcId="{783A1AD7-A67C-4B40-9F6B-BA99BB89141A}" destId="{1681EF03-F440-4225-A4E3-DA5BC8D447BE}" srcOrd="1" destOrd="0" presId="urn:microsoft.com/office/officeart/2005/8/layout/orgChart1"/>
+    <dgm:cxn modelId="{13330DBC-7B24-4DB0-BDD2-A5B4DF9E5916}" type="presParOf" srcId="{783A1AD7-A67C-4B40-9F6B-BA99BB89141A}" destId="{80F72280-A446-4304-8CA8-BE2C571137BC}" srcOrd="2" destOrd="0" presId="urn:microsoft.com/office/officeart/2005/8/layout/orgChart1"/>
+    <dgm:cxn modelId="{D8D792E3-B872-485C-AE15-ADD5BAB1A456}" type="presParOf" srcId="{0E785CD7-8072-4AB2-9C5E-9DCE736429F6}" destId="{1BE700CB-7AC3-4FE4-80FC-A6D31B18538E}" srcOrd="10" destOrd="0" presId="urn:microsoft.com/office/officeart/2005/8/layout/orgChart1"/>
+    <dgm:cxn modelId="{E32C2AD2-0FF8-4E23-BF2C-D0703589998B}" type="presParOf" srcId="{0E785CD7-8072-4AB2-9C5E-9DCE736429F6}" destId="{F4435897-4AC6-46F7-9D38-B7ED1BEB471F}" srcOrd="11" destOrd="0" presId="urn:microsoft.com/office/officeart/2005/8/layout/orgChart1"/>
+    <dgm:cxn modelId="{61A840B0-2895-4593-96D1-69DFD31517D2}" type="presParOf" srcId="{F4435897-4AC6-46F7-9D38-B7ED1BEB471F}" destId="{D156B367-4C2E-4B20-AAB8-DFFB1D016BD8}" srcOrd="0" destOrd="0" presId="urn:microsoft.com/office/officeart/2005/8/layout/orgChart1"/>
+    <dgm:cxn modelId="{645E6187-CBF7-427B-A0AA-D4C0156FB6BF}" type="presParOf" srcId="{D156B367-4C2E-4B20-AAB8-DFFB1D016BD8}" destId="{40E221CA-1DF0-4B0C-82B9-606CE7581EBF}" srcOrd="0" destOrd="0" presId="urn:microsoft.com/office/officeart/2005/8/layout/orgChart1"/>
+    <dgm:cxn modelId="{1B075FBD-25B0-458C-924D-622C91B8FF95}" type="presParOf" srcId="{D156B367-4C2E-4B20-AAB8-DFFB1D016BD8}" destId="{7C4F361B-A332-40D9-8560-E87ACDFBA181}" srcOrd="1" destOrd="0" presId="urn:microsoft.com/office/officeart/2005/8/layout/orgChart1"/>
+    <dgm:cxn modelId="{DD7D164C-8C67-43BE-841E-B42242AEA115}" type="presParOf" srcId="{F4435897-4AC6-46F7-9D38-B7ED1BEB471F}" destId="{964FEA1F-3D57-4399-90C2-9FEB725475D0}" srcOrd="1" destOrd="0" presId="urn:microsoft.com/office/officeart/2005/8/layout/orgChart1"/>
+    <dgm:cxn modelId="{33468071-9219-495B-BFF6-254DA98DB167}" type="presParOf" srcId="{F4435897-4AC6-46F7-9D38-B7ED1BEB471F}" destId="{98DE155F-F403-4D0F-85C6-659EE1538C94}" srcOrd="2" destOrd="0" presId="urn:microsoft.com/office/officeart/2005/8/layout/orgChart1"/>
+    <dgm:cxn modelId="{1383D1CA-D949-4B9B-8A9D-D95947ACA6D4}" type="presParOf" srcId="{477167B7-7A15-4F82-AD04-9277E8B8E23E}" destId="{6D8F8857-B3F6-4D2F-BB12-54A58B2F2C13}" srcOrd="2" destOrd="0" presId="urn:microsoft.com/office/officeart/2005/8/layout/orgChart1"/>
+    <dgm:cxn modelId="{7ECF35CD-4A9A-4C41-94F7-2AB05210913A}" type="presParOf" srcId="{DA41F218-1C8A-4643-9357-009582FB245A}" destId="{72A980F8-23BB-4B65-A8D8-0BA0FCCEDE86}" srcOrd="2" destOrd="0" presId="urn:microsoft.com/office/officeart/2005/8/layout/orgChart1"/>
+    <dgm:cxn modelId="{B70E3914-3841-4FA6-929B-FC631E9DC744}" type="presParOf" srcId="{DA41F218-1C8A-4643-9357-009582FB245A}" destId="{8EE13527-7527-44DA-B60C-27EFCAED0BCC}" srcOrd="3" destOrd="0" presId="urn:microsoft.com/office/officeart/2005/8/layout/orgChart1"/>
+    <dgm:cxn modelId="{684A9252-EC4A-46D3-A5AA-8C4D4A2E01AB}" type="presParOf" srcId="{8EE13527-7527-44DA-B60C-27EFCAED0BCC}" destId="{5E3CFD2A-E8E4-4218-BADE-84DCCD264572}" srcOrd="0" destOrd="0" presId="urn:microsoft.com/office/officeart/2005/8/layout/orgChart1"/>
+    <dgm:cxn modelId="{7074D78C-6589-4AA0-9996-02D2C96D9D60}" type="presParOf" srcId="{5E3CFD2A-E8E4-4218-BADE-84DCCD264572}" destId="{60800267-9E61-4940-9125-A16965D6C610}" srcOrd="0" destOrd="0" presId="urn:microsoft.com/office/officeart/2005/8/layout/orgChart1"/>
+    <dgm:cxn modelId="{7467A9DF-8715-4DFC-B6E4-2D0EF809E10F}" type="presParOf" srcId="{5E3CFD2A-E8E4-4218-BADE-84DCCD264572}" destId="{A3C5A410-36D5-464C-895D-9109DEC4362F}" srcOrd="1" destOrd="0" presId="urn:microsoft.com/office/officeart/2005/8/layout/orgChart1"/>
+    <dgm:cxn modelId="{4FD0DC7F-1CB5-49D6-9C08-F44D118A4630}" type="presParOf" srcId="{8EE13527-7527-44DA-B60C-27EFCAED0BCC}" destId="{9F561617-70CD-4488-A284-7353D979AB57}" srcOrd="1" destOrd="0" presId="urn:microsoft.com/office/officeart/2005/8/layout/orgChart1"/>
+    <dgm:cxn modelId="{47418DD8-1577-4C69-A875-0F6D0DAFB8CF}" type="presParOf" srcId="{8EE13527-7527-44DA-B60C-27EFCAED0BCC}" destId="{B36AFA18-68AE-4FE4-AA67-38F946773B2B}" srcOrd="2" destOrd="0" presId="urn:microsoft.com/office/officeart/2005/8/layout/orgChart1"/>
+    <dgm:cxn modelId="{BA59A79C-47F4-4C31-A197-9A441DA5D07A}" type="presParOf" srcId="{DA41F218-1C8A-4643-9357-009582FB245A}" destId="{D0DD83CC-14A6-48AF-8059-3E9DAE7FCFE4}" srcOrd="4" destOrd="0" presId="urn:microsoft.com/office/officeart/2005/8/layout/orgChart1"/>
+    <dgm:cxn modelId="{3830974A-8FD8-4C16-8A29-A8E9EF099308}" type="presParOf" srcId="{DA41F218-1C8A-4643-9357-009582FB245A}" destId="{931B62E1-6C9F-401C-AA00-2D4562CA6893}" srcOrd="5" destOrd="0" presId="urn:microsoft.com/office/officeart/2005/8/layout/orgChart1"/>
+    <dgm:cxn modelId="{DAE82103-5737-46A0-B76D-9E9B4E8953F7}" type="presParOf" srcId="{931B62E1-6C9F-401C-AA00-2D4562CA6893}" destId="{D9F3D4A2-D208-4377-B062-5EB2A04BFA86}" srcOrd="0" destOrd="0" presId="urn:microsoft.com/office/officeart/2005/8/layout/orgChart1"/>
+    <dgm:cxn modelId="{33E93D2D-50E9-4E3C-AE0D-0AA289E306BA}" type="presParOf" srcId="{D9F3D4A2-D208-4377-B062-5EB2A04BFA86}" destId="{D5E687B6-6FF0-4B67-B966-0A6BC9101EA6}" srcOrd="0" destOrd="0" presId="urn:microsoft.com/office/officeart/2005/8/layout/orgChart1"/>
+    <dgm:cxn modelId="{37D785D2-45EF-45E9-9D6E-C7C85EAC2271}" type="presParOf" srcId="{D9F3D4A2-D208-4377-B062-5EB2A04BFA86}" destId="{916FB358-51C1-4D0C-9500-F60DBD797765}" srcOrd="1" destOrd="0" presId="urn:microsoft.com/office/officeart/2005/8/layout/orgChart1"/>
+    <dgm:cxn modelId="{61DBE6DA-F181-466B-9F88-48427EBE3C71}" type="presParOf" srcId="{931B62E1-6C9F-401C-AA00-2D4562CA6893}" destId="{2AED73C9-508F-44B3-9B79-4D61D56F728F}" srcOrd="1" destOrd="0" presId="urn:microsoft.com/office/officeart/2005/8/layout/orgChart1"/>
+    <dgm:cxn modelId="{BC5573EA-1E51-4DA6-9D81-7480CE2F3A62}" type="presParOf" srcId="{931B62E1-6C9F-401C-AA00-2D4562CA6893}" destId="{E154E742-AD12-48C3-B734-F04EA934DCC4}" srcOrd="2" destOrd="0" presId="urn:microsoft.com/office/officeart/2005/8/layout/orgChart1"/>
+    <dgm:cxn modelId="{2C5F8224-60D0-41AA-AF7F-FEAC054A51B5}" type="presParOf" srcId="{042346CE-8FD8-441A-8545-9078F4ABA35B}" destId="{736B50C2-CB32-4D02-867D-88F8211E7EF3}" srcOrd="2" destOrd="0" presId="urn:microsoft.com/office/officeart/2005/8/layout/orgChart1"/>
+    <dgm:cxn modelId="{C0490C7F-C7B6-4B82-BA3F-0F5D3F2E2F17}" type="presParOf" srcId="{0090C659-5883-42F7-A23D-049FA0708833}" destId="{0F32D07D-CAB3-45EC-B476-D7D135659019}" srcOrd="4" destOrd="0" presId="urn:microsoft.com/office/officeart/2005/8/layout/orgChart1"/>
+    <dgm:cxn modelId="{1EA32F2E-9F77-4BF6-934F-0CB7B5FD976F}" type="presParOf" srcId="{0090C659-5883-42F7-A23D-049FA0708833}" destId="{C81C94D1-BC7A-447D-B25B-E2D7FFB5EC03}" srcOrd="5" destOrd="0" presId="urn:microsoft.com/office/officeart/2005/8/layout/orgChart1"/>
+    <dgm:cxn modelId="{B5EAD5AC-1B03-4461-B8D1-289BC5E795C6}" type="presParOf" srcId="{C81C94D1-BC7A-447D-B25B-E2D7FFB5EC03}" destId="{D2A2B5FE-F3B2-4093-BF1C-894B5E35C39C}" srcOrd="0" destOrd="0" presId="urn:microsoft.com/office/officeart/2005/8/layout/orgChart1"/>
+    <dgm:cxn modelId="{8411E7E7-FA23-473B-9328-920531622160}" type="presParOf" srcId="{D2A2B5FE-F3B2-4093-BF1C-894B5E35C39C}" destId="{D737AF12-3E2D-4407-8EF4-9D821D70AB3C}" srcOrd="0" destOrd="0" presId="urn:microsoft.com/office/officeart/2005/8/layout/orgChart1"/>
+    <dgm:cxn modelId="{C3BCB3CD-AF1B-482A-AAAC-810B789539FB}" type="presParOf" srcId="{D2A2B5FE-F3B2-4093-BF1C-894B5E35C39C}" destId="{DC3BF1C9-C64F-4CF6-9C05-750C68B0B739}" srcOrd="1" destOrd="0" presId="urn:microsoft.com/office/officeart/2005/8/layout/orgChart1"/>
+    <dgm:cxn modelId="{7B797919-07BE-4D7D-A680-2F7BBD8F831E}" type="presParOf" srcId="{C81C94D1-BC7A-447D-B25B-E2D7FFB5EC03}" destId="{28043987-3DF2-4C69-9861-FC232043CE54}" srcOrd="1" destOrd="0" presId="urn:microsoft.com/office/officeart/2005/8/layout/orgChart1"/>
+    <dgm:cxn modelId="{C161E2A6-BEA2-4B34-A539-A105ACCA88E0}" type="presParOf" srcId="{28043987-3DF2-4C69-9861-FC232043CE54}" destId="{C217B5C3-9A69-4671-92AD-115A1BAD9403}" srcOrd="0" destOrd="0" presId="urn:microsoft.com/office/officeart/2005/8/layout/orgChart1"/>
+    <dgm:cxn modelId="{363ECEA1-16C1-40C5-9980-E6F1727299DA}" type="presParOf" srcId="{28043987-3DF2-4C69-9861-FC232043CE54}" destId="{99E11DEA-828A-4418-BCB6-33BDBB348F2E}" srcOrd="1" destOrd="0" presId="urn:microsoft.com/office/officeart/2005/8/layout/orgChart1"/>
+    <dgm:cxn modelId="{9B32BD24-642B-483A-AFED-5A0FDA740183}" type="presParOf" srcId="{99E11DEA-828A-4418-BCB6-33BDBB348F2E}" destId="{28DA495E-C7BC-4734-8A2E-8C1A2433925B}" srcOrd="0" destOrd="0" presId="urn:microsoft.com/office/officeart/2005/8/layout/orgChart1"/>
+    <dgm:cxn modelId="{A4277808-C7D7-4AE3-91C9-A281C89DE83E}" type="presParOf" srcId="{28DA495E-C7BC-4734-8A2E-8C1A2433925B}" destId="{506B0ACB-D0AF-46FB-B65A-EF8547598663}" srcOrd="0" destOrd="0" presId="urn:microsoft.com/office/officeart/2005/8/layout/orgChart1"/>
+    <dgm:cxn modelId="{64223F2D-48EA-4DDB-855C-60DBDE1BFEC5}" type="presParOf" srcId="{28DA495E-C7BC-4734-8A2E-8C1A2433925B}" destId="{0E7E89FE-D5A3-4BEC-B2BE-5DDD96BB4D2D}" srcOrd="1" destOrd="0" presId="urn:microsoft.com/office/officeart/2005/8/layout/orgChart1"/>
+    <dgm:cxn modelId="{7695A3BE-061C-4886-A589-C08BAD8733B1}" type="presParOf" srcId="{99E11DEA-828A-4418-BCB6-33BDBB348F2E}" destId="{929DF9A8-354F-49F7-B6AE-B39E6F0AC0EB}" srcOrd="1" destOrd="0" presId="urn:microsoft.com/office/officeart/2005/8/layout/orgChart1"/>
+    <dgm:cxn modelId="{6A480C3A-7C9D-4A41-8DCC-397996287F3B}" type="presParOf" srcId="{929DF9A8-354F-49F7-B6AE-B39E6F0AC0EB}" destId="{30DB4C2B-A21E-4BCF-BBD1-128D3231EA1B}" srcOrd="0" destOrd="0" presId="urn:microsoft.com/office/officeart/2005/8/layout/orgChart1"/>
+    <dgm:cxn modelId="{C7EBF07E-29E7-402F-A435-0F01F01F375E}" type="presParOf" srcId="{929DF9A8-354F-49F7-B6AE-B39E6F0AC0EB}" destId="{0244A966-F6C7-44C7-9C73-2FD0E6F116DD}" srcOrd="1" destOrd="0" presId="urn:microsoft.com/office/officeart/2005/8/layout/orgChart1"/>
+    <dgm:cxn modelId="{67132D1C-80F5-4888-BD9D-DD4CBA321054}" type="presParOf" srcId="{0244A966-F6C7-44C7-9C73-2FD0E6F116DD}" destId="{668B87CA-53D2-495A-96AC-3D06CEA45B3E}" srcOrd="0" destOrd="0" presId="urn:microsoft.com/office/officeart/2005/8/layout/orgChart1"/>
+    <dgm:cxn modelId="{2FD8F881-895C-4820-A755-E1956CFAEE57}" type="presParOf" srcId="{668B87CA-53D2-495A-96AC-3D06CEA45B3E}" destId="{E9CD8AEA-700B-45B5-A6F4-BDFA95BA4BE6}" srcOrd="0" destOrd="0" presId="urn:microsoft.com/office/officeart/2005/8/layout/orgChart1"/>
+    <dgm:cxn modelId="{DB29D333-703C-4D9E-88B6-D9C581832CB4}" type="presParOf" srcId="{668B87CA-53D2-495A-96AC-3D06CEA45B3E}" destId="{2E0552B1-1685-46CB-9B3F-AA06CDFC7A4D}" srcOrd="1" destOrd="0" presId="urn:microsoft.com/office/officeart/2005/8/layout/orgChart1"/>
+    <dgm:cxn modelId="{EBA9FF92-A186-495C-8FC9-2F4CDA74524D}" type="presParOf" srcId="{0244A966-F6C7-44C7-9C73-2FD0E6F116DD}" destId="{A675FC8D-CA1E-470A-9F2F-863DA1685BEA}" srcOrd="1" destOrd="0" presId="urn:microsoft.com/office/officeart/2005/8/layout/orgChart1"/>
+    <dgm:cxn modelId="{5E289904-9979-41A0-AA7D-AFF2A2443911}" type="presParOf" srcId="{0244A966-F6C7-44C7-9C73-2FD0E6F116DD}" destId="{5886412D-9E14-47DA-9DD7-AA81C23AD78D}" srcOrd="2" destOrd="0" presId="urn:microsoft.com/office/officeart/2005/8/layout/orgChart1"/>
+    <dgm:cxn modelId="{6FC6AF00-EE41-4CFB-8281-AC4A63F85438}" type="presParOf" srcId="{929DF9A8-354F-49F7-B6AE-B39E6F0AC0EB}" destId="{51521002-3E7E-4085-8A8C-D87EF35F108D}" srcOrd="2" destOrd="0" presId="urn:microsoft.com/office/officeart/2005/8/layout/orgChart1"/>
+    <dgm:cxn modelId="{F93E4539-AC48-4196-A820-280B770AC843}" type="presParOf" srcId="{929DF9A8-354F-49F7-B6AE-B39E6F0AC0EB}" destId="{A0AFE07B-CD60-4D41-942F-A4FEEC6115D0}" srcOrd="3" destOrd="0" presId="urn:microsoft.com/office/officeart/2005/8/layout/orgChart1"/>
+    <dgm:cxn modelId="{1ED26DEF-64D3-401B-A69B-8F9CDD110382}" type="presParOf" srcId="{A0AFE07B-CD60-4D41-942F-A4FEEC6115D0}" destId="{26E7E482-B058-4A68-B7CE-4A918951F48D}" srcOrd="0" destOrd="0" presId="urn:microsoft.com/office/officeart/2005/8/layout/orgChart1"/>
+    <dgm:cxn modelId="{A3ABD1F0-B77C-4284-AAAB-9BBB326C90AB}" type="presParOf" srcId="{26E7E482-B058-4A68-B7CE-4A918951F48D}" destId="{E5D3EB4D-07A8-4600-841E-51C85437B5B8}" srcOrd="0" destOrd="0" presId="urn:microsoft.com/office/officeart/2005/8/layout/orgChart1"/>
+    <dgm:cxn modelId="{10A9D79C-04B5-41EA-937C-FE042F28193F}" type="presParOf" srcId="{26E7E482-B058-4A68-B7CE-4A918951F48D}" destId="{89B18C3D-19EB-4A32-8DE4-BBEEBF7467FF}" srcOrd="1" destOrd="0" presId="urn:microsoft.com/office/officeart/2005/8/layout/orgChart1"/>
+    <dgm:cxn modelId="{B0D6A3E8-6918-466A-AE34-BC46E3E34692}" type="presParOf" srcId="{A0AFE07B-CD60-4D41-942F-A4FEEC6115D0}" destId="{66DB1E3C-D282-4AC6-8710-CBC73E066D5E}" srcOrd="1" destOrd="0" presId="urn:microsoft.com/office/officeart/2005/8/layout/orgChart1"/>
+    <dgm:cxn modelId="{116D4AE4-9083-492D-802D-9C153AA3EB9A}" type="presParOf" srcId="{A0AFE07B-CD60-4D41-942F-A4FEEC6115D0}" destId="{1D8EF749-23B6-47E8-AB89-055F59EEE71A}" srcOrd="2" destOrd="0" presId="urn:microsoft.com/office/officeart/2005/8/layout/orgChart1"/>
+    <dgm:cxn modelId="{6F8070DA-2405-48A1-B7D2-F84F891DCF81}" type="presParOf" srcId="{929DF9A8-354F-49F7-B6AE-B39E6F0AC0EB}" destId="{B1B122A5-DBAC-458D-9238-ABA862C5E82B}" srcOrd="4" destOrd="0" presId="urn:microsoft.com/office/officeart/2005/8/layout/orgChart1"/>
+    <dgm:cxn modelId="{265FFEF2-7438-4066-9080-12458895137C}" type="presParOf" srcId="{929DF9A8-354F-49F7-B6AE-B39E6F0AC0EB}" destId="{7B98CDEB-E017-4A0D-B3FA-D7825E573DC3}" srcOrd="5" destOrd="0" presId="urn:microsoft.com/office/officeart/2005/8/layout/orgChart1"/>
+    <dgm:cxn modelId="{1DBAF44A-CDBF-4B76-AB70-AAC665A41666}" type="presParOf" srcId="{7B98CDEB-E017-4A0D-B3FA-D7825E573DC3}" destId="{AC52C878-B8E3-448C-91C7-D89E67C4470F}" srcOrd="0" destOrd="0" presId="urn:microsoft.com/office/officeart/2005/8/layout/orgChart1"/>
+    <dgm:cxn modelId="{4B2448BE-C2EF-4E17-8CFF-ECACD18F12D9}" type="presParOf" srcId="{AC52C878-B8E3-448C-91C7-D89E67C4470F}" destId="{363F33F6-F6AD-4FC0-A22D-7B3BE12B19B5}" srcOrd="0" destOrd="0" presId="urn:microsoft.com/office/officeart/2005/8/layout/orgChart1"/>
+    <dgm:cxn modelId="{BBE23007-6C3E-4234-8413-CBC90D98953E}" type="presParOf" srcId="{AC52C878-B8E3-448C-91C7-D89E67C4470F}" destId="{DEFD8B16-99A9-43B7-8F4C-3B642E7E5C4C}" srcOrd="1" destOrd="0" presId="urn:microsoft.com/office/officeart/2005/8/layout/orgChart1"/>
+    <dgm:cxn modelId="{4A88B558-3084-4147-AD6F-B6E698DA4547}" type="presParOf" srcId="{7B98CDEB-E017-4A0D-B3FA-D7825E573DC3}" destId="{2BE8F6C4-BEA9-4511-81C5-51E7C85CB8D5}" srcOrd="1" destOrd="0" presId="urn:microsoft.com/office/officeart/2005/8/layout/orgChart1"/>
+    <dgm:cxn modelId="{4749F23D-91F4-496A-A583-908810AFFCAE}" type="presParOf" srcId="{7B98CDEB-E017-4A0D-B3FA-D7825E573DC3}" destId="{D279F38F-A77C-425B-AE1A-C12CF12998E5}" srcOrd="2" destOrd="0" presId="urn:microsoft.com/office/officeart/2005/8/layout/orgChart1"/>
+    <dgm:cxn modelId="{3F9D80A5-6265-4FE6-9048-228862D0394D}" type="presParOf" srcId="{929DF9A8-354F-49F7-B6AE-B39E6F0AC0EB}" destId="{5400D11C-7FBC-4B40-8813-721D8BB39FB2}" srcOrd="6" destOrd="0" presId="urn:microsoft.com/office/officeart/2005/8/layout/orgChart1"/>
+    <dgm:cxn modelId="{4B281B4F-A2B3-479F-85C8-5BCF4BF6AF95}" type="presParOf" srcId="{929DF9A8-354F-49F7-B6AE-B39E6F0AC0EB}" destId="{BC82351F-A309-4B80-982B-87A760EE0995}" srcOrd="7" destOrd="0" presId="urn:microsoft.com/office/officeart/2005/8/layout/orgChart1"/>
+    <dgm:cxn modelId="{1B7BD0A5-AE93-49FB-8670-3638449CDF23}" type="presParOf" srcId="{BC82351F-A309-4B80-982B-87A760EE0995}" destId="{95BB3C33-3614-46BD-AAAC-E43BB2FEDD17}" srcOrd="0" destOrd="0" presId="urn:microsoft.com/office/officeart/2005/8/layout/orgChart1"/>
+    <dgm:cxn modelId="{DD6ED90D-2DD5-4E21-B72C-7B5F0E469928}" type="presParOf" srcId="{95BB3C33-3614-46BD-AAAC-E43BB2FEDD17}" destId="{A0600C15-2A63-46B3-A311-AB068A9D3E8C}" srcOrd="0" destOrd="0" presId="urn:microsoft.com/office/officeart/2005/8/layout/orgChart1"/>
+    <dgm:cxn modelId="{DB9FB6F7-1EBF-4D20-AFB2-9E87E094B2D1}" type="presParOf" srcId="{95BB3C33-3614-46BD-AAAC-E43BB2FEDD17}" destId="{F936DAD8-B6E4-454A-BD2A-ADE421F13396}" srcOrd="1" destOrd="0" presId="urn:microsoft.com/office/officeart/2005/8/layout/orgChart1"/>
+    <dgm:cxn modelId="{1C3E3D91-B608-41EE-AF54-764217EC3982}" type="presParOf" srcId="{BC82351F-A309-4B80-982B-87A760EE0995}" destId="{CD19133F-974B-48AC-ACBD-283EE522124B}" srcOrd="1" destOrd="0" presId="urn:microsoft.com/office/officeart/2005/8/layout/orgChart1"/>
+    <dgm:cxn modelId="{FC28DFA7-EF4E-4EA7-A1B6-95A5E40100C8}" type="presParOf" srcId="{BC82351F-A309-4B80-982B-87A760EE0995}" destId="{4B6DA7C8-77AA-40A1-A40E-05C2B930E453}" srcOrd="2" destOrd="0" presId="urn:microsoft.com/office/officeart/2005/8/layout/orgChart1"/>
+    <dgm:cxn modelId="{34F0C9B0-55E1-4E2E-9CC5-706AB3CB8327}" type="presParOf" srcId="{929DF9A8-354F-49F7-B6AE-B39E6F0AC0EB}" destId="{75CCB2D2-24A0-4913-9CA2-1CB545BDBFB4}" srcOrd="8" destOrd="0" presId="urn:microsoft.com/office/officeart/2005/8/layout/orgChart1"/>
+    <dgm:cxn modelId="{18E28ADA-6A76-4615-8483-13CB7616E5DF}" type="presParOf" srcId="{929DF9A8-354F-49F7-B6AE-B39E6F0AC0EB}" destId="{E3C8F319-D036-423D-88DA-8B18FCF53A33}" srcOrd="9" destOrd="0" presId="urn:microsoft.com/office/officeart/2005/8/layout/orgChart1"/>
+    <dgm:cxn modelId="{C1300997-876D-482E-9ED2-42BBA8C58ED5}" type="presParOf" srcId="{E3C8F319-D036-423D-88DA-8B18FCF53A33}" destId="{0C26D409-0367-4358-91B0-FBF7F35BDB38}" srcOrd="0" destOrd="0" presId="urn:microsoft.com/office/officeart/2005/8/layout/orgChart1"/>
+    <dgm:cxn modelId="{A5CD97B2-84D0-4CEE-BFBF-0B7B235E5913}" type="presParOf" srcId="{0C26D409-0367-4358-91B0-FBF7F35BDB38}" destId="{8A36C3AE-B28B-4A60-A478-B8747FB63C8E}" srcOrd="0" destOrd="0" presId="urn:microsoft.com/office/officeart/2005/8/layout/orgChart1"/>
+    <dgm:cxn modelId="{F987FCD3-020F-48E9-AE87-6D7CD2F86948}" type="presParOf" srcId="{0C26D409-0367-4358-91B0-FBF7F35BDB38}" destId="{B3ACB205-281D-41E5-BB99-3A4973046EA3}" srcOrd="1" destOrd="0" presId="urn:microsoft.com/office/officeart/2005/8/layout/orgChart1"/>
+    <dgm:cxn modelId="{174923A0-B5B1-4069-8D42-47C2A0FF6E7E}" type="presParOf" srcId="{E3C8F319-D036-423D-88DA-8B18FCF53A33}" destId="{F39CA242-9847-473A-A9A3-5D69CFD73EC1}" srcOrd="1" destOrd="0" presId="urn:microsoft.com/office/officeart/2005/8/layout/orgChart1"/>
+    <dgm:cxn modelId="{756C9FF8-6D3C-4290-A535-69548E75E11F}" type="presParOf" srcId="{E3C8F319-D036-423D-88DA-8B18FCF53A33}" destId="{BE36DA8C-4358-4E29-8727-B9F791737506}" srcOrd="2" destOrd="0" presId="urn:microsoft.com/office/officeart/2005/8/layout/orgChart1"/>
+    <dgm:cxn modelId="{0F10EED7-C999-4B34-A0FF-F3CD8E1C9293}" type="presParOf" srcId="{929DF9A8-354F-49F7-B6AE-B39E6F0AC0EB}" destId="{A62B0159-5193-4381-B847-243ABB8B7CAA}" srcOrd="10" destOrd="0" presId="urn:microsoft.com/office/officeart/2005/8/layout/orgChart1"/>
+    <dgm:cxn modelId="{166B4D70-FDD4-4125-B600-BD4BB3F2F4F0}" type="presParOf" srcId="{929DF9A8-354F-49F7-B6AE-B39E6F0AC0EB}" destId="{B96A41E5-EE98-412B-A419-2E9BDED64A55}" srcOrd="11" destOrd="0" presId="urn:microsoft.com/office/officeart/2005/8/layout/orgChart1"/>
+    <dgm:cxn modelId="{E31AF430-0B8D-4E12-B2E7-40DBBFE91F66}" type="presParOf" srcId="{B96A41E5-EE98-412B-A419-2E9BDED64A55}" destId="{4A2B7AC8-F098-4BDE-9BE9-698BC65BE318}" srcOrd="0" destOrd="0" presId="urn:microsoft.com/office/officeart/2005/8/layout/orgChart1"/>
+    <dgm:cxn modelId="{EF060A95-A649-4B20-9358-76A3EA9EC41E}" type="presParOf" srcId="{4A2B7AC8-F098-4BDE-9BE9-698BC65BE318}" destId="{99DE0DB5-316F-4E51-B0BF-08D6DCF39406}" srcOrd="0" destOrd="0" presId="urn:microsoft.com/office/officeart/2005/8/layout/orgChart1"/>
+    <dgm:cxn modelId="{9116AADA-8598-43B1-9896-785B0CA1212D}" type="presParOf" srcId="{4A2B7AC8-F098-4BDE-9BE9-698BC65BE318}" destId="{802BF6F1-887B-4B61-B068-C33B1A570706}" srcOrd="1" destOrd="0" presId="urn:microsoft.com/office/officeart/2005/8/layout/orgChart1"/>
+    <dgm:cxn modelId="{799E7D4D-8399-4B10-8457-1389EAA5765F}" type="presParOf" srcId="{B96A41E5-EE98-412B-A419-2E9BDED64A55}" destId="{37A6C1A0-605A-4BEF-BD7D-5D4F73779A5A}" srcOrd="1" destOrd="0" presId="urn:microsoft.com/office/officeart/2005/8/layout/orgChart1"/>
+    <dgm:cxn modelId="{CDE76924-4BEF-40FA-B0CD-1C1A600DE3EA}" type="presParOf" srcId="{B96A41E5-EE98-412B-A419-2E9BDED64A55}" destId="{B3ACF288-0E19-4D72-A9FF-83AC49CB48FC}" srcOrd="2" destOrd="0" presId="urn:microsoft.com/office/officeart/2005/8/layout/orgChart1"/>
+    <dgm:cxn modelId="{61679E0D-AEA8-4E3A-A647-5709271D24FD}" type="presParOf" srcId="{929DF9A8-354F-49F7-B6AE-B39E6F0AC0EB}" destId="{6D38DA61-B6C5-420A-9615-0BB705EC708D}" srcOrd="12" destOrd="0" presId="urn:microsoft.com/office/officeart/2005/8/layout/orgChart1"/>
+    <dgm:cxn modelId="{877CD3F2-5B03-4627-97DF-1FDC1C77C7EE}" type="presParOf" srcId="{929DF9A8-354F-49F7-B6AE-B39E6F0AC0EB}" destId="{BF188D82-E385-4A20-8C2D-0191E48525F4}" srcOrd="13" destOrd="0" presId="urn:microsoft.com/office/officeart/2005/8/layout/orgChart1"/>
+    <dgm:cxn modelId="{A6BCB50D-4E5B-4BA2-A31E-BCA568D3E126}" type="presParOf" srcId="{BF188D82-E385-4A20-8C2D-0191E48525F4}" destId="{17244725-E266-4927-AB26-35ADACEBE7D4}" srcOrd="0" destOrd="0" presId="urn:microsoft.com/office/officeart/2005/8/layout/orgChart1"/>
+    <dgm:cxn modelId="{630DD87B-CACB-44ED-95AC-919BC84FF5E7}" type="presParOf" srcId="{17244725-E266-4927-AB26-35ADACEBE7D4}" destId="{3FB1BE68-E9E7-4ABC-ADAE-206E6901E515}" srcOrd="0" destOrd="0" presId="urn:microsoft.com/office/officeart/2005/8/layout/orgChart1"/>
+    <dgm:cxn modelId="{46FE9B9B-AE96-4120-B6DF-BA4303F45565}" type="presParOf" srcId="{17244725-E266-4927-AB26-35ADACEBE7D4}" destId="{BDBBA857-07CE-4826-A2CE-C5991B992E0E}" srcOrd="1" destOrd="0" presId="urn:microsoft.com/office/officeart/2005/8/layout/orgChart1"/>
+    <dgm:cxn modelId="{8B38DE47-2A5F-4689-AF43-55844787192D}" type="presParOf" srcId="{BF188D82-E385-4A20-8C2D-0191E48525F4}" destId="{298B3664-DC52-4F28-B41D-81722B5A2591}" srcOrd="1" destOrd="0" presId="urn:microsoft.com/office/officeart/2005/8/layout/orgChart1"/>
+    <dgm:cxn modelId="{99357756-11E6-484C-A25D-2B09D7D2D85A}" type="presParOf" srcId="{BF188D82-E385-4A20-8C2D-0191E48525F4}" destId="{CD8F6886-4A83-486A-807F-CBD7B97F514A}" srcOrd="2" destOrd="0" presId="urn:microsoft.com/office/officeart/2005/8/layout/orgChart1"/>
+    <dgm:cxn modelId="{A39D05F7-554C-4E22-85CA-C189C5772546}" type="presParOf" srcId="{929DF9A8-354F-49F7-B6AE-B39E6F0AC0EB}" destId="{94681E78-7066-4B37-9B2D-4EFA7AB08FFC}" srcOrd="14" destOrd="0" presId="urn:microsoft.com/office/officeart/2005/8/layout/orgChart1"/>
+    <dgm:cxn modelId="{39CF5C20-3CDC-491F-8CBF-A17BAAC39F0C}" type="presParOf" srcId="{929DF9A8-354F-49F7-B6AE-B39E6F0AC0EB}" destId="{C58C3518-6EB3-4682-BDE4-0CD494F8476A}" srcOrd="15" destOrd="0" presId="urn:microsoft.com/office/officeart/2005/8/layout/orgChart1"/>
+    <dgm:cxn modelId="{1C0BE75F-0E7B-4D83-8C07-E1DE2EE76DDF}" type="presParOf" srcId="{C58C3518-6EB3-4682-BDE4-0CD494F8476A}" destId="{C7679D40-EBDB-4269-BFB3-CEC3450A29E3}" srcOrd="0" destOrd="0" presId="urn:microsoft.com/office/officeart/2005/8/layout/orgChart1"/>
+    <dgm:cxn modelId="{3D6884DC-2213-47D8-9817-A3363DE19581}" type="presParOf" srcId="{C7679D40-EBDB-4269-BFB3-CEC3450A29E3}" destId="{5D7BCDC8-9B93-40FE-BC64-AB76B405397C}" srcOrd="0" destOrd="0" presId="urn:microsoft.com/office/officeart/2005/8/layout/orgChart1"/>
+    <dgm:cxn modelId="{C595913F-FA87-4A48-9C9D-AC011B565C44}" type="presParOf" srcId="{C7679D40-EBDB-4269-BFB3-CEC3450A29E3}" destId="{5F80B0FA-1E97-442B-8054-6DA38897A3D4}" srcOrd="1" destOrd="0" presId="urn:microsoft.com/office/officeart/2005/8/layout/orgChart1"/>
+    <dgm:cxn modelId="{0B0DF9C8-342D-4D8D-BB6D-4223E0E13DEF}" type="presParOf" srcId="{C58C3518-6EB3-4682-BDE4-0CD494F8476A}" destId="{DEA696AE-55C0-449C-9E31-8C1468C73F9E}" srcOrd="1" destOrd="0" presId="urn:microsoft.com/office/officeart/2005/8/layout/orgChart1"/>
+    <dgm:cxn modelId="{3E3F4DDB-E080-47D6-AA4C-1BB3ABDDF2C0}" type="presParOf" srcId="{C58C3518-6EB3-4682-BDE4-0CD494F8476A}" destId="{9A902ABD-0D23-4D89-BDA0-85E774FCA966}" srcOrd="2" destOrd="0" presId="urn:microsoft.com/office/officeart/2005/8/layout/orgChart1"/>
+    <dgm:cxn modelId="{C335FB6A-6D11-4EE1-B6AC-39EC55DB6028}" type="presParOf" srcId="{99E11DEA-828A-4418-BCB6-33BDBB348F2E}" destId="{6CB320E0-2163-460D-AB1D-EFAC7D0FE868}" srcOrd="2" destOrd="0" presId="urn:microsoft.com/office/officeart/2005/8/layout/orgChart1"/>
+    <dgm:cxn modelId="{289CD8DD-A0B4-463F-BBB1-A3775853D88B}" type="presParOf" srcId="{28043987-3DF2-4C69-9861-FC232043CE54}" destId="{BA57553E-66DC-4600-B0E4-BF12EEB8EE97}" srcOrd="2" destOrd="0" presId="urn:microsoft.com/office/officeart/2005/8/layout/orgChart1"/>
+    <dgm:cxn modelId="{D56CBBC7-F73D-4835-A6EE-ACD0AAD9048B}" type="presParOf" srcId="{28043987-3DF2-4C69-9861-FC232043CE54}" destId="{3B015F8E-815B-4666-B95B-93311C58C28C}" srcOrd="3" destOrd="0" presId="urn:microsoft.com/office/officeart/2005/8/layout/orgChart1"/>
+    <dgm:cxn modelId="{74D6FDF9-0C38-4D43-9585-43621AD6D939}" type="presParOf" srcId="{3B015F8E-815B-4666-B95B-93311C58C28C}" destId="{FF52AB75-1454-407E-9DA6-2BF055AA99CC}" srcOrd="0" destOrd="0" presId="urn:microsoft.com/office/officeart/2005/8/layout/orgChart1"/>
+    <dgm:cxn modelId="{40CD9260-900D-4E54-9DF8-AA39851A924D}" type="presParOf" srcId="{FF52AB75-1454-407E-9DA6-2BF055AA99CC}" destId="{A7A694CF-6C78-47CE-AFC3-344DEC51B173}" srcOrd="0" destOrd="0" presId="urn:microsoft.com/office/officeart/2005/8/layout/orgChart1"/>
+    <dgm:cxn modelId="{1595AD4E-1153-4459-A629-3E6DFB114657}" type="presParOf" srcId="{FF52AB75-1454-407E-9DA6-2BF055AA99CC}" destId="{39920A65-9C6E-4656-9AB9-A55E1D8CE75E}" srcOrd="1" destOrd="0" presId="urn:microsoft.com/office/officeart/2005/8/layout/orgChart1"/>
+    <dgm:cxn modelId="{2FA3FD15-2ABD-4F87-9F31-3192962F17C3}" type="presParOf" srcId="{3B015F8E-815B-4666-B95B-93311C58C28C}" destId="{66C94717-D07F-491D-B723-5827DDADF44E}" srcOrd="1" destOrd="0" presId="urn:microsoft.com/office/officeart/2005/8/layout/orgChart1"/>
+    <dgm:cxn modelId="{1CD62BEF-719F-48F8-AD98-05009CFF2EF7}" type="presParOf" srcId="{3B015F8E-815B-4666-B95B-93311C58C28C}" destId="{46FC2D68-58D8-4B84-B7D0-8BB092EABAF3}" srcOrd="2" destOrd="0" presId="urn:microsoft.com/office/officeart/2005/8/layout/orgChart1"/>
+    <dgm:cxn modelId="{A53C6F23-E0B3-47CD-B6E1-6326685A6945}" type="presParOf" srcId="{28043987-3DF2-4C69-9861-FC232043CE54}" destId="{7823B23A-0507-4060-ADE9-64C4F7914732}" srcOrd="4" destOrd="0" presId="urn:microsoft.com/office/officeart/2005/8/layout/orgChart1"/>
+    <dgm:cxn modelId="{A80ECAEB-40F7-4285-9B47-DFDC028097DC}" type="presParOf" srcId="{28043987-3DF2-4C69-9861-FC232043CE54}" destId="{8D774F26-CEE7-421D-B4E9-613945CBF935}" srcOrd="5" destOrd="0" presId="urn:microsoft.com/office/officeart/2005/8/layout/orgChart1"/>
+    <dgm:cxn modelId="{DE6F8FC9-37B2-4098-BC74-5E1A7EA62DD9}" type="presParOf" srcId="{8D774F26-CEE7-421D-B4E9-613945CBF935}" destId="{94E14750-6BAF-4385-AF9F-2F158DDD8832}" srcOrd="0" destOrd="0" presId="urn:microsoft.com/office/officeart/2005/8/layout/orgChart1"/>
+    <dgm:cxn modelId="{33B4D5F7-023D-42F5-8707-DB1D37337EE6}" type="presParOf" srcId="{94E14750-6BAF-4385-AF9F-2F158DDD8832}" destId="{37EE8E08-3F0B-4F7A-A809-874E7E09A7FA}" srcOrd="0" destOrd="0" presId="urn:microsoft.com/office/officeart/2005/8/layout/orgChart1"/>
+    <dgm:cxn modelId="{2DA4B3BA-6871-427A-8235-3A24636DAC91}" type="presParOf" srcId="{94E14750-6BAF-4385-AF9F-2F158DDD8832}" destId="{CCA9695D-D7F6-4BBC-9E97-377FFD49E9BD}" srcOrd="1" destOrd="0" presId="urn:microsoft.com/office/officeart/2005/8/layout/orgChart1"/>
+    <dgm:cxn modelId="{55EF3CC7-8163-4688-A6F3-F72B536E8480}" type="presParOf" srcId="{8D774F26-CEE7-421D-B4E9-613945CBF935}" destId="{7FC0E2FB-0081-44A2-B419-3BF63E815329}" srcOrd="1" destOrd="0" presId="urn:microsoft.com/office/officeart/2005/8/layout/orgChart1"/>
+    <dgm:cxn modelId="{FA3A6CAB-2C2E-4709-9F7A-BC6AAAE4AA9C}" type="presParOf" srcId="{8D774F26-CEE7-421D-B4E9-613945CBF935}" destId="{E8DFE5FC-CF40-426F-AF19-B88E2B3D0301}" srcOrd="2" destOrd="0" presId="urn:microsoft.com/office/officeart/2005/8/layout/orgChart1"/>
+    <dgm:cxn modelId="{25663DC7-6393-4817-9791-D7501BBAD373}" type="presParOf" srcId="{C81C94D1-BC7A-447D-B25B-E2D7FFB5EC03}" destId="{340D8B51-3EB2-41E7-830C-55A2DF8660E8}" srcOrd="2" destOrd="0" presId="urn:microsoft.com/office/officeart/2005/8/layout/orgChart1"/>
+    <dgm:cxn modelId="{51404256-7E21-46C6-8BD4-411EB5B6CC46}" type="presParOf" srcId="{0090C659-5883-42F7-A23D-049FA0708833}" destId="{ACD1895D-9C13-4D47-9856-A1B70A9C277B}" srcOrd="6" destOrd="0" presId="urn:microsoft.com/office/officeart/2005/8/layout/orgChart1"/>
+    <dgm:cxn modelId="{E50CF311-3BE7-49CD-95E9-7E0ED2DF123C}" type="presParOf" srcId="{0090C659-5883-42F7-A23D-049FA0708833}" destId="{F48101D9-BBDB-4868-AD22-ADAA08F58CD6}" srcOrd="7" destOrd="0" presId="urn:microsoft.com/office/officeart/2005/8/layout/orgChart1"/>
+    <dgm:cxn modelId="{29627DD4-7136-4D1F-A6F3-80515BFA238E}" type="presParOf" srcId="{F48101D9-BBDB-4868-AD22-ADAA08F58CD6}" destId="{D1C5C5B1-8BBD-4FF7-9031-707224C95F17}" srcOrd="0" destOrd="0" presId="urn:microsoft.com/office/officeart/2005/8/layout/orgChart1"/>
+    <dgm:cxn modelId="{7C6B63BA-4500-44B3-AB58-4B0D135257A7}" type="presParOf" srcId="{D1C5C5B1-8BBD-4FF7-9031-707224C95F17}" destId="{E4FD6AA4-1F46-4E53-AF70-C3F48FA64BA8}" srcOrd="0" destOrd="0" presId="urn:microsoft.com/office/officeart/2005/8/layout/orgChart1"/>
+    <dgm:cxn modelId="{C8CD476B-9034-4A56-AE34-1F9D5564BC8D}" type="presParOf" srcId="{D1C5C5B1-8BBD-4FF7-9031-707224C95F17}" destId="{D143E2C8-34F0-4F33-A348-E71CB0E19018}" srcOrd="1" destOrd="0" presId="urn:microsoft.com/office/officeart/2005/8/layout/orgChart1"/>
+    <dgm:cxn modelId="{D948C529-7F78-40BB-AD1E-B85434A84230}" type="presParOf" srcId="{F48101D9-BBDB-4868-AD22-ADAA08F58CD6}" destId="{10478E4D-543B-4313-93A2-0D2FA8ABC512}" srcOrd="1" destOrd="0" presId="urn:microsoft.com/office/officeart/2005/8/layout/orgChart1"/>
+    <dgm:cxn modelId="{DA737192-AA79-4DAF-B8E7-1CD9A2957C2B}" type="presParOf" srcId="{F48101D9-BBDB-4868-AD22-ADAA08F58CD6}" destId="{97C1318E-4D06-4445-A939-D13E494B1B27}" srcOrd="2" destOrd="0" presId="urn:microsoft.com/office/officeart/2005/8/layout/orgChart1"/>
+    <dgm:cxn modelId="{7FA263AD-E55A-478E-9FEC-7377033DD603}" type="presParOf" srcId="{1A2805F1-FD90-4287-B646-26FD20E93A62}" destId="{2BA232D7-49B8-45A8-AB1C-4089B26778A7}" srcOrd="2" destOrd="0" presId="urn:microsoft.com/office/officeart/2005/8/layout/orgChart1"/>
   </dgm:cxnLst>
   <dgm:bg/>
   <dgm:whole/>

</xml_diff>

<commit_message>
Agregar reporte de estdo para el desarrollador y reporte de auditoria
</commit_message>
<xml_diff>
--- a/documentos/PGC.docx
+++ b/documentos/PGC.docx
@@ -430,7 +430,7 @@
                     <a:blip r:embed="rId7">
                       <a:extLst>
                         <a:ext uri="{96DAC541-7B7A-43D3-8B79-37D633B846F1}">
-                          <asvg:svgBlip xmlns="" xmlns:cx2="http://schemas.microsoft.com/office/drawing/2015/10/21/chartex" xmlns:cx3="http://schemas.microsoft.com/office/drawing/2016/5/9/chartex" xmlns:cx4="http://schemas.microsoft.com/office/drawing/2016/5/10/chartex" xmlns:cx5="http://schemas.microsoft.com/office/drawing/2016/5/11/chartex" xmlns:cx6="http://schemas.microsoft.com/office/drawing/2016/5/12/chartex" xmlns:cx7="http://schemas.microsoft.com/office/drawing/2016/5/13/chartex" xmlns:cx8="http://schemas.microsoft.com/office/drawing/2016/5/14/chartex" xmlns:aink="http://schemas.microsoft.com/office/drawing/2016/ink" xmlns:am3d="http://schemas.microsoft.com/office/drawing/2017/model3d" xmlns:o="urn:schemas-microsoft-com:office:office" xmlns:v="urn:schemas-microsoft-com:vml" xmlns:w10="urn:schemas-microsoft-com:office:word" xmlns:w="http://schemas.openxmlformats.org/wordprocessingml/2006/main" xmlns:w16cid="http://schemas.microsoft.com/office/word/2016/wordml/cid" xmlns:asvg="http://schemas.microsoft.com/office/drawing/2016/SVG/main" r:embed="rId8"/>
+                          <asvg:svgBlip xmlns:asvg="http://schemas.microsoft.com/office/drawing/2016/SVG/main" xmlns:w16cid="http://schemas.microsoft.com/office/word/2016/wordml/cid" xmlns:w="http://schemas.openxmlformats.org/wordprocessingml/2006/main" xmlns:w10="urn:schemas-microsoft-com:office:word" xmlns:v="urn:schemas-microsoft-com:vml" xmlns:o="urn:schemas-microsoft-com:office:office" xmlns:am3d="http://schemas.microsoft.com/office/drawing/2017/model3d" xmlns:aink="http://schemas.microsoft.com/office/drawing/2016/ink" xmlns:cx8="http://schemas.microsoft.com/office/drawing/2016/5/14/chartex" xmlns:cx7="http://schemas.microsoft.com/office/drawing/2016/5/13/chartex" xmlns:cx6="http://schemas.microsoft.com/office/drawing/2016/5/12/chartex" xmlns:cx5="http://schemas.microsoft.com/office/drawing/2016/5/11/chartex" xmlns:cx4="http://schemas.microsoft.com/office/drawing/2016/5/10/chartex" xmlns:cx3="http://schemas.microsoft.com/office/drawing/2016/5/9/chartex" xmlns:cx2="http://schemas.microsoft.com/office/drawing/2015/10/21/chartex" xmlns="" r:embed="rId8"/>
                         </a:ext>
                       </a:extLst>
                     </a:blip>
@@ -552,7 +552,7 @@
                     <a:blip r:embed="rId10">
                       <a:extLst>
                         <a:ext uri="{96DAC541-7B7A-43D3-8B79-37D633B846F1}">
-                          <asvg:svgBlip xmlns="" xmlns:cx2="http://schemas.microsoft.com/office/drawing/2015/10/21/chartex" xmlns:cx3="http://schemas.microsoft.com/office/drawing/2016/5/9/chartex" xmlns:cx4="http://schemas.microsoft.com/office/drawing/2016/5/10/chartex" xmlns:cx5="http://schemas.microsoft.com/office/drawing/2016/5/11/chartex" xmlns:cx6="http://schemas.microsoft.com/office/drawing/2016/5/12/chartex" xmlns:cx7="http://schemas.microsoft.com/office/drawing/2016/5/13/chartex" xmlns:cx8="http://schemas.microsoft.com/office/drawing/2016/5/14/chartex" xmlns:aink="http://schemas.microsoft.com/office/drawing/2016/ink" xmlns:am3d="http://schemas.microsoft.com/office/drawing/2017/model3d" xmlns:o="urn:schemas-microsoft-com:office:office" xmlns:v="urn:schemas-microsoft-com:vml" xmlns:w10="urn:schemas-microsoft-com:office:word" xmlns:w="http://schemas.openxmlformats.org/wordprocessingml/2006/main" xmlns:w16cid="http://schemas.microsoft.com/office/word/2016/wordml/cid" xmlns:asvg="http://schemas.microsoft.com/office/drawing/2016/SVG/main" r:embed="rId11"/>
+                          <asvg:svgBlip xmlns:asvg="http://schemas.microsoft.com/office/drawing/2016/SVG/main" xmlns:w16cid="http://schemas.microsoft.com/office/word/2016/wordml/cid" xmlns:w="http://schemas.openxmlformats.org/wordprocessingml/2006/main" xmlns:w10="urn:schemas-microsoft-com:office:word" xmlns:v="urn:schemas-microsoft-com:vml" xmlns:o="urn:schemas-microsoft-com:office:office" xmlns:am3d="http://schemas.microsoft.com/office/drawing/2017/model3d" xmlns:aink="http://schemas.microsoft.com/office/drawing/2016/ink" xmlns:cx8="http://schemas.microsoft.com/office/drawing/2016/5/14/chartex" xmlns:cx7="http://schemas.microsoft.com/office/drawing/2016/5/13/chartex" xmlns:cx6="http://schemas.microsoft.com/office/drawing/2016/5/12/chartex" xmlns:cx5="http://schemas.microsoft.com/office/drawing/2016/5/11/chartex" xmlns:cx4="http://schemas.microsoft.com/office/drawing/2016/5/10/chartex" xmlns:cx3="http://schemas.microsoft.com/office/drawing/2016/5/9/chartex" xmlns:cx2="http://schemas.microsoft.com/office/drawing/2015/10/21/chartex" xmlns="" r:embed="rId11"/>
                         </a:ext>
                       </a:extLst>
                     </a:blip>
@@ -612,7 +612,7 @@
                     <a:blip r:embed="rId12">
                       <a:extLst>
                         <a:ext uri="{96DAC541-7B7A-43D3-8B79-37D633B846F1}">
-                          <asvg:svgBlip xmlns="" xmlns:cx2="http://schemas.microsoft.com/office/drawing/2015/10/21/chartex" xmlns:cx3="http://schemas.microsoft.com/office/drawing/2016/5/9/chartex" xmlns:cx4="http://schemas.microsoft.com/office/drawing/2016/5/10/chartex" xmlns:cx5="http://schemas.microsoft.com/office/drawing/2016/5/11/chartex" xmlns:cx6="http://schemas.microsoft.com/office/drawing/2016/5/12/chartex" xmlns:cx7="http://schemas.microsoft.com/office/drawing/2016/5/13/chartex" xmlns:cx8="http://schemas.microsoft.com/office/drawing/2016/5/14/chartex" xmlns:aink="http://schemas.microsoft.com/office/drawing/2016/ink" xmlns:am3d="http://schemas.microsoft.com/office/drawing/2017/model3d" xmlns:o="urn:schemas-microsoft-com:office:office" xmlns:v="urn:schemas-microsoft-com:vml" xmlns:w10="urn:schemas-microsoft-com:office:word" xmlns:w="http://schemas.openxmlformats.org/wordprocessingml/2006/main" xmlns:w16cid="http://schemas.microsoft.com/office/word/2016/wordml/cid" xmlns:asvg="http://schemas.microsoft.com/office/drawing/2016/SVG/main" r:embed="rId13"/>
+                          <asvg:svgBlip xmlns:asvg="http://schemas.microsoft.com/office/drawing/2016/SVG/main" xmlns:w16cid="http://schemas.microsoft.com/office/word/2016/wordml/cid" xmlns:w="http://schemas.openxmlformats.org/wordprocessingml/2006/main" xmlns:w10="urn:schemas-microsoft-com:office:word" xmlns:v="urn:schemas-microsoft-com:vml" xmlns:o="urn:schemas-microsoft-com:office:office" xmlns:am3d="http://schemas.microsoft.com/office/drawing/2017/model3d" xmlns:aink="http://schemas.microsoft.com/office/drawing/2016/ink" xmlns:cx8="http://schemas.microsoft.com/office/drawing/2016/5/14/chartex" xmlns:cx7="http://schemas.microsoft.com/office/drawing/2016/5/13/chartex" xmlns:cx6="http://schemas.microsoft.com/office/drawing/2016/5/12/chartex" xmlns:cx5="http://schemas.microsoft.com/office/drawing/2016/5/11/chartex" xmlns:cx4="http://schemas.microsoft.com/office/drawing/2016/5/10/chartex" xmlns:cx3="http://schemas.microsoft.com/office/drawing/2016/5/9/chartex" xmlns:cx2="http://schemas.microsoft.com/office/drawing/2015/10/21/chartex" xmlns="" r:embed="rId13"/>
                         </a:ext>
                       </a:extLst>
                     </a:blip>
@@ -1473,7 +1473,7 @@
                 <w:sz w:val="22"/>
                 <w:szCs w:val="22"/>
               </w:rPr>
-              <w:t>5.2</w:t>
+              <w:t>5.6</w:t>
             </w:r>
           </w:p>
         </w:tc>
@@ -1786,7 +1786,7 @@
                 <w:sz w:val="22"/>
                 <w:szCs w:val="22"/>
               </w:rPr>
-              <w:t>33</w:t>
+              <w:t>34</w:t>
             </w:r>
             <w:bookmarkStart w:id="6" w:name="_GoBack"/>
             <w:bookmarkEnd w:id="6"/>
@@ -4795,7 +4795,7 @@
         <w:tc>
           <w:tcPr>
             <w:tcW w:w="1268" w:type="dxa"/>
-            <w:shd w:val="clear" w:color="auto" w:fill="DEEAF6" w:themeFill="accent1" w:themeFillTint="33"/>
+            <w:shd w:val="clear" w:color="auto" w:fill="auto"/>
           </w:tcPr>
           <w:p>
             <w:pPr>
@@ -4821,7 +4821,7 @@
         <w:tc>
           <w:tcPr>
             <w:tcW w:w="1134" w:type="dxa"/>
-            <w:shd w:val="clear" w:color="auto" w:fill="DEEAF6" w:themeFill="accent1" w:themeFillTint="33"/>
+            <w:shd w:val="clear" w:color="auto" w:fill="auto"/>
           </w:tcPr>
           <w:p>
             <w:pPr>
@@ -4843,7 +4843,7 @@
         <w:tc>
           <w:tcPr>
             <w:tcW w:w="4137" w:type="dxa"/>
-            <w:shd w:val="clear" w:color="auto" w:fill="DEEAF6" w:themeFill="accent1" w:themeFillTint="33"/>
+            <w:shd w:val="clear" w:color="auto" w:fill="auto"/>
           </w:tcPr>
           <w:p>
             <w:pPr>
@@ -4865,7 +4865,399 @@
         <w:tc>
           <w:tcPr>
             <w:tcW w:w="2180" w:type="dxa"/>
+            <w:shd w:val="clear" w:color="auto" w:fill="auto"/>
+          </w:tcPr>
+          <w:p>
+            <w:pPr>
+              <w:pStyle w:val="Tabletext"/>
+              <w:spacing w:after="0" w:line="360" w:lineRule="auto"/>
+              <w:rPr>
+                <w:rFonts w:ascii="Calibri" w:hAnsi="Calibri"/>
+              </w:rPr>
+            </w:pPr>
+            <w:r>
+              <w:rPr>
+                <w:rFonts w:ascii="Calibri" w:hAnsi="Calibri"/>
+              </w:rPr>
+              <w:t>Kerly Quispe</w:t>
+            </w:r>
+          </w:p>
+        </w:tc>
+      </w:tr>
+      <w:tr>
+        <w:trPr>
+          <w:jc w:val="center"/>
+        </w:trPr>
+        <w:tc>
+          <w:tcPr>
+            <w:tcW w:w="1268" w:type="dxa"/>
             <w:shd w:val="clear" w:color="auto" w:fill="DEEAF6" w:themeFill="accent1" w:themeFillTint="33"/>
+          </w:tcPr>
+          <w:p>
+            <w:pPr>
+              <w:pStyle w:val="Tabletext"/>
+              <w:spacing w:after="0" w:line="360" w:lineRule="auto"/>
+              <w:jc w:val="center"/>
+              <w:rPr>
+                <w:rFonts w:ascii="Calibri" w:hAnsi="Calibri"/>
+                <w:b/>
+                <w:bCs/>
+              </w:rPr>
+            </w:pPr>
+            <w:r>
+              <w:rPr>
+                <w:rFonts w:ascii="Calibri" w:hAnsi="Calibri"/>
+                <w:b/>
+                <w:bCs/>
+              </w:rPr>
+              <w:t>21/06/2018</w:t>
+            </w:r>
+          </w:p>
+        </w:tc>
+        <w:tc>
+          <w:tcPr>
+            <w:tcW w:w="1134" w:type="dxa"/>
+            <w:shd w:val="clear" w:color="auto" w:fill="DEEAF6" w:themeFill="accent1" w:themeFillTint="33"/>
+          </w:tcPr>
+          <w:p>
+            <w:pPr>
+              <w:pStyle w:val="Tabletext"/>
+              <w:spacing w:after="0" w:line="360" w:lineRule="auto"/>
+              <w:jc w:val="center"/>
+              <w:rPr>
+                <w:rFonts w:ascii="Calibri" w:hAnsi="Calibri"/>
+              </w:rPr>
+            </w:pPr>
+            <w:r>
+              <w:rPr>
+                <w:rFonts w:ascii="Calibri" w:hAnsi="Calibri"/>
+              </w:rPr>
+              <w:t>5.3</w:t>
+            </w:r>
+          </w:p>
+        </w:tc>
+        <w:tc>
+          <w:tcPr>
+            <w:tcW w:w="4137" w:type="dxa"/>
+            <w:shd w:val="clear" w:color="auto" w:fill="DEEAF6" w:themeFill="accent1" w:themeFillTint="33"/>
+          </w:tcPr>
+          <w:p>
+            <w:pPr>
+              <w:pStyle w:val="Tabletext"/>
+              <w:spacing w:before="40" w:after="40" w:line="360" w:lineRule="auto"/>
+              <w:jc w:val="both"/>
+              <w:rPr>
+                <w:rFonts w:ascii="Calibri" w:hAnsi="Calibri"/>
+              </w:rPr>
+            </w:pPr>
+            <w:r>
+              <w:rPr>
+                <w:rFonts w:ascii="Calibri" w:hAnsi="Calibri"/>
+              </w:rPr>
+              <w:t>Agregar dos reportes de estado para el gestor del cambio</w:t>
+            </w:r>
+          </w:p>
+        </w:tc>
+        <w:tc>
+          <w:tcPr>
+            <w:tcW w:w="2180" w:type="dxa"/>
+            <w:shd w:val="clear" w:color="auto" w:fill="DEEAF6" w:themeFill="accent1" w:themeFillTint="33"/>
+          </w:tcPr>
+          <w:p>
+            <w:pPr>
+              <w:pStyle w:val="Tabletext"/>
+              <w:spacing w:after="0" w:line="360" w:lineRule="auto"/>
+              <w:rPr>
+                <w:rFonts w:ascii="Calibri" w:hAnsi="Calibri"/>
+              </w:rPr>
+            </w:pPr>
+            <w:r>
+              <w:rPr>
+                <w:rFonts w:ascii="Calibri" w:hAnsi="Calibri"/>
+              </w:rPr>
+              <w:t>Guillermo Terrazas</w:t>
+            </w:r>
+          </w:p>
+        </w:tc>
+      </w:tr>
+      <w:tr>
+        <w:trPr>
+          <w:jc w:val="center"/>
+        </w:trPr>
+        <w:tc>
+          <w:tcPr>
+            <w:tcW w:w="1268" w:type="dxa"/>
+            <w:shd w:val="clear" w:color="auto" w:fill="auto"/>
+          </w:tcPr>
+          <w:p>
+            <w:pPr>
+              <w:pStyle w:val="Tabletext"/>
+              <w:spacing w:after="0" w:line="360" w:lineRule="auto"/>
+              <w:jc w:val="center"/>
+              <w:rPr>
+                <w:rFonts w:ascii="Calibri" w:hAnsi="Calibri"/>
+                <w:b/>
+                <w:bCs/>
+              </w:rPr>
+            </w:pPr>
+            <w:r>
+              <w:rPr>
+                <w:rFonts w:ascii="Calibri" w:hAnsi="Calibri"/>
+                <w:b/>
+                <w:bCs/>
+              </w:rPr>
+              <w:t>22/06/2018</w:t>
+            </w:r>
+          </w:p>
+        </w:tc>
+        <w:tc>
+          <w:tcPr>
+            <w:tcW w:w="1134" w:type="dxa"/>
+            <w:shd w:val="clear" w:color="auto" w:fill="auto"/>
+          </w:tcPr>
+          <w:p>
+            <w:pPr>
+              <w:pStyle w:val="Tabletext"/>
+              <w:spacing w:after="0" w:line="360" w:lineRule="auto"/>
+              <w:jc w:val="center"/>
+              <w:rPr>
+                <w:rFonts w:ascii="Calibri" w:hAnsi="Calibri"/>
+              </w:rPr>
+            </w:pPr>
+            <w:r>
+              <w:rPr>
+                <w:rFonts w:ascii="Calibri" w:hAnsi="Calibri"/>
+              </w:rPr>
+              <w:t>5.4</w:t>
+            </w:r>
+          </w:p>
+        </w:tc>
+        <w:tc>
+          <w:tcPr>
+            <w:tcW w:w="4137" w:type="dxa"/>
+            <w:shd w:val="clear" w:color="auto" w:fill="auto"/>
+          </w:tcPr>
+          <w:p>
+            <w:pPr>
+              <w:pStyle w:val="Tabletext"/>
+              <w:spacing w:before="40" w:after="40" w:line="360" w:lineRule="auto"/>
+              <w:jc w:val="both"/>
+              <w:rPr>
+                <w:rFonts w:ascii="Calibri" w:hAnsi="Calibri"/>
+              </w:rPr>
+            </w:pPr>
+            <w:r>
+              <w:rPr>
+                <w:rFonts w:ascii="Calibri" w:hAnsi="Calibri"/>
+              </w:rPr>
+              <w:t>Agregar dos reportes de estado para el gestor del cambio</w:t>
+            </w:r>
+          </w:p>
+        </w:tc>
+        <w:tc>
+          <w:tcPr>
+            <w:tcW w:w="2180" w:type="dxa"/>
+            <w:shd w:val="clear" w:color="auto" w:fill="auto"/>
+          </w:tcPr>
+          <w:p>
+            <w:pPr>
+              <w:pStyle w:val="Tabletext"/>
+              <w:spacing w:after="0" w:line="360" w:lineRule="auto"/>
+              <w:rPr>
+                <w:rFonts w:ascii="Calibri" w:hAnsi="Calibri"/>
+              </w:rPr>
+            </w:pPr>
+            <w:r>
+              <w:rPr>
+                <w:rFonts w:ascii="Calibri" w:hAnsi="Calibri"/>
+              </w:rPr>
+              <w:t>Kevin Olivares</w:t>
+            </w:r>
+          </w:p>
+        </w:tc>
+      </w:tr>
+      <w:tr>
+        <w:trPr>
+          <w:jc w:val="center"/>
+        </w:trPr>
+        <w:tc>
+          <w:tcPr>
+            <w:tcW w:w="1268" w:type="dxa"/>
+            <w:shd w:val="clear" w:color="auto" w:fill="DEEAF6" w:themeFill="accent1" w:themeFillTint="33"/>
+          </w:tcPr>
+          <w:p>
+            <w:pPr>
+              <w:pStyle w:val="Tabletext"/>
+              <w:spacing w:after="0" w:line="360" w:lineRule="auto"/>
+              <w:jc w:val="center"/>
+              <w:rPr>
+                <w:rFonts w:ascii="Calibri" w:hAnsi="Calibri"/>
+                <w:b/>
+                <w:bCs/>
+              </w:rPr>
+            </w:pPr>
+            <w:r>
+              <w:rPr>
+                <w:rFonts w:ascii="Calibri" w:hAnsi="Calibri"/>
+                <w:b/>
+                <w:bCs/>
+              </w:rPr>
+              <w:t>22/06/2018</w:t>
+            </w:r>
+          </w:p>
+        </w:tc>
+        <w:tc>
+          <w:tcPr>
+            <w:tcW w:w="1134" w:type="dxa"/>
+            <w:shd w:val="clear" w:color="auto" w:fill="DEEAF6" w:themeFill="accent1" w:themeFillTint="33"/>
+          </w:tcPr>
+          <w:p>
+            <w:pPr>
+              <w:pStyle w:val="Tabletext"/>
+              <w:spacing w:after="0" w:line="360" w:lineRule="auto"/>
+              <w:jc w:val="center"/>
+              <w:rPr>
+                <w:rFonts w:ascii="Calibri" w:hAnsi="Calibri"/>
+              </w:rPr>
+            </w:pPr>
+            <w:r>
+              <w:rPr>
+                <w:rFonts w:ascii="Calibri" w:hAnsi="Calibri"/>
+              </w:rPr>
+              <w:t>5.5</w:t>
+            </w:r>
+          </w:p>
+        </w:tc>
+        <w:tc>
+          <w:tcPr>
+            <w:tcW w:w="4137" w:type="dxa"/>
+            <w:shd w:val="clear" w:color="auto" w:fill="DEEAF6" w:themeFill="accent1" w:themeFillTint="33"/>
+          </w:tcPr>
+          <w:p>
+            <w:pPr>
+              <w:pStyle w:val="Tabletext"/>
+              <w:spacing w:before="40" w:after="40" w:line="360" w:lineRule="auto"/>
+              <w:jc w:val="both"/>
+              <w:rPr>
+                <w:rFonts w:ascii="Calibri" w:hAnsi="Calibri"/>
+              </w:rPr>
+            </w:pPr>
+            <w:r>
+              <w:rPr>
+                <w:rFonts w:ascii="Calibri" w:hAnsi="Calibri"/>
+              </w:rPr>
+              <w:t>Agregar dos reportes de estado para el jefe de proyecto</w:t>
+            </w:r>
+          </w:p>
+        </w:tc>
+        <w:tc>
+          <w:tcPr>
+            <w:tcW w:w="2180" w:type="dxa"/>
+            <w:shd w:val="clear" w:color="auto" w:fill="DEEAF6" w:themeFill="accent1" w:themeFillTint="33"/>
+          </w:tcPr>
+          <w:p>
+            <w:pPr>
+              <w:pStyle w:val="Tabletext"/>
+              <w:spacing w:after="0" w:line="360" w:lineRule="auto"/>
+              <w:rPr>
+                <w:rFonts w:ascii="Calibri" w:hAnsi="Calibri"/>
+              </w:rPr>
+            </w:pPr>
+            <w:r>
+              <w:rPr>
+                <w:rFonts w:ascii="Calibri" w:hAnsi="Calibri"/>
+              </w:rPr>
+              <w:t xml:space="preserve">Carlos </w:t>
+            </w:r>
+            <w:proofErr w:type="spellStart"/>
+            <w:r>
+              <w:rPr>
+                <w:rFonts w:ascii="Calibri" w:hAnsi="Calibri"/>
+              </w:rPr>
+              <w:t>Ramirez</w:t>
+            </w:r>
+            <w:proofErr w:type="spellEnd"/>
+          </w:p>
+        </w:tc>
+      </w:tr>
+      <w:tr>
+        <w:trPr>
+          <w:jc w:val="center"/>
+        </w:trPr>
+        <w:tc>
+          <w:tcPr>
+            <w:tcW w:w="1268" w:type="dxa"/>
+            <w:shd w:val="clear" w:color="auto" w:fill="auto"/>
+          </w:tcPr>
+          <w:p>
+            <w:pPr>
+              <w:pStyle w:val="Tabletext"/>
+              <w:spacing w:after="0" w:line="360" w:lineRule="auto"/>
+              <w:jc w:val="center"/>
+              <w:rPr>
+                <w:rFonts w:ascii="Calibri" w:hAnsi="Calibri"/>
+                <w:b/>
+                <w:bCs/>
+              </w:rPr>
+            </w:pPr>
+            <w:r>
+              <w:rPr>
+                <w:rFonts w:ascii="Calibri" w:hAnsi="Calibri"/>
+                <w:b/>
+                <w:bCs/>
+              </w:rPr>
+              <w:t>22/06/2018</w:t>
+            </w:r>
+          </w:p>
+        </w:tc>
+        <w:tc>
+          <w:tcPr>
+            <w:tcW w:w="1134" w:type="dxa"/>
+            <w:shd w:val="clear" w:color="auto" w:fill="auto"/>
+          </w:tcPr>
+          <w:p>
+            <w:pPr>
+              <w:pStyle w:val="Tabletext"/>
+              <w:spacing w:after="0" w:line="360" w:lineRule="auto"/>
+              <w:jc w:val="center"/>
+              <w:rPr>
+                <w:rFonts w:ascii="Calibri" w:hAnsi="Calibri"/>
+              </w:rPr>
+            </w:pPr>
+            <w:r>
+              <w:rPr>
+                <w:rFonts w:ascii="Calibri" w:hAnsi="Calibri"/>
+              </w:rPr>
+              <w:t>5.6</w:t>
+            </w:r>
+          </w:p>
+        </w:tc>
+        <w:tc>
+          <w:tcPr>
+            <w:tcW w:w="4137" w:type="dxa"/>
+            <w:shd w:val="clear" w:color="auto" w:fill="auto"/>
+          </w:tcPr>
+          <w:p>
+            <w:pPr>
+              <w:pStyle w:val="Tabletext"/>
+              <w:spacing w:before="40" w:after="40" w:line="360" w:lineRule="auto"/>
+              <w:jc w:val="both"/>
+              <w:rPr>
+                <w:rFonts w:ascii="Calibri" w:hAnsi="Calibri"/>
+              </w:rPr>
+            </w:pPr>
+            <w:r>
+              <w:rPr>
+                <w:rFonts w:ascii="Calibri" w:hAnsi="Calibri"/>
+              </w:rPr>
+              <w:t>Agregar un reporte de estado para el desarrollador y un reporte de auditoría</w:t>
+            </w:r>
+          </w:p>
+        </w:tc>
+        <w:tc>
+          <w:tcPr>
+            <w:tcW w:w="2180" w:type="dxa"/>
+            <w:shd w:val="clear" w:color="auto" w:fill="auto"/>
           </w:tcPr>
           <w:p>
             <w:pPr>
@@ -5128,7 +5520,7 @@
       <w:r>
         <w:fldChar w:fldCharType="separate"/>
       </w:r>
-      <w:hyperlink w:anchor="_Toc517383481" w:history="1">
+      <w:hyperlink w:anchor="_Toc517432958" w:history="1">
         <w:r>
           <w:rPr>
             <w:rStyle w:val="Hipervnculo"/>
@@ -5174,7 +5566,7 @@
             <w:noProof/>
             <w:webHidden/>
           </w:rPr>
-          <w:instrText xml:space="preserve"> PAGEREF _Toc517383481 \h </w:instrText>
+          <w:instrText xml:space="preserve"> PAGEREF _Toc517432958 \h </w:instrText>
         </w:r>
         <w:r>
           <w:rPr>
@@ -5218,7 +5610,7 @@
           <w:lang w:val="es-PE" w:eastAsia="es-PE"/>
         </w:rPr>
       </w:pPr>
-      <w:hyperlink w:anchor="_Toc517383482" w:history="1">
+      <w:hyperlink w:anchor="_Toc517432959" w:history="1">
         <w:r>
           <w:rPr>
             <w:rStyle w:val="Hipervnculo"/>
@@ -5264,7 +5656,7 @@
             <w:noProof/>
             <w:webHidden/>
           </w:rPr>
-          <w:instrText xml:space="preserve"> PAGEREF _Toc517383482 \h </w:instrText>
+          <w:instrText xml:space="preserve"> PAGEREF _Toc517432959 \h </w:instrText>
         </w:r>
         <w:r>
           <w:rPr>
@@ -5308,7 +5700,7 @@
           <w:lang w:val="es-PE" w:eastAsia="es-PE"/>
         </w:rPr>
       </w:pPr>
-      <w:hyperlink w:anchor="_Toc517383483" w:history="1">
+      <w:hyperlink w:anchor="_Toc517432960" w:history="1">
         <w:r>
           <w:rPr>
             <w:rStyle w:val="Hipervnculo"/>
@@ -5354,7 +5746,7 @@
             <w:noProof/>
             <w:webHidden/>
           </w:rPr>
-          <w:instrText xml:space="preserve"> PAGEREF _Toc517383483 \h </w:instrText>
+          <w:instrText xml:space="preserve"> PAGEREF _Toc517432960 \h </w:instrText>
         </w:r>
         <w:r>
           <w:rPr>
@@ -5398,7 +5790,7 @@
           <w:lang w:val="es-PE" w:eastAsia="es-PE"/>
         </w:rPr>
       </w:pPr>
-      <w:hyperlink w:anchor="_Toc517383484" w:history="1">
+      <w:hyperlink w:anchor="_Toc517432961" w:history="1">
         <w:r>
           <w:rPr>
             <w:rStyle w:val="Hipervnculo"/>
@@ -5444,7 +5836,7 @@
             <w:noProof/>
             <w:webHidden/>
           </w:rPr>
-          <w:instrText xml:space="preserve"> PAGEREF _Toc517383484 \h </w:instrText>
+          <w:instrText xml:space="preserve"> PAGEREF _Toc517432961 \h </w:instrText>
         </w:r>
         <w:r>
           <w:rPr>
@@ -5488,7 +5880,7 @@
           <w:lang w:val="es-PE" w:eastAsia="es-PE"/>
         </w:rPr>
       </w:pPr>
-      <w:hyperlink w:anchor="_Toc517383485" w:history="1">
+      <w:hyperlink w:anchor="_Toc517432962" w:history="1">
         <w:r>
           <w:rPr>
             <w:rStyle w:val="Hipervnculo"/>
@@ -5534,7 +5926,7 @@
             <w:noProof/>
             <w:webHidden/>
           </w:rPr>
-          <w:instrText xml:space="preserve"> PAGEREF _Toc517383485 \h </w:instrText>
+          <w:instrText xml:space="preserve"> PAGEREF _Toc517432962 \h </w:instrText>
         </w:r>
         <w:r>
           <w:rPr>
@@ -5578,7 +5970,7 @@
           <w:lang w:val="es-PE" w:eastAsia="es-PE"/>
         </w:rPr>
       </w:pPr>
-      <w:hyperlink w:anchor="_Toc517383486" w:history="1">
+      <w:hyperlink w:anchor="_Toc517432963" w:history="1">
         <w:r>
           <w:rPr>
             <w:rStyle w:val="Hipervnculo"/>
@@ -5624,7 +6016,7 @@
             <w:noProof/>
             <w:webHidden/>
           </w:rPr>
-          <w:instrText xml:space="preserve"> PAGEREF _Toc517383486 \h </w:instrText>
+          <w:instrText xml:space="preserve"> PAGEREF _Toc517432963 \h </w:instrText>
         </w:r>
         <w:r>
           <w:rPr>
@@ -5668,7 +6060,7 @@
           <w:lang w:val="es-PE" w:eastAsia="es-PE"/>
         </w:rPr>
       </w:pPr>
-      <w:hyperlink w:anchor="_Toc517383487" w:history="1">
+      <w:hyperlink w:anchor="_Toc517432964" w:history="1">
         <w:r>
           <w:rPr>
             <w:rStyle w:val="Hipervnculo"/>
@@ -5714,7 +6106,7 @@
             <w:noProof/>
             <w:webHidden/>
           </w:rPr>
-          <w:instrText xml:space="preserve"> PAGEREF _Toc517383487 \h </w:instrText>
+          <w:instrText xml:space="preserve"> PAGEREF _Toc517432964 \h </w:instrText>
         </w:r>
         <w:r>
           <w:rPr>
@@ -5758,7 +6150,7 @@
           <w:lang w:val="es-PE" w:eastAsia="es-PE"/>
         </w:rPr>
       </w:pPr>
-      <w:hyperlink w:anchor="_Toc517383488" w:history="1">
+      <w:hyperlink w:anchor="_Toc517432965" w:history="1">
         <w:r>
           <w:rPr>
             <w:rStyle w:val="Hipervnculo"/>
@@ -5804,7 +6196,7 @@
             <w:noProof/>
             <w:webHidden/>
           </w:rPr>
-          <w:instrText xml:space="preserve"> PAGEREF _Toc517383488 \h </w:instrText>
+          <w:instrText xml:space="preserve"> PAGEREF _Toc517432965 \h </w:instrText>
         </w:r>
         <w:r>
           <w:rPr>
@@ -5848,7 +6240,7 @@
           <w:lang w:val="es-PE" w:eastAsia="es-PE"/>
         </w:rPr>
       </w:pPr>
-      <w:hyperlink w:anchor="_Toc517383489" w:history="1">
+      <w:hyperlink w:anchor="_Toc517432966" w:history="1">
         <w:r>
           <w:rPr>
             <w:rStyle w:val="Hipervnculo"/>
@@ -5894,7 +6286,7 @@
             <w:noProof/>
             <w:webHidden/>
           </w:rPr>
-          <w:instrText xml:space="preserve"> PAGEREF _Toc517383489 \h </w:instrText>
+          <w:instrText xml:space="preserve"> PAGEREF _Toc517432966 \h </w:instrText>
         </w:r>
         <w:r>
           <w:rPr>
@@ -5939,7 +6331,7 @@
           <w:lang w:val="es-PE" w:eastAsia="es-PE"/>
         </w:rPr>
       </w:pPr>
-      <w:hyperlink w:anchor="_Toc517383490" w:history="1">
+      <w:hyperlink w:anchor="_Toc517432967" w:history="1">
         <w:r>
           <w:rPr>
             <w:rStyle w:val="Hipervnculo"/>
@@ -5983,7 +6375,7 @@
             <w:noProof/>
             <w:webHidden/>
           </w:rPr>
-          <w:instrText xml:space="preserve"> PAGEREF _Toc517383490 \h </w:instrText>
+          <w:instrText xml:space="preserve"> PAGEREF _Toc517432967 \h </w:instrText>
         </w:r>
         <w:r>
           <w:rPr>
@@ -6028,7 +6420,7 @@
           <w:lang w:val="es-PE" w:eastAsia="es-PE"/>
         </w:rPr>
       </w:pPr>
-      <w:hyperlink w:anchor="_Toc517383491" w:history="1">
+      <w:hyperlink w:anchor="_Toc517432968" w:history="1">
         <w:r>
           <w:rPr>
             <w:rStyle w:val="Hipervnculo"/>
@@ -6072,7 +6464,7 @@
             <w:noProof/>
             <w:webHidden/>
           </w:rPr>
-          <w:instrText xml:space="preserve"> PAGEREF _Toc517383491 \h </w:instrText>
+          <w:instrText xml:space="preserve"> PAGEREF _Toc517432968 \h </w:instrText>
         </w:r>
         <w:r>
           <w:rPr>
@@ -6117,7 +6509,7 @@
           <w:lang w:val="es-PE" w:eastAsia="es-PE"/>
         </w:rPr>
       </w:pPr>
-      <w:hyperlink w:anchor="_Toc517383492" w:history="1">
+      <w:hyperlink w:anchor="_Toc517432969" w:history="1">
         <w:r>
           <w:rPr>
             <w:rStyle w:val="Hipervnculo"/>
@@ -6161,7 +6553,7 @@
             <w:noProof/>
             <w:webHidden/>
           </w:rPr>
-          <w:instrText xml:space="preserve"> PAGEREF _Toc517383492 \h </w:instrText>
+          <w:instrText xml:space="preserve"> PAGEREF _Toc517432969 \h </w:instrText>
         </w:r>
         <w:r>
           <w:rPr>
@@ -6205,7 +6597,7 @@
           <w:lang w:val="es-PE" w:eastAsia="es-PE"/>
         </w:rPr>
       </w:pPr>
-      <w:hyperlink w:anchor="_Toc517383493" w:history="1">
+      <w:hyperlink w:anchor="_Toc517432970" w:history="1">
         <w:r>
           <w:rPr>
             <w:rStyle w:val="Hipervnculo"/>
@@ -6251,7 +6643,7 @@
             <w:noProof/>
             <w:webHidden/>
           </w:rPr>
-          <w:instrText xml:space="preserve"> PAGEREF _Toc517383493 \h </w:instrText>
+          <w:instrText xml:space="preserve"> PAGEREF _Toc517432970 \h </w:instrText>
         </w:r>
         <w:r>
           <w:rPr>
@@ -6296,7 +6688,7 @@
           <w:lang w:val="es-PE" w:eastAsia="es-PE"/>
         </w:rPr>
       </w:pPr>
-      <w:hyperlink w:anchor="_Toc517383494" w:history="1">
+      <w:hyperlink w:anchor="_Toc517432971" w:history="1">
         <w:r>
           <w:rPr>
             <w:rStyle w:val="Hipervnculo"/>
@@ -6340,7 +6732,7 @@
             <w:noProof/>
             <w:webHidden/>
           </w:rPr>
-          <w:instrText xml:space="preserve"> PAGEREF _Toc517383494 \h </w:instrText>
+          <w:instrText xml:space="preserve"> PAGEREF _Toc517432971 \h </w:instrText>
         </w:r>
         <w:r>
           <w:rPr>
@@ -6382,7 +6774,7 @@
           <w:lang w:val="es-PE" w:eastAsia="es-PE"/>
         </w:rPr>
       </w:pPr>
-      <w:hyperlink w:anchor="_Toc517383495" w:history="1">
+      <w:hyperlink w:anchor="_Toc517432972" w:history="1">
         <w:r>
           <w:rPr>
             <w:rStyle w:val="Hipervnculo"/>
@@ -6409,7 +6801,7 @@
             <w:noProof/>
             <w:webHidden/>
           </w:rPr>
-          <w:instrText xml:space="preserve"> PAGEREF _Toc517383495 \h </w:instrText>
+          <w:instrText xml:space="preserve"> PAGEREF _Toc517432972 \h </w:instrText>
         </w:r>
         <w:r>
           <w:rPr>
@@ -6454,7 +6846,7 @@
           <w:lang w:val="es-PE" w:eastAsia="es-PE"/>
         </w:rPr>
       </w:pPr>
-      <w:hyperlink w:anchor="_Toc517383496" w:history="1">
+      <w:hyperlink w:anchor="_Toc517432973" w:history="1">
         <w:r>
           <w:rPr>
             <w:rStyle w:val="Hipervnculo"/>
@@ -6498,7 +6890,7 @@
             <w:noProof/>
             <w:webHidden/>
           </w:rPr>
-          <w:instrText xml:space="preserve"> PAGEREF _Toc517383496 \h </w:instrText>
+          <w:instrText xml:space="preserve"> PAGEREF _Toc517432973 \h </w:instrText>
         </w:r>
         <w:r>
           <w:rPr>
@@ -6543,7 +6935,7 @@
           <w:lang w:val="es-PE" w:eastAsia="es-PE"/>
         </w:rPr>
       </w:pPr>
-      <w:hyperlink w:anchor="_Toc517383497" w:history="1">
+      <w:hyperlink w:anchor="_Toc517432974" w:history="1">
         <w:r>
           <w:rPr>
             <w:rStyle w:val="Hipervnculo"/>
@@ -6592,7 +6984,7 @@
             <w:noProof/>
             <w:webHidden/>
           </w:rPr>
-          <w:instrText xml:space="preserve"> PAGEREF _Toc517383497 \h </w:instrText>
+          <w:instrText xml:space="preserve"> PAGEREF _Toc517432974 \h </w:instrText>
         </w:r>
         <w:r>
           <w:rPr>
@@ -6637,7 +7029,7 @@
           <w:lang w:val="es-PE" w:eastAsia="es-PE"/>
         </w:rPr>
       </w:pPr>
-      <w:hyperlink w:anchor="_Toc517383498" w:history="1">
+      <w:hyperlink w:anchor="_Toc517432975" w:history="1">
         <w:r>
           <w:rPr>
             <w:rStyle w:val="Hipervnculo"/>
@@ -6686,7 +7078,7 @@
             <w:noProof/>
             <w:webHidden/>
           </w:rPr>
-          <w:instrText xml:space="preserve"> PAGEREF _Toc517383498 \h </w:instrText>
+          <w:instrText xml:space="preserve"> PAGEREF _Toc517432975 \h </w:instrText>
         </w:r>
         <w:r>
           <w:rPr>
@@ -6731,7 +7123,7 @@
           <w:lang w:val="es-PE" w:eastAsia="es-PE"/>
         </w:rPr>
       </w:pPr>
-      <w:hyperlink w:anchor="_Toc517383499" w:history="1">
+      <w:hyperlink w:anchor="_Toc517432976" w:history="1">
         <w:r>
           <w:rPr>
             <w:rStyle w:val="Hipervnculo"/>
@@ -6780,7 +7172,7 @@
             <w:noProof/>
             <w:webHidden/>
           </w:rPr>
-          <w:instrText xml:space="preserve"> PAGEREF _Toc517383499 \h </w:instrText>
+          <w:instrText xml:space="preserve"> PAGEREF _Toc517432976 \h </w:instrText>
         </w:r>
         <w:r>
           <w:rPr>
@@ -6825,7 +7217,7 @@
           <w:lang w:val="es-PE" w:eastAsia="es-PE"/>
         </w:rPr>
       </w:pPr>
-      <w:hyperlink w:anchor="_Toc517383500" w:history="1">
+      <w:hyperlink w:anchor="_Toc517432977" w:history="1">
         <w:r>
           <w:rPr>
             <w:rStyle w:val="Hipervnculo"/>
@@ -6874,7 +7266,7 @@
             <w:noProof/>
             <w:webHidden/>
           </w:rPr>
-          <w:instrText xml:space="preserve"> PAGEREF _Toc517383500 \h </w:instrText>
+          <w:instrText xml:space="preserve"> PAGEREF _Toc517432977 \h </w:instrText>
         </w:r>
         <w:r>
           <w:rPr>
@@ -6918,7 +7310,7 @@
           <w:lang w:val="es-PE" w:eastAsia="es-PE"/>
         </w:rPr>
       </w:pPr>
-      <w:hyperlink w:anchor="_Toc517383501" w:history="1">
+      <w:hyperlink w:anchor="_Toc517432978" w:history="1">
         <w:r>
           <w:rPr>
             <w:rStyle w:val="Hipervnculo"/>
@@ -6964,7 +7356,7 @@
             <w:noProof/>
             <w:webHidden/>
           </w:rPr>
-          <w:instrText xml:space="preserve"> PAGEREF _Toc517383501 \h </w:instrText>
+          <w:instrText xml:space="preserve"> PAGEREF _Toc517432978 \h </w:instrText>
         </w:r>
         <w:r>
           <w:rPr>
@@ -7009,7 +7401,7 @@
           <w:lang w:val="es-PE" w:eastAsia="es-PE"/>
         </w:rPr>
       </w:pPr>
-      <w:hyperlink w:anchor="_Toc517383502" w:history="1">
+      <w:hyperlink w:anchor="_Toc517432979" w:history="1">
         <w:r>
           <w:rPr>
             <w:rStyle w:val="Hipervnculo"/>
@@ -7057,7 +7449,7 @@
             <w:noProof/>
             <w:webHidden/>
           </w:rPr>
-          <w:instrText xml:space="preserve"> PAGEREF _Toc517383502 \h </w:instrText>
+          <w:instrText xml:space="preserve"> PAGEREF _Toc517432979 \h </w:instrText>
         </w:r>
         <w:r>
           <w:rPr>
@@ -7102,7 +7494,7 @@
           <w:lang w:val="es-PE" w:eastAsia="es-PE"/>
         </w:rPr>
       </w:pPr>
-      <w:hyperlink w:anchor="_Toc517383503" w:history="1">
+      <w:hyperlink w:anchor="_Toc517432980" w:history="1">
         <w:r>
           <w:rPr>
             <w:rStyle w:val="Hipervnculo"/>
@@ -7150,7 +7542,7 @@
             <w:noProof/>
             <w:webHidden/>
           </w:rPr>
-          <w:instrText xml:space="preserve"> PAGEREF _Toc517383503 \h </w:instrText>
+          <w:instrText xml:space="preserve"> PAGEREF _Toc517432980 \h </w:instrText>
         </w:r>
         <w:r>
           <w:rPr>
@@ -7195,7 +7587,7 @@
           <w:lang w:val="es-PE" w:eastAsia="es-PE"/>
         </w:rPr>
       </w:pPr>
-      <w:hyperlink w:anchor="_Toc517383504" w:history="1">
+      <w:hyperlink w:anchor="_Toc517432981" w:history="1">
         <w:r>
           <w:rPr>
             <w:rStyle w:val="Hipervnculo"/>
@@ -7243,7 +7635,7 @@
             <w:noProof/>
             <w:webHidden/>
           </w:rPr>
-          <w:instrText xml:space="preserve"> PAGEREF _Toc517383504 \h </w:instrText>
+          <w:instrText xml:space="preserve"> PAGEREF _Toc517432981 \h </w:instrText>
         </w:r>
         <w:r>
           <w:rPr>
@@ -7288,7 +7680,7 @@
           <w:lang w:val="es-PE" w:eastAsia="es-PE"/>
         </w:rPr>
       </w:pPr>
-      <w:hyperlink w:anchor="_Toc517383505" w:history="1">
+      <w:hyperlink w:anchor="_Toc517432982" w:history="1">
         <w:r>
           <w:rPr>
             <w:rStyle w:val="Hipervnculo"/>
@@ -7336,7 +7728,7 @@
             <w:noProof/>
             <w:webHidden/>
           </w:rPr>
-          <w:instrText xml:space="preserve"> PAGEREF _Toc517383505 \h </w:instrText>
+          <w:instrText xml:space="preserve"> PAGEREF _Toc517432982 \h </w:instrText>
         </w:r>
         <w:r>
           <w:rPr>
@@ -7381,7 +7773,7 @@
           <w:lang w:val="es-PE" w:eastAsia="es-PE"/>
         </w:rPr>
       </w:pPr>
-      <w:hyperlink w:anchor="_Toc517383506" w:history="1">
+      <w:hyperlink w:anchor="_Toc517432983" w:history="1">
         <w:r>
           <w:rPr>
             <w:rStyle w:val="Hipervnculo"/>
@@ -7429,7 +7821,7 @@
             <w:noProof/>
             <w:webHidden/>
           </w:rPr>
-          <w:instrText xml:space="preserve"> PAGEREF _Toc517383506 \h </w:instrText>
+          <w:instrText xml:space="preserve"> PAGEREF _Toc517432983 \h </w:instrText>
         </w:r>
         <w:r>
           <w:rPr>
@@ -7474,7 +7866,7 @@
           <w:lang w:val="es-PE" w:eastAsia="es-PE"/>
         </w:rPr>
       </w:pPr>
-      <w:hyperlink w:anchor="_Toc517383507" w:history="1">
+      <w:hyperlink w:anchor="_Toc517432984" w:history="1">
         <w:r>
           <w:rPr>
             <w:rStyle w:val="Hipervnculo"/>
@@ -7522,7 +7914,7 @@
             <w:noProof/>
             <w:webHidden/>
           </w:rPr>
-          <w:instrText xml:space="preserve"> PAGEREF _Toc517383507 \h </w:instrText>
+          <w:instrText xml:space="preserve"> PAGEREF _Toc517432984 \h </w:instrText>
         </w:r>
         <w:r>
           <w:rPr>
@@ -7567,7 +7959,7 @@
           <w:lang w:val="es-PE" w:eastAsia="es-PE"/>
         </w:rPr>
       </w:pPr>
-      <w:hyperlink w:anchor="_Toc517383508" w:history="1">
+      <w:hyperlink w:anchor="_Toc517432985" w:history="1">
         <w:r>
           <w:rPr>
             <w:rStyle w:val="Hipervnculo"/>
@@ -7615,7 +8007,7 @@
             <w:noProof/>
             <w:webHidden/>
           </w:rPr>
-          <w:instrText xml:space="preserve"> PAGEREF _Toc517383508 \h </w:instrText>
+          <w:instrText xml:space="preserve"> PAGEREF _Toc517432985 \h </w:instrText>
         </w:r>
         <w:r>
           <w:rPr>
@@ -7660,7 +8052,7 @@
           <w:lang w:val="es-PE" w:eastAsia="es-PE"/>
         </w:rPr>
       </w:pPr>
-      <w:hyperlink w:anchor="_Toc517383509" w:history="1">
+      <w:hyperlink w:anchor="_Toc517432986" w:history="1">
         <w:r>
           <w:rPr>
             <w:rStyle w:val="Hipervnculo"/>
@@ -7708,7 +8100,7 @@
             <w:noProof/>
             <w:webHidden/>
           </w:rPr>
-          <w:instrText xml:space="preserve"> PAGEREF _Toc517383509 \h </w:instrText>
+          <w:instrText xml:space="preserve"> PAGEREF _Toc517432986 \h </w:instrText>
         </w:r>
         <w:r>
           <w:rPr>
@@ -7753,7 +8145,7 @@
           <w:lang w:val="es-PE" w:eastAsia="es-PE"/>
         </w:rPr>
       </w:pPr>
-      <w:hyperlink w:anchor="_Toc517383510" w:history="1">
+      <w:hyperlink w:anchor="_Toc517432987" w:history="1">
         <w:r>
           <w:rPr>
             <w:rStyle w:val="Hipervnculo"/>
@@ -7801,7 +8193,7 @@
             <w:noProof/>
             <w:webHidden/>
           </w:rPr>
-          <w:instrText xml:space="preserve"> PAGEREF _Toc517383510 \h </w:instrText>
+          <w:instrText xml:space="preserve"> PAGEREF _Toc517432987 \h </w:instrText>
         </w:r>
         <w:r>
           <w:rPr>
@@ -7846,7 +8238,7 @@
           <w:lang w:val="es-PE" w:eastAsia="es-PE"/>
         </w:rPr>
       </w:pPr>
-      <w:hyperlink w:anchor="_Toc517383511" w:history="1">
+      <w:hyperlink w:anchor="_Toc517432988" w:history="1">
         <w:r>
           <w:rPr>
             <w:rStyle w:val="Hipervnculo"/>
@@ -7894,7 +8286,7 @@
             <w:noProof/>
             <w:webHidden/>
           </w:rPr>
-          <w:instrText xml:space="preserve"> PAGEREF _Toc517383511 \h </w:instrText>
+          <w:instrText xml:space="preserve"> PAGEREF _Toc517432988 \h </w:instrText>
         </w:r>
         <w:r>
           <w:rPr>
@@ -7939,7 +8331,7 @@
           <w:lang w:val="es-PE" w:eastAsia="es-PE"/>
         </w:rPr>
       </w:pPr>
-      <w:hyperlink w:anchor="_Toc517383512" w:history="1">
+      <w:hyperlink w:anchor="_Toc517432989" w:history="1">
         <w:r>
           <w:rPr>
             <w:rStyle w:val="Hipervnculo"/>
@@ -7987,7 +8379,7 @@
             <w:noProof/>
             <w:webHidden/>
           </w:rPr>
-          <w:instrText xml:space="preserve"> PAGEREF _Toc517383512 \h </w:instrText>
+          <w:instrText xml:space="preserve"> PAGEREF _Toc517432989 \h </w:instrText>
         </w:r>
         <w:r>
           <w:rPr>
@@ -8032,7 +8424,7 @@
           <w:lang w:val="es-PE" w:eastAsia="es-PE"/>
         </w:rPr>
       </w:pPr>
-      <w:hyperlink w:anchor="_Toc517383513" w:history="1">
+      <w:hyperlink w:anchor="_Toc517432990" w:history="1">
         <w:r>
           <w:rPr>
             <w:rStyle w:val="Hipervnculo"/>
@@ -8080,7 +8472,7 @@
             <w:noProof/>
             <w:webHidden/>
           </w:rPr>
-          <w:instrText xml:space="preserve"> PAGEREF _Toc517383513 \h </w:instrText>
+          <w:instrText xml:space="preserve"> PAGEREF _Toc517432990 \h </w:instrText>
         </w:r>
         <w:r>
           <w:rPr>
@@ -8125,7 +8517,7 @@
           <w:lang w:val="es-PE" w:eastAsia="es-PE"/>
         </w:rPr>
       </w:pPr>
-      <w:hyperlink w:anchor="_Toc517383514" w:history="1">
+      <w:hyperlink w:anchor="_Toc517432991" w:history="1">
         <w:r>
           <w:rPr>
             <w:rStyle w:val="Hipervnculo"/>
@@ -8173,7 +8565,7 @@
             <w:noProof/>
             <w:webHidden/>
           </w:rPr>
-          <w:instrText xml:space="preserve"> PAGEREF _Toc517383514 \h </w:instrText>
+          <w:instrText xml:space="preserve"> PAGEREF _Toc517432991 \h </w:instrText>
         </w:r>
         <w:r>
           <w:rPr>
@@ -8217,7 +8609,7 @@
           <w:lang w:val="es-PE" w:eastAsia="es-PE"/>
         </w:rPr>
       </w:pPr>
-      <w:hyperlink w:anchor="_Toc517383515" w:history="1">
+      <w:hyperlink w:anchor="_Toc517432992" w:history="1">
         <w:r>
           <w:rPr>
             <w:rStyle w:val="Hipervnculo"/>
@@ -8263,7 +8655,7 @@
             <w:noProof/>
             <w:webHidden/>
           </w:rPr>
-          <w:instrText xml:space="preserve"> PAGEREF _Toc517383515 \h </w:instrText>
+          <w:instrText xml:space="preserve"> PAGEREF _Toc517432992 \h </w:instrText>
         </w:r>
         <w:r>
           <w:rPr>
@@ -8308,7 +8700,7 @@
           <w:lang w:val="es-PE" w:eastAsia="es-PE"/>
         </w:rPr>
       </w:pPr>
-      <w:hyperlink w:anchor="_Toc517383516" w:history="1">
+      <w:hyperlink w:anchor="_Toc517432993" w:history="1">
         <w:r>
           <w:rPr>
             <w:rStyle w:val="Hipervnculo"/>
@@ -8356,7 +8748,7 @@
             <w:noProof/>
             <w:webHidden/>
           </w:rPr>
-          <w:instrText xml:space="preserve"> PAGEREF _Toc517383516 \h </w:instrText>
+          <w:instrText xml:space="preserve"> PAGEREF _Toc517432993 \h </w:instrText>
         </w:r>
         <w:r>
           <w:rPr>
@@ -8401,7 +8793,7 @@
           <w:lang w:val="es-PE" w:eastAsia="es-PE"/>
         </w:rPr>
       </w:pPr>
-      <w:hyperlink w:anchor="_Toc517383517" w:history="1">
+      <w:hyperlink w:anchor="_Toc517432994" w:history="1">
         <w:r>
           <w:rPr>
             <w:rStyle w:val="Hipervnculo"/>
@@ -8449,7 +8841,7 @@
             <w:noProof/>
             <w:webHidden/>
           </w:rPr>
-          <w:instrText xml:space="preserve"> PAGEREF _Toc517383517 \h </w:instrText>
+          <w:instrText xml:space="preserve"> PAGEREF _Toc517432994 \h </w:instrText>
         </w:r>
         <w:r>
           <w:rPr>
@@ -8494,7 +8886,7 @@
           <w:lang w:val="es-PE" w:eastAsia="es-PE"/>
         </w:rPr>
       </w:pPr>
-      <w:hyperlink w:anchor="_Toc517383518" w:history="1">
+      <w:hyperlink w:anchor="_Toc517432995" w:history="1">
         <w:r>
           <w:rPr>
             <w:rStyle w:val="Hipervnculo"/>
@@ -8542,7 +8934,7 @@
             <w:noProof/>
             <w:webHidden/>
           </w:rPr>
-          <w:instrText xml:space="preserve"> PAGEREF _Toc517383518 \h </w:instrText>
+          <w:instrText xml:space="preserve"> PAGEREF _Toc517432995 \h </w:instrText>
         </w:r>
         <w:r>
           <w:rPr>
@@ -8587,7 +8979,7 @@
           <w:lang w:val="es-PE" w:eastAsia="es-PE"/>
         </w:rPr>
       </w:pPr>
-      <w:hyperlink w:anchor="_Toc517383519" w:history="1">
+      <w:hyperlink w:anchor="_Toc517432996" w:history="1">
         <w:r>
           <w:rPr>
             <w:rStyle w:val="Hipervnculo"/>
@@ -8635,7 +9027,7 @@
             <w:noProof/>
             <w:webHidden/>
           </w:rPr>
-          <w:instrText xml:space="preserve"> PAGEREF _Toc517383519 \h </w:instrText>
+          <w:instrText xml:space="preserve"> PAGEREF _Toc517432996 \h </w:instrText>
         </w:r>
         <w:r>
           <w:rPr>
@@ -8680,7 +9072,7 @@
           <w:lang w:val="es-PE" w:eastAsia="es-PE"/>
         </w:rPr>
       </w:pPr>
-      <w:hyperlink w:anchor="_Toc517383520" w:history="1">
+      <w:hyperlink w:anchor="_Toc517432997" w:history="1">
         <w:r>
           <w:rPr>
             <w:rStyle w:val="Hipervnculo"/>
@@ -8728,7 +9120,7 @@
             <w:noProof/>
             <w:webHidden/>
           </w:rPr>
-          <w:instrText xml:space="preserve"> PAGEREF _Toc517383520 \h </w:instrText>
+          <w:instrText xml:space="preserve"> PAGEREF _Toc517432997 \h </w:instrText>
         </w:r>
         <w:r>
           <w:rPr>
@@ -8748,7 +9140,7 @@
             <w:noProof/>
             <w:webHidden/>
           </w:rPr>
-          <w:t>32</w:t>
+          <w:t>33</w:t>
         </w:r>
         <w:r>
           <w:rPr>
@@ -8773,7 +9165,7 @@
           <w:lang w:val="es-PE" w:eastAsia="es-PE"/>
         </w:rPr>
       </w:pPr>
-      <w:hyperlink w:anchor="_Toc517383521" w:history="1">
+      <w:hyperlink w:anchor="_Toc517432998" w:history="1">
         <w:r>
           <w:rPr>
             <w:rStyle w:val="Hipervnculo"/>
@@ -8821,7 +9213,7 @@
             <w:noProof/>
             <w:webHidden/>
           </w:rPr>
-          <w:instrText xml:space="preserve"> PAGEREF _Toc517383521 \h </w:instrText>
+          <w:instrText xml:space="preserve"> PAGEREF _Toc517432998 \h </w:instrText>
         </w:r>
         <w:r>
           <w:rPr>
@@ -8866,7 +9258,7 @@
           <w:lang w:val="es-PE" w:eastAsia="es-PE"/>
         </w:rPr>
       </w:pPr>
-      <w:hyperlink w:anchor="_Toc517383522" w:history="1">
+      <w:hyperlink w:anchor="_Toc517432999" w:history="1">
         <w:r>
           <w:rPr>
             <w:rStyle w:val="Hipervnculo"/>
@@ -8914,7 +9306,7 @@
             <w:noProof/>
             <w:webHidden/>
           </w:rPr>
-          <w:instrText xml:space="preserve"> PAGEREF _Toc517383522 \h </w:instrText>
+          <w:instrText xml:space="preserve"> PAGEREF _Toc517432999 \h </w:instrText>
         </w:r>
         <w:r>
           <w:rPr>
@@ -8959,7 +9351,7 @@
           <w:lang w:val="es-PE" w:eastAsia="es-PE"/>
         </w:rPr>
       </w:pPr>
-      <w:hyperlink w:anchor="_Toc517383523" w:history="1">
+      <w:hyperlink w:anchor="_Toc517433000" w:history="1">
         <w:r>
           <w:rPr>
             <w:rStyle w:val="Hipervnculo"/>
@@ -9007,7 +9399,7 @@
             <w:noProof/>
             <w:webHidden/>
           </w:rPr>
-          <w:instrText xml:space="preserve"> PAGEREF _Toc517383523 \h </w:instrText>
+          <w:instrText xml:space="preserve"> PAGEREF _Toc517433000 \h </w:instrText>
         </w:r>
         <w:r>
           <w:rPr>
@@ -9027,7 +9419,7 @@
             <w:noProof/>
             <w:webHidden/>
           </w:rPr>
-          <w:t>33</w:t>
+          <w:t>34</w:t>
         </w:r>
         <w:r>
           <w:rPr>
@@ -9080,7 +9472,7 @@
           <w:rFonts w:asciiTheme="minorHAnsi" w:hAnsiTheme="minorHAnsi"/>
         </w:rPr>
       </w:pPr>
-      <w:bookmarkStart w:id="7" w:name="_Toc517383481"/>
+      <w:bookmarkStart w:id="7" w:name="_Toc517432958"/>
       <w:r>
         <w:rPr>
           <w:rFonts w:asciiTheme="minorHAnsi" w:hAnsiTheme="minorHAnsi"/>
@@ -9478,7 +9870,7 @@
           <w:rFonts w:asciiTheme="minorHAnsi" w:hAnsiTheme="minorHAnsi"/>
         </w:rPr>
       </w:pPr>
-      <w:bookmarkStart w:id="8" w:name="_Toc517383482"/>
+      <w:bookmarkStart w:id="8" w:name="_Toc517432959"/>
       <w:r>
         <w:rPr>
           <w:rFonts w:asciiTheme="minorHAnsi" w:hAnsiTheme="minorHAnsi"/>
@@ -9498,7 +9890,7 @@
           <w:rFonts w:asciiTheme="minorHAnsi" w:hAnsiTheme="minorHAnsi"/>
         </w:rPr>
       </w:pPr>
-      <w:bookmarkStart w:id="9" w:name="_Toc517383483"/>
+      <w:bookmarkStart w:id="9" w:name="_Toc517432960"/>
       <w:r>
         <w:rPr>
           <w:rFonts w:asciiTheme="minorHAnsi" w:hAnsiTheme="minorHAnsi"/>
@@ -10480,7 +10872,7 @@
           <w:rFonts w:asciiTheme="minorHAnsi" w:hAnsiTheme="minorHAnsi"/>
         </w:rPr>
       </w:pPr>
-      <w:bookmarkStart w:id="10" w:name="_Toc517383484"/>
+      <w:bookmarkStart w:id="10" w:name="_Toc517432961"/>
       <w:r>
         <w:rPr>
           <w:rFonts w:asciiTheme="minorHAnsi" w:hAnsiTheme="minorHAnsi"/>
@@ -11227,7 +11619,7 @@
           <w:rFonts w:asciiTheme="minorHAnsi" w:hAnsiTheme="minorHAnsi"/>
         </w:rPr>
       </w:pPr>
-      <w:bookmarkStart w:id="11" w:name="_Toc517383485"/>
+      <w:bookmarkStart w:id="11" w:name="_Toc517432962"/>
       <w:r>
         <w:rPr>
           <w:rFonts w:asciiTheme="minorHAnsi" w:hAnsiTheme="minorHAnsi"/>
@@ -11732,7 +12124,7 @@
           <w:rFonts w:asciiTheme="minorHAnsi" w:hAnsiTheme="minorHAnsi"/>
         </w:rPr>
       </w:pPr>
-      <w:bookmarkStart w:id="12" w:name="_Toc517383486"/>
+      <w:bookmarkStart w:id="12" w:name="_Toc517432963"/>
       <w:r>
         <w:rPr>
           <w:rFonts w:asciiTheme="minorHAnsi" w:hAnsiTheme="minorHAnsi"/>
@@ -12143,7 +12535,7 @@
           <w:rFonts w:asciiTheme="minorHAnsi" w:hAnsiTheme="minorHAnsi"/>
         </w:rPr>
       </w:pPr>
-      <w:bookmarkStart w:id="13" w:name="_Toc517383487"/>
+      <w:bookmarkStart w:id="13" w:name="_Toc517432964"/>
       <w:r>
         <w:rPr>
           <w:rFonts w:asciiTheme="minorHAnsi" w:hAnsiTheme="minorHAnsi"/>
@@ -13856,7 +14248,7 @@
         </w:rPr>
       </w:pPr>
       <w:bookmarkStart w:id="14" w:name="_Toc512601468"/>
-      <w:bookmarkStart w:id="15" w:name="_Toc517383488"/>
+      <w:bookmarkStart w:id="15" w:name="_Toc517432965"/>
       <w:r>
         <w:rPr>
           <w:rFonts w:asciiTheme="minorHAnsi" w:hAnsiTheme="minorHAnsi"/>
@@ -13879,7 +14271,7 @@
         </w:rPr>
       </w:pPr>
       <w:bookmarkStart w:id="16" w:name="_Toc512601469"/>
-      <w:bookmarkStart w:id="17" w:name="_Toc517383489"/>
+      <w:bookmarkStart w:id="17" w:name="_Toc517432966"/>
       <w:r>
         <w:rPr>
           <w:rFonts w:asciiTheme="minorHAnsi" w:hAnsiTheme="minorHAnsi"/>
@@ -14162,7 +14554,7 @@
         </w:numPr>
       </w:pPr>
       <w:bookmarkStart w:id="18" w:name="_Toc512601470"/>
-      <w:bookmarkStart w:id="19" w:name="_Toc517383490"/>
+      <w:bookmarkStart w:id="19" w:name="_Toc517432967"/>
       <w:r>
         <w:t>Lista de clasificación de CI</w:t>
       </w:r>
@@ -17142,7 +17534,7 @@
         </w:numPr>
       </w:pPr>
       <w:bookmarkStart w:id="20" w:name="_Toc512601471"/>
-      <w:bookmarkStart w:id="21" w:name="_Toc517383491"/>
+      <w:bookmarkStart w:id="21" w:name="_Toc517432968"/>
       <w:r>
         <w:t xml:space="preserve">Definición de la nomenclatura de </w:t>
       </w:r>
@@ -18349,7 +18741,7 @@
         </w:numPr>
       </w:pPr>
       <w:bookmarkStart w:id="22" w:name="_Toc512601472"/>
-      <w:bookmarkStart w:id="23" w:name="_Toc517383492"/>
+      <w:bookmarkStart w:id="23" w:name="_Toc517432969"/>
       <w:r>
         <w:t xml:space="preserve">Lista de </w:t>
       </w:r>
@@ -19737,7 +20129,7 @@
         </w:rPr>
       </w:pPr>
       <w:bookmarkStart w:id="24" w:name="_Toc484866092"/>
-      <w:bookmarkStart w:id="25" w:name="_Toc517383493"/>
+      <w:bookmarkStart w:id="25" w:name="_Toc517432970"/>
       <w:r>
         <w:rPr>
           <w:rFonts w:asciiTheme="minorHAnsi" w:hAnsiTheme="minorHAnsi"/>
@@ -19793,7 +20185,7 @@
           <w:numId w:val="1"/>
         </w:numPr>
       </w:pPr>
-      <w:bookmarkStart w:id="26" w:name="_Toc517383494"/>
+      <w:bookmarkStart w:id="26" w:name="_Toc517432971"/>
       <w:r>
         <w:t>Líneas Base</w:t>
       </w:r>
@@ -20802,7 +21194,7 @@
       <w:pPr>
         <w:pStyle w:val="PSI-Ttulo3"/>
       </w:pPr>
-      <w:bookmarkStart w:id="27" w:name="_Toc517383495"/>
+      <w:bookmarkStart w:id="27" w:name="_Toc517432972"/>
       <w:r>
         <w:lastRenderedPageBreak/>
         <w:t>3.2.2 Definición</w:t>
@@ -20936,7 +21328,7 @@
           <w:numId w:val="24"/>
         </w:numPr>
       </w:pPr>
-      <w:bookmarkStart w:id="28" w:name="_Toc517383496"/>
+      <w:bookmarkStart w:id="28" w:name="_Toc517432973"/>
       <w:r>
         <w:t>Definición de las Librerías Controladas</w:t>
       </w:r>
@@ -20956,7 +21348,7 @@
           <w:lang w:eastAsia="es-ES_tradnl"/>
         </w:rPr>
       </w:pPr>
-      <w:bookmarkStart w:id="29" w:name="_Toc517383497"/>
+      <w:bookmarkStart w:id="29" w:name="_Toc517432974"/>
       <w:r>
         <w:rPr>
           <w:rFonts w:ascii="Cambria" w:hAnsi="Cambria"/>
@@ -21581,7 +21973,7 @@
           <w:lang w:eastAsia="es-ES_tradnl"/>
         </w:rPr>
       </w:pPr>
-      <w:bookmarkStart w:id="30" w:name="_Toc517383498"/>
+      <w:bookmarkStart w:id="30" w:name="_Toc517432975"/>
       <w:r>
         <w:rPr>
           <w:rFonts w:ascii="Cambria" w:hAnsi="Cambria"/>
@@ -22380,7 +22772,7 @@
           <w:lang w:eastAsia="es-ES_tradnl"/>
         </w:rPr>
       </w:pPr>
-      <w:bookmarkStart w:id="32" w:name="_Toc517383499"/>
+      <w:bookmarkStart w:id="32" w:name="_Toc517432976"/>
       <w:r>
         <w:rPr>
           <w:rFonts w:ascii="Cambria" w:hAnsi="Cambria"/>
@@ -26299,7 +26691,7 @@
           <w:lang w:eastAsia="es-ES_tradnl"/>
         </w:rPr>
       </w:pPr>
-      <w:bookmarkStart w:id="33" w:name="_Toc517383500"/>
+      <w:bookmarkStart w:id="33" w:name="_Toc517432977"/>
       <w:r>
         <w:rPr>
           <w:rFonts w:ascii="Cambria" w:hAnsi="Cambria"/>
@@ -26977,7 +27369,7 @@
           <w:rFonts w:asciiTheme="minorHAnsi" w:hAnsiTheme="minorHAnsi"/>
         </w:rPr>
       </w:pPr>
-      <w:bookmarkStart w:id="34" w:name="_Toc517383501"/>
+      <w:bookmarkStart w:id="34" w:name="_Toc517432978"/>
       <w:r>
         <w:rPr>
           <w:rFonts w:asciiTheme="minorHAnsi" w:hAnsiTheme="minorHAnsi"/>
@@ -27063,7 +27455,7 @@
           <w:lang w:eastAsia="es-ES_tradnl"/>
         </w:rPr>
       </w:pPr>
-      <w:bookmarkStart w:id="35" w:name="_Toc517383502"/>
+      <w:bookmarkStart w:id="35" w:name="_Toc517432979"/>
       <w:r>
         <w:rPr>
           <w:b/>
@@ -27561,7 +27953,7 @@
           <w:lang w:eastAsia="es-ES_tradnl"/>
         </w:rPr>
       </w:pPr>
-      <w:bookmarkStart w:id="36" w:name="_Toc517383503"/>
+      <w:bookmarkStart w:id="36" w:name="_Toc517432980"/>
       <w:r>
         <w:rPr>
           <w:b/>
@@ -28129,7 +28521,7 @@
           <w:lang w:eastAsia="es-ES_tradnl"/>
         </w:rPr>
       </w:pPr>
-      <w:bookmarkStart w:id="37" w:name="_Toc517383504"/>
+      <w:bookmarkStart w:id="37" w:name="_Toc517432981"/>
       <w:r>
         <w:rPr>
           <w:b/>
@@ -28307,6 +28699,12 @@
                 <w:sz w:val="22"/>
               </w:rPr>
             </w:pPr>
+            <w:r>
+              <w:rPr>
+                <w:sz w:val="22"/>
+              </w:rPr>
+              <w:t xml:space="preserve">Lista de Roles </w:t>
+            </w:r>
           </w:p>
         </w:tc>
       </w:tr>
@@ -28366,6 +28764,12 @@
                 <w:sz w:val="22"/>
               </w:rPr>
             </w:pPr>
+            <w:r>
+              <w:rPr>
+                <w:sz w:val="22"/>
+              </w:rPr>
+              <w:t>El gestor de cambios  necesita saber los roles existentes para el control a lo largo del procesos del cambio.</w:t>
+            </w:r>
           </w:p>
         </w:tc>
       </w:tr>
@@ -28434,6 +28838,13 @@
                 <w:lang w:eastAsia="es-PE"/>
               </w:rPr>
             </w:pPr>
+            <w:r>
+              <w:rPr>
+                <w:szCs w:val="20"/>
+                <w:lang w:eastAsia="es-PE"/>
+              </w:rPr>
+              <w:t>Id de un Usuario</w:t>
+            </w:r>
           </w:p>
         </w:tc>
       </w:tr>
@@ -28501,6 +28912,61 @@
                 <w:lang w:eastAsia="es-PE"/>
               </w:rPr>
             </w:pPr>
+            <w:r>
+              <w:rPr>
+                <w:szCs w:val="20"/>
+                <w:lang w:eastAsia="es-PE"/>
+              </w:rPr>
+              <w:t>Rol del Usuario</w:t>
+            </w:r>
+          </w:p>
+          <w:p>
+            <w:pPr>
+              <w:pStyle w:val="Prrafodelista"/>
+              <w:numPr>
+                <w:ilvl w:val="0"/>
+                <w:numId w:val="30"/>
+              </w:numPr>
+              <w:spacing w:before="200" w:after="0" w:line="240" w:lineRule="auto"/>
+              <w:ind w:left="421" w:hanging="270"/>
+              <w:jc w:val="both"/>
+              <w:cnfStyle w:val="000000000000" w:firstRow="0" w:lastRow="0" w:firstColumn="0" w:lastColumn="0" w:oddVBand="0" w:evenVBand="0" w:oddHBand="0" w:evenHBand="0" w:firstRowFirstColumn="0" w:firstRowLastColumn="0" w:lastRowFirstColumn="0" w:lastRowLastColumn="0"/>
+              <w:rPr>
+                <w:szCs w:val="20"/>
+                <w:lang w:eastAsia="es-PE"/>
+              </w:rPr>
+            </w:pPr>
+            <w:r>
+              <w:rPr>
+                <w:szCs w:val="20"/>
+                <w:lang w:eastAsia="es-PE"/>
+              </w:rPr>
+              <w:t>Permisos del Usuario</w:t>
+            </w:r>
+          </w:p>
+          <w:p>
+            <w:pPr>
+              <w:pStyle w:val="Prrafodelista"/>
+              <w:numPr>
+                <w:ilvl w:val="0"/>
+                <w:numId w:val="30"/>
+              </w:numPr>
+              <w:spacing w:before="200" w:after="0" w:line="240" w:lineRule="auto"/>
+              <w:ind w:left="421" w:hanging="270"/>
+              <w:jc w:val="both"/>
+              <w:cnfStyle w:val="000000000000" w:firstRow="0" w:lastRow="0" w:firstColumn="0" w:lastColumn="0" w:oddVBand="0" w:evenVBand="0" w:oddHBand="0" w:evenHBand="0" w:firstRowFirstColumn="0" w:firstRowLastColumn="0" w:lastRowFirstColumn="0" w:lastRowLastColumn="0"/>
+              <w:rPr>
+                <w:szCs w:val="20"/>
+                <w:lang w:eastAsia="es-PE"/>
+              </w:rPr>
+            </w:pPr>
+            <w:r>
+              <w:rPr>
+                <w:szCs w:val="20"/>
+                <w:lang w:eastAsia="es-PE"/>
+              </w:rPr>
+              <w:t>Responsabilidades del Usuario</w:t>
+            </w:r>
           </w:p>
         </w:tc>
       </w:tr>
@@ -28573,7 +29039,7 @@
           <w:lang w:eastAsia="es-ES_tradnl"/>
         </w:rPr>
       </w:pPr>
-      <w:bookmarkStart w:id="38" w:name="_Toc517383505"/>
+      <w:bookmarkStart w:id="38" w:name="_Toc517432982"/>
       <w:r>
         <w:rPr>
           <w:b/>
@@ -28754,6 +29220,23 @@
           </w:tcPr>
           <w:p>
             <w:pPr>
+              <w:pStyle w:val="PSI-Ttulo3"/>
+              <w:cnfStyle w:val="000000100000" w:firstRow="0" w:lastRow="0" w:firstColumn="0" w:lastColumn="0" w:oddVBand="0" w:evenVBand="0" w:oddHBand="1" w:evenHBand="0" w:firstRowFirstColumn="0" w:firstRowLastColumn="0" w:lastRowFirstColumn="0" w:lastRowLastColumn="0"/>
+            </w:pPr>
+            <w:r>
+              <w:rPr>
+                <w:rFonts w:ascii="Times New Roman" w:hAnsi="Times New Roman"/>
+                <w:b w:val="0"/>
+                <w:bCs w:val="0"/>
+                <w:color w:val="000000"/>
+                <w:szCs w:val="20"/>
+                <w:lang w:val="es-PE" w:eastAsia="es-PE"/>
+              </w:rPr>
+              <w:t>Lista de Ítem con la nomenclatura</w:t>
+            </w:r>
+          </w:p>
+          <w:p>
+            <w:pPr>
               <w:jc w:val="both"/>
               <w:cnfStyle w:val="000000100000" w:firstRow="0" w:lastRow="0" w:firstColumn="0" w:lastColumn="0" w:oddVBand="0" w:evenVBand="0" w:oddHBand="1" w:evenHBand="0" w:firstRowFirstColumn="0" w:firstRowLastColumn="0" w:lastRowFirstColumn="0" w:lastRowLastColumn="0"/>
               <w:rPr>
@@ -28819,6 +29302,12 @@
                 <w:sz w:val="22"/>
               </w:rPr>
             </w:pPr>
+            <w:r>
+              <w:rPr>
+                <w:sz w:val="22"/>
+              </w:rPr>
+              <w:t>El gestor de cambios  necesita saber la descripción de un ítem mediante su nomenclatura.</w:t>
+            </w:r>
           </w:p>
         </w:tc>
       </w:tr>
@@ -28887,6 +29376,13 @@
                 <w:lang w:eastAsia="es-PE"/>
               </w:rPr>
             </w:pPr>
+            <w:r>
+              <w:rPr>
+                <w:szCs w:val="20"/>
+                <w:lang w:eastAsia="es-PE"/>
+              </w:rPr>
+              <w:t>Nombre del Ítem</w:t>
+            </w:r>
           </w:p>
         </w:tc>
       </w:tr>
@@ -28954,6 +29450,37 @@
                 <w:lang w:eastAsia="es-PE"/>
               </w:rPr>
             </w:pPr>
+            <w:r>
+              <w:rPr>
+                <w:szCs w:val="20"/>
+                <w:lang w:eastAsia="es-PE"/>
+              </w:rPr>
+              <w:t>Descripción del Ítem</w:t>
+            </w:r>
+          </w:p>
+          <w:p>
+            <w:pPr>
+              <w:pStyle w:val="Prrafodelista"/>
+              <w:numPr>
+                <w:ilvl w:val="0"/>
+                <w:numId w:val="30"/>
+              </w:numPr>
+              <w:spacing w:before="200" w:after="0" w:line="240" w:lineRule="auto"/>
+              <w:ind w:left="421" w:hanging="270"/>
+              <w:jc w:val="both"/>
+              <w:cnfStyle w:val="000000000000" w:firstRow="0" w:lastRow="0" w:firstColumn="0" w:lastColumn="0" w:oddVBand="0" w:evenVBand="0" w:oddHBand="0" w:evenHBand="0" w:firstRowFirstColumn="0" w:firstRowLastColumn="0" w:lastRowFirstColumn="0" w:lastRowLastColumn="0"/>
+              <w:rPr>
+                <w:szCs w:val="20"/>
+                <w:lang w:eastAsia="es-PE"/>
+              </w:rPr>
+            </w:pPr>
+            <w:r>
+              <w:rPr>
+                <w:szCs w:val="20"/>
+                <w:lang w:eastAsia="es-PE"/>
+              </w:rPr>
+              <w:t>Proyecto que pertenece el Ítem.</w:t>
+            </w:r>
           </w:p>
         </w:tc>
       </w:tr>
@@ -29165,7 +29692,7 @@
           <w:lang w:eastAsia="es-ES_tradnl"/>
         </w:rPr>
       </w:pPr>
-      <w:bookmarkStart w:id="39" w:name="_Toc517383506"/>
+      <w:bookmarkStart w:id="39" w:name="_Toc517432983"/>
       <w:r>
         <w:rPr>
           <w:b/>
@@ -29174,7 +29701,6 @@
           <w:szCs w:val="24"/>
           <w:lang w:eastAsia="es-ES_tradnl"/>
         </w:rPr>
-        <w:lastRenderedPageBreak/>
         <w:t>Reporte de Estado 00</w:t>
       </w:r>
       <w:r>
@@ -29353,6 +29879,18 @@
                 <w:sz w:val="22"/>
               </w:rPr>
             </w:pPr>
+            <w:r>
+              <w:rPr>
+                <w:sz w:val="22"/>
+              </w:rPr>
+              <w:t>Lista de librerías</w:t>
+            </w:r>
+            <w:r>
+              <w:rPr>
+                <w:sz w:val="22"/>
+              </w:rPr>
+              <w:t xml:space="preserve"> de documentos</w:t>
+            </w:r>
           </w:p>
         </w:tc>
       </w:tr>
@@ -29406,10 +29944,24 @@
           </w:tcPr>
           <w:p>
             <w:pPr>
+              <w:pStyle w:val="PSI-Normal"/>
+              <w:ind w:left="0"/>
+              <w:cnfStyle w:val="000000000000" w:firstRow="0" w:lastRow="0" w:firstColumn="0" w:lastColumn="0" w:oddVBand="0" w:evenVBand="0" w:oddHBand="0" w:evenHBand="0" w:firstRowFirstColumn="0" w:firstRowLastColumn="0" w:lastRowFirstColumn="0" w:lastRowLastColumn="0"/>
+            </w:pPr>
+            <w:r>
+              <w:t>El gestor de cambios debe a</w:t>
+            </w:r>
+            <w:r>
+              <w:t xml:space="preserve">lmacenar y mantener las versiones actualizadas de los documentos con los que se rige la empresa. </w:t>
+            </w:r>
+          </w:p>
+          <w:p>
+            <w:pPr>
               <w:jc w:val="both"/>
               <w:cnfStyle w:val="000000000000" w:firstRow="0" w:lastRow="0" w:firstColumn="0" w:lastColumn="0" w:oddVBand="0" w:evenVBand="0" w:oddHBand="0" w:evenHBand="0" w:firstRowFirstColumn="0" w:firstRowLastColumn="0" w:lastRowFirstColumn="0" w:lastRowLastColumn="0"/>
               <w:rPr>
                 <w:sz w:val="22"/>
+                <w:lang w:val="es-AR"/>
               </w:rPr>
             </w:pPr>
           </w:p>
@@ -29480,6 +30032,13 @@
                 <w:lang w:eastAsia="es-PE"/>
               </w:rPr>
             </w:pPr>
+            <w:r>
+              <w:rPr>
+                <w:szCs w:val="20"/>
+                <w:lang w:eastAsia="es-PE"/>
+              </w:rPr>
+              <w:t>Id del tipo de librería</w:t>
+            </w:r>
           </w:p>
         </w:tc>
       </w:tr>
@@ -29533,19 +30092,49 @@
           </w:tcPr>
           <w:p>
             <w:pPr>
-              <w:pStyle w:val="Prrafodelista"/>
+              <w:pStyle w:val="PSI-Normal"/>
               <w:numPr>
                 <w:ilvl w:val="0"/>
                 <w:numId w:val="30"/>
               </w:numPr>
-              <w:spacing w:before="200" w:after="0" w:line="240" w:lineRule="auto"/>
-              <w:ind w:left="421" w:hanging="270"/>
+              <w:cnfStyle w:val="000000000000" w:firstRow="0" w:lastRow="0" w:firstColumn="0" w:lastColumn="0" w:oddVBand="0" w:evenVBand="0" w:oddHBand="0" w:evenHBand="0" w:firstRowFirstColumn="0" w:firstRowLastColumn="0" w:lastRowFirstColumn="0" w:lastRowLastColumn="0"/>
+            </w:pPr>
+            <w:r>
+              <w:t>Plan de Gestión de la Configuración (PGC)</w:t>
+            </w:r>
+          </w:p>
+          <w:p>
+            <w:pPr>
+              <w:pStyle w:val="PSI-Normal"/>
+              <w:numPr>
+                <w:ilvl w:val="0"/>
+                <w:numId w:val="30"/>
+              </w:numPr>
+              <w:cnfStyle w:val="000000000000" w:firstRow="0" w:lastRow="0" w:firstColumn="0" w:lastColumn="0" w:oddVBand="0" w:evenVBand="0" w:oddHBand="0" w:evenHBand="0" w:firstRowFirstColumn="0" w:firstRowLastColumn="0" w:lastRowFirstColumn="0" w:lastRowLastColumn="0"/>
+            </w:pPr>
+            <w:r>
+              <w:t>Políticas de Control de Cambios (P_CC)</w:t>
+            </w:r>
+          </w:p>
+          <w:p>
+            <w:pPr>
+              <w:pStyle w:val="PSI-Normal"/>
+              <w:numPr>
+                <w:ilvl w:val="0"/>
+                <w:numId w:val="30"/>
+              </w:numPr>
+              <w:cnfStyle w:val="000000000000" w:firstRow="0" w:lastRow="0" w:firstColumn="0" w:lastColumn="0" w:oddVBand="0" w:evenVBand="0" w:oddHBand="0" w:evenHBand="0" w:firstRowFirstColumn="0" w:firstRowLastColumn="0" w:lastRowFirstColumn="0" w:lastRowLastColumn="0"/>
+            </w:pPr>
+            <w:r>
+              <w:t>Políticas de Líneas Base (P_LB)</w:t>
+            </w:r>
+          </w:p>
+          <w:p>
+            <w:pPr>
+              <w:spacing w:before="200"/>
+              <w:ind w:left="360"/>
               <w:jc w:val="both"/>
               <w:cnfStyle w:val="000000000000" w:firstRow="0" w:lastRow="0" w:firstColumn="0" w:lastColumn="0" w:oddVBand="0" w:evenVBand="0" w:oddHBand="0" w:evenHBand="0" w:firstRowFirstColumn="0" w:firstRowLastColumn="0" w:lastRowFirstColumn="0" w:lastRowLastColumn="0"/>
-              <w:rPr>
-                <w:szCs w:val="20"/>
-                <w:lang w:eastAsia="es-PE"/>
-              </w:rPr>
             </w:pPr>
           </w:p>
         </w:tc>
@@ -29602,7 +30191,7 @@
           <w:lang w:eastAsia="es-ES_tradnl"/>
         </w:rPr>
       </w:pPr>
-      <w:bookmarkStart w:id="40" w:name="_Toc517383507"/>
+      <w:bookmarkStart w:id="40" w:name="_Toc517432984"/>
       <w:r>
         <w:rPr>
           <w:b/>
@@ -29789,6 +30378,42 @@
                 <w:sz w:val="22"/>
               </w:rPr>
             </w:pPr>
+            <w:r>
+              <w:rPr>
+                <w:rFonts w:ascii="Cambria" w:hAnsi="Cambria"/>
+                <w:sz w:val="22"/>
+                <w:szCs w:val="22"/>
+                <w:lang w:eastAsia="es-ES_tradnl"/>
+              </w:rPr>
+              <w:t>Lista de l</w:t>
+            </w:r>
+            <w:r>
+              <w:rPr>
+                <w:rFonts w:ascii="Cambria" w:hAnsi="Cambria"/>
+                <w:sz w:val="22"/>
+                <w:szCs w:val="22"/>
+                <w:lang w:eastAsia="es-ES_tradnl"/>
+              </w:rPr>
+              <w:t>ibrería</w:t>
+            </w:r>
+            <w:r>
+              <w:rPr>
+                <w:rFonts w:ascii="Cambria" w:hAnsi="Cambria"/>
+                <w:sz w:val="22"/>
+                <w:szCs w:val="22"/>
+                <w:lang w:eastAsia="es-ES_tradnl"/>
+              </w:rPr>
+              <w:t>s</w:t>
+            </w:r>
+            <w:r>
+              <w:rPr>
+                <w:rFonts w:ascii="Cambria" w:hAnsi="Cambria"/>
+                <w:sz w:val="22"/>
+                <w:szCs w:val="22"/>
+                <w:lang w:eastAsia="es-ES_tradnl"/>
+              </w:rPr>
+              <w:t xml:space="preserve"> de Desarrollo</w:t>
+            </w:r>
           </w:p>
         </w:tc>
       </w:tr>
@@ -29842,10 +30467,30 @@
           </w:tcPr>
           <w:p>
             <w:pPr>
+              <w:pStyle w:val="PSI-Normal"/>
+              <w:spacing w:line="240" w:lineRule="auto"/>
+              <w:cnfStyle w:val="000000000000" w:firstRow="0" w:lastRow="0" w:firstColumn="0" w:lastColumn="0" w:oddVBand="0" w:evenVBand="0" w:oddHBand="0" w:evenHBand="0" w:firstRowFirstColumn="0" w:firstRowLastColumn="0" w:lastRowFirstColumn="0" w:lastRowLastColumn="0"/>
+            </w:pPr>
+            <w:r>
+              <w:t xml:space="preserve">El gestor de cambios debe </w:t>
+            </w:r>
+            <w:r>
+              <w:t xml:space="preserve"> </w:t>
+            </w:r>
+            <w:r>
+              <w:t>a</w:t>
+            </w:r>
+            <w:r>
+              <w:t xml:space="preserve">lmacenar la documentación perteneciente al desarrollo del proyecto. En esta librería se encuentran todos los proyectos de la organización, y cada proyecto con su respectiva documentación. </w:t>
+            </w:r>
+          </w:p>
+          <w:p>
+            <w:pPr>
               <w:jc w:val="both"/>
               <w:cnfStyle w:val="000000000000" w:firstRow="0" w:lastRow="0" w:firstColumn="0" w:lastColumn="0" w:oddVBand="0" w:evenVBand="0" w:oddHBand="0" w:evenHBand="0" w:firstRowFirstColumn="0" w:firstRowLastColumn="0" w:lastRowFirstColumn="0" w:lastRowLastColumn="0"/>
               <w:rPr>
                 <w:sz w:val="22"/>
+                <w:lang w:val="es-AR"/>
               </w:rPr>
             </w:pPr>
           </w:p>
@@ -29916,6 +30561,13 @@
                 <w:lang w:eastAsia="es-PE"/>
               </w:rPr>
             </w:pPr>
+            <w:r>
+              <w:rPr>
+                <w:szCs w:val="20"/>
+                <w:lang w:eastAsia="es-PE"/>
+              </w:rPr>
+              <w:t>Id del tipo de librería</w:t>
+            </w:r>
           </w:p>
         </w:tc>
       </w:tr>
@@ -29983,6 +30635,13 @@
                 <w:lang w:eastAsia="es-PE"/>
               </w:rPr>
             </w:pPr>
+            <w:r>
+              <w:rPr>
+                <w:szCs w:val="20"/>
+                <w:lang w:eastAsia="es-PE"/>
+              </w:rPr>
+              <w:t>Proyectos de software</w:t>
+            </w:r>
           </w:p>
         </w:tc>
       </w:tr>
@@ -30194,7 +30853,7 @@
           <w:lang w:eastAsia="es-ES_tradnl"/>
         </w:rPr>
       </w:pPr>
-      <w:bookmarkStart w:id="41" w:name="_Toc517383508"/>
+      <w:bookmarkStart w:id="41" w:name="_Toc517432985"/>
       <w:r>
         <w:rPr>
           <w:b/>
@@ -30203,7 +30862,6 @@
           <w:szCs w:val="24"/>
           <w:lang w:eastAsia="es-ES_tradnl"/>
         </w:rPr>
-        <w:lastRenderedPageBreak/>
         <w:t>Reporte de Estado 007</w:t>
       </w:r>
       <w:bookmarkEnd w:id="41"/>
@@ -30728,7 +31386,7 @@
           <w:lang w:eastAsia="es-ES_tradnl"/>
         </w:rPr>
       </w:pPr>
-      <w:bookmarkStart w:id="42" w:name="_Toc517383509"/>
+      <w:bookmarkStart w:id="42" w:name="_Toc517432986"/>
       <w:r>
         <w:rPr>
           <w:b/>
@@ -31370,7 +32028,7 @@
           <w:lang w:eastAsia="es-ES_tradnl"/>
         </w:rPr>
       </w:pPr>
-      <w:bookmarkStart w:id="43" w:name="_Toc517383510"/>
+      <w:bookmarkStart w:id="43" w:name="_Toc517432987"/>
       <w:r>
         <w:rPr>
           <w:b/>
@@ -31379,7 +32037,6 @@
           <w:szCs w:val="24"/>
           <w:lang w:eastAsia="es-ES_tradnl"/>
         </w:rPr>
-        <w:lastRenderedPageBreak/>
         <w:t>Reporte de Estado 009</w:t>
       </w:r>
       <w:bookmarkEnd w:id="43"/>
@@ -31548,6 +32205,12 @@
                 <w:sz w:val="22"/>
               </w:rPr>
             </w:pPr>
+            <w:r>
+              <w:rPr>
+                <w:sz w:val="22"/>
+              </w:rPr>
+              <w:t>Lista de ítems de una línea base de un proyecto</w:t>
+            </w:r>
           </w:p>
         </w:tc>
       </w:tr>
@@ -31607,6 +32270,12 @@
                 <w:sz w:val="22"/>
               </w:rPr>
             </w:pPr>
+            <w:r>
+              <w:rPr>
+                <w:sz w:val="22"/>
+              </w:rPr>
+              <w:t>El jefe de proyecto necesita conocimiento de los ítems que conforman una línea base de un proyecto</w:t>
+            </w:r>
           </w:p>
         </w:tc>
       </w:tr>
@@ -31675,6 +32344,37 @@
                 <w:lang w:eastAsia="es-PE"/>
               </w:rPr>
             </w:pPr>
+            <w:r>
+              <w:rPr>
+                <w:szCs w:val="20"/>
+                <w:lang w:eastAsia="es-PE"/>
+              </w:rPr>
+              <w:t>ID del sistema</w:t>
+            </w:r>
+          </w:p>
+          <w:p>
+            <w:pPr>
+              <w:pStyle w:val="Prrafodelista"/>
+              <w:numPr>
+                <w:ilvl w:val="0"/>
+                <w:numId w:val="30"/>
+              </w:numPr>
+              <w:spacing w:after="0" w:line="240" w:lineRule="auto"/>
+              <w:ind w:left="421" w:hanging="270"/>
+              <w:jc w:val="both"/>
+              <w:cnfStyle w:val="000000100000" w:firstRow="0" w:lastRow="0" w:firstColumn="0" w:lastColumn="0" w:oddVBand="0" w:evenVBand="0" w:oddHBand="1" w:evenHBand="0" w:firstRowFirstColumn="0" w:firstRowLastColumn="0" w:lastRowFirstColumn="0" w:lastRowLastColumn="0"/>
+              <w:rPr>
+                <w:szCs w:val="20"/>
+                <w:lang w:eastAsia="es-PE"/>
+              </w:rPr>
+            </w:pPr>
+            <w:r>
+              <w:rPr>
+                <w:szCs w:val="20"/>
+                <w:lang w:eastAsia="es-PE"/>
+              </w:rPr>
+              <w:t>ID de la línea base</w:t>
+            </w:r>
           </w:p>
         </w:tc>
       </w:tr>
@@ -31742,6 +32442,98 @@
                 <w:lang w:eastAsia="es-PE"/>
               </w:rPr>
             </w:pPr>
+            <w:r>
+              <w:rPr>
+                <w:szCs w:val="20"/>
+                <w:lang w:eastAsia="es-PE"/>
+              </w:rPr>
+              <w:t>Fecha de registro</w:t>
+            </w:r>
+          </w:p>
+          <w:p>
+            <w:pPr>
+              <w:pStyle w:val="Prrafodelista"/>
+              <w:numPr>
+                <w:ilvl w:val="0"/>
+                <w:numId w:val="30"/>
+              </w:numPr>
+              <w:spacing w:before="200" w:after="0" w:line="240" w:lineRule="auto"/>
+              <w:ind w:left="421" w:hanging="270"/>
+              <w:jc w:val="both"/>
+              <w:cnfStyle w:val="000000000000" w:firstRow="0" w:lastRow="0" w:firstColumn="0" w:lastColumn="0" w:oddVBand="0" w:evenVBand="0" w:oddHBand="0" w:evenHBand="0" w:firstRowFirstColumn="0" w:firstRowLastColumn="0" w:lastRowFirstColumn="0" w:lastRowLastColumn="0"/>
+              <w:rPr>
+                <w:szCs w:val="20"/>
+                <w:lang w:eastAsia="es-PE"/>
+              </w:rPr>
+            </w:pPr>
+            <w:r>
+              <w:rPr>
+                <w:szCs w:val="20"/>
+                <w:lang w:eastAsia="es-PE"/>
+              </w:rPr>
+              <w:t>Ruta de ítems</w:t>
+            </w:r>
+          </w:p>
+          <w:p>
+            <w:pPr>
+              <w:pStyle w:val="Prrafodelista"/>
+              <w:numPr>
+                <w:ilvl w:val="0"/>
+                <w:numId w:val="30"/>
+              </w:numPr>
+              <w:spacing w:before="200" w:after="0" w:line="240" w:lineRule="auto"/>
+              <w:ind w:left="421" w:hanging="270"/>
+              <w:jc w:val="both"/>
+              <w:cnfStyle w:val="000000000000" w:firstRow="0" w:lastRow="0" w:firstColumn="0" w:lastColumn="0" w:oddVBand="0" w:evenVBand="0" w:oddHBand="0" w:evenHBand="0" w:firstRowFirstColumn="0" w:firstRowLastColumn="0" w:lastRowFirstColumn="0" w:lastRowLastColumn="0"/>
+              <w:rPr>
+                <w:szCs w:val="20"/>
+                <w:lang w:eastAsia="es-PE"/>
+              </w:rPr>
+            </w:pPr>
+            <w:r>
+              <w:rPr>
+                <w:szCs w:val="20"/>
+                <w:lang w:eastAsia="es-PE"/>
+              </w:rPr>
+              <w:t>Nombre de los ítems.</w:t>
+            </w:r>
+          </w:p>
+          <w:p>
+            <w:pPr>
+              <w:pStyle w:val="Prrafodelista"/>
+              <w:numPr>
+                <w:ilvl w:val="0"/>
+                <w:numId w:val="30"/>
+              </w:numPr>
+              <w:spacing w:before="200" w:after="0" w:line="240" w:lineRule="auto"/>
+              <w:ind w:left="421" w:hanging="270"/>
+              <w:jc w:val="both"/>
+              <w:cnfStyle w:val="000000000000" w:firstRow="0" w:lastRow="0" w:firstColumn="0" w:lastColumn="0" w:oddVBand="0" w:evenVBand="0" w:oddHBand="0" w:evenHBand="0" w:firstRowFirstColumn="0" w:firstRowLastColumn="0" w:lastRowFirstColumn="0" w:lastRowLastColumn="0"/>
+              <w:rPr>
+                <w:szCs w:val="20"/>
+                <w:lang w:eastAsia="es-PE"/>
+              </w:rPr>
+            </w:pPr>
+            <w:r>
+              <w:rPr>
+                <w:szCs w:val="20"/>
+                <w:lang w:eastAsia="es-PE"/>
+              </w:rPr>
+              <w:t>Lista de ítems</w:t>
+            </w:r>
+          </w:p>
+          <w:p>
+            <w:pPr>
+              <w:pStyle w:val="Prrafodelista"/>
+              <w:spacing w:before="200" w:after="0" w:line="240" w:lineRule="auto"/>
+              <w:ind w:left="421"/>
+              <w:jc w:val="both"/>
+              <w:cnfStyle w:val="000000000000" w:firstRow="0" w:lastRow="0" w:firstColumn="0" w:lastColumn="0" w:oddVBand="0" w:evenVBand="0" w:oddHBand="0" w:evenHBand="0" w:firstRowFirstColumn="0" w:firstRowLastColumn="0" w:lastRowFirstColumn="0" w:lastRowLastColumn="0"/>
+              <w:rPr>
+                <w:szCs w:val="20"/>
+                <w:lang w:eastAsia="es-PE"/>
+              </w:rPr>
+            </w:pPr>
           </w:p>
         </w:tc>
       </w:tr>
@@ -31813,7 +32605,7 @@
           <w:lang w:eastAsia="es-ES_tradnl"/>
         </w:rPr>
       </w:pPr>
-      <w:bookmarkStart w:id="44" w:name="_Toc517383511"/>
+      <w:bookmarkStart w:id="44" w:name="_Toc517432988"/>
       <w:r>
         <w:rPr>
           <w:b/>
@@ -31990,6 +32782,12 @@
                 <w:sz w:val="22"/>
               </w:rPr>
             </w:pPr>
+            <w:r>
+              <w:rPr>
+                <w:sz w:val="22"/>
+              </w:rPr>
+              <w:t>Lista de ítems asociados a otro ítem.</w:t>
+            </w:r>
           </w:p>
         </w:tc>
       </w:tr>
@@ -32047,8 +32845,15 @@
               <w:cnfStyle w:val="000000000000" w:firstRow="0" w:lastRow="0" w:firstColumn="0" w:lastColumn="0" w:oddVBand="0" w:evenVBand="0" w:oddHBand="0" w:evenHBand="0" w:firstRowFirstColumn="0" w:firstRowLastColumn="0" w:lastRowFirstColumn="0" w:lastRowLastColumn="0"/>
               <w:rPr>
                 <w:sz w:val="22"/>
-              </w:rPr>
-            </w:pPr>
+                <w:lang w:val="es-ES"/>
+              </w:rPr>
+            </w:pPr>
+            <w:r>
+              <w:rPr>
+                <w:sz w:val="22"/>
+              </w:rPr>
+              <w:t>El jefe de proyecto necesita conocer qué ítems están asociados a otro ítem para medir el impacto en caso haya una petición de cambio para un ítem</w:t>
+            </w:r>
           </w:p>
         </w:tc>
       </w:tr>
@@ -32117,6 +32922,37 @@
                 <w:lang w:eastAsia="es-PE"/>
               </w:rPr>
             </w:pPr>
+            <w:r>
+              <w:rPr>
+                <w:szCs w:val="20"/>
+                <w:lang w:eastAsia="es-PE"/>
+              </w:rPr>
+              <w:t>ID del ítem</w:t>
+            </w:r>
+          </w:p>
+          <w:p>
+            <w:pPr>
+              <w:pStyle w:val="Prrafodelista"/>
+              <w:numPr>
+                <w:ilvl w:val="0"/>
+                <w:numId w:val="30"/>
+              </w:numPr>
+              <w:spacing w:after="0" w:line="240" w:lineRule="auto"/>
+              <w:ind w:left="421" w:hanging="270"/>
+              <w:jc w:val="both"/>
+              <w:cnfStyle w:val="000000100000" w:firstRow="0" w:lastRow="0" w:firstColumn="0" w:lastColumn="0" w:oddVBand="0" w:evenVBand="0" w:oddHBand="1" w:evenHBand="0" w:firstRowFirstColumn="0" w:firstRowLastColumn="0" w:lastRowFirstColumn="0" w:lastRowLastColumn="0"/>
+              <w:rPr>
+                <w:szCs w:val="20"/>
+                <w:lang w:eastAsia="es-PE"/>
+              </w:rPr>
+            </w:pPr>
+            <w:r>
+              <w:rPr>
+                <w:szCs w:val="20"/>
+                <w:lang w:eastAsia="es-PE"/>
+              </w:rPr>
+              <w:t>ID del sistema</w:t>
+            </w:r>
           </w:p>
         </w:tc>
       </w:tr>
@@ -32184,6 +33020,61 @@
                 <w:lang w:eastAsia="es-PE"/>
               </w:rPr>
             </w:pPr>
+            <w:r>
+              <w:rPr>
+                <w:szCs w:val="20"/>
+                <w:lang w:eastAsia="es-PE"/>
+              </w:rPr>
+              <w:t>Lista de IDs de los ítems asociados</w:t>
+            </w:r>
+          </w:p>
+          <w:p>
+            <w:pPr>
+              <w:pStyle w:val="Prrafodelista"/>
+              <w:numPr>
+                <w:ilvl w:val="0"/>
+                <w:numId w:val="30"/>
+              </w:numPr>
+              <w:spacing w:before="200" w:after="0" w:line="240" w:lineRule="auto"/>
+              <w:ind w:left="421" w:hanging="270"/>
+              <w:jc w:val="both"/>
+              <w:cnfStyle w:val="000000000000" w:firstRow="0" w:lastRow="0" w:firstColumn="0" w:lastColumn="0" w:oddVBand="0" w:evenVBand="0" w:oddHBand="0" w:evenHBand="0" w:firstRowFirstColumn="0" w:firstRowLastColumn="0" w:lastRowFirstColumn="0" w:lastRowLastColumn="0"/>
+              <w:rPr>
+                <w:szCs w:val="20"/>
+                <w:lang w:eastAsia="es-PE"/>
+              </w:rPr>
+            </w:pPr>
+            <w:r>
+              <w:rPr>
+                <w:szCs w:val="20"/>
+                <w:lang w:eastAsia="es-PE"/>
+              </w:rPr>
+              <w:t>Ruta de los ítems asociados</w:t>
+            </w:r>
+          </w:p>
+          <w:p>
+            <w:pPr>
+              <w:pStyle w:val="Prrafodelista"/>
+              <w:numPr>
+                <w:ilvl w:val="0"/>
+                <w:numId w:val="30"/>
+              </w:numPr>
+              <w:spacing w:before="200" w:after="0" w:line="240" w:lineRule="auto"/>
+              <w:ind w:left="421" w:hanging="270"/>
+              <w:jc w:val="both"/>
+              <w:cnfStyle w:val="000000000000" w:firstRow="0" w:lastRow="0" w:firstColumn="0" w:lastColumn="0" w:oddVBand="0" w:evenVBand="0" w:oddHBand="0" w:evenHBand="0" w:firstRowFirstColumn="0" w:firstRowLastColumn="0" w:lastRowFirstColumn="0" w:lastRowLastColumn="0"/>
+              <w:rPr>
+                <w:szCs w:val="20"/>
+                <w:lang w:eastAsia="es-PE"/>
+              </w:rPr>
+            </w:pPr>
+            <w:r>
+              <w:rPr>
+                <w:szCs w:val="20"/>
+                <w:lang w:eastAsia="es-PE"/>
+              </w:rPr>
+              <w:t>Impacto de la solicitud de cambio</w:t>
+            </w:r>
           </w:p>
         </w:tc>
       </w:tr>
@@ -32379,7 +33270,7 @@
           <w:lang w:eastAsia="es-ES_tradnl"/>
         </w:rPr>
       </w:pPr>
-      <w:bookmarkStart w:id="45" w:name="_Toc517383512"/>
+      <w:bookmarkStart w:id="45" w:name="_Toc517432989"/>
       <w:r>
         <w:rPr>
           <w:b/>
@@ -32388,7 +33279,6 @@
           <w:szCs w:val="24"/>
           <w:lang w:eastAsia="es-ES_tradnl"/>
         </w:rPr>
-        <w:lastRenderedPageBreak/>
         <w:t>Reporte de Estado 011</w:t>
       </w:r>
       <w:bookmarkEnd w:id="45"/>
@@ -32903,7 +33793,7 @@
           <w:lang w:eastAsia="es-ES_tradnl"/>
         </w:rPr>
       </w:pPr>
-      <w:bookmarkStart w:id="46" w:name="_Toc517383513"/>
+      <w:bookmarkStart w:id="46" w:name="_Toc517432990"/>
       <w:r>
         <w:rPr>
           <w:b/>
@@ -33616,7 +34506,7 @@
           <w:lang w:eastAsia="es-ES_tradnl"/>
         </w:rPr>
       </w:pPr>
-      <w:bookmarkStart w:id="47" w:name="_Toc517383514"/>
+      <w:bookmarkStart w:id="47" w:name="_Toc517432991"/>
       <w:r>
         <w:rPr>
           <w:b/>
@@ -33625,7 +34515,6 @@
           <w:szCs w:val="24"/>
           <w:lang w:eastAsia="es-ES_tradnl"/>
         </w:rPr>
-        <w:lastRenderedPageBreak/>
         <w:t>Reporte de Estado 0</w:t>
       </w:r>
       <w:r>
@@ -33804,6 +34693,12 @@
                 <w:sz w:val="22"/>
               </w:rPr>
             </w:pPr>
+            <w:r>
+              <w:rPr>
+                <w:sz w:val="22"/>
+              </w:rPr>
+              <w:t>Lista de ítems que son afectados por peticiones de cambios</w:t>
+            </w:r>
           </w:p>
         </w:tc>
       </w:tr>
@@ -33863,6 +34758,18 @@
                 <w:sz w:val="22"/>
               </w:rPr>
             </w:pPr>
+            <w:r>
+              <w:rPr>
+                <w:sz w:val="22"/>
+              </w:rPr>
+              <w:t>Para que el desa</w:t>
+            </w:r>
+            <w:r>
+              <w:rPr>
+                <w:sz w:val="22"/>
+              </w:rPr>
+              <w:t xml:space="preserve">rrollador tenga conocimiento del impacto sobre los ítems que serían afectados si la petición llegase a darse, con esta información el desarrollador podrá prepararse si es que se diera el cambio. </w:t>
+            </w:r>
           </w:p>
         </w:tc>
       </w:tr>
@@ -33922,6 +34829,32 @@
                 <w:ilvl w:val="0"/>
                 <w:numId w:val="30"/>
               </w:numPr>
+              <w:spacing w:before="200" w:after="0" w:line="240" w:lineRule="auto"/>
+              <w:ind w:left="421" w:hanging="270"/>
+              <w:cnfStyle w:val="000000100000" w:firstRow="0" w:lastRow="0" w:firstColumn="0" w:lastColumn="0" w:oddVBand="0" w:evenVBand="0" w:oddHBand="1" w:evenHBand="0" w:firstRowFirstColumn="0" w:firstRowLastColumn="0" w:lastRowFirstColumn="0" w:lastRowLastColumn="0"/>
+              <w:rPr>
+                <w:sz w:val="20"/>
+                <w:szCs w:val="20"/>
+                <w:lang w:eastAsia="es-PE"/>
+              </w:rPr>
+            </w:pPr>
+            <w:r>
+              <w:rPr>
+                <w:color w:val="000000"/>
+                <w:sz w:val="20"/>
+                <w:szCs w:val="20"/>
+                <w:lang w:eastAsia="es-PE"/>
+              </w:rPr>
+              <w:t>ID del proyecto de software</w:t>
+            </w:r>
+          </w:p>
+          <w:p>
+            <w:pPr>
+              <w:pStyle w:val="Prrafodelista"/>
+              <w:numPr>
+                <w:ilvl w:val="0"/>
+                <w:numId w:val="30"/>
+              </w:numPr>
               <w:spacing w:after="0" w:line="240" w:lineRule="auto"/>
               <w:ind w:left="421" w:hanging="270"/>
               <w:jc w:val="both"/>
@@ -33931,6 +34864,24 @@
                 <w:lang w:eastAsia="es-PE"/>
               </w:rPr>
             </w:pPr>
+            <w:r>
+              <w:rPr>
+                <w:color w:val="000000"/>
+                <w:sz w:val="20"/>
+                <w:szCs w:val="20"/>
+                <w:lang w:eastAsia="es-PE"/>
+              </w:rPr>
+              <w:t>ID del ítem a ser modificado</w:t>
+            </w:r>
+            <w:r>
+              <w:rPr>
+                <w:color w:val="000000"/>
+                <w:sz w:val="20"/>
+                <w:szCs w:val="20"/>
+                <w:lang w:eastAsia="es-PE"/>
+              </w:rPr>
+              <w:t xml:space="preserve"> </w:t>
+            </w:r>
           </w:p>
         </w:tc>
       </w:tr>
@@ -33991,13 +34942,200 @@
               </w:numPr>
               <w:spacing w:before="200" w:after="0" w:line="240" w:lineRule="auto"/>
               <w:ind w:left="421" w:hanging="270"/>
-              <w:jc w:val="both"/>
               <w:cnfStyle w:val="000000000000" w:firstRow="0" w:lastRow="0" w:firstColumn="0" w:lastColumn="0" w:oddVBand="0" w:evenVBand="0" w:oddHBand="0" w:evenHBand="0" w:firstRowFirstColumn="0" w:firstRowLastColumn="0" w:lastRowFirstColumn="0" w:lastRowLastColumn="0"/>
               <w:rPr>
+                <w:sz w:val="20"/>
                 <w:szCs w:val="20"/>
                 <w:lang w:eastAsia="es-PE"/>
               </w:rPr>
             </w:pPr>
+            <w:r>
+              <w:rPr>
+                <w:color w:val="000000"/>
+                <w:sz w:val="20"/>
+                <w:szCs w:val="20"/>
+                <w:lang w:eastAsia="es-PE"/>
+              </w:rPr>
+              <w:t>Número de Orden</w:t>
+            </w:r>
+          </w:p>
+          <w:p>
+            <w:pPr>
+              <w:pStyle w:val="Prrafodelista"/>
+              <w:numPr>
+                <w:ilvl w:val="0"/>
+                <w:numId w:val="30"/>
+              </w:numPr>
+              <w:spacing w:before="200" w:after="0" w:line="240" w:lineRule="auto"/>
+              <w:ind w:left="421" w:hanging="270"/>
+              <w:cnfStyle w:val="000000000000" w:firstRow="0" w:lastRow="0" w:firstColumn="0" w:lastColumn="0" w:oddVBand="0" w:evenVBand="0" w:oddHBand="0" w:evenHBand="0" w:firstRowFirstColumn="0" w:firstRowLastColumn="0" w:lastRowFirstColumn="0" w:lastRowLastColumn="0"/>
+              <w:rPr>
+                <w:sz w:val="20"/>
+                <w:szCs w:val="20"/>
+                <w:lang w:eastAsia="es-PE"/>
+              </w:rPr>
+            </w:pPr>
+            <w:r>
+              <w:rPr>
+                <w:color w:val="000000"/>
+                <w:sz w:val="20"/>
+                <w:szCs w:val="20"/>
+                <w:lang w:eastAsia="es-PE"/>
+              </w:rPr>
+              <w:t>Fecha de Registro</w:t>
+            </w:r>
+          </w:p>
+          <w:p>
+            <w:pPr>
+              <w:pStyle w:val="Prrafodelista"/>
+              <w:numPr>
+                <w:ilvl w:val="0"/>
+                <w:numId w:val="30"/>
+              </w:numPr>
+              <w:spacing w:before="200" w:after="0" w:line="240" w:lineRule="auto"/>
+              <w:ind w:left="421" w:hanging="270"/>
+              <w:cnfStyle w:val="000000000000" w:firstRow="0" w:lastRow="0" w:firstColumn="0" w:lastColumn="0" w:oddVBand="0" w:evenVBand="0" w:oddHBand="0" w:evenHBand="0" w:firstRowFirstColumn="0" w:firstRowLastColumn="0" w:lastRowFirstColumn="0" w:lastRowLastColumn="0"/>
+              <w:rPr>
+                <w:sz w:val="20"/>
+                <w:szCs w:val="20"/>
+                <w:lang w:eastAsia="es-PE"/>
+              </w:rPr>
+            </w:pPr>
+            <w:r>
+              <w:rPr>
+                <w:color w:val="000000"/>
+                <w:sz w:val="20"/>
+                <w:szCs w:val="20"/>
+                <w:lang w:eastAsia="es-PE"/>
+              </w:rPr>
+              <w:t xml:space="preserve">Lista de </w:t>
+            </w:r>
+            <w:proofErr w:type="spellStart"/>
+            <w:r>
+              <w:rPr>
+                <w:color w:val="000000"/>
+                <w:sz w:val="20"/>
+                <w:szCs w:val="20"/>
+                <w:lang w:eastAsia="es-PE"/>
+              </w:rPr>
+              <w:t>IDs</w:t>
+            </w:r>
+            <w:proofErr w:type="spellEnd"/>
+            <w:r>
+              <w:rPr>
+                <w:color w:val="000000"/>
+                <w:sz w:val="20"/>
+                <w:szCs w:val="20"/>
+                <w:lang w:eastAsia="es-PE"/>
+              </w:rPr>
+              <w:t xml:space="preserve"> que son afectados por el cambio</w:t>
+            </w:r>
+          </w:p>
+          <w:p>
+            <w:pPr>
+              <w:pStyle w:val="Prrafodelista"/>
+              <w:numPr>
+                <w:ilvl w:val="0"/>
+                <w:numId w:val="30"/>
+              </w:numPr>
+              <w:spacing w:before="200" w:after="0" w:line="240" w:lineRule="auto"/>
+              <w:ind w:left="421" w:hanging="270"/>
+              <w:cnfStyle w:val="000000000000" w:firstRow="0" w:lastRow="0" w:firstColumn="0" w:lastColumn="0" w:oddVBand="0" w:evenVBand="0" w:oddHBand="0" w:evenHBand="0" w:firstRowFirstColumn="0" w:firstRowLastColumn="0" w:lastRowFirstColumn="0" w:lastRowLastColumn="0"/>
+              <w:rPr>
+                <w:sz w:val="20"/>
+                <w:szCs w:val="20"/>
+                <w:lang w:eastAsia="es-PE"/>
+              </w:rPr>
+            </w:pPr>
+            <w:r>
+              <w:rPr>
+                <w:sz w:val="20"/>
+                <w:szCs w:val="20"/>
+                <w:lang w:eastAsia="es-PE"/>
+              </w:rPr>
+              <w:t>Ruta</w:t>
+            </w:r>
+            <w:r>
+              <w:rPr>
+                <w:sz w:val="20"/>
+                <w:szCs w:val="20"/>
+                <w:lang w:eastAsia="es-PE"/>
+              </w:rPr>
+              <w:t xml:space="preserve"> de</w:t>
+            </w:r>
+            <w:r>
+              <w:rPr>
+                <w:sz w:val="20"/>
+                <w:szCs w:val="20"/>
+                <w:lang w:eastAsia="es-PE"/>
+              </w:rPr>
+              <w:t xml:space="preserve"> </w:t>
+            </w:r>
+            <w:r>
+              <w:rPr>
+                <w:sz w:val="20"/>
+                <w:szCs w:val="20"/>
+                <w:lang w:eastAsia="es-PE"/>
+              </w:rPr>
+              <w:t>l</w:t>
+            </w:r>
+            <w:r>
+              <w:rPr>
+                <w:sz w:val="20"/>
+                <w:szCs w:val="20"/>
+                <w:lang w:eastAsia="es-PE"/>
+              </w:rPr>
+              <w:t>os</w:t>
+            </w:r>
+            <w:r>
+              <w:rPr>
+                <w:sz w:val="20"/>
+                <w:szCs w:val="20"/>
+                <w:lang w:eastAsia="es-PE"/>
+              </w:rPr>
+              <w:t xml:space="preserve"> ítem</w:t>
+            </w:r>
+            <w:r>
+              <w:rPr>
+                <w:sz w:val="20"/>
+                <w:szCs w:val="20"/>
+                <w:lang w:eastAsia="es-PE"/>
+              </w:rPr>
+              <w:t xml:space="preserve">s de configuración </w:t>
+            </w:r>
+          </w:p>
+          <w:p>
+            <w:pPr>
+              <w:pStyle w:val="Prrafodelista"/>
+              <w:numPr>
+                <w:ilvl w:val="0"/>
+                <w:numId w:val="30"/>
+              </w:numPr>
+              <w:spacing w:before="200" w:after="0" w:line="240" w:lineRule="auto"/>
+              <w:ind w:left="421" w:hanging="270"/>
+              <w:cnfStyle w:val="000000000000" w:firstRow="0" w:lastRow="0" w:firstColumn="0" w:lastColumn="0" w:oddVBand="0" w:evenVBand="0" w:oddHBand="0" w:evenHBand="0" w:firstRowFirstColumn="0" w:firstRowLastColumn="0" w:lastRowFirstColumn="0" w:lastRowLastColumn="0"/>
+              <w:rPr>
+                <w:sz w:val="20"/>
+                <w:szCs w:val="20"/>
+                <w:lang w:eastAsia="es-PE"/>
+              </w:rPr>
+            </w:pPr>
+            <w:r>
+              <w:rPr>
+                <w:sz w:val="20"/>
+                <w:szCs w:val="20"/>
+                <w:lang w:eastAsia="es-PE"/>
+              </w:rPr>
+              <w:t xml:space="preserve">Nivel de impacto de cada </w:t>
+            </w:r>
+            <w:r>
+              <w:rPr>
+                <w:sz w:val="20"/>
+                <w:szCs w:val="20"/>
+                <w:lang w:eastAsia="es-PE"/>
+              </w:rPr>
+              <w:t>ítem</w:t>
+            </w:r>
           </w:p>
         </w:tc>
       </w:tr>
@@ -34065,7 +35203,7 @@
           <w:rFonts w:asciiTheme="minorHAnsi" w:hAnsiTheme="minorHAnsi"/>
         </w:rPr>
       </w:pPr>
-      <w:bookmarkStart w:id="48" w:name="_Toc517383515"/>
+      <w:bookmarkStart w:id="48" w:name="_Toc517432992"/>
       <w:r>
         <w:rPr>
           <w:rFonts w:asciiTheme="minorHAnsi" w:hAnsiTheme="minorHAnsi"/>
@@ -34121,7 +35259,7 @@
           <w:lang w:eastAsia="es-ES_tradnl"/>
         </w:rPr>
       </w:pPr>
-      <w:bookmarkStart w:id="49" w:name="_Toc517383516"/>
+      <w:bookmarkStart w:id="49" w:name="_Toc517432993"/>
       <w:r>
         <w:rPr>
           <w:b/>
@@ -34307,6 +35445,12 @@
                 <w:sz w:val="22"/>
               </w:rPr>
             </w:pPr>
+            <w:r>
+              <w:rPr>
+                <w:sz w:val="22"/>
+              </w:rPr>
+              <w:t>Auditoría de la configuración</w:t>
+            </w:r>
           </w:p>
         </w:tc>
       </w:tr>
@@ -34365,6 +35509,12 @@
                 <w:sz w:val="22"/>
               </w:rPr>
             </w:pPr>
+            <w:r>
+              <w:rPr>
+                <w:sz w:val="22"/>
+              </w:rPr>
+              <w:t>Lista de solicitudes de cambio aceptadas en un rango de tiempo</w:t>
+            </w:r>
           </w:p>
         </w:tc>
       </w:tr>
@@ -34436,6 +35586,13 @@
                 <w:lang w:eastAsia="es-PE"/>
               </w:rPr>
             </w:pPr>
+            <w:r>
+              <w:rPr>
+                <w:szCs w:val="20"/>
+                <w:lang w:eastAsia="es-PE"/>
+              </w:rPr>
+              <w:t>Proveer de una lista de las solicitudes de cambio aceptadas ordenadas por prioridad</w:t>
+            </w:r>
           </w:p>
         </w:tc>
       </w:tr>
@@ -34506,6 +35663,37 @@
                 <w:lang w:eastAsia="es-PE"/>
               </w:rPr>
             </w:pPr>
+            <w:r>
+              <w:rPr>
+                <w:szCs w:val="20"/>
+                <w:lang w:eastAsia="es-PE"/>
+              </w:rPr>
+              <w:t>ID del proyecto de software</w:t>
+            </w:r>
+          </w:p>
+          <w:p>
+            <w:pPr>
+              <w:pStyle w:val="Prrafodelista"/>
+              <w:numPr>
+                <w:ilvl w:val="0"/>
+                <w:numId w:val="30"/>
+              </w:numPr>
+              <w:spacing w:before="200" w:after="0" w:line="240" w:lineRule="auto"/>
+              <w:ind w:left="421" w:hanging="270"/>
+              <w:jc w:val="both"/>
+              <w:cnfStyle w:val="000000000000" w:firstRow="0" w:lastRow="0" w:firstColumn="0" w:lastColumn="0" w:oddVBand="0" w:evenVBand="0" w:oddHBand="0" w:evenHBand="0" w:firstRowFirstColumn="0" w:firstRowLastColumn="0" w:lastRowFirstColumn="0" w:lastRowLastColumn="0"/>
+              <w:rPr>
+                <w:szCs w:val="20"/>
+                <w:lang w:eastAsia="es-PE"/>
+              </w:rPr>
+            </w:pPr>
+            <w:r>
+              <w:rPr>
+                <w:szCs w:val="20"/>
+                <w:lang w:eastAsia="es-PE"/>
+              </w:rPr>
+              <w:t>Rango de fechas</w:t>
+            </w:r>
           </w:p>
         </w:tc>
       </w:tr>
@@ -34575,6 +35763,109 @@
                 <w:lang w:eastAsia="es-PE"/>
               </w:rPr>
             </w:pPr>
+            <w:r>
+              <w:rPr>
+                <w:szCs w:val="20"/>
+                <w:lang w:eastAsia="es-PE"/>
+              </w:rPr>
+              <w:t>ID de las solicitudes de cambio aceptadas</w:t>
+            </w:r>
+          </w:p>
+          <w:p>
+            <w:pPr>
+              <w:pStyle w:val="Prrafodelista"/>
+              <w:numPr>
+                <w:ilvl w:val="0"/>
+                <w:numId w:val="30"/>
+              </w:numPr>
+              <w:spacing w:before="200" w:after="0" w:line="240" w:lineRule="auto"/>
+              <w:ind w:left="421" w:hanging="270"/>
+              <w:jc w:val="both"/>
+              <w:cnfStyle w:val="000000100000" w:firstRow="0" w:lastRow="0" w:firstColumn="0" w:lastColumn="0" w:oddVBand="0" w:evenVBand="0" w:oddHBand="1" w:evenHBand="0" w:firstRowFirstColumn="0" w:firstRowLastColumn="0" w:lastRowFirstColumn="0" w:lastRowLastColumn="0"/>
+              <w:rPr>
+                <w:szCs w:val="20"/>
+                <w:lang w:eastAsia="es-PE"/>
+              </w:rPr>
+            </w:pPr>
+            <w:r>
+              <w:rPr>
+                <w:szCs w:val="20"/>
+                <w:lang w:eastAsia="es-PE"/>
+              </w:rPr>
+              <w:t>Prioridad asignada a cada solicitud</w:t>
+            </w:r>
+          </w:p>
+          <w:p>
+            <w:pPr>
+              <w:pStyle w:val="Prrafodelista"/>
+              <w:numPr>
+                <w:ilvl w:val="0"/>
+                <w:numId w:val="30"/>
+              </w:numPr>
+              <w:spacing w:before="200" w:after="0" w:line="240" w:lineRule="auto"/>
+              <w:ind w:left="421" w:hanging="270"/>
+              <w:jc w:val="both"/>
+              <w:cnfStyle w:val="000000100000" w:firstRow="0" w:lastRow="0" w:firstColumn="0" w:lastColumn="0" w:oddVBand="0" w:evenVBand="0" w:oddHBand="1" w:evenHBand="0" w:firstRowFirstColumn="0" w:firstRowLastColumn="0" w:lastRowFirstColumn="0" w:lastRowLastColumn="0"/>
+              <w:rPr>
+                <w:szCs w:val="20"/>
+                <w:lang w:eastAsia="es-PE"/>
+              </w:rPr>
+            </w:pPr>
+            <w:r>
+              <w:rPr>
+                <w:szCs w:val="20"/>
+                <w:lang w:eastAsia="es-PE"/>
+              </w:rPr>
+              <w:t>Fecha de aceptación</w:t>
+            </w:r>
+          </w:p>
+          <w:p>
+            <w:pPr>
+              <w:pStyle w:val="Prrafodelista"/>
+              <w:numPr>
+                <w:ilvl w:val="0"/>
+                <w:numId w:val="30"/>
+              </w:numPr>
+              <w:spacing w:before="200" w:after="0" w:line="240" w:lineRule="auto"/>
+              <w:ind w:left="421" w:hanging="270"/>
+              <w:jc w:val="both"/>
+              <w:cnfStyle w:val="000000100000" w:firstRow="0" w:lastRow="0" w:firstColumn="0" w:lastColumn="0" w:oddVBand="0" w:evenVBand="0" w:oddHBand="1" w:evenHBand="0" w:firstRowFirstColumn="0" w:firstRowLastColumn="0" w:lastRowFirstColumn="0" w:lastRowLastColumn="0"/>
+              <w:rPr>
+                <w:szCs w:val="20"/>
+                <w:lang w:eastAsia="es-PE"/>
+              </w:rPr>
+            </w:pPr>
+            <w:r>
+              <w:rPr>
+                <w:szCs w:val="20"/>
+                <w:lang w:eastAsia="es-PE"/>
+              </w:rPr>
+              <w:t>Usuario que generó la solicitud</w:t>
+            </w:r>
+          </w:p>
+          <w:p>
+            <w:pPr>
+              <w:pStyle w:val="Prrafodelista"/>
+              <w:numPr>
+                <w:ilvl w:val="0"/>
+                <w:numId w:val="30"/>
+              </w:numPr>
+              <w:spacing w:before="200" w:after="0" w:line="240" w:lineRule="auto"/>
+              <w:ind w:left="421" w:hanging="270"/>
+              <w:jc w:val="both"/>
+              <w:cnfStyle w:val="000000100000" w:firstRow="0" w:lastRow="0" w:firstColumn="0" w:lastColumn="0" w:oddVBand="0" w:evenVBand="0" w:oddHBand="1" w:evenHBand="0" w:firstRowFirstColumn="0" w:firstRowLastColumn="0" w:lastRowFirstColumn="0" w:lastRowLastColumn="0"/>
+              <w:rPr>
+                <w:szCs w:val="20"/>
+                <w:lang w:eastAsia="es-PE"/>
+              </w:rPr>
+            </w:pPr>
+            <w:r>
+              <w:rPr>
+                <w:szCs w:val="20"/>
+                <w:lang w:eastAsia="es-PE"/>
+              </w:rPr>
+              <w:t>Usuario que aprobó la solicitud</w:t>
+            </w:r>
           </w:p>
         </w:tc>
       </w:tr>
@@ -34645,7 +35936,7 @@
           <w:lang w:eastAsia="es-ES_tradnl"/>
         </w:rPr>
       </w:pPr>
-      <w:bookmarkStart w:id="50" w:name="_Toc517383517"/>
+      <w:bookmarkStart w:id="50" w:name="_Toc517432994"/>
       <w:r>
         <w:rPr>
           <w:b/>
@@ -34678,6 +35969,7 @@
         </w:rPr>
       </w:pPr>
       <w:r>
+        <w:lastRenderedPageBreak/>
         <w:t>La siguiente tabla 32 muestra el reporte de auditoria 002:</w:t>
       </w:r>
     </w:p>
@@ -34927,7 +36219,6 @@
               <w:rPr>
                 <w:rFonts w:cs="Arial"/>
               </w:rPr>
-              <w:lastRenderedPageBreak/>
               <w:t>Propósito</w:t>
             </w:r>
           </w:p>
@@ -35171,7 +36462,7 @@
           <w:lang w:eastAsia="es-ES_tradnl"/>
         </w:rPr>
       </w:pPr>
-      <w:bookmarkStart w:id="51" w:name="_Toc517383518"/>
+      <w:bookmarkStart w:id="51" w:name="_Toc517432995"/>
       <w:r>
         <w:rPr>
           <w:b/>
@@ -35696,7 +36987,7 @@
           <w:lang w:eastAsia="es-ES_tradnl"/>
         </w:rPr>
       </w:pPr>
-      <w:bookmarkStart w:id="52" w:name="_Toc517383519"/>
+      <w:bookmarkStart w:id="52" w:name="_Toc517432996"/>
       <w:r>
         <w:rPr>
           <w:b/>
@@ -36118,6 +37409,7 @@
               <w:rPr>
                 <w:rFonts w:cs="Arial"/>
               </w:rPr>
+              <w:lastRenderedPageBreak/>
               <w:t>Datos de Salida</w:t>
             </w:r>
           </w:p>
@@ -36221,7 +37513,7 @@
           <w:lang w:eastAsia="es-ES_tradnl"/>
         </w:rPr>
       </w:pPr>
-      <w:bookmarkStart w:id="53" w:name="_Toc517383520"/>
+      <w:bookmarkStart w:id="53" w:name="_Toc517432997"/>
       <w:r>
         <w:rPr>
           <w:b/>
@@ -36382,7 +37674,6 @@
                 <w:rFonts w:cs="Arial"/>
                 <w:sz w:val="22"/>
               </w:rPr>
-              <w:lastRenderedPageBreak/>
               <w:t>Tipo de Reporte</w:t>
             </w:r>
           </w:p>
@@ -36747,7 +38038,7 @@
           <w:lang w:eastAsia="es-ES_tradnl"/>
         </w:rPr>
       </w:pPr>
-      <w:bookmarkStart w:id="54" w:name="_Toc517383521"/>
+      <w:bookmarkStart w:id="54" w:name="_Toc517432998"/>
       <w:r>
         <w:rPr>
           <w:b/>
@@ -37272,7 +38563,7 @@
           <w:lang w:eastAsia="es-ES_tradnl"/>
         </w:rPr>
       </w:pPr>
-      <w:bookmarkStart w:id="55" w:name="_Toc517383522"/>
+      <w:bookmarkStart w:id="55" w:name="_Toc517432999"/>
       <w:r>
         <w:rPr>
           <w:b/>
@@ -37624,6 +38915,7 @@
               <w:rPr>
                 <w:rFonts w:cs="Arial"/>
               </w:rPr>
+              <w:lastRenderedPageBreak/>
               <w:t>Parámetros de entrada</w:t>
             </w:r>
           </w:p>
@@ -37797,7 +39089,7 @@
           <w:lang w:eastAsia="es-ES_tradnl"/>
         </w:rPr>
       </w:pPr>
-      <w:bookmarkStart w:id="56" w:name="_Toc517383523"/>
+      <w:bookmarkStart w:id="56" w:name="_Toc517433000"/>
       <w:r>
         <w:rPr>
           <w:b/>
@@ -37830,7 +39122,6 @@
         </w:rPr>
       </w:pPr>
       <w:r>
-        <w:lastRenderedPageBreak/>
         <w:t>La siguiente tabla 38 muestra el reporte de auditoria 008:</w:t>
       </w:r>
     </w:p>
@@ -42613,6 +43904,127 @@
         <w:rFonts w:hint="default"/>
         <w:b/>
         <w:sz w:val="24"/>
+      </w:rPr>
+    </w:lvl>
+  </w:abstractNum>
+  <w:abstractNum w:abstractNumId="38" w15:restartNumberingAfterBreak="0">
+    <w:nsid w:val="7CFB097B"/>
+    <w:multiLevelType w:val="multilevel"/>
+    <w:tmpl w:val="F65CD7DA"/>
+    <w:lvl w:ilvl="0">
+      <w:start w:val="1"/>
+      <w:numFmt w:val="decimal"/>
+      <w:lvlText w:val="%1."/>
+      <w:lvlJc w:val="left"/>
+      <w:pPr>
+        <w:ind w:left="720" w:hanging="360"/>
+      </w:pPr>
+      <w:rPr>
+        <w:rFonts w:hint="default"/>
+      </w:rPr>
+    </w:lvl>
+    <w:lvl w:ilvl="1">
+      <w:start w:val="1"/>
+      <w:numFmt w:val="decimal"/>
+      <w:isLgl/>
+      <w:lvlText w:val="%1.%2."/>
+      <w:lvlJc w:val="left"/>
+      <w:pPr>
+        <w:ind w:left="1080" w:hanging="720"/>
+      </w:pPr>
+      <w:rPr>
+        <w:rFonts w:hint="default"/>
+      </w:rPr>
+    </w:lvl>
+    <w:lvl w:ilvl="2">
+      <w:start w:val="1"/>
+      <w:numFmt w:val="decimal"/>
+      <w:isLgl/>
+      <w:lvlText w:val="%1.%2.%3."/>
+      <w:lvlJc w:val="left"/>
+      <w:pPr>
+        <w:ind w:left="1080" w:hanging="720"/>
+      </w:pPr>
+      <w:rPr>
+        <w:rFonts w:hint="default"/>
+      </w:rPr>
+    </w:lvl>
+    <w:lvl w:ilvl="3">
+      <w:start w:val="1"/>
+      <w:numFmt w:val="decimal"/>
+      <w:isLgl/>
+      <w:lvlText w:val="%1.%2.%3.%4."/>
+      <w:lvlJc w:val="left"/>
+      <w:pPr>
+        <w:ind w:left="1440" w:hanging="1080"/>
+      </w:pPr>
+      <w:rPr>
+        <w:rFonts w:hint="default"/>
+      </w:rPr>
+    </w:lvl>
+    <w:lvl w:ilvl="4">
+      <w:start w:val="1"/>
+      <w:numFmt w:val="decimal"/>
+      <w:isLgl/>
+      <w:lvlText w:val="%1.%2.%3.%4.%5."/>
+      <w:lvlJc w:val="left"/>
+      <w:pPr>
+        <w:ind w:left="1800" w:hanging="1440"/>
+      </w:pPr>
+      <w:rPr>
+        <w:rFonts w:hint="default"/>
+      </w:rPr>
+    </w:lvl>
+    <w:lvl w:ilvl="5">
+      <w:start w:val="1"/>
+      <w:numFmt w:val="decimal"/>
+      <w:isLgl/>
+      <w:lvlText w:val="%1.%2.%3.%4.%5.%6."/>
+      <w:lvlJc w:val="left"/>
+      <w:pPr>
+        <w:ind w:left="1800" w:hanging="1440"/>
+      </w:pPr>
+      <w:rPr>
+        <w:rFonts w:hint="default"/>
+      </w:rPr>
+    </w:lvl>
+    <w:lvl w:ilvl="6">
+      <w:start w:val="1"/>
+      <w:numFmt w:val="decimal"/>
+      <w:isLgl/>
+      <w:lvlText w:val="%1.%2.%3.%4.%5.%6.%7."/>
+      <w:lvlJc w:val="left"/>
+      <w:pPr>
+        <w:ind w:left="2160" w:hanging="1800"/>
+      </w:pPr>
+      <w:rPr>
+        <w:rFonts w:hint="default"/>
+      </w:rPr>
+    </w:lvl>
+    <w:lvl w:ilvl="7">
+      <w:start w:val="1"/>
+      <w:numFmt w:val="decimal"/>
+      <w:isLgl/>
+      <w:lvlText w:val="%1.%2.%3.%4.%5.%6.%7.%8."/>
+      <w:lvlJc w:val="left"/>
+      <w:pPr>
+        <w:ind w:left="2160" w:hanging="1800"/>
+      </w:pPr>
+      <w:rPr>
+        <w:rFonts w:hint="default"/>
+      </w:rPr>
+    </w:lvl>
+    <w:lvl w:ilvl="8">
+      <w:start w:val="1"/>
+      <w:numFmt w:val="decimal"/>
+      <w:isLgl/>
+      <w:lvlText w:val="%1.%2.%3.%4.%5.%6.%7.%8.%9."/>
+      <w:lvlJc w:val="left"/>
+      <w:pPr>
+        <w:ind w:left="2520" w:hanging="2160"/>
+      </w:pPr>
+      <w:rPr>
+        <w:rFonts w:hint="default"/>
       </w:rPr>
     </w:lvl>
   </w:abstractNum>
@@ -42735,6 +44147,9 @@
   </w:num>
   <w:num w:numId="40">
     <w:abstractNumId w:val="36"/>
+  </w:num>
+  <w:num w:numId="41">
+    <w:abstractNumId w:val="38"/>
   </w:num>
 </w:numbering>
 </file>
@@ -45658,7 +47073,7 @@
         <a:bodyPr/>
         <a:lstStyle/>
         <a:p>
-          <a:endParaRPr lang="es-PE"/>
+          <a:endParaRPr lang="es-ES"/>
         </a:p>
       </dgm:t>
     </dgm:pt>
@@ -45685,7 +47100,7 @@
         <a:bodyPr/>
         <a:lstStyle/>
         <a:p>
-          <a:endParaRPr lang="es-PE"/>
+          <a:endParaRPr lang="es-ES"/>
         </a:p>
       </dgm:t>
     </dgm:pt>
@@ -45696,7 +47111,7 @@
         <a:bodyPr/>
         <a:lstStyle/>
         <a:p>
-          <a:endParaRPr lang="es-PE"/>
+          <a:endParaRPr lang="es-ES"/>
         </a:p>
       </dgm:t>
     </dgm:pt>
@@ -45711,7 +47126,7 @@
         <a:bodyPr/>
         <a:lstStyle/>
         <a:p>
-          <a:endParaRPr lang="es-PE"/>
+          <a:endParaRPr lang="es-ES"/>
         </a:p>
       </dgm:t>
     </dgm:pt>
@@ -45738,7 +47153,7 @@
         <a:bodyPr/>
         <a:lstStyle/>
         <a:p>
-          <a:endParaRPr lang="es-PE"/>
+          <a:endParaRPr lang="es-ES"/>
         </a:p>
       </dgm:t>
     </dgm:pt>
@@ -45749,7 +47164,7 @@
         <a:bodyPr/>
         <a:lstStyle/>
         <a:p>
-          <a:endParaRPr lang="es-PE"/>
+          <a:endParaRPr lang="es-ES"/>
         </a:p>
       </dgm:t>
     </dgm:pt>
@@ -45764,7 +47179,7 @@
         <a:bodyPr/>
         <a:lstStyle/>
         <a:p>
-          <a:endParaRPr lang="es-PE"/>
+          <a:endParaRPr lang="es-ES"/>
         </a:p>
       </dgm:t>
     </dgm:pt>
@@ -45791,7 +47206,7 @@
         <a:bodyPr/>
         <a:lstStyle/>
         <a:p>
-          <a:endParaRPr lang="es-PE"/>
+          <a:endParaRPr lang="es-ES"/>
         </a:p>
       </dgm:t>
     </dgm:pt>
@@ -45802,7 +47217,7 @@
         <a:bodyPr/>
         <a:lstStyle/>
         <a:p>
-          <a:endParaRPr lang="es-PE"/>
+          <a:endParaRPr lang="es-ES"/>
         </a:p>
       </dgm:t>
     </dgm:pt>
@@ -45825,7 +47240,7 @@
         <a:bodyPr/>
         <a:lstStyle/>
         <a:p>
-          <a:endParaRPr lang="es-PE"/>
+          <a:endParaRPr lang="es-ES"/>
         </a:p>
       </dgm:t>
     </dgm:pt>
@@ -45852,7 +47267,7 @@
         <a:bodyPr/>
         <a:lstStyle/>
         <a:p>
-          <a:endParaRPr lang="es-PE"/>
+          <a:endParaRPr lang="es-ES"/>
         </a:p>
       </dgm:t>
     </dgm:pt>
@@ -45863,7 +47278,7 @@
         <a:bodyPr/>
         <a:lstStyle/>
         <a:p>
-          <a:endParaRPr lang="es-PE"/>
+          <a:endParaRPr lang="es-ES"/>
         </a:p>
       </dgm:t>
     </dgm:pt>
@@ -45878,7 +47293,7 @@
         <a:bodyPr/>
         <a:lstStyle/>
         <a:p>
-          <a:endParaRPr lang="es-PE"/>
+          <a:endParaRPr lang="es-ES"/>
         </a:p>
       </dgm:t>
     </dgm:pt>
@@ -45905,7 +47320,7 @@
         <a:bodyPr/>
         <a:lstStyle/>
         <a:p>
-          <a:endParaRPr lang="es-PE"/>
+          <a:endParaRPr lang="es-ES"/>
         </a:p>
       </dgm:t>
     </dgm:pt>
@@ -45916,7 +47331,7 @@
         <a:bodyPr/>
         <a:lstStyle/>
         <a:p>
-          <a:endParaRPr lang="es-PE"/>
+          <a:endParaRPr lang="es-ES"/>
         </a:p>
       </dgm:t>
     </dgm:pt>
@@ -45931,7 +47346,7 @@
         <a:bodyPr/>
         <a:lstStyle/>
         <a:p>
-          <a:endParaRPr lang="es-PE"/>
+          <a:endParaRPr lang="es-ES"/>
         </a:p>
       </dgm:t>
     </dgm:pt>
@@ -45958,7 +47373,7 @@
         <a:bodyPr/>
         <a:lstStyle/>
         <a:p>
-          <a:endParaRPr lang="es-PE"/>
+          <a:endParaRPr lang="es-ES"/>
         </a:p>
       </dgm:t>
     </dgm:pt>
@@ -45969,7 +47384,7 @@
         <a:bodyPr/>
         <a:lstStyle/>
         <a:p>
-          <a:endParaRPr lang="es-PE"/>
+          <a:endParaRPr lang="es-ES"/>
         </a:p>
       </dgm:t>
     </dgm:pt>
@@ -45988,7 +47403,7 @@
         <a:bodyPr/>
         <a:lstStyle/>
         <a:p>
-          <a:endParaRPr lang="es-PE"/>
+          <a:endParaRPr lang="es-ES"/>
         </a:p>
       </dgm:t>
     </dgm:pt>
@@ -46015,7 +47430,7 @@
         <a:bodyPr/>
         <a:lstStyle/>
         <a:p>
-          <a:endParaRPr lang="es-PE"/>
+          <a:endParaRPr lang="es-ES"/>
         </a:p>
       </dgm:t>
     </dgm:pt>
@@ -46026,7 +47441,7 @@
         <a:bodyPr/>
         <a:lstStyle/>
         <a:p>
-          <a:endParaRPr lang="es-PE"/>
+          <a:endParaRPr lang="es-ES"/>
         </a:p>
       </dgm:t>
     </dgm:pt>
@@ -46045,7 +47460,7 @@
         <a:bodyPr/>
         <a:lstStyle/>
         <a:p>
-          <a:endParaRPr lang="es-PE"/>
+          <a:endParaRPr lang="es-ES"/>
         </a:p>
       </dgm:t>
     </dgm:pt>
@@ -46072,7 +47487,7 @@
         <a:bodyPr/>
         <a:lstStyle/>
         <a:p>
-          <a:endParaRPr lang="es-PE"/>
+          <a:endParaRPr lang="es-ES"/>
         </a:p>
       </dgm:t>
     </dgm:pt>
@@ -46083,7 +47498,7 @@
         <a:bodyPr/>
         <a:lstStyle/>
         <a:p>
-          <a:endParaRPr lang="es-PE"/>
+          <a:endParaRPr lang="es-ES"/>
         </a:p>
       </dgm:t>
     </dgm:pt>
@@ -46102,7 +47517,7 @@
         <a:bodyPr/>
         <a:lstStyle/>
         <a:p>
-          <a:endParaRPr lang="es-PE"/>
+          <a:endParaRPr lang="es-ES"/>
         </a:p>
       </dgm:t>
     </dgm:pt>
@@ -46129,7 +47544,7 @@
         <a:bodyPr/>
         <a:lstStyle/>
         <a:p>
-          <a:endParaRPr lang="es-PE"/>
+          <a:endParaRPr lang="es-ES"/>
         </a:p>
       </dgm:t>
     </dgm:pt>
@@ -46140,7 +47555,7 @@
         <a:bodyPr/>
         <a:lstStyle/>
         <a:p>
-          <a:endParaRPr lang="es-PE"/>
+          <a:endParaRPr lang="es-ES"/>
         </a:p>
       </dgm:t>
     </dgm:pt>
@@ -46159,7 +47574,7 @@
         <a:bodyPr/>
         <a:lstStyle/>
         <a:p>
-          <a:endParaRPr lang="es-PE"/>
+          <a:endParaRPr lang="es-ES"/>
         </a:p>
       </dgm:t>
     </dgm:pt>
@@ -46186,7 +47601,7 @@
         <a:bodyPr/>
         <a:lstStyle/>
         <a:p>
-          <a:endParaRPr lang="es-PE"/>
+          <a:endParaRPr lang="es-ES"/>
         </a:p>
       </dgm:t>
     </dgm:pt>
@@ -46197,7 +47612,7 @@
         <a:bodyPr/>
         <a:lstStyle/>
         <a:p>
-          <a:endParaRPr lang="es-PE"/>
+          <a:endParaRPr lang="es-ES"/>
         </a:p>
       </dgm:t>
     </dgm:pt>
@@ -46216,7 +47631,7 @@
         <a:bodyPr/>
         <a:lstStyle/>
         <a:p>
-          <a:endParaRPr lang="es-PE"/>
+          <a:endParaRPr lang="es-ES"/>
         </a:p>
       </dgm:t>
     </dgm:pt>
@@ -46243,7 +47658,7 @@
         <a:bodyPr/>
         <a:lstStyle/>
         <a:p>
-          <a:endParaRPr lang="es-PE"/>
+          <a:endParaRPr lang="es-ES"/>
         </a:p>
       </dgm:t>
     </dgm:pt>
@@ -46254,7 +47669,7 @@
         <a:bodyPr/>
         <a:lstStyle/>
         <a:p>
-          <a:endParaRPr lang="es-PE"/>
+          <a:endParaRPr lang="es-ES"/>
         </a:p>
       </dgm:t>
     </dgm:pt>
@@ -46277,7 +47692,7 @@
         <a:bodyPr/>
         <a:lstStyle/>
         <a:p>
-          <a:endParaRPr lang="es-PE"/>
+          <a:endParaRPr lang="es-ES"/>
         </a:p>
       </dgm:t>
     </dgm:pt>
@@ -46304,7 +47719,7 @@
         <a:bodyPr/>
         <a:lstStyle/>
         <a:p>
-          <a:endParaRPr lang="es-PE"/>
+          <a:endParaRPr lang="es-ES"/>
         </a:p>
       </dgm:t>
     </dgm:pt>
@@ -46315,7 +47730,7 @@
         <a:bodyPr/>
         <a:lstStyle/>
         <a:p>
-          <a:endParaRPr lang="es-PE"/>
+          <a:endParaRPr lang="es-ES"/>
         </a:p>
       </dgm:t>
     </dgm:pt>
@@ -46334,7 +47749,7 @@
         <a:bodyPr/>
         <a:lstStyle/>
         <a:p>
-          <a:endParaRPr lang="es-PE"/>
+          <a:endParaRPr lang="es-ES"/>
         </a:p>
       </dgm:t>
     </dgm:pt>
@@ -46361,7 +47776,7 @@
         <a:bodyPr/>
         <a:lstStyle/>
         <a:p>
-          <a:endParaRPr lang="es-PE"/>
+          <a:endParaRPr lang="es-ES"/>
         </a:p>
       </dgm:t>
     </dgm:pt>
@@ -46372,7 +47787,7 @@
         <a:bodyPr/>
         <a:lstStyle/>
         <a:p>
-          <a:endParaRPr lang="es-PE"/>
+          <a:endParaRPr lang="es-ES"/>
         </a:p>
       </dgm:t>
     </dgm:pt>
@@ -46395,7 +47810,7 @@
         <a:bodyPr/>
         <a:lstStyle/>
         <a:p>
-          <a:endParaRPr lang="es-PE"/>
+          <a:endParaRPr lang="es-ES"/>
         </a:p>
       </dgm:t>
     </dgm:pt>
@@ -46422,7 +47837,7 @@
         <a:bodyPr/>
         <a:lstStyle/>
         <a:p>
-          <a:endParaRPr lang="es-PE"/>
+          <a:endParaRPr lang="es-ES"/>
         </a:p>
       </dgm:t>
     </dgm:pt>
@@ -46433,7 +47848,7 @@
         <a:bodyPr/>
         <a:lstStyle/>
         <a:p>
-          <a:endParaRPr lang="es-PE"/>
+          <a:endParaRPr lang="es-ES"/>
         </a:p>
       </dgm:t>
     </dgm:pt>
@@ -46448,7 +47863,7 @@
         <a:bodyPr/>
         <a:lstStyle/>
         <a:p>
-          <a:endParaRPr lang="es-PE"/>
+          <a:endParaRPr lang="es-ES"/>
         </a:p>
       </dgm:t>
     </dgm:pt>
@@ -46475,7 +47890,7 @@
         <a:bodyPr/>
         <a:lstStyle/>
         <a:p>
-          <a:endParaRPr lang="es-PE"/>
+          <a:endParaRPr lang="es-ES"/>
         </a:p>
       </dgm:t>
     </dgm:pt>
@@ -46486,7 +47901,7 @@
         <a:bodyPr/>
         <a:lstStyle/>
         <a:p>
-          <a:endParaRPr lang="es-PE"/>
+          <a:endParaRPr lang="es-ES"/>
         </a:p>
       </dgm:t>
     </dgm:pt>
@@ -46501,7 +47916,7 @@
         <a:bodyPr/>
         <a:lstStyle/>
         <a:p>
-          <a:endParaRPr lang="es-PE"/>
+          <a:endParaRPr lang="es-ES"/>
         </a:p>
       </dgm:t>
     </dgm:pt>
@@ -46528,7 +47943,7 @@
         <a:bodyPr/>
         <a:lstStyle/>
         <a:p>
-          <a:endParaRPr lang="es-PE"/>
+          <a:endParaRPr lang="es-ES"/>
         </a:p>
       </dgm:t>
     </dgm:pt>
@@ -46539,7 +47954,7 @@
         <a:bodyPr/>
         <a:lstStyle/>
         <a:p>
-          <a:endParaRPr lang="es-PE"/>
+          <a:endParaRPr lang="es-ES"/>
         </a:p>
       </dgm:t>
     </dgm:pt>
@@ -46558,7 +47973,7 @@
         <a:bodyPr/>
         <a:lstStyle/>
         <a:p>
-          <a:endParaRPr lang="es-PE"/>
+          <a:endParaRPr lang="es-ES"/>
         </a:p>
       </dgm:t>
     </dgm:pt>
@@ -46585,7 +48000,7 @@
         <a:bodyPr/>
         <a:lstStyle/>
         <a:p>
-          <a:endParaRPr lang="es-PE"/>
+          <a:endParaRPr lang="es-ES"/>
         </a:p>
       </dgm:t>
     </dgm:pt>
@@ -46596,7 +48011,7 @@
         <a:bodyPr/>
         <a:lstStyle/>
         <a:p>
-          <a:endParaRPr lang="es-PE"/>
+          <a:endParaRPr lang="es-ES"/>
         </a:p>
       </dgm:t>
     </dgm:pt>
@@ -46615,7 +48030,7 @@
         <a:bodyPr/>
         <a:lstStyle/>
         <a:p>
-          <a:endParaRPr lang="es-PE"/>
+          <a:endParaRPr lang="es-ES"/>
         </a:p>
       </dgm:t>
     </dgm:pt>
@@ -46642,7 +48057,7 @@
         <a:bodyPr/>
         <a:lstStyle/>
         <a:p>
-          <a:endParaRPr lang="es-PE"/>
+          <a:endParaRPr lang="es-ES"/>
         </a:p>
       </dgm:t>
     </dgm:pt>
@@ -46653,7 +48068,7 @@
         <a:bodyPr/>
         <a:lstStyle/>
         <a:p>
-          <a:endParaRPr lang="es-PE"/>
+          <a:endParaRPr lang="es-ES"/>
         </a:p>
       </dgm:t>
     </dgm:pt>
@@ -46672,7 +48087,7 @@
         <a:bodyPr/>
         <a:lstStyle/>
         <a:p>
-          <a:endParaRPr lang="es-PE"/>
+          <a:endParaRPr lang="es-ES"/>
         </a:p>
       </dgm:t>
     </dgm:pt>
@@ -46699,7 +48114,7 @@
         <a:bodyPr/>
         <a:lstStyle/>
         <a:p>
-          <a:endParaRPr lang="es-PE"/>
+          <a:endParaRPr lang="es-ES"/>
         </a:p>
       </dgm:t>
     </dgm:pt>
@@ -46710,7 +48125,7 @@
         <a:bodyPr/>
         <a:lstStyle/>
         <a:p>
-          <a:endParaRPr lang="es-PE"/>
+          <a:endParaRPr lang="es-ES"/>
         </a:p>
       </dgm:t>
     </dgm:pt>
@@ -46729,7 +48144,7 @@
         <a:bodyPr/>
         <a:lstStyle/>
         <a:p>
-          <a:endParaRPr lang="es-PE"/>
+          <a:endParaRPr lang="es-ES"/>
         </a:p>
       </dgm:t>
     </dgm:pt>
@@ -46756,7 +48171,7 @@
         <a:bodyPr/>
         <a:lstStyle/>
         <a:p>
-          <a:endParaRPr lang="es-PE"/>
+          <a:endParaRPr lang="es-ES"/>
         </a:p>
       </dgm:t>
     </dgm:pt>
@@ -46767,7 +48182,7 @@
         <a:bodyPr/>
         <a:lstStyle/>
         <a:p>
-          <a:endParaRPr lang="es-PE"/>
+          <a:endParaRPr lang="es-ES"/>
         </a:p>
       </dgm:t>
     </dgm:pt>
@@ -46786,7 +48201,7 @@
         <a:bodyPr/>
         <a:lstStyle/>
         <a:p>
-          <a:endParaRPr lang="es-PE"/>
+          <a:endParaRPr lang="es-ES"/>
         </a:p>
       </dgm:t>
     </dgm:pt>
@@ -46813,7 +48228,7 @@
         <a:bodyPr/>
         <a:lstStyle/>
         <a:p>
-          <a:endParaRPr lang="es-PE"/>
+          <a:endParaRPr lang="es-ES"/>
         </a:p>
       </dgm:t>
     </dgm:pt>
@@ -46824,7 +48239,7 @@
         <a:bodyPr/>
         <a:lstStyle/>
         <a:p>
-          <a:endParaRPr lang="es-PE"/>
+          <a:endParaRPr lang="es-ES"/>
         </a:p>
       </dgm:t>
     </dgm:pt>
@@ -46843,7 +48258,7 @@
         <a:bodyPr/>
         <a:lstStyle/>
         <a:p>
-          <a:endParaRPr lang="es-PE"/>
+          <a:endParaRPr lang="es-ES"/>
         </a:p>
       </dgm:t>
     </dgm:pt>
@@ -46870,7 +48285,7 @@
         <a:bodyPr/>
         <a:lstStyle/>
         <a:p>
-          <a:endParaRPr lang="es-PE"/>
+          <a:endParaRPr lang="es-ES"/>
         </a:p>
       </dgm:t>
     </dgm:pt>
@@ -46881,7 +48296,7 @@
         <a:bodyPr/>
         <a:lstStyle/>
         <a:p>
-          <a:endParaRPr lang="es-PE"/>
+          <a:endParaRPr lang="es-ES"/>
         </a:p>
       </dgm:t>
     </dgm:pt>
@@ -46900,7 +48315,7 @@
         <a:bodyPr/>
         <a:lstStyle/>
         <a:p>
-          <a:endParaRPr lang="es-PE"/>
+          <a:endParaRPr lang="es-ES"/>
         </a:p>
       </dgm:t>
     </dgm:pt>
@@ -46927,7 +48342,7 @@
         <a:bodyPr/>
         <a:lstStyle/>
         <a:p>
-          <a:endParaRPr lang="es-PE"/>
+          <a:endParaRPr lang="es-ES"/>
         </a:p>
       </dgm:t>
     </dgm:pt>
@@ -46938,7 +48353,7 @@
         <a:bodyPr/>
         <a:lstStyle/>
         <a:p>
-          <a:endParaRPr lang="es-PE"/>
+          <a:endParaRPr lang="es-ES"/>
         </a:p>
       </dgm:t>
     </dgm:pt>
@@ -46961,7 +48376,7 @@
         <a:bodyPr/>
         <a:lstStyle/>
         <a:p>
-          <a:endParaRPr lang="es-PE"/>
+          <a:endParaRPr lang="es-ES"/>
         </a:p>
       </dgm:t>
     </dgm:pt>
@@ -46988,7 +48403,7 @@
         <a:bodyPr/>
         <a:lstStyle/>
         <a:p>
-          <a:endParaRPr lang="es-PE"/>
+          <a:endParaRPr lang="es-ES"/>
         </a:p>
       </dgm:t>
     </dgm:pt>
@@ -46999,7 +48414,7 @@
         <a:bodyPr/>
         <a:lstStyle/>
         <a:p>
-          <a:endParaRPr lang="es-PE"/>
+          <a:endParaRPr lang="es-ES"/>
         </a:p>
       </dgm:t>
     </dgm:pt>
@@ -47018,7 +48433,7 @@
         <a:bodyPr/>
         <a:lstStyle/>
         <a:p>
-          <a:endParaRPr lang="es-PE"/>
+          <a:endParaRPr lang="es-ES"/>
         </a:p>
       </dgm:t>
     </dgm:pt>
@@ -47045,7 +48460,7 @@
         <a:bodyPr/>
         <a:lstStyle/>
         <a:p>
-          <a:endParaRPr lang="es-PE"/>
+          <a:endParaRPr lang="es-ES"/>
         </a:p>
       </dgm:t>
     </dgm:pt>
@@ -47056,7 +48471,7 @@
         <a:bodyPr/>
         <a:lstStyle/>
         <a:p>
-          <a:endParaRPr lang="es-PE"/>
+          <a:endParaRPr lang="es-ES"/>
         </a:p>
       </dgm:t>
     </dgm:pt>
@@ -47079,7 +48494,7 @@
         <a:bodyPr/>
         <a:lstStyle/>
         <a:p>
-          <a:endParaRPr lang="es-PE"/>
+          <a:endParaRPr lang="es-ES"/>
         </a:p>
       </dgm:t>
     </dgm:pt>
@@ -47106,7 +48521,7 @@
         <a:bodyPr/>
         <a:lstStyle/>
         <a:p>
-          <a:endParaRPr lang="es-PE"/>
+          <a:endParaRPr lang="es-ES"/>
         </a:p>
       </dgm:t>
     </dgm:pt>
@@ -47117,7 +48532,7 @@
         <a:bodyPr/>
         <a:lstStyle/>
         <a:p>
-          <a:endParaRPr lang="es-PE"/>
+          <a:endParaRPr lang="es-ES"/>
         </a:p>
       </dgm:t>
     </dgm:pt>
@@ -47135,291 +48550,291 @@
     </dgm:pt>
   </dgm:ptLst>
   <dgm:cxnLst>
-    <dgm:cxn modelId="{C6F647A1-3695-4F1B-BA7E-78E1E7334984}" type="presOf" srcId="{292E15D2-A011-4DD6-8146-4FE21A569D5E}" destId="{94681E78-7066-4B37-9B2D-4EFA7AB08FFC}" srcOrd="0" destOrd="0" presId="urn:microsoft.com/office/officeart/2005/8/layout/orgChart1"/>
-    <dgm:cxn modelId="{CA2701B8-B592-4C30-8D48-A61F600B61A9}" type="presOf" srcId="{286F39BA-FC1F-473A-AF0C-97D964BCD312}" destId="{89B18C3D-19EB-4A32-8DE4-BBEEBF7467FF}" srcOrd="1" destOrd="0" presId="urn:microsoft.com/office/officeart/2005/8/layout/orgChart1"/>
-    <dgm:cxn modelId="{CE089E2F-C5E1-418C-AF3E-AC5DC4379F07}" type="presOf" srcId="{166359AA-055E-46A6-BE90-B244ED63A2A6}" destId="{CE640A33-9DD2-49C2-97C1-6EF2F2038041}" srcOrd="0" destOrd="0" presId="urn:microsoft.com/office/officeart/2005/8/layout/orgChart1"/>
-    <dgm:cxn modelId="{332CF192-4F71-4639-8F1B-1F50FD5C6DF1}" type="presOf" srcId="{4EB32E23-ADD2-42BA-B536-72B3D368D6FE}" destId="{ACD1895D-9C13-4D47-9856-A1B70A9C277B}" srcOrd="0" destOrd="0" presId="urn:microsoft.com/office/officeart/2005/8/layout/orgChart1"/>
+    <dgm:cxn modelId="{3849562E-0D55-4CD7-A150-91A7F69470A1}" type="presOf" srcId="{3C615E18-7DC6-4DD7-A1BC-0E06E69A2349}" destId="{99DE0DB5-316F-4E51-B0BF-08D6DCF39406}" srcOrd="0" destOrd="0" presId="urn:microsoft.com/office/officeart/2005/8/layout/orgChart1"/>
+    <dgm:cxn modelId="{6787152D-1B1C-4B0A-927F-A00919388585}" type="presOf" srcId="{B8580FD9-8400-443D-985F-AE9F105F90F5}" destId="{E4FD6AA4-1F46-4E53-AF70-C3F48FA64BA8}" srcOrd="0" destOrd="0" presId="urn:microsoft.com/office/officeart/2005/8/layout/orgChart1"/>
+    <dgm:cxn modelId="{9EC38B88-30A5-4374-9D95-925BD07A6A81}" type="presOf" srcId="{FB8C6A75-A559-410D-81C9-95609326BA3C}" destId="{2E0552B1-1685-46CB-9B3F-AA06CDFC7A4D}" srcOrd="1" destOrd="0" presId="urn:microsoft.com/office/officeart/2005/8/layout/orgChart1"/>
+    <dgm:cxn modelId="{6266C072-9EDF-4AE7-8C78-8DB351069B17}" type="presOf" srcId="{CB9A705B-C3B7-4EF5-B93A-69705A6721A8}" destId="{0E7E89FE-D5A3-4BEC-B2BE-5DDD96BB4D2D}" srcOrd="1" destOrd="0" presId="urn:microsoft.com/office/officeart/2005/8/layout/orgChart1"/>
     <dgm:cxn modelId="{3ECEE004-D3AC-4521-BD8A-12A4F0DEC8E6}" srcId="{1DE1A48C-F26E-4230-A972-83DE54391005}" destId="{E07DDA88-5A83-4ACD-8AB3-1A18F462038D}" srcOrd="4" destOrd="0" parTransId="{8F0BC036-BB98-4A73-942C-00DF23F8ACF4}" sibTransId="{8C640E35-3E94-4A3F-AD35-7675C0D21555}"/>
+    <dgm:cxn modelId="{50F7DE16-32F3-4F6A-AD1B-DA4560B16B61}" type="presOf" srcId="{12BF89BF-42FD-4C81-8422-0D7158C23DD3}" destId="{3FB1BE68-E9E7-4ABC-ADAE-206E6901E515}" srcOrd="0" destOrd="0" presId="urn:microsoft.com/office/officeart/2005/8/layout/orgChart1"/>
+    <dgm:cxn modelId="{D43014EF-C382-4B29-AA9F-E98552BE4F23}" type="presOf" srcId="{7A193382-F990-4C7E-AF7D-017AC9C16D9C}" destId="{A62B0159-5193-4381-B847-243ABB8B7CAA}" srcOrd="0" destOrd="0" presId="urn:microsoft.com/office/officeart/2005/8/layout/orgChart1"/>
+    <dgm:cxn modelId="{872D340F-88D1-4F39-B251-70A0F2B1BB18}" srcId="{BD8F8A88-5946-44A9-AC18-9AF7206F3E39}" destId="{EBF4D078-34C0-4FDA-88EA-2F1A3FF1772E}" srcOrd="2" destOrd="0" parTransId="{86AAB975-996D-48DC-83A3-DFD53CC671CF}" sibTransId="{7905433B-25E1-4858-A93E-84D5EA7C97B4}"/>
     <dgm:cxn modelId="{242966A1-6D45-44A3-BB1B-1AF248294944}" srcId="{CB9A705B-C3B7-4EF5-B93A-69705A6721A8}" destId="{BD184A85-EDD0-4249-81C9-118532293F02}" srcOrd="4" destOrd="0" parTransId="{0D9C8C84-D547-4A48-BF7A-7046EC6FF6BD}" sibTransId="{4DA4E8E9-8751-4D35-850B-3364C3391A3E}"/>
-    <dgm:cxn modelId="{872D340F-88D1-4F39-B251-70A0F2B1BB18}" srcId="{BD8F8A88-5946-44A9-AC18-9AF7206F3E39}" destId="{EBF4D078-34C0-4FDA-88EA-2F1A3FF1772E}" srcOrd="2" destOrd="0" parTransId="{86AAB975-996D-48DC-83A3-DFD53CC671CF}" sibTransId="{7905433B-25E1-4858-A93E-84D5EA7C97B4}"/>
+    <dgm:cxn modelId="{CAB751F8-5034-4F7C-8350-494364C9EDC8}" type="presOf" srcId="{5CC61D9C-4E0D-40D2-9E09-FE0829FE2028}" destId="{C21D8591-653B-4772-B84F-ABB3B7BB8CB9}" srcOrd="1" destOrd="0" presId="urn:microsoft.com/office/officeart/2005/8/layout/orgChart1"/>
+    <dgm:cxn modelId="{1C5CA2EF-195D-4F92-8D79-A0E11EFE2F1C}" srcId="{1DE1A48C-F26E-4230-A972-83DE54391005}" destId="{CF876301-3062-4799-92DA-6834E2035916}" srcOrd="1" destOrd="0" parTransId="{8E918253-AC04-46E1-94A6-0BC31696E625}" sibTransId="{4A82A2FB-9B50-4F65-9719-F5726F01BBAB}"/>
     <dgm:cxn modelId="{7697483C-1CEB-491F-A4DA-1CD0B430EB6E}" srcId="{1A0AAEB2-8AE1-4A7C-A7E2-88A0593C3F52}" destId="{B8580FD9-8400-443D-985F-AE9F105F90F5}" srcOrd="3" destOrd="0" parTransId="{4EB32E23-ADD2-42BA-B536-72B3D368D6FE}" sibTransId="{07469AEE-745A-43D0-A11D-0C65C3F64C9B}"/>
-    <dgm:cxn modelId="{1C5CA2EF-195D-4F92-8D79-A0E11EFE2F1C}" srcId="{1DE1A48C-F26E-4230-A972-83DE54391005}" destId="{CF876301-3062-4799-92DA-6834E2035916}" srcOrd="1" destOrd="0" parTransId="{8E918253-AC04-46E1-94A6-0BC31696E625}" sibTransId="{4A82A2FB-9B50-4F65-9719-F5726F01BBAB}"/>
-    <dgm:cxn modelId="{B6660354-02B7-44F6-91E6-3239A53977A6}" type="presOf" srcId="{4F221EF4-CB99-4EC3-8577-5DAF8CC7A2E4}" destId="{4D8FFF81-03D3-41C5-8476-CF56C07D7CB7}" srcOrd="1" destOrd="0" presId="urn:microsoft.com/office/officeart/2005/8/layout/orgChart1"/>
-    <dgm:cxn modelId="{2BFE7277-5B8C-4DA5-90B7-F1D4C17DB7FF}" type="presOf" srcId="{2D7B9FAE-DDF9-4BDC-AA4D-BBD2C8C08E21}" destId="{A0600C15-2A63-46B3-A311-AB068A9D3E8C}" srcOrd="0" destOrd="0" presId="urn:microsoft.com/office/officeart/2005/8/layout/orgChart1"/>
-    <dgm:cxn modelId="{1AC8F428-AD2A-4249-A126-C6115881505F}" type="presOf" srcId="{1DE1A48C-F26E-4230-A972-83DE54391005}" destId="{865D535F-A07C-4E90-A6FD-7F228FFE7ED8}" srcOrd="1" destOrd="0" presId="urn:microsoft.com/office/officeart/2005/8/layout/orgChart1"/>
-    <dgm:cxn modelId="{52603D33-15E0-438F-A226-45FFB6993803}" type="presOf" srcId="{11819E23-98A7-4A81-82D0-114458AF2776}" destId="{D5E687B6-6FF0-4B67-B966-0A6BC9101EA6}" srcOrd="0" destOrd="0" presId="urn:microsoft.com/office/officeart/2005/8/layout/orgChart1"/>
-    <dgm:cxn modelId="{CF6BB74D-4362-4C15-AE19-1D2BDF1ABBE9}" type="presOf" srcId="{BD8F8A88-5946-44A9-AC18-9AF7206F3E39}" destId="{D737AF12-3E2D-4407-8EF4-9D821D70AB3C}" srcOrd="0" destOrd="0" presId="urn:microsoft.com/office/officeart/2005/8/layout/orgChart1"/>
-    <dgm:cxn modelId="{10B51041-3EA3-43A4-8B29-A03E299E1109}" type="presOf" srcId="{CF9F0929-807F-4CDA-854E-B96B25659458}" destId="{C3B9922C-1F7E-46DE-BE7E-17B6C7698E56}" srcOrd="0" destOrd="0" presId="urn:microsoft.com/office/officeart/2005/8/layout/orgChart1"/>
     <dgm:cxn modelId="{48F951F6-E097-4FB5-AAF2-41A9B105F23B}" srcId="{1A0AAEB2-8AE1-4A7C-A7E2-88A0593C3F52}" destId="{5CC61D9C-4E0D-40D2-9E09-FE0829FE2028}" srcOrd="1" destOrd="0" parTransId="{867F5BF4-78B0-43C1-AD21-3E80FC72AD52}" sibTransId="{9DF44E6C-755B-4BA5-A5A0-4292953FA79B}"/>
-    <dgm:cxn modelId="{F79641B8-36C9-4B50-A9F1-655989C40F10}" type="presOf" srcId="{8F88EEA9-7D8A-4843-AA2E-60A487BAEE0D}" destId="{E2305898-979C-43D4-8890-B17E5D604FD3}" srcOrd="0" destOrd="0" presId="urn:microsoft.com/office/officeart/2005/8/layout/orgChart1"/>
+    <dgm:cxn modelId="{3E66376D-27EE-40AC-885B-F124FD82A7DA}" type="presOf" srcId="{EDF11963-196E-4A1A-A4FA-953F9B6C0111}" destId="{C217B5C3-9A69-4671-92AD-115A1BAD9403}" srcOrd="0" destOrd="0" presId="urn:microsoft.com/office/officeart/2005/8/layout/orgChart1"/>
     <dgm:cxn modelId="{9F4504A7-8CC6-43EC-B2BD-BDFE4FA687F7}" srcId="{3A2F366A-89CF-4160-B399-CE8AFB2B54AB}" destId="{1A0AAEB2-8AE1-4A7C-A7E2-88A0593C3F52}" srcOrd="0" destOrd="0" parTransId="{D6E71420-EE6E-4AE3-843C-3873CE996AE6}" sibTransId="{82939CEE-5D11-4C5E-8629-7FD526D8084A}"/>
-    <dgm:cxn modelId="{C8B18E21-FF2E-4F75-956F-E3BD50DB95FF}" type="presOf" srcId="{12BF89BF-42FD-4C81-8422-0D7158C23DD3}" destId="{BDBBA857-07CE-4826-A2CE-C5991B992E0E}" srcOrd="1" destOrd="0" presId="urn:microsoft.com/office/officeart/2005/8/layout/orgChart1"/>
+    <dgm:cxn modelId="{3E89B6EB-2F68-40FE-A973-196CAA8B8BEA}" type="presOf" srcId="{CF9F0929-807F-4CDA-854E-B96B25659458}" destId="{0AF86B1D-C7DD-410B-8B30-7506001B9405}" srcOrd="1" destOrd="0" presId="urn:microsoft.com/office/officeart/2005/8/layout/orgChart1"/>
     <dgm:cxn modelId="{E263E7A7-5883-4FE8-AC69-F950E35C92F1}" srcId="{CB9A705B-C3B7-4EF5-B93A-69705A6721A8}" destId="{12BF89BF-42FD-4C81-8422-0D7158C23DD3}" srcOrd="6" destOrd="0" parTransId="{E03FC18F-5F20-4466-8CFC-235562D93D3C}" sibTransId="{DFFD69FD-D295-42B3-8682-E0736EA5EA0B}"/>
-    <dgm:cxn modelId="{8871BBFD-7E99-4CD3-8471-AB75EB844039}" type="presOf" srcId="{CF876301-3062-4799-92DA-6834E2035916}" destId="{8040E38F-AB1B-402B-9058-6EB6C0633219}" srcOrd="0" destOrd="0" presId="urn:microsoft.com/office/officeart/2005/8/layout/orgChart1"/>
-    <dgm:cxn modelId="{07E5877D-D5B3-47E5-8A9F-E2E2BEE03E7A}" type="presOf" srcId="{EBF4D078-34C0-4FDA-88EA-2F1A3FF1772E}" destId="{CCA9695D-D7F6-4BBC-9E97-377FFD49E9BD}" srcOrd="1" destOrd="0" presId="urn:microsoft.com/office/officeart/2005/8/layout/orgChart1"/>
-    <dgm:cxn modelId="{84422E77-B809-47A3-AA5D-7355CE608C4B}" type="presOf" srcId="{1A0AAEB2-8AE1-4A7C-A7E2-88A0593C3F52}" destId="{D051B5C1-6617-4F0D-BC70-9A38DAC7CB5A}" srcOrd="0" destOrd="0" presId="urn:microsoft.com/office/officeart/2005/8/layout/orgChart1"/>
+    <dgm:cxn modelId="{B0B2D778-2744-4A2C-85A0-110FC8ABA6E3}" type="presOf" srcId="{1DE1A48C-F26E-4230-A972-83DE54391005}" destId="{E043A27C-10F7-4DD3-9B99-F55CE1F170E5}" srcOrd="0" destOrd="0" presId="urn:microsoft.com/office/officeart/2005/8/layout/orgChart1"/>
+    <dgm:cxn modelId="{B961FE2F-0F47-4850-A151-9F1250261FDD}" type="presOf" srcId="{E8D6DD62-3BBC-4436-9754-1B884AA514D6}" destId="{1BE700CB-7AC3-4FE4-80FC-A6D31B18538E}" srcOrd="0" destOrd="0" presId="urn:microsoft.com/office/officeart/2005/8/layout/orgChart1"/>
+    <dgm:cxn modelId="{2F8C8CD7-2CF4-4E67-BB05-AFB9F8F4F48C}" type="presOf" srcId="{1A0AAEB2-8AE1-4A7C-A7E2-88A0593C3F52}" destId="{D051B5C1-6617-4F0D-BC70-9A38DAC7CB5A}" srcOrd="0" destOrd="0" presId="urn:microsoft.com/office/officeart/2005/8/layout/orgChart1"/>
+    <dgm:cxn modelId="{59077290-A446-4026-8219-89CC2EA92B64}" type="presOf" srcId="{327A571B-E845-476D-A5FD-1E9CC6BEA5E3}" destId="{60800267-9E61-4940-9125-A16965D6C610}" srcOrd="0" destOrd="0" presId="urn:microsoft.com/office/officeart/2005/8/layout/orgChart1"/>
     <dgm:cxn modelId="{C3CEF255-61DE-4628-A690-C32F28B1FC9B}" srcId="{1DE1A48C-F26E-4230-A972-83DE54391005}" destId="{4F221EF4-CB99-4EC3-8577-5DAF8CC7A2E4}" srcOrd="0" destOrd="0" parTransId="{729A0874-7D15-4370-8ABE-8C1FF8F2BC23}" sibTransId="{9A6E3513-BF80-43F0-9D84-476DD3679FC4}"/>
-    <dgm:cxn modelId="{CBF22C04-AC26-4D4F-AC3B-A5F475489510}" type="presOf" srcId="{69F84ED6-8D32-4EC7-8372-81D11B7E397F}" destId="{1F150CE7-525F-47FA-94C2-0FE83D13449F}" srcOrd="1" destOrd="0" presId="urn:microsoft.com/office/officeart/2005/8/layout/orgChart1"/>
-    <dgm:cxn modelId="{E36B8CD4-650F-48E4-9B18-5CFAF89DF48E}" type="presOf" srcId="{DF3425D2-73C3-457E-B033-88E3A5FB551F}" destId="{5400D11C-7FBC-4B40-8813-721D8BB39FB2}" srcOrd="0" destOrd="0" presId="urn:microsoft.com/office/officeart/2005/8/layout/orgChart1"/>
-    <dgm:cxn modelId="{9C3C6EEF-7BC9-4F57-B4FB-7B001056A7C7}" type="presOf" srcId="{5CC61D9C-4E0D-40D2-9E09-FE0829FE2028}" destId="{C21D8591-653B-4772-B84F-ABB3B7BB8CB9}" srcOrd="1" destOrd="0" presId="urn:microsoft.com/office/officeart/2005/8/layout/orgChart1"/>
-    <dgm:cxn modelId="{AF7F6E4D-1646-4A41-AD5F-3A07E480F04E}" type="presOf" srcId="{E07DDA88-5A83-4ACD-8AB3-1A18F462038D}" destId="{E52FA79E-9527-41B0-8E0F-6503DC54B8A3}" srcOrd="1" destOrd="0" presId="urn:microsoft.com/office/officeart/2005/8/layout/orgChart1"/>
-    <dgm:cxn modelId="{53A830C0-52B4-4246-BB3F-8E814E74A0E0}" type="presOf" srcId="{CB9A705B-C3B7-4EF5-B93A-69705A6721A8}" destId="{0E7E89FE-D5A3-4BEC-B2BE-5DDD96BB4D2D}" srcOrd="1" destOrd="0" presId="urn:microsoft.com/office/officeart/2005/8/layout/orgChart1"/>
-    <dgm:cxn modelId="{A1B2054C-A89B-44E8-B14D-8A9D7815D9E2}" type="presOf" srcId="{BD8F8A88-5946-44A9-AC18-9AF7206F3E39}" destId="{DC3BF1C9-C64F-4CF6-9C05-750C68B0B739}" srcOrd="1" destOrd="0" presId="urn:microsoft.com/office/officeart/2005/8/layout/orgChart1"/>
-    <dgm:cxn modelId="{7739F6B4-B732-4048-BB7A-70B7493D09D5}" type="presOf" srcId="{EBF4D078-34C0-4FDA-88EA-2F1A3FF1772E}" destId="{37EE8E08-3F0B-4F7A-A809-874E7E09A7FA}" srcOrd="0" destOrd="0" presId="urn:microsoft.com/office/officeart/2005/8/layout/orgChart1"/>
-    <dgm:cxn modelId="{89906A1E-DAD4-4D5F-8D1B-8BAE4730DA6B}" type="presOf" srcId="{196A9A51-AB5B-44EF-AAE5-269944C45FEB}" destId="{30DB4C2B-A21E-4BCF-BBD1-128D3231EA1B}" srcOrd="0" destOrd="0" presId="urn:microsoft.com/office/officeart/2005/8/layout/orgChart1"/>
-    <dgm:cxn modelId="{37DB631D-9A58-41F0-B104-2C822AD7563F}" type="presOf" srcId="{4F221EF4-CB99-4EC3-8577-5DAF8CC7A2E4}" destId="{34BC9388-BB46-451B-B860-9B1806EE266E}" srcOrd="0" destOrd="0" presId="urn:microsoft.com/office/officeart/2005/8/layout/orgChart1"/>
-    <dgm:cxn modelId="{BEB06043-5BF6-415D-B6AE-5D63F8849DB2}" type="presOf" srcId="{3B616531-B9B3-4B25-8467-9BFC2E9EEAA1}" destId="{5F80B0FA-1E97-442B-8054-6DA38897A3D4}" srcOrd="1" destOrd="0" presId="urn:microsoft.com/office/officeart/2005/8/layout/orgChart1"/>
-    <dgm:cxn modelId="{FCD335A9-5CC2-41E6-AFE4-28C742EA1F46}" type="presOf" srcId="{EDF11963-196E-4A1A-A4FA-953F9B6C0111}" destId="{C217B5C3-9A69-4671-92AD-115A1BAD9403}" srcOrd="0" destOrd="0" presId="urn:microsoft.com/office/officeart/2005/8/layout/orgChart1"/>
-    <dgm:cxn modelId="{89FC619C-B11E-45F5-9BD8-0CF8E01A5E25}" type="presOf" srcId="{F57F55B6-C098-41E2-A14E-C273DFC9A50A}" destId="{A477BD32-800A-4849-99B2-052DCA637DD3}" srcOrd="0" destOrd="0" presId="urn:microsoft.com/office/officeart/2005/8/layout/orgChart1"/>
-    <dgm:cxn modelId="{1DAB90C9-F5ED-4283-B483-9C147E446181}" type="presOf" srcId="{65F35406-B9F5-493D-9403-0AA9BA908EE2}" destId="{51521002-3E7E-4085-8A8C-D87EF35F108D}" srcOrd="0" destOrd="0" presId="urn:microsoft.com/office/officeart/2005/8/layout/orgChart1"/>
-    <dgm:cxn modelId="{4262770B-46C0-4B9F-A10F-F8DA0789F0F1}" type="presOf" srcId="{2D7B9FAE-DDF9-4BDC-AA4D-BBD2C8C08E21}" destId="{F936DAD8-B6E4-454A-BD2A-ADE421F13396}" srcOrd="1" destOrd="0" presId="urn:microsoft.com/office/officeart/2005/8/layout/orgChart1"/>
+    <dgm:cxn modelId="{DEBF72CB-85DD-4C7E-85E7-2B8A4406E285}" type="presOf" srcId="{0C48B1E0-077F-4077-9029-FB61AE19C7DB}" destId="{B1B122A5-DBAC-458D-9238-ABA862C5E82B}" srcOrd="0" destOrd="0" presId="urn:microsoft.com/office/officeart/2005/8/layout/orgChart1"/>
+    <dgm:cxn modelId="{8452A05F-A455-4158-954C-9EBC54319FE2}" type="presOf" srcId="{35EA6595-2DCB-4309-9449-E77ED2778844}" destId="{E113D538-AE24-46E2-AF5E-1A32742C47BD}" srcOrd="0" destOrd="0" presId="urn:microsoft.com/office/officeart/2005/8/layout/orgChart1"/>
+    <dgm:cxn modelId="{F30E5F2D-4B6F-4FD0-987B-2BF3E6A29092}" type="presOf" srcId="{3A2F366A-89CF-4160-B399-CE8AFB2B54AB}" destId="{3791E93F-BEA6-47BD-AEC8-ECFE4DFF3D58}" srcOrd="0" destOrd="0" presId="urn:microsoft.com/office/officeart/2005/8/layout/orgChart1"/>
+    <dgm:cxn modelId="{01B0E10C-CF99-4DAF-A41A-A16A837561EF}" type="presOf" srcId="{8F88EEA9-7D8A-4843-AA2E-60A487BAEE0D}" destId="{E2305898-979C-43D4-8890-B17E5D604FD3}" srcOrd="0" destOrd="0" presId="urn:microsoft.com/office/officeart/2005/8/layout/orgChart1"/>
+    <dgm:cxn modelId="{BD1D0C80-E144-4C12-AB0F-A4CC0E90F235}" type="presOf" srcId="{327A571B-E845-476D-A5FD-1E9CC6BEA5E3}" destId="{A3C5A410-36D5-464C-895D-9109DEC4362F}" srcOrd="1" destOrd="0" presId="urn:microsoft.com/office/officeart/2005/8/layout/orgChart1"/>
+    <dgm:cxn modelId="{CD62683D-C845-4337-BDE4-AE82E61D4165}" type="presOf" srcId="{12BF89BF-42FD-4C81-8422-0D7158C23DD3}" destId="{BDBBA857-07CE-4826-A2CE-C5991B992E0E}" srcOrd="1" destOrd="0" presId="urn:microsoft.com/office/officeart/2005/8/layout/orgChart1"/>
+    <dgm:cxn modelId="{DDD333A2-9D9D-4ACB-B697-8192F921E13B}" type="presOf" srcId="{CF876301-3062-4799-92DA-6834E2035916}" destId="{F42E3236-76B3-449B-8A9F-F7E545472F74}" srcOrd="1" destOrd="0" presId="urn:microsoft.com/office/officeart/2005/8/layout/orgChart1"/>
+    <dgm:cxn modelId="{A9A8F13B-8AE5-4D9C-AF5B-43D1CDD9E0CD}" type="presOf" srcId="{1A0AAEB2-8AE1-4A7C-A7E2-88A0593C3F52}" destId="{06A19EAC-C14B-4261-A367-E71C6D5D4227}" srcOrd="1" destOrd="0" presId="urn:microsoft.com/office/officeart/2005/8/layout/orgChart1"/>
+    <dgm:cxn modelId="{0ECA7415-C8C8-4817-83A8-C6BE2B16A47B}" type="presOf" srcId="{3B616531-B9B3-4B25-8467-9BFC2E9EEAA1}" destId="{5F80B0FA-1E97-442B-8054-6DA38897A3D4}" srcOrd="1" destOrd="0" presId="urn:microsoft.com/office/officeart/2005/8/layout/orgChart1"/>
     <dgm:cxn modelId="{11C46791-DADA-4FAB-9E07-7BBA50AC2116}" srcId="{1DE1A48C-F26E-4230-A972-83DE54391005}" destId="{DF5EF923-0D65-4479-A886-15332AE37BA1}" srcOrd="2" destOrd="0" parTransId="{8F88EEA9-7D8A-4843-AA2E-60A487BAEE0D}" sibTransId="{EA20745D-DB15-44F9-8B50-9C60EB7B72BF}"/>
-    <dgm:cxn modelId="{44470F7B-12FC-41C0-8453-1EB12D801734}" type="presOf" srcId="{3B616531-B9B3-4B25-8467-9BFC2E9EEAA1}" destId="{5D7BCDC8-9B93-40FE-BC64-AB76B405397C}" srcOrd="0" destOrd="0" presId="urn:microsoft.com/office/officeart/2005/8/layout/orgChart1"/>
     <dgm:cxn modelId="{8E24EEB3-B674-4C6E-A310-5141C3314EE8}" srcId="{1DE1A48C-F26E-4230-A972-83DE54391005}" destId="{CF9F0929-807F-4CDA-854E-B96B25659458}" srcOrd="3" destOrd="0" parTransId="{35EA6595-2DCB-4309-9449-E77ED2778844}" sibTransId="{F7FFABCE-D640-4553-95F9-A5921CFFAF0A}"/>
-    <dgm:cxn modelId="{EA232DA4-3927-485E-BC0B-F34C6260F8E9}" type="presOf" srcId="{0C48B1E0-077F-4077-9029-FB61AE19C7DB}" destId="{B1B122A5-DBAC-458D-9238-ABA862C5E82B}" srcOrd="0" destOrd="0" presId="urn:microsoft.com/office/officeart/2005/8/layout/orgChart1"/>
+    <dgm:cxn modelId="{173FB56E-17BE-4CC1-A22E-F65C78E0C386}" type="presOf" srcId="{7821FAF5-8AF2-4E1E-85B7-20FECC2A7693}" destId="{39920A65-9C6E-4656-9AB9-A55E1D8CE75E}" srcOrd="1" destOrd="0" presId="urn:microsoft.com/office/officeart/2005/8/layout/orgChart1"/>
+    <dgm:cxn modelId="{AD4964AE-0933-42CA-B593-D414F7117BB0}" type="presOf" srcId="{69F84ED6-8D32-4EC7-8372-81D11B7E397F}" destId="{0C0B06F9-BD7A-4423-9BA6-B35AC4660819}" srcOrd="0" destOrd="0" presId="urn:microsoft.com/office/officeart/2005/8/layout/orgChart1"/>
+    <dgm:cxn modelId="{BD9E25CD-C2DC-45FF-AD78-13ABEE0595E8}" type="presOf" srcId="{E03FC18F-5F20-4466-8CFC-235562D93D3C}" destId="{6D38DA61-B6C5-420A-9615-0BB705EC708D}" srcOrd="0" destOrd="0" presId="urn:microsoft.com/office/officeart/2005/8/layout/orgChart1"/>
     <dgm:cxn modelId="{1DAACF94-F480-41AA-B336-6C252B610B0A}" srcId="{CB9A705B-C3B7-4EF5-B93A-69705A6721A8}" destId="{FB8C6A75-A559-410D-81C9-95609326BA3C}" srcOrd="0" destOrd="0" parTransId="{196A9A51-AB5B-44EF-AAE5-269944C45FEB}" sibTransId="{9718A9E2-EBF3-4401-B8A1-D8063A88C679}"/>
-    <dgm:cxn modelId="{D4E079A9-944D-4E62-B1F8-53DB8CE895E2}" type="presOf" srcId="{DF5EF923-0D65-4479-A886-15332AE37BA1}" destId="{D159D610-2F8B-442C-A0CB-01CFD749016C}" srcOrd="0" destOrd="0" presId="urn:microsoft.com/office/officeart/2005/8/layout/orgChart1"/>
-    <dgm:cxn modelId="{9EC31F85-DEFA-48AE-8408-7A9D9E22D114}" type="presOf" srcId="{CF9F0929-807F-4CDA-854E-B96B25659458}" destId="{0AF86B1D-C7DD-410B-8B30-7506001B9405}" srcOrd="1" destOrd="0" presId="urn:microsoft.com/office/officeart/2005/8/layout/orgChart1"/>
-    <dgm:cxn modelId="{D42E27E2-A560-4A9F-A783-1E7166C77E4E}" type="presOf" srcId="{5CC61D9C-4E0D-40D2-9E09-FE0829FE2028}" destId="{C7B15006-DE9A-4937-82E8-5D8DFE2BBA6F}" srcOrd="0" destOrd="0" presId="urn:microsoft.com/office/officeart/2005/8/layout/orgChart1"/>
-    <dgm:cxn modelId="{609C79FE-5294-4FAE-8E58-3B64345593AB}" type="presOf" srcId="{69F84ED6-8D32-4EC7-8372-81D11B7E397F}" destId="{0C0B06F9-BD7A-4423-9BA6-B35AC4660819}" srcOrd="0" destOrd="0" presId="urn:microsoft.com/office/officeart/2005/8/layout/orgChart1"/>
+    <dgm:cxn modelId="{98588391-64B3-488E-BA9E-38D63C4DC47A}" type="presOf" srcId="{286F39BA-FC1F-473A-AF0C-97D964BCD312}" destId="{E5D3EB4D-07A8-4600-841E-51C85437B5B8}" srcOrd="0" destOrd="0" presId="urn:microsoft.com/office/officeart/2005/8/layout/orgChart1"/>
+    <dgm:cxn modelId="{99270AD4-910B-4908-8437-48BCD1E3C211}" type="presOf" srcId="{65F35406-B9F5-493D-9403-0AA9BA908EE2}" destId="{51521002-3E7E-4085-8A8C-D87EF35F108D}" srcOrd="0" destOrd="0" presId="urn:microsoft.com/office/officeart/2005/8/layout/orgChart1"/>
+    <dgm:cxn modelId="{CB0A1047-88ED-4CAE-9AA0-13800A0B6DDD}" type="presOf" srcId="{DDA2AA3E-23AB-421A-B8A8-605EE37B4746}" destId="{72A980F8-23BB-4B65-A8D8-0BA0FCCEDE86}" srcOrd="0" destOrd="0" presId="urn:microsoft.com/office/officeart/2005/8/layout/orgChart1"/>
+    <dgm:cxn modelId="{1C2BEF6B-29CE-4A39-BCA7-1019A0F939F9}" type="presOf" srcId="{5CC61D9C-4E0D-40D2-9E09-FE0829FE2028}" destId="{C7B15006-DE9A-4937-82E8-5D8DFE2BBA6F}" srcOrd="0" destOrd="0" presId="urn:microsoft.com/office/officeart/2005/8/layout/orgChart1"/>
+    <dgm:cxn modelId="{B8CBA0B1-1F92-4AA9-A5DA-8D1B0F18ED86}" type="presOf" srcId="{EBF4D078-34C0-4FDA-88EA-2F1A3FF1772E}" destId="{CCA9695D-D7F6-4BBC-9E97-377FFD49E9BD}" srcOrd="1" destOrd="0" presId="urn:microsoft.com/office/officeart/2005/8/layout/orgChart1"/>
     <dgm:cxn modelId="{9C71B99C-D1A6-40C6-BE07-E104BAA85DF7}" srcId="{BD8F8A88-5946-44A9-AC18-9AF7206F3E39}" destId="{7821FAF5-8AF2-4E1E-85B7-20FECC2A7693}" srcOrd="1" destOrd="0" parTransId="{F4059345-F378-47A8-B116-297989B5D8D9}" sibTransId="{CE37B1EB-1A02-449E-8B74-589349F6C9F9}"/>
-    <dgm:cxn modelId="{71D27027-BD5C-4BB5-A13B-AFFD6E6C5BA9}" type="presOf" srcId="{CF876301-3062-4799-92DA-6834E2035916}" destId="{F42E3236-76B3-449B-8A9F-F7E545472F74}" srcOrd="1" destOrd="0" presId="urn:microsoft.com/office/officeart/2005/8/layout/orgChart1"/>
-    <dgm:cxn modelId="{A6E245F6-0D28-453B-B1D7-693477F314E4}" type="presOf" srcId="{3A2F366A-89CF-4160-B399-CE8AFB2B54AB}" destId="{3791E93F-BEA6-47BD-AEC8-ECFE4DFF3D58}" srcOrd="0" destOrd="0" presId="urn:microsoft.com/office/officeart/2005/8/layout/orgChart1"/>
+    <dgm:cxn modelId="{DC35ABF6-1835-4A68-9A27-C1385DC62F9C}" type="presOf" srcId="{729A0874-7D15-4370-8ABE-8C1FF8F2BC23}" destId="{4591C1F5-8D41-4532-9762-8EDF0FAB31EB}" srcOrd="0" destOrd="0" presId="urn:microsoft.com/office/officeart/2005/8/layout/orgChart1"/>
+    <dgm:cxn modelId="{B9AF19B3-0EF0-4D68-A4CE-4E8ACB6E7834}" type="presOf" srcId="{695A8E68-C88B-4E2E-85A6-D7108460DEC6}" destId="{2AC9C6D0-5BD5-4622-B5A3-32112A35763F}" srcOrd="0" destOrd="0" presId="urn:microsoft.com/office/officeart/2005/8/layout/orgChart1"/>
     <dgm:cxn modelId="{84820D4A-0937-4432-AA20-AA626CBD566E}" srcId="{5CC61D9C-4E0D-40D2-9E09-FE0829FE2028}" destId="{1DE1A48C-F26E-4230-A972-83DE54391005}" srcOrd="0" destOrd="0" parTransId="{02ACCDEC-D302-4D18-8F60-1993C260DBD1}" sibTransId="{9AA13265-099D-495B-A5F7-763BA47369B7}"/>
-    <dgm:cxn modelId="{63F32F76-B48D-4F21-B3CA-A72F0BDEA0C2}" type="presOf" srcId="{867F5BF4-78B0-43C1-AD21-3E80FC72AD52}" destId="{50710441-1733-41E8-B063-87EF46487E7A}" srcOrd="0" destOrd="0" presId="urn:microsoft.com/office/officeart/2005/8/layout/orgChart1"/>
     <dgm:cxn modelId="{5866677D-823F-47D3-8678-C4F50D047A04}" srcId="{5CC61D9C-4E0D-40D2-9E09-FE0829FE2028}" destId="{11819E23-98A7-4A81-82D0-114458AF2776}" srcOrd="2" destOrd="0" parTransId="{1C1BD934-A202-47CE-928C-21225C2150F9}" sibTransId="{E8BC7C81-516C-4D2E-8C59-1D52880E07B3}"/>
-    <dgm:cxn modelId="{1864F90C-877B-407F-A88E-A5ECED3347FB}" type="presOf" srcId="{FA0C1B2E-CEAB-4975-8BD3-B546DABB40DE}" destId="{40E221CA-1DF0-4B0C-82B9-606CE7581EBF}" srcOrd="0" destOrd="0" presId="urn:microsoft.com/office/officeart/2005/8/layout/orgChart1"/>
-    <dgm:cxn modelId="{ECD56299-84C2-420C-9509-CE7B86EB5100}" type="presOf" srcId="{7821FAF5-8AF2-4E1E-85B7-20FECC2A7693}" destId="{39920A65-9C6E-4656-9AB9-A55E1D8CE75E}" srcOrd="1" destOrd="0" presId="urn:microsoft.com/office/officeart/2005/8/layout/orgChart1"/>
+    <dgm:cxn modelId="{3A6791B0-6A9F-4013-8A2B-7D2E97B26526}" type="presOf" srcId="{DF5EF923-0D65-4479-A886-15332AE37BA1}" destId="{23B57BF1-EAB5-49E8-AD59-E4CA94202835}" srcOrd="1" destOrd="0" presId="urn:microsoft.com/office/officeart/2005/8/layout/orgChart1"/>
+    <dgm:cxn modelId="{D77AB132-D17D-4C54-B4D5-EC29985E7913}" type="presOf" srcId="{F4059345-F378-47A8-B116-297989B5D8D9}" destId="{BA57553E-66DC-4600-B0E4-BF12EEB8EE97}" srcOrd="0" destOrd="0" presId="urn:microsoft.com/office/officeart/2005/8/layout/orgChart1"/>
+    <dgm:cxn modelId="{03DB1946-9EF9-4D16-AD4E-0A3E09D949F8}" type="presOf" srcId="{FA0C1B2E-CEAB-4975-8BD3-B546DABB40DE}" destId="{40E221CA-1DF0-4B0C-82B9-606CE7581EBF}" srcOrd="0" destOrd="0" presId="urn:microsoft.com/office/officeart/2005/8/layout/orgChart1"/>
+    <dgm:cxn modelId="{A1883EF0-A7CB-4A8B-9EC7-6E0BBCB86565}" type="presOf" srcId="{676CB751-C77B-4030-A51F-BB7CF133E11B}" destId="{363F33F6-F6AD-4FC0-A22D-7B3BE12B19B5}" srcOrd="0" destOrd="0" presId="urn:microsoft.com/office/officeart/2005/8/layout/orgChart1"/>
     <dgm:cxn modelId="{19D9C845-F49D-4755-B776-ACB4A0DB912B}" srcId="{166359AA-055E-46A6-BE90-B244ED63A2A6}" destId="{69F84ED6-8D32-4EC7-8372-81D11B7E397F}" srcOrd="0" destOrd="0" parTransId="{695A8E68-C88B-4E2E-85A6-D7108460DEC6}" sibTransId="{6B6ACF42-02FB-49F4-B0F2-C1955F9C8D58}"/>
-    <dgm:cxn modelId="{E6634CB5-643C-42DE-B354-5360FBDC7F30}" type="presOf" srcId="{676CB751-C77B-4030-A51F-BB7CF133E11B}" destId="{DEFD8B16-99A9-43B7-8F4C-3B642E7E5C4C}" srcOrd="1" destOrd="0" presId="urn:microsoft.com/office/officeart/2005/8/layout/orgChart1"/>
-    <dgm:cxn modelId="{3CE86911-AD26-4E17-AD4F-ED5CD55D5E35}" type="presOf" srcId="{7A193382-F990-4C7E-AF7D-017AC9C16D9C}" destId="{A62B0159-5193-4381-B847-243ABB8B7CAA}" srcOrd="0" destOrd="0" presId="urn:microsoft.com/office/officeart/2005/8/layout/orgChart1"/>
-    <dgm:cxn modelId="{CBE793AD-2013-4722-80AE-9E8B850562E3}" type="presOf" srcId="{02ACCDEC-D302-4D18-8F60-1993C260DBD1}" destId="{01D765C3-BAE9-486C-ACC5-EDA3FB1196B4}" srcOrd="0" destOrd="0" presId="urn:microsoft.com/office/officeart/2005/8/layout/orgChart1"/>
-    <dgm:cxn modelId="{AA41FCE9-0E73-4159-907A-01A2BB56DA66}" type="presOf" srcId="{E8D6DD62-3BBC-4436-9754-1B884AA514D6}" destId="{1BE700CB-7AC3-4FE4-80FC-A6D31B18538E}" srcOrd="0" destOrd="0" presId="urn:microsoft.com/office/officeart/2005/8/layout/orgChart1"/>
-    <dgm:cxn modelId="{B458A173-EC78-4EBA-B675-3B858123BB89}" type="presOf" srcId="{E07DDA88-5A83-4ACD-8AB3-1A18F462038D}" destId="{635F60C8-BF49-4D1F-8629-C34E8112CDB1}" srcOrd="0" destOrd="0" presId="urn:microsoft.com/office/officeart/2005/8/layout/orgChart1"/>
-    <dgm:cxn modelId="{1F11D76C-5488-4C4F-B4AC-11DDE36C9042}" type="presOf" srcId="{B8580FD9-8400-443D-985F-AE9F105F90F5}" destId="{E4FD6AA4-1F46-4E53-AF70-C3F48FA64BA8}" srcOrd="0" destOrd="0" presId="urn:microsoft.com/office/officeart/2005/8/layout/orgChart1"/>
-    <dgm:cxn modelId="{E63E8905-1EC1-42B2-B227-A0C48B48E10C}" type="presOf" srcId="{86AAB975-996D-48DC-83A3-DFD53CC671CF}" destId="{7823B23A-0507-4060-ADE9-64C4F7914732}" srcOrd="0" destOrd="0" presId="urn:microsoft.com/office/officeart/2005/8/layout/orgChart1"/>
-    <dgm:cxn modelId="{BBDC7A2A-C014-4A7D-9097-8171CBD5859F}" type="presOf" srcId="{BD184A85-EDD0-4249-81C9-118532293F02}" destId="{8A36C3AE-B28B-4A60-A478-B8747FB63C8E}" srcOrd="0" destOrd="0" presId="urn:microsoft.com/office/officeart/2005/8/layout/orgChart1"/>
+    <dgm:cxn modelId="{13C48DE8-6371-436F-B9CC-D25CBD0C0D5A}" type="presOf" srcId="{B8580FD9-8400-443D-985F-AE9F105F90F5}" destId="{D143E2C8-34F0-4F33-A348-E71CB0E19018}" srcOrd="1" destOrd="0" presId="urn:microsoft.com/office/officeart/2005/8/layout/orgChart1"/>
+    <dgm:cxn modelId="{2867C434-43CB-418E-BFF3-12D02278F47D}" type="presOf" srcId="{1C1BD934-A202-47CE-928C-21225C2150F9}" destId="{D0DD83CC-14A6-48AF-8059-3E9DAE7FCFE4}" srcOrd="0" destOrd="0" presId="urn:microsoft.com/office/officeart/2005/8/layout/orgChart1"/>
+    <dgm:cxn modelId="{D9E3CE4C-B298-4603-999F-603FD017197C}" type="presOf" srcId="{CB9A705B-C3B7-4EF5-B93A-69705A6721A8}" destId="{506B0ACB-D0AF-46FB-B65A-EF8547598663}" srcOrd="0" destOrd="0" presId="urn:microsoft.com/office/officeart/2005/8/layout/orgChart1"/>
+    <dgm:cxn modelId="{5748F13F-1383-42AB-9A5C-D82632FC51E3}" type="presOf" srcId="{166359AA-055E-46A6-BE90-B244ED63A2A6}" destId="{64CB9B13-5C7A-48AA-B517-5C1134018FCC}" srcOrd="1" destOrd="0" presId="urn:microsoft.com/office/officeart/2005/8/layout/orgChart1"/>
     <dgm:cxn modelId="{A4BCD619-52CF-4F22-9ADB-78A7E14EB7E2}" srcId="{CB9A705B-C3B7-4EF5-B93A-69705A6721A8}" destId="{286F39BA-FC1F-473A-AF0C-97D964BCD312}" srcOrd="1" destOrd="0" parTransId="{65F35406-B9F5-493D-9403-0AA9BA908EE2}" sibTransId="{65FD065B-6403-4754-9758-6FE512B5B521}"/>
-    <dgm:cxn modelId="{8D5A4196-B94D-458E-BF65-CE906D20C304}" type="presOf" srcId="{8DF3B0CA-4C1B-4A55-8927-3E7BF6B8AA65}" destId="{0F32D07D-CAB3-45EC-B476-D7D135659019}" srcOrd="0" destOrd="0" presId="urn:microsoft.com/office/officeart/2005/8/layout/orgChart1"/>
-    <dgm:cxn modelId="{30E5CD7B-89B6-44B6-938D-2C2633B978D6}" type="presOf" srcId="{DF5EF923-0D65-4479-A886-15332AE37BA1}" destId="{23B57BF1-EAB5-49E8-AD59-E4CA94202835}" srcOrd="1" destOrd="0" presId="urn:microsoft.com/office/officeart/2005/8/layout/orgChart1"/>
-    <dgm:cxn modelId="{2851034D-307D-49FD-AEDC-193AC359681C}" type="presOf" srcId="{3C615E18-7DC6-4DD7-A1BC-0E06E69A2349}" destId="{802BF6F1-887B-4B61-B068-C33B1A570706}" srcOrd="1" destOrd="0" presId="urn:microsoft.com/office/officeart/2005/8/layout/orgChart1"/>
-    <dgm:cxn modelId="{4FE414FB-A95E-4E19-8E9E-3243F74B92FE}" type="presOf" srcId="{695A8E68-C88B-4E2E-85A6-D7108460DEC6}" destId="{2AC9C6D0-5BD5-4622-B5A3-32112A35763F}" srcOrd="0" destOrd="0" presId="urn:microsoft.com/office/officeart/2005/8/layout/orgChart1"/>
+    <dgm:cxn modelId="{AADA9A29-3AF5-49FD-8531-EF28C5B1C25A}" type="presOf" srcId="{BD8F8A88-5946-44A9-AC18-9AF7206F3E39}" destId="{DC3BF1C9-C64F-4CF6-9C05-750C68B0B739}" srcOrd="1" destOrd="0" presId="urn:microsoft.com/office/officeart/2005/8/layout/orgChart1"/>
+    <dgm:cxn modelId="{1600C408-E5D6-4E00-9FCB-7B021BBC754E}" type="presOf" srcId="{0D9C8C84-D547-4A48-BF7A-7046EC6FF6BD}" destId="{75CCB2D2-24A0-4913-9CA2-1CB545BDBFB4}" srcOrd="0" destOrd="0" presId="urn:microsoft.com/office/officeart/2005/8/layout/orgChart1"/>
+    <dgm:cxn modelId="{96383066-C399-43D8-8B58-7E7017AB79C9}" type="presOf" srcId="{FB8C6A75-A559-410D-81C9-95609326BA3C}" destId="{E9CD8AEA-700B-45B5-A6F4-BDFA95BA4BE6}" srcOrd="0" destOrd="0" presId="urn:microsoft.com/office/officeart/2005/8/layout/orgChart1"/>
     <dgm:cxn modelId="{3508E96C-8271-4263-B2AB-D9EC24BBF0F2}" srcId="{BD8F8A88-5946-44A9-AC18-9AF7206F3E39}" destId="{CB9A705B-C3B7-4EF5-B93A-69705A6721A8}" srcOrd="0" destOrd="0" parTransId="{EDF11963-196E-4A1A-A4FA-953F9B6C0111}" sibTransId="{87832E2F-69AB-415D-9372-E3DD184747F6}"/>
-    <dgm:cxn modelId="{2AD255C4-39E0-423B-AF09-85D0AA37062F}" type="presOf" srcId="{1A0AAEB2-8AE1-4A7C-A7E2-88A0593C3F52}" destId="{06A19EAC-C14B-4261-A367-E71C6D5D4227}" srcOrd="1" destOrd="0" presId="urn:microsoft.com/office/officeart/2005/8/layout/orgChart1"/>
-    <dgm:cxn modelId="{E9D9284F-5A47-4226-BD9D-B03444CA17CF}" type="presOf" srcId="{BD184A85-EDD0-4249-81C9-118532293F02}" destId="{B3ACB205-281D-41E5-BB99-3A4973046EA3}" srcOrd="1" destOrd="0" presId="urn:microsoft.com/office/officeart/2005/8/layout/orgChart1"/>
-    <dgm:cxn modelId="{6C2C3C76-8B6C-4764-91C9-493FD7A41446}" type="presOf" srcId="{FB8C6A75-A559-410D-81C9-95609326BA3C}" destId="{E9CD8AEA-700B-45B5-A6F4-BDFA95BA4BE6}" srcOrd="0" destOrd="0" presId="urn:microsoft.com/office/officeart/2005/8/layout/orgChart1"/>
-    <dgm:cxn modelId="{295B88F0-993F-48CA-B9D3-8BC7097F0E55}" type="presOf" srcId="{327A571B-E845-476D-A5FD-1E9CC6BEA5E3}" destId="{60800267-9E61-4940-9125-A16965D6C610}" srcOrd="0" destOrd="0" presId="urn:microsoft.com/office/officeart/2005/8/layout/orgChart1"/>
-    <dgm:cxn modelId="{DC6E4D7C-841D-4E7C-BE04-6B24C9C42B4D}" type="presOf" srcId="{B8580FD9-8400-443D-985F-AE9F105F90F5}" destId="{D143E2C8-34F0-4F33-A348-E71CB0E19018}" srcOrd="1" destOrd="0" presId="urn:microsoft.com/office/officeart/2005/8/layout/orgChart1"/>
-    <dgm:cxn modelId="{CA59E616-053F-4FD4-8C05-DF1A1A91A843}" type="presOf" srcId="{166359AA-055E-46A6-BE90-B244ED63A2A6}" destId="{64CB9B13-5C7A-48AA-B517-5C1134018FCC}" srcOrd="1" destOrd="0" presId="urn:microsoft.com/office/officeart/2005/8/layout/orgChart1"/>
+    <dgm:cxn modelId="{7367D843-DEC3-411B-8E85-841A153CABDD}" type="presOf" srcId="{11819E23-98A7-4A81-82D0-114458AF2776}" destId="{D5E687B6-6FF0-4B67-B966-0A6BC9101EA6}" srcOrd="0" destOrd="0" presId="urn:microsoft.com/office/officeart/2005/8/layout/orgChart1"/>
+    <dgm:cxn modelId="{0CB2F5C3-74F5-4198-8098-4302EE2969F6}" type="presOf" srcId="{286F39BA-FC1F-473A-AF0C-97D964BCD312}" destId="{89B18C3D-19EB-4A32-8DE4-BBEEBF7467FF}" srcOrd="1" destOrd="0" presId="urn:microsoft.com/office/officeart/2005/8/layout/orgChart1"/>
+    <dgm:cxn modelId="{B0AB2CCE-5751-478E-9CE0-80BF80550DDD}" type="presOf" srcId="{02ACCDEC-D302-4D18-8F60-1993C260DBD1}" destId="{01D765C3-BAE9-486C-ACC5-EDA3FB1196B4}" srcOrd="0" destOrd="0" presId="urn:microsoft.com/office/officeart/2005/8/layout/orgChart1"/>
+    <dgm:cxn modelId="{9F7A34CA-C56B-4FAD-8D4E-3A7433EB6A00}" type="presOf" srcId="{DF5EF923-0D65-4479-A886-15332AE37BA1}" destId="{D159D610-2F8B-442C-A0CB-01CFD749016C}" srcOrd="0" destOrd="0" presId="urn:microsoft.com/office/officeart/2005/8/layout/orgChart1"/>
     <dgm:cxn modelId="{DD78ACAD-14A8-4E83-BF05-E60C60FC604D}" srcId="{1DE1A48C-F26E-4230-A972-83DE54391005}" destId="{FA0C1B2E-CEAB-4975-8BD3-B546DABB40DE}" srcOrd="5" destOrd="0" parTransId="{E8D6DD62-3BBC-4436-9754-1B884AA514D6}" sibTransId="{65B4FAD0-EBF1-46D8-BAA0-E5657AD1BBD3}"/>
-    <dgm:cxn modelId="{B73BAF58-5F99-4F7D-92B5-4F679A0D40EE}" type="presOf" srcId="{FB8C6A75-A559-410D-81C9-95609326BA3C}" destId="{2E0552B1-1685-46CB-9B3F-AA06CDFC7A4D}" srcOrd="1" destOrd="0" presId="urn:microsoft.com/office/officeart/2005/8/layout/orgChart1"/>
-    <dgm:cxn modelId="{BD0353B0-AC70-4C54-9321-07AF50EB5BE8}" type="presOf" srcId="{676CB751-C77B-4030-A51F-BB7CF133E11B}" destId="{363F33F6-F6AD-4FC0-A22D-7B3BE12B19B5}" srcOrd="0" destOrd="0" presId="urn:microsoft.com/office/officeart/2005/8/layout/orgChart1"/>
-    <dgm:cxn modelId="{E114F999-7CAF-4883-99F0-838593674DC0}" type="presOf" srcId="{12BF89BF-42FD-4C81-8422-0D7158C23DD3}" destId="{3FB1BE68-E9E7-4ABC-ADAE-206E6901E515}" srcOrd="0" destOrd="0" presId="urn:microsoft.com/office/officeart/2005/8/layout/orgChart1"/>
+    <dgm:cxn modelId="{AB40E8B1-1B30-4F05-8CF2-E0FD93FCAA5B}" type="presOf" srcId="{2D7B9FAE-DDF9-4BDC-AA4D-BBD2C8C08E21}" destId="{F936DAD8-B6E4-454A-BD2A-ADE421F13396}" srcOrd="1" destOrd="0" presId="urn:microsoft.com/office/officeart/2005/8/layout/orgChart1"/>
+    <dgm:cxn modelId="{36A878AD-7FDC-44AA-99F9-F316AA585BA1}" type="presOf" srcId="{8E918253-AC04-46E1-94A6-0BC31696E625}" destId="{5E9EB5E6-6808-4D69-A7B7-36E16A127064}" srcOrd="0" destOrd="0" presId="urn:microsoft.com/office/officeart/2005/8/layout/orgChart1"/>
     <dgm:cxn modelId="{D44C8B5F-551E-43F7-BABF-6D32BD051191}" srcId="{CB9A705B-C3B7-4EF5-B93A-69705A6721A8}" destId="{3C615E18-7DC6-4DD7-A1BC-0E06E69A2349}" srcOrd="5" destOrd="0" parTransId="{7A193382-F990-4C7E-AF7D-017AC9C16D9C}" sibTransId="{1E25D40E-A753-42A1-804A-14DFBCCC72ED}"/>
-    <dgm:cxn modelId="{2C5947DC-C081-4C7F-8C52-61962156BD6A}" type="presOf" srcId="{CB9A705B-C3B7-4EF5-B93A-69705A6721A8}" destId="{506B0ACB-D0AF-46FB-B65A-EF8547598663}" srcOrd="0" destOrd="0" presId="urn:microsoft.com/office/officeart/2005/8/layout/orgChart1"/>
-    <dgm:cxn modelId="{6483B80F-F2F6-405B-B8B5-13DE93C5F8F1}" type="presOf" srcId="{E03FC18F-5F20-4466-8CFC-235562D93D3C}" destId="{6D38DA61-B6C5-420A-9615-0BB705EC708D}" srcOrd="0" destOrd="0" presId="urn:microsoft.com/office/officeart/2005/8/layout/orgChart1"/>
-    <dgm:cxn modelId="{14F70CD0-B513-40D9-B663-6A16E96C0B12}" type="presOf" srcId="{11819E23-98A7-4A81-82D0-114458AF2776}" destId="{916FB358-51C1-4D0C-9500-F60DBD797765}" srcOrd="1" destOrd="0" presId="urn:microsoft.com/office/officeart/2005/8/layout/orgChart1"/>
+    <dgm:cxn modelId="{130A3115-7B69-418E-BFB3-E94EFEBF26EF}" type="presOf" srcId="{3B616531-B9B3-4B25-8467-9BFC2E9EEAA1}" destId="{5D7BCDC8-9B93-40FE-BC64-AB76B405397C}" srcOrd="0" destOrd="0" presId="urn:microsoft.com/office/officeart/2005/8/layout/orgChart1"/>
+    <dgm:cxn modelId="{46994A94-9B6A-41EE-B43E-D71410EA4CD4}" type="presOf" srcId="{11819E23-98A7-4A81-82D0-114458AF2776}" destId="{916FB358-51C1-4D0C-9500-F60DBD797765}" srcOrd="1" destOrd="0" presId="urn:microsoft.com/office/officeart/2005/8/layout/orgChart1"/>
+    <dgm:cxn modelId="{55524B22-40D9-474F-8A8F-99219EB3030E}" type="presOf" srcId="{BD184A85-EDD0-4249-81C9-118532293F02}" destId="{B3ACB205-281D-41E5-BB99-3A4973046EA3}" srcOrd="1" destOrd="0" presId="urn:microsoft.com/office/officeart/2005/8/layout/orgChart1"/>
     <dgm:cxn modelId="{E3369989-E0BA-4D44-8294-5723C230A73E}" srcId="{CB9A705B-C3B7-4EF5-B93A-69705A6721A8}" destId="{676CB751-C77B-4030-A51F-BB7CF133E11B}" srcOrd="2" destOrd="0" parTransId="{0C48B1E0-077F-4077-9029-FB61AE19C7DB}" sibTransId="{5A93DA5B-CC2B-4FBC-AE97-76EEF3C53CB2}"/>
     <dgm:cxn modelId="{D4DDC345-269B-4C10-BECA-A8121D7E65E1}" srcId="{CB9A705B-C3B7-4EF5-B93A-69705A6721A8}" destId="{3B616531-B9B3-4B25-8467-9BFC2E9EEAA1}" srcOrd="7" destOrd="0" parTransId="{292E15D2-A011-4DD6-8146-4FE21A569D5E}" sibTransId="{971F8F47-B541-4633-8B12-D8A05F64B152}"/>
-    <dgm:cxn modelId="{A97E9380-0331-4CCD-8C69-EE9D1E07FB9E}" type="presOf" srcId="{35EA6595-2DCB-4309-9449-E77ED2778844}" destId="{E113D538-AE24-46E2-AF5E-1A32742C47BD}" srcOrd="0" destOrd="0" presId="urn:microsoft.com/office/officeart/2005/8/layout/orgChart1"/>
-    <dgm:cxn modelId="{8E9F516F-53DA-4C2E-8DE2-FA534DDD0E65}" type="presOf" srcId="{FA0C1B2E-CEAB-4975-8BD3-B546DABB40DE}" destId="{7C4F361B-A332-40D9-8560-E87ACDFBA181}" srcOrd="1" destOrd="0" presId="urn:microsoft.com/office/officeart/2005/8/layout/orgChart1"/>
-    <dgm:cxn modelId="{A04A4A08-ADDB-4C79-ACD3-816C7241D531}" type="presOf" srcId="{1DE1A48C-F26E-4230-A972-83DE54391005}" destId="{E043A27C-10F7-4DD3-9B99-F55CE1F170E5}" srcOrd="0" destOrd="0" presId="urn:microsoft.com/office/officeart/2005/8/layout/orgChart1"/>
-    <dgm:cxn modelId="{703BA183-DC9B-47C1-8C91-842A1F54625E}" type="presOf" srcId="{286F39BA-FC1F-473A-AF0C-97D964BCD312}" destId="{E5D3EB4D-07A8-4600-841E-51C85437B5B8}" srcOrd="0" destOrd="0" presId="urn:microsoft.com/office/officeart/2005/8/layout/orgChart1"/>
-    <dgm:cxn modelId="{523F492B-7E11-415C-A609-0A76F2930940}" type="presOf" srcId="{DDA2AA3E-23AB-421A-B8A8-605EE37B4746}" destId="{72A980F8-23BB-4B65-A8D8-0BA0FCCEDE86}" srcOrd="0" destOrd="0" presId="urn:microsoft.com/office/officeart/2005/8/layout/orgChart1"/>
-    <dgm:cxn modelId="{A38C4C11-00F0-493E-8797-AA430B8C18E1}" type="presOf" srcId="{0D9C8C84-D547-4A48-BF7A-7046EC6FF6BD}" destId="{75CCB2D2-24A0-4913-9CA2-1CB545BDBFB4}" srcOrd="0" destOrd="0" presId="urn:microsoft.com/office/officeart/2005/8/layout/orgChart1"/>
+    <dgm:cxn modelId="{B6FEFE3D-DBCA-4EC9-A13D-B5E60DCD5F52}" type="presOf" srcId="{BD184A85-EDD0-4249-81C9-118532293F02}" destId="{8A36C3AE-B28B-4A60-A478-B8747FB63C8E}" srcOrd="0" destOrd="0" presId="urn:microsoft.com/office/officeart/2005/8/layout/orgChart1"/>
+    <dgm:cxn modelId="{99C33262-88FE-4FF3-BE35-000152256DFB}" type="presOf" srcId="{8DF3B0CA-4C1B-4A55-8927-3E7BF6B8AA65}" destId="{0F32D07D-CAB3-45EC-B476-D7D135659019}" srcOrd="0" destOrd="0" presId="urn:microsoft.com/office/officeart/2005/8/layout/orgChart1"/>
+    <dgm:cxn modelId="{6ABB4A61-5F32-41E0-B97F-82959D39D8BC}" type="presOf" srcId="{CF876301-3062-4799-92DA-6834E2035916}" destId="{8040E38F-AB1B-402B-9058-6EB6C0633219}" srcOrd="0" destOrd="0" presId="urn:microsoft.com/office/officeart/2005/8/layout/orgChart1"/>
+    <dgm:cxn modelId="{45C5D6D5-71FD-4281-AC65-7445AF896CB2}" type="presOf" srcId="{4F221EF4-CB99-4EC3-8577-5DAF8CC7A2E4}" destId="{34BC9388-BB46-451B-B860-9B1806EE266E}" srcOrd="0" destOrd="0" presId="urn:microsoft.com/office/officeart/2005/8/layout/orgChart1"/>
+    <dgm:cxn modelId="{54F280C1-5033-4DDA-A8E5-6E1CCF529E68}" type="presOf" srcId="{1DE1A48C-F26E-4230-A972-83DE54391005}" destId="{865D535F-A07C-4E90-A6FD-7F228FFE7ED8}" srcOrd="1" destOrd="0" presId="urn:microsoft.com/office/officeart/2005/8/layout/orgChart1"/>
+    <dgm:cxn modelId="{F975D527-7121-4A8B-9FAE-F3FD4042E653}" type="presOf" srcId="{DF3425D2-73C3-457E-B033-88E3A5FB551F}" destId="{5400D11C-7FBC-4B40-8813-721D8BB39FB2}" srcOrd="0" destOrd="0" presId="urn:microsoft.com/office/officeart/2005/8/layout/orgChart1"/>
+    <dgm:cxn modelId="{251673A1-DE8E-4BAE-ABBD-131CD027F3B0}" type="presOf" srcId="{2D7B9FAE-DDF9-4BDC-AA4D-BBD2C8C08E21}" destId="{A0600C15-2A63-46B3-A311-AB068A9D3E8C}" srcOrd="0" destOrd="0" presId="urn:microsoft.com/office/officeart/2005/8/layout/orgChart1"/>
+    <dgm:cxn modelId="{9ECCDC7D-2206-438B-B812-14E17FF9BFFD}" type="presOf" srcId="{166359AA-055E-46A6-BE90-B244ED63A2A6}" destId="{CE640A33-9DD2-49C2-97C1-6EF2F2038041}" srcOrd="0" destOrd="0" presId="urn:microsoft.com/office/officeart/2005/8/layout/orgChart1"/>
+    <dgm:cxn modelId="{14E586AA-399A-412E-B762-90B74F4462D0}" type="presOf" srcId="{867F5BF4-78B0-43C1-AD21-3E80FC72AD52}" destId="{50710441-1733-41E8-B063-87EF46487E7A}" srcOrd="0" destOrd="0" presId="urn:microsoft.com/office/officeart/2005/8/layout/orgChart1"/>
+    <dgm:cxn modelId="{BC15A04B-5CCB-4FD1-9E5D-4333FCFDEA33}" type="presOf" srcId="{BD8F8A88-5946-44A9-AC18-9AF7206F3E39}" destId="{D737AF12-3E2D-4407-8EF4-9D821D70AB3C}" srcOrd="0" destOrd="0" presId="urn:microsoft.com/office/officeart/2005/8/layout/orgChart1"/>
+    <dgm:cxn modelId="{FA359EC4-2982-4354-B64A-FE41138F0506}" type="presOf" srcId="{86AAB975-996D-48DC-83A3-DFD53CC671CF}" destId="{7823B23A-0507-4060-ADE9-64C4F7914732}" srcOrd="0" destOrd="0" presId="urn:microsoft.com/office/officeart/2005/8/layout/orgChart1"/>
+    <dgm:cxn modelId="{FF9C876D-B351-46AE-BD46-5E757915F408}" type="presOf" srcId="{4EB32E23-ADD2-42BA-B536-72B3D368D6FE}" destId="{ACD1895D-9C13-4D47-9856-A1B70A9C277B}" srcOrd="0" destOrd="0" presId="urn:microsoft.com/office/officeart/2005/8/layout/orgChart1"/>
+    <dgm:cxn modelId="{4749A082-91E3-4932-9CDE-C2B7D68D99D1}" type="presOf" srcId="{3C615E18-7DC6-4DD7-A1BC-0E06E69A2349}" destId="{802BF6F1-887B-4B61-B068-C33B1A570706}" srcOrd="1" destOrd="0" presId="urn:microsoft.com/office/officeart/2005/8/layout/orgChart1"/>
     <dgm:cxn modelId="{0C8CF455-1ED9-4A54-9354-2DF941193252}" srcId="{5CC61D9C-4E0D-40D2-9E09-FE0829FE2028}" destId="{327A571B-E845-476D-A5FD-1E9CC6BEA5E3}" srcOrd="1" destOrd="0" parTransId="{DDA2AA3E-23AB-421A-B8A8-605EE37B4746}" sibTransId="{4BA70F27-7CE6-4DBF-A0A5-72F704424A40}"/>
-    <dgm:cxn modelId="{985FD662-019B-425C-9C35-886DFEE6A613}" type="presOf" srcId="{8E918253-AC04-46E1-94A6-0BC31696E625}" destId="{5E9EB5E6-6808-4D69-A7B7-36E16A127064}" srcOrd="0" destOrd="0" presId="urn:microsoft.com/office/officeart/2005/8/layout/orgChart1"/>
-    <dgm:cxn modelId="{9487F97B-D7C5-4A36-8D61-83BB6C0F7249}" type="presOf" srcId="{3C615E18-7DC6-4DD7-A1BC-0E06E69A2349}" destId="{99DE0DB5-316F-4E51-B0BF-08D6DCF39406}" srcOrd="0" destOrd="0" presId="urn:microsoft.com/office/officeart/2005/8/layout/orgChart1"/>
-    <dgm:cxn modelId="{7E1C9029-0C7D-472E-83D3-2AEC0EEFF3AD}" type="presOf" srcId="{8F0BC036-BB98-4A73-942C-00DF23F8ACF4}" destId="{8462D4FB-5779-4D07-B0A1-C04A7780BA4B}" srcOrd="0" destOrd="0" presId="urn:microsoft.com/office/officeart/2005/8/layout/orgChart1"/>
-    <dgm:cxn modelId="{203C87D5-25BA-4382-8F4B-B48BE4FD5464}" type="presOf" srcId="{F4059345-F378-47A8-B116-297989B5D8D9}" destId="{BA57553E-66DC-4600-B0E4-BF12EEB8EE97}" srcOrd="0" destOrd="0" presId="urn:microsoft.com/office/officeart/2005/8/layout/orgChart1"/>
-    <dgm:cxn modelId="{027BC784-5F86-41C1-B7DB-029F186B38B3}" type="presOf" srcId="{327A571B-E845-476D-A5FD-1E9CC6BEA5E3}" destId="{A3C5A410-36D5-464C-895D-9109DEC4362F}" srcOrd="1" destOrd="0" presId="urn:microsoft.com/office/officeart/2005/8/layout/orgChart1"/>
-    <dgm:cxn modelId="{7482D9A1-41C6-4B60-871E-AFEBD5A2C44B}" type="presOf" srcId="{7821FAF5-8AF2-4E1E-85B7-20FECC2A7693}" destId="{A7A694CF-6C78-47CE-AFC3-344DEC51B173}" srcOrd="0" destOrd="0" presId="urn:microsoft.com/office/officeart/2005/8/layout/orgChart1"/>
-    <dgm:cxn modelId="{BA1FA508-F268-4FC4-BD58-7BF2B3E1C880}" type="presOf" srcId="{729A0874-7D15-4370-8ABE-8C1FF8F2BC23}" destId="{4591C1F5-8D41-4532-9762-8EDF0FAB31EB}" srcOrd="0" destOrd="0" presId="urn:microsoft.com/office/officeart/2005/8/layout/orgChart1"/>
+    <dgm:cxn modelId="{71FF7FE5-D958-41C4-9B64-B4940C14D944}" type="presOf" srcId="{E07DDA88-5A83-4ACD-8AB3-1A18F462038D}" destId="{635F60C8-BF49-4D1F-8629-C34E8112CDB1}" srcOrd="0" destOrd="0" presId="urn:microsoft.com/office/officeart/2005/8/layout/orgChart1"/>
+    <dgm:cxn modelId="{5A249BBE-A0DF-45AE-8663-79DEF9DDD324}" type="presOf" srcId="{E07DDA88-5A83-4ACD-8AB3-1A18F462038D}" destId="{E52FA79E-9527-41B0-8E0F-6503DC54B8A3}" srcOrd="1" destOrd="0" presId="urn:microsoft.com/office/officeart/2005/8/layout/orgChart1"/>
+    <dgm:cxn modelId="{AE492BCC-0083-40B6-932C-BF6EC8274696}" type="presOf" srcId="{F57F55B6-C098-41E2-A14E-C273DFC9A50A}" destId="{A477BD32-800A-4849-99B2-052DCA637DD3}" srcOrd="0" destOrd="0" presId="urn:microsoft.com/office/officeart/2005/8/layout/orgChart1"/>
+    <dgm:cxn modelId="{0EA33BB8-9DD2-4A8B-A902-13A62364B2EB}" type="presOf" srcId="{8F0BC036-BB98-4A73-942C-00DF23F8ACF4}" destId="{8462D4FB-5779-4D07-B0A1-C04A7780BA4B}" srcOrd="0" destOrd="0" presId="urn:microsoft.com/office/officeart/2005/8/layout/orgChart1"/>
+    <dgm:cxn modelId="{846CA7A4-77FD-4F89-BC6C-782E0F50E863}" type="presOf" srcId="{FA0C1B2E-CEAB-4975-8BD3-B546DABB40DE}" destId="{7C4F361B-A332-40D9-8560-E87ACDFBA181}" srcOrd="1" destOrd="0" presId="urn:microsoft.com/office/officeart/2005/8/layout/orgChart1"/>
+    <dgm:cxn modelId="{6C9E4EC7-6BDA-4D35-9C6E-38632668E519}" type="presOf" srcId="{676CB751-C77B-4030-A51F-BB7CF133E11B}" destId="{DEFD8B16-99A9-43B7-8F4C-3B642E7E5C4C}" srcOrd="1" destOrd="0" presId="urn:microsoft.com/office/officeart/2005/8/layout/orgChart1"/>
+    <dgm:cxn modelId="{58249DB4-AEF0-4276-B0FD-D449D70919F2}" type="presOf" srcId="{69F84ED6-8D32-4EC7-8372-81D11B7E397F}" destId="{1F150CE7-525F-47FA-94C2-0FE83D13449F}" srcOrd="1" destOrd="0" presId="urn:microsoft.com/office/officeart/2005/8/layout/orgChart1"/>
+    <dgm:cxn modelId="{16FC148D-3C38-4443-801F-618977C89E3E}" type="presOf" srcId="{196A9A51-AB5B-44EF-AAE5-269944C45FEB}" destId="{30DB4C2B-A21E-4BCF-BBD1-128D3231EA1B}" srcOrd="0" destOrd="0" presId="urn:microsoft.com/office/officeart/2005/8/layout/orgChart1"/>
     <dgm:cxn modelId="{78CD4389-1DD0-4026-88C5-42128BAAFE3C}" srcId="{1A0AAEB2-8AE1-4A7C-A7E2-88A0593C3F52}" destId="{166359AA-055E-46A6-BE90-B244ED63A2A6}" srcOrd="0" destOrd="0" parTransId="{F57F55B6-C098-41E2-A14E-C273DFC9A50A}" sibTransId="{D2C2EFC7-A1D0-4478-954F-FB74B0331115}"/>
+    <dgm:cxn modelId="{AF5ADEC1-B528-4630-BB8F-3D9D4729D18F}" type="presOf" srcId="{292E15D2-A011-4DD6-8146-4FE21A569D5E}" destId="{94681E78-7066-4B37-9B2D-4EFA7AB08FFC}" srcOrd="0" destOrd="0" presId="urn:microsoft.com/office/officeart/2005/8/layout/orgChart1"/>
+    <dgm:cxn modelId="{9815BBF7-291F-49D2-A417-CB92F8CD200A}" type="presOf" srcId="{4F221EF4-CB99-4EC3-8577-5DAF8CC7A2E4}" destId="{4D8FFF81-03D3-41C5-8476-CF56C07D7CB7}" srcOrd="1" destOrd="0" presId="urn:microsoft.com/office/officeart/2005/8/layout/orgChart1"/>
     <dgm:cxn modelId="{5596B030-7825-43D5-91F4-F4DA3ECD45BA}" srcId="{CB9A705B-C3B7-4EF5-B93A-69705A6721A8}" destId="{2D7B9FAE-DDF9-4BDC-AA4D-BBD2C8C08E21}" srcOrd="3" destOrd="0" parTransId="{DF3425D2-73C3-457E-B033-88E3A5FB551F}" sibTransId="{C1BD1F34-5666-495D-8C0F-71CDFD52F350}"/>
     <dgm:cxn modelId="{31F76C21-9EAB-4541-A8A2-EF8ABC469C9C}" srcId="{1A0AAEB2-8AE1-4A7C-A7E2-88A0593C3F52}" destId="{BD8F8A88-5946-44A9-AC18-9AF7206F3E39}" srcOrd="2" destOrd="0" parTransId="{8DF3B0CA-4C1B-4A55-8927-3E7BF6B8AA65}" sibTransId="{EB019F2B-58C9-4A09-B13A-483D65D973EE}"/>
-    <dgm:cxn modelId="{43A77FA0-83DA-4A95-8C4B-D657307640CD}" type="presOf" srcId="{1C1BD934-A202-47CE-928C-21225C2150F9}" destId="{D0DD83CC-14A6-48AF-8059-3E9DAE7FCFE4}" srcOrd="0" destOrd="0" presId="urn:microsoft.com/office/officeart/2005/8/layout/orgChart1"/>
-    <dgm:cxn modelId="{9DB60B17-3285-43D3-A645-AC740CF46CCB}" type="presParOf" srcId="{3791E93F-BEA6-47BD-AEC8-ECFE4DFF3D58}" destId="{1A2805F1-FD90-4287-B646-26FD20E93A62}" srcOrd="0" destOrd="0" presId="urn:microsoft.com/office/officeart/2005/8/layout/orgChart1"/>
-    <dgm:cxn modelId="{E4B09B17-7A81-4345-8713-CAFA5A2D28CE}" type="presParOf" srcId="{1A2805F1-FD90-4287-B646-26FD20E93A62}" destId="{EA382782-23C7-49CC-AFDE-4077FF2BA316}" srcOrd="0" destOrd="0" presId="urn:microsoft.com/office/officeart/2005/8/layout/orgChart1"/>
-    <dgm:cxn modelId="{6EABC835-ADD6-4A39-B142-A2A83784D4C5}" type="presParOf" srcId="{EA382782-23C7-49CC-AFDE-4077FF2BA316}" destId="{D051B5C1-6617-4F0D-BC70-9A38DAC7CB5A}" srcOrd="0" destOrd="0" presId="urn:microsoft.com/office/officeart/2005/8/layout/orgChart1"/>
-    <dgm:cxn modelId="{4D95796F-F4B8-4A18-BFC9-B287247E4B8D}" type="presParOf" srcId="{EA382782-23C7-49CC-AFDE-4077FF2BA316}" destId="{06A19EAC-C14B-4261-A367-E71C6D5D4227}" srcOrd="1" destOrd="0" presId="urn:microsoft.com/office/officeart/2005/8/layout/orgChart1"/>
-    <dgm:cxn modelId="{3B5299C4-E0DC-450D-963C-7B6BD58B417A}" type="presParOf" srcId="{1A2805F1-FD90-4287-B646-26FD20E93A62}" destId="{0090C659-5883-42F7-A23D-049FA0708833}" srcOrd="1" destOrd="0" presId="urn:microsoft.com/office/officeart/2005/8/layout/orgChart1"/>
-    <dgm:cxn modelId="{B9CAB8FD-09E4-4D0B-A76B-321A0D080EEB}" type="presParOf" srcId="{0090C659-5883-42F7-A23D-049FA0708833}" destId="{A477BD32-800A-4849-99B2-052DCA637DD3}" srcOrd="0" destOrd="0" presId="urn:microsoft.com/office/officeart/2005/8/layout/orgChart1"/>
-    <dgm:cxn modelId="{2EE58F35-6A36-4EC1-BD01-9894AB0A63C6}" type="presParOf" srcId="{0090C659-5883-42F7-A23D-049FA0708833}" destId="{F7E599CC-F6E9-4FDE-A30C-71FFB59D2D27}" srcOrd="1" destOrd="0" presId="urn:microsoft.com/office/officeart/2005/8/layout/orgChart1"/>
-    <dgm:cxn modelId="{A5DFF384-D13E-43D3-9559-F4DABE4F9606}" type="presParOf" srcId="{F7E599CC-F6E9-4FDE-A30C-71FFB59D2D27}" destId="{29FB01E6-4ACD-49E8-A14E-718D7C9B9757}" srcOrd="0" destOrd="0" presId="urn:microsoft.com/office/officeart/2005/8/layout/orgChart1"/>
-    <dgm:cxn modelId="{F0A1243C-6C05-46A3-9C36-CA837E82F920}" type="presParOf" srcId="{29FB01E6-4ACD-49E8-A14E-718D7C9B9757}" destId="{CE640A33-9DD2-49C2-97C1-6EF2F2038041}" srcOrd="0" destOrd="0" presId="urn:microsoft.com/office/officeart/2005/8/layout/orgChart1"/>
-    <dgm:cxn modelId="{41D15709-B20E-400B-9344-40BEC45FB886}" type="presParOf" srcId="{29FB01E6-4ACD-49E8-A14E-718D7C9B9757}" destId="{64CB9B13-5C7A-48AA-B517-5C1134018FCC}" srcOrd="1" destOrd="0" presId="urn:microsoft.com/office/officeart/2005/8/layout/orgChart1"/>
-    <dgm:cxn modelId="{AE44C3FF-73B5-4260-ADFA-43A8865AE6A2}" type="presParOf" srcId="{F7E599CC-F6E9-4FDE-A30C-71FFB59D2D27}" destId="{9309EC28-CA93-4DF5-A33C-9F66DD0373A9}" srcOrd="1" destOrd="0" presId="urn:microsoft.com/office/officeart/2005/8/layout/orgChart1"/>
-    <dgm:cxn modelId="{5BC88916-38CF-4AFF-BA47-49D0F8F4D89F}" type="presParOf" srcId="{9309EC28-CA93-4DF5-A33C-9F66DD0373A9}" destId="{2AC9C6D0-5BD5-4622-B5A3-32112A35763F}" srcOrd="0" destOrd="0" presId="urn:microsoft.com/office/officeart/2005/8/layout/orgChart1"/>
-    <dgm:cxn modelId="{B65FF016-31EC-48CB-A480-119306AC21DF}" type="presParOf" srcId="{9309EC28-CA93-4DF5-A33C-9F66DD0373A9}" destId="{826EEA34-7D2D-482C-9676-1E69E4A2DE80}" srcOrd="1" destOrd="0" presId="urn:microsoft.com/office/officeart/2005/8/layout/orgChart1"/>
-    <dgm:cxn modelId="{422B0AE4-8942-4553-AFCA-B7D66DCB64CF}" type="presParOf" srcId="{826EEA34-7D2D-482C-9676-1E69E4A2DE80}" destId="{4FD6A807-0BC5-46B1-B232-783EE5A29223}" srcOrd="0" destOrd="0" presId="urn:microsoft.com/office/officeart/2005/8/layout/orgChart1"/>
-    <dgm:cxn modelId="{9A8EDBA7-B108-4BD3-94BC-329441D28E99}" type="presParOf" srcId="{4FD6A807-0BC5-46B1-B232-783EE5A29223}" destId="{0C0B06F9-BD7A-4423-9BA6-B35AC4660819}" srcOrd="0" destOrd="0" presId="urn:microsoft.com/office/officeart/2005/8/layout/orgChart1"/>
-    <dgm:cxn modelId="{CADB2A3A-ECC8-42F8-9DA8-ECF1A165E4FA}" type="presParOf" srcId="{4FD6A807-0BC5-46B1-B232-783EE5A29223}" destId="{1F150CE7-525F-47FA-94C2-0FE83D13449F}" srcOrd="1" destOrd="0" presId="urn:microsoft.com/office/officeart/2005/8/layout/orgChart1"/>
-    <dgm:cxn modelId="{13CFFCFB-A95D-4A79-8235-8201FD7D40AA}" type="presParOf" srcId="{826EEA34-7D2D-482C-9676-1E69E4A2DE80}" destId="{6CAA9FF8-D684-4A6B-96EE-F6CB2098AD7B}" srcOrd="1" destOrd="0" presId="urn:microsoft.com/office/officeart/2005/8/layout/orgChart1"/>
-    <dgm:cxn modelId="{E767D3CE-17E7-4C55-898B-7FA05BC19D86}" type="presParOf" srcId="{826EEA34-7D2D-482C-9676-1E69E4A2DE80}" destId="{8A647B45-9BB7-4581-AAA7-1A87DD499B93}" srcOrd="2" destOrd="0" presId="urn:microsoft.com/office/officeart/2005/8/layout/orgChart1"/>
-    <dgm:cxn modelId="{D92F6252-BE80-48A9-9470-63EA9EF29583}" type="presParOf" srcId="{F7E599CC-F6E9-4FDE-A30C-71FFB59D2D27}" destId="{714B4CAD-098F-4B39-B9DD-A50F5CAD947A}" srcOrd="2" destOrd="0" presId="urn:microsoft.com/office/officeart/2005/8/layout/orgChart1"/>
-    <dgm:cxn modelId="{E9EFEE83-BB4D-435D-8526-B652E8B2CFC3}" type="presParOf" srcId="{0090C659-5883-42F7-A23D-049FA0708833}" destId="{50710441-1733-41E8-B063-87EF46487E7A}" srcOrd="2" destOrd="0" presId="urn:microsoft.com/office/officeart/2005/8/layout/orgChart1"/>
-    <dgm:cxn modelId="{BB6E4508-C81C-42A3-BB36-5301F1A5BEDB}" type="presParOf" srcId="{0090C659-5883-42F7-A23D-049FA0708833}" destId="{042346CE-8FD8-441A-8545-9078F4ABA35B}" srcOrd="3" destOrd="0" presId="urn:microsoft.com/office/officeart/2005/8/layout/orgChart1"/>
-    <dgm:cxn modelId="{D9C19898-DE30-469B-B311-A09923A344A4}" type="presParOf" srcId="{042346CE-8FD8-441A-8545-9078F4ABA35B}" destId="{E1F16288-7DAF-405F-827D-90D6B78B7261}" srcOrd="0" destOrd="0" presId="urn:microsoft.com/office/officeart/2005/8/layout/orgChart1"/>
-    <dgm:cxn modelId="{D952A482-8003-4C3A-AFF0-73EBB7BDC9F7}" type="presParOf" srcId="{E1F16288-7DAF-405F-827D-90D6B78B7261}" destId="{C7B15006-DE9A-4937-82E8-5D8DFE2BBA6F}" srcOrd="0" destOrd="0" presId="urn:microsoft.com/office/officeart/2005/8/layout/orgChart1"/>
-    <dgm:cxn modelId="{3E945C54-2BF8-4A18-9D11-326041E7677A}" type="presParOf" srcId="{E1F16288-7DAF-405F-827D-90D6B78B7261}" destId="{C21D8591-653B-4772-B84F-ABB3B7BB8CB9}" srcOrd="1" destOrd="0" presId="urn:microsoft.com/office/officeart/2005/8/layout/orgChart1"/>
-    <dgm:cxn modelId="{5E76EDAA-DD91-427C-94B1-CCEDD2A0A435}" type="presParOf" srcId="{042346CE-8FD8-441A-8545-9078F4ABA35B}" destId="{DA41F218-1C8A-4643-9357-009582FB245A}" srcOrd="1" destOrd="0" presId="urn:microsoft.com/office/officeart/2005/8/layout/orgChart1"/>
-    <dgm:cxn modelId="{90E3797A-1279-4ECF-879E-B2473CE59095}" type="presParOf" srcId="{DA41F218-1C8A-4643-9357-009582FB245A}" destId="{01D765C3-BAE9-486C-ACC5-EDA3FB1196B4}" srcOrd="0" destOrd="0" presId="urn:microsoft.com/office/officeart/2005/8/layout/orgChart1"/>
-    <dgm:cxn modelId="{996428FE-270E-451F-AF54-8074F1A6DE26}" type="presParOf" srcId="{DA41F218-1C8A-4643-9357-009582FB245A}" destId="{477167B7-7A15-4F82-AD04-9277E8B8E23E}" srcOrd="1" destOrd="0" presId="urn:microsoft.com/office/officeart/2005/8/layout/orgChart1"/>
-    <dgm:cxn modelId="{C3AF2FAB-8C8C-41D3-B397-F7EDC65D4BD2}" type="presParOf" srcId="{477167B7-7A15-4F82-AD04-9277E8B8E23E}" destId="{497EF12D-F3DF-4ECC-AACA-609D46C44295}" srcOrd="0" destOrd="0" presId="urn:microsoft.com/office/officeart/2005/8/layout/orgChart1"/>
-    <dgm:cxn modelId="{953E74F6-2502-448D-A4BC-F260B9A622CB}" type="presParOf" srcId="{497EF12D-F3DF-4ECC-AACA-609D46C44295}" destId="{E043A27C-10F7-4DD3-9B99-F55CE1F170E5}" srcOrd="0" destOrd="0" presId="urn:microsoft.com/office/officeart/2005/8/layout/orgChart1"/>
-    <dgm:cxn modelId="{A76D3528-99DB-4ABB-90BE-DDD69771B5D4}" type="presParOf" srcId="{497EF12D-F3DF-4ECC-AACA-609D46C44295}" destId="{865D535F-A07C-4E90-A6FD-7F228FFE7ED8}" srcOrd="1" destOrd="0" presId="urn:microsoft.com/office/officeart/2005/8/layout/orgChart1"/>
-    <dgm:cxn modelId="{BDFDB936-7BE4-47B1-873B-EA0187DF09ED}" type="presParOf" srcId="{477167B7-7A15-4F82-AD04-9277E8B8E23E}" destId="{0E785CD7-8072-4AB2-9C5E-9DCE736429F6}" srcOrd="1" destOrd="0" presId="urn:microsoft.com/office/officeart/2005/8/layout/orgChart1"/>
-    <dgm:cxn modelId="{42AE16BA-E47F-4447-91B5-BDBE2A52C60F}" type="presParOf" srcId="{0E785CD7-8072-4AB2-9C5E-9DCE736429F6}" destId="{4591C1F5-8D41-4532-9762-8EDF0FAB31EB}" srcOrd="0" destOrd="0" presId="urn:microsoft.com/office/officeart/2005/8/layout/orgChart1"/>
-    <dgm:cxn modelId="{B9FBEFAA-DECB-43CE-ABDA-D25E8227192A}" type="presParOf" srcId="{0E785CD7-8072-4AB2-9C5E-9DCE736429F6}" destId="{BAF1CEB8-171E-4C28-9885-90033E231787}" srcOrd="1" destOrd="0" presId="urn:microsoft.com/office/officeart/2005/8/layout/orgChart1"/>
-    <dgm:cxn modelId="{7FF30F44-B2F7-425D-B1DB-4D038FAA0057}" type="presParOf" srcId="{BAF1CEB8-171E-4C28-9885-90033E231787}" destId="{668D60AD-756C-42CA-97D1-F098530086C2}" srcOrd="0" destOrd="0" presId="urn:microsoft.com/office/officeart/2005/8/layout/orgChart1"/>
-    <dgm:cxn modelId="{8A83C40B-9170-485F-A34F-A293E6330235}" type="presParOf" srcId="{668D60AD-756C-42CA-97D1-F098530086C2}" destId="{34BC9388-BB46-451B-B860-9B1806EE266E}" srcOrd="0" destOrd="0" presId="urn:microsoft.com/office/officeart/2005/8/layout/orgChart1"/>
-    <dgm:cxn modelId="{4AA3D77D-D9B7-4EA8-BDD9-91C3CBCDA492}" type="presParOf" srcId="{668D60AD-756C-42CA-97D1-F098530086C2}" destId="{4D8FFF81-03D3-41C5-8476-CF56C07D7CB7}" srcOrd="1" destOrd="0" presId="urn:microsoft.com/office/officeart/2005/8/layout/orgChart1"/>
-    <dgm:cxn modelId="{40DA210D-B868-4C2D-B483-0F33814A5038}" type="presParOf" srcId="{BAF1CEB8-171E-4C28-9885-90033E231787}" destId="{9C92FABE-E6B6-4047-8F35-10926DF0FD86}" srcOrd="1" destOrd="0" presId="urn:microsoft.com/office/officeart/2005/8/layout/orgChart1"/>
-    <dgm:cxn modelId="{7E83ABE4-1098-4D93-B0FE-F41ABCB09815}" type="presParOf" srcId="{BAF1CEB8-171E-4C28-9885-90033E231787}" destId="{EA10376B-38B7-4B1C-A0CF-4156212C8764}" srcOrd="2" destOrd="0" presId="urn:microsoft.com/office/officeart/2005/8/layout/orgChart1"/>
-    <dgm:cxn modelId="{0BFE0381-D07B-42D0-9655-19FB7E2F2448}" type="presParOf" srcId="{0E785CD7-8072-4AB2-9C5E-9DCE736429F6}" destId="{5E9EB5E6-6808-4D69-A7B7-36E16A127064}" srcOrd="2" destOrd="0" presId="urn:microsoft.com/office/officeart/2005/8/layout/orgChart1"/>
-    <dgm:cxn modelId="{D119E51E-4039-47F5-81FD-7DFD5CBC8A77}" type="presParOf" srcId="{0E785CD7-8072-4AB2-9C5E-9DCE736429F6}" destId="{85EA4977-0A79-4AFA-8F57-5F6986B19CA9}" srcOrd="3" destOrd="0" presId="urn:microsoft.com/office/officeart/2005/8/layout/orgChart1"/>
-    <dgm:cxn modelId="{612759BE-6CBB-4084-9763-61D25D3BC670}" type="presParOf" srcId="{85EA4977-0A79-4AFA-8F57-5F6986B19CA9}" destId="{93B6863F-9984-4DC6-BA77-ED1D992471B1}" srcOrd="0" destOrd="0" presId="urn:microsoft.com/office/officeart/2005/8/layout/orgChart1"/>
-    <dgm:cxn modelId="{EDB804FF-3FF5-4F6D-91D6-357136EE4F47}" type="presParOf" srcId="{93B6863F-9984-4DC6-BA77-ED1D992471B1}" destId="{8040E38F-AB1B-402B-9058-6EB6C0633219}" srcOrd="0" destOrd="0" presId="urn:microsoft.com/office/officeart/2005/8/layout/orgChart1"/>
-    <dgm:cxn modelId="{FA7AEC5B-7CAD-4A2E-A31C-0B7C0123A7DE}" type="presParOf" srcId="{93B6863F-9984-4DC6-BA77-ED1D992471B1}" destId="{F42E3236-76B3-449B-8A9F-F7E545472F74}" srcOrd="1" destOrd="0" presId="urn:microsoft.com/office/officeart/2005/8/layout/orgChart1"/>
-    <dgm:cxn modelId="{8E1E66BF-5441-4131-A7E4-D1AB464AB914}" type="presParOf" srcId="{85EA4977-0A79-4AFA-8F57-5F6986B19CA9}" destId="{3FEDC1E8-8DE8-42EE-863F-58462D8A6B05}" srcOrd="1" destOrd="0" presId="urn:microsoft.com/office/officeart/2005/8/layout/orgChart1"/>
-    <dgm:cxn modelId="{11C03684-A9F8-4FB9-9A0E-9C2A941A9C14}" type="presParOf" srcId="{85EA4977-0A79-4AFA-8F57-5F6986B19CA9}" destId="{E57DDAAD-5F25-4208-9E30-B1E5C3848643}" srcOrd="2" destOrd="0" presId="urn:microsoft.com/office/officeart/2005/8/layout/orgChart1"/>
-    <dgm:cxn modelId="{FC95EA1B-D3A1-487B-A1CD-0ED6C8CE9AE3}" type="presParOf" srcId="{0E785CD7-8072-4AB2-9C5E-9DCE736429F6}" destId="{E2305898-979C-43D4-8890-B17E5D604FD3}" srcOrd="4" destOrd="0" presId="urn:microsoft.com/office/officeart/2005/8/layout/orgChart1"/>
-    <dgm:cxn modelId="{973FDCD4-7BFD-49B2-84F4-A73954BE11CE}" type="presParOf" srcId="{0E785CD7-8072-4AB2-9C5E-9DCE736429F6}" destId="{E29E3985-7374-4991-A6D2-AA71062E9B46}" srcOrd="5" destOrd="0" presId="urn:microsoft.com/office/officeart/2005/8/layout/orgChart1"/>
-    <dgm:cxn modelId="{2DACF739-45B1-4551-9F97-4629D78F8283}" type="presParOf" srcId="{E29E3985-7374-4991-A6D2-AA71062E9B46}" destId="{5BAB0BF4-16E3-40C4-B1A9-2F89984CA413}" srcOrd="0" destOrd="0" presId="urn:microsoft.com/office/officeart/2005/8/layout/orgChart1"/>
-    <dgm:cxn modelId="{C7B58C74-0EF2-4F6B-B389-EA13B56654A1}" type="presParOf" srcId="{5BAB0BF4-16E3-40C4-B1A9-2F89984CA413}" destId="{D159D610-2F8B-442C-A0CB-01CFD749016C}" srcOrd="0" destOrd="0" presId="urn:microsoft.com/office/officeart/2005/8/layout/orgChart1"/>
-    <dgm:cxn modelId="{2BA25088-B5FC-4AA0-9520-B7DB261488FA}" type="presParOf" srcId="{5BAB0BF4-16E3-40C4-B1A9-2F89984CA413}" destId="{23B57BF1-EAB5-49E8-AD59-E4CA94202835}" srcOrd="1" destOrd="0" presId="urn:microsoft.com/office/officeart/2005/8/layout/orgChart1"/>
-    <dgm:cxn modelId="{680491E6-C5C6-4F2A-A705-B3D0DF7DF5AB}" type="presParOf" srcId="{E29E3985-7374-4991-A6D2-AA71062E9B46}" destId="{3DB890F6-162F-4E42-97B0-B944C8B86081}" srcOrd="1" destOrd="0" presId="urn:microsoft.com/office/officeart/2005/8/layout/orgChart1"/>
-    <dgm:cxn modelId="{342CB010-91EE-4EC4-9886-359A03A70C66}" type="presParOf" srcId="{E29E3985-7374-4991-A6D2-AA71062E9B46}" destId="{4B37F8E0-29A0-44FF-8789-DC9C4CBE3EB9}" srcOrd="2" destOrd="0" presId="urn:microsoft.com/office/officeart/2005/8/layout/orgChart1"/>
-    <dgm:cxn modelId="{84F23468-6C0A-45F2-B791-ED77C4ECF561}" type="presParOf" srcId="{0E785CD7-8072-4AB2-9C5E-9DCE736429F6}" destId="{E113D538-AE24-46E2-AF5E-1A32742C47BD}" srcOrd="6" destOrd="0" presId="urn:microsoft.com/office/officeart/2005/8/layout/orgChart1"/>
-    <dgm:cxn modelId="{A4BB140E-4C94-4F9F-BF7E-4569FD8D14DD}" type="presParOf" srcId="{0E785CD7-8072-4AB2-9C5E-9DCE736429F6}" destId="{4FB8B39A-0556-45DC-8B5E-D303A6554DBA}" srcOrd="7" destOrd="0" presId="urn:microsoft.com/office/officeart/2005/8/layout/orgChart1"/>
-    <dgm:cxn modelId="{D4DAB367-EEE1-492A-BE29-B73CA036CCA8}" type="presParOf" srcId="{4FB8B39A-0556-45DC-8B5E-D303A6554DBA}" destId="{F1A599CF-BEAF-4672-BDDD-9428D70E32D3}" srcOrd="0" destOrd="0" presId="urn:microsoft.com/office/officeart/2005/8/layout/orgChart1"/>
-    <dgm:cxn modelId="{584039C7-AD32-4DE4-AC79-0118111C8504}" type="presParOf" srcId="{F1A599CF-BEAF-4672-BDDD-9428D70E32D3}" destId="{C3B9922C-1F7E-46DE-BE7E-17B6C7698E56}" srcOrd="0" destOrd="0" presId="urn:microsoft.com/office/officeart/2005/8/layout/orgChart1"/>
-    <dgm:cxn modelId="{77CFB0BE-4372-4B84-B944-F28390554C49}" type="presParOf" srcId="{F1A599CF-BEAF-4672-BDDD-9428D70E32D3}" destId="{0AF86B1D-C7DD-410B-8B30-7506001B9405}" srcOrd="1" destOrd="0" presId="urn:microsoft.com/office/officeart/2005/8/layout/orgChart1"/>
-    <dgm:cxn modelId="{01FC17F2-DD5B-4926-8E84-FE01F80677DE}" type="presParOf" srcId="{4FB8B39A-0556-45DC-8B5E-D303A6554DBA}" destId="{6242EFA7-2C21-4020-A95A-2D7BB6416E39}" srcOrd="1" destOrd="0" presId="urn:microsoft.com/office/officeart/2005/8/layout/orgChart1"/>
-    <dgm:cxn modelId="{3E767CF7-1A39-4B93-AD8D-FCCB91BA63D4}" type="presParOf" srcId="{4FB8B39A-0556-45DC-8B5E-D303A6554DBA}" destId="{74F53DD7-4D08-4C87-B179-7784AA39799E}" srcOrd="2" destOrd="0" presId="urn:microsoft.com/office/officeart/2005/8/layout/orgChart1"/>
-    <dgm:cxn modelId="{3CD6492B-BF68-49E1-BAF1-4D3A03EDE524}" type="presParOf" srcId="{0E785CD7-8072-4AB2-9C5E-9DCE736429F6}" destId="{8462D4FB-5779-4D07-B0A1-C04A7780BA4B}" srcOrd="8" destOrd="0" presId="urn:microsoft.com/office/officeart/2005/8/layout/orgChart1"/>
-    <dgm:cxn modelId="{B3297DC8-1B8A-4D50-82D7-86F54A7BB98E}" type="presParOf" srcId="{0E785CD7-8072-4AB2-9C5E-9DCE736429F6}" destId="{783A1AD7-A67C-4B40-9F6B-BA99BB89141A}" srcOrd="9" destOrd="0" presId="urn:microsoft.com/office/officeart/2005/8/layout/orgChart1"/>
-    <dgm:cxn modelId="{BA680070-A5D2-4F16-9E4F-81C1B277B4AB}" type="presParOf" srcId="{783A1AD7-A67C-4B40-9F6B-BA99BB89141A}" destId="{0FDF7AF5-7893-444A-96E3-D6155CE91188}" srcOrd="0" destOrd="0" presId="urn:microsoft.com/office/officeart/2005/8/layout/orgChart1"/>
-    <dgm:cxn modelId="{766B3E04-3E83-4D63-B2DF-DE217FA22E41}" type="presParOf" srcId="{0FDF7AF5-7893-444A-96E3-D6155CE91188}" destId="{635F60C8-BF49-4D1F-8629-C34E8112CDB1}" srcOrd="0" destOrd="0" presId="urn:microsoft.com/office/officeart/2005/8/layout/orgChart1"/>
-    <dgm:cxn modelId="{2F867DAB-B0AB-428A-A580-8C3BF5D62EDA}" type="presParOf" srcId="{0FDF7AF5-7893-444A-96E3-D6155CE91188}" destId="{E52FA79E-9527-41B0-8E0F-6503DC54B8A3}" srcOrd="1" destOrd="0" presId="urn:microsoft.com/office/officeart/2005/8/layout/orgChart1"/>
-    <dgm:cxn modelId="{C01F370B-C9FC-458B-8D7D-EF5E4CFA9C41}" type="presParOf" srcId="{783A1AD7-A67C-4B40-9F6B-BA99BB89141A}" destId="{1681EF03-F440-4225-A4E3-DA5BC8D447BE}" srcOrd="1" destOrd="0" presId="urn:microsoft.com/office/officeart/2005/8/layout/orgChart1"/>
-    <dgm:cxn modelId="{ACA3B2B2-4CF8-4FCF-998A-8412F2E3EF7E}" type="presParOf" srcId="{783A1AD7-A67C-4B40-9F6B-BA99BB89141A}" destId="{80F72280-A446-4304-8CA8-BE2C571137BC}" srcOrd="2" destOrd="0" presId="urn:microsoft.com/office/officeart/2005/8/layout/orgChart1"/>
-    <dgm:cxn modelId="{CD74F7DD-ABBB-4C85-960E-C878FBF3CDA6}" type="presParOf" srcId="{0E785CD7-8072-4AB2-9C5E-9DCE736429F6}" destId="{1BE700CB-7AC3-4FE4-80FC-A6D31B18538E}" srcOrd="10" destOrd="0" presId="urn:microsoft.com/office/officeart/2005/8/layout/orgChart1"/>
-    <dgm:cxn modelId="{1868F0BF-EA5F-471A-AEA9-80E9C1F45709}" type="presParOf" srcId="{0E785CD7-8072-4AB2-9C5E-9DCE736429F6}" destId="{F4435897-4AC6-46F7-9D38-B7ED1BEB471F}" srcOrd="11" destOrd="0" presId="urn:microsoft.com/office/officeart/2005/8/layout/orgChart1"/>
-    <dgm:cxn modelId="{737401F3-B4A1-496B-B6B1-D52D68C654AD}" type="presParOf" srcId="{F4435897-4AC6-46F7-9D38-B7ED1BEB471F}" destId="{D156B367-4C2E-4B20-AAB8-DFFB1D016BD8}" srcOrd="0" destOrd="0" presId="urn:microsoft.com/office/officeart/2005/8/layout/orgChart1"/>
-    <dgm:cxn modelId="{40FF7FA9-00F5-449D-8C99-0B63D3975C94}" type="presParOf" srcId="{D156B367-4C2E-4B20-AAB8-DFFB1D016BD8}" destId="{40E221CA-1DF0-4B0C-82B9-606CE7581EBF}" srcOrd="0" destOrd="0" presId="urn:microsoft.com/office/officeart/2005/8/layout/orgChart1"/>
-    <dgm:cxn modelId="{8FC97402-3F32-49CD-A53A-BA868FAA8CA4}" type="presParOf" srcId="{D156B367-4C2E-4B20-AAB8-DFFB1D016BD8}" destId="{7C4F361B-A332-40D9-8560-E87ACDFBA181}" srcOrd="1" destOrd="0" presId="urn:microsoft.com/office/officeart/2005/8/layout/orgChart1"/>
-    <dgm:cxn modelId="{32D5BCE4-B59F-49E3-83B9-01B7B838947F}" type="presParOf" srcId="{F4435897-4AC6-46F7-9D38-B7ED1BEB471F}" destId="{964FEA1F-3D57-4399-90C2-9FEB725475D0}" srcOrd="1" destOrd="0" presId="urn:microsoft.com/office/officeart/2005/8/layout/orgChart1"/>
-    <dgm:cxn modelId="{81767AFD-A0E3-459E-B130-B3621A5F2AC2}" type="presParOf" srcId="{F4435897-4AC6-46F7-9D38-B7ED1BEB471F}" destId="{98DE155F-F403-4D0F-85C6-659EE1538C94}" srcOrd="2" destOrd="0" presId="urn:microsoft.com/office/officeart/2005/8/layout/orgChart1"/>
-    <dgm:cxn modelId="{4D85DF91-0F99-4773-A363-CD1ED29552B4}" type="presParOf" srcId="{477167B7-7A15-4F82-AD04-9277E8B8E23E}" destId="{6D8F8857-B3F6-4D2F-BB12-54A58B2F2C13}" srcOrd="2" destOrd="0" presId="urn:microsoft.com/office/officeart/2005/8/layout/orgChart1"/>
-    <dgm:cxn modelId="{6A51AA85-3377-4BBE-81BA-E91DFC708D71}" type="presParOf" srcId="{DA41F218-1C8A-4643-9357-009582FB245A}" destId="{72A980F8-23BB-4B65-A8D8-0BA0FCCEDE86}" srcOrd="2" destOrd="0" presId="urn:microsoft.com/office/officeart/2005/8/layout/orgChart1"/>
-    <dgm:cxn modelId="{B05576A2-D21A-4B87-822A-3915D2E35A43}" type="presParOf" srcId="{DA41F218-1C8A-4643-9357-009582FB245A}" destId="{8EE13527-7527-44DA-B60C-27EFCAED0BCC}" srcOrd="3" destOrd="0" presId="urn:microsoft.com/office/officeart/2005/8/layout/orgChart1"/>
-    <dgm:cxn modelId="{908C3286-4B70-49C3-B12E-EFCBCCFA6F45}" type="presParOf" srcId="{8EE13527-7527-44DA-B60C-27EFCAED0BCC}" destId="{5E3CFD2A-E8E4-4218-BADE-84DCCD264572}" srcOrd="0" destOrd="0" presId="urn:microsoft.com/office/officeart/2005/8/layout/orgChart1"/>
-    <dgm:cxn modelId="{8643A55C-9428-47FF-9B48-E7D187211881}" type="presParOf" srcId="{5E3CFD2A-E8E4-4218-BADE-84DCCD264572}" destId="{60800267-9E61-4940-9125-A16965D6C610}" srcOrd="0" destOrd="0" presId="urn:microsoft.com/office/officeart/2005/8/layout/orgChart1"/>
-    <dgm:cxn modelId="{EFE0A891-F6AD-4C20-83F7-0188696F15D8}" type="presParOf" srcId="{5E3CFD2A-E8E4-4218-BADE-84DCCD264572}" destId="{A3C5A410-36D5-464C-895D-9109DEC4362F}" srcOrd="1" destOrd="0" presId="urn:microsoft.com/office/officeart/2005/8/layout/orgChart1"/>
-    <dgm:cxn modelId="{A0828CF6-E7C2-4E5E-8607-F9338B63D14F}" type="presParOf" srcId="{8EE13527-7527-44DA-B60C-27EFCAED0BCC}" destId="{9F561617-70CD-4488-A284-7353D979AB57}" srcOrd="1" destOrd="0" presId="urn:microsoft.com/office/officeart/2005/8/layout/orgChart1"/>
-    <dgm:cxn modelId="{2149504B-9ADF-46B0-8215-B975C80FC1EF}" type="presParOf" srcId="{8EE13527-7527-44DA-B60C-27EFCAED0BCC}" destId="{B36AFA18-68AE-4FE4-AA67-38F946773B2B}" srcOrd="2" destOrd="0" presId="urn:microsoft.com/office/officeart/2005/8/layout/orgChart1"/>
-    <dgm:cxn modelId="{1D11BF99-71BC-4D04-BAE3-FB03E90596D3}" type="presParOf" srcId="{DA41F218-1C8A-4643-9357-009582FB245A}" destId="{D0DD83CC-14A6-48AF-8059-3E9DAE7FCFE4}" srcOrd="4" destOrd="0" presId="urn:microsoft.com/office/officeart/2005/8/layout/orgChart1"/>
-    <dgm:cxn modelId="{1D8F11FF-4498-48BE-A419-52444320254B}" type="presParOf" srcId="{DA41F218-1C8A-4643-9357-009582FB245A}" destId="{931B62E1-6C9F-401C-AA00-2D4562CA6893}" srcOrd="5" destOrd="0" presId="urn:microsoft.com/office/officeart/2005/8/layout/orgChart1"/>
-    <dgm:cxn modelId="{8FEA886C-126F-411C-BD5D-5B1C4D6BBD5A}" type="presParOf" srcId="{931B62E1-6C9F-401C-AA00-2D4562CA6893}" destId="{D9F3D4A2-D208-4377-B062-5EB2A04BFA86}" srcOrd="0" destOrd="0" presId="urn:microsoft.com/office/officeart/2005/8/layout/orgChart1"/>
-    <dgm:cxn modelId="{90C0B0CA-0A4C-4DC7-877A-D4312F565125}" type="presParOf" srcId="{D9F3D4A2-D208-4377-B062-5EB2A04BFA86}" destId="{D5E687B6-6FF0-4B67-B966-0A6BC9101EA6}" srcOrd="0" destOrd="0" presId="urn:microsoft.com/office/officeart/2005/8/layout/orgChart1"/>
-    <dgm:cxn modelId="{9B455FB3-BFAD-4EF1-87D3-E1122DD7EABF}" type="presParOf" srcId="{D9F3D4A2-D208-4377-B062-5EB2A04BFA86}" destId="{916FB358-51C1-4D0C-9500-F60DBD797765}" srcOrd="1" destOrd="0" presId="urn:microsoft.com/office/officeart/2005/8/layout/orgChart1"/>
-    <dgm:cxn modelId="{E3E99F0F-F308-4E0C-9103-F71C70C0DC68}" type="presParOf" srcId="{931B62E1-6C9F-401C-AA00-2D4562CA6893}" destId="{2AED73C9-508F-44B3-9B79-4D61D56F728F}" srcOrd="1" destOrd="0" presId="urn:microsoft.com/office/officeart/2005/8/layout/orgChart1"/>
-    <dgm:cxn modelId="{533E77DB-6472-4AB0-B5C7-CFA2C8E0E6B9}" type="presParOf" srcId="{931B62E1-6C9F-401C-AA00-2D4562CA6893}" destId="{E154E742-AD12-48C3-B734-F04EA934DCC4}" srcOrd="2" destOrd="0" presId="urn:microsoft.com/office/officeart/2005/8/layout/orgChart1"/>
-    <dgm:cxn modelId="{CFB66A21-D255-411B-922C-9F26A2E6EDA1}" type="presParOf" srcId="{042346CE-8FD8-441A-8545-9078F4ABA35B}" destId="{736B50C2-CB32-4D02-867D-88F8211E7EF3}" srcOrd="2" destOrd="0" presId="urn:microsoft.com/office/officeart/2005/8/layout/orgChart1"/>
-    <dgm:cxn modelId="{3CA3A875-A0A5-4728-82BF-2877E061AF35}" type="presParOf" srcId="{0090C659-5883-42F7-A23D-049FA0708833}" destId="{0F32D07D-CAB3-45EC-B476-D7D135659019}" srcOrd="4" destOrd="0" presId="urn:microsoft.com/office/officeart/2005/8/layout/orgChart1"/>
-    <dgm:cxn modelId="{BF122877-34A1-4C48-9094-193AEBBCE780}" type="presParOf" srcId="{0090C659-5883-42F7-A23D-049FA0708833}" destId="{C81C94D1-BC7A-447D-B25B-E2D7FFB5EC03}" srcOrd="5" destOrd="0" presId="urn:microsoft.com/office/officeart/2005/8/layout/orgChart1"/>
-    <dgm:cxn modelId="{0C9ADBE9-CEE6-442D-914E-E1DCBC9F0EED}" type="presParOf" srcId="{C81C94D1-BC7A-447D-B25B-E2D7FFB5EC03}" destId="{D2A2B5FE-F3B2-4093-BF1C-894B5E35C39C}" srcOrd="0" destOrd="0" presId="urn:microsoft.com/office/officeart/2005/8/layout/orgChart1"/>
-    <dgm:cxn modelId="{B176A740-0E07-4393-B3CD-99FE8E681450}" type="presParOf" srcId="{D2A2B5FE-F3B2-4093-BF1C-894B5E35C39C}" destId="{D737AF12-3E2D-4407-8EF4-9D821D70AB3C}" srcOrd="0" destOrd="0" presId="urn:microsoft.com/office/officeart/2005/8/layout/orgChart1"/>
-    <dgm:cxn modelId="{34B42D6E-32AF-4406-AF15-9912CADAF5C7}" type="presParOf" srcId="{D2A2B5FE-F3B2-4093-BF1C-894B5E35C39C}" destId="{DC3BF1C9-C64F-4CF6-9C05-750C68B0B739}" srcOrd="1" destOrd="0" presId="urn:microsoft.com/office/officeart/2005/8/layout/orgChart1"/>
-    <dgm:cxn modelId="{EFF7EA10-C4D9-41EE-817D-90EFEE4F57ED}" type="presParOf" srcId="{C81C94D1-BC7A-447D-B25B-E2D7FFB5EC03}" destId="{28043987-3DF2-4C69-9861-FC232043CE54}" srcOrd="1" destOrd="0" presId="urn:microsoft.com/office/officeart/2005/8/layout/orgChart1"/>
-    <dgm:cxn modelId="{3799D697-A076-4E32-AA22-008C3E332490}" type="presParOf" srcId="{28043987-3DF2-4C69-9861-FC232043CE54}" destId="{C217B5C3-9A69-4671-92AD-115A1BAD9403}" srcOrd="0" destOrd="0" presId="urn:microsoft.com/office/officeart/2005/8/layout/orgChart1"/>
-    <dgm:cxn modelId="{D6B4ACE8-13DE-4A22-9688-C9EF466A2B15}" type="presParOf" srcId="{28043987-3DF2-4C69-9861-FC232043CE54}" destId="{99E11DEA-828A-4418-BCB6-33BDBB348F2E}" srcOrd="1" destOrd="0" presId="urn:microsoft.com/office/officeart/2005/8/layout/orgChart1"/>
-    <dgm:cxn modelId="{A4512B42-47F6-41F2-BCCF-6F5B381DE3DD}" type="presParOf" srcId="{99E11DEA-828A-4418-BCB6-33BDBB348F2E}" destId="{28DA495E-C7BC-4734-8A2E-8C1A2433925B}" srcOrd="0" destOrd="0" presId="urn:microsoft.com/office/officeart/2005/8/layout/orgChart1"/>
-    <dgm:cxn modelId="{C6167A7B-C4CD-45C6-A44E-FF71EA6AF7BD}" type="presParOf" srcId="{28DA495E-C7BC-4734-8A2E-8C1A2433925B}" destId="{506B0ACB-D0AF-46FB-B65A-EF8547598663}" srcOrd="0" destOrd="0" presId="urn:microsoft.com/office/officeart/2005/8/layout/orgChart1"/>
-    <dgm:cxn modelId="{642BCE15-8FAC-4245-9D6A-C1571BBB2E9C}" type="presParOf" srcId="{28DA495E-C7BC-4734-8A2E-8C1A2433925B}" destId="{0E7E89FE-D5A3-4BEC-B2BE-5DDD96BB4D2D}" srcOrd="1" destOrd="0" presId="urn:microsoft.com/office/officeart/2005/8/layout/orgChart1"/>
-    <dgm:cxn modelId="{6D653856-FCEC-49DB-A0D6-EBEF0E996FBA}" type="presParOf" srcId="{99E11DEA-828A-4418-BCB6-33BDBB348F2E}" destId="{929DF9A8-354F-49F7-B6AE-B39E6F0AC0EB}" srcOrd="1" destOrd="0" presId="urn:microsoft.com/office/officeart/2005/8/layout/orgChart1"/>
-    <dgm:cxn modelId="{CA2AADC8-D568-474E-92F7-AEC190CE9904}" type="presParOf" srcId="{929DF9A8-354F-49F7-B6AE-B39E6F0AC0EB}" destId="{30DB4C2B-A21E-4BCF-BBD1-128D3231EA1B}" srcOrd="0" destOrd="0" presId="urn:microsoft.com/office/officeart/2005/8/layout/orgChart1"/>
-    <dgm:cxn modelId="{7E759811-420D-4160-9D7D-C384382D53DE}" type="presParOf" srcId="{929DF9A8-354F-49F7-B6AE-B39E6F0AC0EB}" destId="{0244A966-F6C7-44C7-9C73-2FD0E6F116DD}" srcOrd="1" destOrd="0" presId="urn:microsoft.com/office/officeart/2005/8/layout/orgChart1"/>
-    <dgm:cxn modelId="{F9469695-8A91-489F-B195-D560A1B3ED7F}" type="presParOf" srcId="{0244A966-F6C7-44C7-9C73-2FD0E6F116DD}" destId="{668B87CA-53D2-495A-96AC-3D06CEA45B3E}" srcOrd="0" destOrd="0" presId="urn:microsoft.com/office/officeart/2005/8/layout/orgChart1"/>
-    <dgm:cxn modelId="{B17884A1-3C7D-4A73-9A87-9F271D297EED}" type="presParOf" srcId="{668B87CA-53D2-495A-96AC-3D06CEA45B3E}" destId="{E9CD8AEA-700B-45B5-A6F4-BDFA95BA4BE6}" srcOrd="0" destOrd="0" presId="urn:microsoft.com/office/officeart/2005/8/layout/orgChart1"/>
-    <dgm:cxn modelId="{3B6C75AE-3604-412F-A359-11B1A31ABAB4}" type="presParOf" srcId="{668B87CA-53D2-495A-96AC-3D06CEA45B3E}" destId="{2E0552B1-1685-46CB-9B3F-AA06CDFC7A4D}" srcOrd="1" destOrd="0" presId="urn:microsoft.com/office/officeart/2005/8/layout/orgChart1"/>
-    <dgm:cxn modelId="{311884A1-8F79-4983-AB65-2BB36173DCEB}" type="presParOf" srcId="{0244A966-F6C7-44C7-9C73-2FD0E6F116DD}" destId="{A675FC8D-CA1E-470A-9F2F-863DA1685BEA}" srcOrd="1" destOrd="0" presId="urn:microsoft.com/office/officeart/2005/8/layout/orgChart1"/>
-    <dgm:cxn modelId="{39E70959-0609-454C-BEEE-3FED1941B0E6}" type="presParOf" srcId="{0244A966-F6C7-44C7-9C73-2FD0E6F116DD}" destId="{5886412D-9E14-47DA-9DD7-AA81C23AD78D}" srcOrd="2" destOrd="0" presId="urn:microsoft.com/office/officeart/2005/8/layout/orgChart1"/>
-    <dgm:cxn modelId="{8883598C-65E7-49A2-8DBB-5380A90350B7}" type="presParOf" srcId="{929DF9A8-354F-49F7-B6AE-B39E6F0AC0EB}" destId="{51521002-3E7E-4085-8A8C-D87EF35F108D}" srcOrd="2" destOrd="0" presId="urn:microsoft.com/office/officeart/2005/8/layout/orgChart1"/>
-    <dgm:cxn modelId="{26C7C98B-2529-4AF1-B06B-A77D64E5B7EC}" type="presParOf" srcId="{929DF9A8-354F-49F7-B6AE-B39E6F0AC0EB}" destId="{A0AFE07B-CD60-4D41-942F-A4FEEC6115D0}" srcOrd="3" destOrd="0" presId="urn:microsoft.com/office/officeart/2005/8/layout/orgChart1"/>
-    <dgm:cxn modelId="{B29FE0F8-75CA-4859-A643-ED694C9B7E86}" type="presParOf" srcId="{A0AFE07B-CD60-4D41-942F-A4FEEC6115D0}" destId="{26E7E482-B058-4A68-B7CE-4A918951F48D}" srcOrd="0" destOrd="0" presId="urn:microsoft.com/office/officeart/2005/8/layout/orgChart1"/>
-    <dgm:cxn modelId="{4F47C021-7EAA-47DC-B8E6-AE613D3645D4}" type="presParOf" srcId="{26E7E482-B058-4A68-B7CE-4A918951F48D}" destId="{E5D3EB4D-07A8-4600-841E-51C85437B5B8}" srcOrd="0" destOrd="0" presId="urn:microsoft.com/office/officeart/2005/8/layout/orgChart1"/>
-    <dgm:cxn modelId="{A8393F30-F2D8-4E4D-B5C7-59F523DD9452}" type="presParOf" srcId="{26E7E482-B058-4A68-B7CE-4A918951F48D}" destId="{89B18C3D-19EB-4A32-8DE4-BBEEBF7467FF}" srcOrd="1" destOrd="0" presId="urn:microsoft.com/office/officeart/2005/8/layout/orgChart1"/>
-    <dgm:cxn modelId="{B4023ED8-A6E7-45F8-A961-A88620BBE999}" type="presParOf" srcId="{A0AFE07B-CD60-4D41-942F-A4FEEC6115D0}" destId="{66DB1E3C-D282-4AC6-8710-CBC73E066D5E}" srcOrd="1" destOrd="0" presId="urn:microsoft.com/office/officeart/2005/8/layout/orgChart1"/>
-    <dgm:cxn modelId="{A6378B0D-A1F5-4302-BE0B-BDCC07B5F7DF}" type="presParOf" srcId="{A0AFE07B-CD60-4D41-942F-A4FEEC6115D0}" destId="{1D8EF749-23B6-47E8-AB89-055F59EEE71A}" srcOrd="2" destOrd="0" presId="urn:microsoft.com/office/officeart/2005/8/layout/orgChart1"/>
-    <dgm:cxn modelId="{D23F0D49-B6DC-4FE4-A135-7A08CD5559BC}" type="presParOf" srcId="{929DF9A8-354F-49F7-B6AE-B39E6F0AC0EB}" destId="{B1B122A5-DBAC-458D-9238-ABA862C5E82B}" srcOrd="4" destOrd="0" presId="urn:microsoft.com/office/officeart/2005/8/layout/orgChart1"/>
-    <dgm:cxn modelId="{5CFD4316-7D54-4071-AA50-54EA15B2259B}" type="presParOf" srcId="{929DF9A8-354F-49F7-B6AE-B39E6F0AC0EB}" destId="{7B98CDEB-E017-4A0D-B3FA-D7825E573DC3}" srcOrd="5" destOrd="0" presId="urn:microsoft.com/office/officeart/2005/8/layout/orgChart1"/>
-    <dgm:cxn modelId="{278256B2-3EC9-4FD4-A6F1-EC4909085010}" type="presParOf" srcId="{7B98CDEB-E017-4A0D-B3FA-D7825E573DC3}" destId="{AC52C878-B8E3-448C-91C7-D89E67C4470F}" srcOrd="0" destOrd="0" presId="urn:microsoft.com/office/officeart/2005/8/layout/orgChart1"/>
-    <dgm:cxn modelId="{5F2DE8F7-DBF7-4BF5-81AF-138364219E36}" type="presParOf" srcId="{AC52C878-B8E3-448C-91C7-D89E67C4470F}" destId="{363F33F6-F6AD-4FC0-A22D-7B3BE12B19B5}" srcOrd="0" destOrd="0" presId="urn:microsoft.com/office/officeart/2005/8/layout/orgChart1"/>
-    <dgm:cxn modelId="{49C2F871-5B2E-430E-AA0F-19A65D95EC30}" type="presParOf" srcId="{AC52C878-B8E3-448C-91C7-D89E67C4470F}" destId="{DEFD8B16-99A9-43B7-8F4C-3B642E7E5C4C}" srcOrd="1" destOrd="0" presId="urn:microsoft.com/office/officeart/2005/8/layout/orgChart1"/>
-    <dgm:cxn modelId="{A97BA181-B389-4061-AC5E-AC0E29100521}" type="presParOf" srcId="{7B98CDEB-E017-4A0D-B3FA-D7825E573DC3}" destId="{2BE8F6C4-BEA9-4511-81C5-51E7C85CB8D5}" srcOrd="1" destOrd="0" presId="urn:microsoft.com/office/officeart/2005/8/layout/orgChart1"/>
-    <dgm:cxn modelId="{39242C29-8F7B-4870-9C7C-D12ECA6F9B1F}" type="presParOf" srcId="{7B98CDEB-E017-4A0D-B3FA-D7825E573DC3}" destId="{D279F38F-A77C-425B-AE1A-C12CF12998E5}" srcOrd="2" destOrd="0" presId="urn:microsoft.com/office/officeart/2005/8/layout/orgChart1"/>
-    <dgm:cxn modelId="{3DF16F1C-3064-46FF-AAE4-4F33C52DAC93}" type="presParOf" srcId="{929DF9A8-354F-49F7-B6AE-B39E6F0AC0EB}" destId="{5400D11C-7FBC-4B40-8813-721D8BB39FB2}" srcOrd="6" destOrd="0" presId="urn:microsoft.com/office/officeart/2005/8/layout/orgChart1"/>
-    <dgm:cxn modelId="{2C264511-7D5A-4645-8C1E-A599EC8D9405}" type="presParOf" srcId="{929DF9A8-354F-49F7-B6AE-B39E6F0AC0EB}" destId="{BC82351F-A309-4B80-982B-87A760EE0995}" srcOrd="7" destOrd="0" presId="urn:microsoft.com/office/officeart/2005/8/layout/orgChart1"/>
-    <dgm:cxn modelId="{115DB3A1-A3FA-4CD4-B2AA-4FA0DD39A455}" type="presParOf" srcId="{BC82351F-A309-4B80-982B-87A760EE0995}" destId="{95BB3C33-3614-46BD-AAAC-E43BB2FEDD17}" srcOrd="0" destOrd="0" presId="urn:microsoft.com/office/officeart/2005/8/layout/orgChart1"/>
-    <dgm:cxn modelId="{38047E2D-34BF-4051-A9AE-9A9CEDFFBAB8}" type="presParOf" srcId="{95BB3C33-3614-46BD-AAAC-E43BB2FEDD17}" destId="{A0600C15-2A63-46B3-A311-AB068A9D3E8C}" srcOrd="0" destOrd="0" presId="urn:microsoft.com/office/officeart/2005/8/layout/orgChart1"/>
-    <dgm:cxn modelId="{74E4D98D-8C1C-446B-B30F-F4AFBF836E2B}" type="presParOf" srcId="{95BB3C33-3614-46BD-AAAC-E43BB2FEDD17}" destId="{F936DAD8-B6E4-454A-BD2A-ADE421F13396}" srcOrd="1" destOrd="0" presId="urn:microsoft.com/office/officeart/2005/8/layout/orgChart1"/>
-    <dgm:cxn modelId="{62406DC1-CE6D-4D99-8E07-D1C503B6E2B0}" type="presParOf" srcId="{BC82351F-A309-4B80-982B-87A760EE0995}" destId="{CD19133F-974B-48AC-ACBD-283EE522124B}" srcOrd="1" destOrd="0" presId="urn:microsoft.com/office/officeart/2005/8/layout/orgChart1"/>
-    <dgm:cxn modelId="{34F234A3-4989-4970-9890-9AA9C4D8C081}" type="presParOf" srcId="{BC82351F-A309-4B80-982B-87A760EE0995}" destId="{4B6DA7C8-77AA-40A1-A40E-05C2B930E453}" srcOrd="2" destOrd="0" presId="urn:microsoft.com/office/officeart/2005/8/layout/orgChart1"/>
-    <dgm:cxn modelId="{195095A2-55F8-49AB-88FF-3C8F34DD8D65}" type="presParOf" srcId="{929DF9A8-354F-49F7-B6AE-B39E6F0AC0EB}" destId="{75CCB2D2-24A0-4913-9CA2-1CB545BDBFB4}" srcOrd="8" destOrd="0" presId="urn:microsoft.com/office/officeart/2005/8/layout/orgChart1"/>
-    <dgm:cxn modelId="{C7E06DA7-29E1-400B-B95C-19A30ECBCB20}" type="presParOf" srcId="{929DF9A8-354F-49F7-B6AE-B39E6F0AC0EB}" destId="{E3C8F319-D036-423D-88DA-8B18FCF53A33}" srcOrd="9" destOrd="0" presId="urn:microsoft.com/office/officeart/2005/8/layout/orgChart1"/>
-    <dgm:cxn modelId="{EDE5146B-127C-4CD9-8323-CA2AF45EAF0E}" type="presParOf" srcId="{E3C8F319-D036-423D-88DA-8B18FCF53A33}" destId="{0C26D409-0367-4358-91B0-FBF7F35BDB38}" srcOrd="0" destOrd="0" presId="urn:microsoft.com/office/officeart/2005/8/layout/orgChart1"/>
-    <dgm:cxn modelId="{4AE38E1C-FD67-41C9-AC4E-EC20D3F2DE22}" type="presParOf" srcId="{0C26D409-0367-4358-91B0-FBF7F35BDB38}" destId="{8A36C3AE-B28B-4A60-A478-B8747FB63C8E}" srcOrd="0" destOrd="0" presId="urn:microsoft.com/office/officeart/2005/8/layout/orgChart1"/>
-    <dgm:cxn modelId="{3C2CC428-9A07-4D41-9304-97433774B8E0}" type="presParOf" srcId="{0C26D409-0367-4358-91B0-FBF7F35BDB38}" destId="{B3ACB205-281D-41E5-BB99-3A4973046EA3}" srcOrd="1" destOrd="0" presId="urn:microsoft.com/office/officeart/2005/8/layout/orgChart1"/>
-    <dgm:cxn modelId="{5085A304-9082-4D1F-BD4D-980D972DBDFA}" type="presParOf" srcId="{E3C8F319-D036-423D-88DA-8B18FCF53A33}" destId="{F39CA242-9847-473A-A9A3-5D69CFD73EC1}" srcOrd="1" destOrd="0" presId="urn:microsoft.com/office/officeart/2005/8/layout/orgChart1"/>
-    <dgm:cxn modelId="{85D10E34-C204-4DB0-ABF3-C6B559009B27}" type="presParOf" srcId="{E3C8F319-D036-423D-88DA-8B18FCF53A33}" destId="{BE36DA8C-4358-4E29-8727-B9F791737506}" srcOrd="2" destOrd="0" presId="urn:microsoft.com/office/officeart/2005/8/layout/orgChart1"/>
-    <dgm:cxn modelId="{B1B7573A-7009-4674-A81A-288A7B638F68}" type="presParOf" srcId="{929DF9A8-354F-49F7-B6AE-B39E6F0AC0EB}" destId="{A62B0159-5193-4381-B847-243ABB8B7CAA}" srcOrd="10" destOrd="0" presId="urn:microsoft.com/office/officeart/2005/8/layout/orgChart1"/>
-    <dgm:cxn modelId="{7ECD96EE-238F-453E-9D85-771D01E5CCD0}" type="presParOf" srcId="{929DF9A8-354F-49F7-B6AE-B39E6F0AC0EB}" destId="{B96A41E5-EE98-412B-A419-2E9BDED64A55}" srcOrd="11" destOrd="0" presId="urn:microsoft.com/office/officeart/2005/8/layout/orgChart1"/>
-    <dgm:cxn modelId="{827DC8C6-1E0A-4F28-B0FC-E1C8008DA0A9}" type="presParOf" srcId="{B96A41E5-EE98-412B-A419-2E9BDED64A55}" destId="{4A2B7AC8-F098-4BDE-9BE9-698BC65BE318}" srcOrd="0" destOrd="0" presId="urn:microsoft.com/office/officeart/2005/8/layout/orgChart1"/>
-    <dgm:cxn modelId="{2D2DCBDA-07DC-4FFA-A4C2-18A3BCAE6907}" type="presParOf" srcId="{4A2B7AC8-F098-4BDE-9BE9-698BC65BE318}" destId="{99DE0DB5-316F-4E51-B0BF-08D6DCF39406}" srcOrd="0" destOrd="0" presId="urn:microsoft.com/office/officeart/2005/8/layout/orgChart1"/>
-    <dgm:cxn modelId="{BFA97C4D-5E84-424C-A3A9-F1A524323AD6}" type="presParOf" srcId="{4A2B7AC8-F098-4BDE-9BE9-698BC65BE318}" destId="{802BF6F1-887B-4B61-B068-C33B1A570706}" srcOrd="1" destOrd="0" presId="urn:microsoft.com/office/officeart/2005/8/layout/orgChart1"/>
-    <dgm:cxn modelId="{69E139C3-29BA-45E7-9A84-A305753980B0}" type="presParOf" srcId="{B96A41E5-EE98-412B-A419-2E9BDED64A55}" destId="{37A6C1A0-605A-4BEF-BD7D-5D4F73779A5A}" srcOrd="1" destOrd="0" presId="urn:microsoft.com/office/officeart/2005/8/layout/orgChart1"/>
-    <dgm:cxn modelId="{E44C1C36-7E2D-4ED2-9A2E-D2E241EC4706}" type="presParOf" srcId="{B96A41E5-EE98-412B-A419-2E9BDED64A55}" destId="{B3ACF288-0E19-4D72-A9FF-83AC49CB48FC}" srcOrd="2" destOrd="0" presId="urn:microsoft.com/office/officeart/2005/8/layout/orgChart1"/>
-    <dgm:cxn modelId="{C057B890-B755-48AF-A5D3-EE2DD41C792E}" type="presParOf" srcId="{929DF9A8-354F-49F7-B6AE-B39E6F0AC0EB}" destId="{6D38DA61-B6C5-420A-9615-0BB705EC708D}" srcOrd="12" destOrd="0" presId="urn:microsoft.com/office/officeart/2005/8/layout/orgChart1"/>
-    <dgm:cxn modelId="{6E83498E-B8F3-4202-9F53-0A27DEAA0F60}" type="presParOf" srcId="{929DF9A8-354F-49F7-B6AE-B39E6F0AC0EB}" destId="{BF188D82-E385-4A20-8C2D-0191E48525F4}" srcOrd="13" destOrd="0" presId="urn:microsoft.com/office/officeart/2005/8/layout/orgChart1"/>
-    <dgm:cxn modelId="{B9945398-CC5E-4FBD-9BEF-91B16EF1532E}" type="presParOf" srcId="{BF188D82-E385-4A20-8C2D-0191E48525F4}" destId="{17244725-E266-4927-AB26-35ADACEBE7D4}" srcOrd="0" destOrd="0" presId="urn:microsoft.com/office/officeart/2005/8/layout/orgChart1"/>
-    <dgm:cxn modelId="{DC1FF137-DFCA-42F3-99B7-3D0F03C5D72A}" type="presParOf" srcId="{17244725-E266-4927-AB26-35ADACEBE7D4}" destId="{3FB1BE68-E9E7-4ABC-ADAE-206E6901E515}" srcOrd="0" destOrd="0" presId="urn:microsoft.com/office/officeart/2005/8/layout/orgChart1"/>
-    <dgm:cxn modelId="{643569C8-8691-4722-AF5D-8B47F35B2CF6}" type="presParOf" srcId="{17244725-E266-4927-AB26-35ADACEBE7D4}" destId="{BDBBA857-07CE-4826-A2CE-C5991B992E0E}" srcOrd="1" destOrd="0" presId="urn:microsoft.com/office/officeart/2005/8/layout/orgChart1"/>
-    <dgm:cxn modelId="{F4FF3E4D-0A35-4407-907C-F3F4EAAC4D30}" type="presParOf" srcId="{BF188D82-E385-4A20-8C2D-0191E48525F4}" destId="{298B3664-DC52-4F28-B41D-81722B5A2591}" srcOrd="1" destOrd="0" presId="urn:microsoft.com/office/officeart/2005/8/layout/orgChart1"/>
-    <dgm:cxn modelId="{E850FF7E-91B2-4F1F-B53F-38E9184E4770}" type="presParOf" srcId="{BF188D82-E385-4A20-8C2D-0191E48525F4}" destId="{CD8F6886-4A83-486A-807F-CBD7B97F514A}" srcOrd="2" destOrd="0" presId="urn:microsoft.com/office/officeart/2005/8/layout/orgChart1"/>
-    <dgm:cxn modelId="{11325A5D-9008-4DA9-BB07-DE980437DAF8}" type="presParOf" srcId="{929DF9A8-354F-49F7-B6AE-B39E6F0AC0EB}" destId="{94681E78-7066-4B37-9B2D-4EFA7AB08FFC}" srcOrd="14" destOrd="0" presId="urn:microsoft.com/office/officeart/2005/8/layout/orgChart1"/>
-    <dgm:cxn modelId="{2D93AC87-BB0D-44C8-8C52-03B99F5AE1B0}" type="presParOf" srcId="{929DF9A8-354F-49F7-B6AE-B39E6F0AC0EB}" destId="{C58C3518-6EB3-4682-BDE4-0CD494F8476A}" srcOrd="15" destOrd="0" presId="urn:microsoft.com/office/officeart/2005/8/layout/orgChart1"/>
-    <dgm:cxn modelId="{0E76228B-89C9-48F0-A914-F987481ACEC2}" type="presParOf" srcId="{C58C3518-6EB3-4682-BDE4-0CD494F8476A}" destId="{C7679D40-EBDB-4269-BFB3-CEC3450A29E3}" srcOrd="0" destOrd="0" presId="urn:microsoft.com/office/officeart/2005/8/layout/orgChart1"/>
-    <dgm:cxn modelId="{77F441D4-0BF1-4FA0-B67D-6D393DE2F2D8}" type="presParOf" srcId="{C7679D40-EBDB-4269-BFB3-CEC3450A29E3}" destId="{5D7BCDC8-9B93-40FE-BC64-AB76B405397C}" srcOrd="0" destOrd="0" presId="urn:microsoft.com/office/officeart/2005/8/layout/orgChart1"/>
-    <dgm:cxn modelId="{1B828D38-341E-4B7B-9DA5-8AFCDDE101AF}" type="presParOf" srcId="{C7679D40-EBDB-4269-BFB3-CEC3450A29E3}" destId="{5F80B0FA-1E97-442B-8054-6DA38897A3D4}" srcOrd="1" destOrd="0" presId="urn:microsoft.com/office/officeart/2005/8/layout/orgChart1"/>
-    <dgm:cxn modelId="{B898DCB5-1E24-4497-A321-8F6885843A73}" type="presParOf" srcId="{C58C3518-6EB3-4682-BDE4-0CD494F8476A}" destId="{DEA696AE-55C0-449C-9E31-8C1468C73F9E}" srcOrd="1" destOrd="0" presId="urn:microsoft.com/office/officeart/2005/8/layout/orgChart1"/>
-    <dgm:cxn modelId="{699C8619-D99D-4D4A-A1C6-0462C48C9D58}" type="presParOf" srcId="{C58C3518-6EB3-4682-BDE4-0CD494F8476A}" destId="{9A902ABD-0D23-4D89-BDA0-85E774FCA966}" srcOrd="2" destOrd="0" presId="urn:microsoft.com/office/officeart/2005/8/layout/orgChart1"/>
-    <dgm:cxn modelId="{B09F24F4-6587-4EE5-8907-280EC708B8F7}" type="presParOf" srcId="{99E11DEA-828A-4418-BCB6-33BDBB348F2E}" destId="{6CB320E0-2163-460D-AB1D-EFAC7D0FE868}" srcOrd="2" destOrd="0" presId="urn:microsoft.com/office/officeart/2005/8/layout/orgChart1"/>
-    <dgm:cxn modelId="{27835711-C2D2-41CE-B678-CA8756ACBA04}" type="presParOf" srcId="{28043987-3DF2-4C69-9861-FC232043CE54}" destId="{BA57553E-66DC-4600-B0E4-BF12EEB8EE97}" srcOrd="2" destOrd="0" presId="urn:microsoft.com/office/officeart/2005/8/layout/orgChart1"/>
-    <dgm:cxn modelId="{A00F2F44-AE53-4E3B-AD3E-4678CFBDC390}" type="presParOf" srcId="{28043987-3DF2-4C69-9861-FC232043CE54}" destId="{3B015F8E-815B-4666-B95B-93311C58C28C}" srcOrd="3" destOrd="0" presId="urn:microsoft.com/office/officeart/2005/8/layout/orgChart1"/>
-    <dgm:cxn modelId="{B4817582-AC97-4D85-8953-40F0F43FC10A}" type="presParOf" srcId="{3B015F8E-815B-4666-B95B-93311C58C28C}" destId="{FF52AB75-1454-407E-9DA6-2BF055AA99CC}" srcOrd="0" destOrd="0" presId="urn:microsoft.com/office/officeart/2005/8/layout/orgChart1"/>
-    <dgm:cxn modelId="{445CED1C-B528-4535-B0E2-9F3E5A677F38}" type="presParOf" srcId="{FF52AB75-1454-407E-9DA6-2BF055AA99CC}" destId="{A7A694CF-6C78-47CE-AFC3-344DEC51B173}" srcOrd="0" destOrd="0" presId="urn:microsoft.com/office/officeart/2005/8/layout/orgChart1"/>
-    <dgm:cxn modelId="{20AA9D8D-40FA-4559-876F-403E381FFAAD}" type="presParOf" srcId="{FF52AB75-1454-407E-9DA6-2BF055AA99CC}" destId="{39920A65-9C6E-4656-9AB9-A55E1D8CE75E}" srcOrd="1" destOrd="0" presId="urn:microsoft.com/office/officeart/2005/8/layout/orgChart1"/>
-    <dgm:cxn modelId="{6807A480-AB43-4577-99C8-52321ECF5313}" type="presParOf" srcId="{3B015F8E-815B-4666-B95B-93311C58C28C}" destId="{66C94717-D07F-491D-B723-5827DDADF44E}" srcOrd="1" destOrd="0" presId="urn:microsoft.com/office/officeart/2005/8/layout/orgChart1"/>
-    <dgm:cxn modelId="{E4061B1C-FA02-4938-BFB9-E1D9EFA94703}" type="presParOf" srcId="{3B015F8E-815B-4666-B95B-93311C58C28C}" destId="{46FC2D68-58D8-4B84-B7D0-8BB092EABAF3}" srcOrd="2" destOrd="0" presId="urn:microsoft.com/office/officeart/2005/8/layout/orgChart1"/>
-    <dgm:cxn modelId="{79683C98-0996-4106-BCA9-2A7D4F73F090}" type="presParOf" srcId="{28043987-3DF2-4C69-9861-FC232043CE54}" destId="{7823B23A-0507-4060-ADE9-64C4F7914732}" srcOrd="4" destOrd="0" presId="urn:microsoft.com/office/officeart/2005/8/layout/orgChart1"/>
-    <dgm:cxn modelId="{E8046E95-672C-463D-BF18-791C4453F684}" type="presParOf" srcId="{28043987-3DF2-4C69-9861-FC232043CE54}" destId="{8D774F26-CEE7-421D-B4E9-613945CBF935}" srcOrd="5" destOrd="0" presId="urn:microsoft.com/office/officeart/2005/8/layout/orgChart1"/>
-    <dgm:cxn modelId="{74651838-70A0-40EA-8479-F1ECAB369045}" type="presParOf" srcId="{8D774F26-CEE7-421D-B4E9-613945CBF935}" destId="{94E14750-6BAF-4385-AF9F-2F158DDD8832}" srcOrd="0" destOrd="0" presId="urn:microsoft.com/office/officeart/2005/8/layout/orgChart1"/>
-    <dgm:cxn modelId="{35F2440C-606E-4A22-B82C-CE7420205F8F}" type="presParOf" srcId="{94E14750-6BAF-4385-AF9F-2F158DDD8832}" destId="{37EE8E08-3F0B-4F7A-A809-874E7E09A7FA}" srcOrd="0" destOrd="0" presId="urn:microsoft.com/office/officeart/2005/8/layout/orgChart1"/>
-    <dgm:cxn modelId="{69F6E29F-1540-4BF8-B67A-620D4844D8FC}" type="presParOf" srcId="{94E14750-6BAF-4385-AF9F-2F158DDD8832}" destId="{CCA9695D-D7F6-4BBC-9E97-377FFD49E9BD}" srcOrd="1" destOrd="0" presId="urn:microsoft.com/office/officeart/2005/8/layout/orgChart1"/>
-    <dgm:cxn modelId="{0E1F5F30-6C1F-47AE-8987-0AC79ADA7CC0}" type="presParOf" srcId="{8D774F26-CEE7-421D-B4E9-613945CBF935}" destId="{7FC0E2FB-0081-44A2-B419-3BF63E815329}" srcOrd="1" destOrd="0" presId="urn:microsoft.com/office/officeart/2005/8/layout/orgChart1"/>
-    <dgm:cxn modelId="{B01A43DE-CA00-4CBE-B21E-036AFA9AA668}" type="presParOf" srcId="{8D774F26-CEE7-421D-B4E9-613945CBF935}" destId="{E8DFE5FC-CF40-426F-AF19-B88E2B3D0301}" srcOrd="2" destOrd="0" presId="urn:microsoft.com/office/officeart/2005/8/layout/orgChart1"/>
-    <dgm:cxn modelId="{B17141C8-95E1-4E91-89E2-1ADC2EAE08C6}" type="presParOf" srcId="{C81C94D1-BC7A-447D-B25B-E2D7FFB5EC03}" destId="{340D8B51-3EB2-41E7-830C-55A2DF8660E8}" srcOrd="2" destOrd="0" presId="urn:microsoft.com/office/officeart/2005/8/layout/orgChart1"/>
-    <dgm:cxn modelId="{668BAFED-033E-49CF-9FC5-78BB74A8F222}" type="presParOf" srcId="{0090C659-5883-42F7-A23D-049FA0708833}" destId="{ACD1895D-9C13-4D47-9856-A1B70A9C277B}" srcOrd="6" destOrd="0" presId="urn:microsoft.com/office/officeart/2005/8/layout/orgChart1"/>
-    <dgm:cxn modelId="{95C309FA-6992-4E68-8002-40C3C7C02F02}" type="presParOf" srcId="{0090C659-5883-42F7-A23D-049FA0708833}" destId="{F48101D9-BBDB-4868-AD22-ADAA08F58CD6}" srcOrd="7" destOrd="0" presId="urn:microsoft.com/office/officeart/2005/8/layout/orgChart1"/>
-    <dgm:cxn modelId="{4DB18B67-222E-43DC-91B2-50D03EC24AF8}" type="presParOf" srcId="{F48101D9-BBDB-4868-AD22-ADAA08F58CD6}" destId="{D1C5C5B1-8BBD-4FF7-9031-707224C95F17}" srcOrd="0" destOrd="0" presId="urn:microsoft.com/office/officeart/2005/8/layout/orgChart1"/>
-    <dgm:cxn modelId="{89CE1AC4-35B4-4870-9056-4F380666D3E0}" type="presParOf" srcId="{D1C5C5B1-8BBD-4FF7-9031-707224C95F17}" destId="{E4FD6AA4-1F46-4E53-AF70-C3F48FA64BA8}" srcOrd="0" destOrd="0" presId="urn:microsoft.com/office/officeart/2005/8/layout/orgChart1"/>
-    <dgm:cxn modelId="{FFAE4F4F-AC55-4B81-A996-2BCDB6CD3668}" type="presParOf" srcId="{D1C5C5B1-8BBD-4FF7-9031-707224C95F17}" destId="{D143E2C8-34F0-4F33-A348-E71CB0E19018}" srcOrd="1" destOrd="0" presId="urn:microsoft.com/office/officeart/2005/8/layout/orgChart1"/>
-    <dgm:cxn modelId="{D98AD5FB-AB22-4D6B-ADBF-ECFC35ABF376}" type="presParOf" srcId="{F48101D9-BBDB-4868-AD22-ADAA08F58CD6}" destId="{10478E4D-543B-4313-93A2-0D2FA8ABC512}" srcOrd="1" destOrd="0" presId="urn:microsoft.com/office/officeart/2005/8/layout/orgChart1"/>
-    <dgm:cxn modelId="{CA723515-463E-4942-87B1-C992A2426AC9}" type="presParOf" srcId="{F48101D9-BBDB-4868-AD22-ADAA08F58CD6}" destId="{97C1318E-4D06-4445-A939-D13E494B1B27}" srcOrd="2" destOrd="0" presId="urn:microsoft.com/office/officeart/2005/8/layout/orgChart1"/>
-    <dgm:cxn modelId="{09AF306B-3A39-46EB-AAE9-1F726B083C37}" type="presParOf" srcId="{1A2805F1-FD90-4287-B646-26FD20E93A62}" destId="{2BA232D7-49B8-45A8-AB1C-4089B26778A7}" srcOrd="2" destOrd="0" presId="urn:microsoft.com/office/officeart/2005/8/layout/orgChart1"/>
+    <dgm:cxn modelId="{5E0AFD01-AD96-4946-88C8-E669D1FFEDA7}" type="presOf" srcId="{CF9F0929-807F-4CDA-854E-B96B25659458}" destId="{C3B9922C-1F7E-46DE-BE7E-17B6C7698E56}" srcOrd="0" destOrd="0" presId="urn:microsoft.com/office/officeart/2005/8/layout/orgChart1"/>
+    <dgm:cxn modelId="{21B28516-BAF9-4852-8551-A40A2233A0FE}" type="presOf" srcId="{7821FAF5-8AF2-4E1E-85B7-20FECC2A7693}" destId="{A7A694CF-6C78-47CE-AFC3-344DEC51B173}" srcOrd="0" destOrd="0" presId="urn:microsoft.com/office/officeart/2005/8/layout/orgChart1"/>
+    <dgm:cxn modelId="{198F09F5-26FE-4F13-8F78-8874055CA04D}" type="presOf" srcId="{EBF4D078-34C0-4FDA-88EA-2F1A3FF1772E}" destId="{37EE8E08-3F0B-4F7A-A809-874E7E09A7FA}" srcOrd="0" destOrd="0" presId="urn:microsoft.com/office/officeart/2005/8/layout/orgChart1"/>
+    <dgm:cxn modelId="{D783A899-08A5-4158-B812-940BFEE75F2E}" type="presParOf" srcId="{3791E93F-BEA6-47BD-AEC8-ECFE4DFF3D58}" destId="{1A2805F1-FD90-4287-B646-26FD20E93A62}" srcOrd="0" destOrd="0" presId="urn:microsoft.com/office/officeart/2005/8/layout/orgChart1"/>
+    <dgm:cxn modelId="{C6567BDE-136C-492B-A4BF-2B803372F580}" type="presParOf" srcId="{1A2805F1-FD90-4287-B646-26FD20E93A62}" destId="{EA382782-23C7-49CC-AFDE-4077FF2BA316}" srcOrd="0" destOrd="0" presId="urn:microsoft.com/office/officeart/2005/8/layout/orgChart1"/>
+    <dgm:cxn modelId="{20C67ADF-1B62-4DBC-BE2E-B3B1A79DF29F}" type="presParOf" srcId="{EA382782-23C7-49CC-AFDE-4077FF2BA316}" destId="{D051B5C1-6617-4F0D-BC70-9A38DAC7CB5A}" srcOrd="0" destOrd="0" presId="urn:microsoft.com/office/officeart/2005/8/layout/orgChart1"/>
+    <dgm:cxn modelId="{42C5E7A7-AC3A-4033-BD45-362EDED26F6B}" type="presParOf" srcId="{EA382782-23C7-49CC-AFDE-4077FF2BA316}" destId="{06A19EAC-C14B-4261-A367-E71C6D5D4227}" srcOrd="1" destOrd="0" presId="urn:microsoft.com/office/officeart/2005/8/layout/orgChart1"/>
+    <dgm:cxn modelId="{3A5E376E-7C59-4A4E-A8C1-D7B19D68328C}" type="presParOf" srcId="{1A2805F1-FD90-4287-B646-26FD20E93A62}" destId="{0090C659-5883-42F7-A23D-049FA0708833}" srcOrd="1" destOrd="0" presId="urn:microsoft.com/office/officeart/2005/8/layout/orgChart1"/>
+    <dgm:cxn modelId="{2F70B258-34B7-46FF-95CD-3993E9351777}" type="presParOf" srcId="{0090C659-5883-42F7-A23D-049FA0708833}" destId="{A477BD32-800A-4849-99B2-052DCA637DD3}" srcOrd="0" destOrd="0" presId="urn:microsoft.com/office/officeart/2005/8/layout/orgChart1"/>
+    <dgm:cxn modelId="{C365B056-E3F4-41EC-BB0E-FAD2CF8E2020}" type="presParOf" srcId="{0090C659-5883-42F7-A23D-049FA0708833}" destId="{F7E599CC-F6E9-4FDE-A30C-71FFB59D2D27}" srcOrd="1" destOrd="0" presId="urn:microsoft.com/office/officeart/2005/8/layout/orgChart1"/>
+    <dgm:cxn modelId="{574B6940-A3E1-4524-A3B3-EC9F222EA22E}" type="presParOf" srcId="{F7E599CC-F6E9-4FDE-A30C-71FFB59D2D27}" destId="{29FB01E6-4ACD-49E8-A14E-718D7C9B9757}" srcOrd="0" destOrd="0" presId="urn:microsoft.com/office/officeart/2005/8/layout/orgChart1"/>
+    <dgm:cxn modelId="{920ACA75-0278-4C03-A66A-31CA3D0586A6}" type="presParOf" srcId="{29FB01E6-4ACD-49E8-A14E-718D7C9B9757}" destId="{CE640A33-9DD2-49C2-97C1-6EF2F2038041}" srcOrd="0" destOrd="0" presId="urn:microsoft.com/office/officeart/2005/8/layout/orgChart1"/>
+    <dgm:cxn modelId="{B383A2D3-EAC9-40F9-8668-3F96DDB7CEF0}" type="presParOf" srcId="{29FB01E6-4ACD-49E8-A14E-718D7C9B9757}" destId="{64CB9B13-5C7A-48AA-B517-5C1134018FCC}" srcOrd="1" destOrd="0" presId="urn:microsoft.com/office/officeart/2005/8/layout/orgChart1"/>
+    <dgm:cxn modelId="{4C9A9514-4E1F-453B-AE31-B01C493DE0C5}" type="presParOf" srcId="{F7E599CC-F6E9-4FDE-A30C-71FFB59D2D27}" destId="{9309EC28-CA93-4DF5-A33C-9F66DD0373A9}" srcOrd="1" destOrd="0" presId="urn:microsoft.com/office/officeart/2005/8/layout/orgChart1"/>
+    <dgm:cxn modelId="{415B8FEF-8AC4-4840-858D-9530AB5662B0}" type="presParOf" srcId="{9309EC28-CA93-4DF5-A33C-9F66DD0373A9}" destId="{2AC9C6D0-5BD5-4622-B5A3-32112A35763F}" srcOrd="0" destOrd="0" presId="urn:microsoft.com/office/officeart/2005/8/layout/orgChart1"/>
+    <dgm:cxn modelId="{B54FF0DA-6855-44D6-A71B-B993477AABB4}" type="presParOf" srcId="{9309EC28-CA93-4DF5-A33C-9F66DD0373A9}" destId="{826EEA34-7D2D-482C-9676-1E69E4A2DE80}" srcOrd="1" destOrd="0" presId="urn:microsoft.com/office/officeart/2005/8/layout/orgChart1"/>
+    <dgm:cxn modelId="{487A4DAE-DB61-4A45-B11A-78CD8F13145F}" type="presParOf" srcId="{826EEA34-7D2D-482C-9676-1E69E4A2DE80}" destId="{4FD6A807-0BC5-46B1-B232-783EE5A29223}" srcOrd="0" destOrd="0" presId="urn:microsoft.com/office/officeart/2005/8/layout/orgChart1"/>
+    <dgm:cxn modelId="{8FC8BE78-D1BB-4E6C-8F34-3A18237BF399}" type="presParOf" srcId="{4FD6A807-0BC5-46B1-B232-783EE5A29223}" destId="{0C0B06F9-BD7A-4423-9BA6-B35AC4660819}" srcOrd="0" destOrd="0" presId="urn:microsoft.com/office/officeart/2005/8/layout/orgChart1"/>
+    <dgm:cxn modelId="{CB6BC978-DE76-4CB4-93B7-9BAA71375582}" type="presParOf" srcId="{4FD6A807-0BC5-46B1-B232-783EE5A29223}" destId="{1F150CE7-525F-47FA-94C2-0FE83D13449F}" srcOrd="1" destOrd="0" presId="urn:microsoft.com/office/officeart/2005/8/layout/orgChart1"/>
+    <dgm:cxn modelId="{9807AB1B-2835-49D6-81CE-E719BB0ACCE3}" type="presParOf" srcId="{826EEA34-7D2D-482C-9676-1E69E4A2DE80}" destId="{6CAA9FF8-D684-4A6B-96EE-F6CB2098AD7B}" srcOrd="1" destOrd="0" presId="urn:microsoft.com/office/officeart/2005/8/layout/orgChart1"/>
+    <dgm:cxn modelId="{9F9FB041-C8F2-427C-BE7C-91900416E492}" type="presParOf" srcId="{826EEA34-7D2D-482C-9676-1E69E4A2DE80}" destId="{8A647B45-9BB7-4581-AAA7-1A87DD499B93}" srcOrd="2" destOrd="0" presId="urn:microsoft.com/office/officeart/2005/8/layout/orgChart1"/>
+    <dgm:cxn modelId="{C8568A25-8122-42E5-B17B-B1A185583CC4}" type="presParOf" srcId="{F7E599CC-F6E9-4FDE-A30C-71FFB59D2D27}" destId="{714B4CAD-098F-4B39-B9DD-A50F5CAD947A}" srcOrd="2" destOrd="0" presId="urn:microsoft.com/office/officeart/2005/8/layout/orgChart1"/>
+    <dgm:cxn modelId="{0D190462-13CA-48A5-BA8B-D121DDEE458A}" type="presParOf" srcId="{0090C659-5883-42F7-A23D-049FA0708833}" destId="{50710441-1733-41E8-B063-87EF46487E7A}" srcOrd="2" destOrd="0" presId="urn:microsoft.com/office/officeart/2005/8/layout/orgChart1"/>
+    <dgm:cxn modelId="{24F4C65F-3788-4D73-924E-DC0CCE8B1BE9}" type="presParOf" srcId="{0090C659-5883-42F7-A23D-049FA0708833}" destId="{042346CE-8FD8-441A-8545-9078F4ABA35B}" srcOrd="3" destOrd="0" presId="urn:microsoft.com/office/officeart/2005/8/layout/orgChart1"/>
+    <dgm:cxn modelId="{8AE218A4-6465-43E9-8562-18F39F8D3E42}" type="presParOf" srcId="{042346CE-8FD8-441A-8545-9078F4ABA35B}" destId="{E1F16288-7DAF-405F-827D-90D6B78B7261}" srcOrd="0" destOrd="0" presId="urn:microsoft.com/office/officeart/2005/8/layout/orgChart1"/>
+    <dgm:cxn modelId="{49923C2A-502D-4D21-8388-E3593F11AC05}" type="presParOf" srcId="{E1F16288-7DAF-405F-827D-90D6B78B7261}" destId="{C7B15006-DE9A-4937-82E8-5D8DFE2BBA6F}" srcOrd="0" destOrd="0" presId="urn:microsoft.com/office/officeart/2005/8/layout/orgChart1"/>
+    <dgm:cxn modelId="{01A34C20-A8DE-41A9-BAE9-0829E5BFB65D}" type="presParOf" srcId="{E1F16288-7DAF-405F-827D-90D6B78B7261}" destId="{C21D8591-653B-4772-B84F-ABB3B7BB8CB9}" srcOrd="1" destOrd="0" presId="urn:microsoft.com/office/officeart/2005/8/layout/orgChart1"/>
+    <dgm:cxn modelId="{2D0F6E7F-538B-45C2-9CDB-75BDD6E5AAD0}" type="presParOf" srcId="{042346CE-8FD8-441A-8545-9078F4ABA35B}" destId="{DA41F218-1C8A-4643-9357-009582FB245A}" srcOrd="1" destOrd="0" presId="urn:microsoft.com/office/officeart/2005/8/layout/orgChart1"/>
+    <dgm:cxn modelId="{5B404168-FA64-4B03-B18F-5211388DB614}" type="presParOf" srcId="{DA41F218-1C8A-4643-9357-009582FB245A}" destId="{01D765C3-BAE9-486C-ACC5-EDA3FB1196B4}" srcOrd="0" destOrd="0" presId="urn:microsoft.com/office/officeart/2005/8/layout/orgChart1"/>
+    <dgm:cxn modelId="{55675610-CC45-479C-80A1-127DDA2B375F}" type="presParOf" srcId="{DA41F218-1C8A-4643-9357-009582FB245A}" destId="{477167B7-7A15-4F82-AD04-9277E8B8E23E}" srcOrd="1" destOrd="0" presId="urn:microsoft.com/office/officeart/2005/8/layout/orgChart1"/>
+    <dgm:cxn modelId="{CF6A19E7-8C22-4694-8A15-D46490EFB59D}" type="presParOf" srcId="{477167B7-7A15-4F82-AD04-9277E8B8E23E}" destId="{497EF12D-F3DF-4ECC-AACA-609D46C44295}" srcOrd="0" destOrd="0" presId="urn:microsoft.com/office/officeart/2005/8/layout/orgChart1"/>
+    <dgm:cxn modelId="{3D9EFC7D-4E58-47A2-A610-FA24E5A2C583}" type="presParOf" srcId="{497EF12D-F3DF-4ECC-AACA-609D46C44295}" destId="{E043A27C-10F7-4DD3-9B99-F55CE1F170E5}" srcOrd="0" destOrd="0" presId="urn:microsoft.com/office/officeart/2005/8/layout/orgChart1"/>
+    <dgm:cxn modelId="{F4B963EA-CF9A-49C2-AD8E-56BCBCE714D2}" type="presParOf" srcId="{497EF12D-F3DF-4ECC-AACA-609D46C44295}" destId="{865D535F-A07C-4E90-A6FD-7F228FFE7ED8}" srcOrd="1" destOrd="0" presId="urn:microsoft.com/office/officeart/2005/8/layout/orgChart1"/>
+    <dgm:cxn modelId="{C0E5000C-10C5-4275-8962-38BB6E852668}" type="presParOf" srcId="{477167B7-7A15-4F82-AD04-9277E8B8E23E}" destId="{0E785CD7-8072-4AB2-9C5E-9DCE736429F6}" srcOrd="1" destOrd="0" presId="urn:microsoft.com/office/officeart/2005/8/layout/orgChart1"/>
+    <dgm:cxn modelId="{6AF440A3-77AD-4567-8787-5CCCFFD8F003}" type="presParOf" srcId="{0E785CD7-8072-4AB2-9C5E-9DCE736429F6}" destId="{4591C1F5-8D41-4532-9762-8EDF0FAB31EB}" srcOrd="0" destOrd="0" presId="urn:microsoft.com/office/officeart/2005/8/layout/orgChart1"/>
+    <dgm:cxn modelId="{42C4BB5F-565D-4393-B6A3-6799FD0F3D90}" type="presParOf" srcId="{0E785CD7-8072-4AB2-9C5E-9DCE736429F6}" destId="{BAF1CEB8-171E-4C28-9885-90033E231787}" srcOrd="1" destOrd="0" presId="urn:microsoft.com/office/officeart/2005/8/layout/orgChart1"/>
+    <dgm:cxn modelId="{EC165A67-BA77-4DCC-9161-2959B2430A25}" type="presParOf" srcId="{BAF1CEB8-171E-4C28-9885-90033E231787}" destId="{668D60AD-756C-42CA-97D1-F098530086C2}" srcOrd="0" destOrd="0" presId="urn:microsoft.com/office/officeart/2005/8/layout/orgChart1"/>
+    <dgm:cxn modelId="{01AFAE6E-0A69-4F39-A8FE-72FAC71075F7}" type="presParOf" srcId="{668D60AD-756C-42CA-97D1-F098530086C2}" destId="{34BC9388-BB46-451B-B860-9B1806EE266E}" srcOrd="0" destOrd="0" presId="urn:microsoft.com/office/officeart/2005/8/layout/orgChart1"/>
+    <dgm:cxn modelId="{45ABF592-20F4-496E-AB5D-C1943E40C867}" type="presParOf" srcId="{668D60AD-756C-42CA-97D1-F098530086C2}" destId="{4D8FFF81-03D3-41C5-8476-CF56C07D7CB7}" srcOrd="1" destOrd="0" presId="urn:microsoft.com/office/officeart/2005/8/layout/orgChart1"/>
+    <dgm:cxn modelId="{EB9E41EA-04CD-4253-ABE7-1C7F32D83EA8}" type="presParOf" srcId="{BAF1CEB8-171E-4C28-9885-90033E231787}" destId="{9C92FABE-E6B6-4047-8F35-10926DF0FD86}" srcOrd="1" destOrd="0" presId="urn:microsoft.com/office/officeart/2005/8/layout/orgChart1"/>
+    <dgm:cxn modelId="{8190C1F2-45DD-45FB-A2A7-F5F08D06D22A}" type="presParOf" srcId="{BAF1CEB8-171E-4C28-9885-90033E231787}" destId="{EA10376B-38B7-4B1C-A0CF-4156212C8764}" srcOrd="2" destOrd="0" presId="urn:microsoft.com/office/officeart/2005/8/layout/orgChart1"/>
+    <dgm:cxn modelId="{7339A62A-4D40-4F78-BC63-AC394652C3FC}" type="presParOf" srcId="{0E785CD7-8072-4AB2-9C5E-9DCE736429F6}" destId="{5E9EB5E6-6808-4D69-A7B7-36E16A127064}" srcOrd="2" destOrd="0" presId="urn:microsoft.com/office/officeart/2005/8/layout/orgChart1"/>
+    <dgm:cxn modelId="{ACFF1E6C-B767-4E5D-A34E-F165760C89D8}" type="presParOf" srcId="{0E785CD7-8072-4AB2-9C5E-9DCE736429F6}" destId="{85EA4977-0A79-4AFA-8F57-5F6986B19CA9}" srcOrd="3" destOrd="0" presId="urn:microsoft.com/office/officeart/2005/8/layout/orgChart1"/>
+    <dgm:cxn modelId="{3C16C2E1-7BE7-461D-B0B1-56AB57A9AC96}" type="presParOf" srcId="{85EA4977-0A79-4AFA-8F57-5F6986B19CA9}" destId="{93B6863F-9984-4DC6-BA77-ED1D992471B1}" srcOrd="0" destOrd="0" presId="urn:microsoft.com/office/officeart/2005/8/layout/orgChart1"/>
+    <dgm:cxn modelId="{1EA9C13C-F193-4CDA-AC75-C43066BD9B40}" type="presParOf" srcId="{93B6863F-9984-4DC6-BA77-ED1D992471B1}" destId="{8040E38F-AB1B-402B-9058-6EB6C0633219}" srcOrd="0" destOrd="0" presId="urn:microsoft.com/office/officeart/2005/8/layout/orgChart1"/>
+    <dgm:cxn modelId="{4EB22BA2-BDE1-4B98-A180-2D9B1ED836E0}" type="presParOf" srcId="{93B6863F-9984-4DC6-BA77-ED1D992471B1}" destId="{F42E3236-76B3-449B-8A9F-F7E545472F74}" srcOrd="1" destOrd="0" presId="urn:microsoft.com/office/officeart/2005/8/layout/orgChart1"/>
+    <dgm:cxn modelId="{11CC8C79-1097-4B40-A73D-5FB58BB6DEE8}" type="presParOf" srcId="{85EA4977-0A79-4AFA-8F57-5F6986B19CA9}" destId="{3FEDC1E8-8DE8-42EE-863F-58462D8A6B05}" srcOrd="1" destOrd="0" presId="urn:microsoft.com/office/officeart/2005/8/layout/orgChart1"/>
+    <dgm:cxn modelId="{86A8F5E7-312A-4D04-BDC4-104FE6FA1576}" type="presParOf" srcId="{85EA4977-0A79-4AFA-8F57-5F6986B19CA9}" destId="{E57DDAAD-5F25-4208-9E30-B1E5C3848643}" srcOrd="2" destOrd="0" presId="urn:microsoft.com/office/officeart/2005/8/layout/orgChart1"/>
+    <dgm:cxn modelId="{6D7CC312-108D-48CB-909D-D86E31DDB9ED}" type="presParOf" srcId="{0E785CD7-8072-4AB2-9C5E-9DCE736429F6}" destId="{E2305898-979C-43D4-8890-B17E5D604FD3}" srcOrd="4" destOrd="0" presId="urn:microsoft.com/office/officeart/2005/8/layout/orgChart1"/>
+    <dgm:cxn modelId="{E5716242-BA5D-4E5D-91C4-D409FFBCABF6}" type="presParOf" srcId="{0E785CD7-8072-4AB2-9C5E-9DCE736429F6}" destId="{E29E3985-7374-4991-A6D2-AA71062E9B46}" srcOrd="5" destOrd="0" presId="urn:microsoft.com/office/officeart/2005/8/layout/orgChart1"/>
+    <dgm:cxn modelId="{CAC454F6-DF8A-4D78-BFE0-DFBAA769E3B4}" type="presParOf" srcId="{E29E3985-7374-4991-A6D2-AA71062E9B46}" destId="{5BAB0BF4-16E3-40C4-B1A9-2F89984CA413}" srcOrd="0" destOrd="0" presId="urn:microsoft.com/office/officeart/2005/8/layout/orgChart1"/>
+    <dgm:cxn modelId="{9C29476C-7BD1-4C53-9FEC-04478D5DCDE1}" type="presParOf" srcId="{5BAB0BF4-16E3-40C4-B1A9-2F89984CA413}" destId="{D159D610-2F8B-442C-A0CB-01CFD749016C}" srcOrd="0" destOrd="0" presId="urn:microsoft.com/office/officeart/2005/8/layout/orgChart1"/>
+    <dgm:cxn modelId="{9153340B-F6D8-407C-9F29-0A4FAF0FC446}" type="presParOf" srcId="{5BAB0BF4-16E3-40C4-B1A9-2F89984CA413}" destId="{23B57BF1-EAB5-49E8-AD59-E4CA94202835}" srcOrd="1" destOrd="0" presId="urn:microsoft.com/office/officeart/2005/8/layout/orgChart1"/>
+    <dgm:cxn modelId="{ED9E9365-6DF0-44B0-87D5-31611FDE1A01}" type="presParOf" srcId="{E29E3985-7374-4991-A6D2-AA71062E9B46}" destId="{3DB890F6-162F-4E42-97B0-B944C8B86081}" srcOrd="1" destOrd="0" presId="urn:microsoft.com/office/officeart/2005/8/layout/orgChart1"/>
+    <dgm:cxn modelId="{F51A18F3-061E-49B7-93CA-EB8D0AC34FC4}" type="presParOf" srcId="{E29E3985-7374-4991-A6D2-AA71062E9B46}" destId="{4B37F8E0-29A0-44FF-8789-DC9C4CBE3EB9}" srcOrd="2" destOrd="0" presId="urn:microsoft.com/office/officeart/2005/8/layout/orgChart1"/>
+    <dgm:cxn modelId="{F16573B1-7518-4EB3-83AE-01302D6D97A8}" type="presParOf" srcId="{0E785CD7-8072-4AB2-9C5E-9DCE736429F6}" destId="{E113D538-AE24-46E2-AF5E-1A32742C47BD}" srcOrd="6" destOrd="0" presId="urn:microsoft.com/office/officeart/2005/8/layout/orgChart1"/>
+    <dgm:cxn modelId="{C89C5197-DCBA-48DB-A8D9-A472F10F7D0B}" type="presParOf" srcId="{0E785CD7-8072-4AB2-9C5E-9DCE736429F6}" destId="{4FB8B39A-0556-45DC-8B5E-D303A6554DBA}" srcOrd="7" destOrd="0" presId="urn:microsoft.com/office/officeart/2005/8/layout/orgChart1"/>
+    <dgm:cxn modelId="{B8CFC4FD-7BA7-4A06-9191-69CA7E1F5330}" type="presParOf" srcId="{4FB8B39A-0556-45DC-8B5E-D303A6554DBA}" destId="{F1A599CF-BEAF-4672-BDDD-9428D70E32D3}" srcOrd="0" destOrd="0" presId="urn:microsoft.com/office/officeart/2005/8/layout/orgChart1"/>
+    <dgm:cxn modelId="{D0231F11-A11E-4D0B-B4C2-9120939B84B8}" type="presParOf" srcId="{F1A599CF-BEAF-4672-BDDD-9428D70E32D3}" destId="{C3B9922C-1F7E-46DE-BE7E-17B6C7698E56}" srcOrd="0" destOrd="0" presId="urn:microsoft.com/office/officeart/2005/8/layout/orgChart1"/>
+    <dgm:cxn modelId="{3F0CAB57-12B3-40AC-B813-224ACD4685DC}" type="presParOf" srcId="{F1A599CF-BEAF-4672-BDDD-9428D70E32D3}" destId="{0AF86B1D-C7DD-410B-8B30-7506001B9405}" srcOrd="1" destOrd="0" presId="urn:microsoft.com/office/officeart/2005/8/layout/orgChart1"/>
+    <dgm:cxn modelId="{EC6C5ADC-7BBC-4B36-BA3E-868FD9F1BBEE}" type="presParOf" srcId="{4FB8B39A-0556-45DC-8B5E-D303A6554DBA}" destId="{6242EFA7-2C21-4020-A95A-2D7BB6416E39}" srcOrd="1" destOrd="0" presId="urn:microsoft.com/office/officeart/2005/8/layout/orgChart1"/>
+    <dgm:cxn modelId="{919C3C6F-3AAE-4101-AAB0-0BAE227EE582}" type="presParOf" srcId="{4FB8B39A-0556-45DC-8B5E-D303A6554DBA}" destId="{74F53DD7-4D08-4C87-B179-7784AA39799E}" srcOrd="2" destOrd="0" presId="urn:microsoft.com/office/officeart/2005/8/layout/orgChart1"/>
+    <dgm:cxn modelId="{1B02A6E3-C240-4636-89A2-476ECC3F0CDA}" type="presParOf" srcId="{0E785CD7-8072-4AB2-9C5E-9DCE736429F6}" destId="{8462D4FB-5779-4D07-B0A1-C04A7780BA4B}" srcOrd="8" destOrd="0" presId="urn:microsoft.com/office/officeart/2005/8/layout/orgChart1"/>
+    <dgm:cxn modelId="{A300E9C6-0DE6-466E-A7E0-43C89B2D912A}" type="presParOf" srcId="{0E785CD7-8072-4AB2-9C5E-9DCE736429F6}" destId="{783A1AD7-A67C-4B40-9F6B-BA99BB89141A}" srcOrd="9" destOrd="0" presId="urn:microsoft.com/office/officeart/2005/8/layout/orgChart1"/>
+    <dgm:cxn modelId="{E4EB8083-E178-4DE0-A37C-88CDBBC1759B}" type="presParOf" srcId="{783A1AD7-A67C-4B40-9F6B-BA99BB89141A}" destId="{0FDF7AF5-7893-444A-96E3-D6155CE91188}" srcOrd="0" destOrd="0" presId="urn:microsoft.com/office/officeart/2005/8/layout/orgChart1"/>
+    <dgm:cxn modelId="{4D750F46-891A-43E8-9A34-CCC18F78EB99}" type="presParOf" srcId="{0FDF7AF5-7893-444A-96E3-D6155CE91188}" destId="{635F60C8-BF49-4D1F-8629-C34E8112CDB1}" srcOrd="0" destOrd="0" presId="urn:microsoft.com/office/officeart/2005/8/layout/orgChart1"/>
+    <dgm:cxn modelId="{063D4167-EBA2-46CB-B8FE-64D6099814F7}" type="presParOf" srcId="{0FDF7AF5-7893-444A-96E3-D6155CE91188}" destId="{E52FA79E-9527-41B0-8E0F-6503DC54B8A3}" srcOrd="1" destOrd="0" presId="urn:microsoft.com/office/officeart/2005/8/layout/orgChart1"/>
+    <dgm:cxn modelId="{429FEAE9-D443-41BD-9070-F100AFDD1F8C}" type="presParOf" srcId="{783A1AD7-A67C-4B40-9F6B-BA99BB89141A}" destId="{1681EF03-F440-4225-A4E3-DA5BC8D447BE}" srcOrd="1" destOrd="0" presId="urn:microsoft.com/office/officeart/2005/8/layout/orgChart1"/>
+    <dgm:cxn modelId="{F19563D3-AFD7-40D1-9F13-1500145CEA21}" type="presParOf" srcId="{783A1AD7-A67C-4B40-9F6B-BA99BB89141A}" destId="{80F72280-A446-4304-8CA8-BE2C571137BC}" srcOrd="2" destOrd="0" presId="urn:microsoft.com/office/officeart/2005/8/layout/orgChart1"/>
+    <dgm:cxn modelId="{9FA94677-B930-416F-B1AC-AF5E1628AFFB}" type="presParOf" srcId="{0E785CD7-8072-4AB2-9C5E-9DCE736429F6}" destId="{1BE700CB-7AC3-4FE4-80FC-A6D31B18538E}" srcOrd="10" destOrd="0" presId="urn:microsoft.com/office/officeart/2005/8/layout/orgChart1"/>
+    <dgm:cxn modelId="{A83624F4-91FA-40C1-8749-DB01E78A4CE2}" type="presParOf" srcId="{0E785CD7-8072-4AB2-9C5E-9DCE736429F6}" destId="{F4435897-4AC6-46F7-9D38-B7ED1BEB471F}" srcOrd="11" destOrd="0" presId="urn:microsoft.com/office/officeart/2005/8/layout/orgChart1"/>
+    <dgm:cxn modelId="{052F0D0C-F011-4205-A4C9-2CA004A7C743}" type="presParOf" srcId="{F4435897-4AC6-46F7-9D38-B7ED1BEB471F}" destId="{D156B367-4C2E-4B20-AAB8-DFFB1D016BD8}" srcOrd="0" destOrd="0" presId="urn:microsoft.com/office/officeart/2005/8/layout/orgChart1"/>
+    <dgm:cxn modelId="{76800772-8940-4728-BACE-39B9677454AD}" type="presParOf" srcId="{D156B367-4C2E-4B20-AAB8-DFFB1D016BD8}" destId="{40E221CA-1DF0-4B0C-82B9-606CE7581EBF}" srcOrd="0" destOrd="0" presId="urn:microsoft.com/office/officeart/2005/8/layout/orgChart1"/>
+    <dgm:cxn modelId="{F7B22648-AE83-4D51-96B8-30F4107160EF}" type="presParOf" srcId="{D156B367-4C2E-4B20-AAB8-DFFB1D016BD8}" destId="{7C4F361B-A332-40D9-8560-E87ACDFBA181}" srcOrd="1" destOrd="0" presId="urn:microsoft.com/office/officeart/2005/8/layout/orgChart1"/>
+    <dgm:cxn modelId="{40E1C3B1-0B77-4750-BE4A-927D25234825}" type="presParOf" srcId="{F4435897-4AC6-46F7-9D38-B7ED1BEB471F}" destId="{964FEA1F-3D57-4399-90C2-9FEB725475D0}" srcOrd="1" destOrd="0" presId="urn:microsoft.com/office/officeart/2005/8/layout/orgChart1"/>
+    <dgm:cxn modelId="{E19B19C1-BD6C-4C13-A215-7BC5DBC6C8FC}" type="presParOf" srcId="{F4435897-4AC6-46F7-9D38-B7ED1BEB471F}" destId="{98DE155F-F403-4D0F-85C6-659EE1538C94}" srcOrd="2" destOrd="0" presId="urn:microsoft.com/office/officeart/2005/8/layout/orgChart1"/>
+    <dgm:cxn modelId="{A2A90504-306B-456A-BCB4-9B432D640413}" type="presParOf" srcId="{477167B7-7A15-4F82-AD04-9277E8B8E23E}" destId="{6D8F8857-B3F6-4D2F-BB12-54A58B2F2C13}" srcOrd="2" destOrd="0" presId="urn:microsoft.com/office/officeart/2005/8/layout/orgChart1"/>
+    <dgm:cxn modelId="{D5FC24A0-E2EC-4A46-A1A6-C19F777AB583}" type="presParOf" srcId="{DA41F218-1C8A-4643-9357-009582FB245A}" destId="{72A980F8-23BB-4B65-A8D8-0BA0FCCEDE86}" srcOrd="2" destOrd="0" presId="urn:microsoft.com/office/officeart/2005/8/layout/orgChart1"/>
+    <dgm:cxn modelId="{D6930617-EAB4-4F2D-B5FB-C0A51311483D}" type="presParOf" srcId="{DA41F218-1C8A-4643-9357-009582FB245A}" destId="{8EE13527-7527-44DA-B60C-27EFCAED0BCC}" srcOrd="3" destOrd="0" presId="urn:microsoft.com/office/officeart/2005/8/layout/orgChart1"/>
+    <dgm:cxn modelId="{36DDD222-B859-4B3F-AA02-B8CF62C7294E}" type="presParOf" srcId="{8EE13527-7527-44DA-B60C-27EFCAED0BCC}" destId="{5E3CFD2A-E8E4-4218-BADE-84DCCD264572}" srcOrd="0" destOrd="0" presId="urn:microsoft.com/office/officeart/2005/8/layout/orgChart1"/>
+    <dgm:cxn modelId="{91F2DCDD-D94E-4D89-A501-753280790A84}" type="presParOf" srcId="{5E3CFD2A-E8E4-4218-BADE-84DCCD264572}" destId="{60800267-9E61-4940-9125-A16965D6C610}" srcOrd="0" destOrd="0" presId="urn:microsoft.com/office/officeart/2005/8/layout/orgChart1"/>
+    <dgm:cxn modelId="{03EB422D-DAEC-43CF-A1F2-F2842859F651}" type="presParOf" srcId="{5E3CFD2A-E8E4-4218-BADE-84DCCD264572}" destId="{A3C5A410-36D5-464C-895D-9109DEC4362F}" srcOrd="1" destOrd="0" presId="urn:microsoft.com/office/officeart/2005/8/layout/orgChart1"/>
+    <dgm:cxn modelId="{F4E96C71-F0CB-4B50-8DB3-9FC4EE8F2D90}" type="presParOf" srcId="{8EE13527-7527-44DA-B60C-27EFCAED0BCC}" destId="{9F561617-70CD-4488-A284-7353D979AB57}" srcOrd="1" destOrd="0" presId="urn:microsoft.com/office/officeart/2005/8/layout/orgChart1"/>
+    <dgm:cxn modelId="{E8256CE3-93FF-4982-8362-11D1C7EE7B61}" type="presParOf" srcId="{8EE13527-7527-44DA-B60C-27EFCAED0BCC}" destId="{B36AFA18-68AE-4FE4-AA67-38F946773B2B}" srcOrd="2" destOrd="0" presId="urn:microsoft.com/office/officeart/2005/8/layout/orgChart1"/>
+    <dgm:cxn modelId="{63DD50E2-26E0-4E69-8339-EEB1849D8549}" type="presParOf" srcId="{DA41F218-1C8A-4643-9357-009582FB245A}" destId="{D0DD83CC-14A6-48AF-8059-3E9DAE7FCFE4}" srcOrd="4" destOrd="0" presId="urn:microsoft.com/office/officeart/2005/8/layout/orgChart1"/>
+    <dgm:cxn modelId="{B3CE1108-700F-4840-BA0E-7C1B4CD5417D}" type="presParOf" srcId="{DA41F218-1C8A-4643-9357-009582FB245A}" destId="{931B62E1-6C9F-401C-AA00-2D4562CA6893}" srcOrd="5" destOrd="0" presId="urn:microsoft.com/office/officeart/2005/8/layout/orgChart1"/>
+    <dgm:cxn modelId="{EC6D321D-57C9-4298-AFB6-6DC04CB8D413}" type="presParOf" srcId="{931B62E1-6C9F-401C-AA00-2D4562CA6893}" destId="{D9F3D4A2-D208-4377-B062-5EB2A04BFA86}" srcOrd="0" destOrd="0" presId="urn:microsoft.com/office/officeart/2005/8/layout/orgChart1"/>
+    <dgm:cxn modelId="{9AEF02BD-A2C7-41D9-8613-0CB906081D1D}" type="presParOf" srcId="{D9F3D4A2-D208-4377-B062-5EB2A04BFA86}" destId="{D5E687B6-6FF0-4B67-B966-0A6BC9101EA6}" srcOrd="0" destOrd="0" presId="urn:microsoft.com/office/officeart/2005/8/layout/orgChart1"/>
+    <dgm:cxn modelId="{F5368F25-3310-4DCC-BDAB-1A9F05FF256C}" type="presParOf" srcId="{D9F3D4A2-D208-4377-B062-5EB2A04BFA86}" destId="{916FB358-51C1-4D0C-9500-F60DBD797765}" srcOrd="1" destOrd="0" presId="urn:microsoft.com/office/officeart/2005/8/layout/orgChart1"/>
+    <dgm:cxn modelId="{125014A5-F554-4E16-BB9E-E94BC70FED68}" type="presParOf" srcId="{931B62E1-6C9F-401C-AA00-2D4562CA6893}" destId="{2AED73C9-508F-44B3-9B79-4D61D56F728F}" srcOrd="1" destOrd="0" presId="urn:microsoft.com/office/officeart/2005/8/layout/orgChart1"/>
+    <dgm:cxn modelId="{5FCBB718-DC3F-4C30-87B7-FB70E9C6BB80}" type="presParOf" srcId="{931B62E1-6C9F-401C-AA00-2D4562CA6893}" destId="{E154E742-AD12-48C3-B734-F04EA934DCC4}" srcOrd="2" destOrd="0" presId="urn:microsoft.com/office/officeart/2005/8/layout/orgChart1"/>
+    <dgm:cxn modelId="{7AD83179-1004-4B5C-963E-DCAD77CFF468}" type="presParOf" srcId="{042346CE-8FD8-441A-8545-9078F4ABA35B}" destId="{736B50C2-CB32-4D02-867D-88F8211E7EF3}" srcOrd="2" destOrd="0" presId="urn:microsoft.com/office/officeart/2005/8/layout/orgChart1"/>
+    <dgm:cxn modelId="{1017EC8A-D7D7-4CD3-B908-01E98416C338}" type="presParOf" srcId="{0090C659-5883-42F7-A23D-049FA0708833}" destId="{0F32D07D-CAB3-45EC-B476-D7D135659019}" srcOrd="4" destOrd="0" presId="urn:microsoft.com/office/officeart/2005/8/layout/orgChart1"/>
+    <dgm:cxn modelId="{5400CD2D-404C-4C2A-8B8E-D9934B453C62}" type="presParOf" srcId="{0090C659-5883-42F7-A23D-049FA0708833}" destId="{C81C94D1-BC7A-447D-B25B-E2D7FFB5EC03}" srcOrd="5" destOrd="0" presId="urn:microsoft.com/office/officeart/2005/8/layout/orgChart1"/>
+    <dgm:cxn modelId="{8C0D1F7B-EC95-4BB0-B55B-FCFEBDBC391D}" type="presParOf" srcId="{C81C94D1-BC7A-447D-B25B-E2D7FFB5EC03}" destId="{D2A2B5FE-F3B2-4093-BF1C-894B5E35C39C}" srcOrd="0" destOrd="0" presId="urn:microsoft.com/office/officeart/2005/8/layout/orgChart1"/>
+    <dgm:cxn modelId="{59FAD565-E77E-473B-9592-451C5C66BB04}" type="presParOf" srcId="{D2A2B5FE-F3B2-4093-BF1C-894B5E35C39C}" destId="{D737AF12-3E2D-4407-8EF4-9D821D70AB3C}" srcOrd="0" destOrd="0" presId="urn:microsoft.com/office/officeart/2005/8/layout/orgChart1"/>
+    <dgm:cxn modelId="{49723809-AB5B-4021-8995-715506BB667A}" type="presParOf" srcId="{D2A2B5FE-F3B2-4093-BF1C-894B5E35C39C}" destId="{DC3BF1C9-C64F-4CF6-9C05-750C68B0B739}" srcOrd="1" destOrd="0" presId="urn:microsoft.com/office/officeart/2005/8/layout/orgChart1"/>
+    <dgm:cxn modelId="{38909204-9AAE-47CB-A6AF-9A44AB6585E0}" type="presParOf" srcId="{C81C94D1-BC7A-447D-B25B-E2D7FFB5EC03}" destId="{28043987-3DF2-4C69-9861-FC232043CE54}" srcOrd="1" destOrd="0" presId="urn:microsoft.com/office/officeart/2005/8/layout/orgChart1"/>
+    <dgm:cxn modelId="{2CF93CD6-6BD5-475F-B61A-13C9CF4EE31C}" type="presParOf" srcId="{28043987-3DF2-4C69-9861-FC232043CE54}" destId="{C217B5C3-9A69-4671-92AD-115A1BAD9403}" srcOrd="0" destOrd="0" presId="urn:microsoft.com/office/officeart/2005/8/layout/orgChart1"/>
+    <dgm:cxn modelId="{3A5706B9-3CD4-4E2F-A1F6-8C0BD496642D}" type="presParOf" srcId="{28043987-3DF2-4C69-9861-FC232043CE54}" destId="{99E11DEA-828A-4418-BCB6-33BDBB348F2E}" srcOrd="1" destOrd="0" presId="urn:microsoft.com/office/officeart/2005/8/layout/orgChart1"/>
+    <dgm:cxn modelId="{52010790-59BE-41AF-A4D3-C77FC446467C}" type="presParOf" srcId="{99E11DEA-828A-4418-BCB6-33BDBB348F2E}" destId="{28DA495E-C7BC-4734-8A2E-8C1A2433925B}" srcOrd="0" destOrd="0" presId="urn:microsoft.com/office/officeart/2005/8/layout/orgChart1"/>
+    <dgm:cxn modelId="{4E9AC5C3-9767-4643-9F72-8232E0103F4C}" type="presParOf" srcId="{28DA495E-C7BC-4734-8A2E-8C1A2433925B}" destId="{506B0ACB-D0AF-46FB-B65A-EF8547598663}" srcOrd="0" destOrd="0" presId="urn:microsoft.com/office/officeart/2005/8/layout/orgChart1"/>
+    <dgm:cxn modelId="{BDE9D414-B3A4-400E-8C8B-F559B9D73942}" type="presParOf" srcId="{28DA495E-C7BC-4734-8A2E-8C1A2433925B}" destId="{0E7E89FE-D5A3-4BEC-B2BE-5DDD96BB4D2D}" srcOrd="1" destOrd="0" presId="urn:microsoft.com/office/officeart/2005/8/layout/orgChart1"/>
+    <dgm:cxn modelId="{DA04B4E1-074B-4827-A386-DCAB51AAB0A3}" type="presParOf" srcId="{99E11DEA-828A-4418-BCB6-33BDBB348F2E}" destId="{929DF9A8-354F-49F7-B6AE-B39E6F0AC0EB}" srcOrd="1" destOrd="0" presId="urn:microsoft.com/office/officeart/2005/8/layout/orgChart1"/>
+    <dgm:cxn modelId="{9392DD1A-C7E0-44A4-A3CE-68CE76FDE323}" type="presParOf" srcId="{929DF9A8-354F-49F7-B6AE-B39E6F0AC0EB}" destId="{30DB4C2B-A21E-4BCF-BBD1-128D3231EA1B}" srcOrd="0" destOrd="0" presId="urn:microsoft.com/office/officeart/2005/8/layout/orgChart1"/>
+    <dgm:cxn modelId="{376A0D6C-49CE-45A9-A87F-9033097DB2C2}" type="presParOf" srcId="{929DF9A8-354F-49F7-B6AE-B39E6F0AC0EB}" destId="{0244A966-F6C7-44C7-9C73-2FD0E6F116DD}" srcOrd="1" destOrd="0" presId="urn:microsoft.com/office/officeart/2005/8/layout/orgChart1"/>
+    <dgm:cxn modelId="{3949141E-FF4A-4BF4-AD42-A83A4049DFD3}" type="presParOf" srcId="{0244A966-F6C7-44C7-9C73-2FD0E6F116DD}" destId="{668B87CA-53D2-495A-96AC-3D06CEA45B3E}" srcOrd="0" destOrd="0" presId="urn:microsoft.com/office/officeart/2005/8/layout/orgChart1"/>
+    <dgm:cxn modelId="{4F8BADDE-F584-4514-852D-2099B700BA42}" type="presParOf" srcId="{668B87CA-53D2-495A-96AC-3D06CEA45B3E}" destId="{E9CD8AEA-700B-45B5-A6F4-BDFA95BA4BE6}" srcOrd="0" destOrd="0" presId="urn:microsoft.com/office/officeart/2005/8/layout/orgChart1"/>
+    <dgm:cxn modelId="{E4FC3827-C5F0-4F48-8B22-A1D388DF7CBA}" type="presParOf" srcId="{668B87CA-53D2-495A-96AC-3D06CEA45B3E}" destId="{2E0552B1-1685-46CB-9B3F-AA06CDFC7A4D}" srcOrd="1" destOrd="0" presId="urn:microsoft.com/office/officeart/2005/8/layout/orgChart1"/>
+    <dgm:cxn modelId="{A283B6AE-F1B2-4A70-B663-06BD796CA6EF}" type="presParOf" srcId="{0244A966-F6C7-44C7-9C73-2FD0E6F116DD}" destId="{A675FC8D-CA1E-470A-9F2F-863DA1685BEA}" srcOrd="1" destOrd="0" presId="urn:microsoft.com/office/officeart/2005/8/layout/orgChart1"/>
+    <dgm:cxn modelId="{9CB02325-AB79-42F9-AA10-D1166199F1E7}" type="presParOf" srcId="{0244A966-F6C7-44C7-9C73-2FD0E6F116DD}" destId="{5886412D-9E14-47DA-9DD7-AA81C23AD78D}" srcOrd="2" destOrd="0" presId="urn:microsoft.com/office/officeart/2005/8/layout/orgChart1"/>
+    <dgm:cxn modelId="{BC0E4D10-B03A-4469-B846-F3A547124229}" type="presParOf" srcId="{929DF9A8-354F-49F7-B6AE-B39E6F0AC0EB}" destId="{51521002-3E7E-4085-8A8C-D87EF35F108D}" srcOrd="2" destOrd="0" presId="urn:microsoft.com/office/officeart/2005/8/layout/orgChart1"/>
+    <dgm:cxn modelId="{C37F8A89-DBB7-435F-B55D-A35079AC0F47}" type="presParOf" srcId="{929DF9A8-354F-49F7-B6AE-B39E6F0AC0EB}" destId="{A0AFE07B-CD60-4D41-942F-A4FEEC6115D0}" srcOrd="3" destOrd="0" presId="urn:microsoft.com/office/officeart/2005/8/layout/orgChart1"/>
+    <dgm:cxn modelId="{754306A5-3A36-446A-846F-1A3D1A01812D}" type="presParOf" srcId="{A0AFE07B-CD60-4D41-942F-A4FEEC6115D0}" destId="{26E7E482-B058-4A68-B7CE-4A918951F48D}" srcOrd="0" destOrd="0" presId="urn:microsoft.com/office/officeart/2005/8/layout/orgChart1"/>
+    <dgm:cxn modelId="{A9ED7E33-4A5D-482F-88F1-F9EC89E67436}" type="presParOf" srcId="{26E7E482-B058-4A68-B7CE-4A918951F48D}" destId="{E5D3EB4D-07A8-4600-841E-51C85437B5B8}" srcOrd="0" destOrd="0" presId="urn:microsoft.com/office/officeart/2005/8/layout/orgChart1"/>
+    <dgm:cxn modelId="{3B11C120-C0CC-416A-8BEE-3DB8B68C3942}" type="presParOf" srcId="{26E7E482-B058-4A68-B7CE-4A918951F48D}" destId="{89B18C3D-19EB-4A32-8DE4-BBEEBF7467FF}" srcOrd="1" destOrd="0" presId="urn:microsoft.com/office/officeart/2005/8/layout/orgChart1"/>
+    <dgm:cxn modelId="{AFFBE4EA-51AA-476F-8D9A-1652D4A0260D}" type="presParOf" srcId="{A0AFE07B-CD60-4D41-942F-A4FEEC6115D0}" destId="{66DB1E3C-D282-4AC6-8710-CBC73E066D5E}" srcOrd="1" destOrd="0" presId="urn:microsoft.com/office/officeart/2005/8/layout/orgChart1"/>
+    <dgm:cxn modelId="{71B35894-A521-48ED-863E-C4DFD92B5EB3}" type="presParOf" srcId="{A0AFE07B-CD60-4D41-942F-A4FEEC6115D0}" destId="{1D8EF749-23B6-47E8-AB89-055F59EEE71A}" srcOrd="2" destOrd="0" presId="urn:microsoft.com/office/officeart/2005/8/layout/orgChart1"/>
+    <dgm:cxn modelId="{3EFB4973-4AEA-4515-94A2-01FA508BD3AE}" type="presParOf" srcId="{929DF9A8-354F-49F7-B6AE-B39E6F0AC0EB}" destId="{B1B122A5-DBAC-458D-9238-ABA862C5E82B}" srcOrd="4" destOrd="0" presId="urn:microsoft.com/office/officeart/2005/8/layout/orgChart1"/>
+    <dgm:cxn modelId="{3DF61848-7448-45D2-8FB2-4CF714580684}" type="presParOf" srcId="{929DF9A8-354F-49F7-B6AE-B39E6F0AC0EB}" destId="{7B98CDEB-E017-4A0D-B3FA-D7825E573DC3}" srcOrd="5" destOrd="0" presId="urn:microsoft.com/office/officeart/2005/8/layout/orgChart1"/>
+    <dgm:cxn modelId="{764BBF93-D741-4BDF-8C1F-024FD3C30477}" type="presParOf" srcId="{7B98CDEB-E017-4A0D-B3FA-D7825E573DC3}" destId="{AC52C878-B8E3-448C-91C7-D89E67C4470F}" srcOrd="0" destOrd="0" presId="urn:microsoft.com/office/officeart/2005/8/layout/orgChart1"/>
+    <dgm:cxn modelId="{1317F1DD-9406-4103-A0F4-5A9CB3F48ED0}" type="presParOf" srcId="{AC52C878-B8E3-448C-91C7-D89E67C4470F}" destId="{363F33F6-F6AD-4FC0-A22D-7B3BE12B19B5}" srcOrd="0" destOrd="0" presId="urn:microsoft.com/office/officeart/2005/8/layout/orgChart1"/>
+    <dgm:cxn modelId="{A8D65C71-2E88-4DB8-B5E6-169324F92E48}" type="presParOf" srcId="{AC52C878-B8E3-448C-91C7-D89E67C4470F}" destId="{DEFD8B16-99A9-43B7-8F4C-3B642E7E5C4C}" srcOrd="1" destOrd="0" presId="urn:microsoft.com/office/officeart/2005/8/layout/orgChart1"/>
+    <dgm:cxn modelId="{4A04CD57-C62B-44CB-A63F-6EE0FB8C1368}" type="presParOf" srcId="{7B98CDEB-E017-4A0D-B3FA-D7825E573DC3}" destId="{2BE8F6C4-BEA9-4511-81C5-51E7C85CB8D5}" srcOrd="1" destOrd="0" presId="urn:microsoft.com/office/officeart/2005/8/layout/orgChart1"/>
+    <dgm:cxn modelId="{47ABFE4C-842D-4B01-8547-5D30FB42955D}" type="presParOf" srcId="{7B98CDEB-E017-4A0D-B3FA-D7825E573DC3}" destId="{D279F38F-A77C-425B-AE1A-C12CF12998E5}" srcOrd="2" destOrd="0" presId="urn:microsoft.com/office/officeart/2005/8/layout/orgChart1"/>
+    <dgm:cxn modelId="{C78C6AFE-94E8-4C9D-BF6B-C77F6A776624}" type="presParOf" srcId="{929DF9A8-354F-49F7-B6AE-B39E6F0AC0EB}" destId="{5400D11C-7FBC-4B40-8813-721D8BB39FB2}" srcOrd="6" destOrd="0" presId="urn:microsoft.com/office/officeart/2005/8/layout/orgChart1"/>
+    <dgm:cxn modelId="{229926B7-C00B-4561-8AEB-54C9EA5B6FCA}" type="presParOf" srcId="{929DF9A8-354F-49F7-B6AE-B39E6F0AC0EB}" destId="{BC82351F-A309-4B80-982B-87A760EE0995}" srcOrd="7" destOrd="0" presId="urn:microsoft.com/office/officeart/2005/8/layout/orgChart1"/>
+    <dgm:cxn modelId="{17F62975-F5A8-44B4-AD9F-E6E7D70CCBE9}" type="presParOf" srcId="{BC82351F-A309-4B80-982B-87A760EE0995}" destId="{95BB3C33-3614-46BD-AAAC-E43BB2FEDD17}" srcOrd="0" destOrd="0" presId="urn:microsoft.com/office/officeart/2005/8/layout/orgChart1"/>
+    <dgm:cxn modelId="{5C7F3557-5055-469E-8A36-555A729DBDD9}" type="presParOf" srcId="{95BB3C33-3614-46BD-AAAC-E43BB2FEDD17}" destId="{A0600C15-2A63-46B3-A311-AB068A9D3E8C}" srcOrd="0" destOrd="0" presId="urn:microsoft.com/office/officeart/2005/8/layout/orgChart1"/>
+    <dgm:cxn modelId="{C20616E2-7DA3-4643-9EB5-EE45052BD83C}" type="presParOf" srcId="{95BB3C33-3614-46BD-AAAC-E43BB2FEDD17}" destId="{F936DAD8-B6E4-454A-BD2A-ADE421F13396}" srcOrd="1" destOrd="0" presId="urn:microsoft.com/office/officeart/2005/8/layout/orgChart1"/>
+    <dgm:cxn modelId="{93D20C70-636B-466B-B2AE-FFA23EDE61D0}" type="presParOf" srcId="{BC82351F-A309-4B80-982B-87A760EE0995}" destId="{CD19133F-974B-48AC-ACBD-283EE522124B}" srcOrd="1" destOrd="0" presId="urn:microsoft.com/office/officeart/2005/8/layout/orgChart1"/>
+    <dgm:cxn modelId="{074E760D-5F8C-48CA-BEFE-4E31D819CA99}" type="presParOf" srcId="{BC82351F-A309-4B80-982B-87A760EE0995}" destId="{4B6DA7C8-77AA-40A1-A40E-05C2B930E453}" srcOrd="2" destOrd="0" presId="urn:microsoft.com/office/officeart/2005/8/layout/orgChart1"/>
+    <dgm:cxn modelId="{9951CC47-FCC2-409C-BD0A-7BC8EE1A1D70}" type="presParOf" srcId="{929DF9A8-354F-49F7-B6AE-B39E6F0AC0EB}" destId="{75CCB2D2-24A0-4913-9CA2-1CB545BDBFB4}" srcOrd="8" destOrd="0" presId="urn:microsoft.com/office/officeart/2005/8/layout/orgChart1"/>
+    <dgm:cxn modelId="{BAB0FCDD-A959-4596-835C-823CD404A0B5}" type="presParOf" srcId="{929DF9A8-354F-49F7-B6AE-B39E6F0AC0EB}" destId="{E3C8F319-D036-423D-88DA-8B18FCF53A33}" srcOrd="9" destOrd="0" presId="urn:microsoft.com/office/officeart/2005/8/layout/orgChart1"/>
+    <dgm:cxn modelId="{4FDF22A9-8753-4DFF-B028-7B44425E661D}" type="presParOf" srcId="{E3C8F319-D036-423D-88DA-8B18FCF53A33}" destId="{0C26D409-0367-4358-91B0-FBF7F35BDB38}" srcOrd="0" destOrd="0" presId="urn:microsoft.com/office/officeart/2005/8/layout/orgChart1"/>
+    <dgm:cxn modelId="{01F9956D-AAFB-4DEA-A4C5-CBBC3A28B0F2}" type="presParOf" srcId="{0C26D409-0367-4358-91B0-FBF7F35BDB38}" destId="{8A36C3AE-B28B-4A60-A478-B8747FB63C8E}" srcOrd="0" destOrd="0" presId="urn:microsoft.com/office/officeart/2005/8/layout/orgChart1"/>
+    <dgm:cxn modelId="{52088458-0136-4944-BD56-A4F879A1A28B}" type="presParOf" srcId="{0C26D409-0367-4358-91B0-FBF7F35BDB38}" destId="{B3ACB205-281D-41E5-BB99-3A4973046EA3}" srcOrd="1" destOrd="0" presId="urn:microsoft.com/office/officeart/2005/8/layout/orgChart1"/>
+    <dgm:cxn modelId="{2DF081AC-2640-47A7-AC22-E1CA4F58182D}" type="presParOf" srcId="{E3C8F319-D036-423D-88DA-8B18FCF53A33}" destId="{F39CA242-9847-473A-A9A3-5D69CFD73EC1}" srcOrd="1" destOrd="0" presId="urn:microsoft.com/office/officeart/2005/8/layout/orgChart1"/>
+    <dgm:cxn modelId="{8EFD188D-08C0-4D54-A592-79AB3029D718}" type="presParOf" srcId="{E3C8F319-D036-423D-88DA-8B18FCF53A33}" destId="{BE36DA8C-4358-4E29-8727-B9F791737506}" srcOrd="2" destOrd="0" presId="urn:microsoft.com/office/officeart/2005/8/layout/orgChart1"/>
+    <dgm:cxn modelId="{EFB49D4B-D52B-465C-BA9A-0F6A62BE371B}" type="presParOf" srcId="{929DF9A8-354F-49F7-B6AE-B39E6F0AC0EB}" destId="{A62B0159-5193-4381-B847-243ABB8B7CAA}" srcOrd="10" destOrd="0" presId="urn:microsoft.com/office/officeart/2005/8/layout/orgChart1"/>
+    <dgm:cxn modelId="{B7D9FD67-C36C-4488-B81F-69C1D409F44C}" type="presParOf" srcId="{929DF9A8-354F-49F7-B6AE-B39E6F0AC0EB}" destId="{B96A41E5-EE98-412B-A419-2E9BDED64A55}" srcOrd="11" destOrd="0" presId="urn:microsoft.com/office/officeart/2005/8/layout/orgChart1"/>
+    <dgm:cxn modelId="{ABBFFFEB-29FB-455F-B3BD-25E8FE983D5E}" type="presParOf" srcId="{B96A41E5-EE98-412B-A419-2E9BDED64A55}" destId="{4A2B7AC8-F098-4BDE-9BE9-698BC65BE318}" srcOrd="0" destOrd="0" presId="urn:microsoft.com/office/officeart/2005/8/layout/orgChart1"/>
+    <dgm:cxn modelId="{404C62BF-4799-49E9-AF11-E4000FE8161F}" type="presParOf" srcId="{4A2B7AC8-F098-4BDE-9BE9-698BC65BE318}" destId="{99DE0DB5-316F-4E51-B0BF-08D6DCF39406}" srcOrd="0" destOrd="0" presId="urn:microsoft.com/office/officeart/2005/8/layout/orgChart1"/>
+    <dgm:cxn modelId="{C34C1B02-A6C8-4108-806C-CE36C926E9A2}" type="presParOf" srcId="{4A2B7AC8-F098-4BDE-9BE9-698BC65BE318}" destId="{802BF6F1-887B-4B61-B068-C33B1A570706}" srcOrd="1" destOrd="0" presId="urn:microsoft.com/office/officeart/2005/8/layout/orgChart1"/>
+    <dgm:cxn modelId="{0E2E5D18-7FBC-4B41-9817-3DC67B4987A0}" type="presParOf" srcId="{B96A41E5-EE98-412B-A419-2E9BDED64A55}" destId="{37A6C1A0-605A-4BEF-BD7D-5D4F73779A5A}" srcOrd="1" destOrd="0" presId="urn:microsoft.com/office/officeart/2005/8/layout/orgChart1"/>
+    <dgm:cxn modelId="{258F1848-EC4C-4EFD-9DA7-CFC56108D481}" type="presParOf" srcId="{B96A41E5-EE98-412B-A419-2E9BDED64A55}" destId="{B3ACF288-0E19-4D72-A9FF-83AC49CB48FC}" srcOrd="2" destOrd="0" presId="urn:microsoft.com/office/officeart/2005/8/layout/orgChart1"/>
+    <dgm:cxn modelId="{496C1DD3-B289-4590-8F80-D19CBACBA7F2}" type="presParOf" srcId="{929DF9A8-354F-49F7-B6AE-B39E6F0AC0EB}" destId="{6D38DA61-B6C5-420A-9615-0BB705EC708D}" srcOrd="12" destOrd="0" presId="urn:microsoft.com/office/officeart/2005/8/layout/orgChart1"/>
+    <dgm:cxn modelId="{DCEC527B-5F93-448D-BF05-D68A3B7BCCB0}" type="presParOf" srcId="{929DF9A8-354F-49F7-B6AE-B39E6F0AC0EB}" destId="{BF188D82-E385-4A20-8C2D-0191E48525F4}" srcOrd="13" destOrd="0" presId="urn:microsoft.com/office/officeart/2005/8/layout/orgChart1"/>
+    <dgm:cxn modelId="{EAA5313F-885E-40A9-9C4F-EF4A2E044774}" type="presParOf" srcId="{BF188D82-E385-4A20-8C2D-0191E48525F4}" destId="{17244725-E266-4927-AB26-35ADACEBE7D4}" srcOrd="0" destOrd="0" presId="urn:microsoft.com/office/officeart/2005/8/layout/orgChart1"/>
+    <dgm:cxn modelId="{B3685DD5-F436-4B6A-8CD7-06DB577953A8}" type="presParOf" srcId="{17244725-E266-4927-AB26-35ADACEBE7D4}" destId="{3FB1BE68-E9E7-4ABC-ADAE-206E6901E515}" srcOrd="0" destOrd="0" presId="urn:microsoft.com/office/officeart/2005/8/layout/orgChart1"/>
+    <dgm:cxn modelId="{DE8E65A3-766A-41E6-9308-6CF628E4229D}" type="presParOf" srcId="{17244725-E266-4927-AB26-35ADACEBE7D4}" destId="{BDBBA857-07CE-4826-A2CE-C5991B992E0E}" srcOrd="1" destOrd="0" presId="urn:microsoft.com/office/officeart/2005/8/layout/orgChart1"/>
+    <dgm:cxn modelId="{A8594625-BD29-4B0B-9D15-F9F0EB624FC1}" type="presParOf" srcId="{BF188D82-E385-4A20-8C2D-0191E48525F4}" destId="{298B3664-DC52-4F28-B41D-81722B5A2591}" srcOrd="1" destOrd="0" presId="urn:microsoft.com/office/officeart/2005/8/layout/orgChart1"/>
+    <dgm:cxn modelId="{7B9A4B52-E854-4E3E-8F6F-3079DE23C8B3}" type="presParOf" srcId="{BF188D82-E385-4A20-8C2D-0191E48525F4}" destId="{CD8F6886-4A83-486A-807F-CBD7B97F514A}" srcOrd="2" destOrd="0" presId="urn:microsoft.com/office/officeart/2005/8/layout/orgChart1"/>
+    <dgm:cxn modelId="{D4F922EA-1A6D-430E-BA68-61B75EB3C21D}" type="presParOf" srcId="{929DF9A8-354F-49F7-B6AE-B39E6F0AC0EB}" destId="{94681E78-7066-4B37-9B2D-4EFA7AB08FFC}" srcOrd="14" destOrd="0" presId="urn:microsoft.com/office/officeart/2005/8/layout/orgChart1"/>
+    <dgm:cxn modelId="{ACF7FDC9-5450-4329-99F4-10EA8F4E8C2D}" type="presParOf" srcId="{929DF9A8-354F-49F7-B6AE-B39E6F0AC0EB}" destId="{C58C3518-6EB3-4682-BDE4-0CD494F8476A}" srcOrd="15" destOrd="0" presId="urn:microsoft.com/office/officeart/2005/8/layout/orgChart1"/>
+    <dgm:cxn modelId="{B23EC23A-D7F8-4DC4-B45F-ADC91A83B041}" type="presParOf" srcId="{C58C3518-6EB3-4682-BDE4-0CD494F8476A}" destId="{C7679D40-EBDB-4269-BFB3-CEC3450A29E3}" srcOrd="0" destOrd="0" presId="urn:microsoft.com/office/officeart/2005/8/layout/orgChart1"/>
+    <dgm:cxn modelId="{CED4AA07-FD64-4186-B70C-F9013F4BEC14}" type="presParOf" srcId="{C7679D40-EBDB-4269-BFB3-CEC3450A29E3}" destId="{5D7BCDC8-9B93-40FE-BC64-AB76B405397C}" srcOrd="0" destOrd="0" presId="urn:microsoft.com/office/officeart/2005/8/layout/orgChart1"/>
+    <dgm:cxn modelId="{81CC3423-09C6-49C4-BD29-8F29C82597E5}" type="presParOf" srcId="{C7679D40-EBDB-4269-BFB3-CEC3450A29E3}" destId="{5F80B0FA-1E97-442B-8054-6DA38897A3D4}" srcOrd="1" destOrd="0" presId="urn:microsoft.com/office/officeart/2005/8/layout/orgChart1"/>
+    <dgm:cxn modelId="{880F059D-910D-4965-A9B4-2CB60C8955F1}" type="presParOf" srcId="{C58C3518-6EB3-4682-BDE4-0CD494F8476A}" destId="{DEA696AE-55C0-449C-9E31-8C1468C73F9E}" srcOrd="1" destOrd="0" presId="urn:microsoft.com/office/officeart/2005/8/layout/orgChart1"/>
+    <dgm:cxn modelId="{EC3DD8F3-5F06-4A10-AE6E-E574165E7BD4}" type="presParOf" srcId="{C58C3518-6EB3-4682-BDE4-0CD494F8476A}" destId="{9A902ABD-0D23-4D89-BDA0-85E774FCA966}" srcOrd="2" destOrd="0" presId="urn:microsoft.com/office/officeart/2005/8/layout/orgChart1"/>
+    <dgm:cxn modelId="{3A183BFB-6B74-40BC-8974-593B9BCB830B}" type="presParOf" srcId="{99E11DEA-828A-4418-BCB6-33BDBB348F2E}" destId="{6CB320E0-2163-460D-AB1D-EFAC7D0FE868}" srcOrd="2" destOrd="0" presId="urn:microsoft.com/office/officeart/2005/8/layout/orgChart1"/>
+    <dgm:cxn modelId="{EFC0ABE6-6346-4B9E-B470-B9DA4F0F3B4B}" type="presParOf" srcId="{28043987-3DF2-4C69-9861-FC232043CE54}" destId="{BA57553E-66DC-4600-B0E4-BF12EEB8EE97}" srcOrd="2" destOrd="0" presId="urn:microsoft.com/office/officeart/2005/8/layout/orgChart1"/>
+    <dgm:cxn modelId="{CBEFA126-BBB7-4DCE-B725-1057D5D4545D}" type="presParOf" srcId="{28043987-3DF2-4C69-9861-FC232043CE54}" destId="{3B015F8E-815B-4666-B95B-93311C58C28C}" srcOrd="3" destOrd="0" presId="urn:microsoft.com/office/officeart/2005/8/layout/orgChart1"/>
+    <dgm:cxn modelId="{936A4336-F942-4365-8EE5-95A79F056800}" type="presParOf" srcId="{3B015F8E-815B-4666-B95B-93311C58C28C}" destId="{FF52AB75-1454-407E-9DA6-2BF055AA99CC}" srcOrd="0" destOrd="0" presId="urn:microsoft.com/office/officeart/2005/8/layout/orgChart1"/>
+    <dgm:cxn modelId="{6C949447-681F-40D5-B717-8DDA0C8879FB}" type="presParOf" srcId="{FF52AB75-1454-407E-9DA6-2BF055AA99CC}" destId="{A7A694CF-6C78-47CE-AFC3-344DEC51B173}" srcOrd="0" destOrd="0" presId="urn:microsoft.com/office/officeart/2005/8/layout/orgChart1"/>
+    <dgm:cxn modelId="{90F1A59B-2987-4CC1-93AF-C82C641DCB24}" type="presParOf" srcId="{FF52AB75-1454-407E-9DA6-2BF055AA99CC}" destId="{39920A65-9C6E-4656-9AB9-A55E1D8CE75E}" srcOrd="1" destOrd="0" presId="urn:microsoft.com/office/officeart/2005/8/layout/orgChart1"/>
+    <dgm:cxn modelId="{8C229FC0-14BC-477A-822B-63D612AF841A}" type="presParOf" srcId="{3B015F8E-815B-4666-B95B-93311C58C28C}" destId="{66C94717-D07F-491D-B723-5827DDADF44E}" srcOrd="1" destOrd="0" presId="urn:microsoft.com/office/officeart/2005/8/layout/orgChart1"/>
+    <dgm:cxn modelId="{095E13A0-7A9A-4644-A7B4-0E3551FDB0C3}" type="presParOf" srcId="{3B015F8E-815B-4666-B95B-93311C58C28C}" destId="{46FC2D68-58D8-4B84-B7D0-8BB092EABAF3}" srcOrd="2" destOrd="0" presId="urn:microsoft.com/office/officeart/2005/8/layout/orgChart1"/>
+    <dgm:cxn modelId="{486DCE92-7470-4B9E-BB32-BF8071F9496E}" type="presParOf" srcId="{28043987-3DF2-4C69-9861-FC232043CE54}" destId="{7823B23A-0507-4060-ADE9-64C4F7914732}" srcOrd="4" destOrd="0" presId="urn:microsoft.com/office/officeart/2005/8/layout/orgChart1"/>
+    <dgm:cxn modelId="{EC911F4C-6A4F-47D0-B934-765712B9AE31}" type="presParOf" srcId="{28043987-3DF2-4C69-9861-FC232043CE54}" destId="{8D774F26-CEE7-421D-B4E9-613945CBF935}" srcOrd="5" destOrd="0" presId="urn:microsoft.com/office/officeart/2005/8/layout/orgChart1"/>
+    <dgm:cxn modelId="{19294E2C-E242-4A2A-B4AE-72391DB2B697}" type="presParOf" srcId="{8D774F26-CEE7-421D-B4E9-613945CBF935}" destId="{94E14750-6BAF-4385-AF9F-2F158DDD8832}" srcOrd="0" destOrd="0" presId="urn:microsoft.com/office/officeart/2005/8/layout/orgChart1"/>
+    <dgm:cxn modelId="{4432D27D-2BE6-4E31-B8BE-F96B8FB086FC}" type="presParOf" srcId="{94E14750-6BAF-4385-AF9F-2F158DDD8832}" destId="{37EE8E08-3F0B-4F7A-A809-874E7E09A7FA}" srcOrd="0" destOrd="0" presId="urn:microsoft.com/office/officeart/2005/8/layout/orgChart1"/>
+    <dgm:cxn modelId="{1960E04C-A8F3-454B-B7CC-82115C2B64D6}" type="presParOf" srcId="{94E14750-6BAF-4385-AF9F-2F158DDD8832}" destId="{CCA9695D-D7F6-4BBC-9E97-377FFD49E9BD}" srcOrd="1" destOrd="0" presId="urn:microsoft.com/office/officeart/2005/8/layout/orgChart1"/>
+    <dgm:cxn modelId="{3AFE712F-7917-4C94-9634-E8B85869E20C}" type="presParOf" srcId="{8D774F26-CEE7-421D-B4E9-613945CBF935}" destId="{7FC0E2FB-0081-44A2-B419-3BF63E815329}" srcOrd="1" destOrd="0" presId="urn:microsoft.com/office/officeart/2005/8/layout/orgChart1"/>
+    <dgm:cxn modelId="{F6D15E78-4784-4F04-BDC2-5D824B15A38A}" type="presParOf" srcId="{8D774F26-CEE7-421D-B4E9-613945CBF935}" destId="{E8DFE5FC-CF40-426F-AF19-B88E2B3D0301}" srcOrd="2" destOrd="0" presId="urn:microsoft.com/office/officeart/2005/8/layout/orgChart1"/>
+    <dgm:cxn modelId="{2D544028-DF82-4865-AC5A-E7D0E84464D8}" type="presParOf" srcId="{C81C94D1-BC7A-447D-B25B-E2D7FFB5EC03}" destId="{340D8B51-3EB2-41E7-830C-55A2DF8660E8}" srcOrd="2" destOrd="0" presId="urn:microsoft.com/office/officeart/2005/8/layout/orgChart1"/>
+    <dgm:cxn modelId="{A2C9A280-470B-48BE-A3A4-BD186C09E56D}" type="presParOf" srcId="{0090C659-5883-42F7-A23D-049FA0708833}" destId="{ACD1895D-9C13-4D47-9856-A1B70A9C277B}" srcOrd="6" destOrd="0" presId="urn:microsoft.com/office/officeart/2005/8/layout/orgChart1"/>
+    <dgm:cxn modelId="{AD5890E6-067C-47A6-9ACC-F3CC2FEE44AB}" type="presParOf" srcId="{0090C659-5883-42F7-A23D-049FA0708833}" destId="{F48101D9-BBDB-4868-AD22-ADAA08F58CD6}" srcOrd="7" destOrd="0" presId="urn:microsoft.com/office/officeart/2005/8/layout/orgChart1"/>
+    <dgm:cxn modelId="{F702BE6F-8909-430C-8FE1-6963E8E0F668}" type="presParOf" srcId="{F48101D9-BBDB-4868-AD22-ADAA08F58CD6}" destId="{D1C5C5B1-8BBD-4FF7-9031-707224C95F17}" srcOrd="0" destOrd="0" presId="urn:microsoft.com/office/officeart/2005/8/layout/orgChart1"/>
+    <dgm:cxn modelId="{7BB6130E-A668-4BC8-8ED7-6DF9A2F9621F}" type="presParOf" srcId="{D1C5C5B1-8BBD-4FF7-9031-707224C95F17}" destId="{E4FD6AA4-1F46-4E53-AF70-C3F48FA64BA8}" srcOrd="0" destOrd="0" presId="urn:microsoft.com/office/officeart/2005/8/layout/orgChart1"/>
+    <dgm:cxn modelId="{14D006AB-909A-4C6C-8D2C-D0EF8FA305B7}" type="presParOf" srcId="{D1C5C5B1-8BBD-4FF7-9031-707224C95F17}" destId="{D143E2C8-34F0-4F33-A348-E71CB0E19018}" srcOrd="1" destOrd="0" presId="urn:microsoft.com/office/officeart/2005/8/layout/orgChart1"/>
+    <dgm:cxn modelId="{70F06723-F2E0-4070-A872-8E7B31EF772A}" type="presParOf" srcId="{F48101D9-BBDB-4868-AD22-ADAA08F58CD6}" destId="{10478E4D-543B-4313-93A2-0D2FA8ABC512}" srcOrd="1" destOrd="0" presId="urn:microsoft.com/office/officeart/2005/8/layout/orgChart1"/>
+    <dgm:cxn modelId="{E606261B-BD4D-41D6-B4DB-297E8EA02925}" type="presParOf" srcId="{F48101D9-BBDB-4868-AD22-ADAA08F58CD6}" destId="{97C1318E-4D06-4445-A939-D13E494B1B27}" srcOrd="2" destOrd="0" presId="urn:microsoft.com/office/officeart/2005/8/layout/orgChart1"/>
+    <dgm:cxn modelId="{B2C4FE26-D11B-47DA-AADB-B81AEC02F23C}" type="presParOf" srcId="{1A2805F1-FD90-4287-B646-26FD20E93A62}" destId="{2BA232D7-49B8-45A8-AB1C-4089B26778A7}" srcOrd="2" destOrd="0" presId="urn:microsoft.com/office/officeart/2005/8/layout/orgChart1"/>
   </dgm:cxnLst>
   <dgm:bg/>
   <dgm:whole/>

</xml_diff>